<commit_message>
Commented on section of Recopilación de datos para EVM
</commit_message>
<xml_diff>
--- a/final_doc/Complete_doc-before-upload.docx
+++ b/final_doc/Complete_doc-before-upload.docx
@@ -24624,7 +24624,7 @@
       </w:r>
       <w:r>
         <w:rPr>
-          <w:color w:val="FF0000"/>
+          <w:color w:val="000000" w:themeColor="text1"/>
           <w:sz w:val="24"/>
           <w:szCs w:val="24"/>
         </w:rPr>
@@ -24632,7 +24632,7 @@
       </w:r>
       <w:r>
         <w:rPr>
-          <w:color w:val="FF0000"/>
+          <w:color w:val="000000" w:themeColor="text1"/>
           <w:sz w:val="24"/>
           <w:szCs w:val="24"/>
         </w:rPr>
@@ -24640,18 +24640,40 @@
       </w:r>
       <w:r>
         <w:rPr>
-          <w:color w:val="FF0000"/>
-          <w:sz w:val="24"/>
-          <w:szCs w:val="24"/>
-        </w:rPr>
-        <w:t xml:space="preserve"> no tiene tales campos como se menciona en conceptos fundamentales etc.</w:t>
-      </w:r>
-      <w:r>
-        <w:rPr>
-          <w:sz w:val="24"/>
-          <w:szCs w:val="24"/>
-        </w:rPr>
-        <w:t xml:space="preserve"> ; prioridad que por defecto estará apuntada como Normal, por ser el valor intermedio entre las posibles prioridades; y estado, que por defec</w:t>
+          <w:color w:val="000000" w:themeColor="text1"/>
+          <w:sz w:val="24"/>
+          <w:szCs w:val="24"/>
+        </w:rPr>
+        <w:t xml:space="preserve"> no tiene tales campos como se menci</w:t>
+      </w:r>
+      <w:r>
+        <w:rPr>
+          <w:color w:val="000000" w:themeColor="text1"/>
+          <w:sz w:val="24"/>
+          <w:szCs w:val="24"/>
+        </w:rPr>
+        <w:t>ona en conceptos fundamentales</w:t>
+      </w:r>
+      <w:r>
+        <w:rPr>
+          <w:sz w:val="24"/>
+          <w:szCs w:val="24"/>
+        </w:rPr>
+        <w:t xml:space="preserve">; </w:t>
+      </w:r>
+      <w:r>
+        <w:rPr>
+          <w:sz w:val="24"/>
+          <w:szCs w:val="24"/>
+        </w:rPr>
+        <w:t xml:space="preserve">la </w:t>
+      </w:r>
+      <w:r>
+        <w:rPr>
+          <w:sz w:val="24"/>
+          <w:szCs w:val="24"/>
+        </w:rPr>
+        <w:t>prioridad que por defecto estará apuntada como Normal, por ser el valor intermedio entre las posibles prioridades; y estado, que por defec</w:t>
       </w:r>
       <w:r>
         <w:rPr>
@@ -24941,7 +24963,34 @@
           <w:lang w:val="es-ES_tradnl"/>
         </w:rPr>
         <w:lastRenderedPageBreak/>
-        <w:t>Recopilación de datos para EVM</w:t>
+        <w:t xml:space="preserve">Recopilación de </w:t>
+      </w:r>
+      <w:commentRangeStart w:id="75"/>
+      <w:r>
+        <w:rPr>
+          <w:rFonts w:eastAsia="Times New Roman"/>
+          <w:b/>
+          <w:bCs/>
+          <w:lang w:val="es-ES_tradnl"/>
+        </w:rPr>
+        <w:t xml:space="preserve">datos </w:t>
+      </w:r>
+      <w:commentRangeEnd w:id="75"/>
+      <w:r>
+        <w:rPr>
+          <w:rStyle w:val="CommentReference"/>
+          <w:lang w:val="es-ES_tradnl"/>
+        </w:rPr>
+        <w:commentReference w:id="75"/>
+      </w:r>
+      <w:r>
+        <w:rPr>
+          <w:rFonts w:eastAsia="Times New Roman"/>
+          <w:b/>
+          <w:bCs/>
+          <w:lang w:val="es-ES_tradnl"/>
+        </w:rPr>
+        <w:t>para EVM</w:t>
       </w:r>
       <w:bookmarkEnd w:id="74"/>
     </w:p>
@@ -24954,7 +25003,7 @@
           <w:lang w:val="es-ES_tradnl"/>
         </w:rPr>
       </w:pPr>
-      <w:bookmarkStart w:id="75" w:name="_Toc460774686"/>
+      <w:bookmarkStart w:id="77" w:name="_Toc460774686"/>
       <w:r>
         <w:rPr>
           <w:rFonts w:eastAsia="Times New Roman"/>
@@ -24964,7 +25013,7 @@
         </w:rPr>
         <w:t>Gestión de tareas</w:t>
       </w:r>
-      <w:bookmarkEnd w:id="75"/>
+      <w:bookmarkEnd w:id="77"/>
     </w:p>
     <w:p>
       <w:pPr>
@@ -25063,7 +25112,34 @@
           <w:color w:val="000000"/>
           <w:lang w:val="es-ES_tradnl"/>
         </w:rPr>
-        <w:t xml:space="preserve"> eliminar o modificar tareas que no le hayan sido asignadas ni modificar o eliminar proyectos. S</w:t>
+        <w:t xml:space="preserve"> </w:t>
+      </w:r>
+      <w:commentRangeStart w:id="78"/>
+      <w:r>
+        <w:rPr>
+          <w:rFonts w:ascii="Arial" w:hAnsi="Arial" w:cs="Arial"/>
+          <w:color w:val="000000"/>
+          <w:lang w:val="es-ES_tradnl"/>
+        </w:rPr>
+        <w:t xml:space="preserve">eliminar </w:t>
+      </w:r>
+      <w:commentRangeEnd w:id="78"/>
+      <w:r>
+        <w:rPr>
+          <w:rStyle w:val="CommentReference"/>
+          <w:rFonts w:ascii="Arial" w:hAnsi="Arial" w:cs="Arial"/>
+          <w:color w:val="000000"/>
+          <w:lang w:val="es-ES_tradnl" w:eastAsia="es-ES"/>
+        </w:rPr>
+        <w:commentReference w:id="78"/>
+      </w:r>
+      <w:r>
+        <w:rPr>
+          <w:rFonts w:ascii="Arial" w:hAnsi="Arial" w:cs="Arial"/>
+          <w:color w:val="000000"/>
+          <w:lang w:val="es-ES_tradnl"/>
+        </w:rPr>
+        <w:t>o modificar tareas que no le hayan sido asignadas ni modificar o eliminar proyectos. S</w:t>
       </w:r>
       <w:r>
         <w:rPr>
@@ -25091,14 +25167,14 @@
           <w:lang w:val="es-ES_tradnl"/>
         </w:rPr>
       </w:pPr>
-      <w:bookmarkStart w:id="76" w:name="_Toc460774687"/>
+      <w:bookmarkStart w:id="79" w:name="_Toc460774687"/>
       <w:r>
         <w:rPr>
           <w:rStyle w:val="CommentReference"/>
           <w:color w:val="000000"/>
           <w:lang w:val="es-ES_tradnl"/>
         </w:rPr>
-        <w:commentReference w:id="77"/>
+        <w:commentReference w:id="80"/>
       </w:r>
       <w:r>
         <w:rPr>
@@ -25109,7 +25185,7 @@
         </w:rPr>
         <w:t>Valor Planificado:</w:t>
       </w:r>
-      <w:bookmarkEnd w:id="76"/>
+      <w:bookmarkEnd w:id="79"/>
       <w:r>
         <w:rPr>
           <w:rFonts w:eastAsia="Times New Roman"/>
@@ -25139,7 +25215,7 @@
         </w:rPr>
         <w:t xml:space="preserve">Durante la etapa de planificación el director del proyecto debe poner especial atención sobre la Estructura de Desglose de Trabajo, la cual puede ser descripta de diferentes maneras dependiendo del nivel de granularidad aplicado en la elaboración de la misma. En este sentido </w:t>
       </w:r>
-      <w:commentRangeStart w:id="78"/>
+      <w:commentRangeStart w:id="81"/>
       <w:r>
         <w:rPr>
           <w:rFonts w:ascii="Arial" w:hAnsi="Arial" w:cs="Arial"/>
@@ -25148,7 +25224,7 @@
         </w:rPr>
         <w:t>la herramienta</w:t>
       </w:r>
-      <w:commentRangeEnd w:id="78"/>
+      <w:commentRangeEnd w:id="81"/>
       <w:r>
         <w:rPr>
           <w:rStyle w:val="CommentReference"/>
@@ -25156,7 +25232,7 @@
           <w:color w:val="000000"/>
           <w:lang w:val="es-ES_tradnl" w:eastAsia="es-ES"/>
         </w:rPr>
-        <w:commentReference w:id="78"/>
+        <w:commentReference w:id="81"/>
       </w:r>
       <w:r>
         <w:rPr>
@@ -25455,7 +25531,34 @@
           <w:color w:val="000000"/>
           <w:lang w:val="es-ES_tradnl"/>
         </w:rPr>
-        <w:t xml:space="preserve"> Para concebir esta opción se tuvo en cuenta que muchas veces existe una relación entre los puntos de esfuerzo y el tiempo que tomaría realizar cada punto. De forma similar, muchas veces, existe también una relación entre el presupuesto en términos monetarios y el tiempo, por </w:t>
+        <w:t xml:space="preserve"> Para </w:t>
+      </w:r>
+      <w:commentRangeStart w:id="82"/>
+      <w:r>
+        <w:rPr>
+          <w:rFonts w:ascii="Arial" w:hAnsi="Arial" w:cs="Arial"/>
+          <w:color w:val="000000"/>
+          <w:lang w:val="es-ES_tradnl"/>
+        </w:rPr>
+        <w:t xml:space="preserve">concebir </w:t>
+      </w:r>
+      <w:commentRangeEnd w:id="82"/>
+      <w:r>
+        <w:rPr>
+          <w:rStyle w:val="CommentReference"/>
+          <w:rFonts w:ascii="Arial" w:hAnsi="Arial" w:cs="Arial"/>
+          <w:color w:val="000000"/>
+          <w:lang w:val="es-ES_tradnl" w:eastAsia="es-ES"/>
+        </w:rPr>
+        <w:commentReference w:id="82"/>
+      </w:r>
+      <w:r>
+        <w:rPr>
+          <w:rFonts w:ascii="Arial" w:hAnsi="Arial" w:cs="Arial"/>
+          <w:color w:val="000000"/>
+          <w:lang w:val="es-ES_tradnl"/>
+        </w:rPr>
+        <w:t xml:space="preserve">esta opción se tuvo en cuenta que muchas veces existe una relación entre los puntos de esfuerzo y el tiempo que tomaría realizar cada punto. De forma similar, muchas veces, existe también una relación entre el presupuesto en términos monetarios y el tiempo, por </w:t>
       </w:r>
       <w:r>
         <w:rPr>
@@ -25674,7 +25777,23 @@
           <w:color w:val="000000"/>
           <w:lang w:val="es-ES_tradnl"/>
         </w:rPr>
-        <w:t xml:space="preserve">Para el calculo de la gestión del valor ganado se tiene en cuenta por lo tanto </w:t>
+        <w:t xml:space="preserve">Para el </w:t>
+      </w:r>
+      <w:r>
+        <w:rPr>
+          <w:rFonts w:ascii="Arial" w:hAnsi="Arial" w:cs="Arial"/>
+          <w:color w:val="000000"/>
+          <w:lang w:val="es-ES_tradnl"/>
+        </w:rPr>
+        <w:t>cálculo</w:t>
+      </w:r>
+      <w:r>
+        <w:rPr>
+          <w:rFonts w:ascii="Arial" w:hAnsi="Arial" w:cs="Arial"/>
+          <w:color w:val="000000"/>
+          <w:lang w:val="es-ES_tradnl"/>
+        </w:rPr>
+        <w:t xml:space="preserve"> de la gestión del valor ganado se tiene en cuenta por lo tanto </w:t>
       </w:r>
       <w:r>
         <w:rPr>
@@ -25756,7 +25875,23 @@
           <w:color w:val="000000"/>
           <w:lang w:val="es-ES_tradnl"/>
         </w:rPr>
-        <w:t>de su AC y EV, ésta si puede contar con un PV, lo cual la hace válida para el calculo del valor ganado en el caso de que la fecha estimada de inicio de la tarea sea menor o igual a una fecha específica ya que en ese fecha ya se esperaba que un porcentaje del Valor Planificado haya sido realizado.</w:t>
+        <w:t xml:space="preserve">de su AC y EV, ésta si puede contar con un PV, lo cual la hace válida para el </w:t>
+      </w:r>
+      <w:r>
+        <w:rPr>
+          <w:rFonts w:ascii="Arial" w:hAnsi="Arial" w:cs="Arial"/>
+          <w:color w:val="000000"/>
+          <w:lang w:val="es-ES_tradnl"/>
+        </w:rPr>
+        <w:t>cálculo</w:t>
+      </w:r>
+      <w:r>
+        <w:rPr>
+          <w:rFonts w:ascii="Arial" w:hAnsi="Arial" w:cs="Arial"/>
+          <w:color w:val="000000"/>
+          <w:lang w:val="es-ES_tradnl"/>
+        </w:rPr>
+        <w:t xml:space="preserve"> del valor ganado en el caso de que la fecha estimada de inicio de la tarea sea menor o igual a una fecha específica ya que en ese fecha ya se esperaba que un porcentaje del Valor Planificado haya sido realizado.</w:t>
       </w:r>
     </w:p>
     <w:p>
@@ -25855,7 +25990,23 @@
           <w:color w:val="000000"/>
           <w:lang w:val="es-ES_tradnl"/>
         </w:rPr>
-        <w:t>. Y así también estas fechas son necesarias para que la tarea sea válida para el calculo del valor ganado ya que las mismas determinan en que periodo se ubica la t</w:t>
+        <w:t xml:space="preserve">. Y así también estas fechas son necesarias para que la tarea sea válida para el </w:t>
+      </w:r>
+      <w:r>
+        <w:rPr>
+          <w:rFonts w:ascii="Arial" w:hAnsi="Arial" w:cs="Arial"/>
+          <w:color w:val="000000"/>
+          <w:lang w:val="es-ES_tradnl"/>
+        </w:rPr>
+        <w:t>cálculo</w:t>
+      </w:r>
+      <w:r>
+        <w:rPr>
+          <w:rFonts w:ascii="Arial" w:hAnsi="Arial" w:cs="Arial"/>
+          <w:color w:val="000000"/>
+          <w:lang w:val="es-ES_tradnl"/>
+        </w:rPr>
+        <w:t xml:space="preserve"> del valor ganado ya que las mismas determinan en que periodo se ubica la t</w:t>
       </w:r>
       <w:r>
         <w:rPr>
@@ -25935,7 +26086,23 @@
           <w:color w:val="000000"/>
           <w:lang w:val="es-ES_tradnl"/>
         </w:rPr>
-        <w:t xml:space="preserve">Este campo se refiere a un miembro del equipo del proyecto encargado a realizar la tarea. Si bien para el calculo del valor ganado no se requiere ninguna información sobre la persona que ejecuta una tarea </w:t>
+        <w:t xml:space="preserve">Este campo se refiere a un miembro del equipo del proyecto encargado a realizar la tarea. Si bien para el </w:t>
+      </w:r>
+      <w:r>
+        <w:rPr>
+          <w:rFonts w:ascii="Arial" w:hAnsi="Arial" w:cs="Arial"/>
+          <w:color w:val="000000"/>
+          <w:lang w:val="es-ES_tradnl"/>
+        </w:rPr>
+        <w:t>cálculo</w:t>
+      </w:r>
+      <w:r>
+        <w:rPr>
+          <w:rFonts w:ascii="Arial" w:hAnsi="Arial" w:cs="Arial"/>
+          <w:color w:val="000000"/>
+          <w:lang w:val="es-ES_tradnl"/>
+        </w:rPr>
+        <w:t xml:space="preserve"> del valor ganado no se requiere ninguna información sobre la persona que ejecuta una tarea </w:t>
       </w:r>
       <w:r>
         <w:rPr>
@@ -26268,7 +26435,7 @@
           <w:lang w:val="es-ES_tradnl"/>
         </w:rPr>
       </w:pPr>
-      <w:bookmarkStart w:id="79" w:name="_Toc460774688"/>
+      <w:bookmarkStart w:id="83" w:name="_Toc460774688"/>
       <w:r>
         <w:rPr>
           <w:rFonts w:eastAsia="Times New Roman"/>
@@ -26278,7 +26445,7 @@
         </w:rPr>
         <w:t>Registros y Costo Real:</w:t>
       </w:r>
-      <w:bookmarkEnd w:id="79"/>
+      <w:bookmarkEnd w:id="83"/>
     </w:p>
     <w:p>
       <w:pPr>
@@ -26365,7 +26532,7 @@
           <w:lang w:val="es-ES_tradnl"/>
         </w:rPr>
       </w:pPr>
-      <w:bookmarkStart w:id="80" w:name="_Toc460774689"/>
+      <w:bookmarkStart w:id="84" w:name="_Toc460774689"/>
       <w:r>
         <w:rPr>
           <w:rFonts w:eastAsia="Times New Roman"/>
@@ -26375,7 +26542,7 @@
         </w:rPr>
         <w:t>Valor Ganado:</w:t>
       </w:r>
-      <w:bookmarkEnd w:id="80"/>
+      <w:bookmarkEnd w:id="84"/>
       <w:r>
         <w:rPr>
           <w:rFonts w:eastAsia="Times New Roman"/>
@@ -26996,7 +27163,7 @@
           <w:lang w:val="es-ES_tradnl"/>
         </w:rPr>
       </w:pPr>
-      <w:bookmarkStart w:id="81" w:name="_Toc460774690"/>
+      <w:bookmarkStart w:id="85" w:name="_Toc460774690"/>
       <w:r>
         <w:rPr>
           <w:rFonts w:eastAsia="Times New Roman"/>
@@ -27015,7 +27182,7 @@
         </w:rPr>
         <w:t>rocesamiento y almacenamiento:</w:t>
       </w:r>
-      <w:bookmarkEnd w:id="81"/>
+      <w:bookmarkEnd w:id="85"/>
       <w:r>
         <w:rPr>
           <w:rFonts w:eastAsia="Times New Roman"/>
@@ -27034,8 +27201,6 @@
           <w:lang w:val="es-ES_tradnl"/>
         </w:rPr>
       </w:pPr>
-      <w:bookmarkStart w:id="82" w:name="_GoBack"/>
-      <w:bookmarkEnd w:id="82"/>
       <w:r>
         <w:rPr>
           <w:lang w:val="es-ES_tradnl"/>
@@ -27127,7 +27292,7 @@
           <w:lang w:val="es-ES_tradnl"/>
         </w:rPr>
       </w:pPr>
-      <w:commentRangeStart w:id="83"/>
+      <w:commentRangeStart w:id="86"/>
       <w:r>
         <w:rPr>
           <w:rFonts w:ascii="Arial" w:hAnsi="Arial" w:cs="Arial"/>
@@ -27288,7 +27453,7 @@
         <w:t>Técnicas mixtas</w:t>
       </w:r>
     </w:p>
-    <w:commentRangeEnd w:id="83"/>
+    <w:commentRangeEnd w:id="86"/>
     <w:p>
       <w:pPr>
         <w:pStyle w:val="NormalWeb"/>
@@ -27307,7 +27472,7 @@
           <w:color w:val="000000"/>
           <w:lang w:val="es-ES_tradnl" w:eastAsia="es-ES"/>
         </w:rPr>
-        <w:commentReference w:id="83"/>
+        <w:commentReference w:id="86"/>
       </w:r>
     </w:p>
     <w:p>
@@ -28977,7 +29142,7 @@
 
 <file path=word/comments.xml><?xml version="1.0" encoding="utf-8"?>
 <w:comments xmlns:wpc="http://schemas.microsoft.com/office/word/2010/wordprocessingCanvas" xmlns:mo="http://schemas.microsoft.com/office/mac/office/2008/main" xmlns:mc="http://schemas.openxmlformats.org/markup-compatibility/2006" xmlns:mv="urn:schemas-microsoft-com:mac:vml" xmlns:o="urn:schemas-microsoft-com:office:office" xmlns:r="http://schemas.openxmlformats.org/officeDocument/2006/relationships" xmlns:m="http://schemas.openxmlformats.org/officeDocument/2006/math" xmlns:v="urn:schemas-microsoft-com:vml" xmlns:wp14="http://schemas.microsoft.com/office/word/2010/wordprocessingDrawing" xmlns:wp="http://schemas.openxmlformats.org/drawingml/2006/wordprocessingDrawing" xmlns:w10="urn:schemas-microsoft-com:office:word" xmlns:w="http://schemas.openxmlformats.org/wordprocessingml/2006/main" xmlns:w14="http://schemas.microsoft.com/office/word/2010/wordml" xmlns:w15="http://schemas.microsoft.com/office/word/2012/wordml" xmlns:wpg="http://schemas.microsoft.com/office/word/2010/wordprocessingGroup" xmlns:wpi="http://schemas.microsoft.com/office/word/2010/wordprocessingInk" xmlns:wne="http://schemas.microsoft.com/office/word/2006/wordml" xmlns:wps="http://schemas.microsoft.com/office/word/2010/wordprocessingShape" mc:Ignorable="w14 w15 wp14">
-  <w:comment w:id="77" w:author="Microsoft Office User" w:date="2016-08-28T10:30:00Z" w:initials="Office">
+  <w:comment w:id="75" w:author="Microsoft Office User" w:date="2016-09-06T09:44:00Z" w:initials="MOU">
     <w:p>
       <w:pPr>
         <w:pStyle w:val="CommentText"/>
@@ -28989,11 +29154,45 @@
         <w:annotationRef/>
       </w:r>
       <w:r>
+        <w:t>Decidir si esto debería estar antes de la transición de estados o este orden esta correcto</w:t>
+      </w:r>
+      <w:bookmarkStart w:id="76" w:name="_GoBack"/>
+      <w:bookmarkEnd w:id="76"/>
+    </w:p>
+  </w:comment>
+  <w:comment w:id="78" w:author="Microsoft Office User" w:date="2016-09-06T09:34:00Z" w:initials="MOU">
+    <w:p>
+      <w:pPr>
+        <w:pStyle w:val="CommentText"/>
+      </w:pPr>
+      <w:r>
+        <w:rPr>
+          <w:rStyle w:val="CommentReference"/>
+        </w:rPr>
+        <w:annotationRef/>
+      </w:r>
+      <w:r>
+        <w:t>Definir si se podrán o no eliminar. Creo que se debería poder, gitlab creo que no permite (a modo comparativo).</w:t>
+      </w:r>
+    </w:p>
+  </w:comment>
+  <w:comment w:id="80" w:author="Microsoft Office User" w:date="2016-08-28T10:30:00Z" w:initials="Office">
+    <w:p>
+      <w:pPr>
+        <w:pStyle w:val="CommentText"/>
+      </w:pPr>
+      <w:r>
+        <w:rPr>
+          <w:rStyle w:val="CommentReference"/>
+        </w:rPr>
+        <w:annotationRef/>
+      </w:r>
+      <w:r>
         <w:t>Peticiones o tareas? Vamo a decidirno</w:t>
       </w:r>
     </w:p>
   </w:comment>
-  <w:comment w:id="78" w:author="Microsoft Office User" w:date="2016-08-30T20:41:00Z" w:initials="Office">
+  <w:comment w:id="81" w:author="Microsoft Office User" w:date="2016-08-30T20:41:00Z" w:initials="Office">
     <w:p>
       <w:pPr>
         <w:pStyle w:val="CommentText"/>
@@ -29009,7 +29208,23 @@
       </w:r>
     </w:p>
   </w:comment>
-  <w:comment w:id="83" w:author="Microsoft Office User" w:date="2016-09-04T16:26:00Z" w:initials="Office">
+  <w:comment w:id="82" w:author="Microsoft Office User" w:date="2016-09-06T09:39:00Z" w:initials="MOU">
+    <w:p>
+      <w:pPr>
+        <w:pStyle w:val="CommentText"/>
+      </w:pPr>
+      <w:r>
+        <w:rPr>
+          <w:rStyle w:val="CommentReference"/>
+        </w:rPr>
+        <w:annotationRef/>
+      </w:r>
+      <w:r>
+        <w:t>Algún sinónimo? Definir, implementar, algo asi.</w:t>
+      </w:r>
+    </w:p>
+  </w:comment>
+  <w:comment w:id="86" w:author="Microsoft Office User" w:date="2016-09-04T16:26:00Z" w:initials="Office">
     <w:p>
       <w:pPr>
         <w:pStyle w:val="CommentText"/>
@@ -29035,8 +29250,11 @@
 
 <file path=word/commentsExtended.xml><?xml version="1.0" encoding="utf-8"?>
 <w15:commentsEx xmlns:wpc="http://schemas.microsoft.com/office/word/2010/wordprocessingCanvas" xmlns:mo="http://schemas.microsoft.com/office/mac/office/2008/main" xmlns:mc="http://schemas.openxmlformats.org/markup-compatibility/2006" xmlns:mv="urn:schemas-microsoft-com:mac:vml" xmlns:o="urn:schemas-microsoft-com:office:office" xmlns:r="http://schemas.openxmlformats.org/officeDocument/2006/relationships" xmlns:m="http://schemas.openxmlformats.org/officeDocument/2006/math" xmlns:v="urn:schemas-microsoft-com:vml" xmlns:wp14="http://schemas.microsoft.com/office/word/2010/wordprocessingDrawing" xmlns:wp="http://schemas.openxmlformats.org/drawingml/2006/wordprocessingDrawing" xmlns:w10="urn:schemas-microsoft-com:office:word" xmlns:w="http://schemas.openxmlformats.org/wordprocessingml/2006/main" xmlns:w14="http://schemas.microsoft.com/office/word/2010/wordml" xmlns:w15="http://schemas.microsoft.com/office/word/2012/wordml" xmlns:wpg="http://schemas.microsoft.com/office/word/2010/wordprocessingGroup" xmlns:wpi="http://schemas.microsoft.com/office/word/2010/wordprocessingInk" xmlns:wne="http://schemas.microsoft.com/office/word/2006/wordml" xmlns:wps="http://schemas.microsoft.com/office/word/2010/wordprocessingShape" mc:Ignorable="w14 w15 wp14">
+  <w15:commentEx w15:paraId="28ECB7FB" w15:done="0"/>
+  <w15:commentEx w15:paraId="0B8343E1" w15:done="0"/>
   <w15:commentEx w15:paraId="1C3D9D4E" w15:done="0"/>
   <w15:commentEx w15:paraId="27025A7A" w15:done="0"/>
+  <w15:commentEx w15:paraId="3988940C" w15:done="0"/>
   <w15:commentEx w15:paraId="55F930A7" w15:done="0"/>
 </w15:commentsEx>
 </file>
@@ -29137,7 +29355,7 @@
         <w:rStyle w:val="PageNumber"/>
         <w:noProof/>
       </w:rPr>
-      <w:t>52</w:t>
+      <w:t>47</w:t>
     </w:r>
     <w:r>
       <w:rPr>
@@ -36436,7 +36654,7 @@
       </w:pPr>
     </w:pPrDefault>
   </w:docDefaults>
-  <w:latentStyles w:defLockedState="0" w:defUIPriority="99" w:defSemiHidden="0" w:defUnhideWhenUsed="0" w:defQFormat="0" w:count="380">
+  <w:latentStyles w:defLockedState="0" w:defUIPriority="99" w:defSemiHidden="0" w:defUnhideWhenUsed="0" w:defQFormat="0" w:count="381">
     <w:lsdException w:name="Normal" w:uiPriority="0" w:qFormat="1"/>
     <w:lsdException w:name="heading 1" w:uiPriority="0" w:qFormat="1"/>
     <w:lsdException w:name="heading 2" w:semiHidden="1" w:uiPriority="0" w:unhideWhenUsed="1" w:qFormat="1"/>
@@ -36542,7 +36760,6 @@
     <w:lsdException w:name="HTML Sample" w:semiHidden="1" w:unhideWhenUsed="1"/>
     <w:lsdException w:name="HTML Typewriter" w:semiHidden="1" w:unhideWhenUsed="1"/>
     <w:lsdException w:name="HTML Variable" w:semiHidden="1" w:unhideWhenUsed="1"/>
-    <w:lsdException w:name="Normal Table" w:semiHidden="1" w:unhideWhenUsed="1"/>
     <w:lsdException w:name="annotation subject" w:semiHidden="1" w:unhideWhenUsed="1"/>
     <w:lsdException w:name="No List" w:semiHidden="1" w:unhideWhenUsed="1"/>
     <w:lsdException w:name="Outline List 1" w:semiHidden="1" w:unhideWhenUsed="1"/>
@@ -36589,10 +36806,8 @@
     <w:lsdException w:name="Table Subtle 2" w:semiHidden="1" w:unhideWhenUsed="1"/>
     <w:lsdException w:name="Table Web 1" w:semiHidden="1" w:unhideWhenUsed="1"/>
     <w:lsdException w:name="Table Web 2" w:semiHidden="1" w:unhideWhenUsed="1"/>
-    <w:lsdException w:name="Table Web 3" w:semiHidden="1" w:unhideWhenUsed="1"/>
     <w:lsdException w:name="Balloon Text" w:semiHidden="1" w:unhideWhenUsed="1"/>
     <w:lsdException w:name="Table Grid" w:uiPriority="59"/>
-    <w:lsdException w:name="Table Theme" w:semiHidden="1" w:unhideWhenUsed="1"/>
     <w:lsdException w:name="Note Level 1" w:semiHidden="1" w:unhideWhenUsed="1"/>
     <w:lsdException w:name="Note Level 2" w:semiHidden="1" w:unhideWhenUsed="1"/>
     <w:lsdException w:name="Note Level 3" w:semiHidden="1" w:unhideWhenUsed="1"/>
@@ -36817,6 +37032,7 @@
     <w:lsdException w:name="List Table 5 Dark Accent 6" w:uiPriority="50"/>
     <w:lsdException w:name="List Table 6 Colorful Accent 6" w:uiPriority="51"/>
     <w:lsdException w:name="List Table 7 Colorful Accent 6" w:uiPriority="52"/>
+    <w:lsdException w:name="Mention" w:semiHidden="1" w:unhideWhenUsed="1"/>
   </w:latentStyles>
   <w:style w:type="paragraph" w:default="1" w:styleId="Normal">
     <w:name w:val="Normal"/>
@@ -37737,7 +37953,7 @@
 </file>
 
 <file path=customXml/itemProps1.xml><?xml version="1.0" encoding="utf-8"?>
-<ds:datastoreItem xmlns:ds="http://schemas.openxmlformats.org/officeDocument/2006/customXml" ds:itemID="{AE1122A0-B8C7-6E48-90B3-400B7DD82320}">
+<ds:datastoreItem xmlns:ds="http://schemas.openxmlformats.org/officeDocument/2006/customXml" ds:itemID="{095DD9CE-B528-7446-9FDD-91FD85D99E86}">
   <ds:schemaRefs>
     <ds:schemaRef ds:uri="http://schemas.openxmlformats.org/officeDocument/2006/bibliography"/>
   </ds:schemaRefs>

</xml_diff>

<commit_message>
Updated documentation with latest changes.
</commit_message>
<xml_diff>
--- a/final_doc/Complete_doc-before-upload.docx
+++ b/final_doc/Complete_doc-before-upload.docx
@@ -24624,7 +24624,7 @@
       </w:r>
       <w:r>
         <w:rPr>
-          <w:color w:val="FF0000"/>
+          <w:color w:val="000000" w:themeColor="text1"/>
           <w:sz w:val="24"/>
           <w:szCs w:val="24"/>
         </w:rPr>
@@ -24632,7 +24632,7 @@
       </w:r>
       <w:r>
         <w:rPr>
-          <w:color w:val="FF0000"/>
+          <w:color w:val="000000" w:themeColor="text1"/>
           <w:sz w:val="24"/>
           <w:szCs w:val="24"/>
         </w:rPr>
@@ -24640,18 +24640,40 @@
       </w:r>
       <w:r>
         <w:rPr>
-          <w:color w:val="FF0000"/>
-          <w:sz w:val="24"/>
-          <w:szCs w:val="24"/>
-        </w:rPr>
-        <w:t xml:space="preserve"> no tiene tales campos como se menciona en conceptos fundamentales etc.</w:t>
-      </w:r>
-      <w:r>
-        <w:rPr>
-          <w:sz w:val="24"/>
-          <w:szCs w:val="24"/>
-        </w:rPr>
-        <w:t xml:space="preserve"> ; prioridad que por defecto estará apuntada como Normal, por ser el valor intermedio entre las posibles prioridades; y estado, que por defec</w:t>
+          <w:color w:val="000000" w:themeColor="text1"/>
+          <w:sz w:val="24"/>
+          <w:szCs w:val="24"/>
+        </w:rPr>
+        <w:t xml:space="preserve"> no tiene tales campos como se menci</w:t>
+      </w:r>
+      <w:r>
+        <w:rPr>
+          <w:color w:val="000000" w:themeColor="text1"/>
+          <w:sz w:val="24"/>
+          <w:szCs w:val="24"/>
+        </w:rPr>
+        <w:t>ona en conceptos fundamentales</w:t>
+      </w:r>
+      <w:r>
+        <w:rPr>
+          <w:sz w:val="24"/>
+          <w:szCs w:val="24"/>
+        </w:rPr>
+        <w:t xml:space="preserve">; </w:t>
+      </w:r>
+      <w:r>
+        <w:rPr>
+          <w:sz w:val="24"/>
+          <w:szCs w:val="24"/>
+        </w:rPr>
+        <w:t xml:space="preserve">la </w:t>
+      </w:r>
+      <w:r>
+        <w:rPr>
+          <w:sz w:val="24"/>
+          <w:szCs w:val="24"/>
+        </w:rPr>
+        <w:t>prioridad que por defecto estará apuntada como Normal, por ser el valor intermedio entre las posibles prioridades; y estado, que por defec</w:t>
       </w:r>
       <w:r>
         <w:rPr>
@@ -24941,7 +24963,34 @@
           <w:lang w:val="es-ES_tradnl"/>
         </w:rPr>
         <w:lastRenderedPageBreak/>
-        <w:t>Recopilación de datos para EVM</w:t>
+        <w:t xml:space="preserve">Recopilación de </w:t>
+      </w:r>
+      <w:commentRangeStart w:id="75"/>
+      <w:r>
+        <w:rPr>
+          <w:rFonts w:eastAsia="Times New Roman"/>
+          <w:b/>
+          <w:bCs/>
+          <w:lang w:val="es-ES_tradnl"/>
+        </w:rPr>
+        <w:t xml:space="preserve">datos </w:t>
+      </w:r>
+      <w:commentRangeEnd w:id="75"/>
+      <w:r>
+        <w:rPr>
+          <w:rStyle w:val="CommentReference"/>
+          <w:lang w:val="es-ES_tradnl"/>
+        </w:rPr>
+        <w:commentReference w:id="75"/>
+      </w:r>
+      <w:r>
+        <w:rPr>
+          <w:rFonts w:eastAsia="Times New Roman"/>
+          <w:b/>
+          <w:bCs/>
+          <w:lang w:val="es-ES_tradnl"/>
+        </w:rPr>
+        <w:t>para EVM</w:t>
       </w:r>
       <w:bookmarkEnd w:id="74"/>
     </w:p>
@@ -24954,7 +25003,7 @@
           <w:lang w:val="es-ES_tradnl"/>
         </w:rPr>
       </w:pPr>
-      <w:bookmarkStart w:id="75" w:name="_Toc460774686"/>
+      <w:bookmarkStart w:id="77" w:name="_Toc460774686"/>
       <w:r>
         <w:rPr>
           <w:rFonts w:eastAsia="Times New Roman"/>
@@ -24964,7 +25013,7 @@
         </w:rPr>
         <w:t>Gestión de tareas</w:t>
       </w:r>
-      <w:bookmarkEnd w:id="75"/>
+      <w:bookmarkEnd w:id="77"/>
     </w:p>
     <w:p>
       <w:pPr>
@@ -25063,7 +25112,34 @@
           <w:color w:val="000000"/>
           <w:lang w:val="es-ES_tradnl"/>
         </w:rPr>
-        <w:t xml:space="preserve"> eliminar o modificar tareas que no le hayan sido asignadas ni modificar o eliminar proyectos. S</w:t>
+        <w:t xml:space="preserve"> </w:t>
+      </w:r>
+      <w:commentRangeStart w:id="78"/>
+      <w:r>
+        <w:rPr>
+          <w:rFonts w:ascii="Arial" w:hAnsi="Arial" w:cs="Arial"/>
+          <w:color w:val="000000"/>
+          <w:lang w:val="es-ES_tradnl"/>
+        </w:rPr>
+        <w:t xml:space="preserve">eliminar </w:t>
+      </w:r>
+      <w:commentRangeEnd w:id="78"/>
+      <w:r>
+        <w:rPr>
+          <w:rStyle w:val="CommentReference"/>
+          <w:rFonts w:ascii="Arial" w:hAnsi="Arial" w:cs="Arial"/>
+          <w:color w:val="000000"/>
+          <w:lang w:val="es-ES_tradnl" w:eastAsia="es-ES"/>
+        </w:rPr>
+        <w:commentReference w:id="78"/>
+      </w:r>
+      <w:r>
+        <w:rPr>
+          <w:rFonts w:ascii="Arial" w:hAnsi="Arial" w:cs="Arial"/>
+          <w:color w:val="000000"/>
+          <w:lang w:val="es-ES_tradnl"/>
+        </w:rPr>
+        <w:t>o modificar tareas que no le hayan sido asignadas ni modificar o eliminar proyectos. S</w:t>
       </w:r>
       <w:r>
         <w:rPr>
@@ -25091,14 +25167,14 @@
           <w:lang w:val="es-ES_tradnl"/>
         </w:rPr>
       </w:pPr>
-      <w:bookmarkStart w:id="76" w:name="_Toc460774687"/>
+      <w:bookmarkStart w:id="79" w:name="_Toc460774687"/>
       <w:r>
         <w:rPr>
           <w:rStyle w:val="CommentReference"/>
           <w:color w:val="000000"/>
           <w:lang w:val="es-ES_tradnl"/>
         </w:rPr>
-        <w:commentReference w:id="77"/>
+        <w:commentReference w:id="80"/>
       </w:r>
       <w:r>
         <w:rPr>
@@ -25109,7 +25185,7 @@
         </w:rPr>
         <w:t>Valor Planificado:</w:t>
       </w:r>
-      <w:bookmarkEnd w:id="76"/>
+      <w:bookmarkEnd w:id="79"/>
       <w:r>
         <w:rPr>
           <w:rFonts w:eastAsia="Times New Roman"/>
@@ -25139,7 +25215,7 @@
         </w:rPr>
         <w:t xml:space="preserve">Durante la etapa de planificación el director del proyecto debe poner especial atención sobre la Estructura de Desglose de Trabajo, la cual puede ser descripta de diferentes maneras dependiendo del nivel de granularidad aplicado en la elaboración de la misma. En este sentido </w:t>
       </w:r>
-      <w:commentRangeStart w:id="78"/>
+      <w:commentRangeStart w:id="81"/>
       <w:r>
         <w:rPr>
           <w:rFonts w:ascii="Arial" w:hAnsi="Arial" w:cs="Arial"/>
@@ -25148,7 +25224,7 @@
         </w:rPr>
         <w:t>la herramienta</w:t>
       </w:r>
-      <w:commentRangeEnd w:id="78"/>
+      <w:commentRangeEnd w:id="81"/>
       <w:r>
         <w:rPr>
           <w:rStyle w:val="CommentReference"/>
@@ -25156,7 +25232,7 @@
           <w:color w:val="000000"/>
           <w:lang w:val="es-ES_tradnl" w:eastAsia="es-ES"/>
         </w:rPr>
-        <w:commentReference w:id="78"/>
+        <w:commentReference w:id="81"/>
       </w:r>
       <w:r>
         <w:rPr>
@@ -25455,7 +25531,34 @@
           <w:color w:val="000000"/>
           <w:lang w:val="es-ES_tradnl"/>
         </w:rPr>
-        <w:t xml:space="preserve"> Para concebir esta opción se tuvo en cuenta que muchas veces existe una relación entre los puntos de esfuerzo y el tiempo que tomaría realizar cada punto. De forma similar, muchas veces, existe también una relación entre el presupuesto en términos monetarios y el tiempo, por </w:t>
+        <w:t xml:space="preserve"> Para </w:t>
+      </w:r>
+      <w:commentRangeStart w:id="82"/>
+      <w:r>
+        <w:rPr>
+          <w:rFonts w:ascii="Arial" w:hAnsi="Arial" w:cs="Arial"/>
+          <w:color w:val="000000"/>
+          <w:lang w:val="es-ES_tradnl"/>
+        </w:rPr>
+        <w:t xml:space="preserve">concebir </w:t>
+      </w:r>
+      <w:commentRangeEnd w:id="82"/>
+      <w:r>
+        <w:rPr>
+          <w:rStyle w:val="CommentReference"/>
+          <w:rFonts w:ascii="Arial" w:hAnsi="Arial" w:cs="Arial"/>
+          <w:color w:val="000000"/>
+          <w:lang w:val="es-ES_tradnl" w:eastAsia="es-ES"/>
+        </w:rPr>
+        <w:commentReference w:id="82"/>
+      </w:r>
+      <w:r>
+        <w:rPr>
+          <w:rFonts w:ascii="Arial" w:hAnsi="Arial" w:cs="Arial"/>
+          <w:color w:val="000000"/>
+          <w:lang w:val="es-ES_tradnl"/>
+        </w:rPr>
+        <w:t xml:space="preserve">esta opción se tuvo en cuenta que muchas veces existe una relación entre los puntos de esfuerzo y el tiempo que tomaría realizar cada punto. De forma similar, muchas veces, existe también una relación entre el presupuesto en términos monetarios y el tiempo, por </w:t>
       </w:r>
       <w:r>
         <w:rPr>
@@ -25674,7 +25777,23 @@
           <w:color w:val="000000"/>
           <w:lang w:val="es-ES_tradnl"/>
         </w:rPr>
-        <w:t xml:space="preserve">Para el calculo de la gestión del valor ganado se tiene en cuenta por lo tanto </w:t>
+        <w:t xml:space="preserve">Para el </w:t>
+      </w:r>
+      <w:r>
+        <w:rPr>
+          <w:rFonts w:ascii="Arial" w:hAnsi="Arial" w:cs="Arial"/>
+          <w:color w:val="000000"/>
+          <w:lang w:val="es-ES_tradnl"/>
+        </w:rPr>
+        <w:t>cálculo</w:t>
+      </w:r>
+      <w:r>
+        <w:rPr>
+          <w:rFonts w:ascii="Arial" w:hAnsi="Arial" w:cs="Arial"/>
+          <w:color w:val="000000"/>
+          <w:lang w:val="es-ES_tradnl"/>
+        </w:rPr>
+        <w:t xml:space="preserve"> de la gestión del valor ganado se tiene en cuenta por lo tanto </w:t>
       </w:r>
       <w:r>
         <w:rPr>
@@ -25756,7 +25875,23 @@
           <w:color w:val="000000"/>
           <w:lang w:val="es-ES_tradnl"/>
         </w:rPr>
-        <w:t>de su AC y EV, ésta si puede contar con un PV, lo cual la hace válida para el calculo del valor ganado en el caso de que la fecha estimada de inicio de la tarea sea menor o igual a una fecha específica ya que en ese fecha ya se esperaba que un porcentaje del Valor Planificado haya sido realizado.</w:t>
+        <w:t xml:space="preserve">de su AC y EV, ésta si puede contar con un PV, lo cual la hace válida para el </w:t>
+      </w:r>
+      <w:r>
+        <w:rPr>
+          <w:rFonts w:ascii="Arial" w:hAnsi="Arial" w:cs="Arial"/>
+          <w:color w:val="000000"/>
+          <w:lang w:val="es-ES_tradnl"/>
+        </w:rPr>
+        <w:t>cálculo</w:t>
+      </w:r>
+      <w:r>
+        <w:rPr>
+          <w:rFonts w:ascii="Arial" w:hAnsi="Arial" w:cs="Arial"/>
+          <w:color w:val="000000"/>
+          <w:lang w:val="es-ES_tradnl"/>
+        </w:rPr>
+        <w:t xml:space="preserve"> del valor ganado en el caso de que la fecha estimada de inicio de la tarea sea menor o igual a una fecha específica ya que en ese fecha ya se esperaba que un porcentaje del Valor Planificado haya sido realizado.</w:t>
       </w:r>
     </w:p>
     <w:p>
@@ -25855,7 +25990,23 @@
           <w:color w:val="000000"/>
           <w:lang w:val="es-ES_tradnl"/>
         </w:rPr>
-        <w:t>. Y así también estas fechas son necesarias para que la tarea sea válida para el calculo del valor ganado ya que las mismas determinan en que periodo se ubica la t</w:t>
+        <w:t xml:space="preserve">. Y así también estas fechas son necesarias para que la tarea sea válida para el </w:t>
+      </w:r>
+      <w:r>
+        <w:rPr>
+          <w:rFonts w:ascii="Arial" w:hAnsi="Arial" w:cs="Arial"/>
+          <w:color w:val="000000"/>
+          <w:lang w:val="es-ES_tradnl"/>
+        </w:rPr>
+        <w:t>cálculo</w:t>
+      </w:r>
+      <w:r>
+        <w:rPr>
+          <w:rFonts w:ascii="Arial" w:hAnsi="Arial" w:cs="Arial"/>
+          <w:color w:val="000000"/>
+          <w:lang w:val="es-ES_tradnl"/>
+        </w:rPr>
+        <w:t xml:space="preserve"> del valor ganado ya que las mismas determinan en que periodo se ubica la t</w:t>
       </w:r>
       <w:r>
         <w:rPr>
@@ -25935,7 +26086,23 @@
           <w:color w:val="000000"/>
           <w:lang w:val="es-ES_tradnl"/>
         </w:rPr>
-        <w:t xml:space="preserve">Este campo se refiere a un miembro del equipo del proyecto encargado a realizar la tarea. Si bien para el calculo del valor ganado no se requiere ninguna información sobre la persona que ejecuta una tarea </w:t>
+        <w:t xml:space="preserve">Este campo se refiere a un miembro del equipo del proyecto encargado a realizar la tarea. Si bien para el </w:t>
+      </w:r>
+      <w:r>
+        <w:rPr>
+          <w:rFonts w:ascii="Arial" w:hAnsi="Arial" w:cs="Arial"/>
+          <w:color w:val="000000"/>
+          <w:lang w:val="es-ES_tradnl"/>
+        </w:rPr>
+        <w:t>cálculo</w:t>
+      </w:r>
+      <w:r>
+        <w:rPr>
+          <w:rFonts w:ascii="Arial" w:hAnsi="Arial" w:cs="Arial"/>
+          <w:color w:val="000000"/>
+          <w:lang w:val="es-ES_tradnl"/>
+        </w:rPr>
+        <w:t xml:space="preserve"> del valor ganado no se requiere ninguna información sobre la persona que ejecuta una tarea </w:t>
       </w:r>
       <w:r>
         <w:rPr>
@@ -26268,7 +26435,7 @@
           <w:lang w:val="es-ES_tradnl"/>
         </w:rPr>
       </w:pPr>
-      <w:bookmarkStart w:id="79" w:name="_Toc460774688"/>
+      <w:bookmarkStart w:id="83" w:name="_Toc460774688"/>
       <w:r>
         <w:rPr>
           <w:rFonts w:eastAsia="Times New Roman"/>
@@ -26278,7 +26445,7 @@
         </w:rPr>
         <w:t>Registros y Costo Real:</w:t>
       </w:r>
-      <w:bookmarkEnd w:id="79"/>
+      <w:bookmarkEnd w:id="83"/>
     </w:p>
     <w:p>
       <w:pPr>
@@ -26365,7 +26532,7 @@
           <w:lang w:val="es-ES_tradnl"/>
         </w:rPr>
       </w:pPr>
-      <w:bookmarkStart w:id="80" w:name="_Toc460774689"/>
+      <w:bookmarkStart w:id="84" w:name="_Toc460774689"/>
       <w:r>
         <w:rPr>
           <w:rFonts w:eastAsia="Times New Roman"/>
@@ -26375,7 +26542,7 @@
         </w:rPr>
         <w:t>Valor Ganado:</w:t>
       </w:r>
-      <w:bookmarkEnd w:id="80"/>
+      <w:bookmarkEnd w:id="84"/>
       <w:r>
         <w:rPr>
           <w:rFonts w:eastAsia="Times New Roman"/>
@@ -26996,7 +27163,7 @@
           <w:lang w:val="es-ES_tradnl"/>
         </w:rPr>
       </w:pPr>
-      <w:bookmarkStart w:id="81" w:name="_Toc460774690"/>
+      <w:bookmarkStart w:id="85" w:name="_Toc460774690"/>
       <w:r>
         <w:rPr>
           <w:rFonts w:eastAsia="Times New Roman"/>
@@ -27015,7 +27182,7 @@
         </w:rPr>
         <w:t>rocesamiento y almacenamiento:</w:t>
       </w:r>
-      <w:bookmarkEnd w:id="81"/>
+      <w:bookmarkEnd w:id="85"/>
       <w:r>
         <w:rPr>
           <w:rFonts w:eastAsia="Times New Roman"/>
@@ -27034,8 +27201,6 @@
           <w:lang w:val="es-ES_tradnl"/>
         </w:rPr>
       </w:pPr>
-      <w:bookmarkStart w:id="82" w:name="_GoBack"/>
-      <w:bookmarkEnd w:id="82"/>
       <w:r>
         <w:rPr>
           <w:lang w:val="es-ES_tradnl"/>
@@ -27127,7 +27292,7 @@
           <w:lang w:val="es-ES_tradnl"/>
         </w:rPr>
       </w:pPr>
-      <w:commentRangeStart w:id="83"/>
+      <w:commentRangeStart w:id="86"/>
       <w:r>
         <w:rPr>
           <w:rFonts w:ascii="Arial" w:hAnsi="Arial" w:cs="Arial"/>
@@ -27288,7 +27453,7 @@
         <w:t>Técnicas mixtas</w:t>
       </w:r>
     </w:p>
-    <w:commentRangeEnd w:id="83"/>
+    <w:commentRangeEnd w:id="86"/>
     <w:p>
       <w:pPr>
         <w:pStyle w:val="NormalWeb"/>
@@ -27307,7 +27472,7 @@
           <w:color w:val="000000"/>
           <w:lang w:val="es-ES_tradnl" w:eastAsia="es-ES"/>
         </w:rPr>
-        <w:commentReference w:id="83"/>
+        <w:commentReference w:id="86"/>
       </w:r>
     </w:p>
     <w:p>
@@ -28977,7 +29142,7 @@
 
 <file path=word/comments.xml><?xml version="1.0" encoding="utf-8"?>
 <w:comments xmlns:wpc="http://schemas.microsoft.com/office/word/2010/wordprocessingCanvas" xmlns:mo="http://schemas.microsoft.com/office/mac/office/2008/main" xmlns:mc="http://schemas.openxmlformats.org/markup-compatibility/2006" xmlns:mv="urn:schemas-microsoft-com:mac:vml" xmlns:o="urn:schemas-microsoft-com:office:office" xmlns:r="http://schemas.openxmlformats.org/officeDocument/2006/relationships" xmlns:m="http://schemas.openxmlformats.org/officeDocument/2006/math" xmlns:v="urn:schemas-microsoft-com:vml" xmlns:wp14="http://schemas.microsoft.com/office/word/2010/wordprocessingDrawing" xmlns:wp="http://schemas.openxmlformats.org/drawingml/2006/wordprocessingDrawing" xmlns:w10="urn:schemas-microsoft-com:office:word" xmlns:w="http://schemas.openxmlformats.org/wordprocessingml/2006/main" xmlns:w14="http://schemas.microsoft.com/office/word/2010/wordml" xmlns:w15="http://schemas.microsoft.com/office/word/2012/wordml" xmlns:wpg="http://schemas.microsoft.com/office/word/2010/wordprocessingGroup" xmlns:wpi="http://schemas.microsoft.com/office/word/2010/wordprocessingInk" xmlns:wne="http://schemas.microsoft.com/office/word/2006/wordml" xmlns:wps="http://schemas.microsoft.com/office/word/2010/wordprocessingShape" mc:Ignorable="w14 w15 wp14">
-  <w:comment w:id="77" w:author="Microsoft Office User" w:date="2016-08-28T10:30:00Z" w:initials="Office">
+  <w:comment w:id="75" w:author="Microsoft Office User" w:date="2016-09-06T09:44:00Z" w:initials="MOU">
     <w:p>
       <w:pPr>
         <w:pStyle w:val="CommentText"/>
@@ -28989,11 +29154,45 @@
         <w:annotationRef/>
       </w:r>
       <w:r>
+        <w:t>Decidir si esto debería estar antes de la transición de estados o este orden esta correcto</w:t>
+      </w:r>
+      <w:bookmarkStart w:id="76" w:name="_GoBack"/>
+      <w:bookmarkEnd w:id="76"/>
+    </w:p>
+  </w:comment>
+  <w:comment w:id="78" w:author="Microsoft Office User" w:date="2016-09-06T09:34:00Z" w:initials="MOU">
+    <w:p>
+      <w:pPr>
+        <w:pStyle w:val="CommentText"/>
+      </w:pPr>
+      <w:r>
+        <w:rPr>
+          <w:rStyle w:val="CommentReference"/>
+        </w:rPr>
+        <w:annotationRef/>
+      </w:r>
+      <w:r>
+        <w:t>Definir si se podrán o no eliminar. Creo que se debería poder, gitlab creo que no permite (a modo comparativo).</w:t>
+      </w:r>
+    </w:p>
+  </w:comment>
+  <w:comment w:id="80" w:author="Microsoft Office User" w:date="2016-08-28T10:30:00Z" w:initials="Office">
+    <w:p>
+      <w:pPr>
+        <w:pStyle w:val="CommentText"/>
+      </w:pPr>
+      <w:r>
+        <w:rPr>
+          <w:rStyle w:val="CommentReference"/>
+        </w:rPr>
+        <w:annotationRef/>
+      </w:r>
+      <w:r>
         <w:t>Peticiones o tareas? Vamo a decidirno</w:t>
       </w:r>
     </w:p>
   </w:comment>
-  <w:comment w:id="78" w:author="Microsoft Office User" w:date="2016-08-30T20:41:00Z" w:initials="Office">
+  <w:comment w:id="81" w:author="Microsoft Office User" w:date="2016-08-30T20:41:00Z" w:initials="Office">
     <w:p>
       <w:pPr>
         <w:pStyle w:val="CommentText"/>
@@ -29009,7 +29208,23 @@
       </w:r>
     </w:p>
   </w:comment>
-  <w:comment w:id="83" w:author="Microsoft Office User" w:date="2016-09-04T16:26:00Z" w:initials="Office">
+  <w:comment w:id="82" w:author="Microsoft Office User" w:date="2016-09-06T09:39:00Z" w:initials="MOU">
+    <w:p>
+      <w:pPr>
+        <w:pStyle w:val="CommentText"/>
+      </w:pPr>
+      <w:r>
+        <w:rPr>
+          <w:rStyle w:val="CommentReference"/>
+        </w:rPr>
+        <w:annotationRef/>
+      </w:r>
+      <w:r>
+        <w:t>Algún sinónimo? Definir, implementar, algo asi.</w:t>
+      </w:r>
+    </w:p>
+  </w:comment>
+  <w:comment w:id="86" w:author="Microsoft Office User" w:date="2016-09-04T16:26:00Z" w:initials="Office">
     <w:p>
       <w:pPr>
         <w:pStyle w:val="CommentText"/>
@@ -29035,8 +29250,11 @@
 
 <file path=word/commentsExtended.xml><?xml version="1.0" encoding="utf-8"?>
 <w15:commentsEx xmlns:wpc="http://schemas.microsoft.com/office/word/2010/wordprocessingCanvas" xmlns:mo="http://schemas.microsoft.com/office/mac/office/2008/main" xmlns:mc="http://schemas.openxmlformats.org/markup-compatibility/2006" xmlns:mv="urn:schemas-microsoft-com:mac:vml" xmlns:o="urn:schemas-microsoft-com:office:office" xmlns:r="http://schemas.openxmlformats.org/officeDocument/2006/relationships" xmlns:m="http://schemas.openxmlformats.org/officeDocument/2006/math" xmlns:v="urn:schemas-microsoft-com:vml" xmlns:wp14="http://schemas.microsoft.com/office/word/2010/wordprocessingDrawing" xmlns:wp="http://schemas.openxmlformats.org/drawingml/2006/wordprocessingDrawing" xmlns:w10="urn:schemas-microsoft-com:office:word" xmlns:w="http://schemas.openxmlformats.org/wordprocessingml/2006/main" xmlns:w14="http://schemas.microsoft.com/office/word/2010/wordml" xmlns:w15="http://schemas.microsoft.com/office/word/2012/wordml" xmlns:wpg="http://schemas.microsoft.com/office/word/2010/wordprocessingGroup" xmlns:wpi="http://schemas.microsoft.com/office/word/2010/wordprocessingInk" xmlns:wne="http://schemas.microsoft.com/office/word/2006/wordml" xmlns:wps="http://schemas.microsoft.com/office/word/2010/wordprocessingShape" mc:Ignorable="w14 w15 wp14">
+  <w15:commentEx w15:paraId="28ECB7FB" w15:done="0"/>
+  <w15:commentEx w15:paraId="0B8343E1" w15:done="0"/>
   <w15:commentEx w15:paraId="1C3D9D4E" w15:done="0"/>
   <w15:commentEx w15:paraId="27025A7A" w15:done="0"/>
+  <w15:commentEx w15:paraId="3988940C" w15:done="0"/>
   <w15:commentEx w15:paraId="55F930A7" w15:done="0"/>
 </w15:commentsEx>
 </file>
@@ -29137,7 +29355,7 @@
         <w:rStyle w:val="PageNumber"/>
         <w:noProof/>
       </w:rPr>
-      <w:t>52</w:t>
+      <w:t>47</w:t>
     </w:r>
     <w:r>
       <w:rPr>
@@ -36436,7 +36654,7 @@
       </w:pPr>
     </w:pPrDefault>
   </w:docDefaults>
-  <w:latentStyles w:defLockedState="0" w:defUIPriority="99" w:defSemiHidden="0" w:defUnhideWhenUsed="0" w:defQFormat="0" w:count="380">
+  <w:latentStyles w:defLockedState="0" w:defUIPriority="99" w:defSemiHidden="0" w:defUnhideWhenUsed="0" w:defQFormat="0" w:count="381">
     <w:lsdException w:name="Normal" w:uiPriority="0" w:qFormat="1"/>
     <w:lsdException w:name="heading 1" w:uiPriority="0" w:qFormat="1"/>
     <w:lsdException w:name="heading 2" w:semiHidden="1" w:uiPriority="0" w:unhideWhenUsed="1" w:qFormat="1"/>
@@ -36542,7 +36760,6 @@
     <w:lsdException w:name="HTML Sample" w:semiHidden="1" w:unhideWhenUsed="1"/>
     <w:lsdException w:name="HTML Typewriter" w:semiHidden="1" w:unhideWhenUsed="1"/>
     <w:lsdException w:name="HTML Variable" w:semiHidden="1" w:unhideWhenUsed="1"/>
-    <w:lsdException w:name="Normal Table" w:semiHidden="1" w:unhideWhenUsed="1"/>
     <w:lsdException w:name="annotation subject" w:semiHidden="1" w:unhideWhenUsed="1"/>
     <w:lsdException w:name="No List" w:semiHidden="1" w:unhideWhenUsed="1"/>
     <w:lsdException w:name="Outline List 1" w:semiHidden="1" w:unhideWhenUsed="1"/>
@@ -36589,10 +36806,8 @@
     <w:lsdException w:name="Table Subtle 2" w:semiHidden="1" w:unhideWhenUsed="1"/>
     <w:lsdException w:name="Table Web 1" w:semiHidden="1" w:unhideWhenUsed="1"/>
     <w:lsdException w:name="Table Web 2" w:semiHidden="1" w:unhideWhenUsed="1"/>
-    <w:lsdException w:name="Table Web 3" w:semiHidden="1" w:unhideWhenUsed="1"/>
     <w:lsdException w:name="Balloon Text" w:semiHidden="1" w:unhideWhenUsed="1"/>
     <w:lsdException w:name="Table Grid" w:uiPriority="59"/>
-    <w:lsdException w:name="Table Theme" w:semiHidden="1" w:unhideWhenUsed="1"/>
     <w:lsdException w:name="Note Level 1" w:semiHidden="1" w:unhideWhenUsed="1"/>
     <w:lsdException w:name="Note Level 2" w:semiHidden="1" w:unhideWhenUsed="1"/>
     <w:lsdException w:name="Note Level 3" w:semiHidden="1" w:unhideWhenUsed="1"/>
@@ -36817,6 +37032,7 @@
     <w:lsdException w:name="List Table 5 Dark Accent 6" w:uiPriority="50"/>
     <w:lsdException w:name="List Table 6 Colorful Accent 6" w:uiPriority="51"/>
     <w:lsdException w:name="List Table 7 Colorful Accent 6" w:uiPriority="52"/>
+    <w:lsdException w:name="Mention" w:semiHidden="1" w:unhideWhenUsed="1"/>
   </w:latentStyles>
   <w:style w:type="paragraph" w:default="1" w:styleId="Normal">
     <w:name w:val="Normal"/>
@@ -37737,7 +37953,7 @@
 </file>
 
 <file path=customXml/itemProps1.xml><?xml version="1.0" encoding="utf-8"?>
-<ds:datastoreItem xmlns:ds="http://schemas.openxmlformats.org/officeDocument/2006/customXml" ds:itemID="{AE1122A0-B8C7-6E48-90B3-400B7DD82320}">
+<ds:datastoreItem xmlns:ds="http://schemas.openxmlformats.org/officeDocument/2006/customXml" ds:itemID="{095DD9CE-B528-7446-9FDD-91FD85D99E86}">
   <ds:schemaRefs>
     <ds:schemaRef ds:uri="http://schemas.openxmlformats.org/officeDocument/2006/bibliography"/>
   </ds:schemaRefs>

</xml_diff>

<commit_message>
Details for sprint #10 added.
</commit_message>
<xml_diff>
--- a/final_doc/Complete_doc-before-upload.docx
+++ b/final_doc/Complete_doc-before-upload.docx
@@ -17345,7 +17345,7 @@
       <w:pPr>
         <w:pStyle w:val="NormalWeb"/>
         <w:numPr>
-          <w:ilvl w:val="0"/>
+          <w:ilvl w:val="1"/>
           <w:numId w:val="46"/>
         </w:numPr>
         <w:spacing w:before="0" w:beforeAutospacing="0" w:after="0" w:afterAutospacing="0"/>
@@ -17363,25 +17363,17 @@
           <w:color w:val="000000"/>
           <w:lang w:val="es-ES_tradnl"/>
         </w:rPr>
-        <w:t xml:space="preserve">Implementación del </w:t>
-      </w:r>
-      <w:proofErr w:type="spellStart"/>
-      <w:r>
-        <w:rPr>
-          <w:rFonts w:ascii="Arial" w:hAnsi="Arial" w:cs="Arial"/>
-          <w:color w:val="000000"/>
-          <w:lang w:val="es-ES_tradnl"/>
-        </w:rPr>
-        <w:t>backend</w:t>
-      </w:r>
-      <w:proofErr w:type="spellEnd"/>
-      <w:r>
-        <w:rPr>
-          <w:rFonts w:ascii="Arial" w:hAnsi="Arial" w:cs="Arial"/>
-          <w:color w:val="000000"/>
-          <w:lang w:val="es-ES_tradnl"/>
-        </w:rPr>
-        <w:t xml:space="preserve"> del flujo de la herramienta.</w:t>
+        <w:t>Corrección</w:t>
+      </w:r>
+      <w:bookmarkStart w:id="37" w:name="_GoBack"/>
+      <w:bookmarkEnd w:id="37"/>
+      <w:r>
+        <w:rPr>
+          <w:rFonts w:ascii="Arial" w:hAnsi="Arial" w:cs="Arial"/>
+          <w:color w:val="000000"/>
+          <w:lang w:val="es-ES_tradnl"/>
+        </w:rPr>
+        <w:t xml:space="preserve"> de errores en campos de la vista show de peticiones.</w:t>
       </w:r>
     </w:p>
     <w:p>
@@ -17406,7 +17398,133 @@
           <w:color w:val="000000"/>
           <w:lang w:val="es-ES_tradnl"/>
         </w:rPr>
+        <w:t xml:space="preserve">Implementación del </w:t>
+      </w:r>
+      <w:proofErr w:type="spellStart"/>
+      <w:r>
+        <w:rPr>
+          <w:rFonts w:ascii="Arial" w:hAnsi="Arial" w:cs="Arial"/>
+          <w:color w:val="000000"/>
+          <w:lang w:val="es-ES_tradnl"/>
+        </w:rPr>
+        <w:t>backend</w:t>
+      </w:r>
+      <w:proofErr w:type="spellEnd"/>
+      <w:r>
+        <w:rPr>
+          <w:rFonts w:ascii="Arial" w:hAnsi="Arial" w:cs="Arial"/>
+          <w:color w:val="000000"/>
+          <w:lang w:val="es-ES_tradnl"/>
+        </w:rPr>
+        <w:t xml:space="preserve"> del flujo de la herramienta.</w:t>
+      </w:r>
+    </w:p>
+    <w:p>
+      <w:pPr>
+        <w:pStyle w:val="NormalWeb"/>
+        <w:numPr>
+          <w:ilvl w:val="1"/>
+          <w:numId w:val="46"/>
+        </w:numPr>
+        <w:spacing w:before="0" w:beforeAutospacing="0" w:after="0" w:afterAutospacing="0"/>
+        <w:jc w:val="both"/>
+        <w:textAlignment w:val="baseline"/>
+        <w:rPr>
+          <w:rFonts w:ascii="Arial" w:hAnsi="Arial" w:cs="Arial"/>
+          <w:color w:val="000000"/>
+          <w:lang w:val="es-ES_tradnl"/>
+        </w:rPr>
+      </w:pPr>
+      <w:r>
+        <w:rPr>
+          <w:rFonts w:ascii="Arial" w:hAnsi="Arial" w:cs="Arial"/>
+          <w:color w:val="000000"/>
+          <w:lang w:val="es-ES_tradnl"/>
+        </w:rPr>
+        <w:t>Definición e implementación de transición de estados para tareas.</w:t>
+      </w:r>
+    </w:p>
+    <w:p>
+      <w:pPr>
+        <w:pStyle w:val="NormalWeb"/>
+        <w:numPr>
+          <w:ilvl w:val="1"/>
+          <w:numId w:val="46"/>
+        </w:numPr>
+        <w:spacing w:before="0" w:beforeAutospacing="0" w:after="0" w:afterAutospacing="0"/>
+        <w:jc w:val="both"/>
+        <w:textAlignment w:val="baseline"/>
+        <w:rPr>
+          <w:rFonts w:ascii="Arial" w:hAnsi="Arial" w:cs="Arial"/>
+          <w:color w:val="000000"/>
+          <w:lang w:val="es-ES_tradnl"/>
+        </w:rPr>
+      </w:pPr>
+      <w:r>
+        <w:rPr>
+          <w:rFonts w:ascii="Arial" w:hAnsi="Arial" w:cs="Arial"/>
+          <w:color w:val="000000"/>
+          <w:lang w:val="es-ES_tradnl"/>
+        </w:rPr>
+        <w:t>Actualización de datos de fechas estimadas y reales</w:t>
+      </w:r>
+      <w:r>
+        <w:rPr>
+          <w:rFonts w:ascii="Arial" w:hAnsi="Arial" w:cs="Arial"/>
+          <w:color w:val="000000"/>
+          <w:lang w:val="es-ES_tradnl"/>
+        </w:rPr>
+        <w:t xml:space="preserve"> al cambiar de estado y viceversa.</w:t>
+      </w:r>
+    </w:p>
+    <w:p>
+      <w:pPr>
+        <w:pStyle w:val="NormalWeb"/>
+        <w:numPr>
+          <w:ilvl w:val="0"/>
+          <w:numId w:val="46"/>
+        </w:numPr>
+        <w:spacing w:before="0" w:beforeAutospacing="0" w:after="0" w:afterAutospacing="0"/>
+        <w:jc w:val="both"/>
+        <w:textAlignment w:val="baseline"/>
+        <w:rPr>
+          <w:rFonts w:ascii="Arial" w:hAnsi="Arial" w:cs="Arial"/>
+          <w:color w:val="000000"/>
+          <w:lang w:val="es-ES_tradnl"/>
+        </w:rPr>
+      </w:pPr>
+      <w:r>
+        <w:rPr>
+          <w:rFonts w:ascii="Arial" w:hAnsi="Arial" w:cs="Arial"/>
+          <w:color w:val="000000"/>
+          <w:lang w:val="es-ES_tradnl"/>
+        </w:rPr>
         <w:t xml:space="preserve">Documentación del flujo de la herramienta. </w:t>
+      </w:r>
+    </w:p>
+    <w:p>
+      <w:pPr>
+        <w:pStyle w:val="NormalWeb"/>
+        <w:numPr>
+          <w:ilvl w:val="1"/>
+          <w:numId w:val="46"/>
+        </w:numPr>
+        <w:spacing w:before="0" w:beforeAutospacing="0" w:after="0" w:afterAutospacing="0"/>
+        <w:jc w:val="both"/>
+        <w:textAlignment w:val="baseline"/>
+        <w:rPr>
+          <w:rFonts w:ascii="Arial" w:hAnsi="Arial" w:cs="Arial"/>
+          <w:color w:val="000000"/>
+          <w:lang w:val="es-ES_tradnl"/>
+        </w:rPr>
+      </w:pPr>
+      <w:r>
+        <w:rPr>
+          <w:rFonts w:ascii="Arial" w:hAnsi="Arial" w:cs="Arial"/>
+          <w:color w:val="000000"/>
+          <w:lang w:val="es-ES_tradnl"/>
+        </w:rPr>
+        <w:t>Documentación de la transición de estados para las tareas.</w:t>
       </w:r>
     </w:p>
     <w:p>
@@ -17508,7 +17626,7 @@
           <w:lang w:val="es-ES_tradnl"/>
         </w:rPr>
       </w:pPr>
-      <w:bookmarkStart w:id="37" w:name="_Toc460774648"/>
+      <w:bookmarkStart w:id="38" w:name="_Toc460774648"/>
       <w:r>
         <w:rPr>
           <w:rFonts w:eastAsia="Times New Roman"/>
@@ -17536,7 +17654,7 @@
         </w:rPr>
         <w:t>0</w:t>
       </w:r>
-      <w:bookmarkEnd w:id="37"/>
+      <w:bookmarkEnd w:id="38"/>
     </w:p>
     <w:p>
       <w:pPr>
@@ -17578,7 +17696,32 @@
           <w:color w:val="000000"/>
           <w:lang w:val="es-ES_tradnl"/>
         </w:rPr>
-        <w:t xml:space="preserve">Implementación del </w:t>
+        <w:t>Implementación de la funcionalidad de etiquetas para peticiones y wiki.</w:t>
+      </w:r>
+    </w:p>
+    <w:p>
+      <w:pPr>
+        <w:pStyle w:val="NormalWeb"/>
+        <w:numPr>
+          <w:ilvl w:val="0"/>
+          <w:numId w:val="32"/>
+        </w:numPr>
+        <w:spacing w:before="0" w:beforeAutospacing="0" w:after="0" w:afterAutospacing="0"/>
+        <w:jc w:val="both"/>
+        <w:textAlignment w:val="baseline"/>
+        <w:rPr>
+          <w:rFonts w:ascii="Arial" w:hAnsi="Arial" w:cs="Arial"/>
+          <w:color w:val="000000"/>
+          <w:lang w:val="es-ES_tradnl"/>
+        </w:rPr>
+      </w:pPr>
+      <w:r>
+        <w:rPr>
+          <w:rFonts w:ascii="Arial" w:hAnsi="Arial" w:cs="Arial"/>
+          <w:color w:val="000000"/>
+          <w:lang w:val="es-ES_tradnl"/>
+        </w:rPr>
+        <w:t xml:space="preserve">Corrección de problema al seleccionar ciertas configuraciones de </w:t>
       </w:r>
       <w:proofErr w:type="spellStart"/>
       <w:r>
@@ -17587,7 +17730,7 @@
           <w:color w:val="000000"/>
           <w:lang w:val="es-ES_tradnl"/>
         </w:rPr>
-        <w:t>frontend</w:t>
+        <w:t>evm</w:t>
       </w:r>
       <w:proofErr w:type="spellEnd"/>
       <w:r>
@@ -17596,7 +17739,144 @@
           <w:color w:val="000000"/>
           <w:lang w:val="es-ES_tradnl"/>
         </w:rPr>
-        <w:t xml:space="preserve"> del flujo de la herramienta.</w:t>
+        <w:t xml:space="preserve"> para el proyecto. </w:t>
+      </w:r>
+    </w:p>
+    <w:p>
+      <w:pPr>
+        <w:pStyle w:val="NormalWeb"/>
+        <w:numPr>
+          <w:ilvl w:val="0"/>
+          <w:numId w:val="32"/>
+        </w:numPr>
+        <w:spacing w:before="0" w:beforeAutospacing="0" w:after="0" w:afterAutospacing="0"/>
+        <w:jc w:val="both"/>
+        <w:textAlignment w:val="baseline"/>
+        <w:rPr>
+          <w:rFonts w:ascii="Arial" w:hAnsi="Arial" w:cs="Arial"/>
+          <w:color w:val="000000"/>
+          <w:lang w:val="es-ES_tradnl"/>
+        </w:rPr>
+      </w:pPr>
+      <w:r>
+        <w:rPr>
+          <w:rFonts w:ascii="Arial" w:hAnsi="Arial" w:cs="Arial"/>
+          <w:color w:val="000000"/>
+          <w:lang w:val="es-ES_tradnl"/>
+        </w:rPr>
+        <w:t>Definidos estrictamente los idiomas soportados (inglés y español).</w:t>
+      </w:r>
+    </w:p>
+    <w:p>
+      <w:pPr>
+        <w:pStyle w:val="NormalWeb"/>
+        <w:numPr>
+          <w:ilvl w:val="0"/>
+          <w:numId w:val="32"/>
+        </w:numPr>
+        <w:spacing w:before="0" w:beforeAutospacing="0" w:after="0" w:afterAutospacing="0"/>
+        <w:jc w:val="both"/>
+        <w:textAlignment w:val="baseline"/>
+        <w:rPr>
+          <w:rFonts w:ascii="Arial" w:hAnsi="Arial" w:cs="Arial"/>
+          <w:color w:val="000000"/>
+          <w:lang w:val="es-ES_tradnl"/>
+        </w:rPr>
+      </w:pPr>
+      <w:commentRangeStart w:id="39"/>
+      <w:r>
+        <w:rPr>
+          <w:rFonts w:ascii="Arial" w:hAnsi="Arial" w:cs="Arial"/>
+          <w:color w:val="000000"/>
+          <w:lang w:val="es-ES_tradnl"/>
+        </w:rPr>
+        <w:t xml:space="preserve">Adición </w:t>
+      </w:r>
+      <w:commentRangeEnd w:id="39"/>
+      <w:r>
+        <w:rPr>
+          <w:rStyle w:val="CommentReference"/>
+          <w:rFonts w:ascii="Arial" w:hAnsi="Arial" w:cs="Arial"/>
+          <w:color w:val="000000"/>
+          <w:lang w:val="es-ES_tradnl" w:eastAsia="es-ES"/>
+        </w:rPr>
+        <w:commentReference w:id="39"/>
+      </w:r>
+      <w:r>
+        <w:rPr>
+          <w:rFonts w:ascii="Arial" w:hAnsi="Arial" w:cs="Arial"/>
+          <w:color w:val="000000"/>
+          <w:lang w:val="es-ES_tradnl"/>
+        </w:rPr>
+        <w:t xml:space="preserve">de </w:t>
+      </w:r>
+      <w:proofErr w:type="spellStart"/>
+      <w:r>
+        <w:rPr>
+          <w:rFonts w:ascii="Arial" w:hAnsi="Arial" w:cs="Arial"/>
+          <w:color w:val="000000"/>
+          <w:lang w:val="es-ES_tradnl"/>
+        </w:rPr>
+        <w:t>turbolinks</w:t>
+      </w:r>
+      <w:proofErr w:type="spellEnd"/>
+      <w:r>
+        <w:rPr>
+          <w:rFonts w:ascii="Arial" w:hAnsi="Arial" w:cs="Arial"/>
+          <w:color w:val="000000"/>
+          <w:lang w:val="es-ES_tradnl"/>
+        </w:rPr>
+        <w:t xml:space="preserve">. </w:t>
+      </w:r>
+    </w:p>
+    <w:p>
+      <w:pPr>
+        <w:pStyle w:val="NormalWeb"/>
+        <w:numPr>
+          <w:ilvl w:val="0"/>
+          <w:numId w:val="32"/>
+        </w:numPr>
+        <w:spacing w:before="0" w:beforeAutospacing="0" w:after="0" w:afterAutospacing="0"/>
+        <w:jc w:val="both"/>
+        <w:textAlignment w:val="baseline"/>
+        <w:rPr>
+          <w:rFonts w:ascii="Arial" w:hAnsi="Arial" w:cs="Arial"/>
+          <w:color w:val="000000"/>
+          <w:lang w:val="es-ES_tradnl"/>
+        </w:rPr>
+      </w:pPr>
+      <w:r>
+        <w:rPr>
+          <w:rFonts w:ascii="Arial" w:hAnsi="Arial" w:cs="Arial"/>
+          <w:color w:val="000000"/>
+          <w:lang w:val="es-ES_tradnl"/>
+        </w:rPr>
+        <w:t>Mejora en la estructura del proyecto (separación de modelos principalmente).</w:t>
+      </w:r>
+    </w:p>
+    <w:p>
+      <w:pPr>
+        <w:pStyle w:val="NormalWeb"/>
+        <w:numPr>
+          <w:ilvl w:val="0"/>
+          <w:numId w:val="32"/>
+        </w:numPr>
+        <w:spacing w:before="0" w:beforeAutospacing="0" w:after="0" w:afterAutospacing="0"/>
+        <w:jc w:val="both"/>
+        <w:textAlignment w:val="baseline"/>
+        <w:rPr>
+          <w:rFonts w:ascii="Arial" w:hAnsi="Arial" w:cs="Arial"/>
+          <w:color w:val="000000"/>
+          <w:lang w:val="es-ES_tradnl"/>
+        </w:rPr>
+      </w:pPr>
+      <w:r>
+        <w:rPr>
+          <w:rFonts w:ascii="Arial" w:hAnsi="Arial" w:cs="Arial"/>
+          <w:color w:val="000000"/>
+          <w:lang w:val="es-ES_tradnl"/>
+        </w:rPr>
+        <w:t>Restricciones en las peticiones no estimadas.</w:t>
       </w:r>
     </w:p>
     <w:p>
@@ -17605,17 +17885,93 @@
         <w:spacing w:before="0" w:beforeAutospacing="0" w:after="0" w:afterAutospacing="0"/>
         <w:jc w:val="both"/>
         <w:rPr>
-          <w:lang w:val="es-ES_tradnl"/>
-        </w:rPr>
-      </w:pPr>
-      <w:r>
-        <w:rPr>
-          <w:rFonts w:ascii="Arial" w:hAnsi="Arial" w:cs="Arial"/>
-          <w:color w:val="000000"/>
-          <w:lang w:val="es-ES_tradnl"/>
-        </w:rPr>
-        <w:t>Duración: 4 semanas.</w:t>
-      </w:r>
+          <w:rFonts w:ascii="Arial" w:hAnsi="Arial" w:cs="Arial"/>
+          <w:color w:val="000000"/>
+          <w:lang w:val="es-ES_tradnl"/>
+        </w:rPr>
+      </w:pPr>
+      <w:r>
+        <w:rPr>
+          <w:rFonts w:ascii="Arial" w:hAnsi="Arial" w:cs="Arial"/>
+          <w:color w:val="000000"/>
+          <w:lang w:val="es-ES_tradnl"/>
+        </w:rPr>
+        <w:t>Duración: 2</w:t>
+      </w:r>
+      <w:r>
+        <w:rPr>
+          <w:rFonts w:ascii="Arial" w:hAnsi="Arial" w:cs="Arial"/>
+          <w:color w:val="000000"/>
+          <w:lang w:val="es-ES_tradnl"/>
+        </w:rPr>
+        <w:t xml:space="preserve"> semanas.</w:t>
+      </w:r>
+    </w:p>
+    <w:p>
+      <w:pPr>
+        <w:pStyle w:val="NormalWeb"/>
+        <w:spacing w:before="0" w:beforeAutospacing="0" w:after="0" w:afterAutospacing="0"/>
+        <w:jc w:val="both"/>
+        <w:rPr>
+          <w:rFonts w:ascii="Arial" w:hAnsi="Arial" w:cs="Arial"/>
+          <w:color w:val="000000"/>
+          <w:lang w:val="es-ES_tradnl"/>
+        </w:rPr>
+      </w:pPr>
+      <w:r>
+        <w:rPr>
+          <w:rFonts w:ascii="Arial" w:hAnsi="Arial" w:cs="Arial"/>
+          <w:color w:val="000000"/>
+          <w:lang w:val="es-ES_tradnl"/>
+        </w:rPr>
+        <w:t>Inicio: 9 de agost</w:t>
+      </w:r>
+      <w:r>
+        <w:rPr>
+          <w:rFonts w:ascii="Arial" w:hAnsi="Arial" w:cs="Arial"/>
+          <w:color w:val="000000"/>
+          <w:lang w:val="es-ES_tradnl"/>
+        </w:rPr>
+        <w:t>o de 2016.</w:t>
+      </w:r>
+    </w:p>
+    <w:p>
+      <w:pPr>
+        <w:pStyle w:val="NormalWeb"/>
+        <w:spacing w:before="0" w:beforeAutospacing="0" w:after="0" w:afterAutospacing="0"/>
+        <w:jc w:val="both"/>
+        <w:rPr>
+          <w:rFonts w:ascii="Arial" w:hAnsi="Arial" w:cs="Arial"/>
+          <w:color w:val="000000"/>
+          <w:lang w:val="es-ES_tradnl"/>
+        </w:rPr>
+      </w:pPr>
+      <w:r>
+        <w:rPr>
+          <w:rFonts w:ascii="Arial" w:hAnsi="Arial" w:cs="Arial"/>
+          <w:color w:val="000000"/>
+          <w:lang w:val="es-ES_tradnl"/>
+        </w:rPr>
+        <w:t>Fin: 23</w:t>
+      </w:r>
+      <w:r>
+        <w:rPr>
+          <w:rFonts w:ascii="Arial" w:hAnsi="Arial" w:cs="Arial"/>
+          <w:color w:val="000000"/>
+          <w:lang w:val="es-ES_tradnl"/>
+        </w:rPr>
+        <w:t xml:space="preserve"> de agosto de 2016.</w:t>
+      </w:r>
+    </w:p>
+    <w:p>
+      <w:pPr>
+        <w:pStyle w:val="NormalWeb"/>
+        <w:spacing w:before="0" w:beforeAutospacing="0" w:after="0" w:afterAutospacing="0"/>
+        <w:jc w:val="both"/>
+        <w:rPr>
+          <w:lang w:val="es-ES_tradnl"/>
+        </w:rPr>
+      </w:pPr>
     </w:p>
     <w:p>
       <w:pPr>
@@ -17626,7 +17982,7 @@
           <w:lang w:val="es-ES_tradnl"/>
         </w:rPr>
       </w:pPr>
-      <w:bookmarkStart w:id="38" w:name="_Toc460774649"/>
+      <w:bookmarkStart w:id="40" w:name="_Toc460774649"/>
       <w:r>
         <w:rPr>
           <w:rFonts w:eastAsia="Times New Roman"/>
@@ -17654,7 +18010,7 @@
         </w:rPr>
         <w:t>1</w:t>
       </w:r>
-      <w:bookmarkEnd w:id="38"/>
+      <w:bookmarkEnd w:id="40"/>
     </w:p>
     <w:p>
       <w:pPr>
@@ -17744,7 +18100,7 @@
           <w:lang w:val="es-ES_tradnl"/>
         </w:rPr>
       </w:pPr>
-      <w:bookmarkStart w:id="39" w:name="_Toc460774650"/>
+      <w:bookmarkStart w:id="41" w:name="_Toc460774650"/>
       <w:r>
         <w:rPr>
           <w:rFonts w:eastAsia="Times New Roman"/>
@@ -17772,7 +18128,7 @@
         </w:rPr>
         <w:t>2</w:t>
       </w:r>
-      <w:bookmarkEnd w:id="39"/>
+      <w:bookmarkEnd w:id="41"/>
     </w:p>
     <w:p>
       <w:pPr>
@@ -17885,7 +18241,7 @@
           <w:lang w:val="es-ES_tradnl" w:eastAsia="en-US"/>
         </w:rPr>
       </w:pPr>
-      <w:bookmarkStart w:id="40" w:name="_Toc460774651"/>
+      <w:bookmarkStart w:id="42" w:name="_Toc460774651"/>
       <w:r>
         <w:rPr>
           <w:rFonts w:eastAsia="Times New Roman"/>
@@ -17896,7 +18252,7 @@
         <w:lastRenderedPageBreak/>
         <w:t>Datos iniciales</w:t>
       </w:r>
-      <w:bookmarkEnd w:id="40"/>
+      <w:bookmarkEnd w:id="42"/>
     </w:p>
     <w:p>
       <w:pPr>
@@ -17907,7 +18263,7 @@
           <w:lang w:val="es-ES_tradnl"/>
         </w:rPr>
       </w:pPr>
-      <w:bookmarkStart w:id="41" w:name="_Toc460774652"/>
+      <w:bookmarkStart w:id="43" w:name="_Toc460774652"/>
       <w:r>
         <w:rPr>
           <w:rFonts w:eastAsia="Times New Roman"/>
@@ -17917,7 +18273,7 @@
         </w:rPr>
         <w:t>Roles iniciales</w:t>
       </w:r>
-      <w:bookmarkEnd w:id="41"/>
+      <w:bookmarkEnd w:id="43"/>
     </w:p>
     <w:p>
       <w:pPr>
@@ -18000,7 +18356,7 @@
           <w:lang w:val="es-ES_tradnl"/>
         </w:rPr>
       </w:pPr>
-      <w:bookmarkStart w:id="42" w:name="_Toc460774653"/>
+      <w:bookmarkStart w:id="44" w:name="_Toc460774653"/>
       <w:r>
         <w:rPr>
           <w:rFonts w:eastAsia="Times New Roman"/>
@@ -18010,7 +18366,7 @@
         </w:rPr>
         <w:t>Director de proyecto:</w:t>
       </w:r>
-      <w:bookmarkEnd w:id="42"/>
+      <w:bookmarkEnd w:id="44"/>
       <w:r>
         <w:rPr>
           <w:rFonts w:eastAsia="Times New Roman"/>
@@ -18774,7 +19130,7 @@
           <w:lang w:val="es-ES_tradnl"/>
         </w:rPr>
       </w:pPr>
-      <w:bookmarkStart w:id="43" w:name="_Toc460774654"/>
+      <w:bookmarkStart w:id="45" w:name="_Toc460774654"/>
       <w:r>
         <w:rPr>
           <w:rFonts w:eastAsia="Times New Roman"/>
@@ -18785,7 +19141,7 @@
         <w:lastRenderedPageBreak/>
         <w:t>Interesado</w:t>
       </w:r>
-      <w:bookmarkEnd w:id="43"/>
+      <w:bookmarkEnd w:id="45"/>
     </w:p>
     <w:p>
       <w:pPr>
@@ -19133,7 +19489,7 @@
           <w:lang w:val="es-ES_tradnl"/>
         </w:rPr>
       </w:pPr>
-      <w:bookmarkStart w:id="44" w:name="_Toc460774655"/>
+      <w:bookmarkStart w:id="46" w:name="_Toc460774655"/>
       <w:r>
         <w:rPr>
           <w:rFonts w:eastAsia="Times New Roman"/>
@@ -19143,7 +19499,7 @@
         </w:rPr>
         <w:t>Gestor de recursos humanos (RRHH)</w:t>
       </w:r>
-      <w:bookmarkEnd w:id="44"/>
+      <w:bookmarkEnd w:id="46"/>
       <w:r>
         <w:rPr>
           <w:rFonts w:eastAsia="Times New Roman"/>
@@ -19618,7 +19974,7 @@
           <w:lang w:val="es-ES_tradnl"/>
         </w:rPr>
       </w:pPr>
-      <w:bookmarkStart w:id="45" w:name="_Toc460774656"/>
+      <w:bookmarkStart w:id="47" w:name="_Toc460774656"/>
       <w:r>
         <w:rPr>
           <w:rFonts w:eastAsia="Times New Roman"/>
@@ -19628,7 +19984,7 @@
         </w:rPr>
         <w:t>Supervisor</w:t>
       </w:r>
-      <w:bookmarkEnd w:id="45"/>
+      <w:bookmarkEnd w:id="47"/>
     </w:p>
     <w:p>
       <w:pPr>
@@ -20334,7 +20690,7 @@
           <w:lang w:val="es-ES_tradnl"/>
         </w:rPr>
       </w:pPr>
-      <w:bookmarkStart w:id="46" w:name="_Toc460774657"/>
+      <w:bookmarkStart w:id="48" w:name="_Toc460774657"/>
       <w:r>
         <w:rPr>
           <w:rFonts w:eastAsia="Times New Roman"/>
@@ -20344,7 +20700,7 @@
         </w:rPr>
         <w:t>Realizador</w:t>
       </w:r>
-      <w:bookmarkEnd w:id="46"/>
+      <w:bookmarkEnd w:id="48"/>
     </w:p>
     <w:p>
       <w:pPr>
@@ -20660,7 +21016,7 @@
           <w:lang w:val="es-ES_tradnl"/>
         </w:rPr>
       </w:pPr>
-      <w:bookmarkStart w:id="47" w:name="_Toc460774658"/>
+      <w:bookmarkStart w:id="49" w:name="_Toc460774658"/>
       <w:r>
         <w:rPr>
           <w:rFonts w:eastAsia="Times New Roman"/>
@@ -20670,7 +21026,7 @@
         </w:rPr>
         <w:t>Organización de la estructura de desglose del trabajo (EDT) inicial</w:t>
       </w:r>
-      <w:bookmarkEnd w:id="47"/>
+      <w:bookmarkEnd w:id="49"/>
     </w:p>
     <w:p>
       <w:pPr>
@@ -20799,7 +21155,7 @@
           <w:lang w:val="es-ES_tradnl"/>
         </w:rPr>
       </w:pPr>
-      <w:bookmarkStart w:id="48" w:name="_Toc460774659"/>
+      <w:bookmarkStart w:id="50" w:name="_Toc460774659"/>
       <w:r>
         <w:rPr>
           <w:rFonts w:eastAsia="Times New Roman"/>
@@ -20809,7 +21165,7 @@
         </w:rPr>
         <w:t>Hitos</w:t>
       </w:r>
-      <w:bookmarkEnd w:id="48"/>
+      <w:bookmarkEnd w:id="50"/>
     </w:p>
     <w:p>
       <w:pPr>
@@ -20991,7 +21347,7 @@
           <w:lang w:val="es-ES_tradnl"/>
         </w:rPr>
       </w:pPr>
-      <w:bookmarkStart w:id="49" w:name="_Toc460774660"/>
+      <w:bookmarkStart w:id="51" w:name="_Toc460774660"/>
       <w:r>
         <w:rPr>
           <w:rFonts w:eastAsia="Times New Roman"/>
@@ -21001,7 +21357,7 @@
         </w:rPr>
         <w:t>Tareas</w:t>
       </w:r>
-      <w:bookmarkEnd w:id="49"/>
+      <w:bookmarkEnd w:id="51"/>
     </w:p>
     <w:p>
       <w:pPr>
@@ -21051,7 +21407,7 @@
           <w:lang w:val="es-ES_tradnl"/>
         </w:rPr>
       </w:pPr>
-      <w:bookmarkStart w:id="50" w:name="_Toc460774661"/>
+      <w:bookmarkStart w:id="52" w:name="_Toc460774661"/>
       <w:r>
         <w:rPr>
           <w:rFonts w:eastAsia="Times New Roman"/>
@@ -21062,7 +21418,7 @@
         <w:lastRenderedPageBreak/>
         <w:t>Estados iniciales</w:t>
       </w:r>
-      <w:bookmarkEnd w:id="50"/>
+      <w:bookmarkEnd w:id="52"/>
     </w:p>
     <w:p>
       <w:pPr>
@@ -21091,7 +21447,7 @@
           <w:lang w:val="es-ES_tradnl"/>
         </w:rPr>
       </w:pPr>
-      <w:bookmarkStart w:id="51" w:name="_Toc460774662"/>
+      <w:bookmarkStart w:id="53" w:name="_Toc460774662"/>
       <w:r>
         <w:rPr>
           <w:rFonts w:eastAsia="Times New Roman"/>
@@ -21101,7 +21457,7 @@
         </w:rPr>
         <w:t>Nueva</w:t>
       </w:r>
-      <w:bookmarkEnd w:id="51"/>
+      <w:bookmarkEnd w:id="53"/>
     </w:p>
     <w:p>
       <w:pPr>
@@ -21130,7 +21486,7 @@
           <w:lang w:val="es-ES_tradnl"/>
         </w:rPr>
       </w:pPr>
-      <w:bookmarkStart w:id="52" w:name="_Toc460774663"/>
+      <w:bookmarkStart w:id="54" w:name="_Toc460774663"/>
       <w:r>
         <w:rPr>
           <w:rFonts w:eastAsia="Times New Roman"/>
@@ -21140,7 +21496,7 @@
         </w:rPr>
         <w:t>En progreso</w:t>
       </w:r>
-      <w:bookmarkEnd w:id="52"/>
+      <w:bookmarkEnd w:id="54"/>
     </w:p>
     <w:p>
       <w:pPr>
@@ -21169,7 +21525,7 @@
           <w:lang w:val="es-ES_tradnl"/>
         </w:rPr>
       </w:pPr>
-      <w:bookmarkStart w:id="53" w:name="_Toc460774664"/>
+      <w:bookmarkStart w:id="55" w:name="_Toc460774664"/>
       <w:r>
         <w:rPr>
           <w:rFonts w:eastAsia="Times New Roman"/>
@@ -21179,7 +21535,7 @@
         </w:rPr>
         <w:t>En evaluación</w:t>
       </w:r>
-      <w:bookmarkEnd w:id="53"/>
+      <w:bookmarkEnd w:id="55"/>
     </w:p>
     <w:p>
       <w:pPr>
@@ -21208,7 +21564,7 @@
           <w:lang w:val="es-ES_tradnl"/>
         </w:rPr>
       </w:pPr>
-      <w:bookmarkStart w:id="54" w:name="_Toc460774665"/>
+      <w:bookmarkStart w:id="56" w:name="_Toc460774665"/>
       <w:r>
         <w:rPr>
           <w:rFonts w:eastAsia="Times New Roman"/>
@@ -21218,7 +21574,7 @@
         </w:rPr>
         <w:t>Cerrada</w:t>
       </w:r>
-      <w:bookmarkEnd w:id="54"/>
+      <w:bookmarkEnd w:id="56"/>
     </w:p>
     <w:p>
       <w:pPr>
@@ -21247,7 +21603,7 @@
           <w:lang w:val="es-ES_tradnl"/>
         </w:rPr>
       </w:pPr>
-      <w:bookmarkStart w:id="55" w:name="_Toc460774666"/>
+      <w:bookmarkStart w:id="57" w:name="_Toc460774666"/>
       <w:r>
         <w:rPr>
           <w:rFonts w:eastAsia="Times New Roman"/>
@@ -21257,7 +21613,7 @@
         </w:rPr>
         <w:t>Rechazada</w:t>
       </w:r>
-      <w:bookmarkEnd w:id="55"/>
+      <w:bookmarkEnd w:id="57"/>
     </w:p>
     <w:p>
       <w:pPr>
@@ -21293,7 +21649,7 @@
           <w:lang w:val="es-ES_tradnl"/>
         </w:rPr>
       </w:pPr>
-      <w:bookmarkStart w:id="56" w:name="_Toc460774667"/>
+      <w:bookmarkStart w:id="58" w:name="_Toc460774667"/>
       <w:r>
         <w:rPr>
           <w:rFonts w:eastAsia="Times New Roman"/>
@@ -21303,7 +21659,7 @@
         </w:rPr>
         <w:t>Prioridades iniciales</w:t>
       </w:r>
-      <w:bookmarkEnd w:id="56"/>
+      <w:bookmarkEnd w:id="58"/>
     </w:p>
     <w:p>
       <w:pPr>
@@ -21469,7 +21825,7 @@
           <w:lang w:val="es-ES_tradnl"/>
         </w:rPr>
       </w:pPr>
-      <w:bookmarkStart w:id="57" w:name="_Toc460774668"/>
+      <w:bookmarkStart w:id="59" w:name="_Toc460774668"/>
       <w:r>
         <w:rPr>
           <w:rFonts w:eastAsia="Times New Roman"/>
@@ -21479,7 +21835,7 @@
         </w:rPr>
         <w:t>Tipo de actividades iniciales</w:t>
       </w:r>
-      <w:bookmarkEnd w:id="57"/>
+      <w:bookmarkEnd w:id="59"/>
     </w:p>
     <w:p>
       <w:pPr>
@@ -21908,7 +22264,7 @@
           <w:lang w:val="es-ES_tradnl" w:eastAsia="en-US"/>
         </w:rPr>
       </w:pPr>
-      <w:bookmarkStart w:id="58" w:name="_Toc460774669"/>
+      <w:bookmarkStart w:id="60" w:name="_Toc460774669"/>
       <w:r>
         <w:rPr>
           <w:rFonts w:eastAsia="Times New Roman"/>
@@ -21920,7 +22276,7 @@
         <w:lastRenderedPageBreak/>
         <w:t>Gestión del Valor Ganado</w:t>
       </w:r>
-      <w:bookmarkEnd w:id="58"/>
+      <w:bookmarkEnd w:id="60"/>
     </w:p>
     <w:p>
       <w:pPr>
@@ -22198,25 +22554,7 @@
           <w:color w:val="000000" w:themeColor="text1"/>
           <w:lang w:val="es-ES_tradnl"/>
         </w:rPr>
-        <w:t xml:space="preserve"> to </w:t>
-      </w:r>
-      <w:proofErr w:type="spellStart"/>
-      <w:r>
-        <w:rPr>
-          <w:rFonts w:ascii="Arial" w:hAnsi="Arial" w:cs="Arial"/>
-          <w:color w:val="000000" w:themeColor="text1"/>
-          <w:lang w:val="es-ES_tradnl"/>
-        </w:rPr>
-        <w:t>integrate</w:t>
-      </w:r>
-      <w:proofErr w:type="spellEnd"/>
-      <w:r>
-        <w:rPr>
-          <w:rFonts w:ascii="Arial" w:hAnsi="Arial" w:cs="Arial"/>
-          <w:color w:val="000000" w:themeColor="text1"/>
-          <w:lang w:val="es-ES_tradnl"/>
-        </w:rPr>
-        <w:t xml:space="preserve"> </w:t>
+        <w:t xml:space="preserve"> to integrate </w:t>
       </w:r>
       <w:proofErr w:type="spellStart"/>
       <w:r>
@@ -25450,7 +25788,7 @@
           <w:lang w:val="es-ES_tradnl"/>
         </w:rPr>
       </w:pPr>
-      <w:bookmarkStart w:id="59" w:name="_Toc460774670"/>
+      <w:bookmarkStart w:id="61" w:name="_Toc460774670"/>
       <w:r>
         <w:rPr>
           <w:rFonts w:eastAsia="Times New Roman"/>
@@ -25462,7 +25800,7 @@
         <w:lastRenderedPageBreak/>
         <w:t>Valor Planificado</w:t>
       </w:r>
-      <w:bookmarkEnd w:id="59"/>
+      <w:bookmarkEnd w:id="61"/>
     </w:p>
     <w:p>
       <w:pPr>
@@ -25672,7 +26010,7 @@
           <w:lang w:val="es-ES_tradnl"/>
         </w:rPr>
       </w:pPr>
-      <w:bookmarkStart w:id="60" w:name="_Toc460774671"/>
+      <w:bookmarkStart w:id="62" w:name="_Toc460774671"/>
       <w:r>
         <w:rPr>
           <w:rFonts w:eastAsia="Times New Roman"/>
@@ -25683,7 +26021,7 @@
         </w:rPr>
         <w:t>Valor Ganado</w:t>
       </w:r>
-      <w:bookmarkEnd w:id="60"/>
+      <w:bookmarkEnd w:id="62"/>
     </w:p>
     <w:p>
       <w:pPr>
@@ -25993,7 +26331,7 @@
           <w:lang w:val="es-ES_tradnl"/>
         </w:rPr>
       </w:pPr>
-      <w:bookmarkStart w:id="61" w:name="_Toc460774672"/>
+      <w:bookmarkStart w:id="63" w:name="_Toc460774672"/>
       <w:r>
         <w:rPr>
           <w:rFonts w:eastAsia="Times New Roman"/>
@@ -26005,7 +26343,7 @@
         <w:lastRenderedPageBreak/>
         <w:t>Costo Real</w:t>
       </w:r>
-      <w:bookmarkEnd w:id="61"/>
+      <w:bookmarkEnd w:id="63"/>
     </w:p>
     <w:p>
       <w:pPr>
@@ -26145,7 +26483,7 @@
           <w:lang w:val="es-ES_tradnl"/>
         </w:rPr>
       </w:pPr>
-      <w:bookmarkStart w:id="62" w:name="_Toc460774673"/>
+      <w:bookmarkStart w:id="64" w:name="_Toc460774673"/>
       <w:r>
         <w:rPr>
           <w:rFonts w:eastAsia="Times New Roman"/>
@@ -26156,7 +26494,7 @@
         </w:rPr>
         <w:t>Técnicas de medición del Valor Ganado</w:t>
       </w:r>
-      <w:bookmarkEnd w:id="62"/>
+      <w:bookmarkEnd w:id="64"/>
     </w:p>
     <w:p>
       <w:pPr>
@@ -26786,7 +27124,7 @@
           <w:lang w:val="es-ES_tradnl"/>
         </w:rPr>
       </w:pPr>
-      <w:bookmarkStart w:id="63" w:name="_Toc460774674"/>
+      <w:bookmarkStart w:id="65" w:name="_Toc460774674"/>
       <w:r>
         <w:rPr>
           <w:rFonts w:eastAsia="Times New Roman"/>
@@ -26797,7 +27135,7 @@
         </w:rPr>
         <w:t>Fórmula fija</w:t>
       </w:r>
-      <w:bookmarkEnd w:id="63"/>
+      <w:bookmarkEnd w:id="65"/>
     </w:p>
     <w:p>
       <w:pPr>
@@ -26863,7 +27201,7 @@
           <w:lang w:val="es-ES_tradnl"/>
         </w:rPr>
       </w:pPr>
-      <w:bookmarkStart w:id="64" w:name="_Toc460774675"/>
+      <w:bookmarkStart w:id="66" w:name="_Toc460774675"/>
       <w:r>
         <w:rPr>
           <w:rFonts w:eastAsia="Times New Roman"/>
@@ -26874,7 +27212,7 @@
         </w:rPr>
         <w:t>Hito ponderado</w:t>
       </w:r>
-      <w:bookmarkEnd w:id="64"/>
+      <w:bookmarkEnd w:id="66"/>
     </w:p>
     <w:p>
       <w:pPr>
@@ -26976,7 +27314,7 @@
           <w:lang w:val="es-ES_tradnl"/>
         </w:rPr>
       </w:pPr>
-      <w:bookmarkStart w:id="65" w:name="_Toc460774676"/>
+      <w:bookmarkStart w:id="67" w:name="_Toc460774676"/>
       <w:r>
         <w:rPr>
           <w:rFonts w:eastAsia="Times New Roman"/>
@@ -26988,7 +27326,7 @@
         <w:lastRenderedPageBreak/>
         <w:t>Porcentaje completo</w:t>
       </w:r>
-      <w:bookmarkEnd w:id="65"/>
+      <w:bookmarkEnd w:id="67"/>
     </w:p>
     <w:p>
       <w:pPr>
@@ -27036,7 +27374,7 @@
           <w:lang w:val="es-ES_tradnl"/>
         </w:rPr>
       </w:pPr>
-      <w:bookmarkStart w:id="66" w:name="_Toc460774677"/>
+      <w:bookmarkStart w:id="68" w:name="_Toc460774677"/>
       <w:r>
         <w:rPr>
           <w:rFonts w:eastAsia="Times New Roman"/>
@@ -27047,7 +27385,7 @@
         </w:rPr>
         <w:t>Esfuerzo prorrateado</w:t>
       </w:r>
-      <w:bookmarkEnd w:id="66"/>
+      <w:bookmarkEnd w:id="68"/>
     </w:p>
     <w:p>
       <w:pPr>
@@ -27130,7 +27468,7 @@
           <w:lang w:val="es-ES_tradnl"/>
         </w:rPr>
       </w:pPr>
-      <w:bookmarkStart w:id="67" w:name="_Toc460774678"/>
+      <w:bookmarkStart w:id="69" w:name="_Toc460774678"/>
       <w:r>
         <w:rPr>
           <w:rFonts w:eastAsia="Times New Roman"/>
@@ -27141,7 +27479,7 @@
         </w:rPr>
         <w:t>Nivel de esfuerzo</w:t>
       </w:r>
-      <w:bookmarkEnd w:id="67"/>
+      <w:bookmarkEnd w:id="69"/>
     </w:p>
     <w:p>
       <w:pPr>
@@ -27314,7 +27652,7 @@
           <w:lang w:val="es-ES_tradnl"/>
         </w:rPr>
       </w:pPr>
-      <w:bookmarkStart w:id="68" w:name="_Toc460774679"/>
+      <w:bookmarkStart w:id="70" w:name="_Toc460774679"/>
       <w:r>
         <w:rPr>
           <w:rFonts w:eastAsia="Times New Roman"/>
@@ -27326,7 +27664,7 @@
         <w:lastRenderedPageBreak/>
         <w:t>Relación entre los elementos fundamentales del Valor Ganado</w:t>
       </w:r>
-      <w:bookmarkEnd w:id="68"/>
+      <w:bookmarkEnd w:id="70"/>
     </w:p>
     <w:p>
       <w:pPr>
@@ -27423,7 +27761,7 @@
           <w:lang w:val="es-ES_tradnl"/>
         </w:rPr>
       </w:pPr>
-      <w:bookmarkStart w:id="69" w:name="_Toc460774680"/>
+      <w:bookmarkStart w:id="71" w:name="_Toc460774680"/>
       <w:r>
         <w:rPr>
           <w:rFonts w:eastAsia="Times New Roman"/>
@@ -27434,7 +27772,7 @@
         </w:rPr>
         <w:t>Variaciones, índices y proyecciones</w:t>
       </w:r>
-      <w:bookmarkEnd w:id="69"/>
+      <w:bookmarkEnd w:id="71"/>
     </w:p>
     <w:p>
       <w:pPr>
@@ -27817,7 +28155,7 @@
           <w:lang w:val="es-ES_tradnl"/>
         </w:rPr>
       </w:pPr>
-      <w:bookmarkStart w:id="70" w:name="_Toc460774681"/>
+      <w:bookmarkStart w:id="72" w:name="_Toc460774681"/>
       <w:r>
         <w:rPr>
           <w:rFonts w:eastAsia="Times New Roman"/>
@@ -27828,7 +28166,7 @@
         </w:rPr>
         <w:t>Variaciones</w:t>
       </w:r>
-      <w:bookmarkEnd w:id="70"/>
+      <w:bookmarkEnd w:id="72"/>
     </w:p>
     <w:p>
       <w:pPr>
@@ -28712,25 +29050,7 @@
           <w:color w:val="000000" w:themeColor="text1"/>
           <w:lang w:val="es-ES_tradnl"/>
         </w:rPr>
-        <w:t xml:space="preserve">EAC: La estimación al concluir, también conocida como EAC por sus siglas en inglés de </w:t>
-      </w:r>
-      <w:proofErr w:type="spellStart"/>
-      <w:r>
-        <w:rPr>
-          <w:rFonts w:ascii="Arial" w:hAnsi="Arial" w:cs="Arial"/>
-          <w:color w:val="000000" w:themeColor="text1"/>
-          <w:lang w:val="es-ES_tradnl"/>
-        </w:rPr>
-        <w:t>Estimate</w:t>
-      </w:r>
-      <w:proofErr w:type="spellEnd"/>
-      <w:r>
-        <w:rPr>
-          <w:rFonts w:ascii="Arial" w:hAnsi="Arial" w:cs="Arial"/>
-          <w:color w:val="000000" w:themeColor="text1"/>
-          <w:lang w:val="es-ES_tradnl"/>
-        </w:rPr>
-        <w:t xml:space="preserve"> At </w:t>
+        <w:t xml:space="preserve">EAC: La estimación al concluir, también conocida como EAC por sus siglas en inglés de Estimate At </w:t>
       </w:r>
       <w:proofErr w:type="spellStart"/>
       <w:r>
@@ -28921,7 +29241,7 @@
           <w:lang w:val="es-ES_tradnl"/>
         </w:rPr>
       </w:pPr>
-      <w:bookmarkStart w:id="71" w:name="_Toc460774682"/>
+      <w:bookmarkStart w:id="73" w:name="_Toc460774682"/>
       <w:r>
         <w:rPr>
           <w:rFonts w:eastAsia="Times New Roman"/>
@@ -28932,7 +29252,7 @@
         </w:rPr>
         <w:t>Índices</w:t>
       </w:r>
-      <w:bookmarkEnd w:id="71"/>
+      <w:bookmarkEnd w:id="73"/>
     </w:p>
     <w:p>
       <w:pPr>
@@ -29542,7 +29862,7 @@
           <w:lang w:val="es-ES_tradnl"/>
         </w:rPr>
       </w:pPr>
-      <w:bookmarkStart w:id="72" w:name="_Toc460774683"/>
+      <w:bookmarkStart w:id="74" w:name="_Toc460774683"/>
       <w:r>
         <w:rPr>
           <w:rFonts w:eastAsia="Times New Roman"/>
@@ -29553,7 +29873,7 @@
         </w:rPr>
         <w:t>Proyecciones</w:t>
       </w:r>
-      <w:bookmarkEnd w:id="72"/>
+      <w:bookmarkEnd w:id="74"/>
     </w:p>
     <w:p>
       <w:pPr>
@@ -29824,25 +30144,7 @@
           <w:color w:val="000000" w:themeColor="text1"/>
           <w:lang w:val="es-ES_tradnl"/>
         </w:rPr>
-        <w:t xml:space="preserve">La estimación a la conclusión, también conocida como EAC por sus siglas en inglés de </w:t>
-      </w:r>
-      <w:proofErr w:type="spellStart"/>
-      <w:r>
-        <w:rPr>
-          <w:rFonts w:ascii="Arial" w:hAnsi="Arial" w:cs="Arial"/>
-          <w:color w:val="000000" w:themeColor="text1"/>
-          <w:lang w:val="es-ES_tradnl"/>
-        </w:rPr>
-        <w:t>Estimate</w:t>
-      </w:r>
-      <w:proofErr w:type="spellEnd"/>
-      <w:r>
-        <w:rPr>
-          <w:rFonts w:ascii="Arial" w:hAnsi="Arial" w:cs="Arial"/>
-          <w:color w:val="000000" w:themeColor="text1"/>
-          <w:lang w:val="es-ES_tradnl"/>
-        </w:rPr>
-        <w:t xml:space="preserve"> At </w:t>
+        <w:t xml:space="preserve">La estimación a la conclusión, también conocida como EAC por sus siglas en inglés de Estimate At </w:t>
       </w:r>
       <w:proofErr w:type="spellStart"/>
       <w:r>
@@ -30473,7 +30775,7 @@
           <w:lang w:val="es-ES_tradnl"/>
         </w:rPr>
       </w:pPr>
-      <w:bookmarkStart w:id="73" w:name="_Toc460774684"/>
+      <w:bookmarkStart w:id="75" w:name="_Toc460774684"/>
       <w:r>
         <w:rPr>
           <w:rFonts w:eastAsia="Times New Roman"/>
@@ -30484,7 +30786,7 @@
         </w:rPr>
         <w:t>Índice de desempeño del trabajo por completar</w:t>
       </w:r>
-      <w:bookmarkEnd w:id="73"/>
+      <w:bookmarkEnd w:id="75"/>
     </w:p>
     <w:p>
       <w:pPr>
@@ -31403,16 +31705,7 @@
           <w:sz w:val="24"/>
           <w:szCs w:val="24"/>
         </w:rPr>
-        <w:t>Tampoco se permite asignar el hito a un miembr</w:t>
-      </w:r>
-      <w:bookmarkStart w:id="74" w:name="_GoBack"/>
-      <w:bookmarkEnd w:id="74"/>
-      <w:r>
-        <w:rPr>
-          <w:sz w:val="24"/>
-          <w:szCs w:val="24"/>
-        </w:rPr>
-        <w:t xml:space="preserve">o del equipo, debido a la definición de hito planteada por PMBOK </w:t>
+        <w:t xml:space="preserve">Tampoco se permite asignar el hito a un miembro del equipo, debido a la definición de hito planteada por PMBOK </w:t>
       </w:r>
       <w:r>
         <w:rPr>
@@ -31529,7 +31822,7 @@
           <w:lang w:val="es-ES_tradnl" w:eastAsia="en-US"/>
         </w:rPr>
       </w:pPr>
-      <w:bookmarkStart w:id="75" w:name="_Toc460774685"/>
+      <w:bookmarkStart w:id="76" w:name="_Toc460774685"/>
       <w:r>
         <w:rPr>
           <w:rFonts w:eastAsia="Times New Roman"/>
@@ -31540,7 +31833,7 @@
         <w:lastRenderedPageBreak/>
         <w:t>Recopilación de datos para EVM</w:t>
       </w:r>
-      <w:bookmarkEnd w:id="75"/>
+      <w:bookmarkEnd w:id="76"/>
     </w:p>
     <w:p>
       <w:pPr>
@@ -31551,7 +31844,7 @@
           <w:lang w:val="es-ES_tradnl"/>
         </w:rPr>
       </w:pPr>
-      <w:bookmarkStart w:id="76" w:name="_Toc460774686"/>
+      <w:bookmarkStart w:id="77" w:name="_Toc460774686"/>
       <w:r>
         <w:rPr>
           <w:rFonts w:eastAsia="Times New Roman"/>
@@ -31561,7 +31854,7 @@
         </w:rPr>
         <w:t>Gestión de tareas</w:t>
       </w:r>
-      <w:bookmarkEnd w:id="76"/>
+      <w:bookmarkEnd w:id="77"/>
     </w:p>
     <w:p>
       <w:pPr>
@@ -31662,7 +31955,7 @@
         </w:rPr>
         <w:t xml:space="preserve"> </w:t>
       </w:r>
-      <w:commentRangeStart w:id="77"/>
+      <w:commentRangeStart w:id="78"/>
       <w:r>
         <w:rPr>
           <w:rFonts w:ascii="Arial" w:hAnsi="Arial" w:cs="Arial"/>
@@ -31671,7 +31964,7 @@
         </w:rPr>
         <w:t xml:space="preserve">eliminar </w:t>
       </w:r>
-      <w:commentRangeEnd w:id="77"/>
+      <w:commentRangeEnd w:id="78"/>
       <w:r>
         <w:rPr>
           <w:rStyle w:val="CommentReference"/>
@@ -31679,7 +31972,7 @@
           <w:color w:val="000000"/>
           <w:lang w:val="es-ES_tradnl" w:eastAsia="es-ES"/>
         </w:rPr>
-        <w:commentReference w:id="77"/>
+        <w:commentReference w:id="78"/>
       </w:r>
       <w:r>
         <w:rPr>
@@ -31715,14 +32008,14 @@
           <w:lang w:val="es-ES_tradnl"/>
         </w:rPr>
       </w:pPr>
-      <w:bookmarkStart w:id="78" w:name="_Toc460774687"/>
+      <w:bookmarkStart w:id="79" w:name="_Toc460774687"/>
       <w:r>
         <w:rPr>
           <w:rStyle w:val="CommentReference"/>
           <w:color w:val="000000"/>
           <w:lang w:val="es-ES_tradnl"/>
         </w:rPr>
-        <w:commentReference w:id="79"/>
+        <w:commentReference w:id="80"/>
       </w:r>
       <w:r>
         <w:rPr>
@@ -31733,7 +32026,7 @@
         </w:rPr>
         <w:t>Valor Planificado:</w:t>
       </w:r>
-      <w:bookmarkEnd w:id="78"/>
+      <w:bookmarkEnd w:id="79"/>
       <w:r>
         <w:rPr>
           <w:rFonts w:eastAsia="Times New Roman"/>
@@ -31763,7 +32056,7 @@
         </w:rPr>
         <w:t xml:space="preserve">Durante la etapa de planificación el director del proyecto debe poner especial atención sobre la Estructura de Desglose de Trabajo, la cual puede ser descripta de diferentes maneras dependiendo del nivel de granularidad aplicado en la elaboración de la misma. En este sentido </w:t>
       </w:r>
-      <w:commentRangeStart w:id="80"/>
+      <w:commentRangeStart w:id="81"/>
       <w:r>
         <w:rPr>
           <w:rFonts w:ascii="Arial" w:hAnsi="Arial" w:cs="Arial"/>
@@ -31772,7 +32065,7 @@
         </w:rPr>
         <w:t>la herramienta</w:t>
       </w:r>
-      <w:commentRangeEnd w:id="80"/>
+      <w:commentRangeEnd w:id="81"/>
       <w:r>
         <w:rPr>
           <w:rStyle w:val="CommentReference"/>
@@ -31780,7 +32073,7 @@
           <w:color w:val="000000"/>
           <w:lang w:val="es-ES_tradnl" w:eastAsia="es-ES"/>
         </w:rPr>
-        <w:commentReference w:id="80"/>
+        <w:commentReference w:id="81"/>
       </w:r>
       <w:r>
         <w:rPr>
@@ -32081,7 +32374,7 @@
         </w:rPr>
         <w:t xml:space="preserve"> Para </w:t>
       </w:r>
-      <w:commentRangeStart w:id="81"/>
+      <w:commentRangeStart w:id="82"/>
       <w:r>
         <w:rPr>
           <w:rFonts w:ascii="Arial" w:hAnsi="Arial" w:cs="Arial"/>
@@ -32090,7 +32383,7 @@
         </w:rPr>
         <w:t xml:space="preserve">concebir </w:t>
       </w:r>
-      <w:commentRangeEnd w:id="81"/>
+      <w:commentRangeEnd w:id="82"/>
       <w:r>
         <w:rPr>
           <w:rStyle w:val="CommentReference"/>
@@ -32098,7 +32391,7 @@
           <w:color w:val="000000"/>
           <w:lang w:val="es-ES_tradnl" w:eastAsia="es-ES"/>
         </w:rPr>
-        <w:commentReference w:id="81"/>
+        <w:commentReference w:id="82"/>
       </w:r>
       <w:r>
         <w:rPr>
@@ -32983,7 +33276,7 @@
           <w:lang w:val="es-ES_tradnl"/>
         </w:rPr>
       </w:pPr>
-      <w:bookmarkStart w:id="82" w:name="_Toc460774688"/>
+      <w:bookmarkStart w:id="83" w:name="_Toc460774688"/>
       <w:r>
         <w:rPr>
           <w:rFonts w:eastAsia="Times New Roman"/>
@@ -32993,7 +33286,7 @@
         </w:rPr>
         <w:t>Registros y Costo Real:</w:t>
       </w:r>
-      <w:bookmarkEnd w:id="82"/>
+      <w:bookmarkEnd w:id="83"/>
     </w:p>
     <w:p>
       <w:pPr>
@@ -33080,7 +33373,7 @@
           <w:lang w:val="es-ES_tradnl"/>
         </w:rPr>
       </w:pPr>
-      <w:bookmarkStart w:id="83" w:name="_Toc460774689"/>
+      <w:bookmarkStart w:id="84" w:name="_Toc460774689"/>
       <w:r>
         <w:rPr>
           <w:rFonts w:eastAsia="Times New Roman"/>
@@ -33090,7 +33383,7 @@
         </w:rPr>
         <w:t>Valor Ganado:</w:t>
       </w:r>
-      <w:bookmarkEnd w:id="83"/>
+      <w:bookmarkEnd w:id="84"/>
       <w:r>
         <w:rPr>
           <w:rFonts w:eastAsia="Times New Roman"/>
@@ -33733,7 +34026,7 @@
           <w:lang w:val="es-ES_tradnl"/>
         </w:rPr>
       </w:pPr>
-      <w:bookmarkStart w:id="84" w:name="_Toc460774690"/>
+      <w:bookmarkStart w:id="85" w:name="_Toc460774690"/>
       <w:r>
         <w:rPr>
           <w:rFonts w:eastAsia="Times New Roman"/>
@@ -33752,7 +34045,7 @@
         </w:rPr>
         <w:t>rocesamiento y almacenamiento:</w:t>
       </w:r>
-      <w:bookmarkEnd w:id="84"/>
+      <w:bookmarkEnd w:id="85"/>
       <w:r>
         <w:rPr>
           <w:rFonts w:eastAsia="Times New Roman"/>
@@ -33878,7 +34171,7 @@
           <w:lang w:val="es-ES_tradnl"/>
         </w:rPr>
       </w:pPr>
-      <w:commentRangeStart w:id="85"/>
+      <w:commentRangeStart w:id="86"/>
       <w:r>
         <w:rPr>
           <w:rFonts w:ascii="Arial" w:hAnsi="Arial" w:cs="Arial"/>
@@ -34057,7 +34350,7 @@
         <w:t>Técnicas mixtas</w:t>
       </w:r>
     </w:p>
-    <w:commentRangeEnd w:id="85"/>
+    <w:commentRangeEnd w:id="86"/>
     <w:p>
       <w:pPr>
         <w:pStyle w:val="NormalWeb"/>
@@ -34076,7 +34369,7 @@
           <w:color w:val="000000"/>
           <w:lang w:val="es-ES_tradnl" w:eastAsia="es-ES"/>
         </w:rPr>
-        <w:commentReference w:id="85"/>
+        <w:commentReference w:id="86"/>
       </w:r>
     </w:p>
     <w:p>
@@ -34523,29 +34816,7 @@
           <w:szCs w:val="24"/>
           <w:lang w:val="es-ES_tradnl"/>
         </w:rPr>
-        <w:t xml:space="preserve">; </w:t>
-      </w:r>
-      <w:proofErr w:type="spellStart"/>
-      <w:r>
-        <w:rPr>
-          <w:rFonts w:eastAsia="Times New Roman"/>
-          <w:color w:val="000000" w:themeColor="text1"/>
-          <w:sz w:val="24"/>
-          <w:szCs w:val="24"/>
-          <w:lang w:val="es-ES_tradnl"/>
-        </w:rPr>
-        <w:t>Chaviano</w:t>
-      </w:r>
-      <w:proofErr w:type="spellEnd"/>
-      <w:r>
-        <w:rPr>
-          <w:rFonts w:eastAsia="Times New Roman"/>
-          <w:color w:val="000000" w:themeColor="text1"/>
-          <w:sz w:val="24"/>
-          <w:szCs w:val="24"/>
-          <w:lang w:val="es-ES_tradnl"/>
-        </w:rPr>
-        <w:t xml:space="preserve"> Gómez, </w:t>
+        <w:t xml:space="preserve">; Chaviano Gómez, </w:t>
       </w:r>
       <w:proofErr w:type="spellStart"/>
       <w:r>
@@ -37206,7 +37477,7 @@
 
 <file path=word/comments.xml><?xml version="1.0" encoding="utf-8"?>
 <w:comments xmlns:wpc="http://schemas.microsoft.com/office/word/2010/wordprocessingCanvas" xmlns:mo="http://schemas.microsoft.com/office/mac/office/2008/main" xmlns:mc="http://schemas.openxmlformats.org/markup-compatibility/2006" xmlns:mv="urn:schemas-microsoft-com:mac:vml" xmlns:o="urn:schemas-microsoft-com:office:office" xmlns:r="http://schemas.openxmlformats.org/officeDocument/2006/relationships" xmlns:m="http://schemas.openxmlformats.org/officeDocument/2006/math" xmlns:v="urn:schemas-microsoft-com:vml" xmlns:wp14="http://schemas.microsoft.com/office/word/2010/wordprocessingDrawing" xmlns:wp="http://schemas.openxmlformats.org/drawingml/2006/wordprocessingDrawing" xmlns:w10="urn:schemas-microsoft-com:office:word" xmlns:w="http://schemas.openxmlformats.org/wordprocessingml/2006/main" xmlns:w14="http://schemas.microsoft.com/office/word/2010/wordml" xmlns:w15="http://schemas.microsoft.com/office/word/2012/wordml" xmlns:wpg="http://schemas.microsoft.com/office/word/2010/wordprocessingGroup" xmlns:wpi="http://schemas.microsoft.com/office/word/2010/wordprocessingInk" xmlns:wne="http://schemas.microsoft.com/office/word/2006/wordml" xmlns:wps="http://schemas.microsoft.com/office/word/2010/wordprocessingShape" mc:Ignorable="w14 w15 wp14">
-  <w:comment w:id="77" w:author="Microsoft Office User" w:date="2016-09-06T09:34:00Z" w:initials="MOU">
+  <w:comment w:id="39" w:author="Microsoft Office User" w:date="2016-09-11T18:09:00Z" w:initials="MOU">
     <w:p>
       <w:pPr>
         <w:pStyle w:val="CommentText"/>
@@ -37218,6 +37489,27 @@
         <w:annotationRef/>
       </w:r>
       <w:r>
+        <w:t xml:space="preserve">Necesito un </w:t>
+      </w:r>
+      <w:proofErr w:type="spellStart"/>
+      <w:r>
+        <w:t>sinonimo</w:t>
+      </w:r>
+      <w:proofErr w:type="spellEnd"/>
+    </w:p>
+  </w:comment>
+  <w:comment w:id="78" w:author="Microsoft Office User" w:date="2016-09-06T09:34:00Z" w:initials="MOU">
+    <w:p>
+      <w:pPr>
+        <w:pStyle w:val="CommentText"/>
+      </w:pPr>
+      <w:r>
+        <w:rPr>
+          <w:rStyle w:val="CommentReference"/>
+        </w:rPr>
+        <w:annotationRef/>
+      </w:r>
+      <w:r>
         <w:t xml:space="preserve">Definir si se podrán o no eliminar. Creo que se debería poder, </w:t>
       </w:r>
       <w:proofErr w:type="spellStart"/>
@@ -37230,7 +37522,7 @@
       </w:r>
     </w:p>
   </w:comment>
-  <w:comment w:id="79" w:author="Microsoft Office User" w:date="2016-08-28T10:30:00Z" w:initials="Office">
+  <w:comment w:id="80" w:author="Microsoft Office User" w:date="2016-08-28T10:30:00Z" w:initials="Office">
     <w:p>
       <w:pPr>
         <w:pStyle w:val="CommentText"/>
@@ -37259,7 +37551,7 @@
       <w:proofErr w:type="spellEnd"/>
     </w:p>
   </w:comment>
-  <w:comment w:id="80" w:author="Microsoft Office User" w:date="2016-08-30T20:41:00Z" w:initials="Office">
+  <w:comment w:id="81" w:author="Microsoft Office User" w:date="2016-08-30T20:41:00Z" w:initials="Office">
     <w:p>
       <w:pPr>
         <w:pStyle w:val="CommentText"/>
@@ -37275,7 +37567,7 @@
       </w:r>
     </w:p>
   </w:comment>
-  <w:comment w:id="81" w:author="Microsoft Office User" w:date="2016-09-06T09:39:00Z" w:initials="MOU">
+  <w:comment w:id="82" w:author="Microsoft Office User" w:date="2016-09-06T09:39:00Z" w:initials="MOU">
     <w:p>
       <w:pPr>
         <w:pStyle w:val="CommentText"/>
@@ -37299,7 +37591,7 @@
       </w:r>
     </w:p>
   </w:comment>
-  <w:comment w:id="85" w:author="Microsoft Office User" w:date="2016-09-04T16:26:00Z" w:initials="Office">
+  <w:comment w:id="86" w:author="Microsoft Office User" w:date="2016-09-04T16:26:00Z" w:initials="Office">
     <w:p>
       <w:pPr>
         <w:pStyle w:val="CommentText"/>
@@ -37325,6 +37617,7 @@
 
 <file path=word/commentsExtended.xml><?xml version="1.0" encoding="utf-8"?>
 <w15:commentsEx xmlns:wpc="http://schemas.microsoft.com/office/word/2010/wordprocessingCanvas" xmlns:mo="http://schemas.microsoft.com/office/mac/office/2008/main" xmlns:mc="http://schemas.openxmlformats.org/markup-compatibility/2006" xmlns:mv="urn:schemas-microsoft-com:mac:vml" xmlns:o="urn:schemas-microsoft-com:office:office" xmlns:r="http://schemas.openxmlformats.org/officeDocument/2006/relationships" xmlns:m="http://schemas.openxmlformats.org/officeDocument/2006/math" xmlns:v="urn:schemas-microsoft-com:vml" xmlns:wp14="http://schemas.microsoft.com/office/word/2010/wordprocessingDrawing" xmlns:wp="http://schemas.openxmlformats.org/drawingml/2006/wordprocessingDrawing" xmlns:w10="urn:schemas-microsoft-com:office:word" xmlns:w="http://schemas.openxmlformats.org/wordprocessingml/2006/main" xmlns:w14="http://schemas.microsoft.com/office/word/2010/wordml" xmlns:w15="http://schemas.microsoft.com/office/word/2012/wordml" xmlns:wpg="http://schemas.microsoft.com/office/word/2010/wordprocessingGroup" xmlns:wpi="http://schemas.microsoft.com/office/word/2010/wordprocessingInk" xmlns:wne="http://schemas.microsoft.com/office/word/2006/wordml" xmlns:wps="http://schemas.microsoft.com/office/word/2010/wordprocessingShape" mc:Ignorable="w14 w15 wp14">
+  <w15:commentEx w15:paraId="14D52DB7" w15:done="0"/>
   <w15:commentEx w15:paraId="0B8343E1" w15:done="0"/>
   <w15:commentEx w15:paraId="1C3D9D4E" w15:done="0"/>
   <w15:commentEx w15:paraId="27025A7A" w15:done="0"/>
@@ -37429,7 +37722,7 @@
         <w:rStyle w:val="PageNumber"/>
         <w:noProof/>
       </w:rPr>
-      <w:t>46</w:t>
+      <w:t>23</w:t>
     </w:r>
     <w:r>
       <w:rPr>
@@ -44728,7 +45021,7 @@
       </w:pPr>
     </w:pPrDefault>
   </w:docDefaults>
-  <w:latentStyles w:defLockedState="0" w:defUIPriority="99" w:defSemiHidden="0" w:defUnhideWhenUsed="0" w:defQFormat="0" w:count="380">
+  <w:latentStyles w:defLockedState="0" w:defUIPriority="99" w:defSemiHidden="0" w:defUnhideWhenUsed="0" w:defQFormat="0" w:count="381">
     <w:lsdException w:name="Normal" w:uiPriority="0" w:qFormat="1"/>
     <w:lsdException w:name="heading 1" w:uiPriority="0" w:qFormat="1"/>
     <w:lsdException w:name="heading 2" w:semiHidden="1" w:uiPriority="0" w:unhideWhenUsed="1" w:qFormat="1"/>
@@ -44834,7 +45127,6 @@
     <w:lsdException w:name="HTML Sample" w:semiHidden="1" w:unhideWhenUsed="1"/>
     <w:lsdException w:name="HTML Typewriter" w:semiHidden="1" w:unhideWhenUsed="1"/>
     <w:lsdException w:name="HTML Variable" w:semiHidden="1" w:unhideWhenUsed="1"/>
-    <w:lsdException w:name="Normal Table" w:semiHidden="1" w:unhideWhenUsed="1"/>
     <w:lsdException w:name="annotation subject" w:semiHidden="1" w:unhideWhenUsed="1"/>
     <w:lsdException w:name="No List" w:semiHidden="1" w:unhideWhenUsed="1"/>
     <w:lsdException w:name="Outline List 1" w:semiHidden="1" w:unhideWhenUsed="1"/>
@@ -44881,10 +45173,8 @@
     <w:lsdException w:name="Table Subtle 2" w:semiHidden="1" w:unhideWhenUsed="1"/>
     <w:lsdException w:name="Table Web 1" w:semiHidden="1" w:unhideWhenUsed="1"/>
     <w:lsdException w:name="Table Web 2" w:semiHidden="1" w:unhideWhenUsed="1"/>
-    <w:lsdException w:name="Table Web 3" w:semiHidden="1" w:unhideWhenUsed="1"/>
     <w:lsdException w:name="Balloon Text" w:semiHidden="1" w:unhideWhenUsed="1"/>
     <w:lsdException w:name="Table Grid" w:uiPriority="59"/>
-    <w:lsdException w:name="Table Theme" w:semiHidden="1" w:unhideWhenUsed="1"/>
     <w:lsdException w:name="Note Level 1" w:semiHidden="1" w:unhideWhenUsed="1"/>
     <w:lsdException w:name="Note Level 2" w:semiHidden="1" w:unhideWhenUsed="1"/>
     <w:lsdException w:name="Note Level 3" w:semiHidden="1" w:unhideWhenUsed="1"/>
@@ -45109,6 +45399,7 @@
     <w:lsdException w:name="List Table 5 Dark Accent 6" w:uiPriority="50"/>
     <w:lsdException w:name="List Table 6 Colorful Accent 6" w:uiPriority="51"/>
     <w:lsdException w:name="List Table 7 Colorful Accent 6" w:uiPriority="52"/>
+    <w:lsdException w:name="Mention" w:semiHidden="1" w:unhideWhenUsed="1"/>
   </w:latentStyles>
   <w:style w:type="paragraph" w:default="1" w:styleId="Normal">
     <w:name w:val="Normal"/>
@@ -46029,7 +46320,7 @@
 </file>
 
 <file path=customXml/itemProps1.xml><?xml version="1.0" encoding="utf-8"?>
-<ds:datastoreItem xmlns:ds="http://schemas.openxmlformats.org/officeDocument/2006/customXml" ds:itemID="{0D3C73B6-5180-594C-BC9F-1A8876524DBF}">
+<ds:datastoreItem xmlns:ds="http://schemas.openxmlformats.org/officeDocument/2006/customXml" ds:itemID="{B7EE56E2-ED27-D148-82BB-83E35A08AE9F}">
   <ds:schemaRefs>
     <ds:schemaRef ds:uri="http://schemas.openxmlformats.org/officeDocument/2006/bibliography"/>
   </ds:schemaRefs>

</xml_diff>

<commit_message>
Added deployments to sprints activities.
</commit_message>
<xml_diff>
--- a/final_doc/Complete_doc-before-upload.docx
+++ b/final_doc/Complete_doc-before-upload.docx
@@ -15894,6 +15894,49 @@
     <w:p>
       <w:pPr>
         <w:pStyle w:val="NormalWeb"/>
+        <w:numPr>
+          <w:ilvl w:val="0"/>
+          <w:numId w:val="32"/>
+        </w:numPr>
+        <w:spacing w:before="0" w:beforeAutospacing="0" w:after="0" w:afterAutospacing="0"/>
+        <w:jc w:val="both"/>
+        <w:textAlignment w:val="baseline"/>
+        <w:rPr>
+          <w:rFonts w:ascii="Arial" w:hAnsi="Arial" w:cs="Arial"/>
+          <w:color w:val="000000"/>
+          <w:lang w:val="es-ES_tradnl"/>
+        </w:rPr>
+      </w:pPr>
+      <w:r>
+        <w:rPr>
+          <w:rFonts w:ascii="Arial" w:hAnsi="Arial" w:cs="Arial"/>
+          <w:color w:val="000000"/>
+          <w:lang w:val="es-ES_tradnl"/>
+        </w:rPr>
+        <w:t xml:space="preserve">Despliegue de la versión </w:t>
+      </w:r>
+      <w:r>
+        <w:rPr>
+          <w:rFonts w:ascii="Arial" w:hAnsi="Arial" w:cs="Arial"/>
+          <w:color w:val="000000"/>
+          <w:lang w:val="es-ES_tradnl"/>
+        </w:rPr>
+        <w:t>0.1.3</w:t>
+      </w:r>
+      <w:r>
+        <w:rPr>
+          <w:rFonts w:ascii="Arial" w:hAnsi="Arial" w:cs="Arial"/>
+          <w:color w:val="000000"/>
+          <w:lang w:val="es-ES_tradnl"/>
+        </w:rPr>
+        <w:t xml:space="preserve"> de la herramienta en el servidor de pruebas.</w:t>
+      </w:r>
+      <w:bookmarkStart w:id="39" w:name="_GoBack"/>
+      <w:bookmarkEnd w:id="39"/>
+    </w:p>
+    <w:p>
+      <w:pPr>
+        <w:pStyle w:val="NormalWeb"/>
         <w:spacing w:before="0" w:beforeAutospacing="0" w:after="0" w:afterAutospacing="0"/>
         <w:jc w:val="both"/>
         <w:rPr>
@@ -15996,7 +16039,7 @@
           <w:lang w:val="es-ES_tradnl"/>
         </w:rPr>
       </w:pPr>
-      <w:bookmarkStart w:id="39" w:name="_Toc460774649"/>
+      <w:bookmarkStart w:id="40" w:name="_Toc460774649"/>
       <w:r>
         <w:rPr>
           <w:rFonts w:eastAsia="Times New Roman"/>
@@ -16024,7 +16067,7 @@
         </w:rPr>
         <w:t>1</w:t>
       </w:r>
-      <w:bookmarkEnd w:id="39"/>
+      <w:bookmarkEnd w:id="40"/>
     </w:p>
     <w:p>
       <w:pPr>
@@ -16154,175 +16197,6 @@
     <w:p>
       <w:pPr>
         <w:pStyle w:val="NormalWeb"/>
-        <w:spacing w:before="0" w:beforeAutospacing="0" w:after="0" w:afterAutospacing="0"/>
-        <w:jc w:val="both"/>
-        <w:rPr>
-          <w:rFonts w:ascii="Arial" w:hAnsi="Arial" w:cs="Arial"/>
-          <w:color w:val="000000"/>
-          <w:lang w:val="es-ES_tradnl"/>
-        </w:rPr>
-      </w:pPr>
-      <w:r>
-        <w:rPr>
-          <w:rFonts w:ascii="Arial" w:hAnsi="Arial" w:cs="Arial"/>
-          <w:color w:val="000000"/>
-          <w:lang w:val="es-ES_tradnl"/>
-        </w:rPr>
-        <w:t>Duración: 2</w:t>
-      </w:r>
-      <w:r>
-        <w:rPr>
-          <w:rFonts w:ascii="Arial" w:hAnsi="Arial" w:cs="Arial"/>
-          <w:color w:val="000000"/>
-          <w:lang w:val="es-ES_tradnl"/>
-        </w:rPr>
-        <w:t xml:space="preserve"> semanas.</w:t>
-      </w:r>
-    </w:p>
-    <w:p>
-      <w:pPr>
-        <w:pStyle w:val="NormalWeb"/>
-        <w:spacing w:before="0" w:beforeAutospacing="0" w:after="0" w:afterAutospacing="0"/>
-        <w:jc w:val="both"/>
-        <w:rPr>
-          <w:rFonts w:ascii="Arial" w:hAnsi="Arial" w:cs="Arial"/>
-          <w:color w:val="000000"/>
-          <w:lang w:val="es-ES_tradnl"/>
-        </w:rPr>
-      </w:pPr>
-      <w:r>
-        <w:rPr>
-          <w:rFonts w:ascii="Arial" w:hAnsi="Arial" w:cs="Arial"/>
-          <w:color w:val="000000"/>
-          <w:lang w:val="es-ES_tradnl"/>
-        </w:rPr>
-        <w:t>Inicio: 26</w:t>
-      </w:r>
-      <w:r>
-        <w:rPr>
-          <w:rFonts w:ascii="Arial" w:hAnsi="Arial" w:cs="Arial"/>
-          <w:color w:val="000000"/>
-          <w:lang w:val="es-ES_tradnl"/>
-        </w:rPr>
-        <w:t xml:space="preserve"> de agost</w:t>
-      </w:r>
-      <w:r>
-        <w:rPr>
-          <w:rFonts w:ascii="Arial" w:hAnsi="Arial" w:cs="Arial"/>
-          <w:color w:val="000000"/>
-          <w:lang w:val="es-ES_tradnl"/>
-        </w:rPr>
-        <w:t>o de 2016.</w:t>
-      </w:r>
-    </w:p>
-    <w:p>
-      <w:pPr>
-        <w:pStyle w:val="NormalWeb"/>
-        <w:spacing w:before="0" w:beforeAutospacing="0" w:after="0" w:afterAutospacing="0"/>
-        <w:jc w:val="both"/>
-        <w:rPr>
-          <w:rFonts w:ascii="Arial" w:hAnsi="Arial" w:cs="Arial"/>
-          <w:color w:val="000000"/>
-          <w:lang w:val="es-ES_tradnl"/>
-        </w:rPr>
-      </w:pPr>
-      <w:r>
-        <w:rPr>
-          <w:rFonts w:ascii="Arial" w:hAnsi="Arial" w:cs="Arial"/>
-          <w:color w:val="000000"/>
-          <w:lang w:val="es-ES_tradnl"/>
-        </w:rPr>
-        <w:t xml:space="preserve">Fin: </w:t>
-      </w:r>
-      <w:r>
-        <w:rPr>
-          <w:rFonts w:ascii="Arial" w:hAnsi="Arial" w:cs="Arial"/>
-          <w:color w:val="000000"/>
-          <w:lang w:val="es-ES_tradnl"/>
-        </w:rPr>
-        <w:t xml:space="preserve">9 de septiembre </w:t>
-      </w:r>
-      <w:r>
-        <w:rPr>
-          <w:rFonts w:ascii="Arial" w:hAnsi="Arial" w:cs="Arial"/>
-          <w:color w:val="000000"/>
-          <w:lang w:val="es-ES_tradnl"/>
-        </w:rPr>
-        <w:t>de 2016.</w:t>
-      </w:r>
-    </w:p>
-    <w:p>
-      <w:pPr>
-        <w:pStyle w:val="NormalWeb"/>
-        <w:spacing w:before="0" w:beforeAutospacing="0" w:after="0" w:afterAutospacing="0"/>
-        <w:jc w:val="both"/>
-        <w:rPr>
-          <w:lang w:val="es-ES_tradnl"/>
-        </w:rPr>
-      </w:pPr>
-    </w:p>
-    <w:p>
-      <w:pPr>
-        <w:pStyle w:val="Normal1"/>
-      </w:pPr>
-    </w:p>
-    <w:p>
-      <w:pPr>
-        <w:pStyle w:val="Normal1"/>
-      </w:pPr>
-    </w:p>
-    <w:p>
-      <w:pPr>
-        <w:pStyle w:val="Heading3"/>
-        <w:jc w:val="both"/>
-        <w:rPr>
-          <w:rFonts w:eastAsia="Times New Roman"/>
-          <w:b/>
-          <w:bCs/>
-          <w:lang w:val="es-ES_tradnl"/>
-        </w:rPr>
-      </w:pPr>
-      <w:r>
-        <w:rPr>
-          <w:rFonts w:eastAsia="Times New Roman"/>
-          <w:b/>
-          <w:bCs/>
-          <w:lang w:val="es-ES_tradnl"/>
-        </w:rPr>
-        <w:lastRenderedPageBreak/>
-        <w:t>Sprint #1</w:t>
-      </w:r>
-      <w:r>
-        <w:rPr>
-          <w:rFonts w:eastAsia="Times New Roman"/>
-          <w:b/>
-          <w:bCs/>
-          <w:lang w:val="es-ES_tradnl"/>
-        </w:rPr>
-        <w:t>2</w:t>
-      </w:r>
-    </w:p>
-    <w:p>
-      <w:pPr>
-        <w:pStyle w:val="NormalWeb"/>
-        <w:spacing w:before="0" w:beforeAutospacing="0" w:after="0" w:afterAutospacing="0"/>
-        <w:jc w:val="both"/>
-        <w:rPr>
-          <w:lang w:val="es-ES_tradnl"/>
-        </w:rPr>
-      </w:pPr>
-      <w:r>
-        <w:rPr>
-          <w:rFonts w:ascii="Arial" w:hAnsi="Arial" w:cs="Arial"/>
-          <w:color w:val="000000"/>
-          <w:lang w:val="es-ES_tradnl"/>
-        </w:rPr>
-        <w:t>Trabajo a realizar:</w:t>
-      </w:r>
-    </w:p>
-    <w:p>
-      <w:pPr>
-        <w:pStyle w:val="NormalWeb"/>
         <w:numPr>
           <w:ilvl w:val="0"/>
           <w:numId w:val="33"/>
@@ -16342,6 +16216,200 @@
           <w:color w:val="000000"/>
           <w:lang w:val="es-ES_tradnl"/>
         </w:rPr>
+        <w:t>Despliegue de la versión 0.1.4 de la herramienta en el servidor de pruebas.</w:t>
+      </w:r>
+    </w:p>
+    <w:p>
+      <w:pPr>
+        <w:pStyle w:val="NormalWeb"/>
+        <w:spacing w:before="0" w:beforeAutospacing="0" w:after="0" w:afterAutospacing="0"/>
+        <w:jc w:val="both"/>
+        <w:rPr>
+          <w:rFonts w:ascii="Arial" w:hAnsi="Arial" w:cs="Arial"/>
+          <w:color w:val="000000"/>
+          <w:lang w:val="es-ES_tradnl"/>
+        </w:rPr>
+      </w:pPr>
+      <w:r>
+        <w:rPr>
+          <w:rFonts w:ascii="Arial" w:hAnsi="Arial" w:cs="Arial"/>
+          <w:color w:val="000000"/>
+          <w:lang w:val="es-ES_tradnl"/>
+        </w:rPr>
+        <w:t>Duración: 2</w:t>
+      </w:r>
+      <w:r>
+        <w:rPr>
+          <w:rFonts w:ascii="Arial" w:hAnsi="Arial" w:cs="Arial"/>
+          <w:color w:val="000000"/>
+          <w:lang w:val="es-ES_tradnl"/>
+        </w:rPr>
+        <w:t xml:space="preserve"> semanas.</w:t>
+      </w:r>
+    </w:p>
+    <w:p>
+      <w:pPr>
+        <w:pStyle w:val="NormalWeb"/>
+        <w:spacing w:before="0" w:beforeAutospacing="0" w:after="0" w:afterAutospacing="0"/>
+        <w:jc w:val="both"/>
+        <w:rPr>
+          <w:rFonts w:ascii="Arial" w:hAnsi="Arial" w:cs="Arial"/>
+          <w:color w:val="000000"/>
+          <w:lang w:val="es-ES_tradnl"/>
+        </w:rPr>
+      </w:pPr>
+      <w:r>
+        <w:rPr>
+          <w:rFonts w:ascii="Arial" w:hAnsi="Arial" w:cs="Arial"/>
+          <w:color w:val="000000"/>
+          <w:lang w:val="es-ES_tradnl"/>
+        </w:rPr>
+        <w:t>Inicio: 26</w:t>
+      </w:r>
+      <w:r>
+        <w:rPr>
+          <w:rFonts w:ascii="Arial" w:hAnsi="Arial" w:cs="Arial"/>
+          <w:color w:val="000000"/>
+          <w:lang w:val="es-ES_tradnl"/>
+        </w:rPr>
+        <w:t xml:space="preserve"> de agost</w:t>
+      </w:r>
+      <w:r>
+        <w:rPr>
+          <w:rFonts w:ascii="Arial" w:hAnsi="Arial" w:cs="Arial"/>
+          <w:color w:val="000000"/>
+          <w:lang w:val="es-ES_tradnl"/>
+        </w:rPr>
+        <w:t>o de 2016.</w:t>
+      </w:r>
+    </w:p>
+    <w:p>
+      <w:pPr>
+        <w:pStyle w:val="NormalWeb"/>
+        <w:spacing w:before="0" w:beforeAutospacing="0" w:after="0" w:afterAutospacing="0"/>
+        <w:jc w:val="both"/>
+        <w:rPr>
+          <w:rFonts w:ascii="Arial" w:hAnsi="Arial" w:cs="Arial"/>
+          <w:color w:val="000000"/>
+          <w:lang w:val="es-ES_tradnl"/>
+        </w:rPr>
+      </w:pPr>
+      <w:r>
+        <w:rPr>
+          <w:rFonts w:ascii="Arial" w:hAnsi="Arial" w:cs="Arial"/>
+          <w:color w:val="000000"/>
+          <w:lang w:val="es-ES_tradnl"/>
+        </w:rPr>
+        <w:t xml:space="preserve">Fin: </w:t>
+      </w:r>
+      <w:r>
+        <w:rPr>
+          <w:rFonts w:ascii="Arial" w:hAnsi="Arial" w:cs="Arial"/>
+          <w:color w:val="000000"/>
+          <w:lang w:val="es-ES_tradnl"/>
+        </w:rPr>
+        <w:t xml:space="preserve">9 de septiembre </w:t>
+      </w:r>
+      <w:r>
+        <w:rPr>
+          <w:rFonts w:ascii="Arial" w:hAnsi="Arial" w:cs="Arial"/>
+          <w:color w:val="000000"/>
+          <w:lang w:val="es-ES_tradnl"/>
+        </w:rPr>
+        <w:t>de 2016.</w:t>
+      </w:r>
+    </w:p>
+    <w:p>
+      <w:pPr>
+        <w:pStyle w:val="NormalWeb"/>
+        <w:spacing w:before="0" w:beforeAutospacing="0" w:after="0" w:afterAutospacing="0"/>
+        <w:jc w:val="both"/>
+        <w:rPr>
+          <w:lang w:val="es-ES_tradnl"/>
+        </w:rPr>
+      </w:pPr>
+    </w:p>
+    <w:p>
+      <w:pPr>
+        <w:pStyle w:val="Normal1"/>
+      </w:pPr>
+    </w:p>
+    <w:p>
+      <w:pPr>
+        <w:pStyle w:val="Normal1"/>
+      </w:pPr>
+    </w:p>
+    <w:p>
+      <w:pPr>
+        <w:pStyle w:val="Heading3"/>
+        <w:jc w:val="both"/>
+        <w:rPr>
+          <w:rFonts w:eastAsia="Times New Roman"/>
+          <w:b/>
+          <w:bCs/>
+          <w:lang w:val="es-ES_tradnl"/>
+        </w:rPr>
+      </w:pPr>
+      <w:r>
+        <w:rPr>
+          <w:rFonts w:eastAsia="Times New Roman"/>
+          <w:b/>
+          <w:bCs/>
+          <w:lang w:val="es-ES_tradnl"/>
+        </w:rPr>
+        <w:lastRenderedPageBreak/>
+        <w:t>Sprint #1</w:t>
+      </w:r>
+      <w:r>
+        <w:rPr>
+          <w:rFonts w:eastAsia="Times New Roman"/>
+          <w:b/>
+          <w:bCs/>
+          <w:lang w:val="es-ES_tradnl"/>
+        </w:rPr>
+        <w:t>2</w:t>
+      </w:r>
+    </w:p>
+    <w:p>
+      <w:pPr>
+        <w:pStyle w:val="NormalWeb"/>
+        <w:spacing w:before="0" w:beforeAutospacing="0" w:after="0" w:afterAutospacing="0"/>
+        <w:jc w:val="both"/>
+        <w:rPr>
+          <w:lang w:val="es-ES_tradnl"/>
+        </w:rPr>
+      </w:pPr>
+      <w:r>
+        <w:rPr>
+          <w:rFonts w:ascii="Arial" w:hAnsi="Arial" w:cs="Arial"/>
+          <w:color w:val="000000"/>
+          <w:lang w:val="es-ES_tradnl"/>
+        </w:rPr>
+        <w:t>Trabajo a realizar:</w:t>
+      </w:r>
+    </w:p>
+    <w:p>
+      <w:pPr>
+        <w:pStyle w:val="NormalWeb"/>
+        <w:numPr>
+          <w:ilvl w:val="0"/>
+          <w:numId w:val="33"/>
+        </w:numPr>
+        <w:spacing w:before="0" w:beforeAutospacing="0" w:after="0" w:afterAutospacing="0"/>
+        <w:jc w:val="both"/>
+        <w:textAlignment w:val="baseline"/>
+        <w:rPr>
+          <w:rFonts w:ascii="Arial" w:hAnsi="Arial" w:cs="Arial"/>
+          <w:color w:val="000000"/>
+          <w:lang w:val="es-ES_tradnl"/>
+        </w:rPr>
+      </w:pPr>
+      <w:r>
+        <w:rPr>
+          <w:rFonts w:ascii="Arial" w:hAnsi="Arial" w:cs="Arial"/>
+          <w:color w:val="000000"/>
+          <w:lang w:val="es-ES_tradnl"/>
+        </w:rPr>
         <w:t>Revisión y mejoras de la herramienta.</w:t>
       </w:r>
     </w:p>
@@ -16434,17 +16502,7 @@
           <w:color w:val="000000"/>
           <w:lang w:val="es-ES_tradnl"/>
         </w:rPr>
-        <w:t xml:space="preserve">Fin: </w:t>
-      </w:r>
-      <w:bookmarkStart w:id="40" w:name="_GoBack"/>
-      <w:bookmarkEnd w:id="40"/>
-      <w:r>
-        <w:rPr>
-          <w:rFonts w:ascii="Arial" w:hAnsi="Arial" w:cs="Arial"/>
-          <w:color w:val="000000"/>
-          <w:lang w:val="es-ES_tradnl"/>
-        </w:rPr>
-        <w:t xml:space="preserve"> de septiembre </w:t>
+        <w:t xml:space="preserve">Fin:  de septiembre </w:t>
       </w:r>
       <w:r>
         <w:rPr>
@@ -30376,7 +30434,7 @@
         <w:rStyle w:val="PageNumber"/>
         <w:noProof/>
       </w:rPr>
-      <w:t>24</w:t>
+      <w:t>23</w:t>
     </w:r>
     <w:r>
       <w:rPr>
@@ -38974,7 +39032,7 @@
 </file>
 
 <file path=customXml/itemProps1.xml><?xml version="1.0" encoding="utf-8"?>
-<ds:datastoreItem xmlns:ds="http://schemas.openxmlformats.org/officeDocument/2006/customXml" ds:itemID="{0B37DC6A-FFF3-F249-B86F-BA16F62E3706}">
+<ds:datastoreItem xmlns:ds="http://schemas.openxmlformats.org/officeDocument/2006/customXml" ds:itemID="{BD596716-A110-8D46-BF5F-10086430A447}">
   <ds:schemaRefs>
     <ds:schemaRef ds:uri="http://schemas.openxmlformats.org/officeDocument/2006/bibliography"/>
   </ds:schemaRefs>

</xml_diff>

<commit_message>
Added missing info to sprint #2.
</commit_message>
<xml_diff>
--- a/final_doc/Complete_doc-before-upload.docx
+++ b/final_doc/Complete_doc-before-upload.docx
@@ -14009,7 +14009,41 @@
           <w:color w:val="000000"/>
           <w:lang w:val="es-ES_tradnl"/>
         </w:rPr>
-        <w:t>Puesta a punto y despliegue de la herramienta básica de control de tareas en un servidor en la nube.</w:t>
+        <w:t>Puesta a punto y despliegue de la herramienta básica de control de tareas en un servidor en la nube</w:t>
+      </w:r>
+      <w:r>
+        <w:rPr>
+          <w:rFonts w:ascii="Arial" w:hAnsi="Arial" w:cs="Arial"/>
+          <w:color w:val="000000"/>
+          <w:lang w:val="es-ES_tradnl"/>
+        </w:rPr>
+        <w:t xml:space="preserve"> (versión </w:t>
+      </w:r>
+      <w:r>
+        <w:rPr>
+          <w:rFonts w:ascii="Arial" w:hAnsi="Arial" w:cs="Arial"/>
+          <w:color w:val="000000"/>
+          <w:lang w:val="es-ES_tradnl"/>
+        </w:rPr>
+        <w:t>0.0.1</w:t>
+      </w:r>
+      <w:bookmarkStart w:id="30" w:name="_GoBack"/>
+      <w:bookmarkEnd w:id="30"/>
+      <w:r>
+        <w:rPr>
+          <w:rFonts w:ascii="Arial" w:hAnsi="Arial" w:cs="Arial"/>
+          <w:color w:val="000000"/>
+          <w:lang w:val="es-ES_tradnl"/>
+        </w:rPr>
+        <w:t>)</w:t>
+      </w:r>
+      <w:r>
+        <w:rPr>
+          <w:rFonts w:ascii="Arial" w:hAnsi="Arial" w:cs="Arial"/>
+          <w:color w:val="000000"/>
+          <w:lang w:val="es-ES_tradnl"/>
+        </w:rPr>
+        <w:t>.</w:t>
       </w:r>
     </w:p>
     <w:p>
@@ -14115,7 +14149,7 @@
           <w:lang w:val="es-ES_tradnl"/>
         </w:rPr>
       </w:pPr>
-      <w:bookmarkStart w:id="30" w:name="_Toc460774641"/>
+      <w:bookmarkStart w:id="31" w:name="_Toc460774641"/>
       <w:r>
         <w:rPr>
           <w:rFonts w:eastAsia="Times New Roman"/>
@@ -14125,7 +14159,7 @@
         </w:rPr>
         <w:t>Sprint #3</w:t>
       </w:r>
-      <w:bookmarkEnd w:id="30"/>
+      <w:bookmarkEnd w:id="31"/>
       <w:r>
         <w:rPr>
           <w:rFonts w:eastAsia="Times New Roman"/>
@@ -14307,7 +14341,7 @@
           <w:lang w:val="es-ES_tradnl"/>
         </w:rPr>
       </w:pPr>
-      <w:bookmarkStart w:id="31" w:name="_Toc460774642"/>
+      <w:bookmarkStart w:id="32" w:name="_Toc460774642"/>
       <w:r>
         <w:rPr>
           <w:rFonts w:eastAsia="Times New Roman"/>
@@ -14326,7 +14360,7 @@
         </w:rPr>
         <w:t>4</w:t>
       </w:r>
-      <w:bookmarkEnd w:id="31"/>
+      <w:bookmarkEnd w:id="32"/>
       <w:r>
         <w:rPr>
           <w:rFonts w:eastAsia="Times New Roman"/>
@@ -14486,7 +14520,7 @@
           <w:lang w:val="es-ES_tradnl"/>
         </w:rPr>
       </w:pPr>
-      <w:bookmarkStart w:id="32" w:name="_Toc460774643"/>
+      <w:bookmarkStart w:id="33" w:name="_Toc460774643"/>
       <w:r>
         <w:rPr>
           <w:rFonts w:eastAsia="Times New Roman"/>
@@ -14496,7 +14530,7 @@
         </w:rPr>
         <w:t>Sprint #5</w:t>
       </w:r>
-      <w:bookmarkEnd w:id="32"/>
+      <w:bookmarkEnd w:id="33"/>
     </w:p>
     <w:p>
       <w:pPr>
@@ -14660,7 +14694,7 @@
           <w:lang w:val="es-ES_tradnl"/>
         </w:rPr>
       </w:pPr>
-      <w:bookmarkStart w:id="33" w:name="_Toc460774644"/>
+      <w:bookmarkStart w:id="34" w:name="_Toc460774644"/>
       <w:r>
         <w:rPr>
           <w:rFonts w:eastAsia="Times New Roman"/>
@@ -14670,7 +14704,7 @@
         </w:rPr>
         <w:t>Sprint #6</w:t>
       </w:r>
-      <w:bookmarkEnd w:id="33"/>
+      <w:bookmarkEnd w:id="34"/>
     </w:p>
     <w:p>
       <w:pPr>
@@ -14830,7 +14864,7 @@
           <w:lang w:val="es-ES_tradnl"/>
         </w:rPr>
       </w:pPr>
-      <w:bookmarkStart w:id="34" w:name="_Toc460774645"/>
+      <w:bookmarkStart w:id="35" w:name="_Toc460774645"/>
       <w:r>
         <w:rPr>
           <w:rFonts w:eastAsia="Times New Roman"/>
@@ -14849,7 +14883,7 @@
         </w:rPr>
         <w:t>7</w:t>
       </w:r>
-      <w:bookmarkEnd w:id="34"/>
+      <w:bookmarkEnd w:id="35"/>
     </w:p>
     <w:p>
       <w:pPr>
@@ -15079,7 +15113,7 @@
           <w:lang w:val="es-ES_tradnl"/>
         </w:rPr>
       </w:pPr>
-      <w:bookmarkStart w:id="35" w:name="_Toc460774646"/>
+      <w:bookmarkStart w:id="36" w:name="_Toc460774646"/>
       <w:r>
         <w:rPr>
           <w:rFonts w:eastAsia="Times New Roman"/>
@@ -15098,7 +15132,7 @@
         </w:rPr>
         <w:t>8</w:t>
       </w:r>
-      <w:bookmarkEnd w:id="35"/>
+      <w:bookmarkEnd w:id="36"/>
     </w:p>
     <w:p>
       <w:pPr>
@@ -15360,7 +15394,7 @@
           <w:lang w:val="es-ES_tradnl"/>
         </w:rPr>
       </w:pPr>
-      <w:bookmarkStart w:id="36" w:name="_Toc460774647"/>
+      <w:bookmarkStart w:id="37" w:name="_Toc460774647"/>
       <w:r>
         <w:rPr>
           <w:rFonts w:eastAsia="Times New Roman"/>
@@ -15370,7 +15404,7 @@
         </w:rPr>
         <w:t>Sprint #9</w:t>
       </w:r>
-      <w:bookmarkEnd w:id="36"/>
+      <w:bookmarkEnd w:id="37"/>
     </w:p>
     <w:p>
       <w:pPr>
@@ -15674,7 +15708,7 @@
           <w:lang w:val="es-ES_tradnl"/>
         </w:rPr>
       </w:pPr>
-      <w:bookmarkStart w:id="37" w:name="_Toc460774648"/>
+      <w:bookmarkStart w:id="38" w:name="_Toc460774648"/>
       <w:r>
         <w:rPr>
           <w:rFonts w:eastAsia="Times New Roman"/>
@@ -15702,7 +15736,7 @@
         </w:rPr>
         <w:t>0</w:t>
       </w:r>
-      <w:bookmarkEnd w:id="37"/>
+      <w:bookmarkEnd w:id="38"/>
     </w:p>
     <w:p>
       <w:pPr>
@@ -15813,7 +15847,7 @@
           <w:lang w:val="es-ES_tradnl"/>
         </w:rPr>
       </w:pPr>
-      <w:commentRangeStart w:id="38"/>
+      <w:commentRangeStart w:id="39"/>
       <w:r>
         <w:rPr>
           <w:rFonts w:ascii="Arial" w:hAnsi="Arial" w:cs="Arial"/>
@@ -15822,7 +15856,7 @@
         </w:rPr>
         <w:t xml:space="preserve">Adición </w:t>
       </w:r>
-      <w:commentRangeEnd w:id="38"/>
+      <w:commentRangeEnd w:id="39"/>
       <w:r>
         <w:rPr>
           <w:rStyle w:val="CommentReference"/>
@@ -15830,7 +15864,7 @@
           <w:color w:val="000000"/>
           <w:lang w:val="es-ES_tradnl" w:eastAsia="es-ES"/>
         </w:rPr>
-        <w:commentReference w:id="38"/>
+        <w:commentReference w:id="39"/>
       </w:r>
       <w:r>
         <w:rPr>
@@ -15931,8 +15965,6 @@
         </w:rPr>
         <w:t xml:space="preserve"> de la herramienta en el servidor de pruebas.</w:t>
       </w:r>
-      <w:bookmarkStart w:id="39" w:name="_GoBack"/>
-      <w:bookmarkEnd w:id="39"/>
     </w:p>
     <w:p>
       <w:pPr>
@@ -30223,7 +30255,7 @@
 
 <file path=word/comments.xml><?xml version="1.0" encoding="utf-8"?>
 <w:comments xmlns:wpc="http://schemas.microsoft.com/office/word/2010/wordprocessingCanvas" xmlns:mo="http://schemas.microsoft.com/office/mac/office/2008/main" xmlns:mc="http://schemas.openxmlformats.org/markup-compatibility/2006" xmlns:mv="urn:schemas-microsoft-com:mac:vml" xmlns:o="urn:schemas-microsoft-com:office:office" xmlns:r="http://schemas.openxmlformats.org/officeDocument/2006/relationships" xmlns:m="http://schemas.openxmlformats.org/officeDocument/2006/math" xmlns:v="urn:schemas-microsoft-com:vml" xmlns:wp14="http://schemas.microsoft.com/office/word/2010/wordprocessingDrawing" xmlns:wp="http://schemas.openxmlformats.org/drawingml/2006/wordprocessingDrawing" xmlns:w10="urn:schemas-microsoft-com:office:word" xmlns:w="http://schemas.openxmlformats.org/wordprocessingml/2006/main" xmlns:w14="http://schemas.microsoft.com/office/word/2010/wordml" xmlns:w15="http://schemas.microsoft.com/office/word/2012/wordml" xmlns:wpg="http://schemas.microsoft.com/office/word/2010/wordprocessingGroup" xmlns:wpi="http://schemas.microsoft.com/office/word/2010/wordprocessingInk" xmlns:wne="http://schemas.microsoft.com/office/word/2006/wordml" xmlns:wps="http://schemas.microsoft.com/office/word/2010/wordprocessingShape" mc:Ignorable="w14 w15 wp14">
-  <w:comment w:id="38" w:author="Microsoft Office User" w:date="2016-09-11T18:09:00Z" w:initials="MOU">
+  <w:comment w:id="39" w:author="Microsoft Office User" w:date="2016-09-11T18:09:00Z" w:initials="MOU">
     <w:p>
       <w:pPr>
         <w:pStyle w:val="CommentText"/>
@@ -30434,7 +30466,7 @@
         <w:rStyle w:val="PageNumber"/>
         <w:noProof/>
       </w:rPr>
-      <w:t>23</w:t>
+      <w:t>21</w:t>
     </w:r>
     <w:r>
       <w:rPr>
@@ -39032,7 +39064,7 @@
 </file>
 
 <file path=customXml/itemProps1.xml><?xml version="1.0" encoding="utf-8"?>
-<ds:datastoreItem xmlns:ds="http://schemas.openxmlformats.org/officeDocument/2006/customXml" ds:itemID="{BD596716-A110-8D46-BF5F-10086430A447}">
+<ds:datastoreItem xmlns:ds="http://schemas.openxmlformats.org/officeDocument/2006/customXml" ds:itemID="{85578D31-8EE4-1F41-B2B1-D34F1A0D2ED0}">
   <ds:schemaRefs>
     <ds:schemaRef ds:uri="http://schemas.openxmlformats.org/officeDocument/2006/bibliography"/>
   </ds:schemaRefs>

</xml_diff>

<commit_message>
Improved info about Administrator
</commit_message>
<xml_diff>
--- a/final_doc/Complete_doc-before-upload.docx
+++ b/final_doc/Complete_doc-before-upload.docx
@@ -21587,7 +21587,39 @@
           <w:color w:val="000000"/>
           <w:lang w:val="es-ES_tradnl"/>
         </w:rPr>
-        <w:t xml:space="preserve"> la herramienta provee el rol de Administrador, el cual tiene permisos para acceder a todos los proyectos y operar sobre ellos, sin la posibilidad de que se le </w:t>
+        <w:t xml:space="preserve"> la herramienta provee </w:t>
+      </w:r>
+      <w:r>
+        <w:rPr>
+          <w:rFonts w:ascii="Arial" w:hAnsi="Arial" w:cs="Arial"/>
+          <w:color w:val="000000"/>
+          <w:lang w:val="es-ES_tradnl"/>
+        </w:rPr>
+        <w:t xml:space="preserve">la funcionalidad de </w:t>
+      </w:r>
+      <w:r>
+        <w:rPr>
+          <w:rFonts w:ascii="Arial" w:hAnsi="Arial" w:cs="Arial"/>
+          <w:color w:val="000000"/>
+          <w:lang w:val="es-ES_tradnl"/>
+        </w:rPr>
+        <w:t xml:space="preserve"> </w:t>
+      </w:r>
+      <w:r>
+        <w:rPr>
+          <w:rFonts w:ascii="Arial" w:hAnsi="Arial" w:cs="Arial"/>
+          <w:color w:val="000000"/>
+          <w:lang w:val="es-ES_tradnl"/>
+        </w:rPr>
+        <w:t>usuario</w:t>
+      </w:r>
+      <w:r>
+        <w:rPr>
+          <w:rFonts w:ascii="Arial" w:hAnsi="Arial" w:cs="Arial"/>
+          <w:color w:val="000000"/>
+          <w:lang w:val="es-ES_tradnl"/>
+        </w:rPr>
+        <w:t xml:space="preserve"> Administrador, el cual tiene permisos para acceder a todos los proyectos y operar sobre ellos, sin la posibilidad de que se le </w:t>
       </w:r>
       <w:r>
         <w:rPr>
@@ -21613,6 +21645,16 @@
         </w:rPr>
         <w:t>estrictamente relacionado a PMBOK, sino que está ligado al manejo de la herramienta.</w:t>
       </w:r>
+      <w:r>
+        <w:rPr>
+          <w:rFonts w:ascii="Arial" w:hAnsi="Arial" w:cs="Arial"/>
+          <w:color w:val="000000"/>
+          <w:lang w:val="es-ES_tradnl"/>
+        </w:rPr>
+        <w:t xml:space="preserve"> </w:t>
+      </w:r>
+      <w:bookmarkStart w:id="48" w:name="_GoBack"/>
+      <w:bookmarkEnd w:id="48"/>
     </w:p>
     <w:p>
       <w:pPr>
@@ -21707,8 +21749,6 @@
         </w:rPr>
         <w:t>ere necesarios para su proyecto, estos pueden ser asignados de forma combinada a cualquiera de los miembros del equipo, por ejemplo un miembro puede contar con los roles de Supervisor y Realizador al mismo tiempo, lo cual le otorga más permisos sobre la herramienta.</w:t>
       </w:r>
-      <w:bookmarkStart w:id="48" w:name="_GoBack"/>
-      <w:bookmarkEnd w:id="48"/>
     </w:p>
     <w:p>
       <w:pPr>
@@ -38513,7 +38553,7 @@
         <w:rStyle w:val="PageNumber"/>
         <w:noProof/>
       </w:rPr>
-      <w:t>28</w:t>
+      <w:t>48</w:t>
     </w:r>
     <w:r>
       <w:rPr>
@@ -47114,7 +47154,7 @@
 </file>
 
 <file path=customXml/itemProps1.xml><?xml version="1.0" encoding="utf-8"?>
-<ds:datastoreItem xmlns:ds="http://schemas.openxmlformats.org/officeDocument/2006/customXml" ds:itemID="{CB6E171C-18D1-1044-9AD5-1743FA663ADD}">
+<ds:datastoreItem xmlns:ds="http://schemas.openxmlformats.org/officeDocument/2006/customXml" ds:itemID="{DAEE6543-10E5-8D46-8709-6FC8833604C8}">
   <ds:schemaRefs>
     <ds:schemaRef ds:uri="http://schemas.openxmlformats.org/officeDocument/2006/bibliography"/>
   </ds:schemaRefs>

</xml_diff>

<commit_message>
Remove useless comments from final doc
</commit_message>
<xml_diff>
--- a/final_doc/Complete_doc-before-upload.docx
+++ b/final_doc/Complete_doc-before-upload.docx
@@ -516,8 +516,6 @@
             <w:t>Table of Contents</w:t>
           </w:r>
         </w:p>
-        <w:bookmarkStart w:id="0" w:name="_GoBack"/>
-        <w:bookmarkEnd w:id="0"/>
         <w:p>
           <w:pPr>
             <w:pStyle w:val="TOC1"/>
@@ -7322,7 +7320,7 @@
           <w:lang w:val="es-ES_tradnl"/>
         </w:rPr>
       </w:pPr>
-      <w:bookmarkStart w:id="1" w:name="_Toc464123223"/>
+      <w:bookmarkStart w:id="0" w:name="_Toc464123223"/>
       <w:r>
         <w:rPr>
           <w:rFonts w:eastAsia="Times New Roman"/>
@@ -7334,7 +7332,7 @@
         <w:lastRenderedPageBreak/>
         <w:t>Problemática</w:t>
       </w:r>
-      <w:bookmarkEnd w:id="1"/>
+      <w:bookmarkEnd w:id="0"/>
     </w:p>
     <w:p>
       <w:pPr>
@@ -8787,7 +8785,7 @@
           <w:lang w:val="es-ES_tradnl"/>
         </w:rPr>
       </w:pPr>
-      <w:bookmarkStart w:id="2" w:name="_Toc464123224"/>
+      <w:bookmarkStart w:id="1" w:name="_Toc464123224"/>
       <w:r>
         <w:rPr>
           <w:rFonts w:eastAsia="Times New Roman"/>
@@ -8799,7 +8797,7 @@
         <w:lastRenderedPageBreak/>
         <w:t>OBJETIVOS</w:t>
       </w:r>
-      <w:bookmarkEnd w:id="2"/>
+      <w:bookmarkEnd w:id="1"/>
     </w:p>
     <w:p>
       <w:pPr>
@@ -8824,7 +8822,7 @@
           <w:lang w:val="es-ES_tradnl"/>
         </w:rPr>
       </w:pPr>
-      <w:bookmarkStart w:id="3" w:name="_Toc464123225"/>
+      <w:bookmarkStart w:id="2" w:name="_Toc464123225"/>
       <w:r>
         <w:rPr>
           <w:rFonts w:eastAsia="Times New Roman"/>
@@ -8835,7 +8833,7 @@
         </w:rPr>
         <w:t>Objetivo general</w:t>
       </w:r>
-      <w:bookmarkEnd w:id="3"/>
+      <w:bookmarkEnd w:id="2"/>
     </w:p>
     <w:p>
       <w:pPr>
@@ -8892,7 +8890,7 @@
           <w:lang w:val="es-ES_tradnl"/>
         </w:rPr>
       </w:pPr>
-      <w:bookmarkStart w:id="4" w:name="_Toc464123226"/>
+      <w:bookmarkStart w:id="3" w:name="_Toc464123226"/>
       <w:r>
         <w:rPr>
           <w:rFonts w:eastAsia="Times New Roman"/>
@@ -8903,7 +8901,7 @@
         </w:rPr>
         <w:t>Objetivos Específicos</w:t>
       </w:r>
-      <w:bookmarkEnd w:id="4"/>
+      <w:bookmarkEnd w:id="3"/>
     </w:p>
     <w:p>
       <w:pPr>
@@ -9138,7 +9136,7 @@
           <w:lang w:val="es-ES_tradnl"/>
         </w:rPr>
       </w:pPr>
-      <w:bookmarkStart w:id="5" w:name="_Toc464123227"/>
+      <w:bookmarkStart w:id="4" w:name="_Toc464123227"/>
       <w:r>
         <w:rPr>
           <w:rFonts w:eastAsia="Times New Roman"/>
@@ -9150,7 +9148,7 @@
         <w:lastRenderedPageBreak/>
         <w:t>Alcance</w:t>
       </w:r>
-      <w:bookmarkEnd w:id="5"/>
+      <w:bookmarkEnd w:id="4"/>
     </w:p>
     <w:p>
       <w:pPr>
@@ -9725,7 +9723,7 @@
           <w:lang w:val="es-ES_tradnl"/>
         </w:rPr>
       </w:pPr>
-      <w:bookmarkStart w:id="6" w:name="_Toc464123228"/>
+      <w:bookmarkStart w:id="5" w:name="_Toc464123228"/>
       <w:r>
         <w:rPr>
           <w:rFonts w:eastAsia="Times New Roman"/>
@@ -9736,7 +9734,7 @@
         </w:rPr>
         <w:t>Limitaciones</w:t>
       </w:r>
-      <w:bookmarkEnd w:id="6"/>
+      <w:bookmarkEnd w:id="5"/>
     </w:p>
     <w:p>
       <w:pPr>
@@ -10046,7 +10044,7 @@
           <w:lang w:val="es-ES_tradnl"/>
         </w:rPr>
       </w:pPr>
-      <w:bookmarkStart w:id="7" w:name="_Toc464123229"/>
+      <w:bookmarkStart w:id="6" w:name="_Toc464123229"/>
       <w:r>
         <w:rPr>
           <w:rFonts w:eastAsia="Times New Roman"/>
@@ -10058,7 +10056,7 @@
         <w:lastRenderedPageBreak/>
         <w:t>Conceptos Fundamentales</w:t>
       </w:r>
-      <w:bookmarkEnd w:id="7"/>
+      <w:bookmarkEnd w:id="6"/>
     </w:p>
     <w:p>
       <w:pPr>
@@ -10118,7 +10116,7 @@
           <w:lang w:val="es-ES_tradnl"/>
         </w:rPr>
       </w:pPr>
-      <w:bookmarkStart w:id="8" w:name="_Toc464123230"/>
+      <w:bookmarkStart w:id="7" w:name="_Toc464123230"/>
       <w:r>
         <w:rPr>
           <w:rFonts w:eastAsia="Times New Roman"/>
@@ -10129,7 +10127,7 @@
         </w:rPr>
         <w:t>Proyecto</w:t>
       </w:r>
-      <w:bookmarkEnd w:id="8"/>
+      <w:bookmarkEnd w:id="7"/>
     </w:p>
     <w:p>
       <w:pPr>
@@ -10686,7 +10684,7 @@
           <w:lang w:val="es-ES_tradnl"/>
         </w:rPr>
       </w:pPr>
-      <w:bookmarkStart w:id="9" w:name="_Toc464123231"/>
+      <w:bookmarkStart w:id="8" w:name="_Toc464123231"/>
       <w:r>
         <w:rPr>
           <w:rFonts w:eastAsia="Times New Roman"/>
@@ -10697,7 +10695,7 @@
         </w:rPr>
         <w:t>PMI</w:t>
       </w:r>
-      <w:bookmarkEnd w:id="9"/>
+      <w:bookmarkEnd w:id="8"/>
     </w:p>
     <w:p>
       <w:pPr>
@@ -10745,7 +10743,7 @@
           <w:lang w:val="es-ES_tradnl"/>
         </w:rPr>
       </w:pPr>
-      <w:bookmarkStart w:id="10" w:name="_Toc464123232"/>
+      <w:bookmarkStart w:id="9" w:name="_Toc464123232"/>
       <w:r>
         <w:rPr>
           <w:rFonts w:eastAsia="Times New Roman"/>
@@ -10756,7 +10754,7 @@
         </w:rPr>
         <w:t>PMBOK</w:t>
       </w:r>
-      <w:bookmarkEnd w:id="10"/>
+      <w:bookmarkEnd w:id="9"/>
     </w:p>
     <w:p>
       <w:pPr>
@@ -11255,7 +11253,7 @@
           <w:lang w:val="es-ES_tradnl"/>
         </w:rPr>
       </w:pPr>
-      <w:bookmarkStart w:id="11" w:name="_Toc464123233"/>
+      <w:bookmarkStart w:id="10" w:name="_Toc464123233"/>
       <w:r>
         <w:rPr>
           <w:rFonts w:eastAsia="Times New Roman"/>
@@ -11266,7 +11264,7 @@
         </w:rPr>
         <w:t>Dirección de proyectos</w:t>
       </w:r>
-      <w:bookmarkEnd w:id="11"/>
+      <w:bookmarkEnd w:id="10"/>
     </w:p>
     <w:p>
       <w:pPr>
@@ -11396,7 +11394,7 @@
           <w:lang w:val="es-ES_tradnl"/>
         </w:rPr>
       </w:pPr>
-      <w:bookmarkStart w:id="12" w:name="_Toc464123234"/>
+      <w:bookmarkStart w:id="11" w:name="_Toc464123234"/>
       <w:r>
         <w:rPr>
           <w:rFonts w:eastAsia="Times New Roman"/>
@@ -11407,7 +11405,7 @@
         </w:rPr>
         <w:t>Director del proyecto</w:t>
       </w:r>
-      <w:bookmarkEnd w:id="12"/>
+      <w:bookmarkEnd w:id="11"/>
     </w:p>
     <w:p>
       <w:pPr>
@@ -11455,7 +11453,7 @@
           <w:lang w:val="es-ES_tradnl"/>
         </w:rPr>
       </w:pPr>
-      <w:bookmarkStart w:id="13" w:name="_Toc464123235"/>
+      <w:bookmarkStart w:id="12" w:name="_Toc464123235"/>
       <w:r>
         <w:rPr>
           <w:rFonts w:eastAsia="Times New Roman"/>
@@ -11467,7 +11465,7 @@
         <w:lastRenderedPageBreak/>
         <w:t>Equipo del proyecto</w:t>
       </w:r>
-      <w:bookmarkEnd w:id="13"/>
+      <w:bookmarkEnd w:id="12"/>
     </w:p>
     <w:p>
       <w:pPr>
@@ -11781,7 +11779,7 @@
           <w:lang w:val="es-ES_tradnl"/>
         </w:rPr>
       </w:pPr>
-      <w:bookmarkStart w:id="14" w:name="_Toc464123236"/>
+      <w:bookmarkStart w:id="13" w:name="_Toc464123236"/>
       <w:r>
         <w:rPr>
           <w:rFonts w:eastAsia="Times New Roman"/>
@@ -11792,7 +11790,7 @@
         </w:rPr>
         <w:t>Ciclo de vida del proyecto</w:t>
       </w:r>
-      <w:bookmarkEnd w:id="14"/>
+      <w:bookmarkEnd w:id="13"/>
     </w:p>
     <w:p>
       <w:pPr>
@@ -11840,7 +11838,7 @@
           <w:lang w:val="es-ES_tradnl"/>
         </w:rPr>
       </w:pPr>
-      <w:bookmarkStart w:id="15" w:name="_Toc464123237"/>
+      <w:bookmarkStart w:id="14" w:name="_Toc464123237"/>
       <w:r>
         <w:rPr>
           <w:rFonts w:eastAsia="Times New Roman"/>
@@ -11851,7 +11849,7 @@
         </w:rPr>
         <w:t>Fases del proyecto</w:t>
       </w:r>
-      <w:bookmarkEnd w:id="15"/>
+      <w:bookmarkEnd w:id="14"/>
     </w:p>
     <w:p>
       <w:pPr>
@@ -12079,7 +12077,7 @@
           <w:lang w:val="es-ES_tradnl"/>
         </w:rPr>
       </w:pPr>
-      <w:bookmarkStart w:id="16" w:name="_Toc464123238"/>
+      <w:bookmarkStart w:id="15" w:name="_Toc464123238"/>
       <w:r>
         <w:rPr>
           <w:rFonts w:eastAsia="Times New Roman"/>
@@ -12091,7 +12089,7 @@
         <w:lastRenderedPageBreak/>
         <w:t>Cronograma</w:t>
       </w:r>
-      <w:bookmarkEnd w:id="16"/>
+      <w:bookmarkEnd w:id="15"/>
     </w:p>
     <w:p>
       <w:pPr>
@@ -12139,7 +12137,7 @@
           <w:lang w:val="es-ES_tradnl"/>
         </w:rPr>
       </w:pPr>
-      <w:bookmarkStart w:id="17" w:name="_Toc464123239"/>
+      <w:bookmarkStart w:id="16" w:name="_Toc464123239"/>
       <w:r>
         <w:rPr>
           <w:rFonts w:eastAsia="Times New Roman"/>
@@ -12150,7 +12148,7 @@
         </w:rPr>
         <w:t>Costo</w:t>
       </w:r>
-      <w:bookmarkEnd w:id="17"/>
+      <w:bookmarkEnd w:id="16"/>
     </w:p>
     <w:p>
       <w:pPr>
@@ -12310,7 +12308,7 @@
           <w:lang w:val="es-ES_tradnl"/>
         </w:rPr>
       </w:pPr>
-      <w:bookmarkStart w:id="18" w:name="_Toc464123240"/>
+      <w:bookmarkStart w:id="17" w:name="_Toc464123240"/>
       <w:r>
         <w:rPr>
           <w:rFonts w:eastAsia="Times New Roman"/>
@@ -12321,7 +12319,7 @@
         </w:rPr>
         <w:t>Presupuesto</w:t>
       </w:r>
-      <w:bookmarkEnd w:id="18"/>
+      <w:bookmarkEnd w:id="17"/>
     </w:p>
     <w:p>
       <w:pPr>
@@ -12411,7 +12409,7 @@
           <w:lang w:val="es-ES_tradnl"/>
         </w:rPr>
       </w:pPr>
-      <w:bookmarkStart w:id="19" w:name="_Toc464123241"/>
+      <w:bookmarkStart w:id="18" w:name="_Toc464123241"/>
       <w:r>
         <w:rPr>
           <w:rFonts w:eastAsia="Times New Roman"/>
@@ -12422,7 +12420,7 @@
         </w:rPr>
         <w:t>Estructura de desglose de trabajo o estructura detallada del trabajo</w:t>
       </w:r>
-      <w:bookmarkEnd w:id="19"/>
+      <w:bookmarkEnd w:id="18"/>
     </w:p>
     <w:p>
       <w:pPr>
@@ -12470,7 +12468,7 @@
           <w:lang w:val="es-ES_tradnl"/>
         </w:rPr>
       </w:pPr>
-      <w:bookmarkStart w:id="20" w:name="_Toc464123242"/>
+      <w:bookmarkStart w:id="19" w:name="_Toc464123242"/>
       <w:r>
         <w:rPr>
           <w:rFonts w:eastAsia="Times New Roman"/>
@@ -12481,7 +12479,7 @@
         </w:rPr>
         <w:t>Incertidumbre</w:t>
       </w:r>
-      <w:bookmarkEnd w:id="20"/>
+      <w:bookmarkEnd w:id="19"/>
     </w:p>
     <w:p>
       <w:pPr>
@@ -12529,7 +12527,7 @@
           <w:lang w:val="es-ES_tradnl"/>
         </w:rPr>
       </w:pPr>
-      <w:bookmarkStart w:id="21" w:name="_Toc464123243"/>
+      <w:bookmarkStart w:id="20" w:name="_Toc464123243"/>
       <w:r>
         <w:rPr>
           <w:rFonts w:eastAsia="Times New Roman"/>
@@ -12540,7 +12538,7 @@
         </w:rPr>
         <w:t>Hito</w:t>
       </w:r>
-      <w:bookmarkEnd w:id="21"/>
+      <w:bookmarkEnd w:id="20"/>
     </w:p>
     <w:p>
       <w:pPr>
@@ -12588,7 +12586,7 @@
           <w:lang w:val="es-ES_tradnl"/>
         </w:rPr>
       </w:pPr>
-      <w:bookmarkStart w:id="22" w:name="_Toc464123244"/>
+      <w:bookmarkStart w:id="21" w:name="_Toc464123244"/>
       <w:r>
         <w:rPr>
           <w:rFonts w:eastAsia="Times New Roman"/>
@@ -12599,7 +12597,7 @@
         </w:rPr>
         <w:t>Gestión del valor ganado</w:t>
       </w:r>
-      <w:bookmarkEnd w:id="22"/>
+      <w:bookmarkEnd w:id="21"/>
     </w:p>
     <w:p>
       <w:pPr>
@@ -12687,7 +12685,7 @@
           <w:lang w:val="es-ES_tradnl"/>
         </w:rPr>
       </w:pPr>
-      <w:bookmarkStart w:id="23" w:name="_Toc464123245"/>
+      <w:bookmarkStart w:id="22" w:name="_Toc464123245"/>
       <w:r>
         <w:rPr>
           <w:rFonts w:eastAsia="Times New Roman"/>
@@ -12698,7 +12696,7 @@
         </w:rPr>
         <w:t>Herramienta automatizada de programación de proyecto</w:t>
       </w:r>
-      <w:bookmarkEnd w:id="23"/>
+      <w:bookmarkEnd w:id="22"/>
     </w:p>
     <w:p>
       <w:pPr>
@@ -13010,7 +13008,7 @@
           <w:lang w:val="es-ES_tradnl"/>
         </w:rPr>
       </w:pPr>
-      <w:bookmarkStart w:id="24" w:name="_Toc464123246"/>
+      <w:bookmarkStart w:id="23" w:name="_Toc464123246"/>
       <w:r>
         <w:rPr>
           <w:rFonts w:eastAsia="Times New Roman"/>
@@ -13021,7 +13019,7 @@
         </w:rPr>
         <w:t>Metodologías ágiles</w:t>
       </w:r>
-      <w:bookmarkEnd w:id="24"/>
+      <w:bookmarkEnd w:id="23"/>
     </w:p>
     <w:p>
       <w:pPr>
@@ -13432,8 +13430,8 @@
           <w:lang w:val="es-ES_tradnl"/>
         </w:rPr>
       </w:pPr>
-      <w:bookmarkStart w:id="25" w:name="_Toc462739663"/>
-      <w:bookmarkStart w:id="26" w:name="_Toc464123247"/>
+      <w:bookmarkStart w:id="24" w:name="_Toc462739663"/>
+      <w:bookmarkStart w:id="25" w:name="_Toc464123247"/>
       <w:r>
         <w:rPr>
           <w:rFonts w:eastAsia="Times New Roman"/>
@@ -13445,8 +13443,8 @@
         <w:lastRenderedPageBreak/>
         <w:t>Estado del arte</w:t>
       </w:r>
+      <w:bookmarkEnd w:id="24"/>
       <w:bookmarkEnd w:id="25"/>
-      <w:bookmarkEnd w:id="26"/>
     </w:p>
     <w:p>
       <w:pPr>
@@ -13460,8 +13458,8 @@
           <w:lang w:val="es-ES_tradnl"/>
         </w:rPr>
       </w:pPr>
-      <w:bookmarkStart w:id="27" w:name="_Toc462739664"/>
-      <w:bookmarkStart w:id="28" w:name="_Toc464123248"/>
+      <w:bookmarkStart w:id="26" w:name="_Toc462739664"/>
+      <w:bookmarkStart w:id="27" w:name="_Toc464123248"/>
       <w:r>
         <w:rPr>
           <w:rFonts w:eastAsia="Times New Roman"/>
@@ -13482,8 +13480,8 @@
         </w:rPr>
         <w:t>ológico de la Gestión del Valor</w:t>
       </w:r>
+      <w:bookmarkEnd w:id="26"/>
       <w:bookmarkEnd w:id="27"/>
-      <w:bookmarkEnd w:id="28"/>
     </w:p>
     <w:p>
       <w:pPr>
@@ -13516,7 +13514,7 @@
           <w:lang w:val="es-ES_tradnl"/>
         </w:rPr>
       </w:pPr>
-      <w:bookmarkStart w:id="29" w:name="_Toc464123249"/>
+      <w:bookmarkStart w:id="28" w:name="_Toc464123249"/>
       <w:r>
         <w:rPr>
           <w:rFonts w:eastAsia="Times New Roman"/>
@@ -13535,7 +13533,7 @@
         </w:rPr>
         <w:t>:</w:t>
       </w:r>
-      <w:bookmarkEnd w:id="29"/>
+      <w:bookmarkEnd w:id="28"/>
       <w:r>
         <w:rPr>
           <w:rFonts w:eastAsia="Times New Roman"/>
@@ -13683,69 +13681,29 @@
         <w:rPr>
           <w:color w:val="000000" w:themeColor="text1"/>
         </w:rPr>
-        <w:t xml:space="preserve">Según Young Kwak y Frank anbari (2011) EVM es una metodología de gestión de proyectos para la medición del desempeño tanto en términos financieros como el desempeño del proyecto mismo. Se puede encontrar indicios de una forma básica del EVM en ambientes de ingeniería industrial y fábricas a finales de </w:t>
-      </w:r>
-      <w:commentRangeStart w:id="30"/>
-      <w:r>
-        <w:rPr>
-          <w:color w:val="000000" w:themeColor="text1"/>
-        </w:rPr>
-        <w:t>1800</w:t>
-      </w:r>
-      <w:commentRangeEnd w:id="30"/>
-      <w:r>
-        <w:rPr>
-          <w:color w:val="000000" w:themeColor="text1"/>
-        </w:rPr>
-        <w:commentReference w:id="30"/>
-      </w:r>
-      <w:r>
-        <w:rPr>
-          <w:color w:val="000000" w:themeColor="text1"/>
-        </w:rPr>
-        <w:t xml:space="preserve"> (p. 3). </w:t>
-      </w:r>
-    </w:p>
-    <w:p>
-      <w:pPr>
-        <w:jc w:val="both"/>
-        <w:rPr>
-          <w:color w:val="000000" w:themeColor="text1"/>
-        </w:rPr>
-      </w:pPr>
-    </w:p>
-    <w:p>
-      <w:pPr>
-        <w:jc w:val="both"/>
-        <w:rPr>
-          <w:color w:val="000000" w:themeColor="text1"/>
-        </w:rPr>
-      </w:pPr>
-      <w:r>
-        <w:rPr>
-          <w:color w:val="000000" w:themeColor="text1"/>
-        </w:rPr>
-        <w:t xml:space="preserve">De manera más históricamente específica también se puede detectar una necesidad de una metodología, de cierta manera, más avanzada. Si bien por definición el proyecto tiene un carácter único, el proceso de estimación y el resultado de dicha estimación no suele implicar demasiada complejidad al tratarse de proyectos de productos que hayan sido fabricados previamente, es decir, si ya se realizó una tarea anteriormente la estimación de cuanto tiempo y costo requerirá dicha tarea se hace más simple debido a que se puede contar con la experiencia previa. Sin embargo para proyectos en los que se requiere desarrollar un prototipo o un entregable nunca antes hecho, realizar estimaciones puede ser un proceso mucho mas complejo. Y justamente este es muchas veces el caso con los programas de defensa que son frecuentemente requeridos a hacer cosas que nunca antes se hayan realizado. Tanto es así que como lo expone Wayne (2000) el Departamento de Defensa de los Estados Unidos a inicio de la década de los </w:t>
-      </w:r>
-      <w:commentRangeStart w:id="31"/>
-      <w:r>
-        <w:rPr>
-          <w:color w:val="000000" w:themeColor="text1"/>
-        </w:rPr>
-        <w:t>50</w:t>
-      </w:r>
-      <w:commentRangeEnd w:id="31"/>
-      <w:r>
-        <w:rPr>
-          <w:color w:val="000000" w:themeColor="text1"/>
-        </w:rPr>
-        <w:commentReference w:id="31"/>
-      </w:r>
-      <w:r>
-        <w:rPr>
-          <w:color w:val="000000" w:themeColor="text1"/>
-        </w:rPr>
-        <w:t xml:space="preserve"> reconoció que la ya en aumento complejidad de sus contratos de sistemas de desarrollo de armamentos demandaba técnicas de gestión más sofisticadas en relación a las que eran utilizadas usualmente en la industria (p. 1). </w:t>
+        <w:t xml:space="preserve">Según Young Kwak y Frank anbari (2011) EVM es una metodología de gestión de proyectos para la medición del desempeño tanto en términos financieros como el desempeño del proyecto mismo. Se puede encontrar indicios de una forma básica del EVM en ambientes de ingeniería industrial y fábricas a finales de 1800 (p. 3). </w:t>
+      </w:r>
+    </w:p>
+    <w:p>
+      <w:pPr>
+        <w:jc w:val="both"/>
+        <w:rPr>
+          <w:color w:val="000000" w:themeColor="text1"/>
+        </w:rPr>
+      </w:pPr>
+    </w:p>
+    <w:p>
+      <w:pPr>
+        <w:jc w:val="both"/>
+        <w:rPr>
+          <w:color w:val="000000" w:themeColor="text1"/>
+        </w:rPr>
+      </w:pPr>
+      <w:r>
+        <w:rPr>
+          <w:color w:val="000000" w:themeColor="text1"/>
+        </w:rPr>
+        <w:t xml:space="preserve">De manera más históricamente específica también se puede detectar una necesidad de una metodología, de cierta manera, más avanzada. Si bien por definición el proyecto tiene un carácter único, el proceso de estimación y el resultado de dicha estimación no suele implicar demasiada complejidad al tratarse de proyectos de productos que hayan sido fabricados previamente, es decir, si ya se realizó una tarea anteriormente la estimación de cuanto tiempo y costo requerirá dicha tarea se hace más simple debido a que se puede contar con la experiencia previa. Sin embargo para proyectos en los que se requiere desarrollar un prototipo o un entregable nunca antes hecho, realizar estimaciones puede ser un proceso mucho mas complejo. Y justamente este es muchas veces el caso con los programas de defensa que son frecuentemente requeridos a hacer cosas que nunca antes se hayan realizado. Tanto es así que como lo expone Wayne (2000) el Departamento de Defensa de los Estados Unidos a inicio de la década de los 50 reconoció que la ya en aumento complejidad de sus contratos de sistemas de desarrollo de armamentos demandaba técnicas de gestión más sofisticadas en relación a las que eran utilizadas usualmente en la industria (p. 1). </w:t>
       </w:r>
     </w:p>
     <w:p>
@@ -13812,27 +13770,7 @@
         <w:rPr>
           <w:color w:val="000000" w:themeColor="text1"/>
         </w:rPr>
-        <w:t xml:space="preserve">, por el Departamento de Defensa de los Estados Unidos en los </w:t>
-      </w:r>
-      <w:commentRangeStart w:id="32"/>
-      <w:r>
-        <w:rPr>
-          <w:color w:val="000000" w:themeColor="text1"/>
-        </w:rPr>
-        <w:t>1960s</w:t>
-      </w:r>
-      <w:commentRangeEnd w:id="32"/>
-      <w:r>
-        <w:rPr>
-          <w:color w:val="000000" w:themeColor="text1"/>
-        </w:rPr>
-        <w:commentReference w:id="32"/>
-      </w:r>
-      <w:r>
-        <w:rPr>
-          <w:color w:val="000000" w:themeColor="text1"/>
-        </w:rPr>
-        <w:t xml:space="preserve"> (p. 2). Los sucesos que llevaron a la adopción del C/SCSC son explicados a mayor nivel de detalle a continuación.</w:t>
+        <w:t>, por el Departamento de Defensa de los Estados Unidos en los 1960s (p. 2). Los sucesos que llevaron a la adopción del C/SCSC son explicados a mayor nivel de detalle a continuación.</w:t>
       </w:r>
     </w:p>
     <w:p>
@@ -13931,47 +13869,7 @@
           <w:color w:val="000000" w:themeColor="text1"/>
         </w:rPr>
         <w:lastRenderedPageBreak/>
-        <w:t xml:space="preserve">instituciones de defensa. Se necesitaría una perspectiva más amplia para superar los puntos de vista individuales. En </w:t>
-      </w:r>
-      <w:commentRangeStart w:id="33"/>
-      <w:r>
-        <w:rPr>
-          <w:color w:val="000000" w:themeColor="text1"/>
-        </w:rPr>
-        <w:t>1966</w:t>
-      </w:r>
-      <w:commentRangeEnd w:id="33"/>
-      <w:r>
-        <w:rPr>
-          <w:color w:val="000000" w:themeColor="text1"/>
-        </w:rPr>
-        <w:commentReference w:id="33"/>
-      </w:r>
-      <w:r>
-        <w:rPr>
-          <w:color w:val="000000" w:themeColor="text1"/>
-        </w:rPr>
-        <w:t xml:space="preserve"> la Oficina de la Secretaría de Defensa de los Estados Unidos pudo solucionar este problema al adoptar las especificaciones de la Fuerza Aérea y realizar las respectivas coordinaciones con los demás servicios. Tan sólo un año después, en </w:t>
-      </w:r>
-      <w:commentRangeStart w:id="34"/>
-      <w:r>
-        <w:rPr>
-          <w:color w:val="000000" w:themeColor="text1"/>
-        </w:rPr>
-        <w:t>1967</w:t>
-      </w:r>
-      <w:commentRangeEnd w:id="34"/>
-      <w:r>
-        <w:rPr>
-          <w:color w:val="000000" w:themeColor="text1"/>
-        </w:rPr>
-        <w:commentReference w:id="34"/>
-      </w:r>
-      <w:r>
-        <w:rPr>
-          <w:color w:val="000000" w:themeColor="text1"/>
-        </w:rPr>
-        <w:t xml:space="preserve"> el Departamento de Defensa de los Estados Unidos emitió la Instrucción 7000.2, “Performance Measurement for Selected Acquisitions”, lo que viene a ser, Medición del Desempeño de Adquisiciones Seleccionadas. La DoDI 7000.2 encomendó un procedimiento uniforme del Departamento de Defensa de los Estados Unidos, requiriendo el cumplimiento de parte de la industria respecto a </w:t>
+        <w:t xml:space="preserve">instituciones de defensa. Se necesitaría una perspectiva más amplia para superar los puntos de vista individuales. En 1966 la Oficina de la Secretaría de Defensa de los Estados Unidos pudo solucionar este problema al adoptar las especificaciones de la Fuerza Aérea y realizar las respectivas coordinaciones con los demás servicios. Tan sólo un año después, en 1967 el Departamento de Defensa de los Estados Unidos emitió la Instrucción 7000.2, “Performance Measurement for Selected Acquisitions”, lo que viene a ser, Medición del Desempeño de Adquisiciones Seleccionadas. La DoDI 7000.2 encomendó un procedimiento uniforme del Departamento de Defensa de los Estados Unidos, requiriendo el cumplimiento de parte de la industria respecto a </w:t>
       </w:r>
       <w:r>
         <w:rPr>
@@ -14032,10 +13930,388 @@
           <w:szCs w:val="22"/>
           <w:lang w:val="es-ES_tradnl" w:eastAsia="es-ES"/>
         </w:rPr>
-        <w:t xml:space="preserve">Según Young Kwak y Frank anbari (2011) La Gestión del Valor Ganado fue presentada al gobierno federal de los Estados Unidos en </w:t>
-      </w:r>
-      <w:commentRangeStart w:id="35"/>
-      <w:r>
+        <w:t xml:space="preserve">Según Young Kwak y Frank anbari (2011) La Gestión del Valor Ganado fue presentada al gobierno federal de los Estados Unidos en 1967 como parte integral del estándar C/SCSC principalmente con la finalidad de entender los aspectos financieros de los programas y proyectos y así también para ser usado en programas de grandes adquisiciones en un intento de establecer una metodología consistente basada en las mejores prácticas (p. 3). </w:t>
+      </w:r>
+    </w:p>
+    <w:p>
+      <w:pPr>
+        <w:pStyle w:val="Heading3"/>
+        <w:jc w:val="both"/>
+        <w:rPr>
+          <w:rFonts w:eastAsia="Times New Roman"/>
+          <w:b/>
+          <w:bCs/>
+          <w:lang w:val="es-ES_tradnl"/>
+        </w:rPr>
+      </w:pPr>
+    </w:p>
+    <w:p>
+      <w:pPr>
+        <w:pStyle w:val="Heading3"/>
+        <w:jc w:val="both"/>
+        <w:rPr>
+          <w:rFonts w:eastAsia="Times New Roman"/>
+          <w:b/>
+          <w:bCs/>
+          <w:lang w:val="es-ES_tradnl"/>
+        </w:rPr>
+      </w:pPr>
+      <w:bookmarkStart w:id="29" w:name="_Toc464123250"/>
+      <w:r>
+        <w:rPr>
+          <w:rFonts w:eastAsia="Times New Roman"/>
+          <w:b/>
+          <w:bCs/>
+          <w:lang w:val="es-ES_tradnl"/>
+        </w:rPr>
+        <w:t>Primeros desafíos</w:t>
+      </w:r>
+      <w:r>
+        <w:rPr>
+          <w:rFonts w:eastAsia="Times New Roman"/>
+          <w:b/>
+          <w:bCs/>
+          <w:lang w:val="es-ES_tradnl"/>
+        </w:rPr>
+        <w:t>:</w:t>
+      </w:r>
+      <w:bookmarkEnd w:id="29"/>
+      <w:r>
+        <w:rPr>
+          <w:rFonts w:eastAsia="Times New Roman"/>
+          <w:b/>
+          <w:bCs/>
+          <w:lang w:val="es-ES_tradnl"/>
+        </w:rPr>
+        <w:t xml:space="preserve"> </w:t>
+      </w:r>
+    </w:p>
+    <w:p>
+      <w:pPr>
+        <w:pStyle w:val="Normal1"/>
+        <w:rPr>
+          <w:lang w:val="es-ES_tradnl"/>
+        </w:rPr>
+      </w:pPr>
+    </w:p>
+    <w:p>
+      <w:pPr>
+        <w:jc w:val="both"/>
+        <w:rPr>
+          <w:color w:val="000000" w:themeColor="text1"/>
+        </w:rPr>
+      </w:pPr>
+      <w:r>
+        <w:rPr>
+          <w:color w:val="000000" w:themeColor="text1"/>
+        </w:rPr>
+        <w:t>Como se puede notar dadas las diferentes acciones, puntos de vista, iniciativas y otras diferencias entre los servicios, el Departamento de Defensa de los Estados Unidos no era una institución monolítica, es decir, no era una institución en la cual, por ejemplo, se mantenga una misma postura y punto de vista respecto de un tema específico, entre los diferentes servicios que la componen, como puede ser en este caso los requerimientos contractuales para programas y proyectos, si no que era más bien una institución en la cual participaban de forma relativamente independiente otras instituciones las cuales podrían o no estar de acuerdo respecto a asuntos específicos y por lo tanto podrían también manifestar diferentes posturas y diferentes actuares. Por lo que Wayne (2000) expone que cuando el Departamento de Defensa de los Estados Unidos emitió la DoDI 7000.2, la industria de alguna manera temía que los diferentes servicios no la implementarían de manera cabal y consistente, por lo que la industria manifestó estos miedos. En respuesta a esto, David Packard en su carácter de Secretario de Defensa de los Estados Unidos y en representación de dicha Secretaría de Defensa, dirigió a los servicios para que involucraran a la industria y realizaran cursos de EVM, en el, en ese entonces, Defense Systems Management School (ahora Defense Systems Management College) (p. 2).</w:t>
+      </w:r>
+    </w:p>
+    <w:p>
+      <w:pPr>
+        <w:jc w:val="both"/>
+        <w:rPr>
+          <w:color w:val="000000" w:themeColor="text1"/>
+        </w:rPr>
+      </w:pPr>
+    </w:p>
+    <w:p>
+      <w:pPr>
+        <w:jc w:val="both"/>
+        <w:rPr>
+          <w:color w:val="000000" w:themeColor="text1"/>
+        </w:rPr>
+      </w:pPr>
+      <w:r>
+        <w:rPr>
+          <w:color w:val="000000" w:themeColor="text1"/>
+        </w:rPr>
+        <w:t>Según Wayne (2000) en Junio de 1970 se realizó una reunión en Andrews Air Force Base</w:t>
+      </w:r>
+      <w:r>
+        <w:rPr>
+          <w:color w:val="000000" w:themeColor="text1"/>
+        </w:rPr>
+        <w:t xml:space="preserve"> </w:t>
+      </w:r>
+      <w:r>
+        <w:rPr>
+          <w:color w:val="000000" w:themeColor="text1"/>
+        </w:rPr>
+        <w:t xml:space="preserve"> donde </w:t>
+      </w:r>
+      <w:r>
+        <w:rPr>
+          <w:color w:val="000000" w:themeColor="text1"/>
+        </w:rPr>
+        <w:t>conferenciantes</w:t>
+      </w:r>
+      <w:r>
+        <w:rPr>
+          <w:color w:val="000000" w:themeColor="text1"/>
+        </w:rPr>
+        <w:t xml:space="preserve"> tanto de parte de la industria como de parte del gobierno pudieron </w:t>
+      </w:r>
+      <w:r>
+        <w:rPr>
+          <w:color w:val="000000" w:themeColor="text1"/>
+        </w:rPr>
+        <w:lastRenderedPageBreak/>
+        <w:t>debatir respecto a los procedimientos de implementación. Por ejemplo la  industria presentaba un mayor interés en una interpretación más amplia para el material de gestión en EVM. El gobierno por otra parte respondió a esto nominando a un representante de la industria para escribir el material de guía. De esta manera empezó una alianza entre el gobierno y la industria caracterizada por momentos de hostilidad y desconfianza mutua, pero así mismo llevando eventualmente a momentos de extraordinaria cooperación (p. 2).</w:t>
+      </w:r>
+    </w:p>
+    <w:p>
+      <w:pPr>
+        <w:jc w:val="both"/>
+        <w:rPr>
+          <w:color w:val="000000" w:themeColor="text1"/>
+        </w:rPr>
+      </w:pPr>
+    </w:p>
+    <w:p>
+      <w:pPr>
+        <w:jc w:val="both"/>
+        <w:rPr>
+          <w:color w:val="000000" w:themeColor="text1"/>
+        </w:rPr>
+      </w:pPr>
+      <w:r>
+        <w:rPr>
+          <w:color w:val="000000" w:themeColor="text1"/>
+        </w:rPr>
+        <w:t xml:space="preserve">Para Wayne (2000) los desafíos de la gestión de proyectos, los cuales fueron enfrentados hace décadas son aún más complejos hoy en día. Los cuales son exacerbados por una menor porción del presupuesto nacional para la defensa de los Estados Unidos y una reducida base industrial. El avión combatiente Raptor F-22 de la Fuerza Aérea de los Estados unidos, en avanzado desarrollo en los años 2000 para reemplazar el F-15, provee un excelente caso de estudio. La Fuerza Aérea requiere que el F-22 vuele más rápido que la velocidad del sonido sin utilizar </w:t>
+      </w:r>
+      <w:r>
+        <w:rPr>
+          <w:color w:val="000000" w:themeColor="text1"/>
+        </w:rPr>
+        <w:t xml:space="preserve">sistemas de postcombustión </w:t>
+      </w:r>
+      <w:r>
+        <w:rPr>
+          <w:color w:val="000000" w:themeColor="text1"/>
+        </w:rPr>
+        <w:t xml:space="preserve">de </w:t>
+      </w:r>
+      <w:r>
+        <w:rPr>
+          <w:color w:val="000000" w:themeColor="text1"/>
+        </w:rPr>
+        <w:t>alto consumo de combustible</w:t>
+      </w:r>
+      <w:r>
+        <w:rPr>
+          <w:color w:val="000000" w:themeColor="text1"/>
+        </w:rPr>
+        <w:t>. El mismo además debe incorporar características avanzadas, como la “curación automática” que consiste en reconfiguraciones automáticas de sus sensores para compensar los equipos dañados en combate. Este es un excelente caso de estudio debido a que no existen equivalentes a estas avanzadas capacidades, lo cual obliga al gobierno a asumir el costo del riesgo de desarrollo. Programas como estos requieren la mejor gestión de proyecto posible para proteger el interés publico, al no tener precios establecidos en el mercado. Este tipo de entorno propició el éxito de EVM, según Wayne (2000), la manera más efectiva conocida, de integrar el alcance del trabajo, los cronogramas y recursos con el riesgo de gestión (p. 2).</w:t>
+      </w:r>
+    </w:p>
+    <w:p>
+      <w:pPr>
+        <w:jc w:val="both"/>
+        <w:rPr>
+          <w:color w:val="000000" w:themeColor="text1"/>
+        </w:rPr>
+      </w:pPr>
+    </w:p>
+    <w:p>
+      <w:pPr>
+        <w:pStyle w:val="Heading3"/>
+        <w:jc w:val="both"/>
+        <w:rPr>
+          <w:rFonts w:eastAsia="Times New Roman"/>
+          <w:lang w:val="es-ES_tradnl"/>
+        </w:rPr>
+      </w:pPr>
+      <w:bookmarkStart w:id="30" w:name="_Toc464123251"/>
+      <w:r>
+        <w:rPr>
+          <w:rFonts w:eastAsia="Times New Roman"/>
+          <w:b/>
+          <w:bCs/>
+          <w:lang w:val="es-ES_tradnl"/>
+        </w:rPr>
+        <w:t>Evolución</w:t>
+      </w:r>
+      <w:r>
+        <w:rPr>
+          <w:rFonts w:eastAsia="Times New Roman"/>
+          <w:b/>
+          <w:bCs/>
+          <w:lang w:val="es-ES_tradnl"/>
+        </w:rPr>
+        <w:t>:</w:t>
+      </w:r>
+      <w:bookmarkEnd w:id="30"/>
+      <w:r>
+        <w:rPr>
+          <w:rFonts w:eastAsia="Times New Roman"/>
+          <w:b/>
+          <w:bCs/>
+          <w:lang w:val="es-ES_tradnl"/>
+        </w:rPr>
+        <w:t xml:space="preserve"> </w:t>
+      </w:r>
+    </w:p>
+    <w:p>
+      <w:pPr>
+        <w:jc w:val="both"/>
+        <w:rPr>
+          <w:color w:val="000000" w:themeColor="text1"/>
+        </w:rPr>
+      </w:pPr>
+    </w:p>
+    <w:p>
+      <w:pPr>
+        <w:jc w:val="both"/>
+        <w:rPr>
+          <w:color w:val="000000" w:themeColor="text1"/>
+        </w:rPr>
+      </w:pPr>
+      <w:r>
+        <w:rPr>
+          <w:color w:val="000000" w:themeColor="text1"/>
+        </w:rPr>
+        <w:t xml:space="preserve">Respecto a la evolución de la Gestión del Valor Ganado, Wayne (2000) manifiesta que la política del EVM que había evolucionado en los años 1970 estaba, en aquella época, en su tradicional modo de “vigilancia/supervisión”,  utilizado, en ese entonces, por el Departamento de Defensa de los Estados Unidos, es decir, pretendían asegurar la situación por medio de actividades de supervisión. La Oficina de la Secretaría de Defensa estableció una política de alto nivel, dejando, por otro lado, la implementación a los diferentes departamentos militares. Dado esto empezaron a surgir desacuerdos entre los departamentos militares respecto a la interpretación de la política llevando a compromisos, típicamente resultando en aún más detalladas guías respecto a la política. A esto se suman las peticiones de supuestas aclaraciones, por parte de la industria, respecto a estas guías y el inexorable crecimiento de las regulaciones de parte del gobierno. C/SCSC no era la excepción, dando un aumento a una subcultura de expertos y consultores del gobierno y la industria. Otro pionero de EVM de la Fuerza Aérea de los Estados Unidos, Robert Kemps, se mudó a la Oficina de la Secretaría de Defensa para liderar la supervisión de la organización de gestión de rendimiento. Como un notable autor de EVM, él visualizó sus principales misiones como supervisar y enseñar, y que su principal problema sería la rotación de personal de alto nivel. Nombrados políticos llegaron al Pentágono trayendo nuevas iniciativas de gestión, las cuales en algunos casos eran nuevas como fugaces (p. 2). </w:t>
+      </w:r>
+    </w:p>
+    <w:p>
+      <w:pPr>
+        <w:jc w:val="both"/>
+        <w:rPr>
+          <w:color w:val="000000" w:themeColor="text1"/>
+        </w:rPr>
+      </w:pPr>
+    </w:p>
+    <w:p>
+      <w:pPr>
+        <w:jc w:val="both"/>
+        <w:rPr>
+          <w:color w:val="000000" w:themeColor="text1"/>
+        </w:rPr>
+      </w:pPr>
+      <w:r>
+        <w:rPr>
+          <w:color w:val="000000" w:themeColor="text1"/>
+        </w:rPr>
+        <w:lastRenderedPageBreak/>
+        <w:t>Así fue como la típica política con bases en supervisión afectó negativamente incluso al C/SCSC, sin embargo, según Wayne (2000) a inicios de los años 1980, el señor Christle estaba tomando conciencia de que C/SCSC no estaba alcanzando sus objetivos. Christle tenía tres ventajosos puntos: por un lado la supervisión de contratos por medio reportes internos del Departamento de Defensa de los Estados Unidos, revisiones de C/SCSC de parte del personal de los servicios, y reuniones periódicas con sectores representativos de parte de la industria. El problema que generaba más presión era respecto a la industria de construcción de naves, la cual de hecho aún no había implementado los conceptos de C/SCSC  a la misma extensión que, por ejemplo, las industrias aéreo espaciales. Estos problemas eran ampliamente resueltos a través de su liderazgo como oficial a finales de los 1980s. Se realizaban trabajos tanto en la industria como en los departamentos militares, pero con la diferencia que se dejaba de lado la visión que se utilizaba anteriormente en la cual los modelos para lidiar con las situaciones relacionadas a la gestión generalmente se basaban en actividades de supervisión, ahora eso era reemplazado más bien por el trabajo en equipo y la cooperación (p. 3).</w:t>
+      </w:r>
+    </w:p>
+    <w:p>
+      <w:pPr>
+        <w:jc w:val="both"/>
+        <w:rPr>
+          <w:color w:val="000000" w:themeColor="text1"/>
+        </w:rPr>
+      </w:pPr>
+    </w:p>
+    <w:p>
+      <w:pPr>
+        <w:jc w:val="both"/>
+        <w:rPr>
+          <w:color w:val="000000" w:themeColor="text1"/>
+        </w:rPr>
+      </w:pPr>
+      <w:r>
+        <w:rPr>
+          <w:color w:val="000000" w:themeColor="text1"/>
+        </w:rPr>
+        <w:t xml:space="preserve">Al inicio de los 90, también menciona Wayne (2000), que finalmente se hizo más evidente que los problemas de informes de C/SCSC no eran solo exclusivos del sector naval. Esto sucede principalmente cuando el Pentágono, por medio de sus analistas, identificó problemas de costo y programación (cronograma) en una serie de programas de perfiles altos. En este sentido, el más notorio fue, probablemente, el programa de desarrollo de la aeronave </w:t>
+      </w:r>
+      <w:r>
+        <w:rPr>
+          <w:color w:val="000000" w:themeColor="text1"/>
+        </w:rPr>
+        <w:t>Navy’s A-12 “Avenger”</w:t>
+      </w:r>
+      <w:r>
+        <w:rPr>
+          <w:color w:val="000000" w:themeColor="text1"/>
+        </w:rPr>
+        <w:t xml:space="preserve">. El señor Christle trajo la atención de la administración superior, desencadenando una serie de eventos que llevarían a cancelar este programa de billones de dólares. </w:t>
+      </w:r>
+    </w:p>
+    <w:p>
+      <w:pPr>
+        <w:jc w:val="both"/>
+        <w:rPr>
+          <w:color w:val="000000" w:themeColor="text1"/>
+        </w:rPr>
+      </w:pPr>
+    </w:p>
+    <w:p>
+      <w:pPr>
+        <w:pStyle w:val="Heading3"/>
+        <w:jc w:val="both"/>
+        <w:rPr>
+          <w:rFonts w:eastAsia="Times New Roman"/>
+          <w:lang w:val="es-ES_tradnl"/>
+        </w:rPr>
+      </w:pPr>
+      <w:bookmarkStart w:id="31" w:name="_Toc464123252"/>
+      <w:r>
+        <w:rPr>
+          <w:rFonts w:eastAsia="Times New Roman"/>
+          <w:b/>
+          <w:bCs/>
+          <w:lang w:val="es-ES_tradnl"/>
+        </w:rPr>
+        <w:t>Políticas, legislaciones y documentaciones</w:t>
+      </w:r>
+      <w:r>
+        <w:rPr>
+          <w:rFonts w:eastAsia="Times New Roman"/>
+          <w:b/>
+          <w:bCs/>
+          <w:lang w:val="es-ES_tradnl"/>
+        </w:rPr>
+        <w:t>:</w:t>
+      </w:r>
+      <w:bookmarkEnd w:id="31"/>
+      <w:r>
+        <w:rPr>
+          <w:rFonts w:eastAsia="Times New Roman"/>
+          <w:b/>
+          <w:bCs/>
+          <w:lang w:val="es-ES_tradnl"/>
+        </w:rPr>
+        <w:t xml:space="preserve"> </w:t>
+      </w:r>
+    </w:p>
+    <w:p>
+      <w:pPr>
+        <w:jc w:val="both"/>
+        <w:rPr>
+          <w:color w:val="000000" w:themeColor="text1"/>
+        </w:rPr>
+      </w:pPr>
+    </w:p>
+    <w:p>
+      <w:pPr>
+        <w:jc w:val="both"/>
+        <w:rPr>
+          <w:color w:val="000000" w:themeColor="text1"/>
+        </w:rPr>
+      </w:pPr>
+      <w:r>
+        <w:rPr>
+          <w:color w:val="000000" w:themeColor="text1"/>
+        </w:rPr>
+        <w:t>También e</w:t>
+      </w:r>
+      <w:r>
+        <w:rPr>
+          <w:color w:val="000000" w:themeColor="text1"/>
+        </w:rPr>
+        <w:t xml:space="preserve">n lo que respecta a las políticas o a la influencia que pueden tener las políticas internas, principalmente en instituciones del gobierno, en promover la implementación de la Gestión del Valor Ganado, Young Kwak y Frank Anbari (2011) mencionan que la Oficina de Gestión y Presupuesto, conocida también como OMB por sus siglas en inglés de Office of Management and Budget, requiere el uso de EVM para reportar el desempeño de proyectos federales en los Estados Unidos. </w:t>
+      </w:r>
+    </w:p>
+    <w:p>
+      <w:pPr>
+        <w:pStyle w:val="NormalWeb"/>
+        <w:jc w:val="both"/>
         <w:rPr>
           <w:rFonts w:ascii="Arial" w:hAnsi="Arial" w:cs="Arial"/>
           <w:color w:val="000000" w:themeColor="text1"/>
@@ -14043,9 +14319,7 @@
           <w:szCs w:val="22"/>
           <w:lang w:val="es-ES_tradnl" w:eastAsia="es-ES"/>
         </w:rPr>
-        <w:t>1967</w:t>
-      </w:r>
-      <w:commentRangeEnd w:id="35"/>
+      </w:pPr>
       <w:r>
         <w:rPr>
           <w:rFonts w:ascii="Arial" w:hAnsi="Arial" w:cs="Arial"/>
@@ -14054,10 +14328,13 @@
           <w:szCs w:val="22"/>
           <w:lang w:val="es-ES_tradnl" w:eastAsia="es-ES"/>
         </w:rPr>
-        <w:t xml:space="preserve"> como parte integral del estándar </w:t>
-      </w:r>
-      <w:commentRangeStart w:id="36"/>
-      <w:r>
+        <w:t xml:space="preserve">Por otro lado, respecto a las legislaciones Young Kwak y Frank Anbari (2011) mencionan que, también en la misma época, a inicios de 1990 las legislaciones y regulaciones promovieron la implementación de técnicas de control de costo como EVM dentro del sector gubernamental. Legislaciones relacionadas al control y medición del desempeño empezaron a inicios de 1993 en Estados Unidos, con el Government Performance and Results Act. Actualmente las regulaciones, guías y políticas internas siguen redefiniendo e intentando describir como implementar EVMS en proyectos del gobierno basados en el estándar de la industria (p. 4). </w:t>
+      </w:r>
+    </w:p>
+    <w:p>
+      <w:pPr>
+        <w:pStyle w:val="NormalWeb"/>
+        <w:jc w:val="both"/>
         <w:rPr>
           <w:rFonts w:ascii="Arial" w:hAnsi="Arial" w:cs="Arial"/>
           <w:color w:val="000000" w:themeColor="text1"/>
@@ -14065,25 +14342,7 @@
           <w:szCs w:val="22"/>
           <w:lang w:val="es-ES_tradnl" w:eastAsia="es-ES"/>
         </w:rPr>
-        <w:t>C/SCSC</w:t>
-      </w:r>
-      <w:r>
-        <w:rPr>
-          <w:color w:val="000000" w:themeColor="text1"/>
-          <w:sz w:val="22"/>
-          <w:szCs w:val="22"/>
-        </w:rPr>
-        <w:commentReference w:id="35"/>
-      </w:r>
-      <w:commentRangeEnd w:id="36"/>
-      <w:r>
-        <w:rPr>
-          <w:color w:val="000000" w:themeColor="text1"/>
-          <w:sz w:val="22"/>
-          <w:szCs w:val="22"/>
-        </w:rPr>
-        <w:commentReference w:id="36"/>
-      </w:r>
+      </w:pPr>
       <w:r>
         <w:rPr>
           <w:rFonts w:ascii="Arial" w:hAnsi="Arial" w:cs="Arial"/>
@@ -14092,451 +14351,7 @@
           <w:szCs w:val="22"/>
           <w:lang w:val="es-ES_tradnl" w:eastAsia="es-ES"/>
         </w:rPr>
-        <w:t xml:space="preserve"> principalmente con la finalidad de entender los aspectos financieros de los programas y proyectos y así también para ser usado en programas de grandes adquisiciones en un intento de establecer una metodología consistente basada en las mejores prácticas (p. 3). </w:t>
-      </w:r>
-    </w:p>
-    <w:p>
-      <w:pPr>
-        <w:pStyle w:val="Heading3"/>
-        <w:jc w:val="both"/>
-        <w:rPr>
-          <w:rFonts w:eastAsia="Times New Roman"/>
-          <w:b/>
-          <w:bCs/>
-          <w:lang w:val="es-ES_tradnl"/>
-        </w:rPr>
-      </w:pPr>
-    </w:p>
-    <w:p>
-      <w:pPr>
-        <w:pStyle w:val="Heading3"/>
-        <w:jc w:val="both"/>
-        <w:rPr>
-          <w:rFonts w:eastAsia="Times New Roman"/>
-          <w:b/>
-          <w:bCs/>
-          <w:lang w:val="es-ES_tradnl"/>
-        </w:rPr>
-      </w:pPr>
-      <w:bookmarkStart w:id="37" w:name="_Toc464123250"/>
-      <w:r>
-        <w:rPr>
-          <w:rFonts w:eastAsia="Times New Roman"/>
-          <w:b/>
-          <w:bCs/>
-          <w:lang w:val="es-ES_tradnl"/>
-        </w:rPr>
-        <w:t>Primeros desafíos</w:t>
-      </w:r>
-      <w:r>
-        <w:rPr>
-          <w:rFonts w:eastAsia="Times New Roman"/>
-          <w:b/>
-          <w:bCs/>
-          <w:lang w:val="es-ES_tradnl"/>
-        </w:rPr>
-        <w:t>:</w:t>
-      </w:r>
-      <w:bookmarkEnd w:id="37"/>
-      <w:r>
-        <w:rPr>
-          <w:rFonts w:eastAsia="Times New Roman"/>
-          <w:b/>
-          <w:bCs/>
-          <w:lang w:val="es-ES_tradnl"/>
-        </w:rPr>
-        <w:t xml:space="preserve"> </w:t>
-      </w:r>
-    </w:p>
-    <w:p>
-      <w:pPr>
-        <w:pStyle w:val="Normal1"/>
-        <w:rPr>
-          <w:lang w:val="es-ES_tradnl"/>
-        </w:rPr>
-      </w:pPr>
-    </w:p>
-    <w:p>
-      <w:pPr>
-        <w:jc w:val="both"/>
-        <w:rPr>
-          <w:color w:val="000000" w:themeColor="text1"/>
-        </w:rPr>
-      </w:pPr>
-      <w:r>
-        <w:rPr>
-          <w:color w:val="000000" w:themeColor="text1"/>
-        </w:rPr>
-        <w:t>Como se puede notar dadas las diferentes acciones, puntos de vista, iniciativas y otras diferencias entre los servicios, el Departamento de Defensa de los Estados Unidos no era una institución monolítica, es decir, no era una institución en la cual, por ejemplo, se mantenga una misma postura y punto de vista respecto de un tema específico, entre los diferentes servicios que la componen, como puede ser en este caso los requerimientos contractuales para programas y proyectos, si no que era más bien una institución en la cual participaban de forma relativamente independiente otras instituciones las cuales podrían o no estar de acuerdo respecto a asuntos específicos y por lo tanto podrían también manifestar diferentes posturas y diferentes actuares. Por lo que Wayne (2000) expone que cuando el Departamento de Defensa de los Estados Unidos emitió la DoDI 7000.2, la industria de alguna manera temía que los diferentes servicios no la implementarían de manera cabal y consistente, por lo que la industria manifestó estos miedos. En respuesta a esto, David Packard en su carácter de Secretario de Defensa de los Estados Unidos y en representación de dicha Secretaría de Defensa, dirigió a los servicios para que involucraran a la industria y realizaran cursos de EVM, en el, en ese entonces, Defense Systems Management School (ahora Defense Systems Management College) (p. 2).</w:t>
-      </w:r>
-    </w:p>
-    <w:p>
-      <w:pPr>
-        <w:jc w:val="both"/>
-        <w:rPr>
-          <w:color w:val="000000" w:themeColor="text1"/>
-        </w:rPr>
-      </w:pPr>
-    </w:p>
-    <w:p>
-      <w:pPr>
-        <w:jc w:val="both"/>
-        <w:rPr>
-          <w:color w:val="000000" w:themeColor="text1"/>
-        </w:rPr>
-      </w:pPr>
-      <w:r>
-        <w:rPr>
-          <w:color w:val="000000" w:themeColor="text1"/>
-        </w:rPr>
-        <w:t xml:space="preserve">Según Wayne (2000) en </w:t>
-      </w:r>
-      <w:commentRangeStart w:id="38"/>
-      <w:r>
-        <w:rPr>
-          <w:color w:val="000000" w:themeColor="text1"/>
-        </w:rPr>
-        <w:t>Junio de 1970</w:t>
-      </w:r>
-      <w:commentRangeEnd w:id="38"/>
-      <w:r>
-        <w:rPr>
-          <w:color w:val="000000" w:themeColor="text1"/>
-        </w:rPr>
-        <w:commentReference w:id="38"/>
-      </w:r>
-      <w:r>
-        <w:rPr>
-          <w:color w:val="000000" w:themeColor="text1"/>
-        </w:rPr>
-        <w:t xml:space="preserve"> se realizó una reunión en Andrews Air Force Base</w:t>
-      </w:r>
-      <w:r>
-        <w:rPr>
-          <w:color w:val="000000" w:themeColor="text1"/>
-        </w:rPr>
-        <w:t xml:space="preserve"> </w:t>
-      </w:r>
-      <w:r>
-        <w:rPr>
-          <w:color w:val="000000" w:themeColor="text1"/>
-        </w:rPr>
-        <w:t xml:space="preserve"> donde </w:t>
-      </w:r>
-      <w:r>
-        <w:rPr>
-          <w:color w:val="000000" w:themeColor="text1"/>
-        </w:rPr>
-        <w:t>conferenciantes</w:t>
-      </w:r>
-      <w:r>
-        <w:rPr>
-          <w:color w:val="000000" w:themeColor="text1"/>
-        </w:rPr>
-        <w:t xml:space="preserve"> tanto de parte de la industria como de parte del gobierno pudieron </w:t>
-      </w:r>
-      <w:r>
-        <w:rPr>
-          <w:color w:val="000000" w:themeColor="text1"/>
-        </w:rPr>
-        <w:lastRenderedPageBreak/>
-        <w:t>debatir respecto a los procedimientos de implementación. Por ejemplo la  industria presentaba un mayor interés en una interpretación más amplia para el material de gestión en EVM. El gobierno por otra parte respondió a esto nominando a un representante de la industria para escribir el material de guía. De esta manera empezó una alianza entre el gobierno y la industria caracterizada por momentos de hostilidad y desconfianza mutua, pero así mismo llevando eventualmente a momentos de extraordinaria cooperación (p. 2).</w:t>
-      </w:r>
-    </w:p>
-    <w:p>
-      <w:pPr>
-        <w:jc w:val="both"/>
-        <w:rPr>
-          <w:color w:val="000000" w:themeColor="text1"/>
-        </w:rPr>
-      </w:pPr>
-    </w:p>
-    <w:p>
-      <w:pPr>
-        <w:jc w:val="both"/>
-        <w:rPr>
-          <w:color w:val="000000" w:themeColor="text1"/>
-        </w:rPr>
-      </w:pPr>
-      <w:r>
-        <w:rPr>
-          <w:color w:val="000000" w:themeColor="text1"/>
-        </w:rPr>
-        <w:t xml:space="preserve">Para Wayne (2000) los desafíos de la gestión de proyectos, los cuales fueron enfrentados hace décadas son aún más complejos hoy en día. Los cuales son exacerbados por una menor porción del presupuesto nacional para la defensa de los Estados Unidos y una reducida base industrial. El avión combatiente Raptor F-22 de la Fuerza Aérea de los Estados unidos, en avanzado desarrollo en los años 2000 para reemplazar el F-15, provee un excelente caso de estudio. La Fuerza Aérea requiere que el F-22 vuele más rápido que la velocidad del sonido sin utilizar </w:t>
-      </w:r>
-      <w:r>
-        <w:rPr>
-          <w:color w:val="000000" w:themeColor="text1"/>
-        </w:rPr>
-        <w:t xml:space="preserve">sistemas de postcombustión </w:t>
-      </w:r>
-      <w:r>
-        <w:rPr>
-          <w:color w:val="000000" w:themeColor="text1"/>
-        </w:rPr>
-        <w:t xml:space="preserve">de </w:t>
-      </w:r>
-      <w:r>
-        <w:rPr>
-          <w:color w:val="000000" w:themeColor="text1"/>
-        </w:rPr>
-        <w:t>alto consumo de combustible</w:t>
-      </w:r>
-      <w:r>
-        <w:rPr>
-          <w:color w:val="000000" w:themeColor="text1"/>
-        </w:rPr>
-        <w:t>. El mismo además debe incorporar características avanzadas, como la “curación automática” que consiste en reconfiguraciones automáticas de sus sensores para compensar los equipos dañados en combate. Este es un excelente caso de estudio debido a que no existen equivalentes a estas avanzadas capacidades, lo cual obliga al gobierno a asumir el costo del riesgo de desarrollo. Programas como estos requieren la mejor gestión de proyecto posible para proteger el interés publico, al no tener precios establecidos en el mercado. Este tipo de entorno propició el éxito de EVM, según Wayne (2000), la manera más efectiva conocida, de integrar el alcance del trabajo, los cronogramas y recursos con el riesgo de gestión (p. 2).</w:t>
-      </w:r>
-    </w:p>
-    <w:p>
-      <w:pPr>
-        <w:jc w:val="both"/>
-        <w:rPr>
-          <w:color w:val="000000" w:themeColor="text1"/>
-        </w:rPr>
-      </w:pPr>
-    </w:p>
-    <w:p>
-      <w:pPr>
-        <w:pStyle w:val="Heading3"/>
-        <w:jc w:val="both"/>
-        <w:rPr>
-          <w:rFonts w:eastAsia="Times New Roman"/>
-          <w:lang w:val="es-ES_tradnl"/>
-        </w:rPr>
-      </w:pPr>
-      <w:bookmarkStart w:id="39" w:name="_Toc464123251"/>
-      <w:r>
-        <w:rPr>
-          <w:rFonts w:eastAsia="Times New Roman"/>
-          <w:b/>
-          <w:bCs/>
-          <w:lang w:val="es-ES_tradnl"/>
-        </w:rPr>
-        <w:t>Evolución</w:t>
-      </w:r>
-      <w:r>
-        <w:rPr>
-          <w:rFonts w:eastAsia="Times New Roman"/>
-          <w:b/>
-          <w:bCs/>
-          <w:lang w:val="es-ES_tradnl"/>
-        </w:rPr>
-        <w:t>:</w:t>
-      </w:r>
-      <w:bookmarkEnd w:id="39"/>
-      <w:r>
-        <w:rPr>
-          <w:rFonts w:eastAsia="Times New Roman"/>
-          <w:b/>
-          <w:bCs/>
-          <w:lang w:val="es-ES_tradnl"/>
-        </w:rPr>
-        <w:t xml:space="preserve"> </w:t>
-      </w:r>
-    </w:p>
-    <w:p>
-      <w:pPr>
-        <w:jc w:val="both"/>
-        <w:rPr>
-          <w:color w:val="000000" w:themeColor="text1"/>
-        </w:rPr>
-      </w:pPr>
-    </w:p>
-    <w:p>
-      <w:pPr>
-        <w:jc w:val="both"/>
-        <w:rPr>
-          <w:color w:val="000000" w:themeColor="text1"/>
-        </w:rPr>
-      </w:pPr>
-      <w:r>
-        <w:rPr>
-          <w:color w:val="000000" w:themeColor="text1"/>
-        </w:rPr>
-        <w:t xml:space="preserve">Respecto a la evolución de la Gestión del Valor Ganado, Wayne (2000) manifiesta que la política del EVM que había evolucionado en los años </w:t>
-      </w:r>
-      <w:commentRangeStart w:id="40"/>
-      <w:r>
-        <w:rPr>
-          <w:color w:val="000000" w:themeColor="text1"/>
-        </w:rPr>
-        <w:t xml:space="preserve">1970 </w:t>
-      </w:r>
-      <w:commentRangeEnd w:id="40"/>
-      <w:r>
-        <w:rPr>
-          <w:color w:val="000000" w:themeColor="text1"/>
-        </w:rPr>
-        <w:commentReference w:id="40"/>
-      </w:r>
-      <w:r>
-        <w:rPr>
-          <w:color w:val="000000" w:themeColor="text1"/>
-        </w:rPr>
-        <w:t xml:space="preserve">estaba, en aquella época, en su tradicional modo de “vigilancia/supervisión”,  utilizado, en ese entonces, por el Departamento de Defensa de los Estados Unidos, es decir, pretendían asegurar la situación por medio de actividades de supervisión. La Oficina de la Secretaría de Defensa estableció una política de alto nivel, dejando, por otro lado, la implementación a los diferentes departamentos militares. Dado esto empezaron a surgir desacuerdos entre los departamentos militares respecto a la interpretación de la política llevando a compromisos, típicamente resultando en aún más detalladas guías respecto a la política. A esto se suman las peticiones de supuestas aclaraciones, por parte de la industria, respecto a estas guías y el inexorable crecimiento de las regulaciones de parte del gobierno. C/SCSC no era la excepción, dando un aumento a una subcultura de expertos y consultores del gobierno y la industria. Otro pionero de EVM de la Fuerza Aérea de los Estados Unidos, Robert Kemps, se mudó a la Oficina de la Secretaría de Defensa para liderar la supervisión de la organización de gestión de rendimiento. Como un notable autor de EVM, él visualizó sus principales misiones como supervisar y enseñar, y que su principal problema sería la rotación de personal de alto nivel. Nombrados políticos llegaron al Pentágono trayendo nuevas iniciativas de gestión, las cuales en algunos casos eran nuevas como fugaces (p. 2). </w:t>
-      </w:r>
-    </w:p>
-    <w:p>
-      <w:pPr>
-        <w:jc w:val="both"/>
-        <w:rPr>
-          <w:color w:val="000000" w:themeColor="text1"/>
-        </w:rPr>
-      </w:pPr>
-    </w:p>
-    <w:p>
-      <w:pPr>
-        <w:jc w:val="both"/>
-        <w:rPr>
-          <w:color w:val="000000" w:themeColor="text1"/>
-        </w:rPr>
-      </w:pPr>
-      <w:r>
-        <w:rPr>
-          <w:color w:val="000000" w:themeColor="text1"/>
-        </w:rPr>
-        <w:lastRenderedPageBreak/>
-        <w:t xml:space="preserve">Así fue como la típica política con bases en supervisión afectó negativamente incluso al C/SCSC, sin embargo, según Wayne (2000) a inicios de los años </w:t>
-      </w:r>
-      <w:commentRangeStart w:id="41"/>
-      <w:r>
-        <w:rPr>
-          <w:color w:val="000000" w:themeColor="text1"/>
-        </w:rPr>
-        <w:t>1980</w:t>
-      </w:r>
-      <w:commentRangeEnd w:id="41"/>
-      <w:r>
-        <w:rPr>
-          <w:color w:val="000000" w:themeColor="text1"/>
-        </w:rPr>
-        <w:commentReference w:id="41"/>
-      </w:r>
-      <w:r>
-        <w:rPr>
-          <w:color w:val="000000" w:themeColor="text1"/>
-        </w:rPr>
-        <w:t>, el señor Christle estaba tomando conciencia de que C/SCSC no estaba alcanzando sus objetivos. Christle tenía tres ventajosos puntos: por un lado la supervisión de contratos por medio reportes internos del Departamento de Defensa de los Estados Unidos, revisiones de C/SCSC de parte del personal de los servicios, y reuniones periódicas con sectores representativos de parte de la industria. El problema que generaba más presión era respecto a la industria de construcción de naves, la cual de hecho aún no había implementado los conceptos de C/SCSC  a la misma extensión que, por ejemplo, las industrias aéreo espaciales. Estos problemas eran ampliamente resueltos a través de su liderazgo como oficial a finales de los 1980s. Se realizaban trabajos tanto en la industria como en los departamentos militares, pero con la diferencia que se dejaba de lado la visión que se utilizaba anteriormente en la cual los modelos para lidiar con las situaciones relacionadas a la gestión generalmente se basaban en actividades de supervisión, ahora eso era reemplazado más bien por el trabajo en equipo y la cooperación (p. 3).</w:t>
-      </w:r>
-    </w:p>
-    <w:p>
-      <w:pPr>
-        <w:jc w:val="both"/>
-        <w:rPr>
-          <w:color w:val="000000" w:themeColor="text1"/>
-        </w:rPr>
-      </w:pPr>
-    </w:p>
-    <w:p>
-      <w:pPr>
-        <w:jc w:val="both"/>
-        <w:rPr>
-          <w:color w:val="000000" w:themeColor="text1"/>
-        </w:rPr>
-      </w:pPr>
-      <w:r>
-        <w:rPr>
-          <w:color w:val="000000" w:themeColor="text1"/>
-        </w:rPr>
-        <w:t xml:space="preserve">Al inicio de los 90, también menciona Wayne (2000), que finalmente se hizo más evidente que los problemas de informes de C/SCSC no eran solo exclusivos del sector naval. Esto sucede principalmente cuando el Pentágono, por medio de sus analistas, identificó problemas de costo y programación (cronograma) en una serie de programas de perfiles altos. En este sentido, el más notorio fue, probablemente, el programa de desarrollo de la aeronave </w:t>
-      </w:r>
-      <w:r>
-        <w:rPr>
-          <w:color w:val="000000" w:themeColor="text1"/>
-        </w:rPr>
-        <w:t>Navy’s A-12 “Avenger”</w:t>
-      </w:r>
-      <w:r>
-        <w:rPr>
-          <w:color w:val="000000" w:themeColor="text1"/>
-        </w:rPr>
-        <w:t xml:space="preserve">. El señor Christle trajo la atención de la administración superior, desencadenando una serie de eventos que llevarían a cancelar este programa de billones de dólares. </w:t>
-      </w:r>
-    </w:p>
-    <w:p>
-      <w:pPr>
-        <w:jc w:val="both"/>
-        <w:rPr>
-          <w:color w:val="000000" w:themeColor="text1"/>
-        </w:rPr>
-      </w:pPr>
-    </w:p>
-    <w:p>
-      <w:pPr>
-        <w:pStyle w:val="Heading3"/>
-        <w:jc w:val="both"/>
-        <w:rPr>
-          <w:rFonts w:eastAsia="Times New Roman"/>
-          <w:lang w:val="es-ES_tradnl"/>
-        </w:rPr>
-      </w:pPr>
-      <w:bookmarkStart w:id="42" w:name="_Toc464123252"/>
-      <w:r>
-        <w:rPr>
-          <w:rFonts w:eastAsia="Times New Roman"/>
-          <w:b/>
-          <w:bCs/>
-          <w:lang w:val="es-ES_tradnl"/>
-        </w:rPr>
-        <w:t>P</w:t>
-      </w:r>
-      <w:r>
-        <w:rPr>
-          <w:rFonts w:eastAsia="Times New Roman"/>
-          <w:b/>
-          <w:bCs/>
-          <w:lang w:val="es-ES_tradnl"/>
-        </w:rPr>
-        <w:t>olíticas, legislaciones y documentaciones</w:t>
-      </w:r>
-      <w:r>
-        <w:rPr>
-          <w:rFonts w:eastAsia="Times New Roman"/>
-          <w:b/>
-          <w:bCs/>
-          <w:lang w:val="es-ES_tradnl"/>
-        </w:rPr>
-        <w:t>:</w:t>
-      </w:r>
-      <w:bookmarkEnd w:id="42"/>
-      <w:r>
-        <w:rPr>
-          <w:rFonts w:eastAsia="Times New Roman"/>
-          <w:b/>
-          <w:bCs/>
-          <w:lang w:val="es-ES_tradnl"/>
-        </w:rPr>
-        <w:t xml:space="preserve"> </w:t>
-      </w:r>
-    </w:p>
-    <w:p>
-      <w:pPr>
-        <w:jc w:val="both"/>
-        <w:rPr>
-          <w:color w:val="000000" w:themeColor="text1"/>
-        </w:rPr>
-      </w:pPr>
-    </w:p>
-    <w:p>
-      <w:pPr>
-        <w:jc w:val="both"/>
-        <w:rPr>
-          <w:color w:val="000000" w:themeColor="text1"/>
-        </w:rPr>
-      </w:pPr>
-      <w:r>
-        <w:rPr>
-          <w:color w:val="000000" w:themeColor="text1"/>
-        </w:rPr>
-        <w:t>También e</w:t>
-      </w:r>
-      <w:r>
-        <w:rPr>
-          <w:color w:val="000000" w:themeColor="text1"/>
-        </w:rPr>
-        <w:t xml:space="preserve">n lo que respecta a las políticas o a la influencia que pueden tener las políticas internas, principalmente en instituciones del gobierno, en promover la implementación de la Gestión del Valor Ganado, Young Kwak y Frank Anbari (2011) mencionan que la Oficina de Gestión y Presupuesto, conocida también como OMB por sus siglas en inglés de Office of Management and Budget, requiere el uso de EVM para reportar el desempeño de proyectos federales en los Estados Unidos. </w:t>
+        <w:t>Young Kwak y Frank Anbari (2011) también exponen que existen varias legislaciones que fortalecen la utilización de técnicas como EVM, para dar un ejemplo está la Federal Acquisition Streamlining Act (FASA) que requiere que se presenten y aprueben objetivos de costo, desempeño y cronograma para las adquisiciones más importantes, y que se alcancen al menos un 90 por ciento de estos objetivos establecidos (p. 4).</w:t>
       </w:r>
     </w:p>
     <w:p>
@@ -14559,10 +14374,109 @@
           <w:szCs w:val="22"/>
           <w:lang w:val="es-ES_tradnl" w:eastAsia="es-ES"/>
         </w:rPr>
-        <w:t xml:space="preserve">Por otro lado, respecto a las legislaciones Young Kwak y Frank Anbari (2011) mencionan que, también en la misma época, a inicios de </w:t>
-      </w:r>
-      <w:commentRangeStart w:id="43"/>
-      <w:r>
+        <w:lastRenderedPageBreak/>
+        <w:t>Por otro lado respecto a guías y documentaciones, Young Kwak y Frank Anbari (2011) informan que las guías para la utilización y el establecimiento de sistemas basados en EVM, fueron publicadas, en gran medida para apoyar las políticas implementadas por las agencias gubernamentales y los estándares de la industria (p. 4).</w:t>
+      </w:r>
+    </w:p>
+    <w:p>
+      <w:pPr>
+        <w:pStyle w:val="Heading3"/>
+        <w:jc w:val="both"/>
+        <w:rPr>
+          <w:rFonts w:eastAsia="Times New Roman"/>
+          <w:b/>
+          <w:bCs/>
+          <w:lang w:val="es-ES_tradnl"/>
+        </w:rPr>
+      </w:pPr>
+    </w:p>
+    <w:p>
+      <w:pPr>
+        <w:pStyle w:val="Heading3"/>
+        <w:jc w:val="both"/>
+        <w:rPr>
+          <w:rFonts w:eastAsia="Times New Roman"/>
+          <w:lang w:val="es-ES_tradnl"/>
+        </w:rPr>
+      </w:pPr>
+      <w:bookmarkStart w:id="32" w:name="_Toc464123253"/>
+      <w:r>
+        <w:rPr>
+          <w:rFonts w:eastAsia="Times New Roman"/>
+          <w:b/>
+          <w:bCs/>
+          <w:lang w:val="es-ES_tradnl"/>
+        </w:rPr>
+        <w:t>Inserción en la industria y adopción</w:t>
+      </w:r>
+      <w:r>
+        <w:rPr>
+          <w:rFonts w:eastAsia="Times New Roman"/>
+          <w:b/>
+          <w:bCs/>
+          <w:lang w:val="es-ES_tradnl"/>
+        </w:rPr>
+        <w:t>:</w:t>
+      </w:r>
+      <w:bookmarkEnd w:id="32"/>
+      <w:r>
+        <w:rPr>
+          <w:rFonts w:eastAsia="Times New Roman"/>
+          <w:b/>
+          <w:bCs/>
+          <w:lang w:val="es-ES_tradnl"/>
+        </w:rPr>
+        <w:t xml:space="preserve"> </w:t>
+      </w:r>
+    </w:p>
+    <w:p>
+      <w:pPr>
+        <w:jc w:val="both"/>
+        <w:rPr>
+          <w:color w:val="000000" w:themeColor="text1"/>
+        </w:rPr>
+      </w:pPr>
+    </w:p>
+    <w:p>
+      <w:pPr>
+        <w:jc w:val="both"/>
+        <w:rPr>
+          <w:color w:val="000000" w:themeColor="text1"/>
+        </w:rPr>
+      </w:pPr>
+      <w:r>
+        <w:rPr>
+          <w:color w:val="000000" w:themeColor="text1"/>
+        </w:rPr>
+        <w:t>Para que se de una adopción Gestión del Valor Ganado de una manera más masiva fue importante los cambios y resultados de importantes y conocidos proyectos de los servicios de defensa de los Estados Unidos. Para Wayne (2000) el punto de inflexión fue relacionado al debacle resultante al programa de desarrollo del A-12, el cual trajo serias consecuencias. Tanto oficiales civiles con experiencia como oficiales militares, que trabajaban con el programa de desarrollo del A-12 fueron sustituidos, re asignados o se retiraron.  No mucho después de estos eventos, revelaciones de similares costos y cronogramas, alcanzaron al programa de desarrollo de la aeronave de transporte C-17 de la Fuerza Aérea, y los resultados fueron similares, es decir, suspensión de proyectos, despidos, retiros, sustituciones y reasignaciones de oficiales. Si bien el programa del C-17 pudo sobrevivir, el cancelamiento del mismo fue considerado seriamente y tanto la carrera como la reputación de civiles y militantes fue dañada con estos eventos. Exactamente de la misma manera que en el caso del programa de desarrollo del A-12, los análisis del valor ganado revelaron que los problemas eran evidentes, si no evitables, mucho antes de que los contratistas y administradores los reconocieran (p. 3).</w:t>
+      </w:r>
+    </w:p>
+    <w:p>
+      <w:pPr>
+        <w:jc w:val="both"/>
+        <w:rPr>
+          <w:color w:val="000000" w:themeColor="text1"/>
+        </w:rPr>
+      </w:pPr>
+    </w:p>
+    <w:p>
+      <w:pPr>
+        <w:jc w:val="both"/>
+        <w:rPr>
+          <w:color w:val="000000" w:themeColor="text1"/>
+        </w:rPr>
+      </w:pPr>
+      <w:r>
+        <w:rPr>
+          <w:color w:val="000000" w:themeColor="text1"/>
+        </w:rPr>
+        <w:t xml:space="preserve">Como lo describe Wayne (2000) Episodios como los de los programas de desarrollo del A-12 y del C-17, entre otros, mostraron convincentemente el valor de EVM como un sistema de alerta temprana. Sin embargo, de esta forma, también se demostró que la información generada por EVM no estaba siendo utilizada efectivamente a lo largo de los objetivos de la gestión del departamento. En lugar de que la gestión del valor ganado sea utilizada como una herramienta para los directores y gestores de programas y proyectos, la responsabilidad de la misma estaba siendo simplemente asignada a especialistas de control de programas y vista como un requerimiento de informes financieros, esto tanto en la industria como en el gobierno (p. 3). </w:t>
+      </w:r>
+    </w:p>
+    <w:p>
+      <w:pPr>
+        <w:pStyle w:val="NormalWeb"/>
+        <w:jc w:val="both"/>
         <w:rPr>
           <w:rFonts w:ascii="Arial" w:hAnsi="Arial" w:cs="Arial"/>
           <w:color w:val="000000" w:themeColor="text1"/>
@@ -14570,17 +14484,7 @@
           <w:szCs w:val="22"/>
           <w:lang w:val="es-ES_tradnl" w:eastAsia="es-ES"/>
         </w:rPr>
-        <w:t>1990</w:t>
-      </w:r>
-      <w:commentRangeEnd w:id="43"/>
-      <w:r>
-        <w:rPr>
-          <w:color w:val="000000" w:themeColor="text1"/>
-          <w:sz w:val="22"/>
-          <w:szCs w:val="22"/>
-        </w:rPr>
-        <w:commentReference w:id="43"/>
-      </w:r>
+      </w:pPr>
       <w:r>
         <w:rPr>
           <w:rFonts w:ascii="Arial" w:hAnsi="Arial" w:cs="Arial"/>
@@ -14589,10 +14493,13 @@
           <w:szCs w:val="22"/>
           <w:lang w:val="es-ES_tradnl" w:eastAsia="es-ES"/>
         </w:rPr>
-        <w:t xml:space="preserve"> las legislaciones y regulaciones promovieron la implementación de técnicas de control de costo como EVM dentro del sector gubernamental. Legislaciones relacionadas al control y medición del desempeño empezaron a inicios de </w:t>
-      </w:r>
-      <w:commentRangeStart w:id="44"/>
-      <w:r>
+        <w:t>Young Kwak y Frank anbari (2011)  mencionan que en Estados Unidos, el gobierno federal decidió descartar C/SCSC a finales de 1996, en un intento de promover el amplio uso de EVM, proponiendo como alternativa sistemas de EVM (EVMS) más flexibles (p. 3).</w:t>
+      </w:r>
+    </w:p>
+    <w:p>
+      <w:pPr>
+        <w:pStyle w:val="NormalWeb"/>
+        <w:jc w:val="both"/>
         <w:rPr>
           <w:rFonts w:ascii="Arial" w:hAnsi="Arial" w:cs="Arial"/>
           <w:color w:val="000000" w:themeColor="text1"/>
@@ -14600,17 +14507,7 @@
           <w:szCs w:val="22"/>
           <w:lang w:val="es-ES_tradnl" w:eastAsia="es-ES"/>
         </w:rPr>
-        <w:t xml:space="preserve">1993 </w:t>
-      </w:r>
-      <w:commentRangeEnd w:id="44"/>
-      <w:r>
-        <w:rPr>
-          <w:color w:val="000000" w:themeColor="text1"/>
-          <w:sz w:val="22"/>
-          <w:szCs w:val="22"/>
-        </w:rPr>
-        <w:commentReference w:id="44"/>
-      </w:r>
+      </w:pPr>
       <w:r>
         <w:rPr>
           <w:rFonts w:ascii="Arial" w:hAnsi="Arial" w:cs="Arial"/>
@@ -14619,13 +14516,9 @@
           <w:szCs w:val="22"/>
           <w:lang w:val="es-ES_tradnl" w:eastAsia="es-ES"/>
         </w:rPr>
-        <w:t xml:space="preserve">en Estados Unidos, con el Government Performance and Results Act. Actualmente las regulaciones, guías y políticas internas siguen redefiniendo e intentando describir como implementar EVMS en proyectos del gobierno basados en el estándar de la industria (p. 4). </w:t>
-      </w:r>
-    </w:p>
-    <w:p>
-      <w:pPr>
-        <w:pStyle w:val="NormalWeb"/>
-        <w:jc w:val="both"/>
+        <w:t xml:space="preserve">Según Young Kwak y Frank Anbari (2011) en febrero de 1997, la NASA lanzó una directiva para establecer bases respecto a la aplicación del EVM, la Política Directiva de la NASA o NPD por sus siglas en inglés de NASA Policy Directive, número 9501.3 llamada Earned Value Performance Measurement, es decir, Medición del Desempeño del Valor Ganado, en la cual se definen las mencionadas bases más específicamente a ser aplicadas a contratos de la NASA. Antes del lanzamiento de la mencionada directiva los diferentes centros de la NASA utilizaban sus políticas internas en sistemas de medición del desempeño. Esta directiva de 1997 requirió que los directores de proyectos de la NASA aseguraran la implementación de EVM en los contratos. Regularmente se realizan auditorías de parte de la Oficina del Inspector General (Office of the Inspector General) de la NASA y la Oficina de Responsabilidad del Gobierno (Government Accountability Office), </w:t>
+      </w:r>
+      <w:r>
         <w:rPr>
           <w:rFonts w:ascii="Arial" w:hAnsi="Arial" w:cs="Arial"/>
           <w:color w:val="000000" w:themeColor="text1"/>
@@ -14633,8 +14526,14 @@
           <w:szCs w:val="22"/>
           <w:lang w:val="es-ES_tradnl" w:eastAsia="es-ES"/>
         </w:rPr>
-      </w:pPr>
-      <w:r>
+        <w:lastRenderedPageBreak/>
+        <w:t xml:space="preserve">sobre el estado actual de los proyectos y se proveen recomendaciones para integraciones y mejoras relacionadas al EVM. Cabe destacar que algunos de esos reportes ilustran los beneficios e incluso las deficiencias de los proyectos en los cuales se ha aplicado EVM en la NASA (p. 5). </w:t>
+      </w:r>
+    </w:p>
+    <w:p>
+      <w:pPr>
+        <w:pStyle w:val="NormalWeb"/>
+        <w:jc w:val="both"/>
         <w:rPr>
           <w:rFonts w:ascii="Arial" w:hAnsi="Arial" w:cs="Arial"/>
           <w:color w:val="000000" w:themeColor="text1"/>
@@ -14642,13 +14541,8 @@
           <w:szCs w:val="22"/>
           <w:lang w:val="es-ES_tradnl" w:eastAsia="es-ES"/>
         </w:rPr>
-        <w:t>Young Kwak y Frank Anbari (2011) también exponen que existen varias legislaciones que fortalecen la utilización de técnicas como EVM, para dar un ejemplo está la Federal Acquisition Streamlining Act (FASA) que requiere que se presenten y aprueben objetivos de costo, desempeño y cronograma para las adquisiciones más importantes, y que se alcancen al menos un 90 por ciento de estos objetivos establecidos (p. 4).</w:t>
-      </w:r>
-    </w:p>
-    <w:p>
-      <w:pPr>
-        <w:pStyle w:val="NormalWeb"/>
-        <w:jc w:val="both"/>
+      </w:pPr>
+      <w:r>
         <w:rPr>
           <w:rFonts w:ascii="Arial" w:hAnsi="Arial" w:cs="Arial"/>
           <w:color w:val="000000" w:themeColor="text1"/>
@@ -14656,8 +14550,27 @@
           <w:szCs w:val="22"/>
           <w:lang w:val="es-ES_tradnl" w:eastAsia="es-ES"/>
         </w:rPr>
-      </w:pPr>
-      <w:r>
+        <w:t>Según Young Kwak y Frank anbari (2011) a inicios de 1998, el instituto americano de estándares ANSI (American National Standards Institute), publicó guías para EVMS. También fue publicado A Guide to the Project Management Body of Knowledge en español Guía de los Fundamentos para la Dirección de Proyectos (PMBOK) el cual contaba con fórmulas y explicaba la terminología básica de EVM. Luego en el año 2000 y en las ediciones subsecuentes de PMBOK se simplificó la terminología y se agregó más detalles sobre EVM (p. 3).</w:t>
+      </w:r>
+    </w:p>
+    <w:p>
+      <w:pPr>
+        <w:jc w:val="both"/>
+        <w:rPr>
+          <w:color w:val="000000" w:themeColor="text1"/>
+        </w:rPr>
+      </w:pPr>
+      <w:r>
+        <w:rPr>
+          <w:color w:val="000000" w:themeColor="text1"/>
+        </w:rPr>
+        <w:t>Para Wayne (2000) la oficina de la Secretaría de la Defensa tomó un rol activo en el liderazgo. La industria fue invitada a participar y de hecho en asumir la responsabilidad por conceptos de gestión industrial. La gestión del valor ganado fue refinada en regulaciones de las instituciones de defensa, a su propósito original como procesos de gestión de proyectos, en lugar de un requerimiento financiero. Estos pasos pudieron construir un marco de trabajo que pudo resultar en la industria emitiendo su propio estándar para EVM, la norma ANSI/EIA 748-98 “Earned Value Management Systems”,  la cual a su vez fue adoptada por el Departamento de Defensa de los Estados Unidos en 1999 (p. 3).</w:t>
+      </w:r>
+    </w:p>
+    <w:p>
+      <w:pPr>
+        <w:pStyle w:val="NormalWeb"/>
+        <w:jc w:val="both"/>
         <w:rPr>
           <w:rFonts w:ascii="Arial" w:hAnsi="Arial" w:cs="Arial"/>
           <w:color w:val="000000" w:themeColor="text1"/>
@@ -14665,109 +14578,8 @@
           <w:szCs w:val="22"/>
           <w:lang w:val="es-ES_tradnl" w:eastAsia="es-ES"/>
         </w:rPr>
-        <w:lastRenderedPageBreak/>
-        <w:t>Por otro lado respecto a guías y documentaciones, Young Kwak y Frank Anbari (2011) informan que las guías para la utilización y el establecimiento de sistemas basados en EVM, fueron publicadas, en gran medida para apoyar las políticas implementadas por las agencias gubernamentales y los estándares de la industria (p. 4).</w:t>
-      </w:r>
-    </w:p>
-    <w:p>
-      <w:pPr>
-        <w:pStyle w:val="Heading3"/>
-        <w:jc w:val="both"/>
-        <w:rPr>
-          <w:rFonts w:eastAsia="Times New Roman"/>
-          <w:b/>
-          <w:bCs/>
-          <w:lang w:val="es-ES_tradnl"/>
-        </w:rPr>
-      </w:pPr>
-    </w:p>
-    <w:p>
-      <w:pPr>
-        <w:pStyle w:val="Heading3"/>
-        <w:jc w:val="both"/>
-        <w:rPr>
-          <w:rFonts w:eastAsia="Times New Roman"/>
-          <w:lang w:val="es-ES_tradnl"/>
-        </w:rPr>
-      </w:pPr>
-      <w:bookmarkStart w:id="45" w:name="_Toc464123253"/>
-      <w:r>
-        <w:rPr>
-          <w:rFonts w:eastAsia="Times New Roman"/>
-          <w:b/>
-          <w:bCs/>
-          <w:lang w:val="es-ES_tradnl"/>
-        </w:rPr>
-        <w:t>Inserción en la industria y adopción</w:t>
-      </w:r>
-      <w:r>
-        <w:rPr>
-          <w:rFonts w:eastAsia="Times New Roman"/>
-          <w:b/>
-          <w:bCs/>
-          <w:lang w:val="es-ES_tradnl"/>
-        </w:rPr>
-        <w:t>:</w:t>
-      </w:r>
-      <w:bookmarkEnd w:id="45"/>
-      <w:r>
-        <w:rPr>
-          <w:rFonts w:eastAsia="Times New Roman"/>
-          <w:b/>
-          <w:bCs/>
-          <w:lang w:val="es-ES_tradnl"/>
-        </w:rPr>
-        <w:t xml:space="preserve"> </w:t>
-      </w:r>
-    </w:p>
-    <w:p>
-      <w:pPr>
-        <w:jc w:val="both"/>
-        <w:rPr>
-          <w:color w:val="000000" w:themeColor="text1"/>
-        </w:rPr>
-      </w:pPr>
-    </w:p>
-    <w:p>
-      <w:pPr>
-        <w:jc w:val="both"/>
-        <w:rPr>
-          <w:color w:val="000000" w:themeColor="text1"/>
-        </w:rPr>
-      </w:pPr>
-      <w:r>
-        <w:rPr>
-          <w:color w:val="000000" w:themeColor="text1"/>
-        </w:rPr>
-        <w:t>Para que se de una adopción Gestión del Valor Ganado de una manera más masiva fue importante los cambios y resultados de importantes y conocidos proyectos de los servicios de defensa de los Estados Unidos. Para Wayne (2000) el punto de inflexión fue relacionado al debacle resultante al programa de desarrollo del A-12, el cual trajo serias consecuencias. Tanto oficiales civiles con experiencia como oficiales militares, que trabajaban con el programa de desarrollo del A-12 fueron sustituidos, re asignados o se retiraron.  No mucho después de estos eventos, revelaciones de similares costos y cronogramas, alcanzaron al programa de desarrollo de la aeronave de transporte C-17 de la Fuerza Aérea, y los resultados fueron similares, es decir, suspensión de proyectos, despidos, retiros, sustituciones y reasignaciones de oficiales. Si bien el programa del C-17 pudo sobrevivir, el cancelamiento del mismo fue considerado seriamente y tanto la carrera como la reputación de civiles y militantes fue dañada con estos eventos. Exactamente de la misma manera que en el caso del programa de desarrollo del A-12, los análisis del valor ganado revelaron que los problemas eran evidentes, si no evitables, mucho antes de que los contratistas y administradores los reconocieran (p. 3).</w:t>
-      </w:r>
-    </w:p>
-    <w:p>
-      <w:pPr>
-        <w:jc w:val="both"/>
-        <w:rPr>
-          <w:color w:val="000000" w:themeColor="text1"/>
-        </w:rPr>
-      </w:pPr>
-    </w:p>
-    <w:p>
-      <w:pPr>
-        <w:jc w:val="both"/>
-        <w:rPr>
-          <w:color w:val="000000" w:themeColor="text1"/>
-        </w:rPr>
-      </w:pPr>
-      <w:r>
-        <w:rPr>
-          <w:color w:val="000000" w:themeColor="text1"/>
-        </w:rPr>
-        <w:t xml:space="preserve">Como lo describe Wayne (2000) Episodios como los de los programas de desarrollo del A-12 y del C-17, entre otros, mostraron convincentemente el valor de EVM como un sistema de alerta temprana. Sin embargo, de esta forma, también se demostró que la información generada por EVM no estaba siendo utilizada efectivamente a lo largo de los objetivos de la gestión del departamento. En lugar de que la gestión del valor ganado sea utilizada como una herramienta para los directores y gestores de programas y proyectos, la responsabilidad de la misma estaba siendo simplemente asignada a especialistas de control de programas y vista como un requerimiento de informes financieros, esto tanto en la industria como en el gobierno (p. 3). </w:t>
-      </w:r>
-    </w:p>
-    <w:p>
-      <w:pPr>
-        <w:pStyle w:val="NormalWeb"/>
-        <w:jc w:val="both"/>
+      </w:pPr>
+      <w:r>
         <w:rPr>
           <w:rFonts w:ascii="Arial" w:hAnsi="Arial" w:cs="Arial"/>
           <w:color w:val="000000" w:themeColor="text1"/>
@@ -14775,8 +14587,225 @@
           <w:szCs w:val="22"/>
           <w:lang w:val="es-ES_tradnl" w:eastAsia="es-ES"/>
         </w:rPr>
-      </w:pPr>
-      <w:r>
+        <w:t>Como se mencionó anteriormente la implementación y utilización de EVM fue promovida por el gobierno de los Estados Unidos y se dio en diversas instituciones tanto gubernamentales como del sector privado. Un ejemplo de una importante institución que pasó a implementar sistemas basados en EVM es la NASA. Young Kwak y Frank Anbari (2011) afirman que en base al historial de programas espaciales, por lo general, los mismos son financiados por fondos gubernamentales. No obstante el modelo de negocio está cambiando de alguna manera con la incepción de proyectos espaciales más comerciales. Dado que los programas espaciales se realizan con fondos gubernamentales los mismos lógicamente son en cierta manera fondos acumulados por el pago de impuestos, por lo cual la gestión de estos programas debe ser transparente. Es por esta razón que estos programas utilizan EVM, para registrar y tener un control efectivo sobre los gastos y el rendimiento del cronograma (p. 5).</w:t>
+      </w:r>
+    </w:p>
+    <w:p>
+      <w:pPr>
+        <w:jc w:val="both"/>
+        <w:rPr>
+          <w:color w:val="000000" w:themeColor="text1"/>
+        </w:rPr>
+      </w:pPr>
+      <w:r>
+        <w:rPr>
+          <w:color w:val="000000" w:themeColor="text1"/>
+        </w:rPr>
+        <w:t xml:space="preserve">Wayne (2000) menciona que es importante entender que EVM no era la solución por defecto del Departamento de Defensa de los Estados Unidos. Varias soluciones alternativas fueron surgiendo pero ninguna tuvo un futuro venidero. La industria convino que EVM consiste en principios genéricos de gestión que deben ser aplicados a todos los proyectos, pero no al mismo grado. </w:t>
+      </w:r>
+    </w:p>
+    <w:p>
+      <w:pPr>
+        <w:jc w:val="both"/>
+        <w:rPr>
+          <w:color w:val="000000" w:themeColor="text1"/>
+        </w:rPr>
+      </w:pPr>
+    </w:p>
+    <w:p>
+      <w:pPr>
+        <w:jc w:val="both"/>
+        <w:rPr>
+          <w:color w:val="000000" w:themeColor="text1"/>
+        </w:rPr>
+      </w:pPr>
+      <w:r>
+        <w:rPr>
+          <w:color w:val="000000" w:themeColor="text1"/>
+        </w:rPr>
+        <w:t>Empresas de defensa líderes en el mercado, han empezado a reconciliar sus procesos de gestión comerciales y gubernamentales. Por ejemplo, la empresa Boeing emitió en 1999 un manual de la empresa con el título de “Integrated Performance Management Practice”, o lo que viene a ser “Practicas integradas de gestión de rendimiento” con la finalidad de ser utilizado por todas las organizaciones de Boeing. El mismo decreta que la aplicación del IPMP (Integrated Performance Management Practice) podrá variar en base al entorno, requisitos del cliente, tamaño, alcance, riesgos, complejidad y necesidades individuales de cada organización (p. 3).</w:t>
+      </w:r>
+    </w:p>
+    <w:p>
+      <w:pPr>
+        <w:jc w:val="both"/>
+        <w:rPr>
+          <w:color w:val="000000" w:themeColor="text1"/>
+        </w:rPr>
+      </w:pPr>
+    </w:p>
+    <w:p>
+      <w:pPr>
+        <w:jc w:val="both"/>
+        <w:rPr>
+          <w:color w:val="000000" w:themeColor="text1"/>
+        </w:rPr>
+      </w:pPr>
+      <w:r>
+        <w:rPr>
+          <w:color w:val="000000" w:themeColor="text1"/>
+        </w:rPr>
+        <w:lastRenderedPageBreak/>
+        <w:t xml:space="preserve">De manera similar, otras empresas adaptaron los principios de EVM del Departamento de Defensa de los Estados Unidos, a sus propias necesidades. La participación de diferentes empresas aumenta la confianza de que los principios eran de aplicación universal. En este sentido la participación de Japón es especialmente notable. </w:t>
+      </w:r>
+    </w:p>
+    <w:p>
+      <w:pPr>
+        <w:jc w:val="both"/>
+        <w:rPr>
+          <w:color w:val="000000" w:themeColor="text1"/>
+        </w:rPr>
+      </w:pPr>
+    </w:p>
+    <w:p>
+      <w:pPr>
+        <w:jc w:val="both"/>
+        <w:rPr>
+          <w:color w:val="000000" w:themeColor="text1"/>
+        </w:rPr>
+      </w:pPr>
+      <w:r>
+        <w:rPr>
+          <w:color w:val="000000" w:themeColor="text1"/>
+        </w:rPr>
+        <w:t xml:space="preserve">Seguido a una exhaustiva búsqueda mundial por las mejores prácticas, oficiales del Ministerio de Construcción de los Estados Unidos en febrero de </w:t>
+      </w:r>
+      <w:commentRangeStart w:id="33"/>
+      <w:r>
+        <w:rPr>
+          <w:color w:val="000000" w:themeColor="text1"/>
+        </w:rPr>
+        <w:t>1999</w:t>
+      </w:r>
+      <w:commentRangeEnd w:id="33"/>
+      <w:r>
+        <w:rPr>
+          <w:color w:val="000000" w:themeColor="text1"/>
+        </w:rPr>
+        <w:commentReference w:id="33"/>
+      </w:r>
+      <w:r>
+        <w:rPr>
+          <w:color w:val="000000" w:themeColor="text1"/>
+        </w:rPr>
+        <w:t>, anunciaron su decisión de adoptar EVM, para implementar sus prácticas en programas pilotos, y a lanzar un estándar internacional para el 2002.</w:t>
+      </w:r>
+    </w:p>
+    <w:p>
+      <w:pPr>
+        <w:jc w:val="both"/>
+        <w:rPr>
+          <w:color w:val="000000" w:themeColor="text1"/>
+        </w:rPr>
+      </w:pPr>
+    </w:p>
+    <w:p>
+      <w:pPr>
+        <w:jc w:val="both"/>
+        <w:rPr>
+          <w:color w:val="000000" w:themeColor="text1"/>
+        </w:rPr>
+      </w:pPr>
+      <w:r>
+        <w:rPr>
+          <w:color w:val="000000" w:themeColor="text1"/>
+        </w:rPr>
+        <w:t xml:space="preserve">El éxito del Departamento de Defensa de los Estados Unidos en la reforma de la Gestión del Valor Ganado, se evidencia en la historia del crecimiento de costo por la Oficina de la Secretaría de la Defensa del mismo país. En noviembre de 1999, el total sobrecoste en más de 100 de los más grandes y riesgosos contratos del Departamento de Defensa eran sólo del 5.5%, incluso en contratos con precios flexibles requiriendo cumplimiento de los estándares de EVM y reportes periódicos a la Oficina de la Secretaría de Defensa. </w:t>
+      </w:r>
+      <w:r>
+        <w:rPr>
+          <w:color w:val="000000" w:themeColor="text1"/>
+        </w:rPr>
+        <w:t xml:space="preserve">Los contratos en total fueron </w:t>
+      </w:r>
+      <w:r>
+        <w:rPr>
+          <w:color w:val="000000" w:themeColor="text1"/>
+        </w:rPr>
+        <w:t xml:space="preserve">completados el </w:t>
+      </w:r>
+      <w:r>
+        <w:rPr>
+          <w:color w:val="000000" w:themeColor="text1"/>
+        </w:rPr>
+        <w:t xml:space="preserve">66% y representaron el 72,8 $ millones de dólares en valor objetivo. Los contratos A-12 y C-17 </w:t>
+      </w:r>
+      <w:r>
+        <w:rPr>
+          <w:color w:val="000000" w:themeColor="text1"/>
+        </w:rPr>
+        <w:t xml:space="preserve">de </w:t>
+      </w:r>
+      <w:r>
+        <w:rPr>
+          <w:color w:val="000000" w:themeColor="text1"/>
+        </w:rPr>
+        <w:t xml:space="preserve">desarrollo por sí </w:t>
+      </w:r>
+      <w:r>
+        <w:rPr>
+          <w:color w:val="000000" w:themeColor="text1"/>
+        </w:rPr>
+        <w:t xml:space="preserve">solos ya habían </w:t>
+      </w:r>
+      <w:r>
+        <w:rPr>
+          <w:color w:val="000000" w:themeColor="text1"/>
+        </w:rPr>
+        <w:t>superado en más que eso unos años</w:t>
+      </w:r>
+      <w:r>
+        <w:rPr>
+          <w:color w:val="000000" w:themeColor="text1"/>
+        </w:rPr>
+        <w:t xml:space="preserve"> atrás</w:t>
+      </w:r>
+      <w:r>
+        <w:rPr>
+          <w:color w:val="000000" w:themeColor="text1"/>
+        </w:rPr>
+        <w:t>.</w:t>
+      </w:r>
+    </w:p>
+    <w:p>
+      <w:pPr>
+        <w:jc w:val="both"/>
+        <w:rPr>
+          <w:color w:val="000000" w:themeColor="text1"/>
+        </w:rPr>
+      </w:pPr>
+    </w:p>
+    <w:p>
+      <w:pPr>
+        <w:spacing w:line="240" w:lineRule="auto"/>
+        <w:jc w:val="both"/>
+        <w:rPr>
+          <w:color w:val="000000" w:themeColor="text1"/>
+        </w:rPr>
+      </w:pPr>
+      <w:r>
+        <w:rPr>
+          <w:color w:val="000000" w:themeColor="text1"/>
+        </w:rPr>
+        <w:t xml:space="preserve">Como lo expone Wayne (2000) el éxito se extendió a programas heredados también, tales como los del F-14 Tomcat Navy fighter. Durante mucho tiempo fuera de producción el F-14 tuvo una nueva oportunidad debido a que la oficina de gestión del programa implementó la Gestión del Valor Ganado entre otras técnicas de gestión de proyectos, en los depósitos de aviación naval y otras instalaciones. En marzo del 2000 el programa recibió, de parte de la vice presidencia de los Estados Unidos, el premio “Vice President’s National Performance Review “Hammer” Award” por las tareas de revisión y por el ahorro y devolución a sus patrocinadores de 268 millones de dólares, el resultado de un proyecto al extender </w:t>
+      </w:r>
+      <w:r>
+        <w:rPr>
+          <w:color w:val="000000" w:themeColor="text1"/>
+        </w:rPr>
+        <w:t>la vida de fatiga de la estructura del avión</w:t>
+      </w:r>
+      <w:r>
+        <w:rPr>
+          <w:color w:val="000000" w:themeColor="text1"/>
+        </w:rPr>
+        <w:t xml:space="preserve"> (p. 3).</w:t>
+      </w:r>
+    </w:p>
+    <w:p>
+      <w:pPr>
+        <w:pStyle w:val="NormalWeb"/>
+        <w:jc w:val="both"/>
         <w:rPr>
           <w:rFonts w:ascii="Arial" w:hAnsi="Arial" w:cs="Arial"/>
           <w:color w:val="000000" w:themeColor="text1"/>
@@ -14784,9 +14813,7 @@
           <w:szCs w:val="22"/>
           <w:lang w:val="es-ES_tradnl" w:eastAsia="es-ES"/>
         </w:rPr>
-        <w:t xml:space="preserve">Young Kwak y Frank anbari (2011)  mencionan que en Estados Unidos, el gobierno federal decidió descartar C/SCSC a finales de </w:t>
-      </w:r>
-      <w:commentRangeStart w:id="46"/>
+      </w:pPr>
       <w:r>
         <w:rPr>
           <w:rFonts w:ascii="Arial" w:hAnsi="Arial" w:cs="Arial"/>
@@ -14795,18 +14822,13 @@
           <w:szCs w:val="22"/>
           <w:lang w:val="es-ES_tradnl" w:eastAsia="es-ES"/>
         </w:rPr>
-        <w:t>1996</w:t>
-      </w:r>
-      <w:commentRangeEnd w:id="46"/>
-      <w:r>
-        <w:rPr>
-          <w:color w:val="000000" w:themeColor="text1"/>
-          <w:sz w:val="22"/>
-          <w:szCs w:val="22"/>
-        </w:rPr>
-        <w:commentReference w:id="46"/>
-      </w:r>
-      <w:r>
+        <w:t>Young Kwak y Frank anbari (2011)  exponen que el sector privado también demostró mayor interés en aplicar los principios de EVM y en implementarlo ampliamente en los años más recientes, entre otras razones, gracias a numerosas publicaciones las cuales promovían los principios de EVM y a que herramientas avanzadas de gestión de proyecto agregaron paquetes que incorporaban métodos y análisis de EVM (como se cita en History, practices, and future of earned value management in government: Perspectives from NASA, 2011, p. 3).</w:t>
+      </w:r>
+    </w:p>
+    <w:p>
+      <w:pPr>
+        <w:pStyle w:val="NormalWeb"/>
+        <w:jc w:val="both"/>
         <w:rPr>
           <w:rFonts w:ascii="Arial" w:hAnsi="Arial" w:cs="Arial"/>
           <w:color w:val="000000" w:themeColor="text1"/>
@@ -14814,13 +14836,8 @@
           <w:szCs w:val="22"/>
           <w:lang w:val="es-ES_tradnl" w:eastAsia="es-ES"/>
         </w:rPr>
-        <w:t>, en un intento de promover el amplio uso de EVM, proponiendo como alternativa sistemas de EVM (EVMS) más flexibles (p. 3).</w:t>
-      </w:r>
-    </w:p>
-    <w:p>
-      <w:pPr>
-        <w:pStyle w:val="NormalWeb"/>
-        <w:jc w:val="both"/>
+      </w:pPr>
+      <w:r>
         <w:rPr>
           <w:rFonts w:ascii="Arial" w:hAnsi="Arial" w:cs="Arial"/>
           <w:color w:val="000000" w:themeColor="text1"/>
@@ -14828,7 +14845,10 @@
           <w:szCs w:val="22"/>
           <w:lang w:val="es-ES_tradnl" w:eastAsia="es-ES"/>
         </w:rPr>
-      </w:pPr>
+        <w:t xml:space="preserve">Como lo menciona Young H. Kwak y Frank T. Anbari (2011) hoy en día </w:t>
+      </w:r>
+      <w:bookmarkStart w:id="34" w:name="_GoBack"/>
+      <w:bookmarkEnd w:id="34"/>
       <w:r>
         <w:rPr>
           <w:rFonts w:ascii="Arial" w:hAnsi="Arial" w:cs="Arial"/>
@@ -14837,10 +14857,13 @@
           <w:szCs w:val="22"/>
           <w:lang w:val="es-ES_tradnl" w:eastAsia="es-ES"/>
         </w:rPr>
-        <w:t xml:space="preserve">Según Young Kwak y Frank Anbari (2011) en febrero de </w:t>
-      </w:r>
-      <w:commentRangeStart w:id="47"/>
-      <w:r>
+        <w:t>es obligatorio en muchos de programas y proyectos del gobierno de los Estados Unidos (p. 2).</w:t>
+      </w:r>
+    </w:p>
+    <w:p>
+      <w:pPr>
+        <w:pStyle w:val="NormalWeb"/>
+        <w:jc w:val="both"/>
         <w:rPr>
           <w:rFonts w:ascii="Arial" w:hAnsi="Arial" w:cs="Arial"/>
           <w:color w:val="000000" w:themeColor="text1"/>
@@ -14848,17 +14871,7 @@
           <w:szCs w:val="22"/>
           <w:lang w:val="es-ES_tradnl" w:eastAsia="es-ES"/>
         </w:rPr>
-        <w:t>1997</w:t>
-      </w:r>
-      <w:commentRangeEnd w:id="47"/>
-      <w:r>
-        <w:rPr>
-          <w:color w:val="000000" w:themeColor="text1"/>
-          <w:sz w:val="22"/>
-          <w:szCs w:val="22"/>
-        </w:rPr>
-        <w:commentReference w:id="47"/>
-      </w:r>
+      </w:pPr>
       <w:r>
         <w:rPr>
           <w:rFonts w:ascii="Arial" w:hAnsi="Arial" w:cs="Arial"/>
@@ -14867,9 +14880,13 @@
           <w:szCs w:val="22"/>
           <w:lang w:val="es-ES_tradnl" w:eastAsia="es-ES"/>
         </w:rPr>
-        <w:t xml:space="preserve">, la NASA lanzó una directiva para establecer bases respecto a la aplicación del EVM, la Política Directiva de la NASA o NPD por sus siglas en inglés de NASA Policy Directive, número 9501.3 llamada Earned Value Performance Measurement, es decir, Medición del Desempeño del Valor Ganado, en la cual se definen las mencionadas bases más específicamente a ser aplicadas a contratos de la NASA. Antes del lanzamiento de la mencionada directiva los diferentes centros de la NASA utilizaban sus políticas internas en sistemas de medición del desempeño. Esta directiva de 1997 requirió que los directores de proyectos de la NASA aseguraran la implementación de EVM en los contratos. Regularmente se realizan auditorías de parte de la Oficina del Inspector General (Office of the Inspector General) de la NASA y la Oficina de Responsabilidad del Gobierno (Government Accountability Office), </w:t>
-      </w:r>
-      <w:r>
+        <w:t xml:space="preserve">Dado su énfasis en la medición del rendimiento en el gobierno (de los Estados Unidos) se incrementa, apoyado por imposiciones obligatorias de parte de leyes gubernamentales e incluso de la presión del público. </w:t>
+      </w:r>
+    </w:p>
+    <w:p>
+      <w:pPr>
+        <w:pStyle w:val="NormalWeb"/>
+        <w:jc w:val="both"/>
         <w:rPr>
           <w:rFonts w:ascii="Arial" w:hAnsi="Arial" w:cs="Arial"/>
           <w:color w:val="000000" w:themeColor="text1"/>
@@ -14877,14 +14894,8 @@
           <w:szCs w:val="22"/>
           <w:lang w:val="es-ES_tradnl" w:eastAsia="es-ES"/>
         </w:rPr>
-        <w:lastRenderedPageBreak/>
-        <w:t xml:space="preserve">sobre el estado actual de los proyectos y se proveen recomendaciones para integraciones y mejoras relacionadas al EVM. Cabe destacar que algunos de esos reportes ilustran los beneficios e incluso las deficiencias de los proyectos en los cuales se ha aplicado EVM en la NASA (p. 5). </w:t>
-      </w:r>
-    </w:p>
-    <w:p>
-      <w:pPr>
-        <w:pStyle w:val="NormalWeb"/>
-        <w:jc w:val="both"/>
+      </w:pPr>
+      <w:r>
         <w:rPr>
           <w:rFonts w:ascii="Arial" w:hAnsi="Arial" w:cs="Arial"/>
           <w:color w:val="000000" w:themeColor="text1"/>
@@ -14892,8 +14903,13 @@
           <w:szCs w:val="22"/>
           <w:lang w:val="es-ES_tradnl" w:eastAsia="es-ES"/>
         </w:rPr>
-      </w:pPr>
-      <w:r>
+        <w:t xml:space="preserve">Young Kwak y Frank Anbari (2011) mencionan que existen ejemplos de visible fallas en grandes proyectos o programas públicos. En Estados Unidos, en el año 2008 se reportó que de 840 grandes e importantes proyectos gubernamentales relacionados a las tecnologías de la información, más de 300 han sido reportados como mal planificados, algunos incluso al punto de ser evaluados como inaceptables (p. 2). </w:t>
+      </w:r>
+    </w:p>
+    <w:p>
+      <w:pPr>
+        <w:pStyle w:val="NormalWeb"/>
+        <w:jc w:val="both"/>
         <w:rPr>
           <w:rFonts w:ascii="Arial" w:hAnsi="Arial" w:cs="Arial"/>
           <w:color w:val="000000" w:themeColor="text1"/>
@@ -14901,9 +14917,7 @@
           <w:szCs w:val="22"/>
           <w:lang w:val="es-ES_tradnl" w:eastAsia="es-ES"/>
         </w:rPr>
-        <w:t xml:space="preserve">Según Young Kwak y Frank anbari (2011) a inicios de </w:t>
-      </w:r>
-      <w:commentRangeStart w:id="48"/>
+      </w:pPr>
       <w:r>
         <w:rPr>
           <w:rFonts w:ascii="Arial" w:hAnsi="Arial" w:cs="Arial"/>
@@ -14912,509 +14926,6 @@
           <w:szCs w:val="22"/>
           <w:lang w:val="es-ES_tradnl" w:eastAsia="es-ES"/>
         </w:rPr>
-        <w:t>1998</w:t>
-      </w:r>
-      <w:commentRangeEnd w:id="48"/>
-      <w:r>
-        <w:rPr>
-          <w:color w:val="000000" w:themeColor="text1"/>
-          <w:sz w:val="22"/>
-          <w:szCs w:val="22"/>
-        </w:rPr>
-        <w:commentReference w:id="48"/>
-      </w:r>
-      <w:r>
-        <w:rPr>
-          <w:rFonts w:ascii="Arial" w:hAnsi="Arial" w:cs="Arial"/>
-          <w:color w:val="000000" w:themeColor="text1"/>
-          <w:sz w:val="22"/>
-          <w:szCs w:val="22"/>
-          <w:lang w:val="es-ES_tradnl" w:eastAsia="es-ES"/>
-        </w:rPr>
-        <w:t>, el instituto americano de estándares ANSI (American National Standards Institute), publicó guías para EVMS. También fue publicado A Guide to the Project Management Body of Knowledge en español Guía de los Fundamentos para la Dirección de Proyectos (PMBOK) el cual contaba con fórmulas y explicaba la terminología básica de EVM. Luego en el año 2000 y en las ediciones subsecuentes de PMBOK se simplificó la terminología y se agregó más detalles sobre EVM (p. 3).</w:t>
-      </w:r>
-    </w:p>
-    <w:p>
-      <w:pPr>
-        <w:jc w:val="both"/>
-        <w:rPr>
-          <w:color w:val="000000" w:themeColor="text1"/>
-        </w:rPr>
-      </w:pPr>
-      <w:r>
-        <w:rPr>
-          <w:color w:val="000000" w:themeColor="text1"/>
-        </w:rPr>
-        <w:t xml:space="preserve">Para Wayne (2000) la oficina de la Secretaría de la Defensa tomó un rol activo en el liderazgo. La industria fue invitada a participar y de hecho en asumir la responsabilidad por conceptos de gestión industrial. La gestión del valor ganado fue refinada en regulaciones de las instituciones de defensa, a su propósito original como procesos de gestión de proyectos, en lugar de un requerimiento financiero. Estos pasos pudieron construir un marco de trabajo que pudo resultar en la industria emitiendo su propio estándar para EVM, la norma ANSI/EIA 748-98 “Earned Value Management Systems”,  la cual a su vez fue adoptada por el Departamento de Defensa de los Estados Unidos en </w:t>
-      </w:r>
-      <w:commentRangeStart w:id="49"/>
-      <w:r>
-        <w:rPr>
-          <w:color w:val="000000" w:themeColor="text1"/>
-        </w:rPr>
-        <w:t>1999</w:t>
-      </w:r>
-      <w:commentRangeEnd w:id="49"/>
-      <w:r>
-        <w:rPr>
-          <w:color w:val="000000" w:themeColor="text1"/>
-        </w:rPr>
-        <w:commentReference w:id="49"/>
-      </w:r>
-      <w:r>
-        <w:rPr>
-          <w:color w:val="000000" w:themeColor="text1"/>
-        </w:rPr>
-        <w:t xml:space="preserve"> (p. 3).</w:t>
-      </w:r>
-    </w:p>
-    <w:p>
-      <w:pPr>
-        <w:pStyle w:val="NormalWeb"/>
-        <w:jc w:val="both"/>
-        <w:rPr>
-          <w:rFonts w:ascii="Arial" w:hAnsi="Arial" w:cs="Arial"/>
-          <w:color w:val="000000" w:themeColor="text1"/>
-          <w:sz w:val="22"/>
-          <w:szCs w:val="22"/>
-          <w:lang w:val="es-ES_tradnl" w:eastAsia="es-ES"/>
-        </w:rPr>
-      </w:pPr>
-      <w:r>
-        <w:rPr>
-          <w:rFonts w:ascii="Arial" w:hAnsi="Arial" w:cs="Arial"/>
-          <w:color w:val="000000" w:themeColor="text1"/>
-          <w:sz w:val="22"/>
-          <w:szCs w:val="22"/>
-          <w:lang w:val="es-ES_tradnl" w:eastAsia="es-ES"/>
-        </w:rPr>
-        <w:t xml:space="preserve">Como se mencionó anteriormente la implementación y utilización de EVM fue promovida por el gobierno de los Estados Unidos y se dio en diversas instituciones tanto gubernamentales como del sector privado. Un ejemplo de una importante institución que pasó a implementar sistemas basados en EVM es la </w:t>
-      </w:r>
-      <w:commentRangeStart w:id="50"/>
-      <w:r>
-        <w:rPr>
-          <w:rFonts w:ascii="Arial" w:hAnsi="Arial" w:cs="Arial"/>
-          <w:color w:val="000000" w:themeColor="text1"/>
-          <w:sz w:val="22"/>
-          <w:szCs w:val="22"/>
-          <w:lang w:val="es-ES_tradnl" w:eastAsia="es-ES"/>
-        </w:rPr>
-        <w:t>NASA</w:t>
-      </w:r>
-      <w:commentRangeEnd w:id="50"/>
-      <w:r>
-        <w:rPr>
-          <w:color w:val="000000" w:themeColor="text1"/>
-          <w:sz w:val="22"/>
-          <w:szCs w:val="22"/>
-        </w:rPr>
-        <w:commentReference w:id="50"/>
-      </w:r>
-      <w:r>
-        <w:rPr>
-          <w:rFonts w:ascii="Arial" w:hAnsi="Arial" w:cs="Arial"/>
-          <w:color w:val="000000" w:themeColor="text1"/>
-          <w:sz w:val="22"/>
-          <w:szCs w:val="22"/>
-          <w:lang w:val="es-ES_tradnl" w:eastAsia="es-ES"/>
-        </w:rPr>
-        <w:t>. Young Kwak y Frank Anbari (2011) afirman que en base al historial de programas espaciales, por lo general, los mismos son financiados por fondos gubernamentales. No obstante el modelo de negocio está cambiando de alguna manera con la incepción de proyectos espaciales más comerciales. Dado que los programas espaciales se realizan con fondos gubernamentales los mismos lógicamente son en cierta manera fondos acumulados por el pago de impuestos, por lo cual la gestión de estos programas debe ser transparente. Es por esta razón que estos programas utilizan EVM, para registrar y tener un control efectivo sobre los gastos y el rendimiento del cronograma (p. 5).</w:t>
-      </w:r>
-    </w:p>
-    <w:p>
-      <w:pPr>
-        <w:jc w:val="both"/>
-        <w:rPr>
-          <w:color w:val="000000" w:themeColor="text1"/>
-        </w:rPr>
-      </w:pPr>
-      <w:r>
-        <w:rPr>
-          <w:color w:val="000000" w:themeColor="text1"/>
-        </w:rPr>
-        <w:t xml:space="preserve">Wayne (2000) menciona que es importante entender que EVM no era la solución por defecto del Departamento de Defensa de los Estados Unidos. Varias soluciones alternativas fueron surgiendo pero ninguna tuvo un futuro venidero. La industria convino que EVM consiste en principios genéricos de gestión que deben ser aplicados a todos los proyectos, pero no al mismo grado. </w:t>
-      </w:r>
-    </w:p>
-    <w:p>
-      <w:pPr>
-        <w:jc w:val="both"/>
-        <w:rPr>
-          <w:color w:val="000000" w:themeColor="text1"/>
-        </w:rPr>
-      </w:pPr>
-    </w:p>
-    <w:p>
-      <w:pPr>
-        <w:jc w:val="both"/>
-        <w:rPr>
-          <w:color w:val="000000" w:themeColor="text1"/>
-        </w:rPr>
-      </w:pPr>
-      <w:r>
-        <w:rPr>
-          <w:color w:val="000000" w:themeColor="text1"/>
-        </w:rPr>
-        <w:t>Empresas de defensa líderes en el mercado, han empezado a reconciliar sus procesos de gestión comerciales y gubernamentales. Por ejemplo, la empresa Boeing emitió en 1999 un manual de la empresa con el título de “Integrated Performance Management Practice”, o lo que viene a ser “Practicas integradas de gestión de rendimiento” con la finalidad de ser utilizado por todas las organizaciones de Boeing. El mismo decreta que la aplicación del IPMP (Integrated Performance Management Practice) podrá variar en base al entorno, requisitos del cliente, tamaño, alcance, riesgos, complejidad y necesidades individuales de cada organización (p. 3).</w:t>
-      </w:r>
-    </w:p>
-    <w:p>
-      <w:pPr>
-        <w:jc w:val="both"/>
-        <w:rPr>
-          <w:color w:val="000000" w:themeColor="text1"/>
-        </w:rPr>
-      </w:pPr>
-    </w:p>
-    <w:p>
-      <w:pPr>
-        <w:jc w:val="both"/>
-        <w:rPr>
-          <w:color w:val="000000" w:themeColor="text1"/>
-        </w:rPr>
-      </w:pPr>
-      <w:r>
-        <w:rPr>
-          <w:color w:val="000000" w:themeColor="text1"/>
-        </w:rPr>
-        <w:lastRenderedPageBreak/>
-        <w:t xml:space="preserve">De manera similar, otras empresas adaptaron los principios de EVM del Departamento de Defensa de los Estados Unidos, a sus propias necesidades. La participación de diferentes empresas aumenta la confianza de que los principios eran de aplicación universal. En este sentido la participación de Japón es especialmente notable. </w:t>
-      </w:r>
-    </w:p>
-    <w:p>
-      <w:pPr>
-        <w:jc w:val="both"/>
-        <w:rPr>
-          <w:color w:val="000000" w:themeColor="text1"/>
-        </w:rPr>
-      </w:pPr>
-    </w:p>
-    <w:p>
-      <w:pPr>
-        <w:jc w:val="both"/>
-        <w:rPr>
-          <w:color w:val="000000" w:themeColor="text1"/>
-        </w:rPr>
-      </w:pPr>
-      <w:r>
-        <w:rPr>
-          <w:color w:val="000000" w:themeColor="text1"/>
-        </w:rPr>
-        <w:t xml:space="preserve">Seguido a una exhaustiva búsqueda mundial por las mejores prácticas, oficiales del Ministerio de Construcción de los Estados Unidos en febrero de </w:t>
-      </w:r>
-      <w:commentRangeStart w:id="51"/>
-      <w:r>
-        <w:rPr>
-          <w:color w:val="000000" w:themeColor="text1"/>
-        </w:rPr>
-        <w:t>1999</w:t>
-      </w:r>
-      <w:commentRangeEnd w:id="51"/>
-      <w:r>
-        <w:rPr>
-          <w:color w:val="000000" w:themeColor="text1"/>
-        </w:rPr>
-        <w:commentReference w:id="51"/>
-      </w:r>
-      <w:r>
-        <w:rPr>
-          <w:color w:val="000000" w:themeColor="text1"/>
-        </w:rPr>
-        <w:t>, anunciaron su decisión de adoptar EVM, para implementar sus prácticas en programas pilotos, y a lanzar un estándar internacional para el 2002.</w:t>
-      </w:r>
-    </w:p>
-    <w:p>
-      <w:pPr>
-        <w:jc w:val="both"/>
-        <w:rPr>
-          <w:color w:val="000000" w:themeColor="text1"/>
-        </w:rPr>
-      </w:pPr>
-    </w:p>
-    <w:p>
-      <w:pPr>
-        <w:jc w:val="both"/>
-        <w:rPr>
-          <w:color w:val="000000" w:themeColor="text1"/>
-        </w:rPr>
-      </w:pPr>
-      <w:r>
-        <w:rPr>
-          <w:color w:val="000000" w:themeColor="text1"/>
-        </w:rPr>
-        <w:t xml:space="preserve">El éxito del Departamento de Defensa de los Estados Unidos en la reforma de la Gestión del Valor Ganado, se evidencia en la historia del crecimiento de costo por la Oficina de la Secretaría de la Defensa del mismo país. En noviembre de </w:t>
-      </w:r>
-      <w:commentRangeStart w:id="52"/>
-      <w:r>
-        <w:rPr>
-          <w:color w:val="000000" w:themeColor="text1"/>
-        </w:rPr>
-        <w:t>1999</w:t>
-      </w:r>
-      <w:commentRangeEnd w:id="52"/>
-      <w:r>
-        <w:rPr>
-          <w:color w:val="000000" w:themeColor="text1"/>
-        </w:rPr>
-        <w:commentReference w:id="52"/>
-      </w:r>
-      <w:r>
-        <w:rPr>
-          <w:color w:val="000000" w:themeColor="text1"/>
-        </w:rPr>
-        <w:t xml:space="preserve">, el total sobrecoste en más de 100 de los más grandes y riesgosos contratos del Departamento de Defensa eran sólo del 5.5%, incluso en contratos con precios flexibles requiriendo cumplimiento de los estándares de EVM y reportes periódicos a la Oficina de la Secretaría de Defensa. </w:t>
-      </w:r>
-      <w:r>
-        <w:rPr>
-          <w:color w:val="000000" w:themeColor="text1"/>
-        </w:rPr>
-        <w:t xml:space="preserve">Los contratos en total fueron </w:t>
-      </w:r>
-      <w:r>
-        <w:rPr>
-          <w:color w:val="000000" w:themeColor="text1"/>
-        </w:rPr>
-        <w:t xml:space="preserve">completados el </w:t>
-      </w:r>
-      <w:r>
-        <w:rPr>
-          <w:color w:val="000000" w:themeColor="text1"/>
-        </w:rPr>
-        <w:t xml:space="preserve">66% y representaron el 72,8 $ millones de dólares en valor objetivo. Los contratos A-12 y C-17 </w:t>
-      </w:r>
-      <w:r>
-        <w:rPr>
-          <w:color w:val="000000" w:themeColor="text1"/>
-        </w:rPr>
-        <w:t xml:space="preserve">de </w:t>
-      </w:r>
-      <w:r>
-        <w:rPr>
-          <w:color w:val="000000" w:themeColor="text1"/>
-        </w:rPr>
-        <w:t xml:space="preserve">desarrollo por sí </w:t>
-      </w:r>
-      <w:r>
-        <w:rPr>
-          <w:color w:val="000000" w:themeColor="text1"/>
-        </w:rPr>
-        <w:t xml:space="preserve">solos ya habían </w:t>
-      </w:r>
-      <w:r>
-        <w:rPr>
-          <w:color w:val="000000" w:themeColor="text1"/>
-        </w:rPr>
-        <w:t>superado en más que eso unos años</w:t>
-      </w:r>
-      <w:r>
-        <w:rPr>
-          <w:color w:val="000000" w:themeColor="text1"/>
-        </w:rPr>
-        <w:t xml:space="preserve"> atrás</w:t>
-      </w:r>
-      <w:r>
-        <w:rPr>
-          <w:color w:val="000000" w:themeColor="text1"/>
-        </w:rPr>
-        <w:t>.</w:t>
-      </w:r>
-    </w:p>
-    <w:p>
-      <w:pPr>
-        <w:jc w:val="both"/>
-        <w:rPr>
-          <w:color w:val="000000" w:themeColor="text1"/>
-        </w:rPr>
-      </w:pPr>
-    </w:p>
-    <w:p>
-      <w:pPr>
-        <w:spacing w:line="240" w:lineRule="auto"/>
-        <w:jc w:val="both"/>
-        <w:rPr>
-          <w:color w:val="000000" w:themeColor="text1"/>
-        </w:rPr>
-      </w:pPr>
-      <w:r>
-        <w:rPr>
-          <w:color w:val="000000" w:themeColor="text1"/>
-        </w:rPr>
-        <w:t xml:space="preserve">Como lo expone Wayne (2000) el éxito se extendió a programas heredados también, tales como los del F-14 Tomcat Navy fighter. Durante mucho tiempo fuera de producción el F-14 tuvo una nueva oportunidad debido a que la oficina de gestión del programa implementó la Gestión del Valor Ganado entre otras técnicas de gestión de proyectos, en los depósitos de aviación naval y otras instalaciones. En marzo del </w:t>
-      </w:r>
-      <w:commentRangeStart w:id="53"/>
-      <w:r>
-        <w:rPr>
-          <w:color w:val="000000" w:themeColor="text1"/>
-        </w:rPr>
-        <w:t>2000</w:t>
-      </w:r>
-      <w:commentRangeEnd w:id="53"/>
-      <w:r>
-        <w:rPr>
-          <w:color w:val="000000" w:themeColor="text1"/>
-        </w:rPr>
-        <w:commentReference w:id="53"/>
-      </w:r>
-      <w:r>
-        <w:rPr>
-          <w:color w:val="000000" w:themeColor="text1"/>
-        </w:rPr>
-        <w:t xml:space="preserve"> el programa recibió, de parte de la vice presidencia de los Estados Unidos, el premio “Vice President’s National Performance Review “Hammer” Award” por las tareas de revisión y por el ahorro y devolución a sus patrocinadores de 268 millones de dólares, el resultado de un proyecto al extender </w:t>
-      </w:r>
-      <w:r>
-        <w:rPr>
-          <w:color w:val="000000" w:themeColor="text1"/>
-        </w:rPr>
-        <w:t>la vida de fatiga de la estructura del avión</w:t>
-      </w:r>
-      <w:r>
-        <w:rPr>
-          <w:color w:val="000000" w:themeColor="text1"/>
-        </w:rPr>
-        <w:t xml:space="preserve"> (p. 3).</w:t>
-      </w:r>
-    </w:p>
-    <w:p>
-      <w:pPr>
-        <w:pStyle w:val="NormalWeb"/>
-        <w:jc w:val="both"/>
-        <w:rPr>
-          <w:rFonts w:ascii="Arial" w:hAnsi="Arial" w:cs="Arial"/>
-          <w:color w:val="000000" w:themeColor="text1"/>
-          <w:sz w:val="22"/>
-          <w:szCs w:val="22"/>
-          <w:lang w:val="es-ES_tradnl" w:eastAsia="es-ES"/>
-        </w:rPr>
-      </w:pPr>
-      <w:r>
-        <w:rPr>
-          <w:rFonts w:ascii="Arial" w:hAnsi="Arial" w:cs="Arial"/>
-          <w:color w:val="000000" w:themeColor="text1"/>
-          <w:sz w:val="22"/>
-          <w:szCs w:val="22"/>
-          <w:lang w:val="es-ES_tradnl" w:eastAsia="es-ES"/>
-        </w:rPr>
-        <w:t>Young Kwak y Frank anbari (2011)  exponen que el sector privado también demostró mayor interés en aplicar los principios de EVM y en implementarlo ampliamente en los años más recientes, entre otras razones, gracias a numerosas publicaciones las cuales promovían los principios de EVM y a que herramientas avanzadas de gestión de proyecto agregaron paquetes que incorporaban métodos y análisis de EVM (como se cita en History, practices, and future of earned value management in government: Perspectives from NASA, 2011, p. 3).</w:t>
-      </w:r>
-    </w:p>
-    <w:p>
-      <w:pPr>
-        <w:pStyle w:val="NormalWeb"/>
-        <w:jc w:val="both"/>
-        <w:rPr>
-          <w:rFonts w:ascii="Arial" w:hAnsi="Arial" w:cs="Arial"/>
-          <w:color w:val="000000" w:themeColor="text1"/>
-          <w:sz w:val="22"/>
-          <w:szCs w:val="22"/>
-          <w:lang w:val="es-ES_tradnl" w:eastAsia="es-ES"/>
-        </w:rPr>
-      </w:pPr>
-      <w:r>
-        <w:rPr>
-          <w:rFonts w:ascii="Arial" w:hAnsi="Arial" w:cs="Arial"/>
-          <w:color w:val="000000" w:themeColor="text1"/>
-          <w:sz w:val="22"/>
-          <w:szCs w:val="22"/>
-          <w:lang w:val="es-ES_tradnl" w:eastAsia="es-ES"/>
-        </w:rPr>
-        <w:t>Como lo menciona Young H. Kwak y Frank T. Anbari (2011) h</w:t>
-      </w:r>
-      <w:commentRangeStart w:id="54"/>
-      <w:r>
-        <w:rPr>
-          <w:rFonts w:ascii="Arial" w:hAnsi="Arial" w:cs="Arial"/>
-          <w:color w:val="000000" w:themeColor="text1"/>
-          <w:sz w:val="22"/>
-          <w:szCs w:val="22"/>
-          <w:lang w:val="es-ES_tradnl" w:eastAsia="es-ES"/>
-        </w:rPr>
-        <w:t xml:space="preserve">oy en día </w:t>
-      </w:r>
-      <w:commentRangeEnd w:id="54"/>
-      <w:r>
-        <w:rPr>
-          <w:color w:val="000000" w:themeColor="text1"/>
-          <w:sz w:val="22"/>
-          <w:szCs w:val="22"/>
-        </w:rPr>
-        <w:commentReference w:id="54"/>
-      </w:r>
-      <w:r>
-        <w:rPr>
-          <w:rFonts w:ascii="Arial" w:hAnsi="Arial" w:cs="Arial"/>
-          <w:color w:val="000000" w:themeColor="text1"/>
-          <w:sz w:val="22"/>
-          <w:szCs w:val="22"/>
-          <w:lang w:val="es-ES_tradnl" w:eastAsia="es-ES"/>
-        </w:rPr>
-        <w:t>es obligatorio en muchos de programas y proyectos del gobierno de los Estados Unidos (p. 2).</w:t>
-      </w:r>
-    </w:p>
-    <w:p>
-      <w:pPr>
-        <w:pStyle w:val="NormalWeb"/>
-        <w:jc w:val="both"/>
-        <w:rPr>
-          <w:rFonts w:ascii="Arial" w:hAnsi="Arial" w:cs="Arial"/>
-          <w:color w:val="000000" w:themeColor="text1"/>
-          <w:sz w:val="22"/>
-          <w:szCs w:val="22"/>
-          <w:lang w:val="es-ES_tradnl" w:eastAsia="es-ES"/>
-        </w:rPr>
-      </w:pPr>
-      <w:r>
-        <w:rPr>
-          <w:rFonts w:ascii="Arial" w:hAnsi="Arial" w:cs="Arial"/>
-          <w:color w:val="000000" w:themeColor="text1"/>
-          <w:sz w:val="22"/>
-          <w:szCs w:val="22"/>
-          <w:lang w:val="es-ES_tradnl" w:eastAsia="es-ES"/>
-        </w:rPr>
-        <w:t xml:space="preserve">Dado su énfasis en la medición del rendimiento en el gobierno (de los Estados Unidos) se incrementa, apoyado por imposiciones obligatorias de parte de leyes gubernamentales e incluso de la presión del público. </w:t>
-      </w:r>
-    </w:p>
-    <w:p>
-      <w:pPr>
-        <w:pStyle w:val="NormalWeb"/>
-        <w:jc w:val="both"/>
-        <w:rPr>
-          <w:rFonts w:ascii="Arial" w:hAnsi="Arial" w:cs="Arial"/>
-          <w:color w:val="000000" w:themeColor="text1"/>
-          <w:sz w:val="22"/>
-          <w:szCs w:val="22"/>
-          <w:lang w:val="es-ES_tradnl" w:eastAsia="es-ES"/>
-        </w:rPr>
-      </w:pPr>
-      <w:r>
-        <w:rPr>
-          <w:rFonts w:ascii="Arial" w:hAnsi="Arial" w:cs="Arial"/>
-          <w:color w:val="000000" w:themeColor="text1"/>
-          <w:sz w:val="22"/>
-          <w:szCs w:val="22"/>
-          <w:lang w:val="es-ES_tradnl" w:eastAsia="es-ES"/>
-        </w:rPr>
-        <w:t xml:space="preserve">Young Kwak y Frank Anbari (2011) mencionan que existen ejemplos de visible fallas en grandes proyectos o programas públicos. En Estados Unidos, en el año 2008 se reportó que de 840 grandes e importantes proyectos gubernamentales relacionados a las tecnologías de la información, más de 300 han sido reportados como mal planificados, algunos incluso al punto de ser evaluados como inaceptables (p. 2). </w:t>
-      </w:r>
-    </w:p>
-    <w:p>
-      <w:pPr>
-        <w:pStyle w:val="NormalWeb"/>
-        <w:jc w:val="both"/>
-        <w:rPr>
-          <w:rFonts w:ascii="Arial" w:hAnsi="Arial" w:cs="Arial"/>
-          <w:color w:val="000000" w:themeColor="text1"/>
-          <w:sz w:val="22"/>
-          <w:szCs w:val="22"/>
-          <w:lang w:val="es-ES_tradnl" w:eastAsia="es-ES"/>
-        </w:rPr>
-      </w:pPr>
-      <w:r>
-        <w:rPr>
-          <w:rFonts w:ascii="Arial" w:hAnsi="Arial" w:cs="Arial"/>
-          <w:color w:val="000000" w:themeColor="text1"/>
-          <w:sz w:val="22"/>
-          <w:szCs w:val="22"/>
-          <w:lang w:val="es-ES_tradnl" w:eastAsia="es-ES"/>
-        </w:rPr>
         <w:lastRenderedPageBreak/>
         <w:t>Young Kwak y Frank Anbari (2011) por medio de un estudio que explora el estado actual de implementación de los principios de la Gestión del Valor Ganado en la NASA (National Aeronautics and Space Administration) para identificar tendencias emergentes de medición de rendimiento, buscar mejoras, debatir y examinar el estado actual de implementación de las prácticas de EVM en la NASA y evaluar los desafíos y oportunidades de implementar la Gestión del Valor Ganado en proyectos y programas, en el cual se identifica las prácticas claves para la medición del rendimiento en programas y proyectos gubernamentales. Esto se resuelve por medio de debates y entrevistas con líderes y expertos en programas en la NASA y por medio de revisiones de varios documentos e informaciones gubernamentales. Los hallazgos de esta investigación contribuyen a la gestión de futuros proyectos y promueven la revisión de parte de la comunidad de gestión de proyecto y aplicación avanzada de la gestión de proyecto y EVM en el gobierno (p. 2-3).</w:t>
       </w:r>
@@ -15448,7 +14959,7 @@
           <w:lang w:val="es-ES_tradnl"/>
         </w:rPr>
       </w:pPr>
-      <w:bookmarkStart w:id="55" w:name="_Toc464123254"/>
+      <w:bookmarkStart w:id="35" w:name="_Toc464123254"/>
       <w:r>
         <w:rPr>
           <w:rFonts w:eastAsia="Times New Roman"/>
@@ -15459,7 +14970,7 @@
         </w:rPr>
         <w:t>Herramientas de Gestión de Proyectos y Tareas</w:t>
       </w:r>
-      <w:bookmarkEnd w:id="55"/>
+      <w:bookmarkEnd w:id="35"/>
     </w:p>
     <w:p>
       <w:pPr>
@@ -15944,7 +15455,7 @@
           <w:lang w:val="es-ES_tradnl"/>
         </w:rPr>
       </w:pPr>
-      <w:bookmarkStart w:id="56" w:name="_Toc464123255"/>
+      <w:bookmarkStart w:id="36" w:name="_Toc464123255"/>
       <w:r>
         <w:rPr>
           <w:rFonts w:eastAsia="Times New Roman"/>
@@ -15966,7 +15477,7 @@
         </w:rPr>
         <w:t>metodológico</w:t>
       </w:r>
-      <w:bookmarkEnd w:id="56"/>
+      <w:bookmarkEnd w:id="36"/>
     </w:p>
     <w:p>
       <w:pPr>
@@ -16026,7 +15537,7 @@
           <w:lang w:val="es-ES_tradnl"/>
         </w:rPr>
       </w:pPr>
-      <w:bookmarkStart w:id="57" w:name="_Toc464123256"/>
+      <w:bookmarkStart w:id="37" w:name="_Toc464123256"/>
       <w:r>
         <w:rPr>
           <w:rFonts w:eastAsia="Times New Roman"/>
@@ -16037,7 +15548,7 @@
         </w:rPr>
         <w:t>Herramientas</w:t>
       </w:r>
-      <w:bookmarkEnd w:id="57"/>
+      <w:bookmarkEnd w:id="37"/>
     </w:p>
     <w:p>
       <w:pPr>
@@ -16264,7 +15775,7 @@
           <w:lang w:val="es-ES_tradnl"/>
         </w:rPr>
       </w:pPr>
-      <w:bookmarkStart w:id="58" w:name="_Toc464123257"/>
+      <w:bookmarkStart w:id="38" w:name="_Toc464123257"/>
       <w:r>
         <w:rPr>
           <w:rFonts w:eastAsia="Times New Roman"/>
@@ -16275,7 +15786,7 @@
         </w:rPr>
         <w:t>Planeamiento de Sprints</w:t>
       </w:r>
-      <w:bookmarkEnd w:id="58"/>
+      <w:bookmarkEnd w:id="38"/>
     </w:p>
     <w:p>
       <w:pPr>
@@ -16286,7 +15797,7 @@
           <w:lang w:val="es-ES_tradnl"/>
         </w:rPr>
       </w:pPr>
-      <w:bookmarkStart w:id="59" w:name="_Toc464123258"/>
+      <w:bookmarkStart w:id="39" w:name="_Toc464123258"/>
       <w:r>
         <w:rPr>
           <w:rFonts w:eastAsia="Times New Roman"/>
@@ -16296,7 +15807,7 @@
         </w:rPr>
         <w:t>Sprint #1</w:t>
       </w:r>
-      <w:bookmarkEnd w:id="59"/>
+      <w:bookmarkEnd w:id="39"/>
     </w:p>
     <w:p>
       <w:pPr>
@@ -16404,7 +15915,7 @@
           <w:lang w:val="es-ES_tradnl"/>
         </w:rPr>
       </w:pPr>
-      <w:bookmarkStart w:id="60" w:name="_Toc464123259"/>
+      <w:bookmarkStart w:id="40" w:name="_Toc464123259"/>
       <w:r>
         <w:rPr>
           <w:rFonts w:eastAsia="Times New Roman"/>
@@ -16414,7 +15925,7 @@
         </w:rPr>
         <w:t>Sprint #2</w:t>
       </w:r>
-      <w:bookmarkEnd w:id="60"/>
+      <w:bookmarkEnd w:id="40"/>
     </w:p>
     <w:p>
       <w:pPr>
@@ -16619,7 +16130,7 @@
           <w:lang w:val="es-ES_tradnl"/>
         </w:rPr>
       </w:pPr>
-      <w:bookmarkStart w:id="61" w:name="_Toc464123260"/>
+      <w:bookmarkStart w:id="41" w:name="_Toc464123260"/>
       <w:r>
         <w:rPr>
           <w:rFonts w:eastAsia="Times New Roman"/>
@@ -16629,7 +16140,7 @@
         </w:rPr>
         <w:t>Sprint #3</w:t>
       </w:r>
-      <w:bookmarkEnd w:id="61"/>
+      <w:bookmarkEnd w:id="41"/>
       <w:r>
         <w:rPr>
           <w:rFonts w:eastAsia="Times New Roman"/>
@@ -16811,7 +16322,7 @@
           <w:lang w:val="es-ES_tradnl"/>
         </w:rPr>
       </w:pPr>
-      <w:bookmarkStart w:id="62" w:name="_Toc464123261"/>
+      <w:bookmarkStart w:id="42" w:name="_Toc464123261"/>
       <w:r>
         <w:rPr>
           <w:rFonts w:eastAsia="Times New Roman"/>
@@ -16830,7 +16341,7 @@
         </w:rPr>
         <w:t>4</w:t>
       </w:r>
-      <w:bookmarkEnd w:id="62"/>
+      <w:bookmarkEnd w:id="42"/>
       <w:r>
         <w:rPr>
           <w:rFonts w:eastAsia="Times New Roman"/>
@@ -16990,7 +16501,7 @@
           <w:lang w:val="es-ES_tradnl"/>
         </w:rPr>
       </w:pPr>
-      <w:bookmarkStart w:id="63" w:name="_Toc464123262"/>
+      <w:bookmarkStart w:id="43" w:name="_Toc464123262"/>
       <w:r>
         <w:rPr>
           <w:rFonts w:eastAsia="Times New Roman"/>
@@ -17000,7 +16511,7 @@
         </w:rPr>
         <w:t>Sprint #5</w:t>
       </w:r>
-      <w:bookmarkEnd w:id="63"/>
+      <w:bookmarkEnd w:id="43"/>
     </w:p>
     <w:p>
       <w:pPr>
@@ -17164,7 +16675,7 @@
           <w:lang w:val="es-ES_tradnl"/>
         </w:rPr>
       </w:pPr>
-      <w:bookmarkStart w:id="64" w:name="_Toc464123263"/>
+      <w:bookmarkStart w:id="44" w:name="_Toc464123263"/>
       <w:r>
         <w:rPr>
           <w:rFonts w:eastAsia="Times New Roman"/>
@@ -17174,7 +16685,7 @@
         </w:rPr>
         <w:t>Sprint #6</w:t>
       </w:r>
-      <w:bookmarkEnd w:id="64"/>
+      <w:bookmarkEnd w:id="44"/>
     </w:p>
     <w:p>
       <w:pPr>
@@ -17334,7 +16845,7 @@
           <w:lang w:val="es-ES_tradnl"/>
         </w:rPr>
       </w:pPr>
-      <w:bookmarkStart w:id="65" w:name="_Toc464123264"/>
+      <w:bookmarkStart w:id="45" w:name="_Toc464123264"/>
       <w:r>
         <w:rPr>
           <w:rFonts w:eastAsia="Times New Roman"/>
@@ -17353,7 +16864,7 @@
         </w:rPr>
         <w:t>7</w:t>
       </w:r>
-      <w:bookmarkEnd w:id="65"/>
+      <w:bookmarkEnd w:id="45"/>
     </w:p>
     <w:p>
       <w:pPr>
@@ -17583,7 +17094,7 @@
           <w:lang w:val="es-ES_tradnl"/>
         </w:rPr>
       </w:pPr>
-      <w:bookmarkStart w:id="66" w:name="_Toc464123265"/>
+      <w:bookmarkStart w:id="46" w:name="_Toc464123265"/>
       <w:r>
         <w:rPr>
           <w:rFonts w:eastAsia="Times New Roman"/>
@@ -17602,7 +17113,7 @@
         </w:rPr>
         <w:t>8</w:t>
       </w:r>
-      <w:bookmarkEnd w:id="66"/>
+      <w:bookmarkEnd w:id="46"/>
     </w:p>
     <w:p>
       <w:pPr>
@@ -17864,7 +17375,7 @@
           <w:lang w:val="es-ES_tradnl"/>
         </w:rPr>
       </w:pPr>
-      <w:bookmarkStart w:id="67" w:name="_Toc464123266"/>
+      <w:bookmarkStart w:id="47" w:name="_Toc464123266"/>
       <w:r>
         <w:rPr>
           <w:rFonts w:eastAsia="Times New Roman"/>
@@ -17874,7 +17385,7 @@
         </w:rPr>
         <w:t>Sprint #9</w:t>
       </w:r>
-      <w:bookmarkEnd w:id="67"/>
+      <w:bookmarkEnd w:id="47"/>
     </w:p>
     <w:p>
       <w:pPr>
@@ -18178,7 +17689,7 @@
           <w:lang w:val="es-ES_tradnl"/>
         </w:rPr>
       </w:pPr>
-      <w:bookmarkStart w:id="68" w:name="_Toc464123267"/>
+      <w:bookmarkStart w:id="48" w:name="_Toc464123267"/>
       <w:r>
         <w:rPr>
           <w:rFonts w:eastAsia="Times New Roman"/>
@@ -18206,7 +17717,7 @@
         </w:rPr>
         <w:t>0</w:t>
       </w:r>
-      <w:bookmarkEnd w:id="68"/>
+      <w:bookmarkEnd w:id="48"/>
     </w:p>
     <w:p>
       <w:pPr>
@@ -18333,7 +17844,7 @@
           <w:lang w:val="es-ES_tradnl"/>
         </w:rPr>
       </w:pPr>
-      <w:commentRangeStart w:id="69"/>
+      <w:commentRangeStart w:id="49"/>
       <w:r>
         <w:rPr>
           <w:rFonts w:ascii="Arial" w:hAnsi="Arial" w:cs="Arial"/>
@@ -18342,7 +17853,7 @@
         </w:rPr>
         <w:t xml:space="preserve">Adición </w:t>
       </w:r>
-      <w:commentRangeEnd w:id="69"/>
+      <w:commentRangeEnd w:id="49"/>
       <w:r>
         <w:rPr>
           <w:rStyle w:val="CommentReference"/>
@@ -18350,7 +17861,7 @@
           <w:color w:val="000000"/>
           <w:lang w:val="es-ES_tradnl" w:eastAsia="es-ES"/>
         </w:rPr>
-        <w:commentReference w:id="69"/>
+        <w:commentReference w:id="49"/>
       </w:r>
       <w:r>
         <w:rPr>
@@ -18541,7 +18052,7 @@
           <w:lang w:val="es-ES_tradnl"/>
         </w:rPr>
       </w:pPr>
-      <w:bookmarkStart w:id="70" w:name="_Toc464123268"/>
+      <w:bookmarkStart w:id="50" w:name="_Toc464123268"/>
       <w:r>
         <w:rPr>
           <w:rFonts w:eastAsia="Times New Roman"/>
@@ -18569,7 +18080,7 @@
         </w:rPr>
         <w:t>1</w:t>
       </w:r>
-      <w:bookmarkEnd w:id="70"/>
+      <w:bookmarkEnd w:id="50"/>
     </w:p>
     <w:p>
       <w:pPr>
@@ -18812,7 +18323,7 @@
           <w:lang w:val="es-ES_tradnl"/>
         </w:rPr>
       </w:pPr>
-      <w:bookmarkStart w:id="71" w:name="_Toc464123269"/>
+      <w:bookmarkStart w:id="51" w:name="_Toc464123269"/>
       <w:r>
         <w:rPr>
           <w:rFonts w:eastAsia="Times New Roman"/>
@@ -18832,7 +18343,7 @@
         </w:rPr>
         <w:t>2</w:t>
       </w:r>
-      <w:bookmarkEnd w:id="71"/>
+      <w:bookmarkEnd w:id="51"/>
     </w:p>
     <w:p>
       <w:pPr>
@@ -19130,7 +18641,7 @@
           <w:lang w:val="es-ES_tradnl"/>
         </w:rPr>
       </w:pPr>
-      <w:bookmarkStart w:id="72" w:name="_Toc464123270"/>
+      <w:bookmarkStart w:id="52" w:name="_Toc464123270"/>
       <w:r>
         <w:rPr>
           <w:rFonts w:eastAsia="Times New Roman"/>
@@ -19158,7 +18669,7 @@
         </w:rPr>
         <w:t>3</w:t>
       </w:r>
-      <w:bookmarkEnd w:id="72"/>
+      <w:bookmarkEnd w:id="52"/>
     </w:p>
     <w:p>
       <w:pPr>
@@ -19574,7 +19085,7 @@
           <w:lang w:val="es-ES_tradnl" w:eastAsia="en-US"/>
         </w:rPr>
       </w:pPr>
-      <w:bookmarkStart w:id="73" w:name="_Toc464123271"/>
+      <w:bookmarkStart w:id="53" w:name="_Toc464123271"/>
       <w:r>
         <w:rPr>
           <w:rFonts w:eastAsia="Times New Roman"/>
@@ -19585,7 +19096,7 @@
         <w:lastRenderedPageBreak/>
         <w:t>Datos iniciales</w:t>
       </w:r>
-      <w:bookmarkEnd w:id="73"/>
+      <w:bookmarkEnd w:id="53"/>
     </w:p>
     <w:p>
       <w:pPr>
@@ -19596,7 +19107,7 @@
           <w:lang w:val="es-ES_tradnl"/>
         </w:rPr>
       </w:pPr>
-      <w:bookmarkStart w:id="74" w:name="_Toc464123272"/>
+      <w:bookmarkStart w:id="54" w:name="_Toc464123272"/>
       <w:r>
         <w:rPr>
           <w:rFonts w:eastAsia="Times New Roman"/>
@@ -19606,7 +19117,7 @@
         </w:rPr>
         <w:t>Roles iniciales</w:t>
       </w:r>
-      <w:bookmarkEnd w:id="74"/>
+      <w:bookmarkEnd w:id="54"/>
     </w:p>
     <w:p>
       <w:pPr>
@@ -19635,7 +19146,7 @@
           <w:lang w:val="es-ES_tradnl"/>
         </w:rPr>
       </w:pPr>
-      <w:bookmarkStart w:id="75" w:name="_Toc464123273"/>
+      <w:bookmarkStart w:id="55" w:name="_Toc464123273"/>
       <w:r>
         <w:rPr>
           <w:rFonts w:eastAsia="Times New Roman"/>
@@ -19645,7 +19156,7 @@
         </w:rPr>
         <w:t>Director de proyecto:</w:t>
       </w:r>
-      <w:bookmarkEnd w:id="75"/>
+      <w:bookmarkEnd w:id="55"/>
       <w:r>
         <w:rPr>
           <w:rFonts w:eastAsia="Times New Roman"/>
@@ -20391,7 +19902,7 @@
           <w:lang w:val="es-ES_tradnl"/>
         </w:rPr>
       </w:pPr>
-      <w:bookmarkStart w:id="76" w:name="_Toc464123274"/>
+      <w:bookmarkStart w:id="56" w:name="_Toc464123274"/>
       <w:r>
         <w:rPr>
           <w:rFonts w:eastAsia="Times New Roman"/>
@@ -20402,7 +19913,7 @@
         <w:lastRenderedPageBreak/>
         <w:t>Interesado</w:t>
       </w:r>
-      <w:bookmarkEnd w:id="76"/>
+      <w:bookmarkEnd w:id="56"/>
     </w:p>
     <w:p>
       <w:pPr>
@@ -20642,7 +20153,7 @@
           <w:lang w:val="es-ES_tradnl"/>
         </w:rPr>
       </w:pPr>
-      <w:bookmarkStart w:id="77" w:name="_Toc464123275"/>
+      <w:bookmarkStart w:id="57" w:name="_Toc464123275"/>
       <w:r>
         <w:rPr>
           <w:rFonts w:eastAsia="Times New Roman"/>
@@ -20652,7 +20163,7 @@
         </w:rPr>
         <w:t>Gestor de recursos humanos (RRHH)</w:t>
       </w:r>
-      <w:bookmarkEnd w:id="77"/>
+      <w:bookmarkEnd w:id="57"/>
       <w:r>
         <w:rPr>
           <w:rFonts w:eastAsia="Times New Roman"/>
@@ -21109,7 +20620,7 @@
           <w:lang w:val="es-ES_tradnl"/>
         </w:rPr>
       </w:pPr>
-      <w:bookmarkStart w:id="78" w:name="_Toc464123276"/>
+      <w:bookmarkStart w:id="58" w:name="_Toc464123276"/>
       <w:r>
         <w:rPr>
           <w:rFonts w:eastAsia="Times New Roman"/>
@@ -21119,7 +20630,7 @@
         </w:rPr>
         <w:t>Supervisor</w:t>
       </w:r>
-      <w:bookmarkEnd w:id="78"/>
+      <w:bookmarkEnd w:id="58"/>
     </w:p>
     <w:p>
       <w:pPr>
@@ -21627,7 +21138,7 @@
           <w:lang w:val="es-ES_tradnl"/>
         </w:rPr>
       </w:pPr>
-      <w:bookmarkStart w:id="79" w:name="_Toc464123277"/>
+      <w:bookmarkStart w:id="59" w:name="_Toc464123277"/>
       <w:r>
         <w:rPr>
           <w:rFonts w:eastAsia="Times New Roman"/>
@@ -21637,7 +21148,7 @@
         </w:rPr>
         <w:t>Realizador</w:t>
       </w:r>
-      <w:bookmarkEnd w:id="79"/>
+      <w:bookmarkEnd w:id="59"/>
     </w:p>
     <w:p>
       <w:pPr>
@@ -21957,7 +21468,7 @@
           <w:lang w:val="es-ES_tradnl"/>
         </w:rPr>
       </w:pPr>
-      <w:bookmarkStart w:id="80" w:name="_Toc464123278"/>
+      <w:bookmarkStart w:id="60" w:name="_Toc464123278"/>
       <w:r>
         <w:rPr>
           <w:rFonts w:eastAsia="Times New Roman"/>
@@ -21967,7 +21478,7 @@
         </w:rPr>
         <w:t>Administrador</w:t>
       </w:r>
-      <w:bookmarkEnd w:id="80"/>
+      <w:bookmarkEnd w:id="60"/>
     </w:p>
     <w:p>
       <w:pPr>
@@ -22172,7 +21683,7 @@
           <w:lang w:val="es-ES_tradnl"/>
         </w:rPr>
       </w:pPr>
-      <w:bookmarkStart w:id="81" w:name="_Toc464123279"/>
+      <w:bookmarkStart w:id="61" w:name="_Toc464123279"/>
       <w:r>
         <w:rPr>
           <w:rFonts w:eastAsia="Times New Roman"/>
@@ -22182,7 +21693,7 @@
         </w:rPr>
         <w:t>Organización de la estructura de desglose del trabajo (EDT) inicial</w:t>
       </w:r>
-      <w:bookmarkEnd w:id="81"/>
+      <w:bookmarkEnd w:id="61"/>
     </w:p>
     <w:p>
       <w:pPr>
@@ -22275,7 +21786,7 @@
           <w:lang w:val="es-ES_tradnl"/>
         </w:rPr>
       </w:pPr>
-      <w:bookmarkStart w:id="82" w:name="_Toc464123280"/>
+      <w:bookmarkStart w:id="62" w:name="_Toc464123280"/>
       <w:r>
         <w:rPr>
           <w:rFonts w:eastAsia="Times New Roman"/>
@@ -22285,7 +21796,7 @@
         </w:rPr>
         <w:t>Hitos</w:t>
       </w:r>
-      <w:bookmarkEnd w:id="82"/>
+      <w:bookmarkEnd w:id="62"/>
     </w:p>
     <w:p>
       <w:pPr>
@@ -22440,7 +21951,7 @@
           <w:lang w:val="es-ES_tradnl"/>
         </w:rPr>
       </w:pPr>
-      <w:bookmarkStart w:id="83" w:name="_Toc464123281"/>
+      <w:bookmarkStart w:id="63" w:name="_Toc464123281"/>
       <w:r>
         <w:rPr>
           <w:rFonts w:eastAsia="Times New Roman"/>
@@ -22450,7 +21961,7 @@
         </w:rPr>
         <w:t>Tareas</w:t>
       </w:r>
-      <w:bookmarkEnd w:id="83"/>
+      <w:bookmarkEnd w:id="63"/>
     </w:p>
     <w:p>
       <w:pPr>
@@ -22500,7 +22011,7 @@
           <w:lang w:val="es-ES_tradnl"/>
         </w:rPr>
       </w:pPr>
-      <w:bookmarkStart w:id="84" w:name="_Toc464123282"/>
+      <w:bookmarkStart w:id="64" w:name="_Toc464123282"/>
       <w:r>
         <w:rPr>
           <w:rFonts w:eastAsia="Times New Roman"/>
@@ -22510,7 +22021,7 @@
         </w:rPr>
         <w:t>Estados iniciales</w:t>
       </w:r>
-      <w:bookmarkEnd w:id="84"/>
+      <w:bookmarkEnd w:id="64"/>
     </w:p>
     <w:p>
       <w:pPr>
@@ -22539,7 +22050,7 @@
           <w:lang w:val="es-ES_tradnl"/>
         </w:rPr>
       </w:pPr>
-      <w:bookmarkStart w:id="85" w:name="_Toc464123283"/>
+      <w:bookmarkStart w:id="65" w:name="_Toc464123283"/>
       <w:r>
         <w:rPr>
           <w:rFonts w:eastAsia="Times New Roman"/>
@@ -22549,7 +22060,7 @@
         </w:rPr>
         <w:t>Nueva</w:t>
       </w:r>
-      <w:bookmarkEnd w:id="85"/>
+      <w:bookmarkEnd w:id="65"/>
     </w:p>
     <w:p>
       <w:pPr>
@@ -22578,7 +22089,7 @@
           <w:lang w:val="es-ES_tradnl"/>
         </w:rPr>
       </w:pPr>
-      <w:bookmarkStart w:id="86" w:name="_Toc464123284"/>
+      <w:bookmarkStart w:id="66" w:name="_Toc464123284"/>
       <w:r>
         <w:rPr>
           <w:rFonts w:eastAsia="Times New Roman"/>
@@ -22588,7 +22099,7 @@
         </w:rPr>
         <w:t>En progreso</w:t>
       </w:r>
-      <w:bookmarkEnd w:id="86"/>
+      <w:bookmarkEnd w:id="66"/>
     </w:p>
     <w:p>
       <w:pPr>
@@ -22617,7 +22128,7 @@
           <w:lang w:val="es-ES_tradnl"/>
         </w:rPr>
       </w:pPr>
-      <w:bookmarkStart w:id="87" w:name="_Toc464123285"/>
+      <w:bookmarkStart w:id="67" w:name="_Toc464123285"/>
       <w:r>
         <w:rPr>
           <w:rFonts w:eastAsia="Times New Roman"/>
@@ -22627,7 +22138,7 @@
         </w:rPr>
         <w:t>En evaluación</w:t>
       </w:r>
-      <w:bookmarkEnd w:id="87"/>
+      <w:bookmarkEnd w:id="67"/>
     </w:p>
     <w:p>
       <w:pPr>
@@ -22656,7 +22167,7 @@
           <w:lang w:val="es-ES_tradnl"/>
         </w:rPr>
       </w:pPr>
-      <w:bookmarkStart w:id="88" w:name="_Toc464123286"/>
+      <w:bookmarkStart w:id="68" w:name="_Toc464123286"/>
       <w:r>
         <w:rPr>
           <w:rFonts w:eastAsia="Times New Roman"/>
@@ -22666,7 +22177,7 @@
         </w:rPr>
         <w:t>Cerrada</w:t>
       </w:r>
-      <w:bookmarkEnd w:id="88"/>
+      <w:bookmarkEnd w:id="68"/>
     </w:p>
     <w:p>
       <w:pPr>
@@ -22695,7 +22206,7 @@
           <w:lang w:val="es-ES_tradnl"/>
         </w:rPr>
       </w:pPr>
-      <w:bookmarkStart w:id="89" w:name="_Toc464123287"/>
+      <w:bookmarkStart w:id="69" w:name="_Toc464123287"/>
       <w:r>
         <w:rPr>
           <w:rFonts w:eastAsia="Times New Roman"/>
@@ -22705,7 +22216,7 @@
         </w:rPr>
         <w:t>Rechazada</w:t>
       </w:r>
-      <w:bookmarkEnd w:id="89"/>
+      <w:bookmarkEnd w:id="69"/>
     </w:p>
     <w:p>
       <w:pPr>
@@ -22741,7 +22252,7 @@
           <w:lang w:val="es-ES_tradnl"/>
         </w:rPr>
       </w:pPr>
-      <w:bookmarkStart w:id="90" w:name="_Toc464123288"/>
+      <w:bookmarkStart w:id="70" w:name="_Toc464123288"/>
       <w:r>
         <w:rPr>
           <w:rFonts w:eastAsia="Times New Roman"/>
@@ -22751,7 +22262,7 @@
         </w:rPr>
         <w:t>Prioridades iniciales</w:t>
       </w:r>
-      <w:bookmarkEnd w:id="90"/>
+      <w:bookmarkEnd w:id="70"/>
     </w:p>
     <w:p>
       <w:pPr>
@@ -22925,7 +22436,7 @@
           <w:lang w:val="es-ES_tradnl"/>
         </w:rPr>
       </w:pPr>
-      <w:bookmarkStart w:id="91" w:name="_Toc464123289"/>
+      <w:bookmarkStart w:id="71" w:name="_Toc464123289"/>
       <w:r>
         <w:rPr>
           <w:rFonts w:eastAsia="Times New Roman"/>
@@ -22935,7 +22446,7 @@
         </w:rPr>
         <w:t>Tipo de actividades iniciales</w:t>
       </w:r>
-      <w:bookmarkEnd w:id="91"/>
+      <w:bookmarkEnd w:id="71"/>
     </w:p>
     <w:p>
       <w:pPr>
@@ -23290,7 +22801,7 @@
           <w:lang w:val="es-ES_tradnl" w:eastAsia="en-US"/>
         </w:rPr>
       </w:pPr>
-      <w:bookmarkStart w:id="92" w:name="_Toc464123290"/>
+      <w:bookmarkStart w:id="72" w:name="_Toc464123290"/>
       <w:r>
         <w:rPr>
           <w:rFonts w:eastAsia="Times New Roman"/>
@@ -23302,7 +22813,7 @@
         <w:lastRenderedPageBreak/>
         <w:t>Gestión del Valor Ganado</w:t>
       </w:r>
-      <w:bookmarkEnd w:id="92"/>
+      <w:bookmarkEnd w:id="72"/>
     </w:p>
     <w:p>
       <w:pPr>
@@ -24570,7 +24081,7 @@
           <w:lang w:val="es-ES_tradnl"/>
         </w:rPr>
       </w:pPr>
-      <w:bookmarkStart w:id="93" w:name="_Toc464123291"/>
+      <w:bookmarkStart w:id="73" w:name="_Toc464123291"/>
       <w:r>
         <w:rPr>
           <w:rFonts w:eastAsia="Times New Roman"/>
@@ -24582,7 +24093,7 @@
         <w:lastRenderedPageBreak/>
         <w:t>Valor Planificado</w:t>
       </w:r>
-      <w:bookmarkEnd w:id="93"/>
+      <w:bookmarkEnd w:id="73"/>
     </w:p>
     <w:p>
       <w:pPr>
@@ -24630,7 +24141,7 @@
           <w:lang w:val="es-ES_tradnl"/>
         </w:rPr>
       </w:pPr>
-      <w:bookmarkStart w:id="94" w:name="_Toc464123292"/>
+      <w:bookmarkStart w:id="74" w:name="_Toc464123292"/>
       <w:r>
         <w:rPr>
           <w:rFonts w:eastAsia="Times New Roman"/>
@@ -24641,7 +24152,7 @@
         </w:rPr>
         <w:t>Valor Ganado</w:t>
       </w:r>
-      <w:bookmarkEnd w:id="94"/>
+      <w:bookmarkEnd w:id="74"/>
     </w:p>
     <w:p>
       <w:pPr>
@@ -24843,7 +24354,7 @@
           <w:lang w:val="es-ES_tradnl"/>
         </w:rPr>
       </w:pPr>
-      <w:bookmarkStart w:id="95" w:name="_Toc464123293"/>
+      <w:bookmarkStart w:id="75" w:name="_Toc464123293"/>
       <w:r>
         <w:rPr>
           <w:rFonts w:eastAsia="Times New Roman"/>
@@ -24855,7 +24366,7 @@
         <w:lastRenderedPageBreak/>
         <w:t>Costo Real</w:t>
       </w:r>
-      <w:bookmarkEnd w:id="95"/>
+      <w:bookmarkEnd w:id="75"/>
     </w:p>
     <w:p>
       <w:pPr>
@@ -24923,7 +24434,7 @@
           <w:lang w:val="es-ES_tradnl"/>
         </w:rPr>
       </w:pPr>
-      <w:bookmarkStart w:id="96" w:name="_Toc464123294"/>
+      <w:bookmarkStart w:id="76" w:name="_Toc464123294"/>
       <w:r>
         <w:rPr>
           <w:rFonts w:eastAsia="Times New Roman"/>
@@ -24934,7 +24445,7 @@
         </w:rPr>
         <w:t>Técnicas de medición del Valor Ganado</w:t>
       </w:r>
-      <w:bookmarkEnd w:id="96"/>
+      <w:bookmarkEnd w:id="76"/>
     </w:p>
     <w:p>
       <w:pPr>
@@ -25420,7 +24931,7 @@
           <w:lang w:val="es-ES_tradnl"/>
         </w:rPr>
       </w:pPr>
-      <w:bookmarkStart w:id="97" w:name="_Toc464123295"/>
+      <w:bookmarkStart w:id="77" w:name="_Toc464123295"/>
       <w:r>
         <w:rPr>
           <w:rFonts w:eastAsia="Times New Roman"/>
@@ -25431,7 +24942,7 @@
         </w:rPr>
         <w:t>Fórmula fija</w:t>
       </w:r>
-      <w:bookmarkEnd w:id="97"/>
+      <w:bookmarkEnd w:id="77"/>
     </w:p>
     <w:p>
       <w:pPr>
@@ -25479,7 +24990,7 @@
           <w:lang w:val="es-ES_tradnl"/>
         </w:rPr>
       </w:pPr>
-      <w:bookmarkStart w:id="98" w:name="_Toc464123296"/>
+      <w:bookmarkStart w:id="78" w:name="_Toc464123296"/>
       <w:r>
         <w:rPr>
           <w:rFonts w:eastAsia="Times New Roman"/>
@@ -25490,7 +25001,7 @@
         </w:rPr>
         <w:t>Hito ponderado</w:t>
       </w:r>
-      <w:bookmarkEnd w:id="98"/>
+      <w:bookmarkEnd w:id="78"/>
     </w:p>
     <w:p>
       <w:pPr>
@@ -25538,7 +25049,7 @@
           <w:lang w:val="es-ES_tradnl"/>
         </w:rPr>
       </w:pPr>
-      <w:bookmarkStart w:id="99" w:name="_Toc464123297"/>
+      <w:bookmarkStart w:id="79" w:name="_Toc464123297"/>
       <w:r>
         <w:rPr>
           <w:rFonts w:eastAsia="Times New Roman"/>
@@ -25550,7 +25061,7 @@
         <w:lastRenderedPageBreak/>
         <w:t>Porcentaje completo</w:t>
       </w:r>
-      <w:bookmarkEnd w:id="99"/>
+      <w:bookmarkEnd w:id="79"/>
     </w:p>
     <w:p>
       <w:pPr>
@@ -25598,7 +25109,7 @@
           <w:lang w:val="es-ES_tradnl"/>
         </w:rPr>
       </w:pPr>
-      <w:bookmarkStart w:id="100" w:name="_Toc464123298"/>
+      <w:bookmarkStart w:id="80" w:name="_Toc464123298"/>
       <w:r>
         <w:rPr>
           <w:rFonts w:eastAsia="Times New Roman"/>
@@ -25609,7 +25120,7 @@
         </w:rPr>
         <w:t>Esfuerzo prorrateado</w:t>
       </w:r>
-      <w:bookmarkEnd w:id="100"/>
+      <w:bookmarkEnd w:id="80"/>
     </w:p>
     <w:p>
       <w:pPr>
@@ -25692,7 +25203,7 @@
           <w:lang w:val="es-ES_tradnl"/>
         </w:rPr>
       </w:pPr>
-      <w:bookmarkStart w:id="101" w:name="_Toc464123299"/>
+      <w:bookmarkStart w:id="81" w:name="_Toc464123299"/>
       <w:r>
         <w:rPr>
           <w:rFonts w:eastAsia="Times New Roman"/>
@@ -25703,7 +25214,7 @@
         </w:rPr>
         <w:t>Nivel de esfuerzo</w:t>
       </w:r>
-      <w:bookmarkEnd w:id="101"/>
+      <w:bookmarkEnd w:id="81"/>
     </w:p>
     <w:p>
       <w:pPr>
@@ -25840,7 +25351,7 @@
           <w:lang w:val="es-ES_tradnl"/>
         </w:rPr>
       </w:pPr>
-      <w:bookmarkStart w:id="102" w:name="_Toc464123300"/>
+      <w:bookmarkStart w:id="82" w:name="_Toc464123300"/>
       <w:r>
         <w:rPr>
           <w:rFonts w:eastAsia="Times New Roman"/>
@@ -25852,7 +25363,7 @@
         <w:lastRenderedPageBreak/>
         <w:t>Relación entre los elementos fundamentales del Valor Ganado</w:t>
       </w:r>
-      <w:bookmarkEnd w:id="102"/>
+      <w:bookmarkEnd w:id="82"/>
     </w:p>
     <w:p>
       <w:pPr>
@@ -25949,7 +25460,7 @@
           <w:lang w:val="es-ES_tradnl"/>
         </w:rPr>
       </w:pPr>
-      <w:bookmarkStart w:id="103" w:name="_Toc464123301"/>
+      <w:bookmarkStart w:id="83" w:name="_Toc464123301"/>
       <w:r>
         <w:rPr>
           <w:rFonts w:eastAsia="Times New Roman"/>
@@ -25960,7 +25471,7 @@
         </w:rPr>
         <w:t>Variaciones, índices y proyecciones</w:t>
       </w:r>
-      <w:bookmarkEnd w:id="103"/>
+      <w:bookmarkEnd w:id="83"/>
     </w:p>
     <w:p>
       <w:pPr>
@@ -26343,7 +25854,7 @@
           <w:lang w:val="es-ES_tradnl"/>
         </w:rPr>
       </w:pPr>
-      <w:bookmarkStart w:id="104" w:name="_Toc464123302"/>
+      <w:bookmarkStart w:id="84" w:name="_Toc464123302"/>
       <w:r>
         <w:rPr>
           <w:rFonts w:eastAsia="Times New Roman"/>
@@ -26354,7 +25865,7 @@
         </w:rPr>
         <w:t>Variaciones</w:t>
       </w:r>
-      <w:bookmarkEnd w:id="104"/>
+      <w:bookmarkEnd w:id="84"/>
     </w:p>
     <w:p>
       <w:pPr>
@@ -27069,7 +26580,7 @@
           <w:lang w:val="es-ES_tradnl"/>
         </w:rPr>
       </w:pPr>
-      <w:bookmarkStart w:id="105" w:name="_Toc464123303"/>
+      <w:bookmarkStart w:id="85" w:name="_Toc464123303"/>
       <w:r>
         <w:rPr>
           <w:rFonts w:eastAsia="Times New Roman"/>
@@ -27080,7 +26591,7 @@
         </w:rPr>
         <w:t>Índices</w:t>
       </w:r>
-      <w:bookmarkEnd w:id="105"/>
+      <w:bookmarkEnd w:id="85"/>
     </w:p>
     <w:p>
       <w:pPr>
@@ -27456,7 +26967,7 @@
           <w:lang w:val="es-ES_tradnl"/>
         </w:rPr>
       </w:pPr>
-      <w:bookmarkStart w:id="106" w:name="_Toc464123304"/>
+      <w:bookmarkStart w:id="86" w:name="_Toc464123304"/>
       <w:r>
         <w:rPr>
           <w:rFonts w:eastAsia="Times New Roman"/>
@@ -27467,7 +26978,7 @@
         </w:rPr>
         <w:t>Proyecciones</w:t>
       </w:r>
-      <w:bookmarkEnd w:id="106"/>
+      <w:bookmarkEnd w:id="86"/>
     </w:p>
     <w:p>
       <w:pPr>
@@ -28153,7 +27664,7 @@
           <w:lang w:val="es-ES_tradnl"/>
         </w:rPr>
       </w:pPr>
-      <w:bookmarkStart w:id="107" w:name="_Toc464123305"/>
+      <w:bookmarkStart w:id="87" w:name="_Toc464123305"/>
       <w:r>
         <w:rPr>
           <w:rFonts w:eastAsia="Times New Roman"/>
@@ -28164,7 +27675,7 @@
         </w:rPr>
         <w:t>Índice de desempeño del trabajo por completar</w:t>
       </w:r>
-      <w:bookmarkEnd w:id="107"/>
+      <w:bookmarkEnd w:id="87"/>
     </w:p>
     <w:p>
       <w:pPr>
@@ -29180,7 +28691,7 @@
           <w:lang w:val="es-ES_tradnl" w:eastAsia="en-US"/>
         </w:rPr>
       </w:pPr>
-      <w:bookmarkStart w:id="108" w:name="_Toc464123306"/>
+      <w:bookmarkStart w:id="88" w:name="_Toc464123306"/>
       <w:r>
         <w:rPr>
           <w:rFonts w:eastAsia="Times New Roman"/>
@@ -29191,7 +28702,7 @@
         <w:lastRenderedPageBreak/>
         <w:t>Recopilación de datos para EVM</w:t>
       </w:r>
-      <w:bookmarkEnd w:id="108"/>
+      <w:bookmarkEnd w:id="88"/>
     </w:p>
     <w:p>
       <w:pPr>
@@ -29202,7 +28713,7 @@
           <w:lang w:val="es-ES_tradnl"/>
         </w:rPr>
       </w:pPr>
-      <w:bookmarkStart w:id="109" w:name="_Toc464123307"/>
+      <w:bookmarkStart w:id="89" w:name="_Toc464123307"/>
       <w:r>
         <w:rPr>
           <w:rFonts w:eastAsia="Times New Roman"/>
@@ -29212,7 +28723,7 @@
         </w:rPr>
         <w:t>Gestión de tareas</w:t>
       </w:r>
-      <w:bookmarkEnd w:id="109"/>
+      <w:bookmarkEnd w:id="89"/>
     </w:p>
     <w:p>
       <w:pPr>
@@ -29313,7 +28824,7 @@
         </w:rPr>
         <w:t xml:space="preserve"> </w:t>
       </w:r>
-      <w:commentRangeStart w:id="110"/>
+      <w:commentRangeStart w:id="90"/>
       <w:r>
         <w:rPr>
           <w:rFonts w:ascii="Arial" w:hAnsi="Arial" w:cs="Arial"/>
@@ -29322,7 +28833,7 @@
         </w:rPr>
         <w:t xml:space="preserve">eliminar </w:t>
       </w:r>
-      <w:commentRangeEnd w:id="110"/>
+      <w:commentRangeEnd w:id="90"/>
       <w:r>
         <w:rPr>
           <w:rStyle w:val="CommentReference"/>
@@ -29330,7 +28841,7 @@
           <w:color w:val="000000"/>
           <w:lang w:val="es-ES_tradnl" w:eastAsia="es-ES"/>
         </w:rPr>
-        <w:commentReference w:id="110"/>
+        <w:commentReference w:id="90"/>
       </w:r>
       <w:r>
         <w:rPr>
@@ -29366,14 +28877,14 @@
           <w:lang w:val="es-ES_tradnl"/>
         </w:rPr>
       </w:pPr>
-      <w:bookmarkStart w:id="111" w:name="_Toc464123308"/>
+      <w:bookmarkStart w:id="91" w:name="_Toc464123308"/>
       <w:r>
         <w:rPr>
           <w:rStyle w:val="CommentReference"/>
           <w:color w:val="000000"/>
           <w:lang w:val="es-ES_tradnl"/>
         </w:rPr>
-        <w:commentReference w:id="112"/>
+        <w:commentReference w:id="92"/>
       </w:r>
       <w:r>
         <w:rPr>
@@ -29384,7 +28895,7 @@
         </w:rPr>
         <w:t>Valor Planificado:</w:t>
       </w:r>
-      <w:bookmarkEnd w:id="111"/>
+      <w:bookmarkEnd w:id="91"/>
       <w:r>
         <w:rPr>
           <w:rFonts w:eastAsia="Times New Roman"/>
@@ -29414,7 +28925,7 @@
         </w:rPr>
         <w:t xml:space="preserve">Durante la etapa de planificación el director del proyecto debe poner especial atención sobre la Estructura de Desglose de Trabajo, la cual puede ser descripta de diferentes maneras dependiendo del nivel de granularidad aplicado en la elaboración de la misma. En este sentido </w:t>
       </w:r>
-      <w:commentRangeStart w:id="113"/>
+      <w:commentRangeStart w:id="93"/>
       <w:r>
         <w:rPr>
           <w:rFonts w:ascii="Arial" w:hAnsi="Arial" w:cs="Arial"/>
@@ -29423,7 +28934,7 @@
         </w:rPr>
         <w:t>la herramienta</w:t>
       </w:r>
-      <w:commentRangeEnd w:id="113"/>
+      <w:commentRangeEnd w:id="93"/>
       <w:r>
         <w:rPr>
           <w:rStyle w:val="CommentReference"/>
@@ -29431,7 +28942,7 @@
           <w:color w:val="000000"/>
           <w:lang w:val="es-ES_tradnl" w:eastAsia="es-ES"/>
         </w:rPr>
-        <w:commentReference w:id="113"/>
+        <w:commentReference w:id="93"/>
       </w:r>
       <w:r>
         <w:rPr>
@@ -29732,7 +29243,7 @@
         </w:rPr>
         <w:t xml:space="preserve"> Para </w:t>
       </w:r>
-      <w:commentRangeStart w:id="114"/>
+      <w:commentRangeStart w:id="94"/>
       <w:r>
         <w:rPr>
           <w:rFonts w:ascii="Arial" w:hAnsi="Arial" w:cs="Arial"/>
@@ -29741,7 +29252,7 @@
         </w:rPr>
         <w:t xml:space="preserve">concebir </w:t>
       </w:r>
-      <w:commentRangeEnd w:id="114"/>
+      <w:commentRangeEnd w:id="94"/>
       <w:r>
         <w:rPr>
           <w:rStyle w:val="CommentReference"/>
@@ -29749,7 +29260,7 @@
           <w:color w:val="000000"/>
           <w:lang w:val="es-ES_tradnl" w:eastAsia="es-ES"/>
         </w:rPr>
-        <w:commentReference w:id="114"/>
+        <w:commentReference w:id="94"/>
       </w:r>
       <w:r>
         <w:rPr>
@@ -30634,7 +30145,7 @@
           <w:lang w:val="es-ES_tradnl"/>
         </w:rPr>
       </w:pPr>
-      <w:bookmarkStart w:id="115" w:name="_Toc464123309"/>
+      <w:bookmarkStart w:id="95" w:name="_Toc464123309"/>
       <w:r>
         <w:rPr>
           <w:rFonts w:eastAsia="Times New Roman"/>
@@ -30644,7 +30155,7 @@
         </w:rPr>
         <w:t>Registros y Costo Real:</w:t>
       </w:r>
-      <w:bookmarkEnd w:id="115"/>
+      <w:bookmarkEnd w:id="95"/>
     </w:p>
     <w:p>
       <w:pPr>
@@ -30731,7 +30242,7 @@
           <w:lang w:val="es-ES_tradnl"/>
         </w:rPr>
       </w:pPr>
-      <w:bookmarkStart w:id="116" w:name="_Toc464123310"/>
+      <w:bookmarkStart w:id="96" w:name="_Toc464123310"/>
       <w:r>
         <w:rPr>
           <w:rFonts w:eastAsia="Times New Roman"/>
@@ -30741,7 +30252,7 @@
         </w:rPr>
         <w:t>Valor Ganado:</w:t>
       </w:r>
-      <w:bookmarkEnd w:id="116"/>
+      <w:bookmarkEnd w:id="96"/>
       <w:r>
         <w:rPr>
           <w:rFonts w:eastAsia="Times New Roman"/>
@@ -31362,7 +30873,7 @@
           <w:lang w:val="es-ES_tradnl"/>
         </w:rPr>
       </w:pPr>
-      <w:bookmarkStart w:id="117" w:name="_Toc464123311"/>
+      <w:bookmarkStart w:id="97" w:name="_Toc464123311"/>
       <w:r>
         <w:rPr>
           <w:rFonts w:eastAsia="Times New Roman"/>
@@ -31381,7 +30892,7 @@
         </w:rPr>
         <w:t>rocesamiento y almacenamiento:</w:t>
       </w:r>
-      <w:bookmarkEnd w:id="117"/>
+      <w:bookmarkEnd w:id="97"/>
       <w:r>
         <w:rPr>
           <w:rFonts w:eastAsia="Times New Roman"/>
@@ -31491,7 +31002,7 @@
           <w:lang w:val="es-ES_tradnl"/>
         </w:rPr>
       </w:pPr>
-      <w:commentRangeStart w:id="118"/>
+      <w:commentRangeStart w:id="98"/>
       <w:r>
         <w:rPr>
           <w:rFonts w:ascii="Arial" w:hAnsi="Arial" w:cs="Arial"/>
@@ -31652,7 +31163,7 @@
         <w:t>Técnicas mixtas</w:t>
       </w:r>
     </w:p>
-    <w:commentRangeEnd w:id="118"/>
+    <w:commentRangeEnd w:id="98"/>
     <w:p>
       <w:pPr>
         <w:pStyle w:val="NormalWeb"/>
@@ -31671,7 +31182,7 @@
           <w:color w:val="000000"/>
           <w:lang w:val="es-ES_tradnl" w:eastAsia="es-ES"/>
         </w:rPr>
-        <w:commentReference w:id="118"/>
+        <w:commentReference w:id="98"/>
       </w:r>
     </w:p>
     <w:p>
@@ -33282,7 +32793,7 @@
 
 <file path=word/comments.xml><?xml version="1.0" encoding="utf-8"?>
 <w:comments xmlns:wpc="http://schemas.microsoft.com/office/word/2010/wordprocessingCanvas" xmlns:mo="http://schemas.microsoft.com/office/mac/office/2008/main" xmlns:mc="http://schemas.openxmlformats.org/markup-compatibility/2006" xmlns:mv="urn:schemas-microsoft-com:mac:vml" xmlns:o="urn:schemas-microsoft-com:office:office" xmlns:r="http://schemas.openxmlformats.org/officeDocument/2006/relationships" xmlns:m="http://schemas.openxmlformats.org/officeDocument/2006/math" xmlns:v="urn:schemas-microsoft-com:vml" xmlns:wp14="http://schemas.microsoft.com/office/word/2010/wordprocessingDrawing" xmlns:wp="http://schemas.openxmlformats.org/drawingml/2006/wordprocessingDrawing" xmlns:w10="urn:schemas-microsoft-com:office:word" xmlns:w="http://schemas.openxmlformats.org/wordprocessingml/2006/main" xmlns:w14="http://schemas.microsoft.com/office/word/2010/wordml" xmlns:w15="http://schemas.microsoft.com/office/word/2012/wordml" xmlns:wpg="http://schemas.microsoft.com/office/word/2010/wordprocessingGroup" xmlns:wpi="http://schemas.microsoft.com/office/word/2010/wordprocessingInk" xmlns:wne="http://schemas.microsoft.com/office/word/2006/wordml" xmlns:wps="http://schemas.microsoft.com/office/word/2010/wordprocessingShape" mc:Ignorable="w14 w15 wp14">
-  <w:comment w:id="30" w:author="Microsoft Office User" w:date="2016-10-06T11:45:00Z" w:initials="Office">
+  <w:comment w:id="33" w:author="Microsoft Office User" w:date="2016-10-03T16:13:00Z" w:initials="Office">
     <w:p>
       <w:pPr>
         <w:pStyle w:val="CommentText"/>
@@ -33294,11 +32805,11 @@
         <w:annotationRef/>
       </w:r>
       <w:r>
-        <w:t>Fecha</w:t>
+        <w:t>fecha</w:t>
       </w:r>
     </w:p>
   </w:comment>
-  <w:comment w:id="31" w:author="Microsoft Office User" w:date="2016-10-01T15:05:00Z" w:initials="Office">
+  <w:comment w:id="49" w:author="Microsoft Office User" w:date="2016-09-11T18:09:00Z" w:initials="MOU">
     <w:p>
       <w:pPr>
         <w:pStyle w:val="CommentText"/>
@@ -33310,11 +32821,11 @@
         <w:annotationRef/>
       </w:r>
       <w:r>
-        <w:t>Recapitular fechas</w:t>
+        <w:t>Necesito un sinonimo</w:t>
       </w:r>
     </w:p>
   </w:comment>
-  <w:comment w:id="32" w:author="Microsoft Office User" w:date="2016-10-03T17:44:00Z" w:initials="Office">
+  <w:comment w:id="90" w:author="Microsoft Office User" w:date="2016-09-06T09:34:00Z" w:initials="MOU">
     <w:p>
       <w:pPr>
         <w:pStyle w:val="CommentText"/>
@@ -33326,11 +32837,11 @@
         <w:annotationRef/>
       </w:r>
       <w:r>
-        <w:t>fecha</w:t>
+        <w:t>Definir si se podrán o no eliminar. Creo que se debería poder, gitlab creo que no permite (a modo comparativo).</w:t>
       </w:r>
     </w:p>
   </w:comment>
-  <w:comment w:id="33" w:author="Microsoft Office User" w:date="2016-10-02T18:55:00Z" w:initials="Office">
+  <w:comment w:id="92" w:author="Microsoft Office User" w:date="2016-08-28T10:30:00Z" w:initials="Office">
     <w:p>
       <w:pPr>
         <w:pStyle w:val="CommentText"/>
@@ -33342,11 +32853,11 @@
         <w:annotationRef/>
       </w:r>
       <w:r>
-        <w:t>Fecha</w:t>
+        <w:t>Peticiones o tareas? Vamo a decidirno</w:t>
       </w:r>
     </w:p>
   </w:comment>
-  <w:comment w:id="34" w:author="Microsoft Office User" w:date="2016-10-02T18:57:00Z" w:initials="Office">
+  <w:comment w:id="93" w:author="Microsoft Office User" w:date="2016-08-30T20:41:00Z" w:initials="Office">
     <w:p>
       <w:pPr>
         <w:pStyle w:val="CommentText"/>
@@ -33358,11 +32869,11 @@
         <w:annotationRef/>
       </w:r>
       <w:r>
-        <w:t>Fecha</w:t>
+        <w:t>La herramienta ok</w:t>
       </w:r>
     </w:p>
   </w:comment>
-  <w:comment w:id="35" w:author="Microsoft Office User" w:date="2016-10-06T11:48:00Z" w:initials="Office">
+  <w:comment w:id="94" w:author="Microsoft Office User" w:date="2016-09-06T09:39:00Z" w:initials="MOU">
     <w:p>
       <w:pPr>
         <w:pStyle w:val="CommentText"/>
@@ -33374,331 +32885,11 @@
         <w:annotationRef/>
       </w:r>
       <w:r>
-        <w:t>Fecha</w:t>
+        <w:t>Algún sinónimo? Definir, implementar, algo asi.</w:t>
       </w:r>
     </w:p>
   </w:comment>
-  <w:comment w:id="36" w:author="Microsoft Office User" w:date="2016-10-06T11:49:00Z" w:initials="Office">
-    <w:p>
-      <w:pPr>
-        <w:pStyle w:val="CommentText"/>
-      </w:pPr>
-      <w:r>
-        <w:rPr>
-          <w:rStyle w:val="CommentReference"/>
-        </w:rPr>
-        <w:annotationRef/>
-      </w:r>
-      <w:r>
-        <w:t>Revisar abreviaturas</w:t>
-      </w:r>
-    </w:p>
-  </w:comment>
-  <w:comment w:id="38" w:author="Microsoft Office User" w:date="2016-10-02T19:46:00Z" w:initials="Office">
-    <w:p>
-      <w:pPr>
-        <w:pStyle w:val="CommentText"/>
-      </w:pPr>
-      <w:r>
-        <w:rPr>
-          <w:rStyle w:val="CommentReference"/>
-        </w:rPr>
-        <w:annotationRef/>
-      </w:r>
-      <w:r>
-        <w:t>Fecha</w:t>
-      </w:r>
-    </w:p>
-  </w:comment>
-  <w:comment w:id="40" w:author="Microsoft Office User" w:date="2016-10-03T10:58:00Z" w:initials="Office">
-    <w:p>
-      <w:pPr>
-        <w:pStyle w:val="CommentText"/>
-      </w:pPr>
-      <w:r>
-        <w:rPr>
-          <w:rStyle w:val="CommentReference"/>
-        </w:rPr>
-        <w:annotationRef/>
-      </w:r>
-      <w:r>
-        <w:t>fecha</w:t>
-      </w:r>
-    </w:p>
-  </w:comment>
-  <w:comment w:id="41" w:author="Microsoft Office User" w:date="2016-10-03T10:58:00Z" w:initials="Office">
-    <w:p>
-      <w:pPr>
-        <w:pStyle w:val="CommentText"/>
-      </w:pPr>
-      <w:r>
-        <w:rPr>
-          <w:rStyle w:val="CommentReference"/>
-        </w:rPr>
-        <w:annotationRef/>
-      </w:r>
-      <w:r>
-        <w:t>fecha</w:t>
-      </w:r>
-    </w:p>
-  </w:comment>
-  <w:comment w:id="43" w:author="Microsoft Office User" w:date="2016-10-06T21:30:00Z" w:initials="Office">
-    <w:p>
-      <w:pPr>
-        <w:pStyle w:val="CommentText"/>
-      </w:pPr>
-      <w:r>
-        <w:rPr>
-          <w:rStyle w:val="CommentReference"/>
-        </w:rPr>
-        <w:annotationRef/>
-      </w:r>
-      <w:r>
-        <w:t>fecha</w:t>
-      </w:r>
-    </w:p>
-  </w:comment>
-  <w:comment w:id="44" w:author="Microsoft Office User" w:date="2016-10-13T11:14:00Z" w:initials="Office">
-    <w:p>
-      <w:pPr>
-        <w:pStyle w:val="CommentText"/>
-      </w:pPr>
-      <w:r>
-        <w:rPr>
-          <w:rStyle w:val="CommentReference"/>
-        </w:rPr>
-        <w:annotationRef/>
-      </w:r>
-      <w:r>
-        <w:t>fecha</w:t>
-      </w:r>
-    </w:p>
-  </w:comment>
-  <w:comment w:id="46" w:author="Microsoft Office User" w:date="2016-10-06T11:56:00Z" w:initials="Office">
-    <w:p>
-      <w:pPr>
-        <w:pStyle w:val="CommentText"/>
-      </w:pPr>
-      <w:r>
-        <w:rPr>
-          <w:rStyle w:val="CommentReference"/>
-        </w:rPr>
-        <w:annotationRef/>
-      </w:r>
-      <w:r>
-        <w:t>Fecha</w:t>
-      </w:r>
-    </w:p>
-  </w:comment>
-  <w:comment w:id="47" w:author="Microsoft Office User" w:date="2016-10-07T10:48:00Z" w:initials="Office">
-    <w:p>
-      <w:pPr>
-        <w:pStyle w:val="CommentText"/>
-      </w:pPr>
-      <w:r>
-        <w:rPr>
-          <w:rStyle w:val="CommentReference"/>
-        </w:rPr>
-        <w:annotationRef/>
-      </w:r>
-      <w:r>
-        <w:t>fecha</w:t>
-      </w:r>
-    </w:p>
-  </w:comment>
-  <w:comment w:id="48" w:author="Microsoft Office User" w:date="2016-10-06T11:59:00Z" w:initials="Office">
-    <w:p>
-      <w:pPr>
-        <w:pStyle w:val="CommentText"/>
-      </w:pPr>
-      <w:r>
-        <w:rPr>
-          <w:rStyle w:val="CommentReference"/>
-        </w:rPr>
-        <w:annotationRef/>
-      </w:r>
-      <w:r>
-        <w:t>Fecha</w:t>
-      </w:r>
-    </w:p>
-  </w:comment>
-  <w:comment w:id="49" w:author="Microsoft Office User" w:date="2016-10-03T11:19:00Z" w:initials="Office">
-    <w:p>
-      <w:pPr>
-        <w:pStyle w:val="CommentText"/>
-      </w:pPr>
-      <w:r>
-        <w:rPr>
-          <w:rStyle w:val="CommentReference"/>
-        </w:rPr>
-        <w:annotationRef/>
-      </w:r>
-      <w:r>
-        <w:t>fecha</w:t>
-      </w:r>
-    </w:p>
-  </w:comment>
-  <w:comment w:id="50" w:author="Microsoft Office User" w:date="2016-10-07T10:29:00Z" w:initials="Office">
-    <w:p>
-      <w:pPr>
-        <w:pStyle w:val="CommentText"/>
-      </w:pPr>
-      <w:r>
-        <w:rPr>
-          <w:rStyle w:val="CommentReference"/>
-        </w:rPr>
-        <w:annotationRef/>
-      </w:r>
-      <w:r>
-        <w:t>verificar referencia a abreviatura</w:t>
-      </w:r>
-    </w:p>
-  </w:comment>
-  <w:comment w:id="51" w:author="Microsoft Office User" w:date="2016-10-03T16:13:00Z" w:initials="Office">
-    <w:p>
-      <w:pPr>
-        <w:pStyle w:val="CommentText"/>
-      </w:pPr>
-      <w:r>
-        <w:rPr>
-          <w:rStyle w:val="CommentReference"/>
-        </w:rPr>
-        <w:annotationRef/>
-      </w:r>
-      <w:r>
-        <w:t>fecha</w:t>
-      </w:r>
-    </w:p>
-  </w:comment>
-  <w:comment w:id="52" w:author="Microsoft Office User" w:date="2016-10-03T16:15:00Z" w:initials="Office">
-    <w:p>
-      <w:pPr>
-        <w:pStyle w:val="CommentText"/>
-      </w:pPr>
-      <w:r>
-        <w:rPr>
-          <w:rStyle w:val="CommentReference"/>
-        </w:rPr>
-        <w:annotationRef/>
-      </w:r>
-      <w:r>
-        <w:t>fecha</w:t>
-      </w:r>
-    </w:p>
-  </w:comment>
-  <w:comment w:id="53" w:author="Microsoft Office User" w:date="2016-10-03T16:25:00Z" w:initials="Office">
-    <w:p>
-      <w:pPr>
-        <w:pStyle w:val="CommentText"/>
-      </w:pPr>
-      <w:r>
-        <w:rPr>
-          <w:rStyle w:val="CommentReference"/>
-        </w:rPr>
-        <w:annotationRef/>
-      </w:r>
-      <w:r>
-        <w:t>fecha</w:t>
-      </w:r>
-    </w:p>
-  </w:comment>
-  <w:comment w:id="54" w:author="Microsoft Office User" w:date="2016-10-03T17:44:00Z" w:initials="Office">
-    <w:p>
-      <w:pPr>
-        <w:pStyle w:val="CommentText"/>
-      </w:pPr>
-      <w:r>
-        <w:rPr>
-          <w:rStyle w:val="CommentReference"/>
-        </w:rPr>
-        <w:annotationRef/>
-      </w:r>
-      <w:r>
-        <w:t>fecha</w:t>
-      </w:r>
-    </w:p>
-  </w:comment>
-  <w:comment w:id="69" w:author="Microsoft Office User" w:date="2016-09-11T18:09:00Z" w:initials="MOU">
-    <w:p>
-      <w:pPr>
-        <w:pStyle w:val="CommentText"/>
-      </w:pPr>
-      <w:r>
-        <w:rPr>
-          <w:rStyle w:val="CommentReference"/>
-        </w:rPr>
-        <w:annotationRef/>
-      </w:r>
-      <w:r>
-        <w:t>Necesito un sinonimo</w:t>
-      </w:r>
-    </w:p>
-  </w:comment>
-  <w:comment w:id="110" w:author="Microsoft Office User" w:date="2016-09-06T09:34:00Z" w:initials="MOU">
-    <w:p>
-      <w:pPr>
-        <w:pStyle w:val="CommentText"/>
-      </w:pPr>
-      <w:r>
-        <w:rPr>
-          <w:rStyle w:val="CommentReference"/>
-        </w:rPr>
-        <w:annotationRef/>
-      </w:r>
-      <w:r>
-        <w:t>Definir si se podrán o no eliminar. Creo que se debería poder, gitlab creo que no permite (a modo comparativo).</w:t>
-      </w:r>
-    </w:p>
-  </w:comment>
-  <w:comment w:id="112" w:author="Microsoft Office User" w:date="2016-08-28T10:30:00Z" w:initials="Office">
-    <w:p>
-      <w:pPr>
-        <w:pStyle w:val="CommentText"/>
-      </w:pPr>
-      <w:r>
-        <w:rPr>
-          <w:rStyle w:val="CommentReference"/>
-        </w:rPr>
-        <w:annotationRef/>
-      </w:r>
-      <w:r>
-        <w:t>Peticiones o tareas? Vamo a decidirno</w:t>
-      </w:r>
-    </w:p>
-  </w:comment>
-  <w:comment w:id="113" w:author="Microsoft Office User" w:date="2016-08-30T20:41:00Z" w:initials="Office">
-    <w:p>
-      <w:pPr>
-        <w:pStyle w:val="CommentText"/>
-      </w:pPr>
-      <w:r>
-        <w:rPr>
-          <w:rStyle w:val="CommentReference"/>
-        </w:rPr>
-        <w:annotationRef/>
-      </w:r>
-      <w:r>
-        <w:t>La herramienta ok</w:t>
-      </w:r>
-    </w:p>
-  </w:comment>
-  <w:comment w:id="114" w:author="Microsoft Office User" w:date="2016-09-06T09:39:00Z" w:initials="MOU">
-    <w:p>
-      <w:pPr>
-        <w:pStyle w:val="CommentText"/>
-      </w:pPr>
-      <w:r>
-        <w:rPr>
-          <w:rStyle w:val="CommentReference"/>
-        </w:rPr>
-        <w:annotationRef/>
-      </w:r>
-      <w:r>
-        <w:t>Algún sinónimo? Definir, implementar, algo asi.</w:t>
-      </w:r>
-    </w:p>
-  </w:comment>
-  <w:comment w:id="118" w:author="Microsoft Office User" w:date="2016-09-04T16:26:00Z" w:initials="Office">
+  <w:comment w:id="98" w:author="Microsoft Office User" w:date="2016-09-04T16:26:00Z" w:initials="Office">
     <w:p>
       <w:pPr>
         <w:pStyle w:val="CommentText"/>
@@ -33724,27 +32915,7 @@
 
 <file path=word/commentsExtended.xml><?xml version="1.0" encoding="utf-8"?>
 <w15:commentsEx xmlns:wpc="http://schemas.microsoft.com/office/word/2010/wordprocessingCanvas" xmlns:mo="http://schemas.microsoft.com/office/mac/office/2008/main" xmlns:mc="http://schemas.openxmlformats.org/markup-compatibility/2006" xmlns:mv="urn:schemas-microsoft-com:mac:vml" xmlns:o="urn:schemas-microsoft-com:office:office" xmlns:r="http://schemas.openxmlformats.org/officeDocument/2006/relationships" xmlns:m="http://schemas.openxmlformats.org/officeDocument/2006/math" xmlns:v="urn:schemas-microsoft-com:vml" xmlns:wp14="http://schemas.microsoft.com/office/word/2010/wordprocessingDrawing" xmlns:wp="http://schemas.openxmlformats.org/drawingml/2006/wordprocessingDrawing" xmlns:w10="urn:schemas-microsoft-com:office:word" xmlns:w="http://schemas.openxmlformats.org/wordprocessingml/2006/main" xmlns:w14="http://schemas.microsoft.com/office/word/2010/wordml" xmlns:w15="http://schemas.microsoft.com/office/word/2012/wordml" xmlns:wpg="http://schemas.microsoft.com/office/word/2010/wordprocessingGroup" xmlns:wpi="http://schemas.microsoft.com/office/word/2010/wordprocessingInk" xmlns:wne="http://schemas.microsoft.com/office/word/2006/wordml" xmlns:wps="http://schemas.microsoft.com/office/word/2010/wordprocessingShape" mc:Ignorable="w14 w15 wp14">
-  <w15:commentEx w15:paraId="784A5A75" w15:done="0"/>
-  <w15:commentEx w15:paraId="577D2966" w15:done="0"/>
-  <w15:commentEx w15:paraId="77AA014C" w15:done="0"/>
-  <w15:commentEx w15:paraId="5000B93E" w15:done="0"/>
-  <w15:commentEx w15:paraId="46CF6A72" w15:done="0"/>
-  <w15:commentEx w15:paraId="1E3378F9" w15:done="0"/>
-  <w15:commentEx w15:paraId="37B4AEF7" w15:done="0"/>
-  <w15:commentEx w15:paraId="29A910A6" w15:done="0"/>
-  <w15:commentEx w15:paraId="55F07EC1" w15:done="0"/>
-  <w15:commentEx w15:paraId="063B92C6" w15:done="0"/>
-  <w15:commentEx w15:paraId="367A758B" w15:done="0"/>
-  <w15:commentEx w15:paraId="12FC3781" w15:done="0"/>
-  <w15:commentEx w15:paraId="70EA19D1" w15:done="0"/>
-  <w15:commentEx w15:paraId="5FED4B7A" w15:done="0"/>
-  <w15:commentEx w15:paraId="2D757E88" w15:done="0"/>
-  <w15:commentEx w15:paraId="0F8400E0" w15:done="0"/>
-  <w15:commentEx w15:paraId="56224034" w15:done="0"/>
   <w15:commentEx w15:paraId="7B05F8E2" w15:done="0"/>
-  <w15:commentEx w15:paraId="2F29E8D1" w15:done="0"/>
-  <w15:commentEx w15:paraId="75D5775C" w15:done="0"/>
-  <w15:commentEx w15:paraId="1950F1AC" w15:done="0"/>
   <w15:commentEx w15:paraId="14D52DB7" w15:done="0"/>
   <w15:commentEx w15:paraId="0B8343E1" w15:done="0"/>
   <w15:commentEx w15:paraId="1C3D9D4E" w15:done="0"/>
@@ -33850,7 +33021,7 @@
         <w:rStyle w:val="PageNumber"/>
         <w:noProof/>
       </w:rPr>
-      <w:t>2</w:t>
+      <w:t>25</w:t>
     </w:r>
     <w:r>
       <w:rPr>
@@ -42571,7 +41742,7 @@
 </file>
 
 <file path=customXml/itemProps1.xml><?xml version="1.0" encoding="utf-8"?>
-<ds:datastoreItem xmlns:ds="http://schemas.openxmlformats.org/officeDocument/2006/customXml" ds:itemID="{15779A7D-1EC3-D14C-BD78-8BBBA8C52FD0}">
+<ds:datastoreItem xmlns:ds="http://schemas.openxmlformats.org/officeDocument/2006/customXml" ds:itemID="{47E0EA24-A4DF-9443-81D4-E8E9B834076F}">
   <ds:schemaRefs>
     <ds:schemaRef ds:uri="http://schemas.openxmlformats.org/officeDocument/2006/bibliography"/>
   </ds:schemaRefs>

</xml_diff>

<commit_message>
Added comments about evm history context.
</commit_message>
<xml_diff>
--- a/final_doc/Complete_doc-before-upload.docx
+++ b/final_doc/Complete_doc-before-upload.docx
@@ -13564,356 +13564,9 @@
           <w:szCs w:val="22"/>
           <w:lang w:val="es-ES_tradnl" w:eastAsia="es-ES"/>
         </w:rPr>
-        <w:t>Según Young Kwak y Frank anbari (2011) el método de EVM y sus variaciones han sido utilizados bajo diversos nombres como EVPM o Earned Value Project Management, EVA o Earned Value Analysis que viene a ser Análisis del Valor Ganado e incluso otros términos más ligados a C/SCSC como C/SSR que son las siglas en inglés de Cost/Schedule Summary Report que en español significa Informe Resumido de Costo/Cronograma (p. 3). No obstante los términos que son más ampliamente usados en este capítulo son EVM y Gestión del Valor Ganado.</w:t>
-      </w:r>
-    </w:p>
-    <w:p>
-      <w:pPr>
-        <w:jc w:val="both"/>
-        <w:rPr>
-          <w:color w:val="000000" w:themeColor="text1"/>
-        </w:rPr>
-      </w:pPr>
-      <w:r>
-        <w:rPr>
-          <w:color w:val="000000" w:themeColor="text1"/>
-        </w:rPr>
-        <w:t xml:space="preserve">El origen de EVM y las razones por las cuales se produjo una exitosa adopción de la Gestión del Valor Ganado para acompañar el proceso de gestión de proyectos, están estrechamente asociados con el Departamento de Defensa de los Estados Unidos, tanto con el Ejercito, la Marina como con la Fuerza Aérea debido a que estas entidades se apoyan en técnicas que permitan medir el desempeño de sus proyectos tanto en términos monetarios como en términos de tiempo (cronograma) y así también proyecciones respecto al futuro de sus proyectos. También existen varias instituciones y organizaciones tanto en el sector privado como público que utilizan y aportan al conjunto de conceptos y principios que componen el EVM, un ejemplo de una importante organización es la </w:t>
-      </w:r>
-      <w:r>
-        <w:rPr>
-          <w:color w:val="000000" w:themeColor="text1"/>
-        </w:rPr>
-        <w:t xml:space="preserve">Administración Nacional de la Aeronáutica y del Espacio  </w:t>
-      </w:r>
-      <w:r>
-        <w:rPr>
-          <w:color w:val="000000" w:themeColor="text1"/>
-        </w:rPr>
-        <w:t xml:space="preserve">de los Estados Unidos, también conocida como NASA </w:t>
-      </w:r>
-      <w:r>
-        <w:rPr>
-          <w:color w:val="000000" w:themeColor="text1"/>
-        </w:rPr>
-        <w:t>por sus siglas en inglés, National Aeronautics and Space Administration</w:t>
-      </w:r>
-      <w:r>
-        <w:rPr>
-          <w:color w:val="000000" w:themeColor="text1"/>
-        </w:rPr>
-        <w:t>, sin embargo el origen de EVM no se relaciona directamente a la misma.</w:t>
-      </w:r>
-    </w:p>
-    <w:p>
-      <w:pPr>
-        <w:jc w:val="both"/>
-        <w:rPr>
-          <w:color w:val="000000" w:themeColor="text1"/>
-        </w:rPr>
-      </w:pPr>
-    </w:p>
-    <w:p>
-      <w:pPr>
-        <w:jc w:val="both"/>
-        <w:rPr>
-          <w:color w:val="000000" w:themeColor="text1"/>
-        </w:rPr>
-      </w:pPr>
-      <w:r>
-        <w:rPr>
-          <w:color w:val="000000" w:themeColor="text1"/>
-        </w:rPr>
-        <w:t xml:space="preserve">Según Cândido, Mählmann Heineck y Barros Neto (2014) la técnica de medición del rendimiento conocida como la gestión del valor ganado al dar un paso delante respecto a técnicas tradicionales como las Técnicas de Revisión y Evaluación de Proyectos y Costo también conocidas como PERT/Cost por sus siglas del inglés de Project Evaluation and Review Techniques and Cost, y los Criterios de Sistema de Control Costo/Cronograma también conocidos como C/SCSC por sus siglas del inglés Cost/Schedule Control System Criteria, fue fuertemente apoyada por la comunidad de gestores de proyectos que existe en torno al PMI (p. 1). </w:t>
-      </w:r>
-      <w:r>
-        <w:rPr>
-          <w:color w:val="000000" w:themeColor="text1"/>
-        </w:rPr>
-        <w:t xml:space="preserve">Con esto se puede concluir que las técnicas PERT/COST eran los predecesores de EVM, si bien el mismo no se fundamenta directamente en PERT/COST, su origen se relaciona a PERT/COST dado que estas técnicas eran ampliamente utilizadas antes de que el Departamento de Defensa de los Estados Unidos manifestaran la necesidad de un cambio de paradigma. </w:t>
-      </w:r>
-    </w:p>
-    <w:p>
-      <w:pPr>
-        <w:jc w:val="both"/>
-        <w:rPr>
-          <w:color w:val="000000" w:themeColor="text1"/>
-        </w:rPr>
-      </w:pPr>
-    </w:p>
-    <w:p>
-      <w:pPr>
-        <w:jc w:val="both"/>
-        <w:rPr>
-          <w:color w:val="000000" w:themeColor="text1"/>
-        </w:rPr>
-      </w:pPr>
-      <w:r>
-        <w:rPr>
-          <w:color w:val="000000" w:themeColor="text1"/>
-        </w:rPr>
-        <w:lastRenderedPageBreak/>
-        <w:t>Como lo describe Wayne (2000) los problemas que las técnicas utilizadas en la industria no podían solucionar se hacían más evidentes para las instituciones de defensa ya que a diferencia de los emprendimientos comerciales el caso de éxito o fracaso de proyectos de defensa no depende simplemente de factores como oferta, demanda, la satisfacción del usuario, etc. sino que tienen un carácter mucho más crítico. Los proyectos y programas dentro de estas instituciones son expuestos a una especia de rigurosa competencia mutua lo cual en algunos casos puede conducir a promesas de rendimiento, entrega y costos excesivamente optimistas, con el afán de recibir una aprobación o alguna ventaja competitiva. Para el momento en que los problemas en esas áreas se hacen evidentes el significativo acúmulo de pérdidas y costo de inversión propende a cancelar estos programas o proyectos. Todo esto resulta en un dilema entre invertir más tiempo y dinero o reducir cantidades de producción o características de los entregables o incluso ambas cosas. El impacto de este tipo de situaciones es aún peor dado que este dilema se repite sucesivamente a lo largo de toda la historia de adquisiciones de estas instituciones. De todas maneras los programas continuaron debido a que el sistema era necesario, en algunas ocasiones incluso a costos dramáticamente superiores a lo estimado originalmente y a cantidades inferiores a las deseadas (p. 1).</w:t>
-      </w:r>
-    </w:p>
-    <w:p>
-      <w:pPr>
-        <w:jc w:val="both"/>
-        <w:rPr>
-          <w:color w:val="000000" w:themeColor="text1"/>
-        </w:rPr>
-      </w:pPr>
-    </w:p>
-    <w:p>
-      <w:pPr>
-        <w:jc w:val="both"/>
-        <w:rPr>
-          <w:color w:val="000000" w:themeColor="text1"/>
-        </w:rPr>
-      </w:pPr>
-      <w:r>
-        <w:rPr>
-          <w:color w:val="000000" w:themeColor="text1"/>
-        </w:rPr>
-        <w:t xml:space="preserve">En términos históricos se puede establecer de forma aproximada el origen de principios de gestión primitivos que en algún momento podrían evolucionar a lo que es la Gestión del Valor Ganado. </w:t>
-      </w:r>
-      <w:r>
-        <w:rPr>
-          <w:color w:val="000000" w:themeColor="text1"/>
-        </w:rPr>
-        <w:t xml:space="preserve">Según Young Kwak y Frank anbari (2011) EVM es una metodología de gestión de proyectos para la medición del desempeño tanto en términos financieros como el desempeño del proyecto mismo. Se puede encontrar indicios de una forma básica del EVM en ambientes de ingeniería industrial y fábricas a finales de 1800 (p. 3). </w:t>
-      </w:r>
-    </w:p>
-    <w:p>
-      <w:pPr>
-        <w:jc w:val="both"/>
-        <w:rPr>
-          <w:color w:val="000000" w:themeColor="text1"/>
-        </w:rPr>
-      </w:pPr>
-    </w:p>
-    <w:p>
-      <w:pPr>
-        <w:jc w:val="both"/>
-        <w:rPr>
-          <w:color w:val="000000" w:themeColor="text1"/>
-        </w:rPr>
-      </w:pPr>
-      <w:r>
-        <w:rPr>
-          <w:color w:val="000000" w:themeColor="text1"/>
-        </w:rPr>
-        <w:t xml:space="preserve">De manera más históricamente específica también se puede detectar una necesidad de una metodología, de cierta manera, más avanzada. Si bien por definición el proyecto tiene un carácter único, el proceso de estimación y el resultado de dicha estimación no suele implicar demasiada complejidad al tratarse de proyectos de productos que hayan sido fabricados previamente, es decir, si ya se realizó una tarea anteriormente la estimación de cuanto tiempo y costo requerirá dicha tarea se hace más simple debido a que se puede contar con la experiencia previa. Sin embargo para proyectos en los que se requiere desarrollar un prototipo o un entregable nunca antes hecho, realizar estimaciones puede ser un proceso mucho mas complejo. Y justamente este es muchas veces el caso con los programas de defensa que son frecuentemente requeridos a hacer cosas que nunca antes se hayan realizado. Tanto es así que como lo expone Wayne (2000) el Departamento de Defensa de los Estados Unidos a inicio de la década de los 50 reconoció que la ya en aumento complejidad de sus contratos de sistemas de desarrollo de armamentos demandaba técnicas de gestión más sofisticadas en relación a las que eran utilizadas usualmente en la industria (p. 1). </w:t>
-      </w:r>
-    </w:p>
-    <w:p>
-      <w:pPr>
-        <w:jc w:val="both"/>
-        <w:rPr>
-          <w:color w:val="000000" w:themeColor="text1"/>
-        </w:rPr>
-      </w:pPr>
-      <w:r>
-        <w:rPr>
-          <w:color w:val="000000" w:themeColor="text1"/>
-        </w:rPr>
-        <w:t xml:space="preserve">Además Wayne (2000) expone que los primeros intentos de resolver estos problemas de gestión de las mencionadas instituciones de defensa, más específicamente, problemas de gestión de programas y proyectos, y del sistema que involucraba a los mismos, condujeron de cierta manera al desarrollo de nuevas herramientas que utilizaron como base los conocimientos teóricos y prácticos de técnicas como PERT. Siendo así, partiendo de PERT se desarrollaron herramientas que pudiesen minimizar, al menos en algunos aspectos, al problema de gestión recurrente.  Por un lado estaba PERT/COST, una técnica de gestión de red de carga de recursos, originada en la Marina de los Estados </w:t>
-      </w:r>
-      <w:r>
-        <w:rPr>
-          <w:color w:val="000000" w:themeColor="text1"/>
-        </w:rPr>
-        <w:lastRenderedPageBreak/>
-        <w:t xml:space="preserve">Unidos como un requerimiento de contrato, con el cual cada cliente del gobierno define sus requisitos específicos. El Departamento de Defensa estaba liderando la manera en la cual se desarrollaban técnicas de gestión modernas. Pero por otro lado, la falta de coordinación de estas iniciativas resultaba finalmente en un ambiente de ansiedad en la industria dado la proliferación de diferentes requisitos para contratos y las diferencias inherentes que imponía cada técnica respecto a la forma en la cual proponían que se realice la gestión (p. 1).  </w:t>
-      </w:r>
-    </w:p>
-    <w:p>
-      <w:pPr>
-        <w:jc w:val="both"/>
-        <w:rPr>
-          <w:color w:val="000000" w:themeColor="text1"/>
-        </w:rPr>
-      </w:pPr>
-    </w:p>
-    <w:p>
-      <w:pPr>
-        <w:jc w:val="both"/>
-        <w:rPr>
-          <w:color w:val="000000" w:themeColor="text1"/>
-        </w:rPr>
-      </w:pPr>
-      <w:r>
-        <w:rPr>
-          <w:color w:val="000000" w:themeColor="text1"/>
-        </w:rPr>
-        <w:t>A pesar de la ansiedad de la industria y la falta de unicidad de parte del Departamento de Defensa de los Estados Unidos respecto a un método integral de gestión de proyectos que se pudiera reflejar en un mismo y genérico conjunto de requisitos para los contratos y así también  para la gestión interna de los proyectos lo cual facilitaría la comparación y evaluación de los mismos, se hacía presente una necesidad por lo cual se pudo llegar a una iniciativa que con la cual se pretendía cubrir algunos de estos puntos. Finalmente se hace conocer una metodología con una relación más directa con la Gestión del Valor Ganado. S</w:t>
-      </w:r>
-      <w:r>
-        <w:rPr>
-          <w:color w:val="000000" w:themeColor="text1"/>
-        </w:rPr>
-        <w:t xml:space="preserve">egún Young Kwak y Frank Anbari (2011) la Gestión del Valor Ganado es una metodología de gestión para integrar el alcance al cronograma y recursos y para la medición del rendimiento y progreso del proyecto, la cual inició históricamente como Cost/Schedule Control System Criteria, C/SCSC, en español </w:t>
-      </w:r>
-      <w:r>
-        <w:rPr>
-          <w:color w:val="000000" w:themeColor="text1"/>
-        </w:rPr>
-        <w:t xml:space="preserve">Sistema de Control y Planificación de Costo Cronograma o </w:t>
-      </w:r>
-      <w:r>
-        <w:rPr>
-          <w:color w:val="000000" w:themeColor="text1"/>
-        </w:rPr>
-        <w:t>Criterios de Sistema de Control Costo/Cronograma</w:t>
-      </w:r>
-      <w:r>
-        <w:rPr>
-          <w:color w:val="000000" w:themeColor="text1"/>
-        </w:rPr>
-        <w:t>, por el Departamento de Defensa de los Estados Unidos en los 1960s (p. 2). Los sucesos que llevaron a la adopción del C/SCSC son explicados a mayor nivel de detalle a continuación.</w:t>
-      </w:r>
-    </w:p>
-    <w:p>
-      <w:pPr>
-        <w:jc w:val="both"/>
-        <w:rPr>
-          <w:color w:val="000000" w:themeColor="text1"/>
-        </w:rPr>
-      </w:pPr>
-    </w:p>
-    <w:p>
-      <w:pPr>
-        <w:jc w:val="both"/>
-        <w:rPr>
-          <w:color w:val="000000" w:themeColor="text1"/>
-        </w:rPr>
-      </w:pPr>
-      <w:r>
-        <w:rPr>
-          <w:color w:val="000000" w:themeColor="text1"/>
-        </w:rPr>
-        <w:t xml:space="preserve">Entre otras cosas, la situación de la industria, las condiciones de los servicios de defensa, más la complejidad de los programas, las inadecuadas técnicas industriales de gestión y las preocupaciones de la industria, la variación de los requisitos respecto a una institución de defensa y otra, eventualmente llevaron a que se desarrolle una técnica más apropiada para la gestión de proyectos y finalmente a la adopción de lo que hoy se conoce como EVM. Sin embargo esto no ha sido una transición tan directa. </w:t>
-      </w:r>
-    </w:p>
-    <w:p>
-      <w:pPr>
-        <w:jc w:val="both"/>
-        <w:rPr>
-          <w:color w:val="000000" w:themeColor="text1"/>
-        </w:rPr>
-      </w:pPr>
-    </w:p>
-    <w:p>
-      <w:pPr>
-        <w:jc w:val="both"/>
-        <w:rPr>
-          <w:color w:val="000000" w:themeColor="text1"/>
-        </w:rPr>
-      </w:pPr>
-      <w:r>
-        <w:rPr>
-          <w:color w:val="000000" w:themeColor="text1"/>
-        </w:rPr>
-        <w:t xml:space="preserve">Según </w:t>
-      </w:r>
-      <w:r>
-        <w:rPr>
-          <w:color w:val="000000" w:themeColor="text1"/>
-        </w:rPr>
-        <w:t>Wayne</w:t>
-      </w:r>
-      <w:r>
-        <w:rPr>
-          <w:color w:val="000000" w:themeColor="text1"/>
-        </w:rPr>
-        <w:t xml:space="preserve"> (2000) primeramente los servicios, es decir, la Fuerza Aérea, Marina y Ejercito, difícilmente se ponían de acuerdo respecto a un punto de vista común. Por un lado la Fuerza Aérea tendía a evitar discusiones que sugiriesen soluciones integrales, es decir, las cuales fuesen lo suficientemente genéricas para ser utilizadas por todos los servicios (Fuerza Aérea, Marina y Ejercito de los Estados Unidos), debido a que la postura que manifestaba la Fuerza Aérea respecto a PERT/COST era que estas técnicas eran demasiado rígidas. En este punto la Fuerza Aérea estaba de hecho de acuerdo con el Ejercito. Aún con estas diferencias, se realizaron investigaciones respecto a las mejores practicas utilizadas por las empresas americanas que lideraban el mercado. Estas investigaciones fueron realizadas por un conjunto de pioneros liderados por un oficial de la Fuerza Aérea, el señor </w:t>
-      </w:r>
-      <w:r>
-        <w:rPr>
-          <w:color w:val="000000" w:themeColor="text1"/>
-        </w:rPr>
-        <w:t>Hans “Whitey” Driessnack</w:t>
-      </w:r>
-      <w:r>
-        <w:rPr>
-          <w:color w:val="000000" w:themeColor="text1"/>
-        </w:rPr>
-        <w:t xml:space="preserve">. Así fue como la Fuerza Aérea pudo capturar de cierta manera las practicas y utilizarlas como puntos de referencia o criterios de gestión efectiva en las especificaciones de los </w:t>
-      </w:r>
-      <w:r>
-        <w:rPr>
-          <w:color w:val="000000" w:themeColor="text1"/>
-        </w:rPr>
-        <w:t>Criterios de Sistema de Control Costo/Cronograma</w:t>
-      </w:r>
-      <w:r>
-        <w:rPr>
-          <w:color w:val="000000" w:themeColor="text1"/>
-        </w:rPr>
-        <w:t xml:space="preserve">, </w:t>
-      </w:r>
-      <w:r>
-        <w:rPr>
-          <w:color w:val="000000" w:themeColor="text1"/>
-        </w:rPr>
-        <w:t>C/SCSC</w:t>
-      </w:r>
-      <w:r>
-        <w:rPr>
-          <w:color w:val="000000" w:themeColor="text1"/>
-        </w:rPr>
-        <w:t xml:space="preserve">. Si bien este innovador enfoque era muy prometedor, las promesas del mismo se redujeron con el surgimiento de múltiples versiones del mismo provenientes de la misma Fuerza Aérea, lo cual dificultaba una imagen de estabilidad y solidez y también dispersaba el interés tanto de parte de la industria como de otras </w:t>
-      </w:r>
-      <w:r>
-        <w:rPr>
-          <w:color w:val="000000" w:themeColor="text1"/>
-        </w:rPr>
-        <w:lastRenderedPageBreak/>
-        <w:t xml:space="preserve">instituciones de defensa. Se necesitaría una perspectiva más amplia para superar los puntos de vista individuales. En 1966 la Oficina de la Secretaría de Defensa de los Estados Unidos pudo solucionar este problema al adoptar las especificaciones de la Fuerza Aérea y realizar las respectivas coordinaciones con los demás servicios. Tan sólo un año después, en 1967 el Departamento de Defensa de los Estados Unidos emitió la Instrucción 7000.2, “Performance Measurement for Selected Acquisitions”, lo que viene a ser, Medición del Desempeño de Adquisiciones Seleccionadas. La DoDI 7000.2 encomendó un procedimiento uniforme del Departamento de Defensa de los Estados Unidos, requiriendo el cumplimiento de parte de la industria respecto a </w:t>
-      </w:r>
-      <w:r>
-        <w:rPr>
-          <w:color w:val="000000" w:themeColor="text1"/>
-        </w:rPr>
-        <w:t>C/SCSC</w:t>
-      </w:r>
-      <w:r>
-        <w:rPr>
-          <w:color w:val="000000" w:themeColor="text1"/>
-        </w:rPr>
-        <w:t xml:space="preserve">. Esto hizo que </w:t>
-      </w:r>
-      <w:r>
-        <w:rPr>
-          <w:color w:val="000000" w:themeColor="text1"/>
-        </w:rPr>
-        <w:t>C/SCSC</w:t>
-      </w:r>
-      <w:r>
-        <w:rPr>
-          <w:color w:val="000000" w:themeColor="text1"/>
-        </w:rPr>
-        <w:t xml:space="preserve"> fuese exitosamente adoptado. Esta instrucción marcó el nacimiento de una manera revolucionaria de trabajar con la industria – y de forma indirecta EVM. Todos los servicios, tanto la Fuerza Aérea, Marina y Ejercito de los Estados Unidos, usarían los mismos criterios de gestión para contratos relacionados a la industria de defensa en los programas y proyectos más importantes (p. 2). </w:t>
-      </w:r>
-    </w:p>
-    <w:p>
-      <w:pPr>
-        <w:jc w:val="both"/>
-        <w:rPr>
-          <w:color w:val="000000" w:themeColor="text1"/>
-        </w:rPr>
-      </w:pPr>
-      <w:r>
-        <w:rPr>
-          <w:color w:val="000000" w:themeColor="text1"/>
-        </w:rPr>
-        <w:t xml:space="preserve">Estos criterios también representaban según Wayne (2000), las mejores prácticas de gestión utilizadas por la industria americana y que requerían a la gestión del valor ganado como técnica integradora. </w:t>
-      </w:r>
-    </w:p>
-    <w:p>
-      <w:pPr>
-        <w:pStyle w:val="NormalWeb"/>
-        <w:jc w:val="both"/>
+        <w:t>Según Young Kwak</w:t>
+      </w:r>
+      <w:r>
         <w:rPr>
           <w:rFonts w:ascii="Arial" w:hAnsi="Arial" w:cs="Arial"/>
           <w:color w:val="000000" w:themeColor="text1"/>
@@ -13921,7 +13574,8 @@
           <w:szCs w:val="22"/>
           <w:lang w:val="es-ES_tradnl" w:eastAsia="es-ES"/>
         </w:rPr>
-      </w:pPr>
+        <w:t xml:space="preserve"> y Frank A</w:t>
+      </w:r>
       <w:r>
         <w:rPr>
           <w:rFonts w:ascii="Arial" w:hAnsi="Arial" w:cs="Arial"/>
@@ -13930,382 +13584,514 @@
           <w:szCs w:val="22"/>
           <w:lang w:val="es-ES_tradnl" w:eastAsia="es-ES"/>
         </w:rPr>
-        <w:t xml:space="preserve">Según Young Kwak y Frank anbari (2011) La Gestión del Valor Ganado fue presentada al gobierno federal de los Estados Unidos en 1967 como parte integral del estándar C/SCSC principalmente con la finalidad de entender los aspectos financieros de los programas y proyectos y así también para ser usado en programas de grandes adquisiciones en un intento de establecer una metodología consistente basada en las mejores prácticas (p. 3). </w:t>
-      </w:r>
-    </w:p>
-    <w:p>
-      <w:pPr>
-        <w:pStyle w:val="Heading3"/>
-        <w:jc w:val="both"/>
-        <w:rPr>
-          <w:rFonts w:eastAsia="Times New Roman"/>
-          <w:b/>
-          <w:bCs/>
-          <w:lang w:val="es-ES_tradnl"/>
-        </w:rPr>
-      </w:pPr>
-    </w:p>
-    <w:p>
-      <w:pPr>
-        <w:pStyle w:val="Heading3"/>
-        <w:jc w:val="both"/>
-        <w:rPr>
-          <w:rFonts w:eastAsia="Times New Roman"/>
-          <w:b/>
-          <w:bCs/>
-          <w:lang w:val="es-ES_tradnl"/>
-        </w:rPr>
-      </w:pPr>
-      <w:bookmarkStart w:id="29" w:name="_Toc464123250"/>
-      <w:r>
-        <w:rPr>
-          <w:rFonts w:eastAsia="Times New Roman"/>
-          <w:b/>
-          <w:bCs/>
-          <w:lang w:val="es-ES_tradnl"/>
-        </w:rPr>
-        <w:t>Primeros desafíos</w:t>
-      </w:r>
-      <w:r>
-        <w:rPr>
-          <w:rFonts w:eastAsia="Times New Roman"/>
-          <w:b/>
-          <w:bCs/>
-          <w:lang w:val="es-ES_tradnl"/>
-        </w:rPr>
-        <w:t>:</w:t>
-      </w:r>
-      <w:bookmarkEnd w:id="29"/>
-      <w:r>
-        <w:rPr>
-          <w:rFonts w:eastAsia="Times New Roman"/>
-          <w:b/>
-          <w:bCs/>
-          <w:lang w:val="es-ES_tradnl"/>
-        </w:rPr>
-        <w:t xml:space="preserve"> </w:t>
-      </w:r>
-    </w:p>
-    <w:p>
-      <w:pPr>
-        <w:pStyle w:val="Normal1"/>
-        <w:rPr>
-          <w:lang w:val="es-ES_tradnl"/>
-        </w:rPr>
-      </w:pPr>
-    </w:p>
-    <w:p>
-      <w:pPr>
-        <w:jc w:val="both"/>
-        <w:rPr>
-          <w:color w:val="000000" w:themeColor="text1"/>
-        </w:rPr>
-      </w:pPr>
-      <w:r>
-        <w:rPr>
-          <w:color w:val="000000" w:themeColor="text1"/>
-        </w:rPr>
-        <w:t>Como se puede notar dadas las diferentes acciones, puntos de vista, iniciativas y otras diferencias entre los servicios, el Departamento de Defensa de los Estados Unidos no era una institución monolítica, es decir, no era una institución en la cual, por ejemplo, se mantenga una misma postura y punto de vista respecto de un tema específico, entre los diferentes servicios que la componen, como puede ser en este caso los requerimientos contractuales para programas y proyectos, si no que era más bien una institución en la cual participaban de forma relativamente independiente otras instituciones las cuales podrían o no estar de acuerdo respecto a asuntos específicos y por lo tanto podrían también manifestar diferentes posturas y diferentes actuares. Por lo que Wayne (2000) expone que cuando el Departamento de Defensa de los Estados Unidos emitió la DoDI 7000.2, la industria de alguna manera temía que los diferentes servicios no la implementarían de manera cabal y consistente, por lo que la industria manifestó estos miedos. En respuesta a esto, David Packard en su carácter de Secretario de Defensa de los Estados Unidos y en representación de dicha Secretaría de Defensa, dirigió a los servicios para que involucraran a la industria y realizaran cursos de EVM, en el, en ese entonces, Defense Systems Management School (ahora Defense Systems Management College) (p. 2).</w:t>
-      </w:r>
-    </w:p>
-    <w:p>
-      <w:pPr>
-        <w:jc w:val="both"/>
-        <w:rPr>
-          <w:color w:val="000000" w:themeColor="text1"/>
-        </w:rPr>
-      </w:pPr>
-    </w:p>
-    <w:p>
-      <w:pPr>
-        <w:jc w:val="both"/>
-        <w:rPr>
-          <w:color w:val="000000" w:themeColor="text1"/>
-        </w:rPr>
-      </w:pPr>
-      <w:r>
-        <w:rPr>
-          <w:color w:val="000000" w:themeColor="text1"/>
-        </w:rPr>
-        <w:t>Según Wayne (2000) en Junio de 1970 se realizó una reunión en Andrews Air Force Base</w:t>
-      </w:r>
-      <w:r>
-        <w:rPr>
-          <w:color w:val="000000" w:themeColor="text1"/>
-        </w:rPr>
-        <w:t xml:space="preserve"> </w:t>
-      </w:r>
-      <w:r>
-        <w:rPr>
-          <w:color w:val="000000" w:themeColor="text1"/>
-        </w:rPr>
-        <w:t xml:space="preserve"> donde </w:t>
-      </w:r>
-      <w:r>
-        <w:rPr>
-          <w:color w:val="000000" w:themeColor="text1"/>
-        </w:rPr>
-        <w:t>conferenciantes</w:t>
-      </w:r>
-      <w:r>
-        <w:rPr>
-          <w:color w:val="000000" w:themeColor="text1"/>
-        </w:rPr>
-        <w:t xml:space="preserve"> tanto de parte de la industria como de parte del gobierno pudieron </w:t>
-      </w:r>
+        <w:t>nbari (2011) el método de EVM y sus variaciones han sido utilizados bajo diversos nombres como EVPM o Earned Value Project Management, EVA o Earned Value Analysis que viene a ser Análisis del Valor Ganado e incluso otros términos más ligados a C/SCSC como C/SSR que son las siglas en inglés de Cost/Schedule Summary Report que en español significa Informe Resumido de Costo/Cronograma (p. 3). No obstante los términos que son más ampliamente usados en este capítulo son EVM y Gestión del Valor Ganado.</w:t>
+      </w:r>
+    </w:p>
+    <w:p>
+      <w:pPr>
+        <w:jc w:val="both"/>
+        <w:rPr>
+          <w:color w:val="000000" w:themeColor="text1"/>
+        </w:rPr>
+      </w:pPr>
+      <w:r>
+        <w:rPr>
+          <w:color w:val="000000" w:themeColor="text1"/>
+        </w:rPr>
+        <w:t xml:space="preserve">El origen de EVM y las razones por las cuales se produjo una exitosa adopción de la Gestión del Valor Ganado para acompañar el proceso de gestión de proyectos, están estrechamente asociados con el Departamento de Defensa de los Estados Unidos, tanto con el Ejercito, la Marina como con la Fuerza Aérea debido a que estas entidades se apoyan en técnicas que permitan medir el desempeño de sus proyectos tanto en términos monetarios como en términos de tiempo (cronograma) y así también proyecciones respecto al futuro de sus proyectos. También existen varias instituciones y organizaciones tanto en el sector privado como público que utilizan y aportan al conjunto de conceptos y principios que componen el EVM, un ejemplo de una importante organización es la </w:t>
+      </w:r>
+      <w:r>
+        <w:rPr>
+          <w:color w:val="000000" w:themeColor="text1"/>
+        </w:rPr>
+        <w:t xml:space="preserve">Administración Nacional de la Aeronáutica y del Espacio  </w:t>
+      </w:r>
+      <w:r>
+        <w:rPr>
+          <w:color w:val="000000" w:themeColor="text1"/>
+        </w:rPr>
+        <w:t xml:space="preserve">de los Estados Unidos, también conocida como NASA </w:t>
+      </w:r>
+      <w:r>
+        <w:rPr>
+          <w:color w:val="000000" w:themeColor="text1"/>
+        </w:rPr>
+        <w:t>por sus siglas en inglés, National Aeronautics and Space Administration</w:t>
+      </w:r>
+      <w:r>
+        <w:rPr>
+          <w:color w:val="000000" w:themeColor="text1"/>
+        </w:rPr>
+        <w:t xml:space="preserve">, </w:t>
+      </w:r>
+      <w:commentRangeStart w:id="29"/>
+      <w:r>
+        <w:rPr>
+          <w:color w:val="000000" w:themeColor="text1"/>
+        </w:rPr>
+        <w:t>sin embargo el origen de EVM no se relaciona directamente a la misma.</w:t>
+      </w:r>
+      <w:commentRangeEnd w:id="29"/>
+      <w:r>
+        <w:rPr>
+          <w:rStyle w:val="CommentReference"/>
+        </w:rPr>
+        <w:commentReference w:id="29"/>
+      </w:r>
+    </w:p>
+    <w:p>
+      <w:pPr>
+        <w:jc w:val="both"/>
+        <w:rPr>
+          <w:color w:val="000000" w:themeColor="text1"/>
+        </w:rPr>
+      </w:pPr>
+    </w:p>
+    <w:p>
+      <w:pPr>
+        <w:jc w:val="both"/>
+        <w:rPr>
+          <w:color w:val="000000" w:themeColor="text1"/>
+        </w:rPr>
+      </w:pPr>
+      <w:commentRangeStart w:id="30"/>
+      <w:r>
+        <w:rPr>
+          <w:color w:val="000000" w:themeColor="text1"/>
+        </w:rPr>
+        <w:t>Según Cândido</w:t>
+      </w:r>
+      <w:commentRangeEnd w:id="30"/>
+      <w:r>
+        <w:rPr>
+          <w:rStyle w:val="CommentReference"/>
+        </w:rPr>
+        <w:commentReference w:id="30"/>
+      </w:r>
+      <w:r>
+        <w:rPr>
+          <w:color w:val="000000" w:themeColor="text1"/>
+        </w:rPr>
+        <w:t xml:space="preserve">, Mählmann Heineck y Barros Neto (2014) la técnica de medición del rendimiento conocida como la gestión del valor ganado al dar un paso delante respecto a técnicas tradicionales como las Técnicas de Revisión y Evaluación de Proyectos y Costo también conocidas como PERT/Cost por sus siglas del inglés de Project Evaluation and Review Techniques and Cost, y los Criterios de Sistema de Control Costo/Cronograma también conocidos como C/SCSC por sus siglas del inglés Cost/Schedule Control System Criteria, fue fuertemente apoyada por la comunidad de gestores de proyectos que existe en torno al PMI (p. 1). </w:t>
+      </w:r>
+      <w:r>
+        <w:rPr>
+          <w:color w:val="000000" w:themeColor="text1"/>
+        </w:rPr>
+        <w:t xml:space="preserve">Con esto se puede concluir que las técnicas PERT/COST eran los predecesores de EVM, si bien el mismo no se fundamenta directamente en PERT/COST, su origen se relaciona a PERT/COST dado que estas técnicas eran ampliamente utilizadas antes de que el Departamento de Defensa de los Estados Unidos manifestaran la necesidad de un cambio de paradigma. </w:t>
+      </w:r>
+    </w:p>
+    <w:p>
+      <w:pPr>
+        <w:jc w:val="both"/>
+        <w:rPr>
+          <w:color w:val="000000" w:themeColor="text1"/>
+        </w:rPr>
+      </w:pPr>
+    </w:p>
+    <w:p>
+      <w:pPr>
+        <w:jc w:val="both"/>
+        <w:rPr>
+          <w:color w:val="000000" w:themeColor="text1"/>
+        </w:rPr>
+      </w:pPr>
+      <w:commentRangeStart w:id="31"/>
       <w:r>
         <w:rPr>
           <w:color w:val="000000" w:themeColor="text1"/>
         </w:rPr>
         <w:lastRenderedPageBreak/>
-        <w:t>debatir respecto a los procedimientos de implementación. Por ejemplo la  industria presentaba un mayor interés en una interpretación más amplia para el material de gestión en EVM. El gobierno por otra parte respondió a esto nominando a un representante de la industria para escribir el material de guía. De esta manera empezó una alianza entre el gobierno y la industria caracterizada por momentos de hostilidad y desconfianza mutua, pero así mismo llevando eventualmente a momentos de extraordinaria cooperación (p. 2).</w:t>
-      </w:r>
-    </w:p>
-    <w:p>
-      <w:pPr>
-        <w:jc w:val="both"/>
-        <w:rPr>
-          <w:color w:val="000000" w:themeColor="text1"/>
-        </w:rPr>
-      </w:pPr>
-    </w:p>
-    <w:p>
-      <w:pPr>
-        <w:jc w:val="both"/>
-        <w:rPr>
-          <w:color w:val="000000" w:themeColor="text1"/>
-        </w:rPr>
-      </w:pPr>
-      <w:r>
-        <w:rPr>
-          <w:color w:val="000000" w:themeColor="text1"/>
-        </w:rPr>
-        <w:t xml:space="preserve">Para Wayne (2000) los desafíos de la gestión de proyectos, los cuales fueron enfrentados hace décadas son aún más complejos hoy en día. Los cuales son exacerbados por una menor porción del presupuesto nacional para la defensa de los Estados Unidos y una reducida base industrial. El avión combatiente Raptor F-22 de la Fuerza Aérea de los Estados unidos, en avanzado desarrollo en los años 2000 para reemplazar el F-15, provee un excelente caso de estudio. La Fuerza Aérea requiere que el F-22 vuele más rápido que la velocidad del sonido sin utilizar </w:t>
-      </w:r>
-      <w:r>
-        <w:rPr>
-          <w:color w:val="000000" w:themeColor="text1"/>
-        </w:rPr>
-        <w:t xml:space="preserve">sistemas de postcombustión </w:t>
-      </w:r>
-      <w:r>
-        <w:rPr>
-          <w:color w:val="000000" w:themeColor="text1"/>
-        </w:rPr>
-        <w:t xml:space="preserve">de </w:t>
-      </w:r>
-      <w:r>
-        <w:rPr>
-          <w:color w:val="000000" w:themeColor="text1"/>
-        </w:rPr>
-        <w:t>alto consumo de combustible</w:t>
-      </w:r>
-      <w:r>
-        <w:rPr>
-          <w:color w:val="000000" w:themeColor="text1"/>
-        </w:rPr>
-        <w:t>. El mismo además debe incorporar características avanzadas, como la “curación automática” que consiste en reconfiguraciones automáticas de sus sensores para compensar los equipos dañados en combate. Este es un excelente caso de estudio debido a que no existen equivalentes a estas avanzadas capacidades, lo cual obliga al gobierno a asumir el costo del riesgo de desarrollo. Programas como estos requieren la mejor gestión de proyecto posible para proteger el interés publico, al no tener precios establecidos en el mercado. Este tipo de entorno propició el éxito de EVM, según Wayne (2000), la manera más efectiva conocida, de integrar el alcance del trabajo, los cronogramas y recursos con el riesgo de gestión (p. 2).</w:t>
-      </w:r>
-    </w:p>
-    <w:p>
-      <w:pPr>
-        <w:jc w:val="both"/>
-        <w:rPr>
-          <w:color w:val="000000" w:themeColor="text1"/>
-        </w:rPr>
-      </w:pPr>
-    </w:p>
-    <w:p>
-      <w:pPr>
-        <w:pStyle w:val="Heading3"/>
-        <w:jc w:val="both"/>
-        <w:rPr>
-          <w:rFonts w:eastAsia="Times New Roman"/>
-          <w:lang w:val="es-ES_tradnl"/>
-        </w:rPr>
-      </w:pPr>
-      <w:bookmarkStart w:id="30" w:name="_Toc464123251"/>
-      <w:r>
-        <w:rPr>
-          <w:rFonts w:eastAsia="Times New Roman"/>
-          <w:b/>
-          <w:bCs/>
-          <w:lang w:val="es-ES_tradnl"/>
-        </w:rPr>
-        <w:t>Evolución</w:t>
-      </w:r>
-      <w:r>
-        <w:rPr>
-          <w:rFonts w:eastAsia="Times New Roman"/>
-          <w:b/>
-          <w:bCs/>
-          <w:lang w:val="es-ES_tradnl"/>
-        </w:rPr>
-        <w:t>:</w:t>
-      </w:r>
-      <w:bookmarkEnd w:id="30"/>
-      <w:r>
-        <w:rPr>
-          <w:rFonts w:eastAsia="Times New Roman"/>
-          <w:b/>
-          <w:bCs/>
-          <w:lang w:val="es-ES_tradnl"/>
-        </w:rPr>
-        <w:t xml:space="preserve"> </w:t>
-      </w:r>
-    </w:p>
-    <w:p>
-      <w:pPr>
-        <w:jc w:val="both"/>
-        <w:rPr>
-          <w:color w:val="000000" w:themeColor="text1"/>
-        </w:rPr>
-      </w:pPr>
-    </w:p>
-    <w:p>
-      <w:pPr>
-        <w:jc w:val="both"/>
-        <w:rPr>
-          <w:color w:val="000000" w:themeColor="text1"/>
-        </w:rPr>
-      </w:pPr>
-      <w:r>
-        <w:rPr>
-          <w:color w:val="000000" w:themeColor="text1"/>
-        </w:rPr>
-        <w:t xml:space="preserve">Respecto a la evolución de la Gestión del Valor Ganado, Wayne (2000) manifiesta que la política del EVM que había evolucionado en los años 1970 estaba, en aquella época, en su tradicional modo de “vigilancia/supervisión”,  utilizado, en ese entonces, por el Departamento de Defensa de los Estados Unidos, es decir, pretendían asegurar la situación por medio de actividades de supervisión. La Oficina de la Secretaría de Defensa estableció una política de alto nivel, dejando, por otro lado, la implementación a los diferentes departamentos militares. Dado esto empezaron a surgir desacuerdos entre los departamentos militares respecto a la interpretación de la política llevando a compromisos, típicamente resultando en aún más detalladas guías respecto a la política. A esto se suman las peticiones de supuestas aclaraciones, por parte de la industria, respecto a estas guías y el inexorable crecimiento de las regulaciones de parte del gobierno. C/SCSC no era la excepción, dando un aumento a una subcultura de expertos y consultores del gobierno y la industria. Otro pionero de EVM de la Fuerza Aérea de los Estados Unidos, Robert Kemps, se mudó a la Oficina de la Secretaría de Defensa para liderar la supervisión de la organización de gestión de rendimiento. Como un notable autor de EVM, él visualizó sus principales misiones como supervisar y enseñar, y que su principal problema sería la rotación de personal de alto nivel. Nombrados políticos llegaron al Pentágono trayendo nuevas iniciativas de gestión, las cuales en algunos casos eran nuevas como fugaces (p. 2). </w:t>
-      </w:r>
-    </w:p>
-    <w:p>
-      <w:pPr>
-        <w:jc w:val="both"/>
-        <w:rPr>
-          <w:color w:val="000000" w:themeColor="text1"/>
-        </w:rPr>
-      </w:pPr>
-    </w:p>
-    <w:p>
-      <w:pPr>
-        <w:jc w:val="both"/>
-        <w:rPr>
-          <w:color w:val="000000" w:themeColor="text1"/>
-        </w:rPr>
-      </w:pPr>
+        <w:t xml:space="preserve">Como lo describe Wayne (2000) los problemas que las técnicas utilizadas en la industria no podían solucionar se hacían más evidentes para las instituciones de defensa ya que a diferencia de los emprendimientos comerciales el caso de éxito o fracaso de proyectos de defensa no depende simplemente de factores como oferta, demanda, la satisfacción del usuario, etc. sino que tienen un carácter mucho más crítico. </w:t>
+      </w:r>
+      <w:commentRangeEnd w:id="31"/>
+      <w:r>
+        <w:rPr>
+          <w:rStyle w:val="CommentReference"/>
+        </w:rPr>
+        <w:commentReference w:id="31"/>
+      </w:r>
+      <w:r>
+        <w:rPr>
+          <w:color w:val="000000" w:themeColor="text1"/>
+        </w:rPr>
+        <w:t>Los proyectos y programas dentro de estas instituciones son expuestos a una especia de rigurosa competencia mutua lo cual en algunos casos puede conducir a promesas de rendimiento, entrega y costos excesivamente optimistas, con el afán de recibir una aprobación o alguna ventaja competitiva. Para el momento en que los problemas en esas áreas se hacen evidentes el significativo acúmulo de pérdidas y costo de inversión propende a cancelar estos programas o proyectos. Todo esto resulta en un dilema entre invertir más tiempo y dinero o reducir cantidades de producción o características de los entregables o incluso ambas cosas. El impacto de este tipo de situaciones es aún peor dado que este dilema se repite sucesivamente a lo largo de toda la historia de adquisiciones de estas instituciones. De todas maneras los programas continuaron debido a que el sistema era necesario, en algunas ocasiones incluso a costos dramáticamente superiores a lo estimado originalmente y a cantidades inferiores a las deseadas (p. 1).</w:t>
+      </w:r>
+    </w:p>
+    <w:p>
+      <w:pPr>
+        <w:jc w:val="both"/>
+        <w:rPr>
+          <w:color w:val="000000" w:themeColor="text1"/>
+        </w:rPr>
+      </w:pPr>
+    </w:p>
+    <w:p>
+      <w:pPr>
+        <w:jc w:val="both"/>
+        <w:rPr>
+          <w:color w:val="000000" w:themeColor="text1"/>
+        </w:rPr>
+      </w:pPr>
+      <w:r>
+        <w:rPr>
+          <w:color w:val="000000" w:themeColor="text1"/>
+        </w:rPr>
+        <w:t xml:space="preserve">En términos históricos se puede establecer de forma aproximada el origen de principios de gestión primitivos que en algún momento podrían evolucionar a lo que es la Gestión del Valor Ganado. </w:t>
+      </w:r>
+      <w:r>
+        <w:rPr>
+          <w:color w:val="000000" w:themeColor="text1"/>
+        </w:rPr>
+        <w:t xml:space="preserve">Según </w:t>
+      </w:r>
+      <w:commentRangeStart w:id="32"/>
+      <w:r>
+        <w:rPr>
+          <w:color w:val="000000" w:themeColor="text1"/>
+        </w:rPr>
+        <w:t>Young Kwak y Frank A</w:t>
+      </w:r>
+      <w:r>
+        <w:rPr>
+          <w:color w:val="000000" w:themeColor="text1"/>
+        </w:rPr>
+        <w:t xml:space="preserve">nbari </w:t>
+      </w:r>
+      <w:commentRangeEnd w:id="32"/>
+      <w:r>
+        <w:rPr>
+          <w:rStyle w:val="CommentReference"/>
+        </w:rPr>
+        <w:commentReference w:id="32"/>
+      </w:r>
+      <w:r>
+        <w:rPr>
+          <w:color w:val="000000" w:themeColor="text1"/>
+        </w:rPr>
+        <w:t xml:space="preserve">(2011) EVM es una metodología de gestión de proyectos para la medición del desempeño tanto en términos financieros como el desempeño del proyecto mismo. Se puede encontrar indicios de una forma básica del EVM en ambientes de ingeniería industrial y fábricas a finales de 1800 (p. 3). </w:t>
+      </w:r>
+    </w:p>
+    <w:p>
+      <w:pPr>
+        <w:jc w:val="both"/>
+        <w:rPr>
+          <w:color w:val="000000" w:themeColor="text1"/>
+        </w:rPr>
+      </w:pPr>
+    </w:p>
+    <w:p>
+      <w:pPr>
+        <w:jc w:val="both"/>
+        <w:rPr>
+          <w:color w:val="000000" w:themeColor="text1"/>
+        </w:rPr>
+      </w:pPr>
+      <w:commentRangeStart w:id="33"/>
+      <w:r>
+        <w:rPr>
+          <w:color w:val="000000" w:themeColor="text1"/>
+        </w:rPr>
+        <w:t xml:space="preserve">De manera más históricamente específica </w:t>
+      </w:r>
+      <w:commentRangeEnd w:id="33"/>
+      <w:r>
+        <w:rPr>
+          <w:rStyle w:val="CommentReference"/>
+        </w:rPr>
+        <w:commentReference w:id="33"/>
+      </w:r>
+      <w:r>
+        <w:rPr>
+          <w:color w:val="000000" w:themeColor="text1"/>
+        </w:rPr>
+        <w:t xml:space="preserve">también se puede detectar una necesidad de una metodología, de cierta manera, más avanzada. Si bien por definición el proyecto tiene un carácter único, el proceso de estimación y el resultado de dicha estimación no suele implicar demasiada complejidad al tratarse de proyectos de productos que hayan sido fabricados previamente, es decir, si ya se realizó una tarea anteriormente la estimación de </w:t>
+      </w:r>
+      <w:r>
+        <w:rPr>
+          <w:color w:val="000000" w:themeColor="text1"/>
+        </w:rPr>
+        <w:t>cuánto</w:t>
+      </w:r>
+      <w:r>
+        <w:rPr>
+          <w:color w:val="000000" w:themeColor="text1"/>
+        </w:rPr>
+        <w:t xml:space="preserve"> tiempo y costo requerirá dicha tarea se hace más simple debido a que se puede contar con la experiencia previa. Sin embargo para proyectos en los que se requiere desarrollar un prototipo o un entregable nunca antes hecho, realizar estimaciones puede ser un proceso mucho </w:t>
+      </w:r>
+      <w:r>
+        <w:rPr>
+          <w:color w:val="000000" w:themeColor="text1"/>
+        </w:rPr>
+        <w:t>más</w:t>
+      </w:r>
+      <w:r>
+        <w:rPr>
+          <w:color w:val="000000" w:themeColor="text1"/>
+        </w:rPr>
+        <w:t xml:space="preserve"> complejo. Y justamente este es muchas veces el caso con los programas de defensa que son frecuentemente requeridos a hacer cosas que nunca antes se hayan realizado. Tanto es así que como lo expone Wayne (2000) el Departamento de Defensa de los Estados Unidos a inicio de la década de los 50 reconoció que la ya en aumento complejidad de sus contratos de sistemas de desarrollo de armamentos demandaba técnicas de gestión más sofisticadas en relación a las que eran utilizadas usualmente en la industria (p. 1). </w:t>
+      </w:r>
+    </w:p>
+    <w:p>
+      <w:pPr>
+        <w:jc w:val="both"/>
+        <w:rPr>
+          <w:color w:val="000000" w:themeColor="text1"/>
+        </w:rPr>
+      </w:pPr>
+      <w:r>
+        <w:rPr>
+          <w:color w:val="000000" w:themeColor="text1"/>
+        </w:rPr>
+        <w:t xml:space="preserve">Además Wayne (2000) expone que los primeros intentos de resolver estos problemas de gestión de las mencionadas instituciones de defensa, más específicamente, problemas de gestión de programas y proyectos, y del sistema que involucraba a los mismos, condujeron de cierta manera al desarrollo de nuevas herramientas que utilizaron como base los conocimientos teóricos y prácticos de técnicas como PERT. Siendo así, partiendo de PERT se desarrollaron herramientas que pudiesen minimizar, al menos en algunos aspectos, al problema de gestión recurrente.  Por un lado estaba PERT/COST, una técnica de gestión de red de carga de recursos, originada en la Marina de los Estados </w:t>
+      </w:r>
       <w:r>
         <w:rPr>
           <w:color w:val="000000" w:themeColor="text1"/>
         </w:rPr>
         <w:lastRenderedPageBreak/>
-        <w:t>Así fue como la típica política con bases en supervisión afectó negativamente incluso al C/SCSC, sin embargo, según Wayne (2000) a inicios de los años 1980, el señor Christle estaba tomando conciencia de que C/SCSC no estaba alcanzando sus objetivos. Christle tenía tres ventajosos puntos: por un lado la supervisión de contratos por medio reportes internos del Departamento de Defensa de los Estados Unidos, revisiones de C/SCSC de parte del personal de los servicios, y reuniones periódicas con sectores representativos de parte de la industria. El problema que generaba más presión era respecto a la industria de construcción de naves, la cual de hecho aún no había implementado los conceptos de C/SCSC  a la misma extensión que, por ejemplo, las industrias aéreo espaciales. Estos problemas eran ampliamente resueltos a través de su liderazgo como oficial a finales de los 1980s. Se realizaban trabajos tanto en la industria como en los departamentos militares, pero con la diferencia que se dejaba de lado la visión que se utilizaba anteriormente en la cual los modelos para lidiar con las situaciones relacionadas a la gestión generalmente se basaban en actividades de supervisión, ahora eso era reemplazado más bien por el trabajo en equipo y la cooperación (p. 3).</w:t>
-      </w:r>
-    </w:p>
-    <w:p>
-      <w:pPr>
-        <w:jc w:val="both"/>
-        <w:rPr>
-          <w:color w:val="000000" w:themeColor="text1"/>
-        </w:rPr>
-      </w:pPr>
-    </w:p>
-    <w:p>
-      <w:pPr>
-        <w:jc w:val="both"/>
-        <w:rPr>
-          <w:color w:val="000000" w:themeColor="text1"/>
-        </w:rPr>
-      </w:pPr>
-      <w:r>
-        <w:rPr>
-          <w:color w:val="000000" w:themeColor="text1"/>
-        </w:rPr>
-        <w:t xml:space="preserve">Al inicio de los 90, también menciona Wayne (2000), que finalmente se hizo más evidente que los problemas de informes de C/SCSC no eran solo exclusivos del sector naval. Esto sucede principalmente cuando el Pentágono, por medio de sus analistas, identificó problemas de costo y programación (cronograma) en una serie de programas de perfiles altos. En este sentido, el más notorio fue, probablemente, el programa de desarrollo de la aeronave </w:t>
-      </w:r>
-      <w:r>
-        <w:rPr>
-          <w:color w:val="000000" w:themeColor="text1"/>
-        </w:rPr>
-        <w:t>Navy’s A-12 “Avenger”</w:t>
-      </w:r>
-      <w:r>
-        <w:rPr>
-          <w:color w:val="000000" w:themeColor="text1"/>
-        </w:rPr>
-        <w:t xml:space="preserve">. El señor Christle trajo la atención de la administración superior, desencadenando una serie de eventos que llevarían a cancelar este programa de billones de dólares. </w:t>
-      </w:r>
-    </w:p>
-    <w:p>
-      <w:pPr>
-        <w:jc w:val="both"/>
-        <w:rPr>
-          <w:color w:val="000000" w:themeColor="text1"/>
-        </w:rPr>
-      </w:pPr>
-    </w:p>
-    <w:p>
-      <w:pPr>
-        <w:pStyle w:val="Heading3"/>
-        <w:jc w:val="both"/>
-        <w:rPr>
-          <w:rFonts w:eastAsia="Times New Roman"/>
-          <w:lang w:val="es-ES_tradnl"/>
-        </w:rPr>
-      </w:pPr>
-      <w:bookmarkStart w:id="31" w:name="_Toc464123252"/>
-      <w:r>
-        <w:rPr>
-          <w:rFonts w:eastAsia="Times New Roman"/>
-          <w:b/>
-          <w:bCs/>
-          <w:lang w:val="es-ES_tradnl"/>
-        </w:rPr>
-        <w:t>Políticas, legislaciones y documentaciones</w:t>
-      </w:r>
-      <w:r>
-        <w:rPr>
-          <w:rFonts w:eastAsia="Times New Roman"/>
-          <w:b/>
-          <w:bCs/>
-          <w:lang w:val="es-ES_tradnl"/>
-        </w:rPr>
-        <w:t>:</w:t>
-      </w:r>
-      <w:bookmarkEnd w:id="31"/>
-      <w:r>
-        <w:rPr>
-          <w:rFonts w:eastAsia="Times New Roman"/>
-          <w:b/>
-          <w:bCs/>
-          <w:lang w:val="es-ES_tradnl"/>
-        </w:rPr>
-        <w:t xml:space="preserve"> </w:t>
-      </w:r>
-    </w:p>
-    <w:p>
-      <w:pPr>
-        <w:jc w:val="both"/>
-        <w:rPr>
-          <w:color w:val="000000" w:themeColor="text1"/>
-        </w:rPr>
-      </w:pPr>
-    </w:p>
-    <w:p>
-      <w:pPr>
-        <w:jc w:val="both"/>
-        <w:rPr>
-          <w:color w:val="000000" w:themeColor="text1"/>
-        </w:rPr>
-      </w:pPr>
-      <w:r>
-        <w:rPr>
-          <w:color w:val="000000" w:themeColor="text1"/>
-        </w:rPr>
-        <w:t>También e</w:t>
-      </w:r>
-      <w:r>
-        <w:rPr>
-          <w:color w:val="000000" w:themeColor="text1"/>
-        </w:rPr>
-        <w:t xml:space="preserve">n lo que respecta a las políticas o a la influencia que pueden tener las políticas internas, principalmente en instituciones del gobierno, en promover la implementación de la Gestión del Valor Ganado, Young Kwak y Frank Anbari (2011) mencionan que la Oficina de Gestión y Presupuesto, conocida también como OMB por sus siglas en inglés de Office of Management and Budget, requiere el uso de EVM para reportar el desempeño de proyectos federales en los Estados Unidos. </w:t>
+        <w:t xml:space="preserve">Unidos como un requerimiento de contrato, con el cual cada cliente del gobierno define sus requisitos específicos. El Departamento de Defensa estaba liderando la manera en la cual se desarrollaban técnicas de gestión modernas. Pero por otro lado, la falta de coordinación de estas iniciativas resultaba finalmente en un ambiente de ansiedad en la industria dado la proliferación de diferentes requisitos para contratos y las diferencias inherentes que imponía cada técnica respecto a la forma en la cual proponían que se realice la gestión (p. 1).  </w:t>
+      </w:r>
+    </w:p>
+    <w:p>
+      <w:pPr>
+        <w:jc w:val="both"/>
+        <w:rPr>
+          <w:color w:val="000000" w:themeColor="text1"/>
+        </w:rPr>
+      </w:pPr>
+    </w:p>
+    <w:p>
+      <w:pPr>
+        <w:jc w:val="both"/>
+        <w:rPr>
+          <w:color w:val="000000" w:themeColor="text1"/>
+        </w:rPr>
+      </w:pPr>
+      <w:commentRangeStart w:id="34"/>
+      <w:r>
+        <w:rPr>
+          <w:color w:val="000000" w:themeColor="text1"/>
+        </w:rPr>
+        <w:t>A pesar de la ansiedad de la industria y la falta de unicidad de parte del Departamento de Defensa de los Estados Unidos respecto a un método integral de gestión de proyectos que se pudiera reflejar en un mismo y genérico conjunto de requisitos para los contratos y así también  para la gestión interna de los proyectos lo cual facilitaría la comparación y evaluación de los mismos, se hacía presente una necesidad por lo cual se pudo llegar a una iniciativa que con la cual se pretendía cubrir algunos de estos puntos.</w:t>
+      </w:r>
+      <w:commentRangeEnd w:id="34"/>
+      <w:r>
+        <w:rPr>
+          <w:rStyle w:val="CommentReference"/>
+        </w:rPr>
+        <w:commentReference w:id="34"/>
+      </w:r>
+      <w:r>
+        <w:rPr>
+          <w:color w:val="000000" w:themeColor="text1"/>
+        </w:rPr>
+        <w:t xml:space="preserve"> Finalmente se hace conocer una metodología con una relación más directa con la Gestión del Valor Ganado. S</w:t>
+      </w:r>
+      <w:r>
+        <w:rPr>
+          <w:color w:val="000000" w:themeColor="text1"/>
+        </w:rPr>
+        <w:t xml:space="preserve">egún Young Kwak y Frank Anbari (2011) la Gestión del Valor Ganado es una metodología de gestión para integrar el alcance al cronograma y recursos y para la medición del rendimiento y progreso del proyecto, la cual inició históricamente como Cost/Schedule Control System Criteria, C/SCSC, en español </w:t>
+      </w:r>
+      <w:r>
+        <w:rPr>
+          <w:color w:val="000000" w:themeColor="text1"/>
+        </w:rPr>
+        <w:t xml:space="preserve">Sistema de Control y Planificación de Costo Cronograma o </w:t>
+      </w:r>
+      <w:r>
+        <w:rPr>
+          <w:color w:val="000000" w:themeColor="text1"/>
+        </w:rPr>
+        <w:t>Criterios de Sistema de Control Costo/Cronograma</w:t>
+      </w:r>
+      <w:r>
+        <w:rPr>
+          <w:color w:val="000000" w:themeColor="text1"/>
+        </w:rPr>
+        <w:t>, por el Departamento de Defensa de los Estados Unidos en los 1960s (p. 2). Los sucesos que llevaron a la adopción del C/SCSC son explicados a mayor nivel de detalle a continuación.</w:t>
+      </w:r>
+    </w:p>
+    <w:p>
+      <w:pPr>
+        <w:jc w:val="both"/>
+        <w:rPr>
+          <w:color w:val="000000" w:themeColor="text1"/>
+        </w:rPr>
+      </w:pPr>
+    </w:p>
+    <w:p>
+      <w:pPr>
+        <w:jc w:val="both"/>
+        <w:rPr>
+          <w:color w:val="000000" w:themeColor="text1"/>
+        </w:rPr>
+      </w:pPr>
+      <w:r>
+        <w:rPr>
+          <w:color w:val="000000" w:themeColor="text1"/>
+        </w:rPr>
+        <w:t xml:space="preserve">Entre otras cosas, la situación de la industria, las condiciones de los servicios de defensa, más la complejidad de los programas, las inadecuadas técnicas industriales de gestión y las preocupaciones de la industria, la variación de los requisitos respecto a una institución de defensa y otra, eventualmente llevaron a que se desarrolle una técnica más apropiada para la gestión de proyectos y finalmente a la adopción de lo que hoy se conoce como EVM. Sin embargo esto no ha sido una transición tan directa. </w:t>
+      </w:r>
+    </w:p>
+    <w:p>
+      <w:pPr>
+        <w:jc w:val="both"/>
+        <w:rPr>
+          <w:color w:val="000000" w:themeColor="text1"/>
+        </w:rPr>
+      </w:pPr>
+    </w:p>
+    <w:p>
+      <w:pPr>
+        <w:jc w:val="both"/>
+        <w:rPr>
+          <w:color w:val="000000" w:themeColor="text1"/>
+        </w:rPr>
+      </w:pPr>
+      <w:r>
+        <w:rPr>
+          <w:color w:val="000000" w:themeColor="text1"/>
+        </w:rPr>
+        <w:t xml:space="preserve">Según </w:t>
+      </w:r>
+      <w:r>
+        <w:rPr>
+          <w:color w:val="000000" w:themeColor="text1"/>
+        </w:rPr>
+        <w:t>Wayne</w:t>
+      </w:r>
+      <w:r>
+        <w:rPr>
+          <w:color w:val="000000" w:themeColor="text1"/>
+        </w:rPr>
+        <w:t xml:space="preserve"> (2000) primeramente los servicios, es decir, la Fuerza Aérea, Marina y Ejercito, </w:t>
+      </w:r>
+      <w:commentRangeStart w:id="35"/>
+      <w:r>
+        <w:rPr>
+          <w:color w:val="000000" w:themeColor="text1"/>
+        </w:rPr>
+        <w:t>difícilmente se ponían de acuerdo respecto a un punto de vista común. Por un lado la Fuerza Aérea tendía a evitar discusiones que sugiriesen soluciones integrales, es decir, las cuales fuesen lo suficientemente genéricas para ser utilizadas por todos los servicios (Fuerza Aérea, Marina y Ejercito de los Estados Unidos), debido a que la postura que manifestaba la Fuerza Aérea respecto a PERT/COST era que estas técnicas eran demasiado rígidas.</w:t>
+      </w:r>
+      <w:commentRangeEnd w:id="35"/>
+      <w:r>
+        <w:rPr>
+          <w:rStyle w:val="CommentReference"/>
+        </w:rPr>
+        <w:commentReference w:id="35"/>
+      </w:r>
+      <w:r>
+        <w:rPr>
+          <w:color w:val="000000" w:themeColor="text1"/>
+        </w:rPr>
+        <w:t xml:space="preserve"> En este punto la Fuerza Aérea estaba de hecho de acuerdo con el Ejercito. Aún con estas diferencias, se realizaron investigaciones respecto a las mejores </w:t>
+      </w:r>
+      <w:r>
+        <w:rPr>
+          <w:color w:val="000000" w:themeColor="text1"/>
+        </w:rPr>
+        <w:t>prácticas</w:t>
+      </w:r>
+      <w:r>
+        <w:rPr>
+          <w:color w:val="000000" w:themeColor="text1"/>
+        </w:rPr>
+        <w:t xml:space="preserve"> utilizadas por las empresas americanas que lideraban el mercado. Estas investigaciones fueron realizadas por un conjunto de pioneros liderados por un oficial de la Fuerza Aérea, el señor </w:t>
+      </w:r>
+      <w:r>
+        <w:rPr>
+          <w:color w:val="000000" w:themeColor="text1"/>
+        </w:rPr>
+        <w:t>Hans “Whitey” Driessnack</w:t>
+      </w:r>
+      <w:r>
+        <w:rPr>
+          <w:color w:val="000000" w:themeColor="text1"/>
+        </w:rPr>
+        <w:t xml:space="preserve">. Así fue como la Fuerza Aérea pudo capturar de cierta manera las </w:t>
+      </w:r>
+      <w:r>
+        <w:rPr>
+          <w:color w:val="000000" w:themeColor="text1"/>
+        </w:rPr>
+        <w:t>prácticas</w:t>
+      </w:r>
+      <w:r>
+        <w:rPr>
+          <w:color w:val="000000" w:themeColor="text1"/>
+        </w:rPr>
+        <w:t xml:space="preserve"> y utilizarlas como puntos de referencia o criterios de gestión efectiva en las especificaciones de los </w:t>
+      </w:r>
+      <w:r>
+        <w:rPr>
+          <w:color w:val="000000" w:themeColor="text1"/>
+        </w:rPr>
+        <w:t>Criterios de Sistema de Control Costo/Cronograma</w:t>
+      </w:r>
+      <w:r>
+        <w:rPr>
+          <w:color w:val="000000" w:themeColor="text1"/>
+        </w:rPr>
+        <w:t xml:space="preserve">, </w:t>
+      </w:r>
+      <w:r>
+        <w:rPr>
+          <w:color w:val="000000" w:themeColor="text1"/>
+        </w:rPr>
+        <w:t>C/SCSC</w:t>
+      </w:r>
+      <w:r>
+        <w:rPr>
+          <w:color w:val="000000" w:themeColor="text1"/>
+        </w:rPr>
+        <w:t xml:space="preserve">. Si bien este innovador enfoque era muy prometedor, las promesas del mismo se redujeron con el surgimiento de múltiples versiones del mismo provenientes de la misma Fuerza Aérea, lo cual dificultaba una imagen de estabilidad y solidez y también dispersaba el interés tanto de parte de la industria como de otras </w:t>
+      </w:r>
+      <w:r>
+        <w:rPr>
+          <w:color w:val="000000" w:themeColor="text1"/>
+        </w:rPr>
+        <w:lastRenderedPageBreak/>
+        <w:t xml:space="preserve">instituciones de defensa. Se necesitaría una perspectiva más amplia para superar los puntos de vista individuales. En 1966 la Oficina de la Secretaría de Defensa de los Estados Unidos pudo solucionar este problema al adoptar las especificaciones de la Fuerza Aérea y realizar las respectivas coordinaciones con los demás servicios. Tan sólo un año después, en 1967 el Departamento de Defensa de los Estados Unidos emitió la Instrucción 7000.2, “Performance Measurement for Selected Acquisitions”, lo que viene a ser, Medición del Desempeño de Adquisiciones Seleccionadas. La DoDI 7000.2 encomendó un procedimiento uniforme del Departamento de Defensa de los Estados Unidos, requiriendo el cumplimiento de parte de la industria respecto a </w:t>
+      </w:r>
+      <w:r>
+        <w:rPr>
+          <w:color w:val="000000" w:themeColor="text1"/>
+        </w:rPr>
+        <w:t>C/SCSC</w:t>
+      </w:r>
+      <w:r>
+        <w:rPr>
+          <w:color w:val="000000" w:themeColor="text1"/>
+        </w:rPr>
+        <w:t xml:space="preserve">. Esto hizo que </w:t>
+      </w:r>
+      <w:r>
+        <w:rPr>
+          <w:color w:val="000000" w:themeColor="text1"/>
+        </w:rPr>
+        <w:t>C/SCSC</w:t>
+      </w:r>
+      <w:r>
+        <w:rPr>
+          <w:color w:val="000000" w:themeColor="text1"/>
+        </w:rPr>
+        <w:t xml:space="preserve"> fuese exitosamente adoptado. Esta instrucción marcó el nacimiento de una manera revolucionaria de trabajar con la industria – y de forma indirecta EVM. Todos los servicios, tanto la Fuerza Aérea, Marina y Ejercito de los Estados Unidos, usarían los mismos criterios de gestión para contratos relacionados a la industria de defensa en los programas y proyectos más importantes (p. 2). </w:t>
+      </w:r>
+    </w:p>
+    <w:p>
+      <w:pPr>
+        <w:jc w:val="both"/>
+        <w:rPr>
+          <w:color w:val="000000" w:themeColor="text1"/>
+        </w:rPr>
+      </w:pPr>
+      <w:r>
+        <w:rPr>
+          <w:color w:val="000000" w:themeColor="text1"/>
+        </w:rPr>
+        <w:t xml:space="preserve">Estos criterios también representaban según Wayne (2000), las mejores prácticas de gestión utilizadas por la industria americana y que requerían a la gestión del valor ganado como técnica integradora. </w:t>
       </w:r>
     </w:p>
     <w:p>
@@ -14328,13 +14114,9 @@
           <w:szCs w:val="22"/>
           <w:lang w:val="es-ES_tradnl" w:eastAsia="es-ES"/>
         </w:rPr>
-        <w:t xml:space="preserve">Por otro lado, respecto a las legislaciones Young Kwak y Frank Anbari (2011) mencionan que, también en la misma época, a inicios de 1990 las legislaciones y regulaciones promovieron la implementación de técnicas de control de costo como EVM dentro del sector gubernamental. Legislaciones relacionadas al control y medición del desempeño empezaron a inicios de 1993 en Estados Unidos, con el Government Performance and Results Act. Actualmente las regulaciones, guías y políticas internas siguen redefiniendo e intentando describir como implementar EVMS en proyectos del gobierno basados en el estándar de la industria (p. 4). </w:t>
-      </w:r>
-    </w:p>
-    <w:p>
-      <w:pPr>
-        <w:pStyle w:val="NormalWeb"/>
-        <w:jc w:val="both"/>
+        <w:t>Según Young Kwak y Frank A</w:t>
+      </w:r>
+      <w:r>
         <w:rPr>
           <w:rFonts w:ascii="Arial" w:hAnsi="Arial" w:cs="Arial"/>
           <w:color w:val="000000" w:themeColor="text1"/>
@@ -14342,8 +14124,462 @@
           <w:szCs w:val="22"/>
           <w:lang w:val="es-ES_tradnl" w:eastAsia="es-ES"/>
         </w:rPr>
-      </w:pPr>
-      <w:r>
+        <w:t xml:space="preserve">nbari (2011) La Gestión del Valor Ganado fue presentada al gobierno federal de los Estados Unidos en 1967 como parte integral del estándar C/SCSC principalmente con la finalidad de entender los aspectos financieros de los programas y proyectos y así también para ser usado en programas de grandes adquisiciones en un intento de establecer una metodología consistente basada en las mejores prácticas (p. 3). </w:t>
+      </w:r>
+    </w:p>
+    <w:p>
+      <w:pPr>
+        <w:pStyle w:val="Heading3"/>
+        <w:jc w:val="both"/>
+        <w:rPr>
+          <w:rFonts w:eastAsia="Times New Roman"/>
+          <w:b/>
+          <w:bCs/>
+          <w:lang w:val="es-ES_tradnl"/>
+        </w:rPr>
+      </w:pPr>
+    </w:p>
+    <w:p>
+      <w:pPr>
+        <w:pStyle w:val="Heading3"/>
+        <w:jc w:val="both"/>
+        <w:rPr>
+          <w:rFonts w:eastAsia="Times New Roman"/>
+          <w:b/>
+          <w:bCs/>
+          <w:lang w:val="es-ES_tradnl"/>
+        </w:rPr>
+      </w:pPr>
+      <w:bookmarkStart w:id="36" w:name="_Toc464123250"/>
+      <w:r>
+        <w:rPr>
+          <w:rFonts w:eastAsia="Times New Roman"/>
+          <w:b/>
+          <w:bCs/>
+          <w:lang w:val="es-ES_tradnl"/>
+        </w:rPr>
+        <w:t>Primeros desafíos</w:t>
+      </w:r>
+      <w:r>
+        <w:rPr>
+          <w:rFonts w:eastAsia="Times New Roman"/>
+          <w:b/>
+          <w:bCs/>
+          <w:lang w:val="es-ES_tradnl"/>
+        </w:rPr>
+        <w:t>:</w:t>
+      </w:r>
+      <w:bookmarkEnd w:id="36"/>
+      <w:r>
+        <w:rPr>
+          <w:rFonts w:eastAsia="Times New Roman"/>
+          <w:b/>
+          <w:bCs/>
+          <w:lang w:val="es-ES_tradnl"/>
+        </w:rPr>
+        <w:t xml:space="preserve"> </w:t>
+      </w:r>
+    </w:p>
+    <w:p>
+      <w:pPr>
+        <w:pStyle w:val="Normal1"/>
+        <w:rPr>
+          <w:lang w:val="es-ES_tradnl"/>
+        </w:rPr>
+      </w:pPr>
+    </w:p>
+    <w:p>
+      <w:pPr>
+        <w:jc w:val="both"/>
+        <w:rPr>
+          <w:color w:val="000000" w:themeColor="text1"/>
+        </w:rPr>
+      </w:pPr>
+      <w:r>
+        <w:rPr>
+          <w:color w:val="000000" w:themeColor="text1"/>
+        </w:rPr>
+        <w:t xml:space="preserve">Como se puede notar dadas las </w:t>
+      </w:r>
+      <w:commentRangeStart w:id="37"/>
+      <w:r>
+        <w:rPr>
+          <w:color w:val="000000" w:themeColor="text1"/>
+        </w:rPr>
+        <w:t xml:space="preserve">diferentes </w:t>
+      </w:r>
+      <w:commentRangeEnd w:id="37"/>
+      <w:r>
+        <w:rPr>
+          <w:rStyle w:val="CommentReference"/>
+        </w:rPr>
+        <w:commentReference w:id="37"/>
+      </w:r>
+      <w:r>
+        <w:rPr>
+          <w:color w:val="000000" w:themeColor="text1"/>
+        </w:rPr>
+        <w:t>acciones, puntos de vista, iniciativas y otras diferencias entre los servicios, el Departamento de Defensa de los Estados Unidos no era una institución monolítica, es decir, no era una institución en la cual, por ejemplo, se mantenga una misma postura y punto de vista respecto de un tema específico, entre los diferentes servicios que la componen, como puede ser en este caso los requerimientos contractuales para programas y proyectos, si no que era más bien una institución en la cual participaban de forma relativamente independiente otras instituciones las cuales podrían o no estar de acuerdo respecto a asuntos específicos y por lo tanto podrían también manifestar diferentes posturas y diferentes actuares. Por lo que Wayne (2000) expone que cuando el Departamento de Defensa de los Estados Unidos emitió la DoDI 7000.2, la industria de alguna manera temía que los diferentes servicios no la implementarían de manera cabal y consistente, por lo que la industria manifestó estos miedos. En respuesta a esto, David Packard en su carácter de Secretario de Defensa de los Estados Unidos y en representación de dicha Secretaría de Defensa, dirigió a los servicios para que involucraran a la industria y realizaran cursos de EVM, en el, en ese entonces, Defense Systems Management School (ahora Defense Systems Management College) (p. 2).</w:t>
+      </w:r>
+    </w:p>
+    <w:p>
+      <w:pPr>
+        <w:jc w:val="both"/>
+        <w:rPr>
+          <w:color w:val="000000" w:themeColor="text1"/>
+        </w:rPr>
+      </w:pPr>
+    </w:p>
+    <w:p>
+      <w:pPr>
+        <w:jc w:val="both"/>
+        <w:rPr>
+          <w:color w:val="000000" w:themeColor="text1"/>
+        </w:rPr>
+      </w:pPr>
+      <w:commentRangeStart w:id="38"/>
+      <w:r>
+        <w:rPr>
+          <w:color w:val="000000" w:themeColor="text1"/>
+        </w:rPr>
+        <w:t xml:space="preserve">Según </w:t>
+      </w:r>
+      <w:commentRangeEnd w:id="38"/>
+      <w:r>
+        <w:rPr>
+          <w:rStyle w:val="CommentReference"/>
+        </w:rPr>
+        <w:commentReference w:id="38"/>
+      </w:r>
+      <w:r>
+        <w:rPr>
+          <w:color w:val="000000" w:themeColor="text1"/>
+        </w:rPr>
+        <w:t>Wayne (2000) en Junio de 1970 se realizó una reunión en Andrews Air Force Base</w:t>
+      </w:r>
+      <w:r>
+        <w:rPr>
+          <w:color w:val="000000" w:themeColor="text1"/>
+        </w:rPr>
+        <w:t xml:space="preserve"> </w:t>
+      </w:r>
+      <w:r>
+        <w:rPr>
+          <w:color w:val="000000" w:themeColor="text1"/>
+        </w:rPr>
+        <w:t xml:space="preserve"> donde </w:t>
+      </w:r>
+      <w:r>
+        <w:rPr>
+          <w:color w:val="000000" w:themeColor="text1"/>
+        </w:rPr>
+        <w:t>conferenciantes</w:t>
+      </w:r>
+      <w:r>
+        <w:rPr>
+          <w:color w:val="000000" w:themeColor="text1"/>
+        </w:rPr>
+        <w:t xml:space="preserve"> tanto de parte de la industria como de parte del gobierno pudieron </w:t>
+      </w:r>
+      <w:r>
+        <w:rPr>
+          <w:color w:val="000000" w:themeColor="text1"/>
+        </w:rPr>
+        <w:lastRenderedPageBreak/>
+        <w:t>debatir respecto a los procedimientos de implementación. Por ejemplo la  industria presentaba un mayor interés en una interpretación más amplia para el material de gestión en EVM. El gobierno por otra parte respondió a esto nominando a un representante de la industria para escribir el material de guía. De esta manera empezó una alianza entre el gobierno y la industria caracterizada por momentos de hostilidad y desconfianza mutua, pero así mismo llevando eventualmente a momentos de extraordinaria cooperación (p. 2).</w:t>
+      </w:r>
+    </w:p>
+    <w:p>
+      <w:pPr>
+        <w:jc w:val="both"/>
+        <w:rPr>
+          <w:color w:val="000000" w:themeColor="text1"/>
+        </w:rPr>
+      </w:pPr>
+    </w:p>
+    <w:p>
+      <w:pPr>
+        <w:jc w:val="both"/>
+        <w:rPr>
+          <w:color w:val="000000" w:themeColor="text1"/>
+        </w:rPr>
+      </w:pPr>
+      <w:commentRangeStart w:id="39"/>
+      <w:r>
+        <w:rPr>
+          <w:color w:val="000000" w:themeColor="text1"/>
+        </w:rPr>
+        <w:t xml:space="preserve">Para Wayne (2000) los desafíos de la gestión de proyectos, los cuales fueron enfrentados hace décadas son aún más complejos hoy en día. Los cuales son exacerbados por una menor porción del presupuesto nacional para la defensa de los Estados Unidos y una reducida base industrial. El avión combatiente Raptor F-22 de la Fuerza Aérea de los Estados unidos, en avanzado desarrollo en los años 2000 para reemplazar el F-15, provee un excelente caso de estudio. La Fuerza Aérea requiere que el F-22 vuele más rápido que la velocidad del sonido sin utilizar </w:t>
+      </w:r>
+      <w:r>
+        <w:rPr>
+          <w:color w:val="000000" w:themeColor="text1"/>
+        </w:rPr>
+        <w:t xml:space="preserve">sistemas de postcombustión </w:t>
+      </w:r>
+      <w:r>
+        <w:rPr>
+          <w:color w:val="000000" w:themeColor="text1"/>
+        </w:rPr>
+        <w:t xml:space="preserve">de </w:t>
+      </w:r>
+      <w:r>
+        <w:rPr>
+          <w:color w:val="000000" w:themeColor="text1"/>
+        </w:rPr>
+        <w:t>alto consumo de combustible</w:t>
+      </w:r>
+      <w:r>
+        <w:rPr>
+          <w:color w:val="000000" w:themeColor="text1"/>
+        </w:rPr>
+        <w:t xml:space="preserve">. El mismo además debe incorporar características avanzadas, como la “curación automática” que consiste en reconfiguraciones automáticas de sus sensores para compensar los equipos dañados en combate. Este es un excelente caso de estudio debido a que no existen equivalentes a estas avanzadas capacidades, lo cual obliga al gobierno a asumir el costo del riesgo de desarrollo. Programas como estos requieren la mejor gestión de proyecto posible para proteger el interés </w:t>
+      </w:r>
+      <w:r>
+        <w:rPr>
+          <w:color w:val="000000" w:themeColor="text1"/>
+        </w:rPr>
+        <w:t>público</w:t>
+      </w:r>
+      <w:r>
+        <w:rPr>
+          <w:color w:val="000000" w:themeColor="text1"/>
+        </w:rPr>
+        <w:t>, al no tener precios establecidos en el mercado. Este tipo de entorno propició el éxito de EVM, según Wayne (2000), la manera más efectiva conocida, de integrar el alcance del trabajo, los cronogramas y recursos con el riesgo de gestión (p. 2).</w:t>
+      </w:r>
+      <w:commentRangeEnd w:id="39"/>
+      <w:r>
+        <w:rPr>
+          <w:rStyle w:val="CommentReference"/>
+        </w:rPr>
+        <w:commentReference w:id="39"/>
+      </w:r>
+    </w:p>
+    <w:p>
+      <w:pPr>
+        <w:jc w:val="both"/>
+        <w:rPr>
+          <w:color w:val="000000" w:themeColor="text1"/>
+        </w:rPr>
+      </w:pPr>
+    </w:p>
+    <w:p>
+      <w:pPr>
+        <w:pStyle w:val="Heading3"/>
+        <w:jc w:val="both"/>
+        <w:rPr>
+          <w:rFonts w:eastAsia="Times New Roman"/>
+          <w:lang w:val="es-ES_tradnl"/>
+        </w:rPr>
+      </w:pPr>
+      <w:bookmarkStart w:id="40" w:name="_Toc464123251"/>
+      <w:r>
+        <w:rPr>
+          <w:rFonts w:eastAsia="Times New Roman"/>
+          <w:b/>
+          <w:bCs/>
+          <w:lang w:val="es-ES_tradnl"/>
+        </w:rPr>
+        <w:t>Evolución</w:t>
+      </w:r>
+      <w:r>
+        <w:rPr>
+          <w:rFonts w:eastAsia="Times New Roman"/>
+          <w:b/>
+          <w:bCs/>
+          <w:lang w:val="es-ES_tradnl"/>
+        </w:rPr>
+        <w:t>:</w:t>
+      </w:r>
+      <w:bookmarkEnd w:id="40"/>
+      <w:r>
+        <w:rPr>
+          <w:rFonts w:eastAsia="Times New Roman"/>
+          <w:b/>
+          <w:bCs/>
+          <w:lang w:val="es-ES_tradnl"/>
+        </w:rPr>
+        <w:t xml:space="preserve"> </w:t>
+      </w:r>
+    </w:p>
+    <w:p>
+      <w:pPr>
+        <w:jc w:val="both"/>
+        <w:rPr>
+          <w:color w:val="000000" w:themeColor="text1"/>
+        </w:rPr>
+      </w:pPr>
+    </w:p>
+    <w:p>
+      <w:pPr>
+        <w:jc w:val="both"/>
+        <w:rPr>
+          <w:color w:val="000000" w:themeColor="text1"/>
+        </w:rPr>
+      </w:pPr>
+      <w:r>
+        <w:rPr>
+          <w:color w:val="000000" w:themeColor="text1"/>
+        </w:rPr>
+        <w:t xml:space="preserve">Respecto a la evolución de la Gestión del Valor Ganado, Wayne (2000) manifiesta que la política del EVM que había evolucionado en los años 1970 estaba, en aquella época, en su tradicional modo de “vigilancia/supervisión”,  utilizado, en ese entonces, por el Departamento de Defensa de los Estados Unidos, es decir, pretendían asegurar la situación por medio de actividades de supervisión. La Oficina de la Secretaría de Defensa estableció una política de alto nivel, dejando, por otro lado, la implementación a los diferentes departamentos militares. Dado esto empezaron a surgir desacuerdos entre los departamentos militares respecto a la interpretación de la política llevando a compromisos, típicamente resultando en aún más detalladas guías respecto a la política. A esto se suman las peticiones de supuestas aclaraciones, por parte de la industria, respecto a estas guías y el inexorable crecimiento de las regulaciones de parte del gobierno. C/SCSC no era la excepción, dando un aumento a una subcultura de expertos y consultores del gobierno y la industria. Otro pionero de EVM de la Fuerza Aérea de los Estados Unidos, Robert Kemps, se mudó a la Oficina de la Secretaría de Defensa para liderar la supervisión de la organización de gestión de rendimiento. Como un notable autor de EVM, él visualizó sus principales misiones como supervisar y enseñar, y que su principal problema sería la rotación de personal de alto nivel. Nombrados políticos llegaron al Pentágono trayendo nuevas iniciativas de gestión, las cuales en algunos casos eran nuevas como fugaces (p. 2). </w:t>
+      </w:r>
+    </w:p>
+    <w:p>
+      <w:pPr>
+        <w:jc w:val="both"/>
+        <w:rPr>
+          <w:color w:val="000000" w:themeColor="text1"/>
+        </w:rPr>
+      </w:pPr>
+    </w:p>
+    <w:p>
+      <w:pPr>
+        <w:jc w:val="both"/>
+        <w:rPr>
+          <w:color w:val="000000" w:themeColor="text1"/>
+        </w:rPr>
+      </w:pPr>
+      <w:r>
+        <w:rPr>
+          <w:color w:val="000000" w:themeColor="text1"/>
+        </w:rPr>
+        <w:lastRenderedPageBreak/>
+        <w:t xml:space="preserve">Así fue como la típica política con bases en supervisión afectó negativamente incluso al C/SCSC, sin embargo, según Wayne (2000) a inicios de los años 1980, </w:t>
+      </w:r>
+      <w:commentRangeStart w:id="41"/>
+      <w:r>
+        <w:rPr>
+          <w:color w:val="000000" w:themeColor="text1"/>
+        </w:rPr>
+        <w:t xml:space="preserve">el señor Christle </w:t>
+      </w:r>
+      <w:commentRangeEnd w:id="41"/>
+      <w:r>
+        <w:rPr>
+          <w:rStyle w:val="CommentReference"/>
+        </w:rPr>
+        <w:commentReference w:id="41"/>
+      </w:r>
+      <w:r>
+        <w:rPr>
+          <w:color w:val="000000" w:themeColor="text1"/>
+        </w:rPr>
+        <w:t>estaba tomando conciencia de que C/SCSC no estaba alcanzando sus objetivos. Christle tenía tres ventajosos puntos: por un lado la supervisión de contratos por medio reportes internos del Departamento de Defensa de los Estados Unidos, revisiones de C/SCSC de parte del personal de los servicios, y reuniones periódicas con sectores representativos de parte de la industria. El problema que generaba más presión era respecto a la industria de construcción de naves, la cual de hecho aún no había implementado los conceptos de C/SCSC  a la misma extensión que, por ejemplo, las industrias aéreo espaciales. Estos problemas eran ampliamente resueltos a través de su liderazgo como oficial a finales de los 1980s. Se realizaban trabajos tanto en la industria como en los departamentos militares, pero con la diferencia que se dejaba de lado la visión que se utilizaba anteriormente en la cual los modelos para lidiar con las situaciones relacionadas a la gestión generalmente se basaban en actividades de supervisión, ahora eso era reemplazado más bien por el trabajo en equipo y la cooperación (p. 3).</w:t>
+      </w:r>
+    </w:p>
+    <w:p>
+      <w:pPr>
+        <w:jc w:val="both"/>
+        <w:rPr>
+          <w:color w:val="000000" w:themeColor="text1"/>
+        </w:rPr>
+      </w:pPr>
+    </w:p>
+    <w:p>
+      <w:pPr>
+        <w:jc w:val="both"/>
+        <w:rPr>
+          <w:color w:val="000000" w:themeColor="text1"/>
+        </w:rPr>
+      </w:pPr>
+      <w:r>
+        <w:rPr>
+          <w:color w:val="000000" w:themeColor="text1"/>
+        </w:rPr>
+        <w:t xml:space="preserve">Al inicio de los 90, también menciona Wayne (2000), que finalmente se hizo más evidente que los problemas de informes de C/SCSC no eran solo exclusivos del sector naval. Esto sucede principalmente cuando el Pentágono, por medio de sus analistas, identificó problemas de costo y programación (cronograma) en una serie de programas de perfiles altos. En este sentido, el más notorio fue, probablemente, el programa de desarrollo de la aeronave </w:t>
+      </w:r>
+      <w:r>
+        <w:rPr>
+          <w:color w:val="000000" w:themeColor="text1"/>
+        </w:rPr>
+        <w:t>Navy’s A-12 “Avenger”</w:t>
+      </w:r>
+      <w:r>
+        <w:rPr>
+          <w:color w:val="000000" w:themeColor="text1"/>
+        </w:rPr>
+        <w:t xml:space="preserve">. El señor Christle trajo la atención de la administración superior, desencadenando una serie de eventos que llevarían a cancelar este programa de billones de dólares. </w:t>
+      </w:r>
+    </w:p>
+    <w:p>
+      <w:pPr>
+        <w:jc w:val="both"/>
+        <w:rPr>
+          <w:color w:val="000000" w:themeColor="text1"/>
+        </w:rPr>
+      </w:pPr>
+    </w:p>
+    <w:p>
+      <w:pPr>
+        <w:pStyle w:val="Heading3"/>
+        <w:jc w:val="both"/>
+        <w:rPr>
+          <w:rFonts w:eastAsia="Times New Roman"/>
+          <w:lang w:val="es-ES_tradnl"/>
+        </w:rPr>
+      </w:pPr>
+      <w:bookmarkStart w:id="42" w:name="_Toc464123252"/>
+      <w:r>
+        <w:rPr>
+          <w:rFonts w:eastAsia="Times New Roman"/>
+          <w:b/>
+          <w:bCs/>
+          <w:lang w:val="es-ES_tradnl"/>
+        </w:rPr>
+        <w:t>Políticas, legislaciones y documentaciones</w:t>
+      </w:r>
+      <w:r>
+        <w:rPr>
+          <w:rFonts w:eastAsia="Times New Roman"/>
+          <w:b/>
+          <w:bCs/>
+          <w:lang w:val="es-ES_tradnl"/>
+        </w:rPr>
+        <w:t>:</w:t>
+      </w:r>
+      <w:bookmarkEnd w:id="42"/>
+      <w:r>
+        <w:rPr>
+          <w:rFonts w:eastAsia="Times New Roman"/>
+          <w:b/>
+          <w:bCs/>
+          <w:lang w:val="es-ES_tradnl"/>
+        </w:rPr>
+        <w:t xml:space="preserve"> </w:t>
+      </w:r>
+    </w:p>
+    <w:p>
+      <w:pPr>
+        <w:jc w:val="both"/>
+        <w:rPr>
+          <w:color w:val="000000" w:themeColor="text1"/>
+        </w:rPr>
+      </w:pPr>
+    </w:p>
+    <w:p>
+      <w:pPr>
+        <w:jc w:val="both"/>
+        <w:rPr>
+          <w:color w:val="000000" w:themeColor="text1"/>
+        </w:rPr>
+      </w:pPr>
+      <w:r>
+        <w:rPr>
+          <w:color w:val="000000" w:themeColor="text1"/>
+        </w:rPr>
+        <w:t>También e</w:t>
+      </w:r>
+      <w:r>
+        <w:rPr>
+          <w:color w:val="000000" w:themeColor="text1"/>
+        </w:rPr>
+        <w:t xml:space="preserve">n lo que respecta a las políticas o a la influencia que pueden tener las políticas internas, principalmente en instituciones del gobierno, en promover la implementación de la Gestión del Valor Ganado, Young Kwak y Frank Anbari (2011) mencionan que la Oficina de Gestión y Presupuesto, conocida también como OMB por sus siglas en inglés de Office of Management and Budget, requiere el uso de EVM para reportar el desempeño de proyectos federales en los Estados Unidos. </w:t>
+      </w:r>
+    </w:p>
+    <w:p>
+      <w:pPr>
+        <w:pStyle w:val="NormalWeb"/>
+        <w:jc w:val="both"/>
         <w:rPr>
           <w:rFonts w:ascii="Arial" w:hAnsi="Arial" w:cs="Arial"/>
           <w:color w:val="000000" w:themeColor="text1"/>
@@ -14351,13 +14587,8 @@
           <w:szCs w:val="22"/>
           <w:lang w:val="es-ES_tradnl" w:eastAsia="es-ES"/>
         </w:rPr>
-        <w:t>Young Kwak y Frank Anbari (2011) también exponen que existen varias legislaciones que fortalecen la utilización de técnicas como EVM, para dar un ejemplo está la Federal Acquisition Streamlining Act (FASA) que requiere que se presenten y aprueben objetivos de costo, desempeño y cronograma para las adquisiciones más importantes, y que se alcancen al menos un 90 por ciento de estos objetivos establecidos (p. 4).</w:t>
-      </w:r>
-    </w:p>
-    <w:p>
-      <w:pPr>
-        <w:pStyle w:val="NormalWeb"/>
-        <w:jc w:val="both"/>
+      </w:pPr>
+      <w:r>
         <w:rPr>
           <w:rFonts w:ascii="Arial" w:hAnsi="Arial" w:cs="Arial"/>
           <w:color w:val="000000" w:themeColor="text1"/>
@@ -14365,7 +14596,8 @@
           <w:szCs w:val="22"/>
           <w:lang w:val="es-ES_tradnl" w:eastAsia="es-ES"/>
         </w:rPr>
-      </w:pPr>
+        <w:t xml:space="preserve">Por otro lado, respecto a las legislaciones Young Kwak y Frank Anbari (2011) mencionan que, también en la misma época, a inicios de 1990 las legislaciones y regulaciones promovieron la implementación de técnicas de control de costo como EVM dentro del sector gubernamental. Legislaciones relacionadas al control y medición del desempeño empezaron a inicios de 1993 en Estados Unidos, con el Government Performance and Results Act. Actualmente las regulaciones, guías y políticas internas siguen redefiniendo e intentando describir </w:t>
+      </w:r>
       <w:r>
         <w:rPr>
           <w:rFonts w:ascii="Arial" w:hAnsi="Arial" w:cs="Arial"/>
@@ -14374,109 +14606,9 @@
           <w:szCs w:val="22"/>
           <w:lang w:val="es-ES_tradnl" w:eastAsia="es-ES"/>
         </w:rPr>
-        <w:lastRenderedPageBreak/>
-        <w:t>Por otro lado respecto a guías y documentaciones, Young Kwak y Frank Anbari (2011) informan que las guías para la utilización y el establecimiento de sistemas basados en EVM, fueron publicadas, en gran medida para apoyar las políticas implementadas por las agencias gubernamentales y los estándares de la industria (p. 4).</w:t>
-      </w:r>
-    </w:p>
-    <w:p>
-      <w:pPr>
-        <w:pStyle w:val="Heading3"/>
-        <w:jc w:val="both"/>
-        <w:rPr>
-          <w:rFonts w:eastAsia="Times New Roman"/>
-          <w:b/>
-          <w:bCs/>
-          <w:lang w:val="es-ES_tradnl"/>
-        </w:rPr>
-      </w:pPr>
-    </w:p>
-    <w:p>
-      <w:pPr>
-        <w:pStyle w:val="Heading3"/>
-        <w:jc w:val="both"/>
-        <w:rPr>
-          <w:rFonts w:eastAsia="Times New Roman"/>
-          <w:lang w:val="es-ES_tradnl"/>
-        </w:rPr>
-      </w:pPr>
-      <w:bookmarkStart w:id="32" w:name="_Toc464123253"/>
-      <w:r>
-        <w:rPr>
-          <w:rFonts w:eastAsia="Times New Roman"/>
-          <w:b/>
-          <w:bCs/>
-          <w:lang w:val="es-ES_tradnl"/>
-        </w:rPr>
-        <w:t>Inserción en la industria y adopción</w:t>
-      </w:r>
-      <w:r>
-        <w:rPr>
-          <w:rFonts w:eastAsia="Times New Roman"/>
-          <w:b/>
-          <w:bCs/>
-          <w:lang w:val="es-ES_tradnl"/>
-        </w:rPr>
-        <w:t>:</w:t>
-      </w:r>
-      <w:bookmarkEnd w:id="32"/>
-      <w:r>
-        <w:rPr>
-          <w:rFonts w:eastAsia="Times New Roman"/>
-          <w:b/>
-          <w:bCs/>
-          <w:lang w:val="es-ES_tradnl"/>
-        </w:rPr>
-        <w:t xml:space="preserve"> </w:t>
-      </w:r>
-    </w:p>
-    <w:p>
-      <w:pPr>
-        <w:jc w:val="both"/>
-        <w:rPr>
-          <w:color w:val="000000" w:themeColor="text1"/>
-        </w:rPr>
-      </w:pPr>
-    </w:p>
-    <w:p>
-      <w:pPr>
-        <w:jc w:val="both"/>
-        <w:rPr>
-          <w:color w:val="000000" w:themeColor="text1"/>
-        </w:rPr>
-      </w:pPr>
-      <w:r>
-        <w:rPr>
-          <w:color w:val="000000" w:themeColor="text1"/>
-        </w:rPr>
-        <w:t>Para que se de una adopción Gestión del Valor Ganado de una manera más masiva fue importante los cambios y resultados de importantes y conocidos proyectos de los servicios de defensa de los Estados Unidos. Para Wayne (2000) el punto de inflexión fue relacionado al debacle resultante al programa de desarrollo del A-12, el cual trajo serias consecuencias. Tanto oficiales civiles con experiencia como oficiales militares, que trabajaban con el programa de desarrollo del A-12 fueron sustituidos, re asignados o se retiraron.  No mucho después de estos eventos, revelaciones de similares costos y cronogramas, alcanzaron al programa de desarrollo de la aeronave de transporte C-17 de la Fuerza Aérea, y los resultados fueron similares, es decir, suspensión de proyectos, despidos, retiros, sustituciones y reasignaciones de oficiales. Si bien el programa del C-17 pudo sobrevivir, el cancelamiento del mismo fue considerado seriamente y tanto la carrera como la reputación de civiles y militantes fue dañada con estos eventos. Exactamente de la misma manera que en el caso del programa de desarrollo del A-12, los análisis del valor ganado revelaron que los problemas eran evidentes, si no evitables, mucho antes de que los contratistas y administradores los reconocieran (p. 3).</w:t>
-      </w:r>
-    </w:p>
-    <w:p>
-      <w:pPr>
-        <w:jc w:val="both"/>
-        <w:rPr>
-          <w:color w:val="000000" w:themeColor="text1"/>
-        </w:rPr>
-      </w:pPr>
-    </w:p>
-    <w:p>
-      <w:pPr>
-        <w:jc w:val="both"/>
-        <w:rPr>
-          <w:color w:val="000000" w:themeColor="text1"/>
-        </w:rPr>
-      </w:pPr>
-      <w:r>
-        <w:rPr>
-          <w:color w:val="000000" w:themeColor="text1"/>
-        </w:rPr>
-        <w:t xml:space="preserve">Como lo describe Wayne (2000) Episodios como los de los programas de desarrollo del A-12 y del C-17, entre otros, mostraron convincentemente el valor de EVM como un sistema de alerta temprana. Sin embargo, de esta forma, también se demostró que la información generada por EVM no estaba siendo utilizada efectivamente a lo largo de los objetivos de la gestión del departamento. En lugar de que la gestión del valor ganado sea utilizada como una herramienta para los directores y gestores de programas y proyectos, la responsabilidad de la misma estaba siendo simplemente asignada a especialistas de control de programas y vista como un requerimiento de informes financieros, esto tanto en la industria como en el gobierno (p. 3). </w:t>
-      </w:r>
-    </w:p>
-    <w:p>
-      <w:pPr>
-        <w:pStyle w:val="NormalWeb"/>
-        <w:jc w:val="both"/>
+        <w:t>cómo</w:t>
+      </w:r>
+      <w:r>
         <w:rPr>
           <w:rFonts w:ascii="Arial" w:hAnsi="Arial" w:cs="Arial"/>
           <w:color w:val="000000" w:themeColor="text1"/>
@@ -14484,8 +14616,13 @@
           <w:szCs w:val="22"/>
           <w:lang w:val="es-ES_tradnl" w:eastAsia="es-ES"/>
         </w:rPr>
-      </w:pPr>
-      <w:r>
+        <w:t xml:space="preserve"> implementar EVMS en proyectos del gobierno basados en el estándar de la industria (p. 4). </w:t>
+      </w:r>
+    </w:p>
+    <w:p>
+      <w:pPr>
+        <w:pStyle w:val="NormalWeb"/>
+        <w:jc w:val="both"/>
         <w:rPr>
           <w:rFonts w:ascii="Arial" w:hAnsi="Arial" w:cs="Arial"/>
           <w:color w:val="000000" w:themeColor="text1"/>
@@ -14493,13 +14630,8 @@
           <w:szCs w:val="22"/>
           <w:lang w:val="es-ES_tradnl" w:eastAsia="es-ES"/>
         </w:rPr>
-        <w:t>Young Kwak y Frank anbari (2011)  mencionan que en Estados Unidos, el gobierno federal decidió descartar C/SCSC a finales de 1996, en un intento de promover el amplio uso de EVM, proponiendo como alternativa sistemas de EVM (EVMS) más flexibles (p. 3).</w:t>
-      </w:r>
-    </w:p>
-    <w:p>
-      <w:pPr>
-        <w:pStyle w:val="NormalWeb"/>
-        <w:jc w:val="both"/>
+      </w:pPr>
+      <w:r>
         <w:rPr>
           <w:rFonts w:ascii="Arial" w:hAnsi="Arial" w:cs="Arial"/>
           <w:color w:val="000000" w:themeColor="text1"/>
@@ -14507,8 +14639,13 @@
           <w:szCs w:val="22"/>
           <w:lang w:val="es-ES_tradnl" w:eastAsia="es-ES"/>
         </w:rPr>
-      </w:pPr>
-      <w:r>
+        <w:t>Young Kwak y Frank Anbari (2011) también exponen que existen varias legislaciones que fortalecen la utilización de técnicas como EVM, para dar un ejemplo está la Federal Acquisition Streamlining Act (FASA) que requiere que se presenten y aprueben objetivos de costo, desempeño y cronograma para las adquisiciones más importantes, y que se alcancen al menos un 90 por ciento de estos objetivos establecidos (p. 4).</w:t>
+      </w:r>
+    </w:p>
+    <w:p>
+      <w:pPr>
+        <w:pStyle w:val="NormalWeb"/>
+        <w:jc w:val="both"/>
         <w:rPr>
           <w:rFonts w:ascii="Arial" w:hAnsi="Arial" w:cs="Arial"/>
           <w:color w:val="000000" w:themeColor="text1"/>
@@ -14516,8 +14653,7 @@
           <w:szCs w:val="22"/>
           <w:lang w:val="es-ES_tradnl" w:eastAsia="es-ES"/>
         </w:rPr>
-        <w:t xml:space="preserve">Según Young Kwak y Frank Anbari (2011) en febrero de 1997, la NASA lanzó una directiva para establecer bases respecto a la aplicación del EVM, la Política Directiva de la NASA o NPD por sus siglas en inglés de NASA Policy Directive, número 9501.3 llamada Earned Value Performance Measurement, es decir, Medición del Desempeño del Valor Ganado, en la cual se definen las mencionadas bases más específicamente a ser aplicadas a contratos de la NASA. Antes del lanzamiento de la mencionada directiva los diferentes centros de la NASA utilizaban sus políticas internas en sistemas de medición del desempeño. Esta directiva de 1997 requirió que los directores de proyectos de la NASA aseguraran la implementación de EVM en los contratos. Regularmente se realizan auditorías de parte de la Oficina del Inspector General (Office of the Inspector General) de la NASA y la Oficina de Responsabilidad del Gobierno (Government Accountability Office), </w:t>
-      </w:r>
+      </w:pPr>
       <w:r>
         <w:rPr>
           <w:rFonts w:ascii="Arial" w:hAnsi="Arial" w:cs="Arial"/>
@@ -14527,7 +14663,134 @@
           <w:lang w:val="es-ES_tradnl" w:eastAsia="es-ES"/>
         </w:rPr>
         <w:lastRenderedPageBreak/>
-        <w:t xml:space="preserve">sobre el estado actual de los proyectos y se proveen recomendaciones para integraciones y mejoras relacionadas al EVM. Cabe destacar que algunos de esos reportes ilustran los beneficios e incluso las deficiencias de los proyectos en los cuales se ha aplicado EVM en la NASA (p. 5). </w:t>
+        <w:t>Por otro lado respecto a guías y documentaciones, Young Kwak y Frank Anbari (2011) informan que las guías para la utilización y el establecimiento de sistemas basados en EVM, fueron publicadas, en gran medida para apoyar las políticas implementadas por las agencias gubernamentales y los estándares de la industria (p. 4).</w:t>
+      </w:r>
+    </w:p>
+    <w:p>
+      <w:pPr>
+        <w:pStyle w:val="Heading3"/>
+        <w:jc w:val="both"/>
+        <w:rPr>
+          <w:rFonts w:eastAsia="Times New Roman"/>
+          <w:b/>
+          <w:bCs/>
+          <w:lang w:val="es-ES_tradnl"/>
+        </w:rPr>
+      </w:pPr>
+    </w:p>
+    <w:p>
+      <w:pPr>
+        <w:pStyle w:val="Heading3"/>
+        <w:jc w:val="both"/>
+        <w:rPr>
+          <w:rFonts w:eastAsia="Times New Roman"/>
+          <w:lang w:val="es-ES_tradnl"/>
+        </w:rPr>
+      </w:pPr>
+      <w:bookmarkStart w:id="43" w:name="_Toc464123253"/>
+      <w:r>
+        <w:rPr>
+          <w:rFonts w:eastAsia="Times New Roman"/>
+          <w:b/>
+          <w:bCs/>
+          <w:lang w:val="es-ES_tradnl"/>
+        </w:rPr>
+        <w:t>Inserción en la industria y adopción</w:t>
+      </w:r>
+      <w:r>
+        <w:rPr>
+          <w:rFonts w:eastAsia="Times New Roman"/>
+          <w:b/>
+          <w:bCs/>
+          <w:lang w:val="es-ES_tradnl"/>
+        </w:rPr>
+        <w:t>:</w:t>
+      </w:r>
+      <w:bookmarkEnd w:id="43"/>
+      <w:r>
+        <w:rPr>
+          <w:rFonts w:eastAsia="Times New Roman"/>
+          <w:b/>
+          <w:bCs/>
+          <w:lang w:val="es-ES_tradnl"/>
+        </w:rPr>
+        <w:t xml:space="preserve"> </w:t>
+      </w:r>
+    </w:p>
+    <w:p>
+      <w:pPr>
+        <w:jc w:val="both"/>
+        <w:rPr>
+          <w:color w:val="000000" w:themeColor="text1"/>
+        </w:rPr>
+      </w:pPr>
+    </w:p>
+    <w:p>
+      <w:pPr>
+        <w:jc w:val="both"/>
+        <w:rPr>
+          <w:color w:val="000000" w:themeColor="text1"/>
+        </w:rPr>
+      </w:pPr>
+      <w:r>
+        <w:rPr>
+          <w:color w:val="000000" w:themeColor="text1"/>
+        </w:rPr>
+        <w:t xml:space="preserve">Para que se </w:t>
+      </w:r>
+      <w:r>
+        <w:rPr>
+          <w:color w:val="000000" w:themeColor="text1"/>
+        </w:rPr>
+        <w:t>dé</w:t>
+      </w:r>
+      <w:r>
+        <w:rPr>
+          <w:color w:val="000000" w:themeColor="text1"/>
+        </w:rPr>
+        <w:t xml:space="preserve"> una adopción Gestión del Valor Ganado de una manera más masiva fue importante los cambios y resultados de importantes y conocidos proyectos de los servicios de defensa de los Estados Unidos. Para Wayne (2000) el punto de inflexión fue relacionado al debacle resultante al programa de desarrollo del A-12, el cual trajo serias consecuencias. Tanto oficiales civiles con experiencia como oficiales militares, que trabajaban con el programa de desarrollo del A-12 fueron sustituidos, re asignados o se retiraron.  No mucho después de estos eventos, revelaciones de similares costos y cronogramas, alcanzaron al programa de desarrollo de la aeronave de transporte C-17 de la Fuerza Aérea, y los resultados fueron similares, es decir, suspensión de proyectos, despidos, retiros, sustituciones y reasignaciones de oficiales. Si bien el programa del C-17 pudo sobrevivir, el </w:t>
+      </w:r>
+      <w:commentRangeStart w:id="44"/>
+      <w:r>
+        <w:rPr>
+          <w:color w:val="000000" w:themeColor="text1"/>
+        </w:rPr>
+        <w:t xml:space="preserve">cancelamiento </w:t>
+      </w:r>
+      <w:commentRangeEnd w:id="44"/>
+      <w:r>
+        <w:rPr>
+          <w:rStyle w:val="CommentReference"/>
+        </w:rPr>
+        <w:commentReference w:id="44"/>
+      </w:r>
+      <w:r>
+        <w:rPr>
+          <w:color w:val="000000" w:themeColor="text1"/>
+        </w:rPr>
+        <w:t>del mismo fue considerado seriamente y tanto la carrera como la reputación de civiles y militantes fue dañada con estos eventos. Exactamente de la misma manera que en el caso del programa de desarrollo del A-12, los análisis del valor ganado revelaron que los problemas eran evidentes, si no evitables, mucho antes de que los contratistas y administradores los reconocieran (p. 3).</w:t>
+      </w:r>
+    </w:p>
+    <w:p>
+      <w:pPr>
+        <w:jc w:val="both"/>
+        <w:rPr>
+          <w:color w:val="000000" w:themeColor="text1"/>
+        </w:rPr>
+      </w:pPr>
+    </w:p>
+    <w:p>
+      <w:pPr>
+        <w:jc w:val="both"/>
+        <w:rPr>
+          <w:color w:val="000000" w:themeColor="text1"/>
+        </w:rPr>
+      </w:pPr>
+      <w:r>
+        <w:rPr>
+          <w:color w:val="000000" w:themeColor="text1"/>
+        </w:rPr>
+        <w:t xml:space="preserve">Como lo describe Wayne (2000) Episodios como los de los programas de desarrollo del A-12 y del C-17, entre otros, mostraron convincentemente el valor de EVM como un sistema de alerta temprana. Sin embargo, de esta forma, también se demostró que la información generada por EVM no estaba siendo utilizada efectivamente a lo largo de los objetivos de la gestión del departamento. En lugar de que la gestión del valor ganado sea utilizada como una herramienta para los directores y gestores de programas y proyectos, la responsabilidad de la misma estaba siendo simplemente asignada a especialistas de control de programas y vista como un requerimiento de informes financieros, esto tanto en la industria como en el gobierno (p. 3). </w:t>
       </w:r>
     </w:p>
     <w:p>
@@ -14550,27 +14813,9 @@
           <w:szCs w:val="22"/>
           <w:lang w:val="es-ES_tradnl" w:eastAsia="es-ES"/>
         </w:rPr>
-        <w:t>Según Young Kwak y Frank anbari (2011) a inicios de 1998, el instituto americano de estándares ANSI (American National Standards Institute), publicó guías para EVMS. También fue publicado A Guide to the Project Management Body of Knowledge en español Guía de los Fundamentos para la Dirección de Proyectos (PMBOK) el cual contaba con fórmulas y explicaba la terminología básica de EVM. Luego en el año 2000 y en las ediciones subsecuentes de PMBOK se simplificó la terminología y se agregó más detalles sobre EVM (p. 3).</w:t>
-      </w:r>
-    </w:p>
-    <w:p>
-      <w:pPr>
-        <w:jc w:val="both"/>
-        <w:rPr>
-          <w:color w:val="000000" w:themeColor="text1"/>
-        </w:rPr>
-      </w:pPr>
-      <w:r>
-        <w:rPr>
-          <w:color w:val="000000" w:themeColor="text1"/>
-        </w:rPr>
-        <w:t>Para Wayne (2000) la oficina de la Secretaría de la Defensa tomó un rol activo en el liderazgo. La industria fue invitada a participar y de hecho en asumir la responsabilidad por conceptos de gestión industrial. La gestión del valor ganado fue refinada en regulaciones de las instituciones de defensa, a su propósito original como procesos de gestión de proyectos, en lugar de un requerimiento financiero. Estos pasos pudieron construir un marco de trabajo que pudo resultar en la industria emitiendo su propio estándar para EVM, la norma ANSI/EIA 748-98 “Earned Value Management Systems”,  la cual a su vez fue adoptada por el Departamento de Defensa de los Estados Unidos en 1999 (p. 3).</w:t>
-      </w:r>
-    </w:p>
-    <w:p>
-      <w:pPr>
-        <w:pStyle w:val="NormalWeb"/>
-        <w:jc w:val="both"/>
+        <w:t>Young Kwak y Frank A</w:t>
+      </w:r>
+      <w:r>
         <w:rPr>
           <w:rFonts w:ascii="Arial" w:hAnsi="Arial" w:cs="Arial"/>
           <w:color w:val="000000" w:themeColor="text1"/>
@@ -14578,8 +14823,13 @@
           <w:szCs w:val="22"/>
           <w:lang w:val="es-ES_tradnl" w:eastAsia="es-ES"/>
         </w:rPr>
-      </w:pPr>
-      <w:r>
+        <w:t>nbari (2011)  mencionan que en Estados Unidos, el gobierno federal decidió descartar C/SCSC a finales de 1996, en un intento de promover el amplio uso de EVM, proponiendo como alternativa sistemas de EVM (EVMS) más flexibles (p. 3).</w:t>
+      </w:r>
+    </w:p>
+    <w:p>
+      <w:pPr>
+        <w:pStyle w:val="NormalWeb"/>
+        <w:jc w:val="both"/>
         <w:rPr>
           <w:rFonts w:ascii="Arial" w:hAnsi="Arial" w:cs="Arial"/>
           <w:color w:val="000000" w:themeColor="text1"/>
@@ -14587,225 +14837,8 @@
           <w:szCs w:val="22"/>
           <w:lang w:val="es-ES_tradnl" w:eastAsia="es-ES"/>
         </w:rPr>
-        <w:t>Como se mencionó anteriormente la implementación y utilización de EVM fue promovida por el gobierno de los Estados Unidos y se dio en diversas instituciones tanto gubernamentales como del sector privado. Un ejemplo de una importante institución que pasó a implementar sistemas basados en EVM es la NASA. Young Kwak y Frank Anbari (2011) afirman que en base al historial de programas espaciales, por lo general, los mismos son financiados por fondos gubernamentales. No obstante el modelo de negocio está cambiando de alguna manera con la incepción de proyectos espaciales más comerciales. Dado que los programas espaciales se realizan con fondos gubernamentales los mismos lógicamente son en cierta manera fondos acumulados por el pago de impuestos, por lo cual la gestión de estos programas debe ser transparente. Es por esta razón que estos programas utilizan EVM, para registrar y tener un control efectivo sobre los gastos y el rendimiento del cronograma (p. 5).</w:t>
-      </w:r>
-    </w:p>
-    <w:p>
-      <w:pPr>
-        <w:jc w:val="both"/>
-        <w:rPr>
-          <w:color w:val="000000" w:themeColor="text1"/>
-        </w:rPr>
-      </w:pPr>
-      <w:r>
-        <w:rPr>
-          <w:color w:val="000000" w:themeColor="text1"/>
-        </w:rPr>
-        <w:t xml:space="preserve">Wayne (2000) menciona que es importante entender que EVM no era la solución por defecto del Departamento de Defensa de los Estados Unidos. Varias soluciones alternativas fueron surgiendo pero ninguna tuvo un futuro venidero. La industria convino que EVM consiste en principios genéricos de gestión que deben ser aplicados a todos los proyectos, pero no al mismo grado. </w:t>
-      </w:r>
-    </w:p>
-    <w:p>
-      <w:pPr>
-        <w:jc w:val="both"/>
-        <w:rPr>
-          <w:color w:val="000000" w:themeColor="text1"/>
-        </w:rPr>
-      </w:pPr>
-    </w:p>
-    <w:p>
-      <w:pPr>
-        <w:jc w:val="both"/>
-        <w:rPr>
-          <w:color w:val="000000" w:themeColor="text1"/>
-        </w:rPr>
-      </w:pPr>
-      <w:r>
-        <w:rPr>
-          <w:color w:val="000000" w:themeColor="text1"/>
-        </w:rPr>
-        <w:t>Empresas de defensa líderes en el mercado, han empezado a reconciliar sus procesos de gestión comerciales y gubernamentales. Por ejemplo, la empresa Boeing emitió en 1999 un manual de la empresa con el título de “Integrated Performance Management Practice”, o lo que viene a ser “Practicas integradas de gestión de rendimiento” con la finalidad de ser utilizado por todas las organizaciones de Boeing. El mismo decreta que la aplicación del IPMP (Integrated Performance Management Practice) podrá variar en base al entorno, requisitos del cliente, tamaño, alcance, riesgos, complejidad y necesidades individuales de cada organización (p. 3).</w:t>
-      </w:r>
-    </w:p>
-    <w:p>
-      <w:pPr>
-        <w:jc w:val="both"/>
-        <w:rPr>
-          <w:color w:val="000000" w:themeColor="text1"/>
-        </w:rPr>
-      </w:pPr>
-    </w:p>
-    <w:p>
-      <w:pPr>
-        <w:jc w:val="both"/>
-        <w:rPr>
-          <w:color w:val="000000" w:themeColor="text1"/>
-        </w:rPr>
-      </w:pPr>
-      <w:r>
-        <w:rPr>
-          <w:color w:val="000000" w:themeColor="text1"/>
-        </w:rPr>
-        <w:lastRenderedPageBreak/>
-        <w:t xml:space="preserve">De manera similar, otras empresas adaptaron los principios de EVM del Departamento de Defensa de los Estados Unidos, a sus propias necesidades. La participación de diferentes empresas aumenta la confianza de que los principios eran de aplicación universal. En este sentido la participación de Japón es especialmente notable. </w:t>
-      </w:r>
-    </w:p>
-    <w:p>
-      <w:pPr>
-        <w:jc w:val="both"/>
-        <w:rPr>
-          <w:color w:val="000000" w:themeColor="text1"/>
-        </w:rPr>
-      </w:pPr>
-    </w:p>
-    <w:p>
-      <w:pPr>
-        <w:jc w:val="both"/>
-        <w:rPr>
-          <w:color w:val="000000" w:themeColor="text1"/>
-        </w:rPr>
-      </w:pPr>
-      <w:r>
-        <w:rPr>
-          <w:color w:val="000000" w:themeColor="text1"/>
-        </w:rPr>
-        <w:t xml:space="preserve">Seguido a una exhaustiva búsqueda mundial por las mejores prácticas, oficiales del Ministerio de Construcción de los Estados Unidos en febrero de </w:t>
-      </w:r>
-      <w:commentRangeStart w:id="33"/>
-      <w:r>
-        <w:rPr>
-          <w:color w:val="000000" w:themeColor="text1"/>
-        </w:rPr>
-        <w:t>1999</w:t>
-      </w:r>
-      <w:commentRangeEnd w:id="33"/>
-      <w:r>
-        <w:rPr>
-          <w:color w:val="000000" w:themeColor="text1"/>
-        </w:rPr>
-        <w:commentReference w:id="33"/>
-      </w:r>
-      <w:r>
-        <w:rPr>
-          <w:color w:val="000000" w:themeColor="text1"/>
-        </w:rPr>
-        <w:t>, anunciaron su decisión de adoptar EVM, para implementar sus prácticas en programas pilotos, y a lanzar un estándar internacional para el 2002.</w:t>
-      </w:r>
-    </w:p>
-    <w:p>
-      <w:pPr>
-        <w:jc w:val="both"/>
-        <w:rPr>
-          <w:color w:val="000000" w:themeColor="text1"/>
-        </w:rPr>
-      </w:pPr>
-    </w:p>
-    <w:p>
-      <w:pPr>
-        <w:jc w:val="both"/>
-        <w:rPr>
-          <w:color w:val="000000" w:themeColor="text1"/>
-        </w:rPr>
-      </w:pPr>
-      <w:r>
-        <w:rPr>
-          <w:color w:val="000000" w:themeColor="text1"/>
-        </w:rPr>
-        <w:t xml:space="preserve">El éxito del Departamento de Defensa de los Estados Unidos en la reforma de la Gestión del Valor Ganado, se evidencia en la historia del crecimiento de costo por la Oficina de la Secretaría de la Defensa del mismo país. En noviembre de 1999, el total sobrecoste en más de 100 de los más grandes y riesgosos contratos del Departamento de Defensa eran sólo del 5.5%, incluso en contratos con precios flexibles requiriendo cumplimiento de los estándares de EVM y reportes periódicos a la Oficina de la Secretaría de Defensa. </w:t>
-      </w:r>
-      <w:r>
-        <w:rPr>
-          <w:color w:val="000000" w:themeColor="text1"/>
-        </w:rPr>
-        <w:t xml:space="preserve">Los contratos en total fueron </w:t>
-      </w:r>
-      <w:r>
-        <w:rPr>
-          <w:color w:val="000000" w:themeColor="text1"/>
-        </w:rPr>
-        <w:t xml:space="preserve">completados el </w:t>
-      </w:r>
-      <w:r>
-        <w:rPr>
-          <w:color w:val="000000" w:themeColor="text1"/>
-        </w:rPr>
-        <w:t xml:space="preserve">66% y representaron el 72,8 $ millones de dólares en valor objetivo. Los contratos A-12 y C-17 </w:t>
-      </w:r>
-      <w:r>
-        <w:rPr>
-          <w:color w:val="000000" w:themeColor="text1"/>
-        </w:rPr>
-        <w:t xml:space="preserve">de </w:t>
-      </w:r>
-      <w:r>
-        <w:rPr>
-          <w:color w:val="000000" w:themeColor="text1"/>
-        </w:rPr>
-        <w:t xml:space="preserve">desarrollo por sí </w:t>
-      </w:r>
-      <w:r>
-        <w:rPr>
-          <w:color w:val="000000" w:themeColor="text1"/>
-        </w:rPr>
-        <w:t xml:space="preserve">solos ya habían </w:t>
-      </w:r>
-      <w:r>
-        <w:rPr>
-          <w:color w:val="000000" w:themeColor="text1"/>
-        </w:rPr>
-        <w:t>superado en más que eso unos años</w:t>
-      </w:r>
-      <w:r>
-        <w:rPr>
-          <w:color w:val="000000" w:themeColor="text1"/>
-        </w:rPr>
-        <w:t xml:space="preserve"> atrás</w:t>
-      </w:r>
-      <w:r>
-        <w:rPr>
-          <w:color w:val="000000" w:themeColor="text1"/>
-        </w:rPr>
-        <w:t>.</w:t>
-      </w:r>
-    </w:p>
-    <w:p>
-      <w:pPr>
-        <w:jc w:val="both"/>
-        <w:rPr>
-          <w:color w:val="000000" w:themeColor="text1"/>
-        </w:rPr>
-      </w:pPr>
-    </w:p>
-    <w:p>
-      <w:pPr>
-        <w:spacing w:line="240" w:lineRule="auto"/>
-        <w:jc w:val="both"/>
-        <w:rPr>
-          <w:color w:val="000000" w:themeColor="text1"/>
-        </w:rPr>
-      </w:pPr>
-      <w:r>
-        <w:rPr>
-          <w:color w:val="000000" w:themeColor="text1"/>
-        </w:rPr>
-        <w:t xml:space="preserve">Como lo expone Wayne (2000) el éxito se extendió a programas heredados también, tales como los del F-14 Tomcat Navy fighter. Durante mucho tiempo fuera de producción el F-14 tuvo una nueva oportunidad debido a que la oficina de gestión del programa implementó la Gestión del Valor Ganado entre otras técnicas de gestión de proyectos, en los depósitos de aviación naval y otras instalaciones. En marzo del 2000 el programa recibió, de parte de la vice presidencia de los Estados Unidos, el premio “Vice President’s National Performance Review “Hammer” Award” por las tareas de revisión y por el ahorro y devolución a sus patrocinadores de 268 millones de dólares, el resultado de un proyecto al extender </w:t>
-      </w:r>
-      <w:r>
-        <w:rPr>
-          <w:color w:val="000000" w:themeColor="text1"/>
-        </w:rPr>
-        <w:t>la vida de fatiga de la estructura del avión</w:t>
-      </w:r>
-      <w:r>
-        <w:rPr>
-          <w:color w:val="000000" w:themeColor="text1"/>
-        </w:rPr>
-        <w:t xml:space="preserve"> (p. 3).</w:t>
-      </w:r>
-    </w:p>
-    <w:p>
-      <w:pPr>
-        <w:pStyle w:val="NormalWeb"/>
-        <w:jc w:val="both"/>
+      </w:pPr>
+      <w:r>
         <w:rPr>
           <w:rFonts w:ascii="Arial" w:hAnsi="Arial" w:cs="Arial"/>
           <w:color w:val="000000" w:themeColor="text1"/>
@@ -14813,7 +14846,8 @@
           <w:szCs w:val="22"/>
           <w:lang w:val="es-ES_tradnl" w:eastAsia="es-ES"/>
         </w:rPr>
-      </w:pPr>
+        <w:t xml:space="preserve">Según Young Kwak y Frank Anbari (2011) en febrero de 1997, la NASA lanzó una directiva para establecer bases respecto a la aplicación del EVM, la Política Directiva de la NASA o NPD por sus siglas en inglés de NASA Policy Directive, número 9501.3 llamada Earned Value Performance Measurement, es decir, Medición del Desempeño del Valor Ganado, en la cual se definen las mencionadas bases más específicamente a ser aplicadas a contratos de la NASA. Antes del lanzamiento de la mencionada directiva los diferentes centros de la NASA utilizaban sus políticas internas en sistemas de medición del desempeño. Esta directiva de 1997 requirió que los directores de proyectos de la NASA aseguraran la implementación de EVM en los contratos. Regularmente se realizan auditorías de parte de la Oficina del Inspector General (Office of the Inspector General) de la NASA y la Oficina de Responsabilidad del Gobierno (Government Accountability Office), </w:t>
+      </w:r>
       <w:r>
         <w:rPr>
           <w:rFonts w:ascii="Arial" w:hAnsi="Arial" w:cs="Arial"/>
@@ -14822,7 +14856,8 @@
           <w:szCs w:val="22"/>
           <w:lang w:val="es-ES_tradnl" w:eastAsia="es-ES"/>
         </w:rPr>
-        <w:t>Young Kwak y Frank anbari (2011)  exponen que el sector privado también demostró mayor interés en aplicar los principios de EVM y en implementarlo ampliamente en los años más recientes, entre otras razones, gracias a numerosas publicaciones las cuales promovían los principios de EVM y a que herramientas avanzadas de gestión de proyecto agregaron paquetes que incorporaban métodos y análisis de EVM (como se cita en History, practices, and future of earned value management in government: Perspectives from NASA, 2011, p. 3).</w:t>
+        <w:lastRenderedPageBreak/>
+        <w:t xml:space="preserve">sobre el estado actual de los proyectos y se proveen recomendaciones para integraciones y mejoras relacionadas al EVM. Cabe destacar que algunos de esos reportes ilustran los beneficios e incluso las deficiencias de los proyectos en los cuales se ha aplicado EVM en la NASA (p. 5). </w:t>
       </w:r>
     </w:p>
     <w:p>
@@ -14845,10 +14880,8 @@
           <w:szCs w:val="22"/>
           <w:lang w:val="es-ES_tradnl" w:eastAsia="es-ES"/>
         </w:rPr>
-        <w:t xml:space="preserve">Como lo menciona Young H. Kwak y Frank T. Anbari (2011) hoy en día </w:t>
-      </w:r>
-      <w:bookmarkStart w:id="34" w:name="_GoBack"/>
-      <w:bookmarkEnd w:id="34"/>
+        <w:t>Según Young Kwak y Frank A</w:t>
+      </w:r>
       <w:r>
         <w:rPr>
           <w:rFonts w:ascii="Arial" w:hAnsi="Arial" w:cs="Arial"/>
@@ -14857,7 +14890,21 @@
           <w:szCs w:val="22"/>
           <w:lang w:val="es-ES_tradnl" w:eastAsia="es-ES"/>
         </w:rPr>
-        <w:t>es obligatorio en muchos de programas y proyectos del gobierno de los Estados Unidos (p. 2).</w:t>
+        <w:t>nbari (2011) a inicios de 1998, el instituto americano de estándares ANSI (American National Standards Institute), publicó guías para EVMS. También fue publicado A Guide to the Project Management Body of Knowledge en español Guía de los Fundamentos para la Dirección de Proyectos (PMBOK) el cual contaba con fórmulas y explicaba la terminología básica de EVM. Luego en el año 2000 y en las ediciones subsecuentes de PMBOK se simplificó la terminología y se agregó más detalles sobre EVM (p. 3).</w:t>
+      </w:r>
+    </w:p>
+    <w:p>
+      <w:pPr>
+        <w:jc w:val="both"/>
+        <w:rPr>
+          <w:color w:val="000000" w:themeColor="text1"/>
+        </w:rPr>
+      </w:pPr>
+      <w:r>
+        <w:rPr>
+          <w:color w:val="000000" w:themeColor="text1"/>
+        </w:rPr>
+        <w:t>Para Wayne (2000) la oficina de la Secretaría de la Defensa tomó un rol activo en el liderazgo. La industria fue invitada a participar y de hecho en asumir la responsabilidad por conceptos de gestión industrial. La gestión del valor ganado fue refinada en regulaciones de las instituciones de defensa, a su propósito original como procesos de gestión de proyectos, en lugar de un requerimiento financiero. Estos pasos pudieron construir un marco de trabajo que pudo resultar en la industria emitiendo su propio estándar para EVM, la norma ANSI/EIA 748-98 “Earned Value Management Systems”,  la cual a su vez fue adoptada por el Departamento de Defensa de los Estados Unidos en 1999 (p. 3).</w:t>
       </w:r>
     </w:p>
     <w:p>
@@ -14880,7 +14927,219 @@
           <w:szCs w:val="22"/>
           <w:lang w:val="es-ES_tradnl" w:eastAsia="es-ES"/>
         </w:rPr>
-        <w:t xml:space="preserve">Dado su énfasis en la medición del rendimiento en el gobierno (de los Estados Unidos) se incrementa, apoyado por imposiciones obligatorias de parte de leyes gubernamentales e incluso de la presión del público. </w:t>
+        <w:t>Como se mencionó anteriormente la implementación y utilización de EVM fue promovida por el gobierno de los Estados Unidos y se dio en diversas instituciones tanto gubernamentales como del sector privado. Un ejemplo de una importante institución que pasó a implementar sistemas basados en EVM es la NASA. Young Kwak y Frank Anbari (2011) afirman que en base al historial de programas espaciales, por lo general, los mismos son financiados por fondos gubernamentales. No obstante el modelo de negocio está cambiando de alguna manera con la incepción de proyectos espaciales más comerciales. Dado que los programas espaciales se realizan con fondos gubernamentales los mismos lógicamente son en cierta manera fondos acumulados por el pago de impuestos, por lo cual la gestión de estos programas debe ser transparente. Es por esta razón que estos programas utilizan EVM, para registrar y tener un control efectivo sobre los gastos y el rendimiento del cronograma (p. 5).</w:t>
+      </w:r>
+    </w:p>
+    <w:p>
+      <w:pPr>
+        <w:jc w:val="both"/>
+        <w:rPr>
+          <w:color w:val="000000" w:themeColor="text1"/>
+        </w:rPr>
+      </w:pPr>
+      <w:r>
+        <w:rPr>
+          <w:color w:val="000000" w:themeColor="text1"/>
+        </w:rPr>
+        <w:t xml:space="preserve">Wayne (2000) menciona que es importante entender que EVM no era la solución por defecto del Departamento de Defensa de los Estados Unidos. Varias soluciones alternativas fueron surgiendo pero ninguna tuvo un futuro venidero. La industria convino que EVM consiste en principios genéricos de gestión que deben ser aplicados a todos los proyectos, pero no al mismo grado. </w:t>
+      </w:r>
+    </w:p>
+    <w:p>
+      <w:pPr>
+        <w:jc w:val="both"/>
+        <w:rPr>
+          <w:color w:val="000000" w:themeColor="text1"/>
+        </w:rPr>
+      </w:pPr>
+    </w:p>
+    <w:p>
+      <w:pPr>
+        <w:jc w:val="both"/>
+        <w:rPr>
+          <w:color w:val="000000" w:themeColor="text1"/>
+        </w:rPr>
+      </w:pPr>
+      <w:r>
+        <w:rPr>
+          <w:color w:val="000000" w:themeColor="text1"/>
+        </w:rPr>
+        <w:t>Empresas de defensa líderes en el mercado, han empezado a reconciliar sus procesos de gestión comerciales y gubernamentales. Por ejemplo, la empresa Boeing emitió en 1999 un manual de la empresa con el título de “Integrated Performance Management Practice”, o lo que viene a ser “Practicas integradas de gestión de rendimiento” con la finalidad de ser utilizado por todas las organizaciones de Boeing. El mismo decreta que la aplicación del IPMP (Integrated Performance Management Practice) podrá variar en base al entorno, requisitos del cliente, tamaño, alcance, riesgos, complejidad y necesidades individuales de cada organización (p. 3).</w:t>
+      </w:r>
+    </w:p>
+    <w:p>
+      <w:pPr>
+        <w:jc w:val="both"/>
+        <w:rPr>
+          <w:color w:val="000000" w:themeColor="text1"/>
+        </w:rPr>
+      </w:pPr>
+    </w:p>
+    <w:p>
+      <w:pPr>
+        <w:jc w:val="both"/>
+        <w:rPr>
+          <w:color w:val="000000" w:themeColor="text1"/>
+        </w:rPr>
+      </w:pPr>
+      <w:r>
+        <w:rPr>
+          <w:color w:val="000000" w:themeColor="text1"/>
+        </w:rPr>
+        <w:lastRenderedPageBreak/>
+        <w:t xml:space="preserve">De manera similar, otras empresas adaptaron los principios de EVM del Departamento de Defensa de los Estados Unidos, a sus propias necesidades. La participación de diferentes empresas aumenta la confianza de que los principios eran de aplicación universal. En este sentido la participación de Japón es especialmente notable. </w:t>
+      </w:r>
+    </w:p>
+    <w:p>
+      <w:pPr>
+        <w:jc w:val="both"/>
+        <w:rPr>
+          <w:color w:val="000000" w:themeColor="text1"/>
+        </w:rPr>
+      </w:pPr>
+    </w:p>
+    <w:p>
+      <w:pPr>
+        <w:jc w:val="both"/>
+        <w:rPr>
+          <w:color w:val="000000" w:themeColor="text1"/>
+        </w:rPr>
+      </w:pPr>
+      <w:r>
+        <w:rPr>
+          <w:color w:val="000000" w:themeColor="text1"/>
+        </w:rPr>
+        <w:t xml:space="preserve">Seguido a una exhaustiva búsqueda mundial por las mejores prácticas, oficiales del Ministerio de Construcción de los Estados Unidos en febrero de </w:t>
+      </w:r>
+      <w:commentRangeStart w:id="45"/>
+      <w:r>
+        <w:rPr>
+          <w:color w:val="000000" w:themeColor="text1"/>
+        </w:rPr>
+        <w:t>1999</w:t>
+      </w:r>
+      <w:commentRangeEnd w:id="45"/>
+      <w:r>
+        <w:rPr>
+          <w:color w:val="000000" w:themeColor="text1"/>
+        </w:rPr>
+        <w:commentReference w:id="45"/>
+      </w:r>
+      <w:r>
+        <w:rPr>
+          <w:color w:val="000000" w:themeColor="text1"/>
+        </w:rPr>
+        <w:t>, anunciaron su decisión de adoptar EVM, para implementar sus prácticas en programas pilotos, y a lanzar un estándar internacional para el 2002.</w:t>
+      </w:r>
+    </w:p>
+    <w:p>
+      <w:pPr>
+        <w:jc w:val="both"/>
+        <w:rPr>
+          <w:color w:val="000000" w:themeColor="text1"/>
+        </w:rPr>
+      </w:pPr>
+    </w:p>
+    <w:p>
+      <w:pPr>
+        <w:jc w:val="both"/>
+        <w:rPr>
+          <w:color w:val="000000" w:themeColor="text1"/>
+        </w:rPr>
+      </w:pPr>
+      <w:r>
+        <w:rPr>
+          <w:color w:val="000000" w:themeColor="text1"/>
+        </w:rPr>
+        <w:t xml:space="preserve">El éxito del Departamento de Defensa de los Estados Unidos en la reforma de la Gestión del Valor Ganado, se evidencia en la historia del crecimiento de costo por la Oficina de la Secretaría de la Defensa del mismo país. En noviembre de 1999, el total sobrecoste en más de 100 de los más grandes y riesgosos contratos del Departamento de Defensa eran sólo del 5.5%, incluso en contratos con precios flexibles requiriendo cumplimiento de los estándares de EVM y reportes periódicos a la Oficina de la Secretaría de Defensa. </w:t>
+      </w:r>
+      <w:r>
+        <w:rPr>
+          <w:color w:val="000000" w:themeColor="text1"/>
+        </w:rPr>
+        <w:t xml:space="preserve">Los contratos en total fueron </w:t>
+      </w:r>
+      <w:r>
+        <w:rPr>
+          <w:color w:val="000000" w:themeColor="text1"/>
+        </w:rPr>
+        <w:t xml:space="preserve">completados el </w:t>
+      </w:r>
+      <w:r>
+        <w:rPr>
+          <w:color w:val="000000" w:themeColor="text1"/>
+        </w:rPr>
+        <w:t xml:space="preserve">66% y representaron el 72,8 $ millones de dólares en valor objetivo. Los contratos A-12 y C-17 </w:t>
+      </w:r>
+      <w:r>
+        <w:rPr>
+          <w:color w:val="000000" w:themeColor="text1"/>
+        </w:rPr>
+        <w:t xml:space="preserve">de </w:t>
+      </w:r>
+      <w:r>
+        <w:rPr>
+          <w:color w:val="000000" w:themeColor="text1"/>
+        </w:rPr>
+        <w:t xml:space="preserve">desarrollo por sí </w:t>
+      </w:r>
+      <w:r>
+        <w:rPr>
+          <w:color w:val="000000" w:themeColor="text1"/>
+        </w:rPr>
+        <w:t xml:space="preserve">solos ya habían </w:t>
+      </w:r>
+      <w:r>
+        <w:rPr>
+          <w:color w:val="000000" w:themeColor="text1"/>
+        </w:rPr>
+        <w:t>superado en más que eso unos años</w:t>
+      </w:r>
+      <w:r>
+        <w:rPr>
+          <w:color w:val="000000" w:themeColor="text1"/>
+        </w:rPr>
+        <w:t xml:space="preserve"> atrás</w:t>
+      </w:r>
+      <w:r>
+        <w:rPr>
+          <w:color w:val="000000" w:themeColor="text1"/>
+        </w:rPr>
+        <w:t>.</w:t>
+      </w:r>
+    </w:p>
+    <w:p>
+      <w:pPr>
+        <w:jc w:val="both"/>
+        <w:rPr>
+          <w:color w:val="000000" w:themeColor="text1"/>
+        </w:rPr>
+      </w:pPr>
+    </w:p>
+    <w:p>
+      <w:pPr>
+        <w:spacing w:line="240" w:lineRule="auto"/>
+        <w:jc w:val="both"/>
+        <w:rPr>
+          <w:color w:val="000000" w:themeColor="text1"/>
+        </w:rPr>
+      </w:pPr>
+      <w:r>
+        <w:rPr>
+          <w:color w:val="000000" w:themeColor="text1"/>
+        </w:rPr>
+        <w:t xml:space="preserve">Como lo expone Wayne (2000) el éxito se extendió a programas heredados también, tales como los del F-14 Tomcat Navy fighter. Durante mucho tiempo fuera de producción el F-14 tuvo una nueva oportunidad debido a que la oficina de gestión del programa implementó la Gestión del Valor Ganado entre otras técnicas de gestión de proyectos, en los depósitos de aviación naval y otras instalaciones. En marzo del 2000 el programa recibió, de parte de la vice presidencia de los Estados Unidos, el premio “Vice President’s National Performance Review “Hammer” Award” por las tareas de revisión y por el ahorro y devolución a sus patrocinadores de 268 millones de dólares, el resultado de un proyecto al extender </w:t>
+      </w:r>
+      <w:r>
+        <w:rPr>
+          <w:color w:val="000000" w:themeColor="text1"/>
+        </w:rPr>
+        <w:t>la vida de fatiga de la estructura del avión</w:t>
+      </w:r>
+      <w:r>
+        <w:rPr>
+          <w:color w:val="000000" w:themeColor="text1"/>
+        </w:rPr>
+        <w:t xml:space="preserve"> (p. 3).</w:t>
       </w:r>
     </w:p>
     <w:p>
@@ -14903,7 +15162,7 @@
           <w:szCs w:val="22"/>
           <w:lang w:val="es-ES_tradnl" w:eastAsia="es-ES"/>
         </w:rPr>
-        <w:t xml:space="preserve">Young Kwak y Frank Anbari (2011) mencionan que existen ejemplos de visible fallas en grandes proyectos o programas públicos. En Estados Unidos, en el año 2008 se reportó que de 840 grandes e importantes proyectos gubernamentales relacionados a las tecnologías de la información, más de 300 han sido reportados como mal planificados, algunos incluso al punto de ser evaluados como inaceptables (p. 2). </w:t>
+        <w:t>Young Kwak y Frank anbari (2011)  exponen que el sector privado también demostró mayor interés en aplicar los principios de EVM y en implementarlo ampliamente en los años más recientes, entre otras razones, gracias a numerosas publicaciones las cuales promovían los principios de EVM y a que herramientas avanzadas de gestión de proyecto agregaron paquetes que incorporaban métodos y análisis de EVM (como se cita en History, practices, and future of earned value management in government: Perspectives from NASA, 2011, p. 3).</w:t>
       </w:r>
     </w:p>
     <w:p>
@@ -14926,6 +15185,127 @@
           <w:szCs w:val="22"/>
           <w:lang w:val="es-ES_tradnl" w:eastAsia="es-ES"/>
         </w:rPr>
+        <w:t xml:space="preserve">Como lo menciona </w:t>
+      </w:r>
+      <w:commentRangeStart w:id="46"/>
+      <w:r>
+        <w:rPr>
+          <w:rFonts w:ascii="Arial" w:hAnsi="Arial" w:cs="Arial"/>
+          <w:color w:val="000000" w:themeColor="text1"/>
+          <w:sz w:val="22"/>
+          <w:szCs w:val="22"/>
+          <w:lang w:val="es-ES_tradnl" w:eastAsia="es-ES"/>
+        </w:rPr>
+        <w:t xml:space="preserve">Young H. Kwak y Frank T. Anbari </w:t>
+      </w:r>
+      <w:commentRangeEnd w:id="46"/>
+      <w:r>
+        <w:rPr>
+          <w:rStyle w:val="CommentReference"/>
+          <w:rFonts w:ascii="Arial" w:hAnsi="Arial" w:cs="Arial"/>
+          <w:color w:val="000000"/>
+          <w:lang w:val="es-ES_tradnl" w:eastAsia="es-ES"/>
+        </w:rPr>
+        <w:commentReference w:id="46"/>
+      </w:r>
+      <w:r>
+        <w:rPr>
+          <w:rFonts w:ascii="Arial" w:hAnsi="Arial" w:cs="Arial"/>
+          <w:color w:val="000000" w:themeColor="text1"/>
+          <w:sz w:val="22"/>
+          <w:szCs w:val="22"/>
+          <w:lang w:val="es-ES_tradnl" w:eastAsia="es-ES"/>
+        </w:rPr>
+        <w:t>(2011) hoy en día es obligatorio en muchos de programas y proyectos del gobierno de los Estados Unidos (p. 2).</w:t>
+      </w:r>
+    </w:p>
+    <w:p>
+      <w:pPr>
+        <w:pStyle w:val="NormalWeb"/>
+        <w:jc w:val="both"/>
+        <w:rPr>
+          <w:rFonts w:ascii="Arial" w:hAnsi="Arial" w:cs="Arial"/>
+          <w:color w:val="000000" w:themeColor="text1"/>
+          <w:sz w:val="22"/>
+          <w:szCs w:val="22"/>
+          <w:lang w:val="es-ES_tradnl" w:eastAsia="es-ES"/>
+        </w:rPr>
+      </w:pPr>
+      <w:commentRangeStart w:id="47"/>
+      <w:r>
+        <w:rPr>
+          <w:rFonts w:ascii="Arial" w:hAnsi="Arial" w:cs="Arial"/>
+          <w:color w:val="000000" w:themeColor="text1"/>
+          <w:sz w:val="22"/>
+          <w:szCs w:val="22"/>
+          <w:lang w:val="es-ES_tradnl" w:eastAsia="es-ES"/>
+        </w:rPr>
+        <w:t>Dado su énfasis en la medición del rendimiento en el gobierno (de los Estados Unidos) se incrementa, apoyado por imposiciones obligatorias de parte de leyes gubernamentales e incluso de la presión del público</w:t>
+      </w:r>
+      <w:commentRangeEnd w:id="47"/>
+      <w:r>
+        <w:rPr>
+          <w:rStyle w:val="CommentReference"/>
+          <w:rFonts w:ascii="Arial" w:hAnsi="Arial" w:cs="Arial"/>
+          <w:color w:val="000000"/>
+          <w:lang w:val="es-ES_tradnl" w:eastAsia="es-ES"/>
+        </w:rPr>
+        <w:commentReference w:id="47"/>
+      </w:r>
+      <w:r>
+        <w:rPr>
+          <w:rFonts w:ascii="Arial" w:hAnsi="Arial" w:cs="Arial"/>
+          <w:color w:val="000000" w:themeColor="text1"/>
+          <w:sz w:val="22"/>
+          <w:szCs w:val="22"/>
+          <w:lang w:val="es-ES_tradnl" w:eastAsia="es-ES"/>
+        </w:rPr>
+        <w:t xml:space="preserve">. </w:t>
+      </w:r>
+    </w:p>
+    <w:p>
+      <w:pPr>
+        <w:pStyle w:val="NormalWeb"/>
+        <w:jc w:val="both"/>
+        <w:rPr>
+          <w:rFonts w:ascii="Arial" w:hAnsi="Arial" w:cs="Arial"/>
+          <w:color w:val="000000" w:themeColor="text1"/>
+          <w:sz w:val="22"/>
+          <w:szCs w:val="22"/>
+          <w:lang w:val="es-ES_tradnl" w:eastAsia="es-ES"/>
+        </w:rPr>
+      </w:pPr>
+      <w:r>
+        <w:rPr>
+          <w:rFonts w:ascii="Arial" w:hAnsi="Arial" w:cs="Arial"/>
+          <w:color w:val="000000" w:themeColor="text1"/>
+          <w:sz w:val="22"/>
+          <w:szCs w:val="22"/>
+          <w:lang w:val="es-ES_tradnl" w:eastAsia="es-ES"/>
+        </w:rPr>
+        <w:t xml:space="preserve">Young Kwak y Frank Anbari (2011) mencionan que existen ejemplos de visible fallas en grandes proyectos o programas públicos. En Estados Unidos, en el año 2008 se reportó que de 840 grandes e importantes proyectos gubernamentales relacionados a las tecnologías de la información, más de 300 han sido reportados como mal planificados, algunos incluso al punto de ser evaluados como inaceptables (p. 2). </w:t>
+      </w:r>
+    </w:p>
+    <w:p>
+      <w:pPr>
+        <w:pStyle w:val="NormalWeb"/>
+        <w:jc w:val="both"/>
+        <w:rPr>
+          <w:rFonts w:ascii="Arial" w:hAnsi="Arial" w:cs="Arial"/>
+          <w:color w:val="000000" w:themeColor="text1"/>
+          <w:sz w:val="22"/>
+          <w:szCs w:val="22"/>
+          <w:lang w:val="es-ES_tradnl" w:eastAsia="es-ES"/>
+        </w:rPr>
+      </w:pPr>
+      <w:r>
+        <w:rPr>
+          <w:rFonts w:ascii="Arial" w:hAnsi="Arial" w:cs="Arial"/>
+          <w:color w:val="000000" w:themeColor="text1"/>
+          <w:sz w:val="22"/>
+          <w:szCs w:val="22"/>
+          <w:lang w:val="es-ES_tradnl" w:eastAsia="es-ES"/>
+        </w:rPr>
         <w:lastRenderedPageBreak/>
         <w:t>Young Kwak y Frank Anbari (2011) por medio de un estudio que explora el estado actual de implementación de los principios de la Gestión del Valor Ganado en la NASA (National Aeronautics and Space Administration) para identificar tendencias emergentes de medición de rendimiento, buscar mejoras, debatir y examinar el estado actual de implementación de las prácticas de EVM en la NASA y evaluar los desafíos y oportunidades de implementar la Gestión del Valor Ganado en proyectos y programas, en el cual se identifica las prácticas claves para la medición del rendimiento en programas y proyectos gubernamentales. Esto se resuelve por medio de debates y entrevistas con líderes y expertos en programas en la NASA y por medio de revisiones de varios documentos e informaciones gubernamentales. Los hallazgos de esta investigación contribuyen a la gestión de futuros proyectos y promueven la revisión de parte de la comunidad de gestión de proyecto y aplicación avanzada de la gestión de proyecto y EVM en el gobierno (p. 2-3).</w:t>
       </w:r>
@@ -14959,7 +15339,7 @@
           <w:lang w:val="es-ES_tradnl"/>
         </w:rPr>
       </w:pPr>
-      <w:bookmarkStart w:id="35" w:name="_Toc464123254"/>
+      <w:bookmarkStart w:id="49" w:name="_Toc464123254"/>
       <w:r>
         <w:rPr>
           <w:rFonts w:eastAsia="Times New Roman"/>
@@ -14970,7 +15350,7 @@
         </w:rPr>
         <w:t>Herramientas de Gestión de Proyectos y Tareas</w:t>
       </w:r>
-      <w:bookmarkEnd w:id="35"/>
+      <w:bookmarkEnd w:id="49"/>
     </w:p>
     <w:p>
       <w:pPr>
@@ -15455,7 +15835,7 @@
           <w:lang w:val="es-ES_tradnl"/>
         </w:rPr>
       </w:pPr>
-      <w:bookmarkStart w:id="36" w:name="_Toc464123255"/>
+      <w:bookmarkStart w:id="50" w:name="_Toc464123255"/>
       <w:r>
         <w:rPr>
           <w:rFonts w:eastAsia="Times New Roman"/>
@@ -15477,7 +15857,7 @@
         </w:rPr>
         <w:t>metodológico</w:t>
       </w:r>
-      <w:bookmarkEnd w:id="36"/>
+      <w:bookmarkEnd w:id="50"/>
     </w:p>
     <w:p>
       <w:pPr>
@@ -15537,7 +15917,7 @@
           <w:lang w:val="es-ES_tradnl"/>
         </w:rPr>
       </w:pPr>
-      <w:bookmarkStart w:id="37" w:name="_Toc464123256"/>
+      <w:bookmarkStart w:id="51" w:name="_Toc464123256"/>
       <w:r>
         <w:rPr>
           <w:rFonts w:eastAsia="Times New Roman"/>
@@ -15548,7 +15928,7 @@
         </w:rPr>
         <w:t>Herramientas</w:t>
       </w:r>
-      <w:bookmarkEnd w:id="37"/>
+      <w:bookmarkEnd w:id="51"/>
     </w:p>
     <w:p>
       <w:pPr>
@@ -15775,7 +16155,7 @@
           <w:lang w:val="es-ES_tradnl"/>
         </w:rPr>
       </w:pPr>
-      <w:bookmarkStart w:id="38" w:name="_Toc464123257"/>
+      <w:bookmarkStart w:id="52" w:name="_Toc464123257"/>
       <w:r>
         <w:rPr>
           <w:rFonts w:eastAsia="Times New Roman"/>
@@ -15786,7 +16166,7 @@
         </w:rPr>
         <w:t>Planeamiento de Sprints</w:t>
       </w:r>
-      <w:bookmarkEnd w:id="38"/>
+      <w:bookmarkEnd w:id="52"/>
     </w:p>
     <w:p>
       <w:pPr>
@@ -15797,7 +16177,7 @@
           <w:lang w:val="es-ES_tradnl"/>
         </w:rPr>
       </w:pPr>
-      <w:bookmarkStart w:id="39" w:name="_Toc464123258"/>
+      <w:bookmarkStart w:id="53" w:name="_Toc464123258"/>
       <w:r>
         <w:rPr>
           <w:rFonts w:eastAsia="Times New Roman"/>
@@ -15807,7 +16187,7 @@
         </w:rPr>
         <w:t>Sprint #1</w:t>
       </w:r>
-      <w:bookmarkEnd w:id="39"/>
+      <w:bookmarkEnd w:id="53"/>
     </w:p>
     <w:p>
       <w:pPr>
@@ -15915,7 +16295,7 @@
           <w:lang w:val="es-ES_tradnl"/>
         </w:rPr>
       </w:pPr>
-      <w:bookmarkStart w:id="40" w:name="_Toc464123259"/>
+      <w:bookmarkStart w:id="54" w:name="_Toc464123259"/>
       <w:r>
         <w:rPr>
           <w:rFonts w:eastAsia="Times New Roman"/>
@@ -15925,7 +16305,7 @@
         </w:rPr>
         <w:t>Sprint #2</w:t>
       </w:r>
-      <w:bookmarkEnd w:id="40"/>
+      <w:bookmarkEnd w:id="54"/>
     </w:p>
     <w:p>
       <w:pPr>
@@ -16130,7 +16510,7 @@
           <w:lang w:val="es-ES_tradnl"/>
         </w:rPr>
       </w:pPr>
-      <w:bookmarkStart w:id="41" w:name="_Toc464123260"/>
+      <w:bookmarkStart w:id="55" w:name="_Toc464123260"/>
       <w:r>
         <w:rPr>
           <w:rFonts w:eastAsia="Times New Roman"/>
@@ -16140,7 +16520,7 @@
         </w:rPr>
         <w:t>Sprint #3</w:t>
       </w:r>
-      <w:bookmarkEnd w:id="41"/>
+      <w:bookmarkEnd w:id="55"/>
       <w:r>
         <w:rPr>
           <w:rFonts w:eastAsia="Times New Roman"/>
@@ -16322,7 +16702,7 @@
           <w:lang w:val="es-ES_tradnl"/>
         </w:rPr>
       </w:pPr>
-      <w:bookmarkStart w:id="42" w:name="_Toc464123261"/>
+      <w:bookmarkStart w:id="56" w:name="_Toc464123261"/>
       <w:r>
         <w:rPr>
           <w:rFonts w:eastAsia="Times New Roman"/>
@@ -16341,7 +16721,7 @@
         </w:rPr>
         <w:t>4</w:t>
       </w:r>
-      <w:bookmarkEnd w:id="42"/>
+      <w:bookmarkEnd w:id="56"/>
       <w:r>
         <w:rPr>
           <w:rFonts w:eastAsia="Times New Roman"/>
@@ -16501,7 +16881,7 @@
           <w:lang w:val="es-ES_tradnl"/>
         </w:rPr>
       </w:pPr>
-      <w:bookmarkStart w:id="43" w:name="_Toc464123262"/>
+      <w:bookmarkStart w:id="57" w:name="_Toc464123262"/>
       <w:r>
         <w:rPr>
           <w:rFonts w:eastAsia="Times New Roman"/>
@@ -16511,7 +16891,7 @@
         </w:rPr>
         <w:t>Sprint #5</w:t>
       </w:r>
-      <w:bookmarkEnd w:id="43"/>
+      <w:bookmarkEnd w:id="57"/>
     </w:p>
     <w:p>
       <w:pPr>
@@ -16675,7 +17055,7 @@
           <w:lang w:val="es-ES_tradnl"/>
         </w:rPr>
       </w:pPr>
-      <w:bookmarkStart w:id="44" w:name="_Toc464123263"/>
+      <w:bookmarkStart w:id="58" w:name="_Toc464123263"/>
       <w:r>
         <w:rPr>
           <w:rFonts w:eastAsia="Times New Roman"/>
@@ -16685,7 +17065,7 @@
         </w:rPr>
         <w:t>Sprint #6</w:t>
       </w:r>
-      <w:bookmarkEnd w:id="44"/>
+      <w:bookmarkEnd w:id="58"/>
     </w:p>
     <w:p>
       <w:pPr>
@@ -16845,7 +17225,7 @@
           <w:lang w:val="es-ES_tradnl"/>
         </w:rPr>
       </w:pPr>
-      <w:bookmarkStart w:id="45" w:name="_Toc464123264"/>
+      <w:bookmarkStart w:id="59" w:name="_Toc464123264"/>
       <w:r>
         <w:rPr>
           <w:rFonts w:eastAsia="Times New Roman"/>
@@ -16864,7 +17244,7 @@
         </w:rPr>
         <w:t>7</w:t>
       </w:r>
-      <w:bookmarkEnd w:id="45"/>
+      <w:bookmarkEnd w:id="59"/>
     </w:p>
     <w:p>
       <w:pPr>
@@ -17094,7 +17474,7 @@
           <w:lang w:val="es-ES_tradnl"/>
         </w:rPr>
       </w:pPr>
-      <w:bookmarkStart w:id="46" w:name="_Toc464123265"/>
+      <w:bookmarkStart w:id="60" w:name="_Toc464123265"/>
       <w:r>
         <w:rPr>
           <w:rFonts w:eastAsia="Times New Roman"/>
@@ -17113,7 +17493,7 @@
         </w:rPr>
         <w:t>8</w:t>
       </w:r>
-      <w:bookmarkEnd w:id="46"/>
+      <w:bookmarkEnd w:id="60"/>
     </w:p>
     <w:p>
       <w:pPr>
@@ -17375,7 +17755,7 @@
           <w:lang w:val="es-ES_tradnl"/>
         </w:rPr>
       </w:pPr>
-      <w:bookmarkStart w:id="47" w:name="_Toc464123266"/>
+      <w:bookmarkStart w:id="61" w:name="_Toc464123266"/>
       <w:r>
         <w:rPr>
           <w:rFonts w:eastAsia="Times New Roman"/>
@@ -17385,7 +17765,7 @@
         </w:rPr>
         <w:t>Sprint #9</w:t>
       </w:r>
-      <w:bookmarkEnd w:id="47"/>
+      <w:bookmarkEnd w:id="61"/>
     </w:p>
     <w:p>
       <w:pPr>
@@ -17689,7 +18069,7 @@
           <w:lang w:val="es-ES_tradnl"/>
         </w:rPr>
       </w:pPr>
-      <w:bookmarkStart w:id="48" w:name="_Toc464123267"/>
+      <w:bookmarkStart w:id="62" w:name="_Toc464123267"/>
       <w:r>
         <w:rPr>
           <w:rFonts w:eastAsia="Times New Roman"/>
@@ -17717,7 +18097,7 @@
         </w:rPr>
         <w:t>0</w:t>
       </w:r>
-      <w:bookmarkEnd w:id="48"/>
+      <w:bookmarkEnd w:id="62"/>
     </w:p>
     <w:p>
       <w:pPr>
@@ -17844,7 +18224,7 @@
           <w:lang w:val="es-ES_tradnl"/>
         </w:rPr>
       </w:pPr>
-      <w:commentRangeStart w:id="49"/>
+      <w:commentRangeStart w:id="63"/>
       <w:r>
         <w:rPr>
           <w:rFonts w:ascii="Arial" w:hAnsi="Arial" w:cs="Arial"/>
@@ -17853,7 +18233,7 @@
         </w:rPr>
         <w:t xml:space="preserve">Adición </w:t>
       </w:r>
-      <w:commentRangeEnd w:id="49"/>
+      <w:commentRangeEnd w:id="63"/>
       <w:r>
         <w:rPr>
           <w:rStyle w:val="CommentReference"/>
@@ -17861,7 +18241,7 @@
           <w:color w:val="000000"/>
           <w:lang w:val="es-ES_tradnl" w:eastAsia="es-ES"/>
         </w:rPr>
-        <w:commentReference w:id="49"/>
+        <w:commentReference w:id="63"/>
       </w:r>
       <w:r>
         <w:rPr>
@@ -18052,7 +18432,7 @@
           <w:lang w:val="es-ES_tradnl"/>
         </w:rPr>
       </w:pPr>
-      <w:bookmarkStart w:id="50" w:name="_Toc464123268"/>
+      <w:bookmarkStart w:id="64" w:name="_Toc464123268"/>
       <w:r>
         <w:rPr>
           <w:rFonts w:eastAsia="Times New Roman"/>
@@ -18080,7 +18460,7 @@
         </w:rPr>
         <w:t>1</w:t>
       </w:r>
-      <w:bookmarkEnd w:id="50"/>
+      <w:bookmarkEnd w:id="64"/>
     </w:p>
     <w:p>
       <w:pPr>
@@ -18323,7 +18703,7 @@
           <w:lang w:val="es-ES_tradnl"/>
         </w:rPr>
       </w:pPr>
-      <w:bookmarkStart w:id="51" w:name="_Toc464123269"/>
+      <w:bookmarkStart w:id="65" w:name="_Toc464123269"/>
       <w:r>
         <w:rPr>
           <w:rFonts w:eastAsia="Times New Roman"/>
@@ -18343,7 +18723,7 @@
         </w:rPr>
         <w:t>2</w:t>
       </w:r>
-      <w:bookmarkEnd w:id="51"/>
+      <w:bookmarkEnd w:id="65"/>
     </w:p>
     <w:p>
       <w:pPr>
@@ -18641,7 +19021,7 @@
           <w:lang w:val="es-ES_tradnl"/>
         </w:rPr>
       </w:pPr>
-      <w:bookmarkStart w:id="52" w:name="_Toc464123270"/>
+      <w:bookmarkStart w:id="66" w:name="_Toc464123270"/>
       <w:r>
         <w:rPr>
           <w:rFonts w:eastAsia="Times New Roman"/>
@@ -18669,7 +19049,7 @@
         </w:rPr>
         <w:t>3</w:t>
       </w:r>
-      <w:bookmarkEnd w:id="52"/>
+      <w:bookmarkEnd w:id="66"/>
     </w:p>
     <w:p>
       <w:pPr>
@@ -19085,7 +19465,7 @@
           <w:lang w:val="es-ES_tradnl" w:eastAsia="en-US"/>
         </w:rPr>
       </w:pPr>
-      <w:bookmarkStart w:id="53" w:name="_Toc464123271"/>
+      <w:bookmarkStart w:id="67" w:name="_Toc464123271"/>
       <w:r>
         <w:rPr>
           <w:rFonts w:eastAsia="Times New Roman"/>
@@ -19096,7 +19476,7 @@
         <w:lastRenderedPageBreak/>
         <w:t>Datos iniciales</w:t>
       </w:r>
-      <w:bookmarkEnd w:id="53"/>
+      <w:bookmarkEnd w:id="67"/>
     </w:p>
     <w:p>
       <w:pPr>
@@ -19107,7 +19487,7 @@
           <w:lang w:val="es-ES_tradnl"/>
         </w:rPr>
       </w:pPr>
-      <w:bookmarkStart w:id="54" w:name="_Toc464123272"/>
+      <w:bookmarkStart w:id="68" w:name="_Toc464123272"/>
       <w:r>
         <w:rPr>
           <w:rFonts w:eastAsia="Times New Roman"/>
@@ -19117,7 +19497,7 @@
         </w:rPr>
         <w:t>Roles iniciales</w:t>
       </w:r>
-      <w:bookmarkEnd w:id="54"/>
+      <w:bookmarkEnd w:id="68"/>
     </w:p>
     <w:p>
       <w:pPr>
@@ -19146,7 +19526,7 @@
           <w:lang w:val="es-ES_tradnl"/>
         </w:rPr>
       </w:pPr>
-      <w:bookmarkStart w:id="55" w:name="_Toc464123273"/>
+      <w:bookmarkStart w:id="69" w:name="_Toc464123273"/>
       <w:r>
         <w:rPr>
           <w:rFonts w:eastAsia="Times New Roman"/>
@@ -19156,7 +19536,7 @@
         </w:rPr>
         <w:t>Director de proyecto:</w:t>
       </w:r>
-      <w:bookmarkEnd w:id="55"/>
+      <w:bookmarkEnd w:id="69"/>
       <w:r>
         <w:rPr>
           <w:rFonts w:eastAsia="Times New Roman"/>
@@ -19902,7 +20282,7 @@
           <w:lang w:val="es-ES_tradnl"/>
         </w:rPr>
       </w:pPr>
-      <w:bookmarkStart w:id="56" w:name="_Toc464123274"/>
+      <w:bookmarkStart w:id="70" w:name="_Toc464123274"/>
       <w:r>
         <w:rPr>
           <w:rFonts w:eastAsia="Times New Roman"/>
@@ -19913,7 +20293,7 @@
         <w:lastRenderedPageBreak/>
         <w:t>Interesado</w:t>
       </w:r>
-      <w:bookmarkEnd w:id="56"/>
+      <w:bookmarkEnd w:id="70"/>
     </w:p>
     <w:p>
       <w:pPr>
@@ -20153,7 +20533,7 @@
           <w:lang w:val="es-ES_tradnl"/>
         </w:rPr>
       </w:pPr>
-      <w:bookmarkStart w:id="57" w:name="_Toc464123275"/>
+      <w:bookmarkStart w:id="71" w:name="_Toc464123275"/>
       <w:r>
         <w:rPr>
           <w:rFonts w:eastAsia="Times New Roman"/>
@@ -20163,7 +20543,7 @@
         </w:rPr>
         <w:t>Gestor de recursos humanos (RRHH)</w:t>
       </w:r>
-      <w:bookmarkEnd w:id="57"/>
+      <w:bookmarkEnd w:id="71"/>
       <w:r>
         <w:rPr>
           <w:rFonts w:eastAsia="Times New Roman"/>
@@ -20620,7 +21000,7 @@
           <w:lang w:val="es-ES_tradnl"/>
         </w:rPr>
       </w:pPr>
-      <w:bookmarkStart w:id="58" w:name="_Toc464123276"/>
+      <w:bookmarkStart w:id="72" w:name="_Toc464123276"/>
       <w:r>
         <w:rPr>
           <w:rFonts w:eastAsia="Times New Roman"/>
@@ -20630,7 +21010,7 @@
         </w:rPr>
         <w:t>Supervisor</w:t>
       </w:r>
-      <w:bookmarkEnd w:id="58"/>
+      <w:bookmarkEnd w:id="72"/>
     </w:p>
     <w:p>
       <w:pPr>
@@ -21138,7 +21518,7 @@
           <w:lang w:val="es-ES_tradnl"/>
         </w:rPr>
       </w:pPr>
-      <w:bookmarkStart w:id="59" w:name="_Toc464123277"/>
+      <w:bookmarkStart w:id="73" w:name="_Toc464123277"/>
       <w:r>
         <w:rPr>
           <w:rFonts w:eastAsia="Times New Roman"/>
@@ -21148,7 +21528,7 @@
         </w:rPr>
         <w:t>Realizador</w:t>
       </w:r>
-      <w:bookmarkEnd w:id="59"/>
+      <w:bookmarkEnd w:id="73"/>
     </w:p>
     <w:p>
       <w:pPr>
@@ -21468,7 +21848,7 @@
           <w:lang w:val="es-ES_tradnl"/>
         </w:rPr>
       </w:pPr>
-      <w:bookmarkStart w:id="60" w:name="_Toc464123278"/>
+      <w:bookmarkStart w:id="74" w:name="_Toc464123278"/>
       <w:r>
         <w:rPr>
           <w:rFonts w:eastAsia="Times New Roman"/>
@@ -21478,7 +21858,7 @@
         </w:rPr>
         <w:t>Administrador</w:t>
       </w:r>
-      <w:bookmarkEnd w:id="60"/>
+      <w:bookmarkEnd w:id="74"/>
     </w:p>
     <w:p>
       <w:pPr>
@@ -21683,7 +22063,7 @@
           <w:lang w:val="es-ES_tradnl"/>
         </w:rPr>
       </w:pPr>
-      <w:bookmarkStart w:id="61" w:name="_Toc464123279"/>
+      <w:bookmarkStart w:id="75" w:name="_Toc464123279"/>
       <w:r>
         <w:rPr>
           <w:rFonts w:eastAsia="Times New Roman"/>
@@ -21693,7 +22073,7 @@
         </w:rPr>
         <w:t>Organización de la estructura de desglose del trabajo (EDT) inicial</w:t>
       </w:r>
-      <w:bookmarkEnd w:id="61"/>
+      <w:bookmarkEnd w:id="75"/>
     </w:p>
     <w:p>
       <w:pPr>
@@ -21786,7 +22166,7 @@
           <w:lang w:val="es-ES_tradnl"/>
         </w:rPr>
       </w:pPr>
-      <w:bookmarkStart w:id="62" w:name="_Toc464123280"/>
+      <w:bookmarkStart w:id="76" w:name="_Toc464123280"/>
       <w:r>
         <w:rPr>
           <w:rFonts w:eastAsia="Times New Roman"/>
@@ -21796,7 +22176,7 @@
         </w:rPr>
         <w:t>Hitos</w:t>
       </w:r>
-      <w:bookmarkEnd w:id="62"/>
+      <w:bookmarkEnd w:id="76"/>
     </w:p>
     <w:p>
       <w:pPr>
@@ -21951,7 +22331,7 @@
           <w:lang w:val="es-ES_tradnl"/>
         </w:rPr>
       </w:pPr>
-      <w:bookmarkStart w:id="63" w:name="_Toc464123281"/>
+      <w:bookmarkStart w:id="77" w:name="_Toc464123281"/>
       <w:r>
         <w:rPr>
           <w:rFonts w:eastAsia="Times New Roman"/>
@@ -21961,7 +22341,7 @@
         </w:rPr>
         <w:t>Tareas</w:t>
       </w:r>
-      <w:bookmarkEnd w:id="63"/>
+      <w:bookmarkEnd w:id="77"/>
     </w:p>
     <w:p>
       <w:pPr>
@@ -22011,7 +22391,7 @@
           <w:lang w:val="es-ES_tradnl"/>
         </w:rPr>
       </w:pPr>
-      <w:bookmarkStart w:id="64" w:name="_Toc464123282"/>
+      <w:bookmarkStart w:id="78" w:name="_Toc464123282"/>
       <w:r>
         <w:rPr>
           <w:rFonts w:eastAsia="Times New Roman"/>
@@ -22021,7 +22401,7 @@
         </w:rPr>
         <w:t>Estados iniciales</w:t>
       </w:r>
-      <w:bookmarkEnd w:id="64"/>
+      <w:bookmarkEnd w:id="78"/>
     </w:p>
     <w:p>
       <w:pPr>
@@ -22050,7 +22430,7 @@
           <w:lang w:val="es-ES_tradnl"/>
         </w:rPr>
       </w:pPr>
-      <w:bookmarkStart w:id="65" w:name="_Toc464123283"/>
+      <w:bookmarkStart w:id="79" w:name="_Toc464123283"/>
       <w:r>
         <w:rPr>
           <w:rFonts w:eastAsia="Times New Roman"/>
@@ -22060,7 +22440,7 @@
         </w:rPr>
         <w:t>Nueva</w:t>
       </w:r>
-      <w:bookmarkEnd w:id="65"/>
+      <w:bookmarkEnd w:id="79"/>
     </w:p>
     <w:p>
       <w:pPr>
@@ -22089,7 +22469,7 @@
           <w:lang w:val="es-ES_tradnl"/>
         </w:rPr>
       </w:pPr>
-      <w:bookmarkStart w:id="66" w:name="_Toc464123284"/>
+      <w:bookmarkStart w:id="80" w:name="_Toc464123284"/>
       <w:r>
         <w:rPr>
           <w:rFonts w:eastAsia="Times New Roman"/>
@@ -22099,7 +22479,7 @@
         </w:rPr>
         <w:t>En progreso</w:t>
       </w:r>
-      <w:bookmarkEnd w:id="66"/>
+      <w:bookmarkEnd w:id="80"/>
     </w:p>
     <w:p>
       <w:pPr>
@@ -22128,7 +22508,7 @@
           <w:lang w:val="es-ES_tradnl"/>
         </w:rPr>
       </w:pPr>
-      <w:bookmarkStart w:id="67" w:name="_Toc464123285"/>
+      <w:bookmarkStart w:id="81" w:name="_Toc464123285"/>
       <w:r>
         <w:rPr>
           <w:rFonts w:eastAsia="Times New Roman"/>
@@ -22138,7 +22518,7 @@
         </w:rPr>
         <w:t>En evaluación</w:t>
       </w:r>
-      <w:bookmarkEnd w:id="67"/>
+      <w:bookmarkEnd w:id="81"/>
     </w:p>
     <w:p>
       <w:pPr>
@@ -22167,7 +22547,7 @@
           <w:lang w:val="es-ES_tradnl"/>
         </w:rPr>
       </w:pPr>
-      <w:bookmarkStart w:id="68" w:name="_Toc464123286"/>
+      <w:bookmarkStart w:id="82" w:name="_Toc464123286"/>
       <w:r>
         <w:rPr>
           <w:rFonts w:eastAsia="Times New Roman"/>
@@ -22177,7 +22557,7 @@
         </w:rPr>
         <w:t>Cerrada</w:t>
       </w:r>
-      <w:bookmarkEnd w:id="68"/>
+      <w:bookmarkEnd w:id="82"/>
     </w:p>
     <w:p>
       <w:pPr>
@@ -22206,7 +22586,7 @@
           <w:lang w:val="es-ES_tradnl"/>
         </w:rPr>
       </w:pPr>
-      <w:bookmarkStart w:id="69" w:name="_Toc464123287"/>
+      <w:bookmarkStart w:id="83" w:name="_Toc464123287"/>
       <w:r>
         <w:rPr>
           <w:rFonts w:eastAsia="Times New Roman"/>
@@ -22216,7 +22596,7 @@
         </w:rPr>
         <w:t>Rechazada</w:t>
       </w:r>
-      <w:bookmarkEnd w:id="69"/>
+      <w:bookmarkEnd w:id="83"/>
     </w:p>
     <w:p>
       <w:pPr>
@@ -22252,7 +22632,7 @@
           <w:lang w:val="es-ES_tradnl"/>
         </w:rPr>
       </w:pPr>
-      <w:bookmarkStart w:id="70" w:name="_Toc464123288"/>
+      <w:bookmarkStart w:id="84" w:name="_Toc464123288"/>
       <w:r>
         <w:rPr>
           <w:rFonts w:eastAsia="Times New Roman"/>
@@ -22262,7 +22642,7 @@
         </w:rPr>
         <w:t>Prioridades iniciales</w:t>
       </w:r>
-      <w:bookmarkEnd w:id="70"/>
+      <w:bookmarkEnd w:id="84"/>
     </w:p>
     <w:p>
       <w:pPr>
@@ -22436,7 +22816,7 @@
           <w:lang w:val="es-ES_tradnl"/>
         </w:rPr>
       </w:pPr>
-      <w:bookmarkStart w:id="71" w:name="_Toc464123289"/>
+      <w:bookmarkStart w:id="85" w:name="_Toc464123289"/>
       <w:r>
         <w:rPr>
           <w:rFonts w:eastAsia="Times New Roman"/>
@@ -22446,7 +22826,7 @@
         </w:rPr>
         <w:t>Tipo de actividades iniciales</w:t>
       </w:r>
-      <w:bookmarkEnd w:id="71"/>
+      <w:bookmarkEnd w:id="85"/>
     </w:p>
     <w:p>
       <w:pPr>
@@ -22801,7 +23181,7 @@
           <w:lang w:val="es-ES_tradnl" w:eastAsia="en-US"/>
         </w:rPr>
       </w:pPr>
-      <w:bookmarkStart w:id="72" w:name="_Toc464123290"/>
+      <w:bookmarkStart w:id="86" w:name="_Toc464123290"/>
       <w:r>
         <w:rPr>
           <w:rFonts w:eastAsia="Times New Roman"/>
@@ -22813,7 +23193,7 @@
         <w:lastRenderedPageBreak/>
         <w:t>Gestión del Valor Ganado</w:t>
       </w:r>
-      <w:bookmarkEnd w:id="72"/>
+      <w:bookmarkEnd w:id="86"/>
     </w:p>
     <w:p>
       <w:pPr>
@@ -24081,7 +24461,7 @@
           <w:lang w:val="es-ES_tradnl"/>
         </w:rPr>
       </w:pPr>
-      <w:bookmarkStart w:id="73" w:name="_Toc464123291"/>
+      <w:bookmarkStart w:id="87" w:name="_Toc464123291"/>
       <w:r>
         <w:rPr>
           <w:rFonts w:eastAsia="Times New Roman"/>
@@ -24093,7 +24473,7 @@
         <w:lastRenderedPageBreak/>
         <w:t>Valor Planificado</w:t>
       </w:r>
-      <w:bookmarkEnd w:id="73"/>
+      <w:bookmarkEnd w:id="87"/>
     </w:p>
     <w:p>
       <w:pPr>
@@ -24141,7 +24521,7 @@
           <w:lang w:val="es-ES_tradnl"/>
         </w:rPr>
       </w:pPr>
-      <w:bookmarkStart w:id="74" w:name="_Toc464123292"/>
+      <w:bookmarkStart w:id="88" w:name="_Toc464123292"/>
       <w:r>
         <w:rPr>
           <w:rFonts w:eastAsia="Times New Roman"/>
@@ -24152,7 +24532,7 @@
         </w:rPr>
         <w:t>Valor Ganado</w:t>
       </w:r>
-      <w:bookmarkEnd w:id="74"/>
+      <w:bookmarkEnd w:id="88"/>
     </w:p>
     <w:p>
       <w:pPr>
@@ -24354,7 +24734,7 @@
           <w:lang w:val="es-ES_tradnl"/>
         </w:rPr>
       </w:pPr>
-      <w:bookmarkStart w:id="75" w:name="_Toc464123293"/>
+      <w:bookmarkStart w:id="89" w:name="_Toc464123293"/>
       <w:r>
         <w:rPr>
           <w:rFonts w:eastAsia="Times New Roman"/>
@@ -24366,7 +24746,7 @@
         <w:lastRenderedPageBreak/>
         <w:t>Costo Real</w:t>
       </w:r>
-      <w:bookmarkEnd w:id="75"/>
+      <w:bookmarkEnd w:id="89"/>
     </w:p>
     <w:p>
       <w:pPr>
@@ -24434,7 +24814,7 @@
           <w:lang w:val="es-ES_tradnl"/>
         </w:rPr>
       </w:pPr>
-      <w:bookmarkStart w:id="76" w:name="_Toc464123294"/>
+      <w:bookmarkStart w:id="90" w:name="_Toc464123294"/>
       <w:r>
         <w:rPr>
           <w:rFonts w:eastAsia="Times New Roman"/>
@@ -24445,7 +24825,7 @@
         </w:rPr>
         <w:t>Técnicas de medición del Valor Ganado</w:t>
       </w:r>
-      <w:bookmarkEnd w:id="76"/>
+      <w:bookmarkEnd w:id="90"/>
     </w:p>
     <w:p>
       <w:pPr>
@@ -24931,7 +25311,7 @@
           <w:lang w:val="es-ES_tradnl"/>
         </w:rPr>
       </w:pPr>
-      <w:bookmarkStart w:id="77" w:name="_Toc464123295"/>
+      <w:bookmarkStart w:id="91" w:name="_Toc464123295"/>
       <w:r>
         <w:rPr>
           <w:rFonts w:eastAsia="Times New Roman"/>
@@ -24942,7 +25322,7 @@
         </w:rPr>
         <w:t>Fórmula fija</w:t>
       </w:r>
-      <w:bookmarkEnd w:id="77"/>
+      <w:bookmarkEnd w:id="91"/>
     </w:p>
     <w:p>
       <w:pPr>
@@ -24990,7 +25370,7 @@
           <w:lang w:val="es-ES_tradnl"/>
         </w:rPr>
       </w:pPr>
-      <w:bookmarkStart w:id="78" w:name="_Toc464123296"/>
+      <w:bookmarkStart w:id="92" w:name="_Toc464123296"/>
       <w:r>
         <w:rPr>
           <w:rFonts w:eastAsia="Times New Roman"/>
@@ -25001,7 +25381,7 @@
         </w:rPr>
         <w:t>Hito ponderado</w:t>
       </w:r>
-      <w:bookmarkEnd w:id="78"/>
+      <w:bookmarkEnd w:id="92"/>
     </w:p>
     <w:p>
       <w:pPr>
@@ -25049,7 +25429,7 @@
           <w:lang w:val="es-ES_tradnl"/>
         </w:rPr>
       </w:pPr>
-      <w:bookmarkStart w:id="79" w:name="_Toc464123297"/>
+      <w:bookmarkStart w:id="93" w:name="_Toc464123297"/>
       <w:r>
         <w:rPr>
           <w:rFonts w:eastAsia="Times New Roman"/>
@@ -25061,7 +25441,7 @@
         <w:lastRenderedPageBreak/>
         <w:t>Porcentaje completo</w:t>
       </w:r>
-      <w:bookmarkEnd w:id="79"/>
+      <w:bookmarkEnd w:id="93"/>
     </w:p>
     <w:p>
       <w:pPr>
@@ -25109,7 +25489,7 @@
           <w:lang w:val="es-ES_tradnl"/>
         </w:rPr>
       </w:pPr>
-      <w:bookmarkStart w:id="80" w:name="_Toc464123298"/>
+      <w:bookmarkStart w:id="94" w:name="_Toc464123298"/>
       <w:r>
         <w:rPr>
           <w:rFonts w:eastAsia="Times New Roman"/>
@@ -25120,7 +25500,7 @@
         </w:rPr>
         <w:t>Esfuerzo prorrateado</w:t>
       </w:r>
-      <w:bookmarkEnd w:id="80"/>
+      <w:bookmarkEnd w:id="94"/>
     </w:p>
     <w:p>
       <w:pPr>
@@ -25203,7 +25583,7 @@
           <w:lang w:val="es-ES_tradnl"/>
         </w:rPr>
       </w:pPr>
-      <w:bookmarkStart w:id="81" w:name="_Toc464123299"/>
+      <w:bookmarkStart w:id="95" w:name="_Toc464123299"/>
       <w:r>
         <w:rPr>
           <w:rFonts w:eastAsia="Times New Roman"/>
@@ -25214,7 +25594,7 @@
         </w:rPr>
         <w:t>Nivel de esfuerzo</w:t>
       </w:r>
-      <w:bookmarkEnd w:id="81"/>
+      <w:bookmarkEnd w:id="95"/>
     </w:p>
     <w:p>
       <w:pPr>
@@ -25351,7 +25731,7 @@
           <w:lang w:val="es-ES_tradnl"/>
         </w:rPr>
       </w:pPr>
-      <w:bookmarkStart w:id="82" w:name="_Toc464123300"/>
+      <w:bookmarkStart w:id="96" w:name="_Toc464123300"/>
       <w:r>
         <w:rPr>
           <w:rFonts w:eastAsia="Times New Roman"/>
@@ -25363,7 +25743,7 @@
         <w:lastRenderedPageBreak/>
         <w:t>Relación entre los elementos fundamentales del Valor Ganado</w:t>
       </w:r>
-      <w:bookmarkEnd w:id="82"/>
+      <w:bookmarkEnd w:id="96"/>
     </w:p>
     <w:p>
       <w:pPr>
@@ -25460,7 +25840,7 @@
           <w:lang w:val="es-ES_tradnl"/>
         </w:rPr>
       </w:pPr>
-      <w:bookmarkStart w:id="83" w:name="_Toc464123301"/>
+      <w:bookmarkStart w:id="97" w:name="_Toc464123301"/>
       <w:r>
         <w:rPr>
           <w:rFonts w:eastAsia="Times New Roman"/>
@@ -25471,7 +25851,7 @@
         </w:rPr>
         <w:t>Variaciones, índices y proyecciones</w:t>
       </w:r>
-      <w:bookmarkEnd w:id="83"/>
+      <w:bookmarkEnd w:id="97"/>
     </w:p>
     <w:p>
       <w:pPr>
@@ -25854,7 +26234,7 @@
           <w:lang w:val="es-ES_tradnl"/>
         </w:rPr>
       </w:pPr>
-      <w:bookmarkStart w:id="84" w:name="_Toc464123302"/>
+      <w:bookmarkStart w:id="98" w:name="_Toc464123302"/>
       <w:r>
         <w:rPr>
           <w:rFonts w:eastAsia="Times New Roman"/>
@@ -25865,7 +26245,7 @@
         </w:rPr>
         <w:t>Variaciones</w:t>
       </w:r>
-      <w:bookmarkEnd w:id="84"/>
+      <w:bookmarkEnd w:id="98"/>
     </w:p>
     <w:p>
       <w:pPr>
@@ -26580,7 +26960,7 @@
           <w:lang w:val="es-ES_tradnl"/>
         </w:rPr>
       </w:pPr>
-      <w:bookmarkStart w:id="85" w:name="_Toc464123303"/>
+      <w:bookmarkStart w:id="99" w:name="_Toc464123303"/>
       <w:r>
         <w:rPr>
           <w:rFonts w:eastAsia="Times New Roman"/>
@@ -26591,7 +26971,7 @@
         </w:rPr>
         <w:t>Índices</w:t>
       </w:r>
-      <w:bookmarkEnd w:id="85"/>
+      <w:bookmarkEnd w:id="99"/>
     </w:p>
     <w:p>
       <w:pPr>
@@ -26967,7 +27347,7 @@
           <w:lang w:val="es-ES_tradnl"/>
         </w:rPr>
       </w:pPr>
-      <w:bookmarkStart w:id="86" w:name="_Toc464123304"/>
+      <w:bookmarkStart w:id="100" w:name="_Toc464123304"/>
       <w:r>
         <w:rPr>
           <w:rFonts w:eastAsia="Times New Roman"/>
@@ -26978,7 +27358,7 @@
         </w:rPr>
         <w:t>Proyecciones</w:t>
       </w:r>
-      <w:bookmarkEnd w:id="86"/>
+      <w:bookmarkEnd w:id="100"/>
     </w:p>
     <w:p>
       <w:pPr>
@@ -27664,7 +28044,7 @@
           <w:lang w:val="es-ES_tradnl"/>
         </w:rPr>
       </w:pPr>
-      <w:bookmarkStart w:id="87" w:name="_Toc464123305"/>
+      <w:bookmarkStart w:id="101" w:name="_Toc464123305"/>
       <w:r>
         <w:rPr>
           <w:rFonts w:eastAsia="Times New Roman"/>
@@ -27675,7 +28055,7 @@
         </w:rPr>
         <w:t>Índice de desempeño del trabajo por completar</w:t>
       </w:r>
-      <w:bookmarkEnd w:id="87"/>
+      <w:bookmarkEnd w:id="101"/>
     </w:p>
     <w:p>
       <w:pPr>
@@ -28691,7 +29071,7 @@
           <w:lang w:val="es-ES_tradnl" w:eastAsia="en-US"/>
         </w:rPr>
       </w:pPr>
-      <w:bookmarkStart w:id="88" w:name="_Toc464123306"/>
+      <w:bookmarkStart w:id="102" w:name="_Toc464123306"/>
       <w:r>
         <w:rPr>
           <w:rFonts w:eastAsia="Times New Roman"/>
@@ -28702,7 +29082,7 @@
         <w:lastRenderedPageBreak/>
         <w:t>Recopilación de datos para EVM</w:t>
       </w:r>
-      <w:bookmarkEnd w:id="88"/>
+      <w:bookmarkEnd w:id="102"/>
     </w:p>
     <w:p>
       <w:pPr>
@@ -28713,7 +29093,7 @@
           <w:lang w:val="es-ES_tradnl"/>
         </w:rPr>
       </w:pPr>
-      <w:bookmarkStart w:id="89" w:name="_Toc464123307"/>
+      <w:bookmarkStart w:id="103" w:name="_Toc464123307"/>
       <w:r>
         <w:rPr>
           <w:rFonts w:eastAsia="Times New Roman"/>
@@ -28723,7 +29103,7 @@
         </w:rPr>
         <w:t>Gestión de tareas</w:t>
       </w:r>
-      <w:bookmarkEnd w:id="89"/>
+      <w:bookmarkEnd w:id="103"/>
     </w:p>
     <w:p>
       <w:pPr>
@@ -28824,7 +29204,7 @@
         </w:rPr>
         <w:t xml:space="preserve"> </w:t>
       </w:r>
-      <w:commentRangeStart w:id="90"/>
+      <w:commentRangeStart w:id="104"/>
       <w:r>
         <w:rPr>
           <w:rFonts w:ascii="Arial" w:hAnsi="Arial" w:cs="Arial"/>
@@ -28833,7 +29213,7 @@
         </w:rPr>
         <w:t xml:space="preserve">eliminar </w:t>
       </w:r>
-      <w:commentRangeEnd w:id="90"/>
+      <w:commentRangeEnd w:id="104"/>
       <w:r>
         <w:rPr>
           <w:rStyle w:val="CommentReference"/>
@@ -28841,7 +29221,7 @@
           <w:color w:val="000000"/>
           <w:lang w:val="es-ES_tradnl" w:eastAsia="es-ES"/>
         </w:rPr>
-        <w:commentReference w:id="90"/>
+        <w:commentReference w:id="104"/>
       </w:r>
       <w:r>
         <w:rPr>
@@ -28877,14 +29257,14 @@
           <w:lang w:val="es-ES_tradnl"/>
         </w:rPr>
       </w:pPr>
-      <w:bookmarkStart w:id="91" w:name="_Toc464123308"/>
+      <w:bookmarkStart w:id="105" w:name="_Toc464123308"/>
       <w:r>
         <w:rPr>
           <w:rStyle w:val="CommentReference"/>
           <w:color w:val="000000"/>
           <w:lang w:val="es-ES_tradnl"/>
         </w:rPr>
-        <w:commentReference w:id="92"/>
+        <w:commentReference w:id="106"/>
       </w:r>
       <w:r>
         <w:rPr>
@@ -28895,7 +29275,7 @@
         </w:rPr>
         <w:t>Valor Planificado:</w:t>
       </w:r>
-      <w:bookmarkEnd w:id="91"/>
+      <w:bookmarkEnd w:id="105"/>
       <w:r>
         <w:rPr>
           <w:rFonts w:eastAsia="Times New Roman"/>
@@ -28925,7 +29305,7 @@
         </w:rPr>
         <w:t xml:space="preserve">Durante la etapa de planificación el director del proyecto debe poner especial atención sobre la Estructura de Desglose de Trabajo, la cual puede ser descripta de diferentes maneras dependiendo del nivel de granularidad aplicado en la elaboración de la misma. En este sentido </w:t>
       </w:r>
-      <w:commentRangeStart w:id="93"/>
+      <w:commentRangeStart w:id="107"/>
       <w:r>
         <w:rPr>
           <w:rFonts w:ascii="Arial" w:hAnsi="Arial" w:cs="Arial"/>
@@ -28934,7 +29314,7 @@
         </w:rPr>
         <w:t>la herramienta</w:t>
       </w:r>
-      <w:commentRangeEnd w:id="93"/>
+      <w:commentRangeEnd w:id="107"/>
       <w:r>
         <w:rPr>
           <w:rStyle w:val="CommentReference"/>
@@ -28942,7 +29322,7 @@
           <w:color w:val="000000"/>
           <w:lang w:val="es-ES_tradnl" w:eastAsia="es-ES"/>
         </w:rPr>
-        <w:commentReference w:id="93"/>
+        <w:commentReference w:id="107"/>
       </w:r>
       <w:r>
         <w:rPr>
@@ -29243,7 +29623,7 @@
         </w:rPr>
         <w:t xml:space="preserve"> Para </w:t>
       </w:r>
-      <w:commentRangeStart w:id="94"/>
+      <w:commentRangeStart w:id="108"/>
       <w:r>
         <w:rPr>
           <w:rFonts w:ascii="Arial" w:hAnsi="Arial" w:cs="Arial"/>
@@ -29252,7 +29632,7 @@
         </w:rPr>
         <w:t xml:space="preserve">concebir </w:t>
       </w:r>
-      <w:commentRangeEnd w:id="94"/>
+      <w:commentRangeEnd w:id="108"/>
       <w:r>
         <w:rPr>
           <w:rStyle w:val="CommentReference"/>
@@ -29260,7 +29640,7 @@
           <w:color w:val="000000"/>
           <w:lang w:val="es-ES_tradnl" w:eastAsia="es-ES"/>
         </w:rPr>
-        <w:commentReference w:id="94"/>
+        <w:commentReference w:id="108"/>
       </w:r>
       <w:r>
         <w:rPr>
@@ -30145,7 +30525,7 @@
           <w:lang w:val="es-ES_tradnl"/>
         </w:rPr>
       </w:pPr>
-      <w:bookmarkStart w:id="95" w:name="_Toc464123309"/>
+      <w:bookmarkStart w:id="109" w:name="_Toc464123309"/>
       <w:r>
         <w:rPr>
           <w:rFonts w:eastAsia="Times New Roman"/>
@@ -30155,7 +30535,7 @@
         </w:rPr>
         <w:t>Registros y Costo Real:</w:t>
       </w:r>
-      <w:bookmarkEnd w:id="95"/>
+      <w:bookmarkEnd w:id="109"/>
     </w:p>
     <w:p>
       <w:pPr>
@@ -30242,7 +30622,7 @@
           <w:lang w:val="es-ES_tradnl"/>
         </w:rPr>
       </w:pPr>
-      <w:bookmarkStart w:id="96" w:name="_Toc464123310"/>
+      <w:bookmarkStart w:id="110" w:name="_Toc464123310"/>
       <w:r>
         <w:rPr>
           <w:rFonts w:eastAsia="Times New Roman"/>
@@ -30252,7 +30632,7 @@
         </w:rPr>
         <w:t>Valor Ganado:</w:t>
       </w:r>
-      <w:bookmarkEnd w:id="96"/>
+      <w:bookmarkEnd w:id="110"/>
       <w:r>
         <w:rPr>
           <w:rFonts w:eastAsia="Times New Roman"/>
@@ -30873,7 +31253,7 @@
           <w:lang w:val="es-ES_tradnl"/>
         </w:rPr>
       </w:pPr>
-      <w:bookmarkStart w:id="97" w:name="_Toc464123311"/>
+      <w:bookmarkStart w:id="111" w:name="_Toc464123311"/>
       <w:r>
         <w:rPr>
           <w:rFonts w:eastAsia="Times New Roman"/>
@@ -30892,7 +31272,7 @@
         </w:rPr>
         <w:t>rocesamiento y almacenamiento:</w:t>
       </w:r>
-      <w:bookmarkEnd w:id="97"/>
+      <w:bookmarkEnd w:id="111"/>
       <w:r>
         <w:rPr>
           <w:rFonts w:eastAsia="Times New Roman"/>
@@ -31002,7 +31382,7 @@
           <w:lang w:val="es-ES_tradnl"/>
         </w:rPr>
       </w:pPr>
-      <w:commentRangeStart w:id="98"/>
+      <w:commentRangeStart w:id="112"/>
       <w:r>
         <w:rPr>
           <w:rFonts w:ascii="Arial" w:hAnsi="Arial" w:cs="Arial"/>
@@ -31163,7 +31543,7 @@
         <w:t>Técnicas mixtas</w:t>
       </w:r>
     </w:p>
-    <w:commentRangeEnd w:id="98"/>
+    <w:commentRangeEnd w:id="112"/>
     <w:p>
       <w:pPr>
         <w:pStyle w:val="NormalWeb"/>
@@ -31182,7 +31562,7 @@
           <w:color w:val="000000"/>
           <w:lang w:val="es-ES_tradnl" w:eastAsia="es-ES"/>
         </w:rPr>
-        <w:commentReference w:id="98"/>
+        <w:commentReference w:id="112"/>
       </w:r>
     </w:p>
     <w:p>
@@ -32793,7 +33173,7 @@
 
 <file path=word/comments.xml><?xml version="1.0" encoding="utf-8"?>
 <w:comments xmlns:wpc="http://schemas.microsoft.com/office/word/2010/wordprocessingCanvas" xmlns:mo="http://schemas.microsoft.com/office/mac/office/2008/main" xmlns:mc="http://schemas.openxmlformats.org/markup-compatibility/2006" xmlns:mv="urn:schemas-microsoft-com:mac:vml" xmlns:o="urn:schemas-microsoft-com:office:office" xmlns:r="http://schemas.openxmlformats.org/officeDocument/2006/relationships" xmlns:m="http://schemas.openxmlformats.org/officeDocument/2006/math" xmlns:v="urn:schemas-microsoft-com:vml" xmlns:wp14="http://schemas.microsoft.com/office/word/2010/wordprocessingDrawing" xmlns:wp="http://schemas.openxmlformats.org/drawingml/2006/wordprocessingDrawing" xmlns:w10="urn:schemas-microsoft-com:office:word" xmlns:w="http://schemas.openxmlformats.org/wordprocessingml/2006/main" xmlns:w14="http://schemas.microsoft.com/office/word/2010/wordml" xmlns:w15="http://schemas.microsoft.com/office/word/2012/wordml" xmlns:wpg="http://schemas.microsoft.com/office/word/2010/wordprocessingGroup" xmlns:wpi="http://schemas.microsoft.com/office/word/2010/wordprocessingInk" xmlns:wne="http://schemas.microsoft.com/office/word/2006/wordml" xmlns:wps="http://schemas.microsoft.com/office/word/2010/wordprocessingShape" mc:Ignorable="w14 w15 wp14">
-  <w:comment w:id="33" w:author="Microsoft Office User" w:date="2016-10-03T16:13:00Z" w:initials="Office">
+  <w:comment w:id="29" w:author="Microsoft Office User" w:date="2016-10-16T22:44:00Z" w:initials="MOU">
     <w:p>
       <w:pPr>
         <w:pStyle w:val="CommentText"/>
@@ -32805,11 +33185,219 @@
         <w:annotationRef/>
       </w:r>
       <w:r>
+        <w:t>Me parece un poco irrelevante</w:t>
+      </w:r>
+    </w:p>
+  </w:comment>
+  <w:comment w:id="30" w:author="Microsoft Office User" w:date="2016-10-16T22:45:00Z" w:initials="MOU">
+    <w:p>
+      <w:pPr>
+        <w:pStyle w:val="CommentText"/>
+      </w:pPr>
+      <w:r>
+        <w:rPr>
+          <w:rStyle w:val="CommentReference"/>
+        </w:rPr>
+        <w:annotationRef/>
+      </w:r>
+      <w:r>
+        <w:t>Este párrafo y el anterior parecen totalmente aislados.</w:t>
+      </w:r>
+    </w:p>
+  </w:comment>
+  <w:comment w:id="31" w:author="Microsoft Office User" w:date="2016-10-16T22:46:00Z" w:initials="MOU">
+    <w:p>
+      <w:pPr>
+        <w:pStyle w:val="CommentText"/>
+      </w:pPr>
+      <w:r>
+        <w:rPr>
+          <w:rStyle w:val="CommentReference"/>
+        </w:rPr>
+        <w:annotationRef/>
+      </w:r>
+      <w:r>
+        <w:t>Podría ser:</w:t>
+      </w:r>
+      <w:r>
+        <w:br/>
+      </w:r>
+      <w:r>
+        <w:rPr>
+          <w:color w:val="000000" w:themeColor="text1"/>
+        </w:rPr>
+        <w:t>los problemas que las técnicas utilizadas en la industria no podían solucionar se hacían más evidentes para las instituciones de defensa ya que a diferencia de los emprendimientos comerciales el caso de éxito o fracaso de proyectos de defensa no depende simplemente de factores como oferta, demanda, la satisfacción del usuario, etc. sino que tienen un carácter mucho más crítico, de acuerdo a lo descrito por Wayne (2000)</w:t>
+      </w:r>
+      <w:r>
+        <w:rPr>
+          <w:color w:val="000000" w:themeColor="text1"/>
+        </w:rPr>
+        <w:br/>
+        <w:t>para no empezar nuevamente con el autor</w:t>
+      </w:r>
+    </w:p>
+  </w:comment>
+  <w:comment w:id="32" w:author="Microsoft Office User" w:date="2016-10-16T22:47:00Z" w:initials="MOU">
+    <w:p>
+      <w:pPr>
+        <w:pStyle w:val="CommentText"/>
+      </w:pPr>
+      <w:r>
+        <w:rPr>
+          <w:rStyle w:val="CommentReference"/>
+        </w:rPr>
+        <w:annotationRef/>
+      </w:r>
+      <w:r>
+        <w:t>Creo que se puede citar solo los apellidos ya que ams arriba ya se citaron los nombres</w:t>
+      </w:r>
+    </w:p>
+  </w:comment>
+  <w:comment w:id="33" w:author="Microsoft Office User" w:date="2016-10-16T22:48:00Z" w:initials="MOU">
+    <w:p>
+      <w:pPr>
+        <w:pStyle w:val="CommentText"/>
+      </w:pPr>
+      <w:r>
+        <w:rPr>
+          <w:rStyle w:val="CommentReference"/>
+        </w:rPr>
+        <w:annotationRef/>
+      </w:r>
+      <w:r>
+        <w:t>Esta rara la frase.. Tal vez podría ser  directamente solo Historicamente</w:t>
+      </w:r>
+    </w:p>
+  </w:comment>
+  <w:comment w:id="34" w:author="Microsoft Office User" w:date="2016-10-16T22:50:00Z" w:initials="MOU">
+    <w:p>
+      <w:pPr>
+        <w:pStyle w:val="CommentText"/>
+      </w:pPr>
+      <w:r>
+        <w:rPr>
+          <w:rStyle w:val="CommentReference"/>
+        </w:rPr>
+        <w:annotationRef/>
+      </w:r>
+      <w:r>
+        <w:t>Parece un poco repetitivo esta parte porque ya se habla mas arriba de la necesidad de un método para la gestión de proyectos</w:t>
+      </w:r>
+    </w:p>
+  </w:comment>
+  <w:comment w:id="35" w:author="Microsoft Office User" w:date="2016-10-16T22:52:00Z" w:initials="MOU">
+    <w:p>
+      <w:pPr>
+        <w:pStyle w:val="CommentText"/>
+      </w:pPr>
+      <w:r>
+        <w:rPr>
+          <w:rStyle w:val="CommentReference"/>
+        </w:rPr>
+        <w:annotationRef/>
+      </w:r>
+      <w:r>
+        <w:t>Esto de que no se ponían de acuerdo parece muy de relleno</w:t>
+      </w:r>
+    </w:p>
+  </w:comment>
+  <w:comment w:id="37" w:author="Microsoft Office User" w:date="2016-10-16T22:52:00Z" w:initials="MOU">
+    <w:p>
+      <w:pPr>
+        <w:pStyle w:val="CommentText"/>
+      </w:pPr>
+      <w:r>
+        <w:rPr>
+          <w:rStyle w:val="CommentReference"/>
+        </w:rPr>
+        <w:annotationRef/>
+      </w:r>
+      <w:r>
+        <w:t>Usar un sinónimo: distintas</w:t>
+      </w:r>
+    </w:p>
+  </w:comment>
+  <w:comment w:id="38" w:author="Microsoft Office User" w:date="2016-10-16T22:53:00Z" w:initials="MOU">
+    <w:p>
+      <w:pPr>
+        <w:pStyle w:val="CommentText"/>
+      </w:pPr>
+      <w:r>
+        <w:rPr>
+          <w:rStyle w:val="CommentReference"/>
+        </w:rPr>
+        <w:annotationRef/>
+      </w:r>
+      <w:r>
+        <w:t xml:space="preserve">Cambiar por De acuerdo a, </w:t>
+      </w:r>
+    </w:p>
+  </w:comment>
+  <w:comment w:id="39" w:author="Microsoft Office User" w:date="2016-10-16T22:54:00Z" w:initials="MOU">
+    <w:p>
+      <w:pPr>
+        <w:pStyle w:val="CommentText"/>
+      </w:pPr>
+      <w:r>
+        <w:rPr>
+          <w:rStyle w:val="CommentReference"/>
+        </w:rPr>
+        <w:annotationRef/>
+      </w:r>
+      <w:r>
+        <w:t>No estoy segura acerca del ejemplo, es un poco confuso y no aporta mucho a mi parecer</w:t>
+      </w:r>
+    </w:p>
+  </w:comment>
+  <w:comment w:id="41" w:author="Microsoft Office User" w:date="2016-10-16T22:57:00Z" w:initials="MOU">
+    <w:p>
+      <w:pPr>
+        <w:pStyle w:val="CommentText"/>
+      </w:pPr>
+      <w:r>
+        <w:rPr>
+          <w:rStyle w:val="CommentReference"/>
+        </w:rPr>
+        <w:annotationRef/>
+      </w:r>
+      <w:r>
+        <w:t>Quien es?</w:t>
+      </w:r>
+    </w:p>
+  </w:comment>
+  <w:comment w:id="44" w:author="Microsoft Office User" w:date="2016-10-16T22:58:00Z" w:initials="MOU">
+    <w:p>
+      <w:pPr>
+        <w:pStyle w:val="CommentText"/>
+      </w:pPr>
+      <w:r>
+        <w:rPr>
+          <w:rStyle w:val="CommentReference"/>
+        </w:rPr>
+        <w:annotationRef/>
+      </w:r>
+      <w:r>
+        <w:t xml:space="preserve">Creo que es la cancelación </w:t>
+      </w:r>
+    </w:p>
+  </w:comment>
+  <w:comment w:id="45" w:author="Microsoft Office User" w:date="2016-10-03T16:13:00Z" w:initials="Office">
+    <w:p>
+      <w:pPr>
+        <w:pStyle w:val="CommentText"/>
+      </w:pPr>
+      <w:r>
+        <w:rPr>
+          <w:rStyle w:val="CommentReference"/>
+        </w:rPr>
+        <w:annotationRef/>
+      </w:r>
+      <w:r>
         <w:t>fecha</w:t>
       </w:r>
     </w:p>
   </w:comment>
-  <w:comment w:id="49" w:author="Microsoft Office User" w:date="2016-09-11T18:09:00Z" w:initials="MOU">
+  <w:comment w:id="46" w:author="Microsoft Office User" w:date="2016-10-16T22:59:00Z" w:initials="MOU">
     <w:p>
       <w:pPr>
         <w:pStyle w:val="CommentText"/>
@@ -32821,11 +33409,45 @@
         <w:annotationRef/>
       </w:r>
       <w:r>
+        <w:t>porque aca se incluyen las iniciales de los segundos nombres de los autors y antes no?</w:t>
+      </w:r>
+    </w:p>
+  </w:comment>
+  <w:comment w:id="47" w:author="Microsoft Office User" w:date="2016-10-16T23:00:00Z" w:initials="MOU">
+    <w:p>
+      <w:pPr>
+        <w:pStyle w:val="CommentText"/>
+      </w:pPr>
+      <w:r>
+        <w:rPr>
+          <w:rStyle w:val="CommentReference"/>
+        </w:rPr>
+        <w:annotationRef/>
+      </w:r>
+      <w:r>
+        <w:t>Este párrafo esta un poco confuso, tal vez deba ser punto seguido con el anterior</w:t>
+      </w:r>
+      <w:bookmarkStart w:id="48" w:name="_GoBack"/>
+      <w:bookmarkEnd w:id="48"/>
+    </w:p>
+  </w:comment>
+  <w:comment w:id="63" w:author="Microsoft Office User" w:date="2016-09-11T18:09:00Z" w:initials="MOU">
+    <w:p>
+      <w:pPr>
+        <w:pStyle w:val="CommentText"/>
+      </w:pPr>
+      <w:r>
+        <w:rPr>
+          <w:rStyle w:val="CommentReference"/>
+        </w:rPr>
+        <w:annotationRef/>
+      </w:r>
+      <w:r>
         <w:t>Necesito un sinonimo</w:t>
       </w:r>
     </w:p>
   </w:comment>
-  <w:comment w:id="90" w:author="Microsoft Office User" w:date="2016-09-06T09:34:00Z" w:initials="MOU">
+  <w:comment w:id="104" w:author="Microsoft Office User" w:date="2016-09-06T09:34:00Z" w:initials="MOU">
     <w:p>
       <w:pPr>
         <w:pStyle w:val="CommentText"/>
@@ -32841,7 +33463,7 @@
       </w:r>
     </w:p>
   </w:comment>
-  <w:comment w:id="92" w:author="Microsoft Office User" w:date="2016-08-28T10:30:00Z" w:initials="Office">
+  <w:comment w:id="106" w:author="Microsoft Office User" w:date="2016-08-28T10:30:00Z" w:initials="Office">
     <w:p>
       <w:pPr>
         <w:pStyle w:val="CommentText"/>
@@ -32857,7 +33479,7 @@
       </w:r>
     </w:p>
   </w:comment>
-  <w:comment w:id="93" w:author="Microsoft Office User" w:date="2016-08-30T20:41:00Z" w:initials="Office">
+  <w:comment w:id="107" w:author="Microsoft Office User" w:date="2016-08-30T20:41:00Z" w:initials="Office">
     <w:p>
       <w:pPr>
         <w:pStyle w:val="CommentText"/>
@@ -32873,7 +33495,7 @@
       </w:r>
     </w:p>
   </w:comment>
-  <w:comment w:id="94" w:author="Microsoft Office User" w:date="2016-09-06T09:39:00Z" w:initials="MOU">
+  <w:comment w:id="108" w:author="Microsoft Office User" w:date="2016-09-06T09:39:00Z" w:initials="MOU">
     <w:p>
       <w:pPr>
         <w:pStyle w:val="CommentText"/>
@@ -32889,7 +33511,7 @@
       </w:r>
     </w:p>
   </w:comment>
-  <w:comment w:id="98" w:author="Microsoft Office User" w:date="2016-09-04T16:26:00Z" w:initials="Office">
+  <w:comment w:id="112" w:author="Microsoft Office User" w:date="2016-09-04T16:26:00Z" w:initials="Office">
     <w:p>
       <w:pPr>
         <w:pStyle w:val="CommentText"/>
@@ -32915,7 +33537,21 @@
 
 <file path=word/commentsExtended.xml><?xml version="1.0" encoding="utf-8"?>
 <w15:commentsEx xmlns:wpc="http://schemas.microsoft.com/office/word/2010/wordprocessingCanvas" xmlns:mo="http://schemas.microsoft.com/office/mac/office/2008/main" xmlns:mc="http://schemas.openxmlformats.org/markup-compatibility/2006" xmlns:mv="urn:schemas-microsoft-com:mac:vml" xmlns:o="urn:schemas-microsoft-com:office:office" xmlns:r="http://schemas.openxmlformats.org/officeDocument/2006/relationships" xmlns:m="http://schemas.openxmlformats.org/officeDocument/2006/math" xmlns:v="urn:schemas-microsoft-com:vml" xmlns:wp14="http://schemas.microsoft.com/office/word/2010/wordprocessingDrawing" xmlns:wp="http://schemas.openxmlformats.org/drawingml/2006/wordprocessingDrawing" xmlns:w10="urn:schemas-microsoft-com:office:word" xmlns:w="http://schemas.openxmlformats.org/wordprocessingml/2006/main" xmlns:w14="http://schemas.microsoft.com/office/word/2010/wordml" xmlns:w15="http://schemas.microsoft.com/office/word/2012/wordml" xmlns:wpg="http://schemas.microsoft.com/office/word/2010/wordprocessingGroup" xmlns:wpi="http://schemas.microsoft.com/office/word/2010/wordprocessingInk" xmlns:wne="http://schemas.microsoft.com/office/word/2006/wordml" xmlns:wps="http://schemas.microsoft.com/office/word/2010/wordprocessingShape" mc:Ignorable="w14 w15 wp14">
+  <w15:commentEx w15:paraId="52F90EA6" w15:done="0"/>
+  <w15:commentEx w15:paraId="191CD335" w15:done="0"/>
+  <w15:commentEx w15:paraId="640B8FA3" w15:done="0"/>
+  <w15:commentEx w15:paraId="167600EC" w15:done="0"/>
+  <w15:commentEx w15:paraId="0DB6A489" w15:done="0"/>
+  <w15:commentEx w15:paraId="650AE32A" w15:done="0"/>
+  <w15:commentEx w15:paraId="234A297A" w15:done="0"/>
+  <w15:commentEx w15:paraId="5D6CA9E8" w15:done="0"/>
+  <w15:commentEx w15:paraId="329FEB39" w15:done="0"/>
+  <w15:commentEx w15:paraId="6F99A961" w15:done="0"/>
+  <w15:commentEx w15:paraId="4006FC8A" w15:done="0"/>
+  <w15:commentEx w15:paraId="4C167680" w15:done="0"/>
   <w15:commentEx w15:paraId="7B05F8E2" w15:done="0"/>
+  <w15:commentEx w15:paraId="5CFB6A43" w15:done="0"/>
+  <w15:commentEx w15:paraId="28B6341F" w15:done="0"/>
   <w15:commentEx w15:paraId="14D52DB7" w15:done="0"/>
   <w15:commentEx w15:paraId="0B8343E1" w15:done="0"/>
   <w15:commentEx w15:paraId="1C3D9D4E" w15:done="0"/>
@@ -33021,7 +33657,7 @@
         <w:rStyle w:val="PageNumber"/>
         <w:noProof/>
       </w:rPr>
-      <w:t>25</w:t>
+      <w:t>24</w:t>
     </w:r>
     <w:r>
       <w:rPr>
@@ -40436,7 +41072,7 @@
       </w:pPr>
     </w:pPrDefault>
   </w:docDefaults>
-  <w:latentStyles w:defLockedState="0" w:defUIPriority="99" w:defSemiHidden="0" w:defUnhideWhenUsed="0" w:defQFormat="0" w:count="380">
+  <w:latentStyles w:defLockedState="0" w:defUIPriority="99" w:defSemiHidden="0" w:defUnhideWhenUsed="0" w:defQFormat="0" w:count="381">
     <w:lsdException w:name="Normal" w:uiPriority="0" w:qFormat="1"/>
     <w:lsdException w:name="heading 1" w:uiPriority="0" w:qFormat="1"/>
     <w:lsdException w:name="heading 2" w:semiHidden="1" w:uiPriority="0" w:unhideWhenUsed="1" w:qFormat="1"/>
@@ -40542,7 +41178,6 @@
     <w:lsdException w:name="HTML Sample" w:semiHidden="1" w:unhideWhenUsed="1"/>
     <w:lsdException w:name="HTML Typewriter" w:semiHidden="1" w:unhideWhenUsed="1"/>
     <w:lsdException w:name="HTML Variable" w:semiHidden="1" w:unhideWhenUsed="1"/>
-    <w:lsdException w:name="Normal Table" w:semiHidden="1" w:unhideWhenUsed="1"/>
     <w:lsdException w:name="annotation subject" w:semiHidden="1" w:unhideWhenUsed="1"/>
     <w:lsdException w:name="No List" w:semiHidden="1" w:unhideWhenUsed="1"/>
     <w:lsdException w:name="Outline List 1" w:semiHidden="1" w:unhideWhenUsed="1"/>
@@ -40589,10 +41224,8 @@
     <w:lsdException w:name="Table Subtle 2" w:semiHidden="1" w:unhideWhenUsed="1"/>
     <w:lsdException w:name="Table Web 1" w:semiHidden="1" w:unhideWhenUsed="1"/>
     <w:lsdException w:name="Table Web 2" w:semiHidden="1" w:unhideWhenUsed="1"/>
-    <w:lsdException w:name="Table Web 3" w:semiHidden="1" w:unhideWhenUsed="1"/>
     <w:lsdException w:name="Balloon Text" w:semiHidden="1" w:unhideWhenUsed="1"/>
     <w:lsdException w:name="Table Grid" w:uiPriority="59"/>
-    <w:lsdException w:name="Table Theme" w:semiHidden="1" w:unhideWhenUsed="1"/>
     <w:lsdException w:name="Note Level 1" w:semiHidden="1" w:unhideWhenUsed="1"/>
     <w:lsdException w:name="Note Level 2" w:semiHidden="1" w:unhideWhenUsed="1"/>
     <w:lsdException w:name="Note Level 3" w:semiHidden="1" w:unhideWhenUsed="1"/>
@@ -40817,6 +41450,7 @@
     <w:lsdException w:name="List Table 5 Dark Accent 6" w:uiPriority="50"/>
     <w:lsdException w:name="List Table 6 Colorful Accent 6" w:uiPriority="51"/>
     <w:lsdException w:name="List Table 7 Colorful Accent 6" w:uiPriority="52"/>
+    <w:lsdException w:name="Mention" w:semiHidden="1" w:unhideWhenUsed="1"/>
   </w:latentStyles>
   <w:style w:type="paragraph" w:default="1" w:styleId="Normal">
     <w:name w:val="Normal"/>
@@ -41742,7 +42376,7 @@
 </file>
 
 <file path=customXml/itemProps1.xml><?xml version="1.0" encoding="utf-8"?>
-<ds:datastoreItem xmlns:ds="http://schemas.openxmlformats.org/officeDocument/2006/customXml" ds:itemID="{47E0EA24-A4DF-9443-81D4-E8E9B834076F}">
+<ds:datastoreItem xmlns:ds="http://schemas.openxmlformats.org/officeDocument/2006/customXml" ds:itemID="{2A41DAAA-20A1-EA48-B33D-535ABBD8826F}">
   <ds:schemaRefs>
     <ds:schemaRef ds:uri="http://schemas.openxmlformats.org/officeDocument/2006/bibliography"/>
   </ds:schemaRefs>

</xml_diff>

<commit_message>
Added a few comments on EVM section and fixed some syntax errors.
</commit_message>
<xml_diff>
--- a/final_doc/Complete_doc-before-upload.docx
+++ b/final_doc/Complete_doc-before-upload.docx
@@ -23606,26 +23606,14 @@
         </w:rPr>
         <w:t xml:space="preserve"> </w:t>
       </w:r>
-      <w:proofErr w:type="spellStart"/>
-      <w:r>
-        <w:rPr>
-          <w:rFonts w:ascii="Arial" w:hAnsi="Arial" w:cs="Arial"/>
-          <w:color w:val="000000"/>
-          <w:lang w:val="es-ES_tradnl"/>
-        </w:rPr>
-        <w:t>de</w:t>
-      </w:r>
-      <w:proofErr w:type="spellEnd"/>
-      <w:r>
-        <w:rPr>
-          <w:rFonts w:ascii="Arial" w:hAnsi="Arial" w:cs="Arial"/>
-          <w:color w:val="000000"/>
-          <w:lang w:val="es-ES_tradnl"/>
-        </w:rPr>
-        <w:t xml:space="preserve"> 2016.</w:t>
-      </w:r>
-      <w:bookmarkStart w:id="51" w:name="_GoBack"/>
-      <w:bookmarkEnd w:id="51"/>
+      <w:r>
+        <w:rPr>
+          <w:rFonts w:ascii="Arial" w:hAnsi="Arial" w:cs="Arial"/>
+          <w:color w:val="000000"/>
+          <w:lang w:val="es-ES_tradnl"/>
+        </w:rPr>
+        <w:t>de 2016.</w:t>
+      </w:r>
     </w:p>
     <w:p>
       <w:pPr>
@@ -23775,23 +23763,7 @@
           <w:color w:val="000000"/>
           <w:lang w:val="es-ES_tradnl"/>
         </w:rPr>
-        <w:t>Inicio: 14</w:t>
-      </w:r>
-      <w:r>
-        <w:rPr>
-          <w:rFonts w:ascii="Arial" w:hAnsi="Arial" w:cs="Arial"/>
-          <w:color w:val="000000"/>
-          <w:lang w:val="es-ES_tradnl"/>
-        </w:rPr>
-        <w:t xml:space="preserve"> de </w:t>
-      </w:r>
-      <w:r>
-        <w:rPr>
-          <w:rFonts w:ascii="Arial" w:hAnsi="Arial" w:cs="Arial"/>
-          <w:color w:val="000000"/>
-          <w:lang w:val="es-ES_tradnl"/>
-        </w:rPr>
-        <w:t>noviembre</w:t>
+        <w:t>Inicio: 14 de noviembre</w:t>
       </w:r>
       <w:r>
         <w:rPr>
@@ -24060,7 +24032,7 @@
           <w:lang w:val="es-ES_tradnl" w:eastAsia="en-US"/>
         </w:rPr>
       </w:pPr>
-      <w:bookmarkStart w:id="52" w:name="_Toc464123271"/>
+      <w:bookmarkStart w:id="51" w:name="_Toc464123271"/>
       <w:r>
         <w:rPr>
           <w:rFonts w:eastAsia="Times New Roman"/>
@@ -24071,7 +24043,7 @@
         <w:lastRenderedPageBreak/>
         <w:t>Datos iniciales</w:t>
       </w:r>
-      <w:bookmarkEnd w:id="52"/>
+      <w:bookmarkEnd w:id="51"/>
     </w:p>
     <w:p>
       <w:pPr>
@@ -24082,7 +24054,7 @@
           <w:lang w:val="es-ES_tradnl"/>
         </w:rPr>
       </w:pPr>
-      <w:bookmarkStart w:id="53" w:name="_Toc464123272"/>
+      <w:bookmarkStart w:id="52" w:name="_Toc464123272"/>
       <w:r>
         <w:rPr>
           <w:rFonts w:eastAsia="Times New Roman"/>
@@ -24092,7 +24064,7 @@
         </w:rPr>
         <w:t>Roles iniciales</w:t>
       </w:r>
-      <w:bookmarkEnd w:id="53"/>
+      <w:bookmarkEnd w:id="52"/>
     </w:p>
     <w:p>
       <w:pPr>
@@ -24175,7 +24147,7 @@
           <w:lang w:val="es-ES_tradnl"/>
         </w:rPr>
       </w:pPr>
-      <w:bookmarkStart w:id="54" w:name="_Toc464123273"/>
+      <w:bookmarkStart w:id="53" w:name="_Toc464123273"/>
       <w:r>
         <w:rPr>
           <w:rFonts w:eastAsia="Times New Roman"/>
@@ -24185,7 +24157,7 @@
         </w:rPr>
         <w:t>Director de proyecto:</w:t>
       </w:r>
-      <w:bookmarkEnd w:id="54"/>
+      <w:bookmarkEnd w:id="53"/>
       <w:r>
         <w:rPr>
           <w:rFonts w:eastAsia="Times New Roman"/>
@@ -24949,7 +24921,7 @@
           <w:lang w:val="es-ES_tradnl"/>
         </w:rPr>
       </w:pPr>
-      <w:bookmarkStart w:id="55" w:name="_Toc464123274"/>
+      <w:bookmarkStart w:id="54" w:name="_Toc464123274"/>
       <w:r>
         <w:rPr>
           <w:rFonts w:eastAsia="Times New Roman"/>
@@ -24960,7 +24932,7 @@
         <w:lastRenderedPageBreak/>
         <w:t>Interesado</w:t>
       </w:r>
-      <w:bookmarkEnd w:id="55"/>
+      <w:bookmarkEnd w:id="54"/>
     </w:p>
     <w:p>
       <w:pPr>
@@ -25308,7 +25280,7 @@
           <w:lang w:val="es-ES_tradnl"/>
         </w:rPr>
       </w:pPr>
-      <w:bookmarkStart w:id="56" w:name="_Toc464123275"/>
+      <w:bookmarkStart w:id="55" w:name="_Toc464123275"/>
       <w:r>
         <w:rPr>
           <w:rFonts w:eastAsia="Times New Roman"/>
@@ -25318,7 +25290,7 @@
         </w:rPr>
         <w:t>Gestor de recursos humanos (RRHH)</w:t>
       </w:r>
-      <w:bookmarkEnd w:id="56"/>
+      <w:bookmarkEnd w:id="55"/>
       <w:r>
         <w:rPr>
           <w:rFonts w:eastAsia="Times New Roman"/>
@@ -25793,7 +25765,7 @@
           <w:lang w:val="es-ES_tradnl"/>
         </w:rPr>
       </w:pPr>
-      <w:bookmarkStart w:id="57" w:name="_Toc464123276"/>
+      <w:bookmarkStart w:id="56" w:name="_Toc464123276"/>
       <w:r>
         <w:rPr>
           <w:rFonts w:eastAsia="Times New Roman"/>
@@ -25803,7 +25775,7 @@
         </w:rPr>
         <w:t>Supervisor</w:t>
       </w:r>
-      <w:bookmarkEnd w:id="57"/>
+      <w:bookmarkEnd w:id="56"/>
     </w:p>
     <w:p>
       <w:pPr>
@@ -26509,7 +26481,7 @@
           <w:lang w:val="es-ES_tradnl"/>
         </w:rPr>
       </w:pPr>
-      <w:bookmarkStart w:id="58" w:name="_Toc464123277"/>
+      <w:bookmarkStart w:id="57" w:name="_Toc464123277"/>
       <w:r>
         <w:rPr>
           <w:rFonts w:eastAsia="Times New Roman"/>
@@ -26519,7 +26491,7 @@
         </w:rPr>
         <w:t>Realizador</w:t>
       </w:r>
-      <w:bookmarkEnd w:id="58"/>
+      <w:bookmarkEnd w:id="57"/>
     </w:p>
     <w:p>
       <w:pPr>
@@ -26839,7 +26811,7 @@
           <w:lang w:val="es-ES_tradnl"/>
         </w:rPr>
       </w:pPr>
-      <w:bookmarkStart w:id="59" w:name="_Toc464123278"/>
+      <w:bookmarkStart w:id="58" w:name="_Toc464123278"/>
       <w:r>
         <w:rPr>
           <w:rFonts w:eastAsia="Times New Roman"/>
@@ -26849,7 +26821,7 @@
         </w:rPr>
         <w:t>Administrador</w:t>
       </w:r>
-      <w:bookmarkEnd w:id="59"/>
+      <w:bookmarkEnd w:id="58"/>
     </w:p>
     <w:p>
       <w:pPr>
@@ -27054,7 +27026,7 @@
           <w:lang w:val="es-ES_tradnl"/>
         </w:rPr>
       </w:pPr>
-      <w:bookmarkStart w:id="60" w:name="_Toc464123279"/>
+      <w:bookmarkStart w:id="59" w:name="_Toc464123279"/>
       <w:r>
         <w:rPr>
           <w:rFonts w:eastAsia="Times New Roman"/>
@@ -27064,7 +27036,7 @@
         </w:rPr>
         <w:t>Organización de la estructura de desglose del trabajo (EDT) inicial</w:t>
       </w:r>
-      <w:bookmarkEnd w:id="60"/>
+      <w:bookmarkEnd w:id="59"/>
     </w:p>
     <w:p>
       <w:pPr>
@@ -27193,7 +27165,7 @@
           <w:lang w:val="es-ES_tradnl"/>
         </w:rPr>
       </w:pPr>
-      <w:bookmarkStart w:id="61" w:name="_Toc464123280"/>
+      <w:bookmarkStart w:id="60" w:name="_Toc464123280"/>
       <w:r>
         <w:rPr>
           <w:rFonts w:eastAsia="Times New Roman"/>
@@ -27203,7 +27175,7 @@
         </w:rPr>
         <w:t>Hitos</w:t>
       </w:r>
-      <w:bookmarkEnd w:id="61"/>
+      <w:bookmarkEnd w:id="60"/>
     </w:p>
     <w:p>
       <w:pPr>
@@ -27394,7 +27366,7 @@
           <w:lang w:val="es-ES_tradnl"/>
         </w:rPr>
       </w:pPr>
-      <w:bookmarkStart w:id="62" w:name="_Toc464123281"/>
+      <w:bookmarkStart w:id="61" w:name="_Toc464123281"/>
       <w:r>
         <w:rPr>
           <w:rFonts w:eastAsia="Times New Roman"/>
@@ -27404,7 +27376,7 @@
         </w:rPr>
         <w:t>Tareas</w:t>
       </w:r>
-      <w:bookmarkEnd w:id="62"/>
+      <w:bookmarkEnd w:id="61"/>
     </w:p>
     <w:p>
       <w:pPr>
@@ -27454,7 +27426,7 @@
           <w:lang w:val="es-ES_tradnl"/>
         </w:rPr>
       </w:pPr>
-      <w:bookmarkStart w:id="63" w:name="_Toc464123282"/>
+      <w:bookmarkStart w:id="62" w:name="_Toc464123282"/>
       <w:r>
         <w:rPr>
           <w:rFonts w:eastAsia="Times New Roman"/>
@@ -27464,7 +27436,7 @@
         </w:rPr>
         <w:t>Estados iniciales</w:t>
       </w:r>
-      <w:bookmarkEnd w:id="63"/>
+      <w:bookmarkEnd w:id="62"/>
     </w:p>
     <w:p>
       <w:pPr>
@@ -27493,7 +27465,7 @@
           <w:lang w:val="es-ES_tradnl"/>
         </w:rPr>
       </w:pPr>
-      <w:bookmarkStart w:id="64" w:name="_Toc464123283"/>
+      <w:bookmarkStart w:id="63" w:name="_Toc464123283"/>
       <w:r>
         <w:rPr>
           <w:rFonts w:eastAsia="Times New Roman"/>
@@ -27503,7 +27475,7 @@
         </w:rPr>
         <w:t>Nueva</w:t>
       </w:r>
-      <w:bookmarkEnd w:id="64"/>
+      <w:bookmarkEnd w:id="63"/>
     </w:p>
     <w:p>
       <w:pPr>
@@ -27532,7 +27504,7 @@
           <w:lang w:val="es-ES_tradnl"/>
         </w:rPr>
       </w:pPr>
-      <w:bookmarkStart w:id="65" w:name="_Toc464123284"/>
+      <w:bookmarkStart w:id="64" w:name="_Toc464123284"/>
       <w:r>
         <w:rPr>
           <w:rFonts w:eastAsia="Times New Roman"/>
@@ -27542,7 +27514,7 @@
         </w:rPr>
         <w:t>En progreso</w:t>
       </w:r>
-      <w:bookmarkEnd w:id="65"/>
+      <w:bookmarkEnd w:id="64"/>
     </w:p>
     <w:p>
       <w:pPr>
@@ -27571,7 +27543,7 @@
           <w:lang w:val="es-ES_tradnl"/>
         </w:rPr>
       </w:pPr>
-      <w:bookmarkStart w:id="66" w:name="_Toc464123285"/>
+      <w:bookmarkStart w:id="65" w:name="_Toc464123285"/>
       <w:r>
         <w:rPr>
           <w:rFonts w:eastAsia="Times New Roman"/>
@@ -27581,7 +27553,7 @@
         </w:rPr>
         <w:t>En evaluación</w:t>
       </w:r>
-      <w:bookmarkEnd w:id="66"/>
+      <w:bookmarkEnd w:id="65"/>
     </w:p>
     <w:p>
       <w:pPr>
@@ -27610,7 +27582,7 @@
           <w:lang w:val="es-ES_tradnl"/>
         </w:rPr>
       </w:pPr>
-      <w:bookmarkStart w:id="67" w:name="_Toc464123286"/>
+      <w:bookmarkStart w:id="66" w:name="_Toc464123286"/>
       <w:r>
         <w:rPr>
           <w:rFonts w:eastAsia="Times New Roman"/>
@@ -27620,7 +27592,7 @@
         </w:rPr>
         <w:t>Cerrada</w:t>
       </w:r>
-      <w:bookmarkEnd w:id="67"/>
+      <w:bookmarkEnd w:id="66"/>
     </w:p>
     <w:p>
       <w:pPr>
@@ -27649,7 +27621,7 @@
           <w:lang w:val="es-ES_tradnl"/>
         </w:rPr>
       </w:pPr>
-      <w:bookmarkStart w:id="68" w:name="_Toc464123287"/>
+      <w:bookmarkStart w:id="67" w:name="_Toc464123287"/>
       <w:r>
         <w:rPr>
           <w:rFonts w:eastAsia="Times New Roman"/>
@@ -27659,7 +27631,7 @@
         </w:rPr>
         <w:t>Rechazada</w:t>
       </w:r>
-      <w:bookmarkEnd w:id="68"/>
+      <w:bookmarkEnd w:id="67"/>
     </w:p>
     <w:p>
       <w:pPr>
@@ -27695,7 +27667,7 @@
           <w:lang w:val="es-ES_tradnl"/>
         </w:rPr>
       </w:pPr>
-      <w:bookmarkStart w:id="69" w:name="_Toc464123288"/>
+      <w:bookmarkStart w:id="68" w:name="_Toc464123288"/>
       <w:r>
         <w:rPr>
           <w:rFonts w:eastAsia="Times New Roman"/>
@@ -27705,7 +27677,7 @@
         </w:rPr>
         <w:t>Prioridades iniciales</w:t>
       </w:r>
-      <w:bookmarkEnd w:id="69"/>
+      <w:bookmarkEnd w:id="68"/>
     </w:p>
     <w:p>
       <w:pPr>
@@ -27879,7 +27851,7 @@
           <w:lang w:val="es-ES_tradnl"/>
         </w:rPr>
       </w:pPr>
-      <w:bookmarkStart w:id="70" w:name="_Toc464123289"/>
+      <w:bookmarkStart w:id="69" w:name="_Toc464123289"/>
       <w:r>
         <w:rPr>
           <w:rFonts w:eastAsia="Times New Roman"/>
@@ -27889,7 +27861,7 @@
         </w:rPr>
         <w:t>Tipo de actividades iniciales</w:t>
       </w:r>
-      <w:bookmarkEnd w:id="70"/>
+      <w:bookmarkEnd w:id="69"/>
     </w:p>
     <w:p>
       <w:pPr>
@@ -28318,7 +28290,7 @@
           <w:lang w:val="es-ES_tradnl" w:eastAsia="en-US"/>
         </w:rPr>
       </w:pPr>
-      <w:bookmarkStart w:id="71" w:name="_Toc464123290"/>
+      <w:bookmarkStart w:id="70" w:name="_Toc464123290"/>
       <w:r>
         <w:rPr>
           <w:rFonts w:eastAsia="Times New Roman"/>
@@ -28330,7 +28302,7 @@
         <w:lastRenderedPageBreak/>
         <w:t>Gestión del Valor Ganado</w:t>
       </w:r>
-      <w:bookmarkEnd w:id="71"/>
+      <w:bookmarkEnd w:id="70"/>
     </w:p>
     <w:p>
       <w:pPr>
@@ -28413,7 +28385,23 @@
           <w:color w:val="000000" w:themeColor="text1"/>
           <w:lang w:val="es-ES_tradnl"/>
         </w:rPr>
-        <w:t xml:space="preserve"> (2005) señala que la Gestión del Valor Ganado (EVM) utiliza el principio fundamental que dictamina que los patrones y tendencias del pasado pueden ser buenos factores de predicción del futuro (p. 1). Los cálculos utilizados en la gestión del valor ganado contemplan el historial del proyecto respecto al rendimiento, tanto en términos de presupuesto como en términos de cronograma. De manera que si durante el desarrollo del proyecto ocurren variaciones, se presume que estas variaciones pueden volver a ocurrir, creando así una tendencia. Las variaciones, en el caso de afectar el cronograma, puede ser tanto un adelanto del trabajo planificado como un retraso del mismo. Así también las variaciones  pueden ser respecto al presupuesto, es decir que una tarea resulte tener un costo mayor o menor al presupuestado.</w:t>
+        <w:t xml:space="preserve"> (2005) señala que la Gestión del Valor Ganado (EVM) utiliza el principio fundamental que dictamina que los patrones y tendencias del pasado pueden ser buenos factores de predicción del futuro (p. 1). Los cálculos utilizados en la gestión del valor ganado contemplan el historial del proyecto respecto al rendimiento, tanto en términos de presupuesto como en términos de cronograma. De manera que si durante el desarrollo del proyecto ocurren variaciones, se presume que estas variaciones pueden volver a ocurrir, creando así una tendencia. Las variaciones, en el caso de afectar el cronograma, puede</w:t>
+      </w:r>
+      <w:r>
+        <w:rPr>
+          <w:rFonts w:ascii="Arial" w:hAnsi="Arial" w:cs="Arial"/>
+          <w:color w:val="000000" w:themeColor="text1"/>
+          <w:lang w:val="es-ES_tradnl"/>
+        </w:rPr>
+        <w:t>n</w:t>
+      </w:r>
+      <w:r>
+        <w:rPr>
+          <w:rFonts w:ascii="Arial" w:hAnsi="Arial" w:cs="Arial"/>
+          <w:color w:val="000000" w:themeColor="text1"/>
+          <w:lang w:val="es-ES_tradnl"/>
+        </w:rPr>
+        <w:t xml:space="preserve"> ser tanto un adelanto del trabajo planificado como un retraso del mismo. Así también las variaciones  pueden ser respecto al presupuesto, es decir que una tarea resulte tener un costo mayor o menor al presupuestado.</w:t>
       </w:r>
     </w:p>
     <w:p>
@@ -28461,7 +28449,16 @@
           <w:color w:val="000000" w:themeColor="text1"/>
           <w:lang w:val="es-ES_tradnl"/>
         </w:rPr>
-        <w:t xml:space="preserve">El Project Management </w:t>
+        <w:t xml:space="preserve">El </w:t>
+      </w:r>
+      <w:commentRangeStart w:id="71"/>
+      <w:r>
+        <w:rPr>
+          <w:rFonts w:ascii="Arial" w:hAnsi="Arial" w:cs="Arial"/>
+          <w:color w:val="000000" w:themeColor="text1"/>
+          <w:lang w:val="es-ES_tradnl"/>
+        </w:rPr>
+        <w:t xml:space="preserve">Project Management </w:t>
       </w:r>
       <w:proofErr w:type="spellStart"/>
       <w:r>
@@ -28479,7 +28476,25 @@
           <w:color w:val="000000" w:themeColor="text1"/>
           <w:lang w:val="es-ES_tradnl"/>
         </w:rPr>
-        <w:t xml:space="preserve"> (2005) menciona también interrogantes que pueden ser contestadas con ayuda de la gestión del valor ganado:</w:t>
+        <w:t xml:space="preserve"> </w:t>
+      </w:r>
+      <w:commentRangeEnd w:id="71"/>
+      <w:r>
+        <w:rPr>
+          <w:rStyle w:val="CommentReference"/>
+          <w:rFonts w:ascii="Arial" w:hAnsi="Arial" w:cs="Arial"/>
+          <w:color w:val="000000"/>
+          <w:lang w:val="es-ES_tradnl" w:eastAsia="es-ES"/>
+        </w:rPr>
+        <w:commentReference w:id="71"/>
+      </w:r>
+      <w:r>
+        <w:rPr>
+          <w:rFonts w:ascii="Arial" w:hAnsi="Arial" w:cs="Arial"/>
+          <w:color w:val="000000" w:themeColor="text1"/>
+          <w:lang w:val="es-ES_tradnl"/>
+        </w:rPr>
+        <w:t>(2005) menciona también interrogantes que pueden ser contestadas con ayuda de la gestión del valor ganado:</w:t>
       </w:r>
     </w:p>
     <w:p>
@@ -30876,7 +30891,34 @@
           <w:color w:val="000000" w:themeColor="text1"/>
           <w:lang w:val="es-ES_tradnl"/>
         </w:rPr>
-        <w:t>¿Que tan efectivamente se está utilizando el tiempo?</w:t>
+        <w:t xml:space="preserve">¿Que tan </w:t>
+      </w:r>
+      <w:commentRangeStart w:id="72"/>
+      <w:r>
+        <w:rPr>
+          <w:rFonts w:ascii="Arial" w:hAnsi="Arial" w:cs="Arial"/>
+          <w:color w:val="000000" w:themeColor="text1"/>
+          <w:lang w:val="es-ES_tradnl"/>
+        </w:rPr>
+        <w:t xml:space="preserve">efectivamente </w:t>
+      </w:r>
+      <w:commentRangeEnd w:id="72"/>
+      <w:r>
+        <w:rPr>
+          <w:rStyle w:val="CommentReference"/>
+          <w:rFonts w:ascii="Arial" w:hAnsi="Arial" w:cs="Arial"/>
+          <w:color w:val="000000"/>
+          <w:lang w:val="es-ES_tradnl" w:eastAsia="es-ES"/>
+        </w:rPr>
+        <w:commentReference w:id="72"/>
+      </w:r>
+      <w:r>
+        <w:rPr>
+          <w:rFonts w:ascii="Arial" w:hAnsi="Arial" w:cs="Arial"/>
+          <w:color w:val="000000" w:themeColor="text1"/>
+          <w:lang w:val="es-ES_tradnl"/>
+        </w:rPr>
+        <w:t>se está utilizando el tiempo?</w:t>
       </w:r>
     </w:p>
     <w:p>
@@ -30976,7 +31018,15 @@
           <w:color w:val="000000" w:themeColor="text1"/>
           <w:lang w:val="es-ES_tradnl"/>
         </w:rPr>
-        <w:t>¿Que tan efectivamente se están utilizando los recursos del proyecto?</w:t>
+        <w:t>¿Qué</w:t>
+      </w:r>
+      <w:r>
+        <w:rPr>
+          <w:rFonts w:ascii="Arial" w:hAnsi="Arial" w:cs="Arial"/>
+          <w:color w:val="000000" w:themeColor="text1"/>
+          <w:lang w:val="es-ES_tradnl"/>
+        </w:rPr>
+        <w:t xml:space="preserve"> tan efectivamente se están utilizando los recursos del proyecto?</w:t>
       </w:r>
     </w:p>
     <w:p>
@@ -31001,7 +31051,15 @@
           <w:color w:val="000000" w:themeColor="text1"/>
           <w:lang w:val="es-ES_tradnl"/>
         </w:rPr>
-        <w:t>¿Cuanto se estima que cueste el trabajo faltante para la finalización del proyecto?</w:t>
+        <w:t>¿Cuá</w:t>
+      </w:r>
+      <w:r>
+        <w:rPr>
+          <w:rFonts w:ascii="Arial" w:hAnsi="Arial" w:cs="Arial"/>
+          <w:color w:val="000000" w:themeColor="text1"/>
+          <w:lang w:val="es-ES_tradnl"/>
+        </w:rPr>
+        <w:t>nto se estima que cueste el trabajo faltante para la finalización del proyecto?</w:t>
       </w:r>
     </w:p>
     <w:p>
@@ -31026,7 +31084,15 @@
           <w:color w:val="000000" w:themeColor="text1"/>
           <w:lang w:val="es-ES_tradnl"/>
         </w:rPr>
-        <w:t>¿Cuanto se estima que cueste el proyecto en su totalidad?</w:t>
+        <w:t>¿Cuá</w:t>
+      </w:r>
+      <w:r>
+        <w:rPr>
+          <w:rFonts w:ascii="Arial" w:hAnsi="Arial" w:cs="Arial"/>
+          <w:color w:val="000000" w:themeColor="text1"/>
+          <w:lang w:val="es-ES_tradnl"/>
+        </w:rPr>
+        <w:t>nto se estima que cueste el proyecto en su totalidad?</w:t>
       </w:r>
     </w:p>
     <w:p>
@@ -31051,7 +31117,15 @@
           <w:color w:val="000000" w:themeColor="text1"/>
           <w:lang w:val="es-ES_tradnl"/>
         </w:rPr>
-        <w:t>¿Que tanto se estima que se ahorrará o excederá el presupuesto al finalizar el proyecto?</w:t>
+        <w:t>¿Qué</w:t>
+      </w:r>
+      <w:r>
+        <w:rPr>
+          <w:rFonts w:ascii="Arial" w:hAnsi="Arial" w:cs="Arial"/>
+          <w:color w:val="000000" w:themeColor="text1"/>
+          <w:lang w:val="es-ES_tradnl"/>
+        </w:rPr>
+        <w:t xml:space="preserve"> tanto se estima que se ahorrará o excederá el presupuesto al finalizar el proyecto?</w:t>
       </w:r>
     </w:p>
     <w:p>
@@ -31104,7 +31178,15 @@
           <w:color w:val="000000" w:themeColor="text1"/>
           <w:lang w:val="es-ES_tradnl"/>
         </w:rPr>
-        <w:t>Donde se originan estos problemas.</w:t>
+        <w:t>Dó</w:t>
+      </w:r>
+      <w:r>
+        <w:rPr>
+          <w:rFonts w:ascii="Arial" w:hAnsi="Arial" w:cs="Arial"/>
+          <w:color w:val="000000" w:themeColor="text1"/>
+          <w:lang w:val="es-ES_tradnl"/>
+        </w:rPr>
+        <w:t>nde se originan estos problemas.</w:t>
       </w:r>
     </w:p>
     <w:p>
@@ -31154,7 +31236,15 @@
           <w:color w:val="000000" w:themeColor="text1"/>
           <w:lang w:val="es-ES_tradnl"/>
         </w:rPr>
-        <w:t>Que será necesario para volver a encaminar el proyecto.</w:t>
+        <w:t>Qué</w:t>
+      </w:r>
+      <w:r>
+        <w:rPr>
+          <w:rFonts w:ascii="Arial" w:hAnsi="Arial" w:cs="Arial"/>
+          <w:color w:val="000000" w:themeColor="text1"/>
+          <w:lang w:val="es-ES_tradnl"/>
+        </w:rPr>
+        <w:t xml:space="preserve"> será necesario para volver a encaminar el proyecto.</w:t>
       </w:r>
     </w:p>
     <w:p>
@@ -31181,7 +31271,34 @@
           <w:color w:val="000000" w:themeColor="text1"/>
           <w:lang w:val="es-ES_tradnl"/>
         </w:rPr>
-        <w:t>En la sección de Conceptos Fundamentales se define en que consiste la Gestión del Valor Ganado. En este punto es pertinente volver a la definición de gestión del valor ganado y detallar cada uno de sus componentes.</w:t>
+        <w:t xml:space="preserve">En la sección de Conceptos Fundamentales se define en que consiste la Gestión del Valor Ganado. En este punto es pertinente volver </w:t>
+      </w:r>
+      <w:commentRangeStart w:id="73"/>
+      <w:r>
+        <w:rPr>
+          <w:rFonts w:ascii="Arial" w:hAnsi="Arial" w:cs="Arial"/>
+          <w:color w:val="000000" w:themeColor="text1"/>
+          <w:lang w:val="es-ES_tradnl"/>
+        </w:rPr>
+        <w:t>a la definición de gestión del valor ganado</w:t>
+      </w:r>
+      <w:commentRangeEnd w:id="73"/>
+      <w:r>
+        <w:rPr>
+          <w:rStyle w:val="CommentReference"/>
+          <w:rFonts w:ascii="Arial" w:hAnsi="Arial" w:cs="Arial"/>
+          <w:color w:val="000000"/>
+          <w:lang w:val="es-ES_tradnl" w:eastAsia="es-ES"/>
+        </w:rPr>
+        <w:commentReference w:id="73"/>
+      </w:r>
+      <w:r>
+        <w:rPr>
+          <w:rFonts w:ascii="Arial" w:hAnsi="Arial" w:cs="Arial"/>
+          <w:color w:val="000000" w:themeColor="text1"/>
+          <w:lang w:val="es-ES_tradnl"/>
+        </w:rPr>
+        <w:t xml:space="preserve"> y detallar cada uno de sus componentes.</w:t>
       </w:r>
     </w:p>
     <w:p>
@@ -31293,7 +31410,16 @@
           <w:color w:val="000000" w:themeColor="text1"/>
           <w:lang w:val="es-ES_tradnl"/>
         </w:rPr>
-        <w:t xml:space="preserve">El Project Management </w:t>
+        <w:t xml:space="preserve">El </w:t>
+      </w:r>
+      <w:commentRangeStart w:id="74"/>
+      <w:r>
+        <w:rPr>
+          <w:rFonts w:ascii="Arial" w:hAnsi="Arial" w:cs="Arial"/>
+          <w:color w:val="000000" w:themeColor="text1"/>
+          <w:lang w:val="es-ES_tradnl"/>
+        </w:rPr>
+        <w:t xml:space="preserve">Project Management </w:t>
       </w:r>
       <w:proofErr w:type="spellStart"/>
       <w:r>
@@ -31311,18 +31437,34 @@
           <w:color w:val="000000" w:themeColor="text1"/>
           <w:lang w:val="es-ES_tradnl"/>
         </w:rPr>
-        <w:t xml:space="preserve"> (2013) describe a la gestión del valor ganado de la siguiente manera:  "Es una </w:t>
-      </w:r>
-      <w:proofErr w:type="spellStart"/>
-      <w:r>
-        <w:rPr>
-          <w:rFonts w:ascii="Arial" w:hAnsi="Arial" w:cs="Arial"/>
-          <w:color w:val="000000" w:themeColor="text1"/>
-          <w:lang w:val="es-ES_tradnl"/>
-        </w:rPr>
-        <w:t>técnica</w:t>
-      </w:r>
-      <w:proofErr w:type="spellEnd"/>
+        <w:t xml:space="preserve"> </w:t>
+      </w:r>
+      <w:commentRangeEnd w:id="74"/>
+      <w:r>
+        <w:rPr>
+          <w:rStyle w:val="CommentReference"/>
+          <w:rFonts w:ascii="Arial" w:hAnsi="Arial" w:cs="Arial"/>
+          <w:color w:val="000000"/>
+          <w:lang w:val="es-ES_tradnl" w:eastAsia="es-ES"/>
+        </w:rPr>
+        <w:commentReference w:id="74"/>
+      </w:r>
+      <w:r>
+        <w:rPr>
+          <w:rFonts w:ascii="Arial" w:hAnsi="Arial" w:cs="Arial"/>
+          <w:color w:val="000000" w:themeColor="text1"/>
+          <w:lang w:val="es-ES_tradnl"/>
+        </w:rPr>
+        <w:t xml:space="preserve">(2013) describe a la gestión del valor ganado de la siguiente manera:  "Es una </w:t>
+      </w:r>
+      <w:r>
+        <w:rPr>
+          <w:rFonts w:ascii="Arial" w:hAnsi="Arial" w:cs="Arial"/>
+          <w:color w:val="000000" w:themeColor="text1"/>
+          <w:lang w:val="es-ES_tradnl"/>
+        </w:rPr>
+        <w:t>técnica</w:t>
+      </w:r>
       <w:r>
         <w:rPr>
           <w:rFonts w:ascii="Arial" w:hAnsi="Arial" w:cs="Arial"/>
@@ -31331,16 +31473,14 @@
         </w:rPr>
         <w:t xml:space="preserve"> de </w:t>
       </w:r>
-      <w:proofErr w:type="spellStart"/>
-      <w:r>
-        <w:rPr>
-          <w:rFonts w:ascii="Arial" w:hAnsi="Arial" w:cs="Arial"/>
-          <w:color w:val="000000" w:themeColor="text1"/>
-          <w:lang w:val="es-ES_tradnl"/>
-        </w:rPr>
-        <w:t>dirección</w:t>
-      </w:r>
-      <w:proofErr w:type="spellEnd"/>
+      <w:r>
+        <w:rPr>
+          <w:rFonts w:ascii="Arial" w:hAnsi="Arial" w:cs="Arial"/>
+          <w:color w:val="000000" w:themeColor="text1"/>
+          <w:lang w:val="es-ES_tradnl"/>
+        </w:rPr>
+        <w:t>dirección</w:t>
+      </w:r>
       <w:r>
         <w:rPr>
           <w:rFonts w:ascii="Arial" w:hAnsi="Arial" w:cs="Arial"/>
@@ -31349,16 +31489,14 @@
         </w:rPr>
         <w:t xml:space="preserve"> de proyectos que requiere la </w:t>
       </w:r>
-      <w:proofErr w:type="spellStart"/>
-      <w:r>
-        <w:rPr>
-          <w:rFonts w:ascii="Arial" w:hAnsi="Arial" w:cs="Arial"/>
-          <w:color w:val="000000" w:themeColor="text1"/>
-          <w:lang w:val="es-ES_tradnl"/>
-        </w:rPr>
-        <w:t>constitución</w:t>
-      </w:r>
-      <w:proofErr w:type="spellEnd"/>
+      <w:r>
+        <w:rPr>
+          <w:rFonts w:ascii="Arial" w:hAnsi="Arial" w:cs="Arial"/>
+          <w:color w:val="000000" w:themeColor="text1"/>
+          <w:lang w:val="es-ES_tradnl"/>
+        </w:rPr>
+        <w:t>constitución</w:t>
+      </w:r>
       <w:r>
         <w:rPr>
           <w:rFonts w:ascii="Arial" w:hAnsi="Arial" w:cs="Arial"/>
@@ -31367,16 +31505,14 @@
         </w:rPr>
         <w:t xml:space="preserve"> de una </w:t>
       </w:r>
-      <w:proofErr w:type="spellStart"/>
-      <w:r>
-        <w:rPr>
-          <w:rFonts w:ascii="Arial" w:hAnsi="Arial" w:cs="Arial"/>
-          <w:color w:val="000000" w:themeColor="text1"/>
-          <w:lang w:val="es-ES_tradnl"/>
-        </w:rPr>
-        <w:t>línea</w:t>
-      </w:r>
-      <w:proofErr w:type="spellEnd"/>
+      <w:r>
+        <w:rPr>
+          <w:rFonts w:ascii="Arial" w:hAnsi="Arial" w:cs="Arial"/>
+          <w:color w:val="000000" w:themeColor="text1"/>
+          <w:lang w:val="es-ES_tradnl"/>
+        </w:rPr>
+        <w:t>línea</w:t>
+      </w:r>
       <w:r>
         <w:rPr>
           <w:rFonts w:ascii="Arial" w:hAnsi="Arial" w:cs="Arial"/>
@@ -31385,16 +31521,14 @@
         </w:rPr>
         <w:t xml:space="preserve"> base integrada con respecto a la cual se pueda medir el </w:t>
       </w:r>
-      <w:proofErr w:type="spellStart"/>
-      <w:r>
-        <w:rPr>
-          <w:rFonts w:ascii="Arial" w:hAnsi="Arial" w:cs="Arial"/>
-          <w:color w:val="000000" w:themeColor="text1"/>
-          <w:lang w:val="es-ES_tradnl"/>
-        </w:rPr>
-        <w:t>desempeño</w:t>
-      </w:r>
-      <w:proofErr w:type="spellEnd"/>
+      <w:r>
+        <w:rPr>
+          <w:rFonts w:ascii="Arial" w:hAnsi="Arial" w:cs="Arial"/>
+          <w:color w:val="000000" w:themeColor="text1"/>
+          <w:lang w:val="es-ES_tradnl"/>
+        </w:rPr>
+        <w:t>desempeño</w:t>
+      </w:r>
       <w:r>
         <w:rPr>
           <w:rFonts w:ascii="Arial" w:hAnsi="Arial" w:cs="Arial"/>
@@ -31421,7 +31555,34 @@
           <w:color w:val="000000" w:themeColor="text1"/>
           <w:lang w:val="es-ES_tradnl"/>
         </w:rPr>
-        <w:t xml:space="preserve">Esta línea base integrada se obtiene al integrar la línea base de costo, que es básicamente un conjunto de información organizada sobre los costos del proyecto, como por ejemplo el presupuesto del proyecto, con la línea de base del cronograma, la cual incluye entre otras informaciones una estructura de desglose de trabajo básica, y así también con la línea base del alcance del proyecto. Como se dijo anteriormente esta línea base integrada permite finalmente medir el desempeño, con lo cual es más fácil realizar la evaluación del desempeño y del mismo avance del proyecto (Project Management </w:t>
+        <w:t xml:space="preserve">Esta línea base integrada se obtiene al integrar la línea base de costo, que es básicamente un conjunto de información organizada sobre los costos del proyecto, como por ejemplo el presupuesto del proyecto, con la línea de base del cronograma, la cual incluye entre otras informaciones una estructura de desglose de trabajo básica, y así también con la línea base del alcance del proyecto. </w:t>
+      </w:r>
+      <w:commentRangeStart w:id="75"/>
+      <w:r>
+        <w:rPr>
+          <w:rFonts w:ascii="Arial" w:hAnsi="Arial" w:cs="Arial"/>
+          <w:color w:val="000000" w:themeColor="text1"/>
+          <w:lang w:val="es-ES_tradnl"/>
+        </w:rPr>
+        <w:t>Como se dijo anteriormente esta línea base integrada permite finalmente medir el desempeño, con lo cual es más fácil realizar la evaluación del desempeño y del mismo avance del proyecto</w:t>
+      </w:r>
+      <w:commentRangeEnd w:id="75"/>
+      <w:r>
+        <w:rPr>
+          <w:rStyle w:val="CommentReference"/>
+          <w:rFonts w:ascii="Arial" w:hAnsi="Arial" w:cs="Arial"/>
+          <w:color w:val="000000"/>
+          <w:lang w:val="es-ES_tradnl" w:eastAsia="es-ES"/>
+        </w:rPr>
+        <w:commentReference w:id="75"/>
+      </w:r>
+      <w:r>
+        <w:rPr>
+          <w:rFonts w:ascii="Arial" w:hAnsi="Arial" w:cs="Arial"/>
+          <w:color w:val="000000" w:themeColor="text1"/>
+          <w:lang w:val="es-ES_tradnl"/>
+        </w:rPr>
+        <w:t xml:space="preserve"> (Project Management </w:t>
       </w:r>
       <w:proofErr w:type="spellStart"/>
       <w:r>
@@ -31467,7 +31628,50 @@
           <w:color w:val="000000" w:themeColor="text1"/>
           <w:lang w:val="es-ES_tradnl"/>
         </w:rPr>
-        <w:t>En resumen la gestión del valor ganado sirve como herramienta auxiliar para una buena gestión de proyectos para facilitar procesos muy importantes en la gestión de proyectos como la planificación, control de costos y el rendimiento del presupuesto (PMI, 2005, p. 6). La práctica de la gestión del valor ganado, incluye por lo tanto:</w:t>
+        <w:t>En resumen</w:t>
+      </w:r>
+      <w:r>
+        <w:rPr>
+          <w:rFonts w:ascii="Arial" w:hAnsi="Arial" w:cs="Arial"/>
+          <w:color w:val="000000" w:themeColor="text1"/>
+          <w:lang w:val="es-ES_tradnl"/>
+        </w:rPr>
+        <w:t>,</w:t>
+      </w:r>
+      <w:r>
+        <w:rPr>
+          <w:rFonts w:ascii="Arial" w:hAnsi="Arial" w:cs="Arial"/>
+          <w:color w:val="000000" w:themeColor="text1"/>
+          <w:lang w:val="es-ES_tradnl"/>
+        </w:rPr>
+        <w:t xml:space="preserve"> la gestión del valor ganado sirve como herramienta auxiliar para una buena gestión de proyectos para facilitar procesos muy importantes </w:t>
+      </w:r>
+      <w:commentRangeStart w:id="76"/>
+      <w:r>
+        <w:rPr>
+          <w:rFonts w:ascii="Arial" w:hAnsi="Arial" w:cs="Arial"/>
+          <w:color w:val="000000" w:themeColor="text1"/>
+          <w:lang w:val="es-ES_tradnl"/>
+        </w:rPr>
+        <w:t>en la gestión de proyectos</w:t>
+      </w:r>
+      <w:commentRangeEnd w:id="76"/>
+      <w:r>
+        <w:rPr>
+          <w:rStyle w:val="CommentReference"/>
+          <w:rFonts w:ascii="Arial" w:hAnsi="Arial" w:cs="Arial"/>
+          <w:color w:val="000000"/>
+          <w:lang w:val="es-ES_tradnl" w:eastAsia="es-ES"/>
+        </w:rPr>
+        <w:commentReference w:id="76"/>
+      </w:r>
+      <w:r>
+        <w:rPr>
+          <w:rFonts w:ascii="Arial" w:hAnsi="Arial" w:cs="Arial"/>
+          <w:color w:val="000000" w:themeColor="text1"/>
+          <w:lang w:val="es-ES_tradnl"/>
+        </w:rPr>
+        <w:t xml:space="preserve"> como la planificación, control de costos y el rendimiento del presupuesto (PMI, 2005, p. 6). La práctica de la gestión del valor ganado, incluye por lo tanto:</w:t>
       </w:r>
     </w:p>
     <w:p>
@@ -31519,6 +31723,14 @@
         </w:rPr>
         <w:t>Descomponer el alcance del trabajo a un nivel manejable</w:t>
       </w:r>
+      <w:r>
+        <w:rPr>
+          <w:rFonts w:ascii="Arial" w:hAnsi="Arial" w:cs="Arial"/>
+          <w:color w:val="000000" w:themeColor="text1"/>
+          <w:lang w:val="es-ES_tradnl"/>
+        </w:rPr>
+        <w:t>.</w:t>
+      </w:r>
     </w:p>
     <w:p>
       <w:pPr>
@@ -31544,6 +31756,14 @@
         </w:rPr>
         <w:t>Asignar responsabilidades no ambiguas</w:t>
       </w:r>
+      <w:r>
+        <w:rPr>
+          <w:rFonts w:ascii="Arial" w:hAnsi="Arial" w:cs="Arial"/>
+          <w:color w:val="000000" w:themeColor="text1"/>
+          <w:lang w:val="es-ES_tradnl"/>
+        </w:rPr>
+        <w:t>.</w:t>
+      </w:r>
     </w:p>
     <w:p>
       <w:pPr>
@@ -31765,7 +31985,34 @@
           <w:color w:val="000000" w:themeColor="text1"/>
           <w:lang w:val="es-ES_tradnl"/>
         </w:rPr>
-        <w:t>Según PMI (2005 - 2013) los fundamentos de la gestión del valor ganado son siempre los mismos y se puede aplicar a cualquier proyecto, independientemente del tipo o naturaleza del mismo, del tamaño del mismo, o del sector en el cual se centra el proyecto.</w:t>
+        <w:t xml:space="preserve">Según PMI (2005 - 2013) los fundamentos de la gestión del valor ganado son siempre los mismos y se puede aplicar a cualquier proyecto, independientemente del tipo o naturaleza del mismo, del tamaño </w:t>
+      </w:r>
+      <w:commentRangeStart w:id="77"/>
+      <w:r>
+        <w:rPr>
+          <w:rFonts w:ascii="Arial" w:hAnsi="Arial" w:cs="Arial"/>
+          <w:color w:val="000000" w:themeColor="text1"/>
+          <w:lang w:val="es-ES_tradnl"/>
+        </w:rPr>
+        <w:t>del mismo</w:t>
+      </w:r>
+      <w:commentRangeEnd w:id="77"/>
+      <w:r>
+        <w:rPr>
+          <w:rStyle w:val="CommentReference"/>
+          <w:rFonts w:ascii="Arial" w:hAnsi="Arial" w:cs="Arial"/>
+          <w:color w:val="000000"/>
+          <w:lang w:val="es-ES_tradnl" w:eastAsia="es-ES"/>
+        </w:rPr>
+        <w:commentReference w:id="77"/>
+      </w:r>
+      <w:r>
+        <w:rPr>
+          <w:rFonts w:ascii="Arial" w:hAnsi="Arial" w:cs="Arial"/>
+          <w:color w:val="000000" w:themeColor="text1"/>
+          <w:lang w:val="es-ES_tradnl"/>
+        </w:rPr>
+        <w:t>, o del sector en el cual se centra el proyecto.</w:t>
       </w:r>
       <w:r>
         <w:rPr>
@@ -31823,6 +32070,8 @@
         </w:rPr>
         <w:t>A continuación se describen los elementos fundamentales que componen la gestión del valor ganado.</w:t>
       </w:r>
+      <w:bookmarkStart w:id="78" w:name="_GoBack"/>
+      <w:bookmarkEnd w:id="78"/>
     </w:p>
     <w:p>
       <w:pPr>
@@ -31842,7 +32091,7 @@
           <w:lang w:val="es-ES_tradnl"/>
         </w:rPr>
       </w:pPr>
-      <w:bookmarkStart w:id="72" w:name="_Toc464123291"/>
+      <w:bookmarkStart w:id="79" w:name="_Toc464123291"/>
       <w:r>
         <w:rPr>
           <w:rFonts w:eastAsia="Times New Roman"/>
@@ -31854,7 +32103,7 @@
         <w:lastRenderedPageBreak/>
         <w:t>Valor Planificado</w:t>
       </w:r>
-      <w:bookmarkEnd w:id="72"/>
+      <w:bookmarkEnd w:id="79"/>
     </w:p>
     <w:p>
       <w:pPr>
@@ -32064,7 +32313,7 @@
           <w:lang w:val="es-ES_tradnl"/>
         </w:rPr>
       </w:pPr>
-      <w:bookmarkStart w:id="73" w:name="_Toc464123292"/>
+      <w:bookmarkStart w:id="80" w:name="_Toc464123292"/>
       <w:r>
         <w:rPr>
           <w:rFonts w:eastAsia="Times New Roman"/>
@@ -32075,7 +32324,7 @@
         </w:rPr>
         <w:t>Valor Ganado</w:t>
       </w:r>
-      <w:bookmarkEnd w:id="73"/>
+      <w:bookmarkEnd w:id="80"/>
     </w:p>
     <w:p>
       <w:pPr>
@@ -32385,7 +32634,7 @@
           <w:lang w:val="es-ES_tradnl"/>
         </w:rPr>
       </w:pPr>
-      <w:bookmarkStart w:id="74" w:name="_Toc464123293"/>
+      <w:bookmarkStart w:id="81" w:name="_Toc464123293"/>
       <w:r>
         <w:rPr>
           <w:rFonts w:eastAsia="Times New Roman"/>
@@ -32397,7 +32646,7 @@
         <w:lastRenderedPageBreak/>
         <w:t>Costo Real</w:t>
       </w:r>
-      <w:bookmarkEnd w:id="74"/>
+      <w:bookmarkEnd w:id="81"/>
     </w:p>
     <w:p>
       <w:pPr>
@@ -32537,7 +32786,7 @@
           <w:lang w:val="es-ES_tradnl"/>
         </w:rPr>
       </w:pPr>
-      <w:bookmarkStart w:id="75" w:name="_Toc464123294"/>
+      <w:bookmarkStart w:id="82" w:name="_Toc464123294"/>
       <w:r>
         <w:rPr>
           <w:rFonts w:eastAsia="Times New Roman"/>
@@ -32548,7 +32797,7 @@
         </w:rPr>
         <w:t>Técnicas de medición del Valor Ganado</w:t>
       </w:r>
-      <w:bookmarkEnd w:id="75"/>
+      <w:bookmarkEnd w:id="82"/>
     </w:p>
     <w:p>
       <w:pPr>
@@ -33178,7 +33427,7 @@
           <w:lang w:val="es-ES_tradnl"/>
         </w:rPr>
       </w:pPr>
-      <w:bookmarkStart w:id="76" w:name="_Toc464123295"/>
+      <w:bookmarkStart w:id="83" w:name="_Toc464123295"/>
       <w:r>
         <w:rPr>
           <w:rFonts w:eastAsia="Times New Roman"/>
@@ -33189,7 +33438,7 @@
         </w:rPr>
         <w:t>Fórmula fija</w:t>
       </w:r>
-      <w:bookmarkEnd w:id="76"/>
+      <w:bookmarkEnd w:id="83"/>
     </w:p>
     <w:p>
       <w:pPr>
@@ -33255,7 +33504,7 @@
           <w:lang w:val="es-ES_tradnl"/>
         </w:rPr>
       </w:pPr>
-      <w:bookmarkStart w:id="77" w:name="_Toc464123296"/>
+      <w:bookmarkStart w:id="84" w:name="_Toc464123296"/>
       <w:r>
         <w:rPr>
           <w:rFonts w:eastAsia="Times New Roman"/>
@@ -33266,7 +33515,7 @@
         </w:rPr>
         <w:t>Hito ponderado</w:t>
       </w:r>
-      <w:bookmarkEnd w:id="77"/>
+      <w:bookmarkEnd w:id="84"/>
     </w:p>
     <w:p>
       <w:pPr>
@@ -33368,7 +33617,7 @@
           <w:lang w:val="es-ES_tradnl"/>
         </w:rPr>
       </w:pPr>
-      <w:bookmarkStart w:id="78" w:name="_Toc464123297"/>
+      <w:bookmarkStart w:id="85" w:name="_Toc464123297"/>
       <w:r>
         <w:rPr>
           <w:rFonts w:eastAsia="Times New Roman"/>
@@ -33380,7 +33629,7 @@
         <w:lastRenderedPageBreak/>
         <w:t>Porcentaje completo</w:t>
       </w:r>
-      <w:bookmarkEnd w:id="78"/>
+      <w:bookmarkEnd w:id="85"/>
     </w:p>
     <w:p>
       <w:pPr>
@@ -33428,7 +33677,7 @@
           <w:lang w:val="es-ES_tradnl"/>
         </w:rPr>
       </w:pPr>
-      <w:bookmarkStart w:id="79" w:name="_Toc464123298"/>
+      <w:bookmarkStart w:id="86" w:name="_Toc464123298"/>
       <w:r>
         <w:rPr>
           <w:rFonts w:eastAsia="Times New Roman"/>
@@ -33439,7 +33688,7 @@
         </w:rPr>
         <w:t>Esfuerzo prorrateado</w:t>
       </w:r>
-      <w:bookmarkEnd w:id="79"/>
+      <w:bookmarkEnd w:id="86"/>
     </w:p>
     <w:p>
       <w:pPr>
@@ -33522,7 +33771,7 @@
           <w:lang w:val="es-ES_tradnl"/>
         </w:rPr>
       </w:pPr>
-      <w:bookmarkStart w:id="80" w:name="_Toc464123299"/>
+      <w:bookmarkStart w:id="87" w:name="_Toc464123299"/>
       <w:r>
         <w:rPr>
           <w:rFonts w:eastAsia="Times New Roman"/>
@@ -33533,7 +33782,7 @@
         </w:rPr>
         <w:t>Nivel de esfuerzo</w:t>
       </w:r>
-      <w:bookmarkEnd w:id="80"/>
+      <w:bookmarkEnd w:id="87"/>
     </w:p>
     <w:p>
       <w:pPr>
@@ -33706,7 +33955,7 @@
           <w:lang w:val="es-ES_tradnl"/>
         </w:rPr>
       </w:pPr>
-      <w:bookmarkStart w:id="81" w:name="_Toc464123300"/>
+      <w:bookmarkStart w:id="88" w:name="_Toc464123300"/>
       <w:r>
         <w:rPr>
           <w:rFonts w:eastAsia="Times New Roman"/>
@@ -33718,7 +33967,7 @@
         <w:lastRenderedPageBreak/>
         <w:t>Relación entre los elementos fundamentales del Valor Ganado</w:t>
       </w:r>
-      <w:bookmarkEnd w:id="81"/>
+      <w:bookmarkEnd w:id="88"/>
     </w:p>
     <w:p>
       <w:pPr>
@@ -33815,7 +34064,7 @@
           <w:lang w:val="es-ES_tradnl"/>
         </w:rPr>
       </w:pPr>
-      <w:bookmarkStart w:id="82" w:name="_Toc464123301"/>
+      <w:bookmarkStart w:id="89" w:name="_Toc464123301"/>
       <w:r>
         <w:rPr>
           <w:rFonts w:eastAsia="Times New Roman"/>
@@ -33826,7 +34075,7 @@
         </w:rPr>
         <w:t>Variaciones, índices y proyecciones</w:t>
       </w:r>
-      <w:bookmarkEnd w:id="82"/>
+      <w:bookmarkEnd w:id="89"/>
     </w:p>
     <w:p>
       <w:pPr>
@@ -34209,7 +34458,7 @@
           <w:lang w:val="es-ES_tradnl"/>
         </w:rPr>
       </w:pPr>
-      <w:bookmarkStart w:id="83" w:name="_Toc464123302"/>
+      <w:bookmarkStart w:id="90" w:name="_Toc464123302"/>
       <w:r>
         <w:rPr>
           <w:rFonts w:eastAsia="Times New Roman"/>
@@ -34220,7 +34469,7 @@
         </w:rPr>
         <w:t>Variaciones</w:t>
       </w:r>
-      <w:bookmarkEnd w:id="83"/>
+      <w:bookmarkEnd w:id="90"/>
     </w:p>
     <w:p>
       <w:pPr>
@@ -35295,7 +35544,7 @@
           <w:lang w:val="es-ES_tradnl"/>
         </w:rPr>
       </w:pPr>
-      <w:bookmarkStart w:id="84" w:name="_Toc464123303"/>
+      <w:bookmarkStart w:id="91" w:name="_Toc464123303"/>
       <w:r>
         <w:rPr>
           <w:rFonts w:eastAsia="Times New Roman"/>
@@ -35306,7 +35555,7 @@
         </w:rPr>
         <w:t>Índices</w:t>
       </w:r>
-      <w:bookmarkEnd w:id="84"/>
+      <w:bookmarkEnd w:id="91"/>
     </w:p>
     <w:p>
       <w:pPr>
@@ -35916,7 +36165,7 @@
           <w:lang w:val="es-ES_tradnl"/>
         </w:rPr>
       </w:pPr>
-      <w:bookmarkStart w:id="85" w:name="_Toc464123304"/>
+      <w:bookmarkStart w:id="92" w:name="_Toc464123304"/>
       <w:r>
         <w:rPr>
           <w:rFonts w:eastAsia="Times New Roman"/>
@@ -35927,7 +36176,7 @@
         </w:rPr>
         <w:t>Proyecciones</w:t>
       </w:r>
-      <w:bookmarkEnd w:id="85"/>
+      <w:bookmarkEnd w:id="92"/>
     </w:p>
     <w:p>
       <w:pPr>
@@ -36829,7 +37078,7 @@
           <w:lang w:val="es-ES_tradnl"/>
         </w:rPr>
       </w:pPr>
-      <w:bookmarkStart w:id="86" w:name="_Toc464123305"/>
+      <w:bookmarkStart w:id="93" w:name="_Toc464123305"/>
       <w:r>
         <w:rPr>
           <w:rFonts w:eastAsia="Times New Roman"/>
@@ -36840,7 +37089,7 @@
         </w:rPr>
         <w:t>Índice de desempeño del trabajo por completar</w:t>
       </w:r>
-      <w:bookmarkEnd w:id="86"/>
+      <w:bookmarkEnd w:id="93"/>
     </w:p>
     <w:p>
       <w:pPr>
@@ -37912,7 +38161,7 @@
           <w:lang w:val="es-ES_tradnl" w:eastAsia="en-US"/>
         </w:rPr>
       </w:pPr>
-      <w:bookmarkStart w:id="87" w:name="_Toc464123306"/>
+      <w:bookmarkStart w:id="94" w:name="_Toc464123306"/>
       <w:r>
         <w:rPr>
           <w:rFonts w:eastAsia="Times New Roman"/>
@@ -37923,7 +38172,7 @@
         <w:lastRenderedPageBreak/>
         <w:t>Recopilación de datos para EVM</w:t>
       </w:r>
-      <w:bookmarkEnd w:id="87"/>
+      <w:bookmarkEnd w:id="94"/>
     </w:p>
     <w:p>
       <w:pPr>
@@ -37934,7 +38183,7 @@
           <w:lang w:val="es-ES_tradnl"/>
         </w:rPr>
       </w:pPr>
-      <w:bookmarkStart w:id="88" w:name="_Toc464123307"/>
+      <w:bookmarkStart w:id="95" w:name="_Toc464123307"/>
       <w:r>
         <w:rPr>
           <w:rFonts w:eastAsia="Times New Roman"/>
@@ -37944,7 +38193,7 @@
         </w:rPr>
         <w:t>Gestión de tareas</w:t>
       </w:r>
-      <w:bookmarkEnd w:id="88"/>
+      <w:bookmarkEnd w:id="95"/>
     </w:p>
     <w:p>
       <w:pPr>
@@ -38045,7 +38294,7 @@
         </w:rPr>
         <w:t xml:space="preserve"> </w:t>
       </w:r>
-      <w:commentRangeStart w:id="89"/>
+      <w:commentRangeStart w:id="96"/>
       <w:r>
         <w:rPr>
           <w:rFonts w:ascii="Arial" w:hAnsi="Arial" w:cs="Arial"/>
@@ -38054,7 +38303,7 @@
         </w:rPr>
         <w:t xml:space="preserve">eliminar </w:t>
       </w:r>
-      <w:commentRangeEnd w:id="89"/>
+      <w:commentRangeEnd w:id="96"/>
       <w:r>
         <w:rPr>
           <w:rStyle w:val="CommentReference"/>
@@ -38062,7 +38311,7 @@
           <w:color w:val="000000"/>
           <w:lang w:val="es-ES_tradnl" w:eastAsia="es-ES"/>
         </w:rPr>
-        <w:commentReference w:id="89"/>
+        <w:commentReference w:id="96"/>
       </w:r>
       <w:r>
         <w:rPr>
@@ -38116,14 +38365,14 @@
           <w:lang w:val="es-ES_tradnl"/>
         </w:rPr>
       </w:pPr>
-      <w:bookmarkStart w:id="90" w:name="_Toc464123308"/>
+      <w:bookmarkStart w:id="97" w:name="_Toc464123308"/>
       <w:r>
         <w:rPr>
           <w:rStyle w:val="CommentReference"/>
           <w:color w:val="000000"/>
           <w:lang w:val="es-ES_tradnl"/>
         </w:rPr>
-        <w:commentReference w:id="91"/>
+        <w:commentReference w:id="98"/>
       </w:r>
       <w:r>
         <w:rPr>
@@ -38134,7 +38383,7 @@
         </w:rPr>
         <w:t>Valor Planificado:</w:t>
       </w:r>
-      <w:bookmarkEnd w:id="90"/>
+      <w:bookmarkEnd w:id="97"/>
       <w:r>
         <w:rPr>
           <w:rFonts w:eastAsia="Times New Roman"/>
@@ -38164,7 +38413,7 @@
         </w:rPr>
         <w:t xml:space="preserve">Durante la etapa de planificación el director del proyecto debe poner especial atención sobre la Estructura de Desglose de Trabajo, la cual puede ser descripta de diferentes maneras dependiendo del nivel de granularidad aplicado en la elaboración de la misma. En este sentido </w:t>
       </w:r>
-      <w:commentRangeStart w:id="92"/>
+      <w:commentRangeStart w:id="99"/>
       <w:r>
         <w:rPr>
           <w:rFonts w:ascii="Arial" w:hAnsi="Arial" w:cs="Arial"/>
@@ -38173,7 +38422,7 @@
         </w:rPr>
         <w:t>la herramienta</w:t>
       </w:r>
-      <w:commentRangeEnd w:id="92"/>
+      <w:commentRangeEnd w:id="99"/>
       <w:r>
         <w:rPr>
           <w:rStyle w:val="CommentReference"/>
@@ -38181,7 +38430,7 @@
           <w:color w:val="000000"/>
           <w:lang w:val="es-ES_tradnl" w:eastAsia="es-ES"/>
         </w:rPr>
-        <w:commentReference w:id="92"/>
+        <w:commentReference w:id="99"/>
       </w:r>
       <w:r>
         <w:rPr>
@@ -38482,7 +38731,7 @@
         </w:rPr>
         <w:t xml:space="preserve"> Para </w:t>
       </w:r>
-      <w:commentRangeStart w:id="93"/>
+      <w:commentRangeStart w:id="100"/>
       <w:r>
         <w:rPr>
           <w:rFonts w:ascii="Arial" w:hAnsi="Arial" w:cs="Arial"/>
@@ -38491,7 +38740,7 @@
         </w:rPr>
         <w:t xml:space="preserve">concebir </w:t>
       </w:r>
-      <w:commentRangeEnd w:id="93"/>
+      <w:commentRangeEnd w:id="100"/>
       <w:r>
         <w:rPr>
           <w:rStyle w:val="CommentReference"/>
@@ -38499,7 +38748,7 @@
           <w:color w:val="000000"/>
           <w:lang w:val="es-ES_tradnl" w:eastAsia="es-ES"/>
         </w:rPr>
-        <w:commentReference w:id="93"/>
+        <w:commentReference w:id="100"/>
       </w:r>
       <w:r>
         <w:rPr>
@@ -39402,7 +39651,7 @@
           <w:lang w:val="es-ES_tradnl"/>
         </w:rPr>
       </w:pPr>
-      <w:bookmarkStart w:id="94" w:name="_Toc464123309"/>
+      <w:bookmarkStart w:id="101" w:name="_Toc464123309"/>
       <w:r>
         <w:rPr>
           <w:rFonts w:eastAsia="Times New Roman"/>
@@ -39412,7 +39661,7 @@
         </w:rPr>
         <w:t>Registros y Costo Real:</w:t>
       </w:r>
-      <w:bookmarkEnd w:id="94"/>
+      <w:bookmarkEnd w:id="101"/>
     </w:p>
     <w:p>
       <w:pPr>
@@ -39499,7 +39748,7 @@
           <w:lang w:val="es-ES_tradnl"/>
         </w:rPr>
       </w:pPr>
-      <w:bookmarkStart w:id="95" w:name="_Toc464123310"/>
+      <w:bookmarkStart w:id="102" w:name="_Toc464123310"/>
       <w:r>
         <w:rPr>
           <w:rFonts w:eastAsia="Times New Roman"/>
@@ -39509,7 +39758,7 @@
         </w:rPr>
         <w:t>Valor Ganado:</w:t>
       </w:r>
-      <w:bookmarkEnd w:id="95"/>
+      <w:bookmarkEnd w:id="102"/>
       <w:r>
         <w:rPr>
           <w:rFonts w:eastAsia="Times New Roman"/>
@@ -40152,7 +40401,7 @@
           <w:lang w:val="es-ES_tradnl"/>
         </w:rPr>
       </w:pPr>
-      <w:bookmarkStart w:id="96" w:name="_Toc464123311"/>
+      <w:bookmarkStart w:id="103" w:name="_Toc464123311"/>
       <w:r>
         <w:rPr>
           <w:rFonts w:eastAsia="Times New Roman"/>
@@ -40171,7 +40420,7 @@
         </w:rPr>
         <w:t>rocesamiento y almacenamiento:</w:t>
       </w:r>
-      <w:bookmarkEnd w:id="96"/>
+      <w:bookmarkEnd w:id="103"/>
       <w:r>
         <w:rPr>
           <w:rFonts w:eastAsia="Times New Roman"/>
@@ -40297,7 +40546,7 @@
           <w:lang w:val="es-ES_tradnl"/>
         </w:rPr>
       </w:pPr>
-      <w:commentRangeStart w:id="97"/>
+      <w:commentRangeStart w:id="104"/>
       <w:r>
         <w:rPr>
           <w:rFonts w:ascii="Arial" w:hAnsi="Arial" w:cs="Arial"/>
@@ -40476,7 +40725,7 @@
         <w:t>Técnicas mixtas</w:t>
       </w:r>
     </w:p>
-    <w:commentRangeEnd w:id="97"/>
+    <w:commentRangeEnd w:id="104"/>
     <w:p>
       <w:pPr>
         <w:pStyle w:val="NormalWeb"/>
@@ -40495,7 +40744,7 @@
           <w:color w:val="000000"/>
           <w:lang w:val="es-ES_tradnl" w:eastAsia="es-ES"/>
         </w:rPr>
-        <w:commentReference w:id="97"/>
+        <w:commentReference w:id="104"/>
       </w:r>
     </w:p>
     <w:p>
@@ -43884,7 +44133,7 @@
       <w:proofErr w:type="spellEnd"/>
     </w:p>
   </w:comment>
-  <w:comment w:id="89" w:author="Microsoft Office User" w:date="2016-09-06T09:34:00Z" w:initials="MOU">
+  <w:comment w:id="71" w:author="Microsoft Office User" w:date="2017-01-16T22:18:00Z" w:initials="MOU">
     <w:p>
       <w:pPr>
         <w:pStyle w:val="CommentText"/>
@@ -43896,6 +44145,144 @@
         <w:annotationRef/>
       </w:r>
       <w:r>
+        <w:t xml:space="preserve">No podemos usar PMI no </w:t>
+      </w:r>
+      <w:proofErr w:type="spellStart"/>
+      <w:r>
+        <w:t>mas</w:t>
+      </w:r>
+      <w:proofErr w:type="spellEnd"/>
+      <w:r>
+        <w:t xml:space="preserve"> aquí? </w:t>
+      </w:r>
+    </w:p>
+  </w:comment>
+  <w:comment w:id="72" w:author="Microsoft Office User" w:date="2017-01-16T22:20:00Z" w:initials="MOU">
+    <w:p>
+      <w:pPr>
+        <w:pStyle w:val="CommentText"/>
+      </w:pPr>
+      <w:r>
+        <w:rPr>
+          <w:rStyle w:val="CommentReference"/>
+        </w:rPr>
+        <w:annotationRef/>
+      </w:r>
+      <w:r>
+        <w:t>Que tan eficientemente no debería ser?</w:t>
+      </w:r>
+    </w:p>
+  </w:comment>
+  <w:comment w:id="73" w:author="Microsoft Office User" w:date="2017-01-16T22:26:00Z" w:initials="MOU">
+    <w:p>
+      <w:pPr>
+        <w:pStyle w:val="CommentText"/>
+      </w:pPr>
+      <w:r>
+        <w:rPr>
+          <w:rStyle w:val="CommentReference"/>
+        </w:rPr>
+        <w:annotationRef/>
+      </w:r>
+      <w:r>
+        <w:t xml:space="preserve">Volver a la misma </w:t>
+      </w:r>
+      <w:proofErr w:type="spellStart"/>
+      <w:r>
+        <w:t>seria</w:t>
+      </w:r>
+      <w:proofErr w:type="spellEnd"/>
+      <w:r>
+        <w:t xml:space="preserve"> bueno para no repetir gestión de valor ganado y </w:t>
+      </w:r>
+      <w:proofErr w:type="spellStart"/>
+      <w:r>
+        <w:t>definicion</w:t>
+      </w:r>
+      <w:proofErr w:type="spellEnd"/>
+    </w:p>
+  </w:comment>
+  <w:comment w:id="74" w:author="Microsoft Office User" w:date="2017-01-16T22:28:00Z" w:initials="MOU">
+    <w:p>
+      <w:pPr>
+        <w:pStyle w:val="CommentText"/>
+      </w:pPr>
+      <w:r>
+        <w:rPr>
+          <w:rStyle w:val="CommentReference"/>
+        </w:rPr>
+        <w:annotationRef/>
+      </w:r>
+      <w:r>
+        <w:t>¿PMI?</w:t>
+      </w:r>
+    </w:p>
+  </w:comment>
+  <w:comment w:id="75" w:author="Microsoft Office User" w:date="2017-01-16T22:29:00Z" w:initials="MOU">
+    <w:p>
+      <w:pPr>
+        <w:pStyle w:val="CommentText"/>
+      </w:pPr>
+      <w:r>
+        <w:rPr>
+          <w:rStyle w:val="CommentReference"/>
+        </w:rPr>
+        <w:annotationRef/>
+      </w:r>
+      <w:proofErr w:type="spellStart"/>
+      <w:r>
+        <w:t>Aca</w:t>
+      </w:r>
+      <w:proofErr w:type="spellEnd"/>
+      <w:r>
+        <w:t xml:space="preserve"> me confunde que la línea base permite medir el desempeño para realizar la evaluación de desempeño de vuelta.. :/</w:t>
+      </w:r>
+    </w:p>
+  </w:comment>
+  <w:comment w:id="76" w:author="Microsoft Office User" w:date="2017-01-16T22:31:00Z" w:initials="MOU">
+    <w:p>
+      <w:pPr>
+        <w:pStyle w:val="CommentText"/>
+      </w:pPr>
+      <w:r>
+        <w:rPr>
+          <w:rStyle w:val="CommentReference"/>
+        </w:rPr>
+        <w:annotationRef/>
+      </w:r>
+      <w:r>
+        <w:t>Creo se podría omitir esto ya decimos una buena gestión de proyectos antes</w:t>
+      </w:r>
+    </w:p>
+  </w:comment>
+  <w:comment w:id="77" w:author="Microsoft Office User" w:date="2017-01-16T22:32:00Z" w:initials="MOU">
+    <w:p>
+      <w:pPr>
+        <w:pStyle w:val="CommentText"/>
+      </w:pPr>
+      <w:r>
+        <w:rPr>
+          <w:rStyle w:val="CommentReference"/>
+        </w:rPr>
+        <w:annotationRef/>
+      </w:r>
+      <w:r>
+        <w:t>Podemos omitir ¿</w:t>
+      </w:r>
+    </w:p>
+  </w:comment>
+  <w:comment w:id="96" w:author="Microsoft Office User" w:date="2016-09-06T09:34:00Z" w:initials="MOU">
+    <w:p>
+      <w:pPr>
+        <w:pStyle w:val="CommentText"/>
+      </w:pPr>
+      <w:r>
+        <w:rPr>
+          <w:rStyle w:val="CommentReference"/>
+        </w:rPr>
+        <w:annotationRef/>
+      </w:r>
+      <w:r>
         <w:t xml:space="preserve">Definir si se podrán o no eliminar. Creo que se debería poder, </w:t>
       </w:r>
       <w:proofErr w:type="spellStart"/>
@@ -43908,7 +44295,7 @@
       </w:r>
     </w:p>
   </w:comment>
-  <w:comment w:id="91" w:author="Microsoft Office User" w:date="2016-08-28T10:30:00Z" w:initials="Office">
+  <w:comment w:id="98" w:author="Microsoft Office User" w:date="2016-08-28T10:30:00Z" w:initials="Office">
     <w:p>
       <w:pPr>
         <w:pStyle w:val="CommentText"/>
@@ -43937,7 +44324,7 @@
       <w:proofErr w:type="spellEnd"/>
     </w:p>
   </w:comment>
-  <w:comment w:id="92" w:author="Microsoft Office User" w:date="2016-08-30T20:41:00Z" w:initials="Office">
+  <w:comment w:id="99" w:author="Microsoft Office User" w:date="2016-08-30T20:41:00Z" w:initials="Office">
     <w:p>
       <w:pPr>
         <w:pStyle w:val="CommentText"/>
@@ -43953,7 +44340,7 @@
       </w:r>
     </w:p>
   </w:comment>
-  <w:comment w:id="93" w:author="Microsoft Office User" w:date="2016-09-06T09:39:00Z" w:initials="MOU">
+  <w:comment w:id="100" w:author="Microsoft Office User" w:date="2016-09-06T09:39:00Z" w:initials="MOU">
     <w:p>
       <w:pPr>
         <w:pStyle w:val="CommentText"/>
@@ -43977,7 +44364,7 @@
       </w:r>
     </w:p>
   </w:comment>
-  <w:comment w:id="97" w:author="Microsoft Office User" w:date="2016-09-04T16:26:00Z" w:initials="Office">
+  <w:comment w:id="104" w:author="Microsoft Office User" w:date="2016-09-04T16:26:00Z" w:initials="Office">
     <w:p>
       <w:pPr>
         <w:pStyle w:val="CommentText"/>
@@ -44004,6 +44391,13 @@
 <file path=word/commentsExtended.xml><?xml version="1.0" encoding="utf-8"?>
 <w15:commentsEx xmlns:wpc="http://schemas.microsoft.com/office/word/2010/wordprocessingCanvas" xmlns:mo="http://schemas.microsoft.com/office/mac/office/2008/main" xmlns:mc="http://schemas.openxmlformats.org/markup-compatibility/2006" xmlns:mv="urn:schemas-microsoft-com:mac:vml" xmlns:o="urn:schemas-microsoft-com:office:office" xmlns:r="http://schemas.openxmlformats.org/officeDocument/2006/relationships" xmlns:m="http://schemas.openxmlformats.org/officeDocument/2006/math" xmlns:v="urn:schemas-microsoft-com:vml" xmlns:wp14="http://schemas.microsoft.com/office/word/2010/wordprocessingDrawing" xmlns:wp="http://schemas.openxmlformats.org/drawingml/2006/wordprocessingDrawing" xmlns:w10="urn:schemas-microsoft-com:office:word" xmlns:w="http://schemas.openxmlformats.org/wordprocessingml/2006/main" xmlns:w14="http://schemas.microsoft.com/office/word/2010/wordml" xmlns:w15="http://schemas.microsoft.com/office/word/2012/wordml" xmlns:wpg="http://schemas.microsoft.com/office/word/2010/wordprocessingGroup" xmlns:wpi="http://schemas.microsoft.com/office/word/2010/wordprocessingInk" xmlns:wne="http://schemas.microsoft.com/office/word/2006/wordml" xmlns:wps="http://schemas.microsoft.com/office/word/2010/wordprocessingShape" mc:Ignorable="w14 w15 wp14">
   <w15:commentEx w15:paraId="14D52DB7" w15:done="0"/>
+  <w15:commentEx w15:paraId="2C3838DA" w15:done="0"/>
+  <w15:commentEx w15:paraId="598460EC" w15:done="0"/>
+  <w15:commentEx w15:paraId="448BCA79" w15:done="0"/>
+  <w15:commentEx w15:paraId="47FDC00F" w15:done="0"/>
+  <w15:commentEx w15:paraId="095EC8F4" w15:done="0"/>
+  <w15:commentEx w15:paraId="49E98826" w15:done="0"/>
+  <w15:commentEx w15:paraId="67DCD0FA" w15:done="0"/>
   <w15:commentEx w15:paraId="0B8343E1" w15:done="0"/>
   <w15:commentEx w15:paraId="1C3D9D4E" w15:done="0"/>
   <w15:commentEx w15:paraId="27025A7A" w15:done="0"/>
@@ -44108,7 +44502,7 @@
         <w:rStyle w:val="PageNumber"/>
         <w:noProof/>
       </w:rPr>
-      <w:t>34</w:t>
+      <w:t>44</w:t>
     </w:r>
     <w:r>
       <w:rPr>
@@ -52830,7 +53224,7 @@
 </file>
 
 <file path=customXml/itemProps1.xml><?xml version="1.0" encoding="utf-8"?>
-<ds:datastoreItem xmlns:ds="http://schemas.openxmlformats.org/officeDocument/2006/customXml" ds:itemID="{0688B30D-D8CA-6F4C-80C3-E74D8C82E776}">
+<ds:datastoreItem xmlns:ds="http://schemas.openxmlformats.org/officeDocument/2006/customXml" ds:itemID="{E5F6C04D-D777-BB4C-918B-E37D683D508C}">
   <ds:schemaRefs>
     <ds:schemaRef ds:uri="http://schemas.openxmlformats.org/officeDocument/2006/bibliography"/>
   </ds:schemaRefs>

</xml_diff>

<commit_message>
Add fixes and remove comments from final doc
</commit_message>
<xml_diff>
--- a/final_doc/Complete_doc-before-upload.docx
+++ b/final_doc/Complete_doc-before-upload.docx
@@ -10560,29 +10560,7 @@
           <w:szCs w:val="24"/>
           <w:lang w:val="es-ES_tradnl"/>
         </w:rPr>
-        <w:t xml:space="preserve"> o no pueden ser cumplidos, o cuando ya no existe la necesidad que dio origen al proyecto. Asimismo, se puede poner fin a un proyecto si el cliente (</w:t>
-      </w:r>
-      <w:proofErr w:type="spellStart"/>
-      <w:r>
-        <w:rPr>
-          <w:rFonts w:eastAsia="Times New Roman"/>
-          <w:color w:val="000000" w:themeColor="text1"/>
-          <w:sz w:val="24"/>
-          <w:szCs w:val="24"/>
-          <w:lang w:val="es-ES_tradnl"/>
-        </w:rPr>
-        <w:t>cliente</w:t>
-      </w:r>
-      <w:proofErr w:type="spellEnd"/>
-      <w:r>
-        <w:rPr>
-          <w:rFonts w:eastAsia="Times New Roman"/>
-          <w:color w:val="000000" w:themeColor="text1"/>
-          <w:sz w:val="24"/>
-          <w:szCs w:val="24"/>
-          <w:lang w:val="es-ES_tradnl"/>
-        </w:rPr>
-        <w:t xml:space="preserve">, patrocinador o </w:t>
+        <w:t xml:space="preserve"> o no pueden ser cumplidos, o cuando ya no existe la necesidad que dio origen al proyecto. Asimismo, se puede poner fin a un proyecto si el cliente (cliente, patrocinador o </w:t>
       </w:r>
       <w:r>
         <w:rPr>
@@ -10778,29 +10756,7 @@
           <w:szCs w:val="24"/>
           <w:lang w:val="es-ES_tradnl"/>
         </w:rPr>
-        <w:t xml:space="preserve">Otro patrón relevante que se presenta como característica de un proyecto es la unicidad del resultado del mismo. Según PMI (2013), “un proyecto genera un resultado único” (p.3), esto no quiere decir que todo emprendimiento que implique procesos repetitivos no sea un proyecto, ya que el resultado podría </w:t>
-      </w:r>
-      <w:proofErr w:type="spellStart"/>
-      <w:r>
-        <w:rPr>
-          <w:rFonts w:eastAsia="Times New Roman"/>
-          <w:color w:val="000000" w:themeColor="text1"/>
-          <w:sz w:val="24"/>
-          <w:szCs w:val="24"/>
-          <w:lang w:val="es-ES_tradnl"/>
-        </w:rPr>
-        <w:t>aún</w:t>
-      </w:r>
-      <w:proofErr w:type="spellEnd"/>
-      <w:r>
-        <w:rPr>
-          <w:rFonts w:eastAsia="Times New Roman"/>
-          <w:color w:val="000000" w:themeColor="text1"/>
-          <w:sz w:val="24"/>
-          <w:szCs w:val="24"/>
-          <w:lang w:val="es-ES_tradnl"/>
-        </w:rPr>
-        <w:t xml:space="preserve"> así ser único debido a factores externos o ambientales. </w:t>
+        <w:t xml:space="preserve">Otro patrón relevante que se presenta como característica de un proyecto es la unicidad del resultado del mismo. Según PMI (2013), “un proyecto genera un resultado único” (p.3), esto no quiere decir que todo emprendimiento que implique procesos repetitivos no sea un proyecto, ya que el resultado podría aún así ser único debido a factores externos o ambientales. </w:t>
       </w:r>
     </w:p>
     <w:p>
@@ -11861,7 +11817,6 @@
         </w:rPr>
         <w:t xml:space="preserve"> o con un conjunto de habilidades </w:t>
       </w:r>
-      <w:proofErr w:type="spellStart"/>
       <w:r>
         <w:rPr>
           <w:rFonts w:eastAsia="Times New Roman"/>
@@ -11872,7 +11827,6 @@
         </w:rPr>
         <w:t>especificas</w:t>
       </w:r>
-      <w:proofErr w:type="spellEnd"/>
       <w:r>
         <w:rPr>
           <w:rFonts w:eastAsia="Times New Roman"/>
@@ -12061,7 +12015,6 @@
         </w:rPr>
         <w:t xml:space="preserve">Para PMI (2013) “Un proyecto se puede dividir en cualquier </w:t>
       </w:r>
-      <w:proofErr w:type="spellStart"/>
       <w:r>
         <w:rPr>
           <w:rFonts w:eastAsia="Times New Roman"/>
@@ -12072,7 +12025,6 @@
         </w:rPr>
         <w:t>numero</w:t>
       </w:r>
-      <w:proofErr w:type="spellEnd"/>
       <w:r>
         <w:rPr>
           <w:rFonts w:eastAsia="Times New Roman"/>
@@ -18164,21 +18116,7 @@
         <w:rPr>
           <w:color w:val="000000" w:themeColor="text1"/>
         </w:rPr>
-        <w:t xml:space="preserve">) se refiere una aplicación de propósito general que se ejecuta de forma independiente, es decir, sin necesidad de un navegador, sino de la misma manera que un programa ordinario. Una ventaja notoria de las aplicaciones de escritorio es la posibilidad de escribir en el disco, por otro lado, una aplicación Web también puede escribir en el disco de la </w:t>
-      </w:r>
-      <w:proofErr w:type="spellStart"/>
-      <w:r>
-        <w:rPr>
-          <w:color w:val="000000" w:themeColor="text1"/>
-        </w:rPr>
-        <w:t>maquina</w:t>
-      </w:r>
-      <w:proofErr w:type="spellEnd"/>
-      <w:r>
-        <w:rPr>
-          <w:color w:val="000000" w:themeColor="text1"/>
-        </w:rPr>
-        <w:t xml:space="preserve"> que actúa como servidor, pero no en el disco del cliente (p.79).</w:t>
+        <w:t>) se refiere una aplicación de propósito general que se ejecuta de forma independiente, es decir, sin necesidad de un navegador, sino de la misma manera que un programa ordinario. Una ventaja notoria de las aplicaciones de escritorio es la posibilidad de escribir en el disco, por otro lado, una aplicación Web también puede escribir en el disco de la maquina que actúa como servidor, pero no en el disco del cliente (p.79).</w:t>
       </w:r>
     </w:p>
     <w:p>
@@ -18283,21 +18221,7 @@
         <w:rPr>
           <w:color w:val="000000" w:themeColor="text1"/>
         </w:rPr>
-        <w:t xml:space="preserve">Ya que una aplicación de escritorio generalmente posee varias desventajas frente a una aplicación Web, como la dependencia hacia un sistema operativo, requerimientos de instalación y actualización, la restricción de solo poder trabajar en un dispositivo, limitaciones para el trabajo colaborativo en equipo, </w:t>
-      </w:r>
-      <w:proofErr w:type="spellStart"/>
-      <w:r>
-        <w:rPr>
-          <w:color w:val="000000" w:themeColor="text1"/>
-        </w:rPr>
-        <w:t>a parte</w:t>
-      </w:r>
-      <w:proofErr w:type="spellEnd"/>
-      <w:r>
-        <w:rPr>
-          <w:color w:val="000000" w:themeColor="text1"/>
-        </w:rPr>
-        <w:t xml:space="preserve"> de instalar la herramienta deseada se deben instalar las dependencias de la misma, es que se decide enfocar la atención en las aplicaciones basadas en tecnología Web, las cuales permiten subsanar ciertas falencias mencionadas más arriba, por ejemplo: una aplicación web usualmente no requiere ningún tipo de instalación adicional, es decir, la mayoría de los dispositivos ya incluyen un navegador web preinstalado por lo que se puede acceder al recurso online instantáneamente sin tener que lidiar con aspectos relacionados a la plataforma o dependencias similares. Por otro lado en lo que respecta a trabajo colaborativo, esta funcionalidad está disponible en prácticamente la totalidad de las aplicaciones web de herramientas de gestión de proyecto. Además de esto una de las grandes ventajas que presentan las aplicaciones web es la facilidad de acceso que se puede tener a las mismas, ya que se puede utilizar una aplicación web de forma inmediata independientemente del lugar, desde cualquier dispositivo por medio de un navegador web con conexión a internet, o incluso si el dispositivo está conectado a una red local donde uno de sus nodos aloja la herramienta, puede acceder a la misma incluso sin internet.</w:t>
+        <w:t>Ya que una aplicación de escritorio generalmente posee varias desventajas frente a una aplicación Web, como la dependencia hacia un sistema operativo, requerimientos de instalación y actualización, la restricción de solo poder trabajar en un dispositivo, limitaciones para el trabajo colaborativo en equipo, a parte de instalar la herramienta deseada se deben instalar las dependencias de la misma, es que se decide enfocar la atención en las aplicaciones basadas en tecnología Web, las cuales permiten subsanar ciertas falencias mencionadas más arriba, por ejemplo: una aplicación web usualmente no requiere ningún tipo de instalación adicional, es decir, la mayoría de los dispositivos ya incluyen un navegador web preinstalado por lo que se puede acceder al recurso online instantáneamente sin tener que lidiar con aspectos relacionados a la plataforma o dependencias similares. Por otro lado en lo que respecta a trabajo colaborativo, esta funcionalidad está disponible en prácticamente la totalidad de las aplicaciones web de herramientas de gestión de proyecto. Además de esto una de las grandes ventajas que presentan las aplicaciones web es la facilidad de acceso que se puede tener a las mismas, ya que se puede utilizar una aplicación web de forma inmediata independientemente del lugar, desde cualquier dispositivo por medio de un navegador web con conexión a internet, o incluso si el dispositivo está conectado a una red local donde uno de sus nodos aloja la herramienta, puede acceder a la misma incluso sin internet.</w:t>
       </w:r>
     </w:p>
     <w:p>
@@ -18452,35 +18376,7 @@
         <w:rPr>
           <w:color w:val="000000" w:themeColor="text1"/>
         </w:rPr>
-        <w:t xml:space="preserve">, 2015). También es una herramienta de uso pago y presenta opciones de 29 dólares por mes por una versión sin </w:t>
-      </w:r>
-      <w:proofErr w:type="spellStart"/>
-      <w:r>
-        <w:rPr>
-          <w:color w:val="000000" w:themeColor="text1"/>
-        </w:rPr>
-        <w:t>limites</w:t>
-      </w:r>
-      <w:proofErr w:type="spellEnd"/>
-      <w:r>
-        <w:rPr>
-          <w:color w:val="000000" w:themeColor="text1"/>
-        </w:rPr>
-        <w:t xml:space="preserve"> de usuarios con espacio de almacenamiento limitado, otra versión de 79 dólares por mes que </w:t>
-      </w:r>
-      <w:proofErr w:type="spellStart"/>
-      <w:r>
-        <w:rPr>
-          <w:color w:val="000000" w:themeColor="text1"/>
-        </w:rPr>
-        <w:t>a parte</w:t>
-      </w:r>
-      <w:proofErr w:type="spellEnd"/>
-      <w:r>
-        <w:rPr>
-          <w:color w:val="000000" w:themeColor="text1"/>
-        </w:rPr>
-        <w:t xml:space="preserve"> de lo anterior incluye una funcionalidad de información orientada a los clientes. Por último ofrece una versión de 3000 dólares anuales, orientada a empresas (</w:t>
+        <w:t>, 2015). También es una herramienta de uso pago y presenta opciones de 29 dólares por mes por una versión sin limites de usuarios con espacio de almacenamiento limitado, otra versión de 79 dólares por mes que a parte de lo anterior incluye una funcionalidad de información orientada a los clientes. Por último ofrece una versión de 3000 dólares anuales, orientada a empresas (</w:t>
       </w:r>
       <w:proofErr w:type="spellStart"/>
       <w:r>
@@ -21536,25 +21432,7 @@
           <w:color w:val="000000"/>
           <w:lang w:val="es-ES_tradnl"/>
         </w:rPr>
-        <w:t xml:space="preserve">Manejo de datos iniciales en </w:t>
-      </w:r>
-      <w:proofErr w:type="spellStart"/>
-      <w:r>
-        <w:rPr>
-          <w:rFonts w:ascii="Arial" w:hAnsi="Arial" w:cs="Arial"/>
-          <w:color w:val="000000"/>
-          <w:lang w:val="es-ES_tradnl"/>
-        </w:rPr>
-        <w:t>ingles</w:t>
-      </w:r>
-      <w:proofErr w:type="spellEnd"/>
-      <w:r>
-        <w:rPr>
-          <w:rFonts w:ascii="Arial" w:hAnsi="Arial" w:cs="Arial"/>
-          <w:color w:val="000000"/>
-          <w:lang w:val="es-ES_tradnl"/>
-        </w:rPr>
-        <w:t xml:space="preserve"> y español (anteriormente solo los implementamos en español).</w:t>
+        <w:t>Manejo de datos iniciales en ingles y español (anteriormente solo los implementamos en español).</w:t>
       </w:r>
     </w:p>
     <w:p>
@@ -24019,6 +23897,8 @@
         </w:rPr>
         <w:br w:type="page"/>
       </w:r>
+      <w:bookmarkStart w:id="51" w:name="_GoBack"/>
+      <w:bookmarkEnd w:id="51"/>
     </w:p>
     <w:p>
       <w:pPr>
@@ -24032,7 +23912,7 @@
           <w:lang w:val="es-ES_tradnl" w:eastAsia="en-US"/>
         </w:rPr>
       </w:pPr>
-      <w:bookmarkStart w:id="51" w:name="_Toc464123271"/>
+      <w:bookmarkStart w:id="52" w:name="_Toc464123271"/>
       <w:r>
         <w:rPr>
           <w:rFonts w:eastAsia="Times New Roman"/>
@@ -24043,7 +23923,7 @@
         <w:lastRenderedPageBreak/>
         <w:t>Datos iniciales</w:t>
       </w:r>
-      <w:bookmarkEnd w:id="51"/>
+      <w:bookmarkEnd w:id="52"/>
     </w:p>
     <w:p>
       <w:pPr>
@@ -24054,7 +23934,7 @@
           <w:lang w:val="es-ES_tradnl"/>
         </w:rPr>
       </w:pPr>
-      <w:bookmarkStart w:id="52" w:name="_Toc464123272"/>
+      <w:bookmarkStart w:id="53" w:name="_Toc464123272"/>
       <w:r>
         <w:rPr>
           <w:rFonts w:eastAsia="Times New Roman"/>
@@ -24064,7 +23944,7 @@
         </w:rPr>
         <w:t>Roles iniciales</w:t>
       </w:r>
-      <w:bookmarkEnd w:id="52"/>
+      <w:bookmarkEnd w:id="53"/>
     </w:p>
     <w:p>
       <w:pPr>
@@ -24147,7 +24027,7 @@
           <w:lang w:val="es-ES_tradnl"/>
         </w:rPr>
       </w:pPr>
-      <w:bookmarkStart w:id="53" w:name="_Toc464123273"/>
+      <w:bookmarkStart w:id="54" w:name="_Toc464123273"/>
       <w:r>
         <w:rPr>
           <w:rFonts w:eastAsia="Times New Roman"/>
@@ -24157,7 +24037,7 @@
         </w:rPr>
         <w:t>Director de proyecto:</w:t>
       </w:r>
-      <w:bookmarkEnd w:id="53"/>
+      <w:bookmarkEnd w:id="54"/>
       <w:r>
         <w:rPr>
           <w:rFonts w:eastAsia="Times New Roman"/>
@@ -24921,7 +24801,7 @@
           <w:lang w:val="es-ES_tradnl"/>
         </w:rPr>
       </w:pPr>
-      <w:bookmarkStart w:id="54" w:name="_Toc464123274"/>
+      <w:bookmarkStart w:id="55" w:name="_Toc464123274"/>
       <w:r>
         <w:rPr>
           <w:rFonts w:eastAsia="Times New Roman"/>
@@ -24932,7 +24812,7 @@
         <w:lastRenderedPageBreak/>
         <w:t>Interesado</w:t>
       </w:r>
-      <w:bookmarkEnd w:id="54"/>
+      <w:bookmarkEnd w:id="55"/>
     </w:p>
     <w:p>
       <w:pPr>
@@ -25280,7 +25160,7 @@
           <w:lang w:val="es-ES_tradnl"/>
         </w:rPr>
       </w:pPr>
-      <w:bookmarkStart w:id="55" w:name="_Toc464123275"/>
+      <w:bookmarkStart w:id="56" w:name="_Toc464123275"/>
       <w:r>
         <w:rPr>
           <w:rFonts w:eastAsia="Times New Roman"/>
@@ -25290,7 +25170,7 @@
         </w:rPr>
         <w:t>Gestor de recursos humanos (RRHH)</w:t>
       </w:r>
-      <w:bookmarkEnd w:id="55"/>
+      <w:bookmarkEnd w:id="56"/>
       <w:r>
         <w:rPr>
           <w:rFonts w:eastAsia="Times New Roman"/>
@@ -25765,7 +25645,7 @@
           <w:lang w:val="es-ES_tradnl"/>
         </w:rPr>
       </w:pPr>
-      <w:bookmarkStart w:id="56" w:name="_Toc464123276"/>
+      <w:bookmarkStart w:id="57" w:name="_Toc464123276"/>
       <w:r>
         <w:rPr>
           <w:rFonts w:eastAsia="Times New Roman"/>
@@ -25775,7 +25655,7 @@
         </w:rPr>
         <w:t>Supervisor</w:t>
       </w:r>
-      <w:bookmarkEnd w:id="56"/>
+      <w:bookmarkEnd w:id="57"/>
     </w:p>
     <w:p>
       <w:pPr>
@@ -26481,7 +26361,7 @@
           <w:lang w:val="es-ES_tradnl"/>
         </w:rPr>
       </w:pPr>
-      <w:bookmarkStart w:id="57" w:name="_Toc464123277"/>
+      <w:bookmarkStart w:id="58" w:name="_Toc464123277"/>
       <w:r>
         <w:rPr>
           <w:rFonts w:eastAsia="Times New Roman"/>
@@ -26491,7 +26371,7 @@
         </w:rPr>
         <w:t>Realizador</w:t>
       </w:r>
-      <w:bookmarkEnd w:id="57"/>
+      <w:bookmarkEnd w:id="58"/>
     </w:p>
     <w:p>
       <w:pPr>
@@ -26811,7 +26691,7 @@
           <w:lang w:val="es-ES_tradnl"/>
         </w:rPr>
       </w:pPr>
-      <w:bookmarkStart w:id="58" w:name="_Toc464123278"/>
+      <w:bookmarkStart w:id="59" w:name="_Toc464123278"/>
       <w:r>
         <w:rPr>
           <w:rFonts w:eastAsia="Times New Roman"/>
@@ -26821,7 +26701,7 @@
         </w:rPr>
         <w:t>Administrador</w:t>
       </w:r>
-      <w:bookmarkEnd w:id="58"/>
+      <w:bookmarkEnd w:id="59"/>
     </w:p>
     <w:p>
       <w:pPr>
@@ -27026,7 +26906,7 @@
           <w:lang w:val="es-ES_tradnl"/>
         </w:rPr>
       </w:pPr>
-      <w:bookmarkStart w:id="59" w:name="_Toc464123279"/>
+      <w:bookmarkStart w:id="60" w:name="_Toc464123279"/>
       <w:r>
         <w:rPr>
           <w:rFonts w:eastAsia="Times New Roman"/>
@@ -27036,7 +26916,7 @@
         </w:rPr>
         <w:t>Organización de la estructura de desglose del trabajo (EDT) inicial</w:t>
       </w:r>
-      <w:bookmarkEnd w:id="59"/>
+      <w:bookmarkEnd w:id="60"/>
     </w:p>
     <w:p>
       <w:pPr>
@@ -27165,7 +27045,7 @@
           <w:lang w:val="es-ES_tradnl"/>
         </w:rPr>
       </w:pPr>
-      <w:bookmarkStart w:id="60" w:name="_Toc464123280"/>
+      <w:bookmarkStart w:id="61" w:name="_Toc464123280"/>
       <w:r>
         <w:rPr>
           <w:rFonts w:eastAsia="Times New Roman"/>
@@ -27175,7 +27055,7 @@
         </w:rPr>
         <w:t>Hitos</w:t>
       </w:r>
-      <w:bookmarkEnd w:id="60"/>
+      <w:bookmarkEnd w:id="61"/>
     </w:p>
     <w:p>
       <w:pPr>
@@ -27366,7 +27246,7 @@
           <w:lang w:val="es-ES_tradnl"/>
         </w:rPr>
       </w:pPr>
-      <w:bookmarkStart w:id="61" w:name="_Toc464123281"/>
+      <w:bookmarkStart w:id="62" w:name="_Toc464123281"/>
       <w:r>
         <w:rPr>
           <w:rFonts w:eastAsia="Times New Roman"/>
@@ -27376,7 +27256,7 @@
         </w:rPr>
         <w:t>Tareas</w:t>
       </w:r>
-      <w:bookmarkEnd w:id="61"/>
+      <w:bookmarkEnd w:id="62"/>
     </w:p>
     <w:p>
       <w:pPr>
@@ -27426,7 +27306,7 @@
           <w:lang w:val="es-ES_tradnl"/>
         </w:rPr>
       </w:pPr>
-      <w:bookmarkStart w:id="62" w:name="_Toc464123282"/>
+      <w:bookmarkStart w:id="63" w:name="_Toc464123282"/>
       <w:r>
         <w:rPr>
           <w:rFonts w:eastAsia="Times New Roman"/>
@@ -27436,7 +27316,7 @@
         </w:rPr>
         <w:t>Estados iniciales</w:t>
       </w:r>
-      <w:bookmarkEnd w:id="62"/>
+      <w:bookmarkEnd w:id="63"/>
     </w:p>
     <w:p>
       <w:pPr>
@@ -27465,7 +27345,7 @@
           <w:lang w:val="es-ES_tradnl"/>
         </w:rPr>
       </w:pPr>
-      <w:bookmarkStart w:id="63" w:name="_Toc464123283"/>
+      <w:bookmarkStart w:id="64" w:name="_Toc464123283"/>
       <w:r>
         <w:rPr>
           <w:rFonts w:eastAsia="Times New Roman"/>
@@ -27475,7 +27355,7 @@
         </w:rPr>
         <w:t>Nueva</w:t>
       </w:r>
-      <w:bookmarkEnd w:id="63"/>
+      <w:bookmarkEnd w:id="64"/>
     </w:p>
     <w:p>
       <w:pPr>
@@ -27504,7 +27384,7 @@
           <w:lang w:val="es-ES_tradnl"/>
         </w:rPr>
       </w:pPr>
-      <w:bookmarkStart w:id="64" w:name="_Toc464123284"/>
+      <w:bookmarkStart w:id="65" w:name="_Toc464123284"/>
       <w:r>
         <w:rPr>
           <w:rFonts w:eastAsia="Times New Roman"/>
@@ -27514,7 +27394,7 @@
         </w:rPr>
         <w:t>En progreso</w:t>
       </w:r>
-      <w:bookmarkEnd w:id="64"/>
+      <w:bookmarkEnd w:id="65"/>
     </w:p>
     <w:p>
       <w:pPr>
@@ -27543,7 +27423,7 @@
           <w:lang w:val="es-ES_tradnl"/>
         </w:rPr>
       </w:pPr>
-      <w:bookmarkStart w:id="65" w:name="_Toc464123285"/>
+      <w:bookmarkStart w:id="66" w:name="_Toc464123285"/>
       <w:r>
         <w:rPr>
           <w:rFonts w:eastAsia="Times New Roman"/>
@@ -27553,7 +27433,7 @@
         </w:rPr>
         <w:t>En evaluación</w:t>
       </w:r>
-      <w:bookmarkEnd w:id="65"/>
+      <w:bookmarkEnd w:id="66"/>
     </w:p>
     <w:p>
       <w:pPr>
@@ -27582,7 +27462,7 @@
           <w:lang w:val="es-ES_tradnl"/>
         </w:rPr>
       </w:pPr>
-      <w:bookmarkStart w:id="66" w:name="_Toc464123286"/>
+      <w:bookmarkStart w:id="67" w:name="_Toc464123286"/>
       <w:r>
         <w:rPr>
           <w:rFonts w:eastAsia="Times New Roman"/>
@@ -27592,7 +27472,7 @@
         </w:rPr>
         <w:t>Cerrada</w:t>
       </w:r>
-      <w:bookmarkEnd w:id="66"/>
+      <w:bookmarkEnd w:id="67"/>
     </w:p>
     <w:p>
       <w:pPr>
@@ -27621,7 +27501,7 @@
           <w:lang w:val="es-ES_tradnl"/>
         </w:rPr>
       </w:pPr>
-      <w:bookmarkStart w:id="67" w:name="_Toc464123287"/>
+      <w:bookmarkStart w:id="68" w:name="_Toc464123287"/>
       <w:r>
         <w:rPr>
           <w:rFonts w:eastAsia="Times New Roman"/>
@@ -27631,7 +27511,7 @@
         </w:rPr>
         <w:t>Rechazada</w:t>
       </w:r>
-      <w:bookmarkEnd w:id="67"/>
+      <w:bookmarkEnd w:id="68"/>
     </w:p>
     <w:p>
       <w:pPr>
@@ -27667,7 +27547,7 @@
           <w:lang w:val="es-ES_tradnl"/>
         </w:rPr>
       </w:pPr>
-      <w:bookmarkStart w:id="68" w:name="_Toc464123288"/>
+      <w:bookmarkStart w:id="69" w:name="_Toc464123288"/>
       <w:r>
         <w:rPr>
           <w:rFonts w:eastAsia="Times New Roman"/>
@@ -27677,7 +27557,7 @@
         </w:rPr>
         <w:t>Prioridades iniciales</w:t>
       </w:r>
-      <w:bookmarkEnd w:id="68"/>
+      <w:bookmarkEnd w:id="69"/>
     </w:p>
     <w:p>
       <w:pPr>
@@ -27851,7 +27731,7 @@
           <w:lang w:val="es-ES_tradnl"/>
         </w:rPr>
       </w:pPr>
-      <w:bookmarkStart w:id="69" w:name="_Toc464123289"/>
+      <w:bookmarkStart w:id="70" w:name="_Toc464123289"/>
       <w:r>
         <w:rPr>
           <w:rFonts w:eastAsia="Times New Roman"/>
@@ -27861,7 +27741,7 @@
         </w:rPr>
         <w:t>Tipo de actividades iniciales</w:t>
       </w:r>
-      <w:bookmarkEnd w:id="69"/>
+      <w:bookmarkEnd w:id="70"/>
     </w:p>
     <w:p>
       <w:pPr>
@@ -28290,7 +28170,7 @@
           <w:lang w:val="es-ES_tradnl" w:eastAsia="en-US"/>
         </w:rPr>
       </w:pPr>
-      <w:bookmarkStart w:id="70" w:name="_Toc464123290"/>
+      <w:bookmarkStart w:id="71" w:name="_Toc464123290"/>
       <w:r>
         <w:rPr>
           <w:rFonts w:eastAsia="Times New Roman"/>
@@ -28302,7 +28182,7 @@
         <w:lastRenderedPageBreak/>
         <w:t>Gestión del Valor Ganado</w:t>
       </w:r>
-      <w:bookmarkEnd w:id="70"/>
+      <w:bookmarkEnd w:id="71"/>
     </w:p>
     <w:p>
       <w:pPr>
@@ -28451,50 +28331,21 @@
         </w:rPr>
         <w:t xml:space="preserve">El </w:t>
       </w:r>
-      <w:commentRangeStart w:id="71"/>
-      <w:r>
-        <w:rPr>
-          <w:rFonts w:ascii="Arial" w:hAnsi="Arial" w:cs="Arial"/>
-          <w:color w:val="000000" w:themeColor="text1"/>
-          <w:lang w:val="es-ES_tradnl"/>
-        </w:rPr>
-        <w:t xml:space="preserve">Project Management </w:t>
-      </w:r>
-      <w:proofErr w:type="spellStart"/>
-      <w:r>
-        <w:rPr>
-          <w:rFonts w:ascii="Arial" w:hAnsi="Arial" w:cs="Arial"/>
-          <w:color w:val="000000" w:themeColor="text1"/>
-          <w:lang w:val="es-ES_tradnl"/>
-        </w:rPr>
-        <w:t>Institute</w:t>
-      </w:r>
-      <w:proofErr w:type="spellEnd"/>
-      <w:r>
-        <w:rPr>
-          <w:rFonts w:ascii="Arial" w:hAnsi="Arial" w:cs="Arial"/>
-          <w:color w:val="000000" w:themeColor="text1"/>
-          <w:lang w:val="es-ES_tradnl"/>
-        </w:rPr>
-        <w:t xml:space="preserve"> </w:t>
-      </w:r>
-      <w:commentRangeEnd w:id="71"/>
-      <w:r>
-        <w:rPr>
-          <w:rStyle w:val="CommentReference"/>
-          <w:rFonts w:ascii="Arial" w:hAnsi="Arial" w:cs="Arial"/>
-          <w:color w:val="000000"/>
-          <w:lang w:val="es-ES_tradnl" w:eastAsia="es-ES"/>
-        </w:rPr>
-        <w:commentReference w:id="71"/>
-      </w:r>
-      <w:r>
-        <w:rPr>
-          <w:rFonts w:ascii="Arial" w:hAnsi="Arial" w:cs="Arial"/>
-          <w:color w:val="000000" w:themeColor="text1"/>
-          <w:lang w:val="es-ES_tradnl"/>
-        </w:rPr>
-        <w:t>(2005) menciona también interrogantes que pueden ser contestadas con ayuda de la gestión del valor ganado:</w:t>
+      <w:r>
+        <w:rPr>
+          <w:rFonts w:ascii="Arial" w:hAnsi="Arial" w:cs="Arial"/>
+          <w:color w:val="000000" w:themeColor="text1"/>
+          <w:lang w:val="es-ES_tradnl"/>
+        </w:rPr>
+        <w:t>PMI</w:t>
+      </w:r>
+      <w:r>
+        <w:rPr>
+          <w:rFonts w:ascii="Arial" w:hAnsi="Arial" w:cs="Arial"/>
+          <w:color w:val="000000" w:themeColor="text1"/>
+          <w:lang w:val="es-ES_tradnl"/>
+        </w:rPr>
+        <w:t xml:space="preserve"> (2005) menciona también interrogantes que pueden ser contestadas con ayuda de la gestión del valor ganado:</w:t>
       </w:r>
     </w:p>
     <w:p>
@@ -28623,7 +28474,25 @@
           <w:color w:val="000000" w:themeColor="text1"/>
           <w:lang w:val="es-ES_tradnl"/>
         </w:rPr>
-        <w:t xml:space="preserve"> to integrate </w:t>
+        <w:t xml:space="preserve"> to </w:t>
+      </w:r>
+      <w:proofErr w:type="spellStart"/>
+      <w:r>
+        <w:rPr>
+          <w:rFonts w:ascii="Arial" w:hAnsi="Arial" w:cs="Arial"/>
+          <w:color w:val="000000" w:themeColor="text1"/>
+          <w:lang w:val="es-ES_tradnl"/>
+        </w:rPr>
+        <w:t>integrate</w:t>
+      </w:r>
+      <w:proofErr w:type="spellEnd"/>
+      <w:r>
+        <w:rPr>
+          <w:rFonts w:ascii="Arial" w:hAnsi="Arial" w:cs="Arial"/>
+          <w:color w:val="000000" w:themeColor="text1"/>
+          <w:lang w:val="es-ES_tradnl"/>
+        </w:rPr>
+        <w:t xml:space="preserve"> </w:t>
       </w:r>
       <w:proofErr w:type="spellStart"/>
       <w:r>
@@ -30893,32 +30762,21 @@
         </w:rPr>
         <w:t xml:space="preserve">¿Que tan </w:t>
       </w:r>
-      <w:commentRangeStart w:id="72"/>
-      <w:r>
-        <w:rPr>
-          <w:rFonts w:ascii="Arial" w:hAnsi="Arial" w:cs="Arial"/>
-          <w:color w:val="000000" w:themeColor="text1"/>
-          <w:lang w:val="es-ES_tradnl"/>
-        </w:rPr>
-        <w:t xml:space="preserve">efectivamente </w:t>
-      </w:r>
-      <w:commentRangeEnd w:id="72"/>
-      <w:r>
-        <w:rPr>
-          <w:rStyle w:val="CommentReference"/>
-          <w:rFonts w:ascii="Arial" w:hAnsi="Arial" w:cs="Arial"/>
-          <w:color w:val="000000"/>
-          <w:lang w:val="es-ES_tradnl" w:eastAsia="es-ES"/>
-        </w:rPr>
-        <w:commentReference w:id="72"/>
-      </w:r>
-      <w:r>
-        <w:rPr>
-          <w:rFonts w:ascii="Arial" w:hAnsi="Arial" w:cs="Arial"/>
-          <w:color w:val="000000" w:themeColor="text1"/>
-          <w:lang w:val="es-ES_tradnl"/>
-        </w:rPr>
-        <w:t>se está utilizando el tiempo?</w:t>
+      <w:r>
+        <w:rPr>
+          <w:rFonts w:ascii="Arial" w:hAnsi="Arial" w:cs="Arial"/>
+          <w:color w:val="000000" w:themeColor="text1"/>
+          <w:lang w:val="es-ES_tradnl"/>
+        </w:rPr>
+        <w:t>eficientemente</w:t>
+      </w:r>
+      <w:r>
+        <w:rPr>
+          <w:rFonts w:ascii="Arial" w:hAnsi="Arial" w:cs="Arial"/>
+          <w:color w:val="000000" w:themeColor="text1"/>
+          <w:lang w:val="es-ES_tradnl"/>
+        </w:rPr>
+        <w:t xml:space="preserve"> se está utilizando el tiempo?</w:t>
       </w:r>
     </w:p>
     <w:p>
@@ -31271,26 +31129,15 @@
           <w:color w:val="000000" w:themeColor="text1"/>
           <w:lang w:val="es-ES_tradnl"/>
         </w:rPr>
-        <w:t xml:space="preserve">En la sección de Conceptos Fundamentales se define en que consiste la Gestión del Valor Ganado. En este punto es pertinente volver </w:t>
-      </w:r>
-      <w:commentRangeStart w:id="73"/>
-      <w:r>
-        <w:rPr>
-          <w:rFonts w:ascii="Arial" w:hAnsi="Arial" w:cs="Arial"/>
-          <w:color w:val="000000" w:themeColor="text1"/>
-          <w:lang w:val="es-ES_tradnl"/>
-        </w:rPr>
-        <w:t>a la definición de gestión del valor ganado</w:t>
-      </w:r>
-      <w:commentRangeEnd w:id="73"/>
-      <w:r>
-        <w:rPr>
-          <w:rStyle w:val="CommentReference"/>
-          <w:rFonts w:ascii="Arial" w:hAnsi="Arial" w:cs="Arial"/>
-          <w:color w:val="000000"/>
-          <w:lang w:val="es-ES_tradnl" w:eastAsia="es-ES"/>
-        </w:rPr>
-        <w:commentReference w:id="73"/>
+        <w:t xml:space="preserve">En la sección de Conceptos Fundamentales se define en que consiste la Gestión del Valor Ganado. En este punto es pertinente volver a la </w:t>
+      </w:r>
+      <w:r>
+        <w:rPr>
+          <w:rFonts w:ascii="Arial" w:hAnsi="Arial" w:cs="Arial"/>
+          <w:color w:val="000000" w:themeColor="text1"/>
+          <w:lang w:val="es-ES_tradnl"/>
+        </w:rPr>
+        <w:t>misma</w:t>
       </w:r>
       <w:r>
         <w:rPr>
@@ -31410,16 +31257,7 @@
           <w:color w:val="000000" w:themeColor="text1"/>
           <w:lang w:val="es-ES_tradnl"/>
         </w:rPr>
-        <w:t xml:space="preserve">El </w:t>
-      </w:r>
-      <w:commentRangeStart w:id="74"/>
-      <w:r>
-        <w:rPr>
-          <w:rFonts w:ascii="Arial" w:hAnsi="Arial" w:cs="Arial"/>
-          <w:color w:val="000000" w:themeColor="text1"/>
-          <w:lang w:val="es-ES_tradnl"/>
-        </w:rPr>
-        <w:t xml:space="preserve">Project Management </w:t>
+        <w:t xml:space="preserve">El Project Management </w:t>
       </w:r>
       <w:proofErr w:type="spellStart"/>
       <w:r>
@@ -31437,25 +31275,7 @@
           <w:color w:val="000000" w:themeColor="text1"/>
           <w:lang w:val="es-ES_tradnl"/>
         </w:rPr>
-        <w:t xml:space="preserve"> </w:t>
-      </w:r>
-      <w:commentRangeEnd w:id="74"/>
-      <w:r>
-        <w:rPr>
-          <w:rStyle w:val="CommentReference"/>
-          <w:rFonts w:ascii="Arial" w:hAnsi="Arial" w:cs="Arial"/>
-          <w:color w:val="000000"/>
-          <w:lang w:val="es-ES_tradnl" w:eastAsia="es-ES"/>
-        </w:rPr>
-        <w:commentReference w:id="74"/>
-      </w:r>
-      <w:r>
-        <w:rPr>
-          <w:rFonts w:ascii="Arial" w:hAnsi="Arial" w:cs="Arial"/>
-          <w:color w:val="000000" w:themeColor="text1"/>
-          <w:lang w:val="es-ES_tradnl"/>
-        </w:rPr>
-        <w:t xml:space="preserve">(2013) describe a la gestión del valor ganado de la siguiente manera:  "Es una </w:t>
+        <w:t xml:space="preserve"> (2013) describe a la gestión del valor ganado de la siguiente manera:  "Es una </w:t>
       </w:r>
       <w:r>
         <w:rPr>
@@ -31555,34 +31375,23 @@
           <w:color w:val="000000" w:themeColor="text1"/>
           <w:lang w:val="es-ES_tradnl"/>
         </w:rPr>
-        <w:t xml:space="preserve">Esta línea base integrada se obtiene al integrar la línea base de costo, que es básicamente un conjunto de información organizada sobre los costos del proyecto, como por ejemplo el presupuesto del proyecto, con la línea de base del cronograma, la cual incluye entre otras informaciones una estructura de desglose de trabajo básica, y así también con la línea base del alcance del proyecto. </w:t>
-      </w:r>
-      <w:commentRangeStart w:id="75"/>
-      <w:r>
-        <w:rPr>
-          <w:rFonts w:ascii="Arial" w:hAnsi="Arial" w:cs="Arial"/>
-          <w:color w:val="000000" w:themeColor="text1"/>
-          <w:lang w:val="es-ES_tradnl"/>
-        </w:rPr>
-        <w:t>Como se dijo anteriormente esta línea base integrada permite finalmente medir el desempeño, con lo cual es más fácil realizar la evaluación del desempeño y del mismo avance del proyecto</w:t>
-      </w:r>
-      <w:commentRangeEnd w:id="75"/>
-      <w:r>
-        <w:rPr>
-          <w:rStyle w:val="CommentReference"/>
-          <w:rFonts w:ascii="Arial" w:hAnsi="Arial" w:cs="Arial"/>
-          <w:color w:val="000000"/>
-          <w:lang w:val="es-ES_tradnl" w:eastAsia="es-ES"/>
-        </w:rPr>
-        <w:commentReference w:id="75"/>
-      </w:r>
-      <w:r>
-        <w:rPr>
-          <w:rFonts w:ascii="Arial" w:hAnsi="Arial" w:cs="Arial"/>
-          <w:color w:val="000000" w:themeColor="text1"/>
-          <w:lang w:val="es-ES_tradnl"/>
-        </w:rPr>
-        <w:t xml:space="preserve"> (Project Management </w:t>
+        <w:t xml:space="preserve">Esta línea base integrada se obtiene al integrar la línea base de costo, que es básicamente un conjunto de información organizada sobre los costos del proyecto, como por ejemplo el presupuesto del proyecto, con la línea de base del cronograma, la cual incluye entre otras informaciones una estructura de desglose de trabajo básica, y así también con la línea base del alcance del proyecto. Como se dijo anteriormente esta línea base integrada permite finalmente medir el desempeño, con </w:t>
+      </w:r>
+      <w:r>
+        <w:rPr>
+          <w:rFonts w:ascii="Arial" w:hAnsi="Arial" w:cs="Arial"/>
+          <w:color w:val="000000" w:themeColor="text1"/>
+          <w:lang w:val="es-ES_tradnl"/>
+        </w:rPr>
+        <w:t>lo cual es más fácil realizar una</w:t>
+      </w:r>
+      <w:r>
+        <w:rPr>
+          <w:rFonts w:ascii="Arial" w:hAnsi="Arial" w:cs="Arial"/>
+          <w:color w:val="000000" w:themeColor="text1"/>
+          <w:lang w:val="es-ES_tradnl"/>
+        </w:rPr>
+        <w:t xml:space="preserve"> evaluación del avance del proyecto (Project Management </w:t>
       </w:r>
       <w:proofErr w:type="spellStart"/>
       <w:r>
@@ -31644,34 +31453,23 @@
           <w:color w:val="000000" w:themeColor="text1"/>
           <w:lang w:val="es-ES_tradnl"/>
         </w:rPr>
-        <w:t xml:space="preserve"> la gestión del valor ganado sirve como herramienta auxiliar para una buena gestión de proyectos para facilitar procesos muy importantes </w:t>
-      </w:r>
-      <w:commentRangeStart w:id="76"/>
-      <w:r>
-        <w:rPr>
-          <w:rFonts w:ascii="Arial" w:hAnsi="Arial" w:cs="Arial"/>
-          <w:color w:val="000000" w:themeColor="text1"/>
-          <w:lang w:val="es-ES_tradnl"/>
-        </w:rPr>
-        <w:t>en la gestión de proyectos</w:t>
-      </w:r>
-      <w:commentRangeEnd w:id="76"/>
-      <w:r>
-        <w:rPr>
-          <w:rStyle w:val="CommentReference"/>
-          <w:rFonts w:ascii="Arial" w:hAnsi="Arial" w:cs="Arial"/>
-          <w:color w:val="000000"/>
-          <w:lang w:val="es-ES_tradnl" w:eastAsia="es-ES"/>
-        </w:rPr>
-        <w:commentReference w:id="76"/>
-      </w:r>
-      <w:r>
-        <w:rPr>
-          <w:rFonts w:ascii="Arial" w:hAnsi="Arial" w:cs="Arial"/>
-          <w:color w:val="000000" w:themeColor="text1"/>
-          <w:lang w:val="es-ES_tradnl"/>
-        </w:rPr>
-        <w:t xml:space="preserve"> como la planificación, control de costos y el rendimiento del presupuesto (PMI, 2005, p. 6). La práctica de la gestión del valor ganado, incluye por lo tanto:</w:t>
+        <w:t xml:space="preserve"> la gestión del valor ganado sirve como herramienta auxiliar para una buena gestión de proyectos para facilitar procesos muy importantes</w:t>
+      </w:r>
+      <w:r>
+        <w:rPr>
+          <w:rFonts w:ascii="Arial" w:hAnsi="Arial" w:cs="Arial"/>
+          <w:color w:val="000000" w:themeColor="text1"/>
+          <w:lang w:val="es-ES_tradnl"/>
+        </w:rPr>
+        <w:t xml:space="preserve"> </w:t>
+      </w:r>
+      <w:r>
+        <w:rPr>
+          <w:rFonts w:ascii="Arial" w:hAnsi="Arial" w:cs="Arial"/>
+          <w:color w:val="000000" w:themeColor="text1"/>
+          <w:lang w:val="es-ES_tradnl"/>
+        </w:rPr>
+        <w:t>como la planificación, control de costos y el rendimiento del presupuesto (PMI, 2005, p. 6). La práctica de la gestión del valor ganado, incluye por lo tanto:</w:t>
       </w:r>
     </w:p>
     <w:p>
@@ -31985,34 +31783,39 @@
           <w:color w:val="000000" w:themeColor="text1"/>
           <w:lang w:val="es-ES_tradnl"/>
         </w:rPr>
-        <w:t xml:space="preserve">Según PMI (2005 - 2013) los fundamentos de la gestión del valor ganado son siempre los mismos y se puede aplicar a cualquier proyecto, independientemente del tipo o naturaleza del mismo, del tamaño </w:t>
-      </w:r>
-      <w:commentRangeStart w:id="77"/>
-      <w:r>
-        <w:rPr>
-          <w:rFonts w:ascii="Arial" w:hAnsi="Arial" w:cs="Arial"/>
-          <w:color w:val="000000" w:themeColor="text1"/>
-          <w:lang w:val="es-ES_tradnl"/>
-        </w:rPr>
-        <w:t>del mismo</w:t>
-      </w:r>
-      <w:commentRangeEnd w:id="77"/>
-      <w:r>
-        <w:rPr>
-          <w:rStyle w:val="CommentReference"/>
-          <w:rFonts w:ascii="Arial" w:hAnsi="Arial" w:cs="Arial"/>
-          <w:color w:val="000000"/>
-          <w:lang w:val="es-ES_tradnl" w:eastAsia="es-ES"/>
-        </w:rPr>
-        <w:commentReference w:id="77"/>
-      </w:r>
-      <w:r>
-        <w:rPr>
-          <w:rFonts w:ascii="Arial" w:hAnsi="Arial" w:cs="Arial"/>
-          <w:color w:val="000000" w:themeColor="text1"/>
-          <w:lang w:val="es-ES_tradnl"/>
-        </w:rPr>
-        <w:t>, o del sector en el cual se centra el proyecto.</w:t>
+        <w:t>Según PMI (2005 - 2013) los fundamentos de la gestión del valor ganado son siempre los mismos y se puede</w:t>
+      </w:r>
+      <w:r>
+        <w:rPr>
+          <w:rFonts w:ascii="Arial" w:hAnsi="Arial" w:cs="Arial"/>
+          <w:color w:val="000000" w:themeColor="text1"/>
+          <w:lang w:val="es-ES_tradnl"/>
+        </w:rPr>
+        <w:t>n</w:t>
+      </w:r>
+      <w:r>
+        <w:rPr>
+          <w:rFonts w:ascii="Arial" w:hAnsi="Arial" w:cs="Arial"/>
+          <w:color w:val="000000" w:themeColor="text1"/>
+          <w:lang w:val="es-ES_tradnl"/>
+        </w:rPr>
+        <w:t xml:space="preserve"> aplicar a cualquier proyecto</w:t>
+      </w:r>
+      <w:r>
+        <w:rPr>
+          <w:rFonts w:ascii="Arial" w:hAnsi="Arial" w:cs="Arial"/>
+          <w:color w:val="000000" w:themeColor="text1"/>
+          <w:lang w:val="es-ES_tradnl"/>
+        </w:rPr>
+        <w:t xml:space="preserve">, independientemente del tipo, naturaleza, </w:t>
+      </w:r>
+      <w:r>
+        <w:rPr>
+          <w:rFonts w:ascii="Arial" w:hAnsi="Arial" w:cs="Arial"/>
+          <w:color w:val="000000" w:themeColor="text1"/>
+          <w:lang w:val="es-ES_tradnl"/>
+        </w:rPr>
+        <w:t>tamaño del mismo, o del sector en el cual se centra el proyecto.</w:t>
       </w:r>
       <w:r>
         <w:rPr>
@@ -32070,8 +31873,6 @@
         </w:rPr>
         <w:t>A continuación se describen los elementos fundamentales que componen la gestión del valor ganado.</w:t>
       </w:r>
-      <w:bookmarkStart w:id="78" w:name="_GoBack"/>
-      <w:bookmarkEnd w:id="78"/>
     </w:p>
     <w:p>
       <w:pPr>
@@ -32091,7 +31892,7 @@
           <w:lang w:val="es-ES_tradnl"/>
         </w:rPr>
       </w:pPr>
-      <w:bookmarkStart w:id="79" w:name="_Toc464123291"/>
+      <w:bookmarkStart w:id="72" w:name="_Toc464123291"/>
       <w:r>
         <w:rPr>
           <w:rFonts w:eastAsia="Times New Roman"/>
@@ -32103,7 +31904,7 @@
         <w:lastRenderedPageBreak/>
         <w:t>Valor Planificado</w:t>
       </w:r>
-      <w:bookmarkEnd w:id="79"/>
+      <w:bookmarkEnd w:id="72"/>
     </w:p>
     <w:p>
       <w:pPr>
@@ -32313,7 +32114,7 @@
           <w:lang w:val="es-ES_tradnl"/>
         </w:rPr>
       </w:pPr>
-      <w:bookmarkStart w:id="80" w:name="_Toc464123292"/>
+      <w:bookmarkStart w:id="73" w:name="_Toc464123292"/>
       <w:r>
         <w:rPr>
           <w:rFonts w:eastAsia="Times New Roman"/>
@@ -32324,7 +32125,7 @@
         </w:rPr>
         <w:t>Valor Ganado</w:t>
       </w:r>
-      <w:bookmarkEnd w:id="80"/>
+      <w:bookmarkEnd w:id="73"/>
     </w:p>
     <w:p>
       <w:pPr>
@@ -32634,7 +32435,7 @@
           <w:lang w:val="es-ES_tradnl"/>
         </w:rPr>
       </w:pPr>
-      <w:bookmarkStart w:id="81" w:name="_Toc464123293"/>
+      <w:bookmarkStart w:id="74" w:name="_Toc464123293"/>
       <w:r>
         <w:rPr>
           <w:rFonts w:eastAsia="Times New Roman"/>
@@ -32646,7 +32447,7 @@
         <w:lastRenderedPageBreak/>
         <w:t>Costo Real</w:t>
       </w:r>
-      <w:bookmarkEnd w:id="81"/>
+      <w:bookmarkEnd w:id="74"/>
     </w:p>
     <w:p>
       <w:pPr>
@@ -32786,7 +32587,7 @@
           <w:lang w:val="es-ES_tradnl"/>
         </w:rPr>
       </w:pPr>
-      <w:bookmarkStart w:id="82" w:name="_Toc464123294"/>
+      <w:bookmarkStart w:id="75" w:name="_Toc464123294"/>
       <w:r>
         <w:rPr>
           <w:rFonts w:eastAsia="Times New Roman"/>
@@ -32797,7 +32598,7 @@
         </w:rPr>
         <w:t>Técnicas de medición del Valor Ganado</w:t>
       </w:r>
-      <w:bookmarkEnd w:id="82"/>
+      <w:bookmarkEnd w:id="75"/>
     </w:p>
     <w:p>
       <w:pPr>
@@ -33427,7 +33228,7 @@
           <w:lang w:val="es-ES_tradnl"/>
         </w:rPr>
       </w:pPr>
-      <w:bookmarkStart w:id="83" w:name="_Toc464123295"/>
+      <w:bookmarkStart w:id="76" w:name="_Toc464123295"/>
       <w:r>
         <w:rPr>
           <w:rFonts w:eastAsia="Times New Roman"/>
@@ -33438,7 +33239,7 @@
         </w:rPr>
         <w:t>Fórmula fija</w:t>
       </w:r>
-      <w:bookmarkEnd w:id="83"/>
+      <w:bookmarkEnd w:id="76"/>
     </w:p>
     <w:p>
       <w:pPr>
@@ -33504,7 +33305,7 @@
           <w:lang w:val="es-ES_tradnl"/>
         </w:rPr>
       </w:pPr>
-      <w:bookmarkStart w:id="84" w:name="_Toc464123296"/>
+      <w:bookmarkStart w:id="77" w:name="_Toc464123296"/>
       <w:r>
         <w:rPr>
           <w:rFonts w:eastAsia="Times New Roman"/>
@@ -33515,7 +33316,7 @@
         </w:rPr>
         <w:t>Hito ponderado</w:t>
       </w:r>
-      <w:bookmarkEnd w:id="84"/>
+      <w:bookmarkEnd w:id="77"/>
     </w:p>
     <w:p>
       <w:pPr>
@@ -33617,7 +33418,7 @@
           <w:lang w:val="es-ES_tradnl"/>
         </w:rPr>
       </w:pPr>
-      <w:bookmarkStart w:id="85" w:name="_Toc464123297"/>
+      <w:bookmarkStart w:id="78" w:name="_Toc464123297"/>
       <w:r>
         <w:rPr>
           <w:rFonts w:eastAsia="Times New Roman"/>
@@ -33629,7 +33430,7 @@
         <w:lastRenderedPageBreak/>
         <w:t>Porcentaje completo</w:t>
       </w:r>
-      <w:bookmarkEnd w:id="85"/>
+      <w:bookmarkEnd w:id="78"/>
     </w:p>
     <w:p>
       <w:pPr>
@@ -33677,7 +33478,7 @@
           <w:lang w:val="es-ES_tradnl"/>
         </w:rPr>
       </w:pPr>
-      <w:bookmarkStart w:id="86" w:name="_Toc464123298"/>
+      <w:bookmarkStart w:id="79" w:name="_Toc464123298"/>
       <w:r>
         <w:rPr>
           <w:rFonts w:eastAsia="Times New Roman"/>
@@ -33688,7 +33489,7 @@
         </w:rPr>
         <w:t>Esfuerzo prorrateado</w:t>
       </w:r>
-      <w:bookmarkEnd w:id="86"/>
+      <w:bookmarkEnd w:id="79"/>
     </w:p>
     <w:p>
       <w:pPr>
@@ -33771,7 +33572,7 @@
           <w:lang w:val="es-ES_tradnl"/>
         </w:rPr>
       </w:pPr>
-      <w:bookmarkStart w:id="87" w:name="_Toc464123299"/>
+      <w:bookmarkStart w:id="80" w:name="_Toc464123299"/>
       <w:r>
         <w:rPr>
           <w:rFonts w:eastAsia="Times New Roman"/>
@@ -33782,7 +33583,7 @@
         </w:rPr>
         <w:t>Nivel de esfuerzo</w:t>
       </w:r>
-      <w:bookmarkEnd w:id="87"/>
+      <w:bookmarkEnd w:id="80"/>
     </w:p>
     <w:p>
       <w:pPr>
@@ -33955,7 +33756,7 @@
           <w:lang w:val="es-ES_tradnl"/>
         </w:rPr>
       </w:pPr>
-      <w:bookmarkStart w:id="88" w:name="_Toc464123300"/>
+      <w:bookmarkStart w:id="81" w:name="_Toc464123300"/>
       <w:r>
         <w:rPr>
           <w:rFonts w:eastAsia="Times New Roman"/>
@@ -33967,7 +33768,7 @@
         <w:lastRenderedPageBreak/>
         <w:t>Relación entre los elementos fundamentales del Valor Ganado</w:t>
       </w:r>
-      <w:bookmarkEnd w:id="88"/>
+      <w:bookmarkEnd w:id="81"/>
     </w:p>
     <w:p>
       <w:pPr>
@@ -34064,7 +33865,7 @@
           <w:lang w:val="es-ES_tradnl"/>
         </w:rPr>
       </w:pPr>
-      <w:bookmarkStart w:id="89" w:name="_Toc464123301"/>
+      <w:bookmarkStart w:id="82" w:name="_Toc464123301"/>
       <w:r>
         <w:rPr>
           <w:rFonts w:eastAsia="Times New Roman"/>
@@ -34075,7 +33876,7 @@
         </w:rPr>
         <w:t>Variaciones, índices y proyecciones</w:t>
       </w:r>
-      <w:bookmarkEnd w:id="89"/>
+      <w:bookmarkEnd w:id="82"/>
     </w:p>
     <w:p>
       <w:pPr>
@@ -34458,7 +34259,7 @@
           <w:lang w:val="es-ES_tradnl"/>
         </w:rPr>
       </w:pPr>
-      <w:bookmarkStart w:id="90" w:name="_Toc464123302"/>
+      <w:bookmarkStart w:id="83" w:name="_Toc464123302"/>
       <w:r>
         <w:rPr>
           <w:rFonts w:eastAsia="Times New Roman"/>
@@ -34469,7 +34270,7 @@
         </w:rPr>
         <w:t>Variaciones</w:t>
       </w:r>
-      <w:bookmarkEnd w:id="90"/>
+      <w:bookmarkEnd w:id="83"/>
     </w:p>
     <w:p>
       <w:pPr>
@@ -35353,7 +35154,25 @@
           <w:color w:val="000000" w:themeColor="text1"/>
           <w:lang w:val="es-ES_tradnl"/>
         </w:rPr>
-        <w:t xml:space="preserve">EAC: La estimación al concluir, también conocida como EAC por sus siglas en inglés de Estimate At </w:t>
+        <w:t xml:space="preserve">EAC: La estimación al concluir, también conocida como EAC por sus siglas en inglés de </w:t>
+      </w:r>
+      <w:proofErr w:type="spellStart"/>
+      <w:r>
+        <w:rPr>
+          <w:rFonts w:ascii="Arial" w:hAnsi="Arial" w:cs="Arial"/>
+          <w:color w:val="000000" w:themeColor="text1"/>
+          <w:lang w:val="es-ES_tradnl"/>
+        </w:rPr>
+        <w:t>Estimate</w:t>
+      </w:r>
+      <w:proofErr w:type="spellEnd"/>
+      <w:r>
+        <w:rPr>
+          <w:rFonts w:ascii="Arial" w:hAnsi="Arial" w:cs="Arial"/>
+          <w:color w:val="000000" w:themeColor="text1"/>
+          <w:lang w:val="es-ES_tradnl"/>
+        </w:rPr>
+        <w:t xml:space="preserve"> At </w:t>
       </w:r>
       <w:proofErr w:type="spellStart"/>
       <w:r>
@@ -35544,7 +35363,7 @@
           <w:lang w:val="es-ES_tradnl"/>
         </w:rPr>
       </w:pPr>
-      <w:bookmarkStart w:id="91" w:name="_Toc464123303"/>
+      <w:bookmarkStart w:id="84" w:name="_Toc464123303"/>
       <w:r>
         <w:rPr>
           <w:rFonts w:eastAsia="Times New Roman"/>
@@ -35555,7 +35374,7 @@
         </w:rPr>
         <w:t>Índices</w:t>
       </w:r>
-      <w:bookmarkEnd w:id="91"/>
+      <w:bookmarkEnd w:id="84"/>
     </w:p>
     <w:p>
       <w:pPr>
@@ -36165,7 +35984,7 @@
           <w:lang w:val="es-ES_tradnl"/>
         </w:rPr>
       </w:pPr>
-      <w:bookmarkStart w:id="92" w:name="_Toc464123304"/>
+      <w:bookmarkStart w:id="85" w:name="_Toc464123304"/>
       <w:r>
         <w:rPr>
           <w:rFonts w:eastAsia="Times New Roman"/>
@@ -36176,7 +35995,7 @@
         </w:rPr>
         <w:t>Proyecciones</w:t>
       </w:r>
-      <w:bookmarkEnd w:id="92"/>
+      <w:bookmarkEnd w:id="85"/>
     </w:p>
     <w:p>
       <w:pPr>
@@ -36447,7 +36266,25 @@
           <w:color w:val="000000" w:themeColor="text1"/>
           <w:lang w:val="es-ES_tradnl"/>
         </w:rPr>
-        <w:t xml:space="preserve">La estimación a la conclusión, también conocida como EAC por sus siglas en inglés de Estimate At </w:t>
+        <w:t xml:space="preserve">La estimación a la conclusión, también conocida como EAC por sus siglas en inglés de </w:t>
+      </w:r>
+      <w:proofErr w:type="spellStart"/>
+      <w:r>
+        <w:rPr>
+          <w:rFonts w:ascii="Arial" w:hAnsi="Arial" w:cs="Arial"/>
+          <w:color w:val="000000" w:themeColor="text1"/>
+          <w:lang w:val="es-ES_tradnl"/>
+        </w:rPr>
+        <w:t>Estimate</w:t>
+      </w:r>
+      <w:proofErr w:type="spellEnd"/>
+      <w:r>
+        <w:rPr>
+          <w:rFonts w:ascii="Arial" w:hAnsi="Arial" w:cs="Arial"/>
+          <w:color w:val="000000" w:themeColor="text1"/>
+          <w:lang w:val="es-ES_tradnl"/>
+        </w:rPr>
+        <w:t xml:space="preserve"> At </w:t>
       </w:r>
       <w:proofErr w:type="spellStart"/>
       <w:r>
@@ -37078,7 +36915,7 @@
           <w:lang w:val="es-ES_tradnl"/>
         </w:rPr>
       </w:pPr>
-      <w:bookmarkStart w:id="93" w:name="_Toc464123305"/>
+      <w:bookmarkStart w:id="86" w:name="_Toc464123305"/>
       <w:r>
         <w:rPr>
           <w:rFonts w:eastAsia="Times New Roman"/>
@@ -37089,7 +36926,7 @@
         </w:rPr>
         <w:t>Índice de desempeño del trabajo por completar</w:t>
       </w:r>
-      <w:bookmarkEnd w:id="93"/>
+      <w:bookmarkEnd w:id="86"/>
     </w:p>
     <w:p>
       <w:pPr>
@@ -38016,43 +37853,7 @@
           <w:sz w:val="24"/>
           <w:szCs w:val="24"/>
         </w:rPr>
-        <w:t xml:space="preserve">(no </w:t>
-      </w:r>
-      <w:proofErr w:type="spellStart"/>
-      <w:r>
-        <w:rPr>
-          <w:color w:val="FF0000"/>
-          <w:sz w:val="24"/>
-          <w:szCs w:val="24"/>
-        </w:rPr>
-        <w:t>se</w:t>
-      </w:r>
-      <w:proofErr w:type="spellEnd"/>
-      <w:r>
-        <w:rPr>
-          <w:color w:val="FF0000"/>
-          <w:sz w:val="24"/>
-          <w:szCs w:val="24"/>
-        </w:rPr>
-        <w:t xml:space="preserve"> si es necesario agregar cita ya que se </w:t>
-      </w:r>
-      <w:proofErr w:type="spellStart"/>
-      <w:r>
-        <w:rPr>
-          <w:color w:val="FF0000"/>
-          <w:sz w:val="24"/>
-          <w:szCs w:val="24"/>
-        </w:rPr>
-        <w:t>explico</w:t>
-      </w:r>
-      <w:proofErr w:type="spellEnd"/>
-      <w:r>
-        <w:rPr>
-          <w:color w:val="FF0000"/>
-          <w:sz w:val="24"/>
-          <w:szCs w:val="24"/>
-        </w:rPr>
-        <w:t xml:space="preserve"> lo de hito anteriormente</w:t>
+        <w:t>(no se si es necesario agregar cita ya que se explico lo de hito anteriormente</w:t>
       </w:r>
       <w:r>
         <w:rPr>
@@ -38161,7 +37962,7 @@
           <w:lang w:val="es-ES_tradnl" w:eastAsia="en-US"/>
         </w:rPr>
       </w:pPr>
-      <w:bookmarkStart w:id="94" w:name="_Toc464123306"/>
+      <w:bookmarkStart w:id="87" w:name="_Toc464123306"/>
       <w:r>
         <w:rPr>
           <w:rFonts w:eastAsia="Times New Roman"/>
@@ -38172,7 +37973,7 @@
         <w:lastRenderedPageBreak/>
         <w:t>Recopilación de datos para EVM</w:t>
       </w:r>
-      <w:bookmarkEnd w:id="94"/>
+      <w:bookmarkEnd w:id="87"/>
     </w:p>
     <w:p>
       <w:pPr>
@@ -38183,7 +37984,7 @@
           <w:lang w:val="es-ES_tradnl"/>
         </w:rPr>
       </w:pPr>
-      <w:bookmarkStart w:id="95" w:name="_Toc464123307"/>
+      <w:bookmarkStart w:id="88" w:name="_Toc464123307"/>
       <w:r>
         <w:rPr>
           <w:rFonts w:eastAsia="Times New Roman"/>
@@ -38191,9 +37992,18 @@
           <w:bCs/>
           <w:lang w:val="es-ES_tradnl"/>
         </w:rPr>
-        <w:t>Gestión de tareas</w:t>
-      </w:r>
-      <w:bookmarkEnd w:id="95"/>
+        <w:t xml:space="preserve">Gestión de </w:t>
+      </w:r>
+      <w:bookmarkEnd w:id="88"/>
+      <w:r>
+        <w:rPr>
+          <w:rFonts w:eastAsia="Times New Roman"/>
+          <w:b/>
+          <w:bCs/>
+          <w:lang w:val="es-ES_tradnl"/>
+        </w:rPr>
+        <w:t>actividades</w:t>
+      </w:r>
     </w:p>
     <w:p>
       <w:pPr>
@@ -38268,7 +38078,15 @@
           <w:color w:val="000000"/>
           <w:lang w:val="es-ES_tradnl"/>
         </w:rPr>
-        <w:t xml:space="preserve">tarea </w:t>
+        <w:t>petición</w:t>
+      </w:r>
+      <w:r>
+        <w:rPr>
+          <w:rFonts w:ascii="Arial" w:hAnsi="Arial" w:cs="Arial"/>
+          <w:color w:val="000000"/>
+          <w:lang w:val="es-ES_tradnl"/>
+        </w:rPr>
+        <w:t xml:space="preserve"> </w:t>
       </w:r>
       <w:r>
         <w:rPr>
@@ -38294,7 +38112,7 @@
         </w:rPr>
         <w:t xml:space="preserve"> </w:t>
       </w:r>
-      <w:commentRangeStart w:id="96"/>
+      <w:commentRangeStart w:id="89"/>
       <w:r>
         <w:rPr>
           <w:rFonts w:ascii="Arial" w:hAnsi="Arial" w:cs="Arial"/>
@@ -38303,7 +38121,7 @@
         </w:rPr>
         <w:t xml:space="preserve">eliminar </w:t>
       </w:r>
-      <w:commentRangeEnd w:id="96"/>
+      <w:commentRangeEnd w:id="89"/>
       <w:r>
         <w:rPr>
           <w:rStyle w:val="CommentReference"/>
@@ -38311,49 +38129,71 @@
           <w:color w:val="000000"/>
           <w:lang w:val="es-ES_tradnl" w:eastAsia="es-ES"/>
         </w:rPr>
-        <w:commentReference w:id="96"/>
-      </w:r>
-      <w:r>
-        <w:rPr>
-          <w:rFonts w:ascii="Arial" w:hAnsi="Arial" w:cs="Arial"/>
-          <w:color w:val="000000"/>
-          <w:lang w:val="es-ES_tradnl"/>
-        </w:rPr>
-        <w:t>o modificar tareas que no le hayan sido asignadas ni modificar o eliminar proyectos. S</w:t>
-      </w:r>
-      <w:r>
-        <w:rPr>
-          <w:rFonts w:ascii="Arial" w:hAnsi="Arial" w:cs="Arial"/>
-          <w:color w:val="000000"/>
-          <w:lang w:val="es-ES_tradnl"/>
-        </w:rPr>
-        <w:t xml:space="preserve">in embargo este usuario puede actualizar sucesivamente el estado de completitud de la tarea. Estas modificaciones, o más bien actualizaciones del estado de cada tarea individualmente generan una gran cantidad de datos que pueden ser interpretados de forma global para determinar el estado del proyecto mismo y al ser procesados generar valores que a su vez son utilizados para realizar los cálculos de EVM. </w:t>
-      </w:r>
-      <w:r>
-        <w:rPr>
-          <w:rFonts w:ascii="Arial" w:hAnsi="Arial" w:cs="Arial"/>
-          <w:color w:val="000000"/>
-          <w:lang w:val="es-ES_tradnl"/>
-        </w:rPr>
-        <w:t xml:space="preserve">A continuación se explica </w:t>
-      </w:r>
-      <w:proofErr w:type="spellStart"/>
-      <w:r>
-        <w:rPr>
-          <w:rFonts w:ascii="Arial" w:hAnsi="Arial" w:cs="Arial"/>
-          <w:color w:val="000000"/>
-          <w:lang w:val="es-ES_tradnl"/>
-        </w:rPr>
-        <w:t>como</w:t>
-      </w:r>
-      <w:proofErr w:type="spellEnd"/>
-      <w:r>
-        <w:rPr>
-          <w:rFonts w:ascii="Arial" w:hAnsi="Arial" w:cs="Arial"/>
-          <w:color w:val="000000"/>
-          <w:lang w:val="es-ES_tradnl"/>
-        </w:rPr>
-        <w:t xml:space="preserve"> se procesan y almacenan estos datos.</w:t>
+        <w:commentReference w:id="89"/>
+      </w:r>
+      <w:r>
+        <w:rPr>
+          <w:rFonts w:ascii="Arial" w:hAnsi="Arial" w:cs="Arial"/>
+          <w:color w:val="000000"/>
+          <w:lang w:val="es-ES_tradnl"/>
+        </w:rPr>
+        <w:t>o modificar peticione</w:t>
+      </w:r>
+      <w:r>
+        <w:rPr>
+          <w:rFonts w:ascii="Arial" w:hAnsi="Arial" w:cs="Arial"/>
+          <w:color w:val="000000"/>
+          <w:lang w:val="es-ES_tradnl"/>
+        </w:rPr>
+        <w:t>s que no le hayan sido asignadas ni modificar o eliminar proyectos. S</w:t>
+      </w:r>
+      <w:r>
+        <w:rPr>
+          <w:rFonts w:ascii="Arial" w:hAnsi="Arial" w:cs="Arial"/>
+          <w:color w:val="000000"/>
+          <w:lang w:val="es-ES_tradnl"/>
+        </w:rPr>
+        <w:t xml:space="preserve">in embargo este usuario puede actualizar sucesivamente el estado de completitud de la </w:t>
+      </w:r>
+      <w:r>
+        <w:rPr>
+          <w:rFonts w:ascii="Arial" w:hAnsi="Arial" w:cs="Arial"/>
+          <w:color w:val="000000"/>
+          <w:lang w:val="es-ES_tradnl"/>
+        </w:rPr>
+        <w:t>petición</w:t>
+      </w:r>
+      <w:r>
+        <w:rPr>
+          <w:rFonts w:ascii="Arial" w:hAnsi="Arial" w:cs="Arial"/>
+          <w:color w:val="000000"/>
+          <w:lang w:val="es-ES_tradnl"/>
+        </w:rPr>
+        <w:t xml:space="preserve">. Estas modificaciones, o más bien actualizaciones del estado de cada </w:t>
+      </w:r>
+      <w:r>
+        <w:rPr>
+          <w:rFonts w:ascii="Arial" w:hAnsi="Arial" w:cs="Arial"/>
+          <w:color w:val="000000"/>
+          <w:lang w:val="es-ES_tradnl"/>
+        </w:rPr>
+        <w:t xml:space="preserve">petición </w:t>
+      </w:r>
+      <w:r>
+        <w:rPr>
+          <w:rFonts w:ascii="Arial" w:hAnsi="Arial" w:cs="Arial"/>
+          <w:color w:val="000000"/>
+          <w:lang w:val="es-ES_tradnl"/>
+        </w:rPr>
+        <w:t xml:space="preserve"> individualmente generan una gran cantidad de datos que pueden ser interpretados de forma global para determinar el estado del proyecto mismo y al ser procesados generar valores que a su vez son utilizados para realizar los cálculos de EVM. </w:t>
+      </w:r>
+      <w:r>
+        <w:rPr>
+          <w:rFonts w:ascii="Arial" w:hAnsi="Arial" w:cs="Arial"/>
+          <w:color w:val="000000"/>
+          <w:lang w:val="es-ES_tradnl"/>
+        </w:rPr>
+        <w:t>A continuación se explica como se procesan y almacenan estos datos.</w:t>
       </w:r>
     </w:p>
     <w:p>
@@ -38365,15 +38205,7 @@
           <w:lang w:val="es-ES_tradnl"/>
         </w:rPr>
       </w:pPr>
-      <w:bookmarkStart w:id="97" w:name="_Toc464123308"/>
-      <w:r>
-        <w:rPr>
-          <w:rStyle w:val="CommentReference"/>
-          <w:color w:val="000000"/>
-          <w:lang w:val="es-ES_tradnl"/>
-        </w:rPr>
-        <w:commentReference w:id="98"/>
-      </w:r>
+      <w:bookmarkStart w:id="90" w:name="_Toc464123308"/>
       <w:r>
         <w:rPr>
           <w:rFonts w:eastAsia="Times New Roman"/>
@@ -38383,7 +38215,7 @@
         </w:rPr>
         <w:t>Valor Planificado:</w:t>
       </w:r>
-      <w:bookmarkEnd w:id="97"/>
+      <w:bookmarkEnd w:id="90"/>
       <w:r>
         <w:rPr>
           <w:rFonts w:eastAsia="Times New Roman"/>
@@ -38411,34 +38243,7 @@
           <w:color w:val="000000"/>
           <w:lang w:val="es-ES_tradnl"/>
         </w:rPr>
-        <w:t xml:space="preserve">Durante la etapa de planificación el director del proyecto debe poner especial atención sobre la Estructura de Desglose de Trabajo, la cual puede ser descripta de diferentes maneras dependiendo del nivel de granularidad aplicado en la elaboración de la misma. En este sentido </w:t>
-      </w:r>
-      <w:commentRangeStart w:id="99"/>
-      <w:r>
-        <w:rPr>
-          <w:rFonts w:ascii="Arial" w:hAnsi="Arial" w:cs="Arial"/>
-          <w:color w:val="000000"/>
-          <w:lang w:val="es-ES_tradnl"/>
-        </w:rPr>
-        <w:t>la herramienta</w:t>
-      </w:r>
-      <w:commentRangeEnd w:id="99"/>
-      <w:r>
-        <w:rPr>
-          <w:rStyle w:val="CommentReference"/>
-          <w:rFonts w:ascii="Arial" w:hAnsi="Arial" w:cs="Arial"/>
-          <w:color w:val="000000"/>
-          <w:lang w:val="es-ES_tradnl" w:eastAsia="es-ES"/>
-        </w:rPr>
-        <w:commentReference w:id="99"/>
-      </w:r>
-      <w:r>
-        <w:rPr>
-          <w:rFonts w:ascii="Arial" w:hAnsi="Arial" w:cs="Arial"/>
-          <w:color w:val="000000"/>
-          <w:lang w:val="es-ES_tradnl"/>
-        </w:rPr>
-        <w:t xml:space="preserve"> </w:t>
+        <w:t xml:space="preserve">Durante la etapa de planificación el director del proyecto debe poner especial atención sobre la Estructura de Desglose de Trabajo, la cual puede ser descripta de diferentes maneras dependiendo del nivel de granularidad aplicado en la elaboración de la misma. En este sentido la herramienta </w:t>
       </w:r>
       <w:r>
         <w:rPr>
@@ -38454,7 +38259,15 @@
           <w:color w:val="000000"/>
           <w:lang w:val="es-ES_tradnl"/>
         </w:rPr>
-        <w:t xml:space="preserve">las tareas que representan tanto el elemento de nivel más detallado de la EDT como </w:t>
+        <w:t>las peticione</w:t>
+      </w:r>
+      <w:r>
+        <w:rPr>
+          <w:rFonts w:ascii="Arial" w:hAnsi="Arial" w:cs="Arial"/>
+          <w:color w:val="000000"/>
+          <w:lang w:val="es-ES_tradnl"/>
+        </w:rPr>
+        <w:t xml:space="preserve">s que representan tanto el elemento de nivel más detallado de la EDT como </w:t>
       </w:r>
       <w:r>
         <w:rPr>
@@ -38565,7 +38378,23 @@
           <w:color w:val="000000"/>
           <w:lang w:val="es-ES_tradnl"/>
         </w:rPr>
-        <w:t xml:space="preserve">Las tareas cuentan con un campo que representa al valor planificado (PV) </w:t>
+        <w:t xml:space="preserve">Las </w:t>
+      </w:r>
+      <w:r>
+        <w:rPr>
+          <w:rFonts w:ascii="Arial" w:hAnsi="Arial" w:cs="Arial"/>
+          <w:color w:val="000000"/>
+          <w:lang w:val="es-ES_tradnl"/>
+        </w:rPr>
+        <w:t>tarea</w:t>
+      </w:r>
+      <w:r>
+        <w:rPr>
+          <w:rFonts w:ascii="Arial" w:hAnsi="Arial" w:cs="Arial"/>
+          <w:color w:val="000000"/>
+          <w:lang w:val="es-ES_tradnl"/>
+        </w:rPr>
+        <w:t xml:space="preserve">s cuentan con un campo que representa al valor planificado (PV) </w:t>
       </w:r>
       <w:r>
         <w:rPr>
@@ -38729,34 +38558,7 @@
           <w:color w:val="000000"/>
           <w:lang w:val="es-ES_tradnl"/>
         </w:rPr>
-        <w:t xml:space="preserve"> Para </w:t>
-      </w:r>
-      <w:commentRangeStart w:id="100"/>
-      <w:r>
-        <w:rPr>
-          <w:rFonts w:ascii="Arial" w:hAnsi="Arial" w:cs="Arial"/>
-          <w:color w:val="000000"/>
-          <w:lang w:val="es-ES_tradnl"/>
-        </w:rPr>
-        <w:t xml:space="preserve">concebir </w:t>
-      </w:r>
-      <w:commentRangeEnd w:id="100"/>
-      <w:r>
-        <w:rPr>
-          <w:rStyle w:val="CommentReference"/>
-          <w:rFonts w:ascii="Arial" w:hAnsi="Arial" w:cs="Arial"/>
-          <w:color w:val="000000"/>
-          <w:lang w:val="es-ES_tradnl" w:eastAsia="es-ES"/>
-        </w:rPr>
-        <w:commentReference w:id="100"/>
-      </w:r>
-      <w:r>
-        <w:rPr>
-          <w:rFonts w:ascii="Arial" w:hAnsi="Arial" w:cs="Arial"/>
-          <w:color w:val="000000"/>
-          <w:lang w:val="es-ES_tradnl"/>
-        </w:rPr>
-        <w:t xml:space="preserve">esta opción se tuvo en cuenta que muchas veces existe una relación entre los puntos de esfuerzo y el tiempo que tomaría realizar cada punto. De forma similar, muchas veces, existe también una relación entre el presupuesto en términos monetarios y el tiempo, por </w:t>
+        <w:t xml:space="preserve"> Para concebir esta opción se tuvo en cuenta que muchas veces existe una relación entre los puntos de esfuerzo y el tiempo que tomaría realizar cada punto. De forma similar, muchas veces, existe también una relación entre el presupuesto en términos monetarios y el tiempo, por </w:t>
       </w:r>
       <w:r>
         <w:rPr>
@@ -39204,25 +39006,7 @@
           <w:color w:val="000000"/>
           <w:lang w:val="es-ES_tradnl"/>
         </w:rPr>
-        <w:t xml:space="preserve"> del valor ganado ya que las mismas determinan en </w:t>
-      </w:r>
-      <w:proofErr w:type="spellStart"/>
-      <w:r>
-        <w:rPr>
-          <w:rFonts w:ascii="Arial" w:hAnsi="Arial" w:cs="Arial"/>
-          <w:color w:val="000000"/>
-          <w:lang w:val="es-ES_tradnl"/>
-        </w:rPr>
-        <w:t>que</w:t>
-      </w:r>
-      <w:proofErr w:type="spellEnd"/>
-      <w:r>
-        <w:rPr>
-          <w:rFonts w:ascii="Arial" w:hAnsi="Arial" w:cs="Arial"/>
-          <w:color w:val="000000"/>
-          <w:lang w:val="es-ES_tradnl"/>
-        </w:rPr>
-        <w:t xml:space="preserve"> periodo se ubica la t</w:t>
+        <w:t xml:space="preserve"> del valor ganado ya que las mismas determinan en que periodo se ubica la t</w:t>
       </w:r>
       <w:r>
         <w:rPr>
@@ -39651,7 +39435,7 @@
           <w:lang w:val="es-ES_tradnl"/>
         </w:rPr>
       </w:pPr>
-      <w:bookmarkStart w:id="101" w:name="_Toc464123309"/>
+      <w:bookmarkStart w:id="91" w:name="_Toc464123309"/>
       <w:r>
         <w:rPr>
           <w:rFonts w:eastAsia="Times New Roman"/>
@@ -39661,7 +39445,7 @@
         </w:rPr>
         <w:t>Registros y Costo Real:</w:t>
       </w:r>
-      <w:bookmarkEnd w:id="101"/>
+      <w:bookmarkEnd w:id="91"/>
     </w:p>
     <w:p>
       <w:pPr>
@@ -39748,7 +39532,7 @@
           <w:lang w:val="es-ES_tradnl"/>
         </w:rPr>
       </w:pPr>
-      <w:bookmarkStart w:id="102" w:name="_Toc464123310"/>
+      <w:bookmarkStart w:id="92" w:name="_Toc464123310"/>
       <w:r>
         <w:rPr>
           <w:rFonts w:eastAsia="Times New Roman"/>
@@ -39758,7 +39542,7 @@
         </w:rPr>
         <w:t>Valor Ganado:</w:t>
       </w:r>
-      <w:bookmarkEnd w:id="102"/>
+      <w:bookmarkEnd w:id="92"/>
       <w:r>
         <w:rPr>
           <w:rFonts w:eastAsia="Times New Roman"/>
@@ -40401,7 +40185,7 @@
           <w:lang w:val="es-ES_tradnl"/>
         </w:rPr>
       </w:pPr>
-      <w:bookmarkStart w:id="103" w:name="_Toc464123311"/>
+      <w:bookmarkStart w:id="93" w:name="_Toc464123311"/>
       <w:r>
         <w:rPr>
           <w:rFonts w:eastAsia="Times New Roman"/>
@@ -40420,7 +40204,7 @@
         </w:rPr>
         <w:t>rocesamiento y almacenamiento:</w:t>
       </w:r>
-      <w:bookmarkEnd w:id="103"/>
+      <w:bookmarkEnd w:id="93"/>
       <w:r>
         <w:rPr>
           <w:rFonts w:eastAsia="Times New Roman"/>
@@ -40546,7 +40330,7 @@
           <w:lang w:val="es-ES_tradnl"/>
         </w:rPr>
       </w:pPr>
-      <w:commentRangeStart w:id="104"/>
+      <w:commentRangeStart w:id="94"/>
       <w:r>
         <w:rPr>
           <w:rFonts w:ascii="Arial" w:hAnsi="Arial" w:cs="Arial"/>
@@ -40725,7 +40509,7 @@
         <w:t>Técnicas mixtas</w:t>
       </w:r>
     </w:p>
-    <w:commentRangeEnd w:id="104"/>
+    <w:commentRangeEnd w:id="94"/>
     <w:p>
       <w:pPr>
         <w:pStyle w:val="NormalWeb"/>
@@ -40744,7 +40528,7 @@
           <w:color w:val="000000"/>
           <w:lang w:val="es-ES_tradnl" w:eastAsia="es-ES"/>
         </w:rPr>
-        <w:commentReference w:id="104"/>
+        <w:commentReference w:id="94"/>
       </w:r>
     </w:p>
     <w:p>
@@ -41129,7 +40913,25 @@
           <w:color w:val="000000" w:themeColor="text1"/>
           <w:lang w:val="es-ES_tradnl"/>
         </w:rPr>
-        <w:t xml:space="preserve">; Chaviano Gómez, </w:t>
+        <w:t xml:space="preserve">; </w:t>
+      </w:r>
+      <w:proofErr w:type="spellStart"/>
+      <w:r>
+        <w:rPr>
+          <w:rFonts w:eastAsia="Times New Roman"/>
+          <w:color w:val="000000" w:themeColor="text1"/>
+          <w:lang w:val="es-ES_tradnl"/>
+        </w:rPr>
+        <w:t>Chaviano</w:t>
+      </w:r>
+      <w:proofErr w:type="spellEnd"/>
+      <w:r>
+        <w:rPr>
+          <w:rFonts w:eastAsia="Times New Roman"/>
+          <w:color w:val="000000" w:themeColor="text1"/>
+          <w:lang w:val="es-ES_tradnl"/>
+        </w:rPr>
+        <w:t xml:space="preserve"> Gómez, </w:t>
       </w:r>
       <w:proofErr w:type="spellStart"/>
       <w:r>
@@ -44133,7 +43935,7 @@
       <w:proofErr w:type="spellEnd"/>
     </w:p>
   </w:comment>
-  <w:comment w:id="71" w:author="Microsoft Office User" w:date="2017-01-16T22:18:00Z" w:initials="MOU">
+  <w:comment w:id="89" w:author="Microsoft Office User" w:date="2016-09-06T09:34:00Z" w:initials="MOU">
     <w:p>
       <w:pPr>
         <w:pStyle w:val="CommentText"/>
@@ -44145,226 +43947,19 @@
         <w:annotationRef/>
       </w:r>
       <w:r>
-        <w:t xml:space="preserve">No podemos usar PMI no </w:t>
-      </w:r>
-      <w:proofErr w:type="spellStart"/>
-      <w:r>
-        <w:t>mas</w:t>
-      </w:r>
-      <w:proofErr w:type="spellEnd"/>
-      <w:r>
-        <w:t xml:space="preserve"> aquí? </w:t>
+        <w:t xml:space="preserve">Definir si se podrán o no eliminar. Creo que se debería poder, </w:t>
+      </w:r>
+      <w:proofErr w:type="spellStart"/>
+      <w:r>
+        <w:t>gitlab</w:t>
+      </w:r>
+      <w:proofErr w:type="spellEnd"/>
+      <w:r>
+        <w:t xml:space="preserve"> creo que no permite (a modo comparativo).</w:t>
       </w:r>
     </w:p>
   </w:comment>
-  <w:comment w:id="72" w:author="Microsoft Office User" w:date="2017-01-16T22:20:00Z" w:initials="MOU">
-    <w:p>
-      <w:pPr>
-        <w:pStyle w:val="CommentText"/>
-      </w:pPr>
-      <w:r>
-        <w:rPr>
-          <w:rStyle w:val="CommentReference"/>
-        </w:rPr>
-        <w:annotationRef/>
-      </w:r>
-      <w:r>
-        <w:t>Que tan eficientemente no debería ser?</w:t>
-      </w:r>
-    </w:p>
-  </w:comment>
-  <w:comment w:id="73" w:author="Microsoft Office User" w:date="2017-01-16T22:26:00Z" w:initials="MOU">
-    <w:p>
-      <w:pPr>
-        <w:pStyle w:val="CommentText"/>
-      </w:pPr>
-      <w:r>
-        <w:rPr>
-          <w:rStyle w:val="CommentReference"/>
-        </w:rPr>
-        <w:annotationRef/>
-      </w:r>
-      <w:r>
-        <w:t xml:space="preserve">Volver a la misma </w:t>
-      </w:r>
-      <w:proofErr w:type="spellStart"/>
-      <w:r>
-        <w:t>seria</w:t>
-      </w:r>
-      <w:proofErr w:type="spellEnd"/>
-      <w:r>
-        <w:t xml:space="preserve"> bueno para no repetir gestión de valor ganado y </w:t>
-      </w:r>
-      <w:proofErr w:type="spellStart"/>
-      <w:r>
-        <w:t>definicion</w:t>
-      </w:r>
-      <w:proofErr w:type="spellEnd"/>
-    </w:p>
-  </w:comment>
-  <w:comment w:id="74" w:author="Microsoft Office User" w:date="2017-01-16T22:28:00Z" w:initials="MOU">
-    <w:p>
-      <w:pPr>
-        <w:pStyle w:val="CommentText"/>
-      </w:pPr>
-      <w:r>
-        <w:rPr>
-          <w:rStyle w:val="CommentReference"/>
-        </w:rPr>
-        <w:annotationRef/>
-      </w:r>
-      <w:r>
-        <w:t>¿PMI?</w:t>
-      </w:r>
-    </w:p>
-  </w:comment>
-  <w:comment w:id="75" w:author="Microsoft Office User" w:date="2017-01-16T22:29:00Z" w:initials="MOU">
-    <w:p>
-      <w:pPr>
-        <w:pStyle w:val="CommentText"/>
-      </w:pPr>
-      <w:r>
-        <w:rPr>
-          <w:rStyle w:val="CommentReference"/>
-        </w:rPr>
-        <w:annotationRef/>
-      </w:r>
-      <w:proofErr w:type="spellStart"/>
-      <w:r>
-        <w:t>Aca</w:t>
-      </w:r>
-      <w:proofErr w:type="spellEnd"/>
-      <w:r>
-        <w:t xml:space="preserve"> me confunde que la línea base permite medir el desempeño para realizar la evaluación de desempeño de vuelta.. :/</w:t>
-      </w:r>
-    </w:p>
-  </w:comment>
-  <w:comment w:id="76" w:author="Microsoft Office User" w:date="2017-01-16T22:31:00Z" w:initials="MOU">
-    <w:p>
-      <w:pPr>
-        <w:pStyle w:val="CommentText"/>
-      </w:pPr>
-      <w:r>
-        <w:rPr>
-          <w:rStyle w:val="CommentReference"/>
-        </w:rPr>
-        <w:annotationRef/>
-      </w:r>
-      <w:r>
-        <w:t>Creo se podría omitir esto ya decimos una buena gestión de proyectos antes</w:t>
-      </w:r>
-    </w:p>
-  </w:comment>
-  <w:comment w:id="77" w:author="Microsoft Office User" w:date="2017-01-16T22:32:00Z" w:initials="MOU">
-    <w:p>
-      <w:pPr>
-        <w:pStyle w:val="CommentText"/>
-      </w:pPr>
-      <w:r>
-        <w:rPr>
-          <w:rStyle w:val="CommentReference"/>
-        </w:rPr>
-        <w:annotationRef/>
-      </w:r>
-      <w:r>
-        <w:t>Podemos omitir ¿</w:t>
-      </w:r>
-    </w:p>
-  </w:comment>
-  <w:comment w:id="96" w:author="Microsoft Office User" w:date="2016-09-06T09:34:00Z" w:initials="MOU">
-    <w:p>
-      <w:pPr>
-        <w:pStyle w:val="CommentText"/>
-      </w:pPr>
-      <w:r>
-        <w:rPr>
-          <w:rStyle w:val="CommentReference"/>
-        </w:rPr>
-        <w:annotationRef/>
-      </w:r>
-      <w:r>
-        <w:t xml:space="preserve">Definir si se podrán o no eliminar. Creo que se debería poder, </w:t>
-      </w:r>
-      <w:proofErr w:type="spellStart"/>
-      <w:r>
-        <w:t>gitlab</w:t>
-      </w:r>
-      <w:proofErr w:type="spellEnd"/>
-      <w:r>
-        <w:t xml:space="preserve"> creo que no permite (a modo comparativo).</w:t>
-      </w:r>
-    </w:p>
-  </w:comment>
-  <w:comment w:id="98" w:author="Microsoft Office User" w:date="2016-08-28T10:30:00Z" w:initials="Office">
-    <w:p>
-      <w:pPr>
-        <w:pStyle w:val="CommentText"/>
-      </w:pPr>
-      <w:r>
-        <w:rPr>
-          <w:rStyle w:val="CommentReference"/>
-        </w:rPr>
-        <w:annotationRef/>
-      </w:r>
-      <w:r>
-        <w:t xml:space="preserve">Peticiones o tareas? </w:t>
-      </w:r>
-      <w:proofErr w:type="spellStart"/>
-      <w:r>
-        <w:t>Vamo</w:t>
-      </w:r>
-      <w:proofErr w:type="spellEnd"/>
-      <w:r>
-        <w:t xml:space="preserve"> a </w:t>
-      </w:r>
-      <w:proofErr w:type="spellStart"/>
-      <w:r>
-        <w:t>decidirno</w:t>
-      </w:r>
-      <w:proofErr w:type="spellEnd"/>
-    </w:p>
-  </w:comment>
-  <w:comment w:id="99" w:author="Microsoft Office User" w:date="2016-08-30T20:41:00Z" w:initials="Office">
-    <w:p>
-      <w:pPr>
-        <w:pStyle w:val="CommentText"/>
-      </w:pPr>
-      <w:r>
-        <w:rPr>
-          <w:rStyle w:val="CommentReference"/>
-        </w:rPr>
-        <w:annotationRef/>
-      </w:r>
-      <w:r>
-        <w:t>La herramienta ok</w:t>
-      </w:r>
-    </w:p>
-  </w:comment>
-  <w:comment w:id="100" w:author="Microsoft Office User" w:date="2016-09-06T09:39:00Z" w:initials="MOU">
-    <w:p>
-      <w:pPr>
-        <w:pStyle w:val="CommentText"/>
-      </w:pPr>
-      <w:r>
-        <w:rPr>
-          <w:rStyle w:val="CommentReference"/>
-        </w:rPr>
-        <w:annotationRef/>
-      </w:r>
-      <w:r>
-        <w:t xml:space="preserve">Algún sinónimo? Definir, implementar, algo </w:t>
-      </w:r>
-      <w:proofErr w:type="spellStart"/>
-      <w:r>
-        <w:t>asi</w:t>
-      </w:r>
-      <w:proofErr w:type="spellEnd"/>
-      <w:r>
-        <w:t>.</w:t>
-      </w:r>
-    </w:p>
-  </w:comment>
-  <w:comment w:id="104" w:author="Microsoft Office User" w:date="2016-09-04T16:26:00Z" w:initials="Office">
+  <w:comment w:id="94" w:author="Microsoft Office User" w:date="2016-09-04T16:26:00Z" w:initials="Office">
     <w:p>
       <w:pPr>
         <w:pStyle w:val="CommentText"/>
@@ -44391,17 +43986,7 @@
 <file path=word/commentsExtended.xml><?xml version="1.0" encoding="utf-8"?>
 <w15:commentsEx xmlns:wpc="http://schemas.microsoft.com/office/word/2010/wordprocessingCanvas" xmlns:mo="http://schemas.microsoft.com/office/mac/office/2008/main" xmlns:mc="http://schemas.openxmlformats.org/markup-compatibility/2006" xmlns:mv="urn:schemas-microsoft-com:mac:vml" xmlns:o="urn:schemas-microsoft-com:office:office" xmlns:r="http://schemas.openxmlformats.org/officeDocument/2006/relationships" xmlns:m="http://schemas.openxmlformats.org/officeDocument/2006/math" xmlns:v="urn:schemas-microsoft-com:vml" xmlns:wp14="http://schemas.microsoft.com/office/word/2010/wordprocessingDrawing" xmlns:wp="http://schemas.openxmlformats.org/drawingml/2006/wordprocessingDrawing" xmlns:w10="urn:schemas-microsoft-com:office:word" xmlns:w="http://schemas.openxmlformats.org/wordprocessingml/2006/main" xmlns:w14="http://schemas.microsoft.com/office/word/2010/wordml" xmlns:w15="http://schemas.microsoft.com/office/word/2012/wordml" xmlns:wpg="http://schemas.microsoft.com/office/word/2010/wordprocessingGroup" xmlns:wpi="http://schemas.microsoft.com/office/word/2010/wordprocessingInk" xmlns:wne="http://schemas.microsoft.com/office/word/2006/wordml" xmlns:wps="http://schemas.microsoft.com/office/word/2010/wordprocessingShape" mc:Ignorable="w14 w15 wp14">
   <w15:commentEx w15:paraId="14D52DB7" w15:done="0"/>
-  <w15:commentEx w15:paraId="2C3838DA" w15:done="0"/>
-  <w15:commentEx w15:paraId="598460EC" w15:done="0"/>
-  <w15:commentEx w15:paraId="448BCA79" w15:done="0"/>
-  <w15:commentEx w15:paraId="47FDC00F" w15:done="0"/>
-  <w15:commentEx w15:paraId="095EC8F4" w15:done="0"/>
-  <w15:commentEx w15:paraId="49E98826" w15:done="0"/>
-  <w15:commentEx w15:paraId="67DCD0FA" w15:done="0"/>
   <w15:commentEx w15:paraId="0B8343E1" w15:done="0"/>
-  <w15:commentEx w15:paraId="1C3D9D4E" w15:done="0"/>
-  <w15:commentEx w15:paraId="27025A7A" w15:done="0"/>
-  <w15:commentEx w15:paraId="3988940C" w15:done="0"/>
   <w15:commentEx w15:paraId="55F930A7" w15:done="0"/>
 </w15:commentsEx>
 </file>
@@ -44502,7 +44087,7 @@
         <w:rStyle w:val="PageNumber"/>
         <w:noProof/>
       </w:rPr>
-      <w:t>44</w:t>
+      <w:t>35</w:t>
     </w:r>
     <w:r>
       <w:rPr>
@@ -51917,7 +51502,7 @@
       </w:pPr>
     </w:pPrDefault>
   </w:docDefaults>
-  <w:latentStyles w:defLockedState="0" w:defUIPriority="99" w:defSemiHidden="0" w:defUnhideWhenUsed="0" w:defQFormat="0" w:count="381">
+  <w:latentStyles w:defLockedState="0" w:defUIPriority="99" w:defSemiHidden="0" w:defUnhideWhenUsed="0" w:defQFormat="0" w:count="380">
     <w:lsdException w:name="Normal" w:uiPriority="0" w:qFormat="1"/>
     <w:lsdException w:name="heading 1" w:uiPriority="0" w:qFormat="1"/>
     <w:lsdException w:name="heading 2" w:semiHidden="1" w:uiPriority="0" w:unhideWhenUsed="1" w:qFormat="1"/>
@@ -52298,7 +51883,6 @@
     <w:lsdException w:name="List Table 5 Dark Accent 6" w:uiPriority="50"/>
     <w:lsdException w:name="List Table 6 Colorful Accent 6" w:uiPriority="51"/>
     <w:lsdException w:name="List Table 7 Colorful Accent 6" w:uiPriority="52"/>
-    <w:lsdException w:name="Mention" w:semiHidden="1" w:unhideWhenUsed="1"/>
   </w:latentStyles>
   <w:style w:type="paragraph" w:default="1" w:styleId="Normal">
     <w:name w:val="Normal"/>
@@ -53224,7 +52808,7 @@
 </file>
 
 <file path=customXml/itemProps1.xml><?xml version="1.0" encoding="utf-8"?>
-<ds:datastoreItem xmlns:ds="http://schemas.openxmlformats.org/officeDocument/2006/customXml" ds:itemID="{E5F6C04D-D777-BB4C-918B-E37D683D508C}">
+<ds:datastoreItem xmlns:ds="http://schemas.openxmlformats.org/officeDocument/2006/customXml" ds:itemID="{72D120F0-D175-C445-B79C-2A48A9BB3247}">
   <ds:schemaRefs>
     <ds:schemaRef ds:uri="http://schemas.openxmlformats.org/officeDocument/2006/bibliography"/>
   </ds:schemaRefs>

</xml_diff>

<commit_message>
[DOC] WIP add basic definitions of Earned Schedule
</commit_message>
<xml_diff>
--- a/final_doc/Complete_doc-before-upload.docx
+++ b/final_doc/Complete_doc-before-upload.docx
@@ -37536,104 +37536,1050 @@
           <w:lang w:val="es-ES_tradnl"/>
         </w:rPr>
         <w:lastRenderedPageBreak/>
-        <w:t xml:space="preserve"> Cronograma Ganado</w:t>
-      </w:r>
-    </w:p>
-    <w:p>
-      <w:pPr>
-        <w:rPr>
-          <w:rFonts w:eastAsia="Times New Roman"/>
-          <w:color w:val="000000" w:themeColor="text1"/>
-        </w:rPr>
-      </w:pPr>
-    </w:p>
-    <w:p>
-      <w:pPr>
-        <w:rPr>
-          <w:color w:val="000000" w:themeColor="text1"/>
-        </w:rPr>
-      </w:pPr>
-      <w:r>
-        <w:rPr>
-          <w:color w:val="000000" w:themeColor="text1"/>
-        </w:rPr>
-        <w:t xml:space="preserve">La Gestión del Valor Ganado resuelve muchos problemas y sirve como herramienta auxiliar en los proceso de gestión de proyectos, sin embargo la presenta limitaciones expuestas por diferentes autores a lo largo del presente capítulo. Además de describir algunas limitaciones de la Gestión del Valor Ganado en el presente capítulo también se describirán soluciones a dichas limitaciones, haciendo especial énfasis a </w:t>
-      </w:r>
-      <w:r>
-        <w:rPr>
-          <w:color w:val="000000" w:themeColor="text1"/>
-        </w:rPr>
-        <w:t xml:space="preserve">la extensión de la Gestión del Valor Ganado </w:t>
-      </w:r>
-      <w:proofErr w:type="spellStart"/>
-      <w:r>
-        <w:rPr>
-          <w:color w:val="000000" w:themeColor="text1"/>
-        </w:rPr>
-        <w:t>conocida</w:t>
-      </w:r>
-      <w:proofErr w:type="spellEnd"/>
-      <w:r>
-        <w:rPr>
-          <w:color w:val="000000" w:themeColor="text1"/>
-        </w:rPr>
         <w:t xml:space="preserve"> </w:t>
       </w:r>
-      <w:proofErr w:type="spellStart"/>
-      <w:r>
-        <w:rPr>
-          <w:color w:val="000000" w:themeColor="text1"/>
-        </w:rPr>
-        <w:t>como</w:t>
-      </w:r>
-      <w:proofErr w:type="spellEnd"/>
-      <w:r>
-        <w:rPr>
-          <w:color w:val="000000" w:themeColor="text1"/>
-        </w:rPr>
-        <w:t xml:space="preserve"> </w:t>
-      </w:r>
-      <w:proofErr w:type="spellStart"/>
-      <w:r>
-        <w:rPr>
-          <w:color w:val="000000" w:themeColor="text1"/>
-        </w:rPr>
-        <w:t>Cronograma</w:t>
-      </w:r>
-      <w:proofErr w:type="spellEnd"/>
-      <w:r>
-        <w:rPr>
-          <w:color w:val="000000" w:themeColor="text1"/>
-        </w:rPr>
-        <w:t xml:space="preserve"> Ganado.</w:t>
-      </w:r>
-    </w:p>
-    <w:p>
-      <w:pPr>
-        <w:rPr>
-          <w:color w:val="000000" w:themeColor="text1"/>
-        </w:rPr>
-      </w:pPr>
-    </w:p>
-    <w:p>
-      <w:pPr>
-        <w:rPr>
-          <w:color w:val="000000" w:themeColor="text1"/>
-        </w:rPr>
-      </w:pPr>
-    </w:p>
-    <w:p>
-      <w:pPr>
-        <w:rPr>
+      <w:r>
+        <w:rPr>
+          <w:rFonts w:eastAsia="Times New Roman"/>
           <w:b/>
           <w:bCs/>
           <w:color w:val="000000" w:themeColor="text1"/>
-          <w:sz w:val="24"/>
-          <w:szCs w:val="24"/>
-          <w:lang w:eastAsia="en-US"/>
-        </w:rPr>
-      </w:pPr>
-      <w:r>
+          <w:lang w:val="es-ES_tradnl"/>
+        </w:rPr>
+        <w:t>Programación Ganada</w:t>
+      </w:r>
+    </w:p>
+    <w:p>
+      <w:pPr>
+        <w:rPr>
+          <w:rFonts w:eastAsia="Times New Roman"/>
+          <w:color w:val="000000" w:themeColor="text1"/>
+        </w:rPr>
+      </w:pPr>
+    </w:p>
+    <w:p>
+      <w:pPr>
+        <w:rPr>
+          <w:color w:val="000000" w:themeColor="text1"/>
+        </w:rPr>
+      </w:pPr>
+      <w:r>
+        <w:rPr>
+          <w:color w:val="000000" w:themeColor="text1"/>
+        </w:rPr>
+        <w:t>La Gestión del Valor Ganado resuelve muchos problemas y sirv</w:t>
+      </w:r>
+      <w:commentRangeStart w:id="86"/>
+      <w:r>
+        <w:rPr>
+          <w:color w:val="000000" w:themeColor="text1"/>
+        </w:rPr>
+        <w:t xml:space="preserve">e como herramienta auxiliar en los proceso de gestión de proyectos, sin embargo la presenta limitaciones expuestas por diferentes autores a lo largo del presente capítulo. Además de describir algunas limitaciones de la Gestión del Valor Ganado en el presente capítulo también se describirán soluciones a dichas limitaciones, haciendo especial énfasis a </w:t>
+      </w:r>
+      <w:r>
+        <w:rPr>
+          <w:color w:val="000000" w:themeColor="text1"/>
+        </w:rPr>
+        <w:t xml:space="preserve">la extensión de la Gestión del Valor Ganado conocida como </w:t>
+      </w:r>
+      <w:r>
+        <w:rPr>
+          <w:color w:val="000000" w:themeColor="text1"/>
+        </w:rPr>
+        <w:t>Programación Ganada</w:t>
+      </w:r>
+      <w:r>
+        <w:rPr>
+          <w:color w:val="000000" w:themeColor="text1"/>
+        </w:rPr>
+        <w:t xml:space="preserve"> o ES por sus siglas en inglés de </w:t>
+      </w:r>
+      <w:proofErr w:type="spellStart"/>
+      <w:r>
+        <w:rPr>
+          <w:color w:val="000000" w:themeColor="text1"/>
+        </w:rPr>
+        <w:t>Earned</w:t>
+      </w:r>
+      <w:proofErr w:type="spellEnd"/>
+      <w:r>
+        <w:rPr>
+          <w:color w:val="000000" w:themeColor="text1"/>
+        </w:rPr>
+        <w:t xml:space="preserve"> Schedule</w:t>
+      </w:r>
+      <w:r>
+        <w:rPr>
+          <w:color w:val="000000" w:themeColor="text1"/>
+        </w:rPr>
+        <w:t>.</w:t>
+      </w:r>
+      <w:commentRangeEnd w:id="86"/>
+      <w:r>
+        <w:rPr>
+          <w:rStyle w:val="CommentReference"/>
+        </w:rPr>
+        <w:commentReference w:id="86"/>
+      </w:r>
+    </w:p>
+    <w:p>
+      <w:pPr>
+        <w:rPr>
+          <w:color w:val="000000" w:themeColor="text1"/>
+        </w:rPr>
+      </w:pPr>
+    </w:p>
+    <w:p>
+      <w:pPr>
+        <w:rPr>
+          <w:color w:val="000000" w:themeColor="text1"/>
+        </w:rPr>
+      </w:pPr>
+      <w:r>
+        <w:rPr>
+          <w:color w:val="000000" w:themeColor="text1"/>
+        </w:rPr>
+        <w:t>Si bien EVM es ampliamente utilizado tan</w:t>
+      </w:r>
+      <w:commentRangeStart w:id="87"/>
+      <w:r>
+        <w:rPr>
+          <w:color w:val="000000" w:themeColor="text1"/>
+        </w:rPr>
+        <w:t xml:space="preserve">to por la industria, gestiones de proyectos de construcción como desde el lado gubernamental en instituciones de defensa de los Estados Unidos, cuenta con algunas limitaciones. Tanto es así que según </w:t>
+      </w:r>
+      <w:r>
+        <w:rPr>
+          <w:color w:val="000000" w:themeColor="text1"/>
+        </w:rPr>
+        <w:t xml:space="preserve">J. </w:t>
+      </w:r>
+      <w:proofErr w:type="spellStart"/>
+      <w:r>
+        <w:rPr>
+          <w:color w:val="000000" w:themeColor="text1"/>
+        </w:rPr>
+        <w:t>Bruchey</w:t>
+      </w:r>
+      <w:proofErr w:type="spellEnd"/>
+      <w:r>
+        <w:rPr>
+          <w:color w:val="000000" w:themeColor="text1"/>
+        </w:rPr>
+        <w:t xml:space="preserve"> (2012)</w:t>
+      </w:r>
+      <w:r>
+        <w:rPr>
+          <w:color w:val="000000" w:themeColor="text1"/>
+        </w:rPr>
+        <w:t xml:space="preserve"> </w:t>
+      </w:r>
+      <w:r>
+        <w:rPr>
+          <w:color w:val="000000" w:themeColor="text1"/>
+        </w:rPr>
+        <w:t>si bien EVM ha sido utilizado desde inicio de los años 1960s como una herramienta de estimación de programas, es visto por algunos profesionales como incompleto cuando es utilizado para realizar predicciones de indicadores de desempeño del cronograma</w:t>
+      </w:r>
+      <w:r>
+        <w:rPr>
+          <w:color w:val="000000" w:themeColor="text1"/>
+        </w:rPr>
+        <w:t xml:space="preserve"> (p. 2)</w:t>
+      </w:r>
+      <w:r>
+        <w:rPr>
+          <w:color w:val="000000" w:themeColor="text1"/>
+        </w:rPr>
+        <w:t>.</w:t>
+      </w:r>
+      <w:commentRangeEnd w:id="87"/>
+      <w:r>
+        <w:rPr>
+          <w:rStyle w:val="CommentReference"/>
+        </w:rPr>
+        <w:commentReference w:id="87"/>
+      </w:r>
+    </w:p>
+    <w:p>
+      <w:pPr>
+        <w:rPr>
+          <w:color w:val="000000" w:themeColor="text1"/>
+        </w:rPr>
+      </w:pPr>
+    </w:p>
+    <w:p>
+      <w:pPr>
+        <w:rPr>
+          <w:color w:val="000000" w:themeColor="text1"/>
+        </w:rPr>
+      </w:pPr>
+    </w:p>
+    <w:p>
+      <w:pPr>
+        <w:rPr>
+          <w:color w:val="000000" w:themeColor="text1"/>
+        </w:rPr>
+      </w:pPr>
+      <w:r>
+        <w:rPr>
+          <w:color w:val="000000" w:themeColor="text1"/>
+        </w:rPr>
+        <w:t xml:space="preserve">Según </w:t>
+      </w:r>
+      <w:r>
+        <w:rPr>
+          <w:color w:val="000000" w:themeColor="text1"/>
+        </w:rPr>
+        <w:t xml:space="preserve">J. </w:t>
+      </w:r>
+      <w:proofErr w:type="spellStart"/>
+      <w:r>
+        <w:rPr>
+          <w:color w:val="000000" w:themeColor="text1"/>
+        </w:rPr>
+        <w:t>Bruchey</w:t>
+      </w:r>
+      <w:proofErr w:type="spellEnd"/>
+      <w:r>
+        <w:rPr>
+          <w:color w:val="000000" w:themeColor="text1"/>
+        </w:rPr>
+        <w:t xml:space="preserve"> (2012)</w:t>
+      </w:r>
+      <w:r>
+        <w:rPr>
+          <w:color w:val="000000" w:themeColor="text1"/>
+        </w:rPr>
+        <w:t xml:space="preserve"> </w:t>
+      </w:r>
+      <w:r>
+        <w:rPr>
+          <w:color w:val="000000" w:themeColor="text1"/>
+        </w:rPr>
+        <w:t xml:space="preserve">una </w:t>
+      </w:r>
+      <w:commentRangeStart w:id="88"/>
+      <w:r>
+        <w:rPr>
+          <w:color w:val="000000" w:themeColor="text1"/>
+        </w:rPr>
+        <w:t>extensión del EVM, conocida como Programación Ganada, fue presentada en el año 2003 como una herramienta para estimar de forma más precisa los indicadores de desempeño del cronograma utilizando indicadores de desempeño de EVM con los cuales las métricas tradicionales de EVM no cuenta (p. 2).</w:t>
+      </w:r>
+      <w:commentRangeEnd w:id="88"/>
+      <w:r>
+        <w:rPr>
+          <w:rStyle w:val="CommentReference"/>
+        </w:rPr>
+        <w:commentReference w:id="88"/>
+      </w:r>
+    </w:p>
+    <w:p>
+      <w:pPr>
+        <w:rPr>
+          <w:color w:val="000000" w:themeColor="text1"/>
+        </w:rPr>
+      </w:pPr>
+    </w:p>
+    <w:p>
+      <w:pPr>
+        <w:rPr>
+          <w:color w:val="000000" w:themeColor="text1"/>
+        </w:rPr>
+      </w:pPr>
+    </w:p>
+    <w:p>
+      <w:pPr>
+        <w:rPr>
+          <w:color w:val="000000" w:themeColor="text1"/>
+        </w:rPr>
+      </w:pPr>
+      <w:commentRangeStart w:id="89"/>
+      <w:r>
+        <w:rPr>
+          <w:color w:val="000000" w:themeColor="text1"/>
+        </w:rPr>
+        <w:t>J</w:t>
+      </w:r>
+      <w:r>
+        <w:rPr>
+          <w:color w:val="000000" w:themeColor="text1"/>
+        </w:rPr>
+        <w:t xml:space="preserve">. </w:t>
+      </w:r>
+      <w:proofErr w:type="spellStart"/>
+      <w:r>
+        <w:rPr>
+          <w:color w:val="000000" w:themeColor="text1"/>
+        </w:rPr>
+        <w:t>Bruchey</w:t>
+      </w:r>
+      <w:proofErr w:type="spellEnd"/>
+      <w:r>
+        <w:rPr>
+          <w:color w:val="000000" w:themeColor="text1"/>
+        </w:rPr>
+        <w:t xml:space="preserve"> </w:t>
+      </w:r>
+      <w:r>
+        <w:rPr>
+          <w:color w:val="000000" w:themeColor="text1"/>
+        </w:rPr>
+        <w:t>(2012)</w:t>
+      </w:r>
+      <w:r>
+        <w:rPr>
+          <w:color w:val="000000" w:themeColor="text1"/>
+        </w:rPr>
+        <w:t xml:space="preserve"> menciona que la técnica de Programación Ganada fue desarrollada por Walter H. </w:t>
+      </w:r>
+      <w:proofErr w:type="spellStart"/>
+      <w:r>
+        <w:rPr>
+          <w:color w:val="000000" w:themeColor="text1"/>
+        </w:rPr>
+        <w:t>Lipke</w:t>
+      </w:r>
+      <w:proofErr w:type="spellEnd"/>
+      <w:r>
+        <w:rPr>
+          <w:color w:val="000000" w:themeColor="text1"/>
+        </w:rPr>
+        <w:t xml:space="preserve"> y publicada en la edición de marzo de 2003 del </w:t>
+      </w:r>
+      <w:proofErr w:type="spellStart"/>
+      <w:r>
+        <w:rPr>
+          <w:color w:val="000000" w:themeColor="text1"/>
+        </w:rPr>
+        <w:t>Program</w:t>
+      </w:r>
+      <w:proofErr w:type="spellEnd"/>
+      <w:r>
+        <w:rPr>
+          <w:color w:val="000000" w:themeColor="text1"/>
+        </w:rPr>
+        <w:t xml:space="preserve"> Management </w:t>
+      </w:r>
+      <w:proofErr w:type="spellStart"/>
+      <w:r>
+        <w:rPr>
+          <w:color w:val="000000" w:themeColor="text1"/>
+        </w:rPr>
+        <w:t>Institute</w:t>
+      </w:r>
+      <w:proofErr w:type="spellEnd"/>
+      <w:r>
+        <w:rPr>
+          <w:color w:val="000000" w:themeColor="text1"/>
+        </w:rPr>
+        <w:t xml:space="preserve"> </w:t>
+      </w:r>
+      <w:proofErr w:type="spellStart"/>
+      <w:r>
+        <w:rPr>
+          <w:color w:val="000000" w:themeColor="text1"/>
+        </w:rPr>
+        <w:t>College</w:t>
+      </w:r>
+      <w:proofErr w:type="spellEnd"/>
+      <w:r>
+        <w:rPr>
+          <w:color w:val="000000" w:themeColor="text1"/>
+        </w:rPr>
+        <w:t xml:space="preserve"> of Performance Management </w:t>
+      </w:r>
+      <w:proofErr w:type="spellStart"/>
+      <w:r>
+        <w:rPr>
+          <w:color w:val="000000" w:themeColor="text1"/>
+        </w:rPr>
+        <w:t>Journal</w:t>
+      </w:r>
+      <w:proofErr w:type="spellEnd"/>
+      <w:r>
+        <w:rPr>
+          <w:color w:val="000000" w:themeColor="text1"/>
+        </w:rPr>
+        <w:t xml:space="preserve"> (p. 2).</w:t>
+      </w:r>
+      <w:commentRangeEnd w:id="89"/>
+      <w:r>
+        <w:rPr>
+          <w:rStyle w:val="CommentReference"/>
+        </w:rPr>
+        <w:commentReference w:id="89"/>
+      </w:r>
+    </w:p>
+    <w:p>
+      <w:pPr>
+        <w:rPr>
+          <w:color w:val="000000" w:themeColor="text1"/>
+        </w:rPr>
+      </w:pPr>
+    </w:p>
+    <w:p>
+      <w:pPr>
+        <w:rPr>
+          <w:color w:val="000000" w:themeColor="text1"/>
+        </w:rPr>
+      </w:pPr>
+      <w:commentRangeStart w:id="90"/>
+      <w:r>
+        <w:rPr>
+          <w:color w:val="000000" w:themeColor="text1"/>
+        </w:rPr>
+        <w:t xml:space="preserve">Según </w:t>
+      </w:r>
+      <w:r>
+        <w:rPr>
+          <w:color w:val="000000" w:themeColor="text1"/>
+        </w:rPr>
+        <w:t xml:space="preserve">J. </w:t>
+      </w:r>
+      <w:proofErr w:type="spellStart"/>
+      <w:r>
+        <w:rPr>
+          <w:color w:val="000000" w:themeColor="text1"/>
+        </w:rPr>
+        <w:t>Bruchey</w:t>
+      </w:r>
+      <w:proofErr w:type="spellEnd"/>
+      <w:r>
+        <w:rPr>
+          <w:color w:val="000000" w:themeColor="text1"/>
+        </w:rPr>
+        <w:t xml:space="preserve"> (2012)</w:t>
+      </w:r>
+      <w:r>
+        <w:rPr>
+          <w:color w:val="000000" w:themeColor="text1"/>
+        </w:rPr>
+        <w:t xml:space="preserve"> la Programación Ganada fue desarrollada para proveer un método único que pueda determinar el desempeño del cronograma utilizando los indicadores de EVM: </w:t>
+      </w:r>
+      <w:r>
+        <w:rPr>
+          <w:color w:val="000000" w:themeColor="text1"/>
+        </w:rPr>
+        <w:t xml:space="preserve">el presupuesto del costo del trabajo planeado BCWS por sus siglas en inglés de </w:t>
+      </w:r>
+      <w:proofErr w:type="spellStart"/>
+      <w:r>
+        <w:rPr>
+          <w:color w:val="000000" w:themeColor="text1"/>
+        </w:rPr>
+        <w:t>Budged</w:t>
+      </w:r>
+      <w:proofErr w:type="spellEnd"/>
+      <w:r>
+        <w:rPr>
+          <w:color w:val="000000" w:themeColor="text1"/>
+        </w:rPr>
+        <w:t xml:space="preserve"> </w:t>
+      </w:r>
+      <w:proofErr w:type="spellStart"/>
+      <w:r>
+        <w:rPr>
+          <w:color w:val="000000" w:themeColor="text1"/>
+        </w:rPr>
+        <w:t>Cost</w:t>
+      </w:r>
+      <w:proofErr w:type="spellEnd"/>
+      <w:r>
+        <w:rPr>
+          <w:color w:val="000000" w:themeColor="text1"/>
+        </w:rPr>
+        <w:t xml:space="preserve"> of </w:t>
+      </w:r>
+      <w:proofErr w:type="spellStart"/>
+      <w:r>
+        <w:rPr>
+          <w:color w:val="000000" w:themeColor="text1"/>
+        </w:rPr>
+        <w:t>Work</w:t>
+      </w:r>
+      <w:proofErr w:type="spellEnd"/>
+      <w:r>
+        <w:rPr>
+          <w:color w:val="000000" w:themeColor="text1"/>
+        </w:rPr>
+        <w:t xml:space="preserve"> </w:t>
+      </w:r>
+      <w:proofErr w:type="spellStart"/>
+      <w:r>
+        <w:rPr>
+          <w:color w:val="000000" w:themeColor="text1"/>
+        </w:rPr>
+        <w:t>Scheduled</w:t>
+      </w:r>
+      <w:proofErr w:type="spellEnd"/>
+      <w:r>
+        <w:rPr>
+          <w:color w:val="000000" w:themeColor="text1"/>
+        </w:rPr>
+        <w:t>, es decir, el PV total, el costo real del trabajo ejecutado ACWP por sus siglas en inglés de Actual</w:t>
+      </w:r>
+      <w:r>
+        <w:rPr>
+          <w:color w:val="000000" w:themeColor="text1"/>
+        </w:rPr>
+        <w:t xml:space="preserve"> </w:t>
+      </w:r>
+      <w:proofErr w:type="spellStart"/>
+      <w:r>
+        <w:rPr>
+          <w:color w:val="000000" w:themeColor="text1"/>
+        </w:rPr>
+        <w:t>Cost</w:t>
+      </w:r>
+      <w:proofErr w:type="spellEnd"/>
+      <w:r>
+        <w:rPr>
+          <w:color w:val="000000" w:themeColor="text1"/>
+        </w:rPr>
+        <w:t xml:space="preserve"> of </w:t>
+      </w:r>
+      <w:proofErr w:type="spellStart"/>
+      <w:r>
+        <w:rPr>
+          <w:color w:val="000000" w:themeColor="text1"/>
+        </w:rPr>
+        <w:t>Work</w:t>
+      </w:r>
+      <w:proofErr w:type="spellEnd"/>
+      <w:r>
+        <w:rPr>
+          <w:color w:val="000000" w:themeColor="text1"/>
+        </w:rPr>
+        <w:t xml:space="preserve"> </w:t>
+      </w:r>
+      <w:proofErr w:type="spellStart"/>
+      <w:r>
+        <w:rPr>
+          <w:color w:val="000000" w:themeColor="text1"/>
+        </w:rPr>
+        <w:t>Performed</w:t>
+      </w:r>
+      <w:proofErr w:type="spellEnd"/>
+      <w:r>
+        <w:rPr>
+          <w:color w:val="000000" w:themeColor="text1"/>
+        </w:rPr>
+        <w:t>, el valor ganado (EV), y el presupuesto hasta la conclusión (BAC). El concepto de Programación Ganada identifica el tiempo en el que la cantidad de Valor Ganado (EV)</w:t>
+      </w:r>
+      <w:r>
+        <w:rPr>
+          <w:color w:val="000000" w:themeColor="text1"/>
+        </w:rPr>
+        <w:t xml:space="preserve"> </w:t>
+      </w:r>
+      <w:r>
+        <w:rPr>
+          <w:color w:val="000000" w:themeColor="text1"/>
+        </w:rPr>
+        <w:t xml:space="preserve">acumulado debería haber alcanzado y calcula el desempeño del cronograma en términos de tiempo no costos. La Programación Ganada utiliza los </w:t>
+      </w:r>
+      <w:r>
+        <w:rPr>
+          <w:color w:val="000000" w:themeColor="text1"/>
+        </w:rPr>
+        <w:t xml:space="preserve">mismos valores e indicadores </w:t>
+      </w:r>
+      <w:r>
+        <w:rPr>
+          <w:color w:val="000000" w:themeColor="text1"/>
+        </w:rPr>
+        <w:t>de desempeño</w:t>
+      </w:r>
+      <w:r>
+        <w:rPr>
+          <w:color w:val="000000" w:themeColor="text1"/>
+        </w:rPr>
+        <w:t xml:space="preserve"> y ecuaciones basadas en el tiempo que son del </w:t>
+      </w:r>
+      <w:r>
+        <w:rPr>
+          <w:color w:val="000000" w:themeColor="text1"/>
+        </w:rPr>
+        <w:t>EVM</w:t>
+      </w:r>
+      <w:r>
+        <w:rPr>
+          <w:color w:val="000000" w:themeColor="text1"/>
+        </w:rPr>
+        <w:t xml:space="preserve"> tradicional para describir el desempeño del cronograma y así poder ayudar al gestor de proyecto o gestor de programa en una estimación más precisa del desempeño del cronograma (p. 2).</w:t>
+      </w:r>
+      <w:commentRangeEnd w:id="90"/>
+      <w:r>
+        <w:rPr>
+          <w:rStyle w:val="CommentReference"/>
+        </w:rPr>
+        <w:commentReference w:id="90"/>
+      </w:r>
+    </w:p>
+    <w:p>
+      <w:pPr>
+        <w:rPr>
+          <w:color w:val="000000" w:themeColor="text1"/>
+        </w:rPr>
+      </w:pPr>
+    </w:p>
+    <w:p>
+      <w:pPr>
+        <w:rPr>
+          <w:color w:val="000000" w:themeColor="text1"/>
+        </w:rPr>
+      </w:pPr>
+      <w:commentRangeStart w:id="91"/>
+      <w:r>
+        <w:rPr>
+          <w:color w:val="000000" w:themeColor="text1"/>
+        </w:rPr>
+        <w:t xml:space="preserve">Una de las deficiencias del EVM tradicional es como lo describe </w:t>
+      </w:r>
+      <w:r>
+        <w:rPr>
+          <w:color w:val="000000" w:themeColor="text1"/>
+        </w:rPr>
+        <w:t xml:space="preserve">J. </w:t>
+      </w:r>
+      <w:proofErr w:type="spellStart"/>
+      <w:r>
+        <w:rPr>
+          <w:color w:val="000000" w:themeColor="text1"/>
+        </w:rPr>
+        <w:t>Bruchey</w:t>
+      </w:r>
+      <w:proofErr w:type="spellEnd"/>
+      <w:r>
+        <w:rPr>
+          <w:color w:val="000000" w:themeColor="text1"/>
+        </w:rPr>
+        <w:t xml:space="preserve"> (2012)</w:t>
+      </w:r>
+      <w:r>
+        <w:rPr>
+          <w:color w:val="000000" w:themeColor="text1"/>
+        </w:rPr>
+        <w:t xml:space="preserve"> </w:t>
+      </w:r>
+      <w:r>
+        <w:rPr>
+          <w:color w:val="000000" w:themeColor="text1"/>
+        </w:rPr>
+        <w:t>que al terminar un proyecto</w:t>
+      </w:r>
+      <w:r>
+        <w:rPr>
+          <w:color w:val="000000" w:themeColor="text1"/>
+        </w:rPr>
+        <w:t xml:space="preserve"> los valores reales de SPI van a tender naturalmente a 1 </w:t>
+      </w:r>
+      <w:r>
+        <w:rPr>
+          <w:color w:val="000000" w:themeColor="text1"/>
+        </w:rPr>
+        <w:t>(p. 11)</w:t>
+      </w:r>
+      <w:r>
+        <w:rPr>
+          <w:color w:val="000000" w:themeColor="text1"/>
+        </w:rPr>
+        <w:t xml:space="preserve"> y como se mencionó anteriormente un valor de SPI igual a 1 debería describir un </w:t>
+      </w:r>
+      <w:r>
+        <w:rPr>
+          <w:color w:val="000000" w:themeColor="text1"/>
+        </w:rPr>
+        <w:lastRenderedPageBreak/>
+        <w:t>desempeño favorable de cronograma</w:t>
+      </w:r>
+      <w:r>
+        <w:rPr>
+          <w:color w:val="000000" w:themeColor="text1"/>
+        </w:rPr>
+        <w:t>.</w:t>
+      </w:r>
+      <w:r>
+        <w:rPr>
+          <w:color w:val="000000" w:themeColor="text1"/>
+        </w:rPr>
+        <w:t xml:space="preserve"> Como lo explica </w:t>
+      </w:r>
+      <w:r>
+        <w:rPr>
+          <w:color w:val="000000" w:themeColor="text1"/>
+        </w:rPr>
+        <w:t xml:space="preserve">J. </w:t>
+      </w:r>
+      <w:proofErr w:type="spellStart"/>
+      <w:r>
+        <w:rPr>
+          <w:color w:val="000000" w:themeColor="text1"/>
+        </w:rPr>
+        <w:t>Bruchey</w:t>
+      </w:r>
+      <w:proofErr w:type="spellEnd"/>
+      <w:r>
+        <w:rPr>
+          <w:color w:val="000000" w:themeColor="text1"/>
+        </w:rPr>
+        <w:t xml:space="preserve"> (2012)</w:t>
+      </w:r>
+      <w:r>
+        <w:rPr>
+          <w:color w:val="000000" w:themeColor="text1"/>
+        </w:rPr>
+        <w:t xml:space="preserve"> los métodos tradicionales de EVM, es decir, sin utilizar los cálculos de Programación Ganada, calculan la eficiencia del cronograma en base a los costos presupuestados y por lo tanto no pueden reflejar con precisión la eficiencia de cronograma respecto al tiempo. </w:t>
+      </w:r>
+      <w:r>
+        <w:rPr>
+          <w:color w:val="000000" w:themeColor="text1"/>
+        </w:rPr>
+        <w:t>En el momento en el que se termina un proyecto o programa, todo planeado es ejecutado de manera que el PV se igual al EV por lo que el valor del SPI es siempre 1. Entonces, el desempeño del cronograma basado en costos es siempre favorable para cualquier proyecto tanto si tiene una finalización adelantada a la esperada, si termina a tiempo o con retraso (p. 11)</w:t>
+      </w:r>
+      <w:r>
+        <w:rPr>
+          <w:color w:val="000000" w:themeColor="text1"/>
+        </w:rPr>
+        <w:t xml:space="preserve">. </w:t>
+      </w:r>
+      <w:commentRangeEnd w:id="91"/>
+      <w:r>
+        <w:rPr>
+          <w:rStyle w:val="CommentReference"/>
+        </w:rPr>
+        <w:commentReference w:id="91"/>
+      </w:r>
+    </w:p>
+    <w:p>
+      <w:pPr>
+        <w:rPr>
+          <w:color w:val="000000" w:themeColor="text1"/>
+        </w:rPr>
+      </w:pPr>
+    </w:p>
+    <w:p>
+      <w:pPr>
+        <w:spacing w:line="240" w:lineRule="auto"/>
+        <w:rPr>
+          <w:color w:val="000000" w:themeColor="text1"/>
+        </w:rPr>
+      </w:pPr>
+      <w:commentRangeStart w:id="92"/>
+      <w:r>
+        <w:rPr>
+          <w:color w:val="000000" w:themeColor="text1"/>
+        </w:rPr>
+        <w:t xml:space="preserve">Como se mencionó anteriormente la idea de Programación Ganada está relacionada a identificar el </w:t>
+      </w:r>
+      <w:r>
+        <w:rPr>
+          <w:color w:val="000000" w:themeColor="text1"/>
+        </w:rPr>
+        <w:t xml:space="preserve">momento en el que la cantidad de valor ganado acumulado debería haber sido ganada. Según W. </w:t>
+      </w:r>
+      <w:proofErr w:type="spellStart"/>
+      <w:r>
+        <w:rPr>
+          <w:color w:val="000000" w:themeColor="text1"/>
+        </w:rPr>
+        <w:t>Lipke</w:t>
+      </w:r>
+      <w:proofErr w:type="spellEnd"/>
+      <w:r>
+        <w:rPr>
+          <w:color w:val="000000" w:themeColor="text1"/>
+        </w:rPr>
+        <w:t xml:space="preserve"> (2006)</w:t>
+      </w:r>
+      <w:r>
+        <w:rPr>
+          <w:color w:val="000000" w:themeColor="text1"/>
+        </w:rPr>
+        <w:t xml:space="preserve"> </w:t>
+      </w:r>
+      <w:r>
+        <w:rPr>
+          <w:color w:val="000000" w:themeColor="text1"/>
+        </w:rPr>
+        <w:t>al determinar ese</w:t>
+      </w:r>
+      <w:r>
+        <w:rPr>
+          <w:color w:val="000000" w:themeColor="text1"/>
+        </w:rPr>
+        <w:t xml:space="preserve"> momento</w:t>
+      </w:r>
+      <w:r>
+        <w:rPr>
+          <w:color w:val="000000" w:themeColor="text1"/>
+        </w:rPr>
+        <w:t xml:space="preserve"> se pueden formar indicadores basados en el tiempo para proveer información para la gestión respecto a la variación del cronograma y a la eficiencia del desempeño de cronograma (p. 1)</w:t>
+      </w:r>
+      <w:r>
+        <w:rPr>
+          <w:color w:val="000000" w:themeColor="text1"/>
+        </w:rPr>
+        <w:t>.</w:t>
+      </w:r>
+      <w:commentRangeEnd w:id="92"/>
+      <w:r>
+        <w:rPr>
+          <w:rStyle w:val="CommentReference"/>
+        </w:rPr>
+        <w:commentReference w:id="92"/>
+      </w:r>
+    </w:p>
+    <w:p>
+      <w:pPr>
+        <w:spacing w:line="240" w:lineRule="auto"/>
+        <w:rPr>
+          <w:color w:val="000000" w:themeColor="text1"/>
+        </w:rPr>
+      </w:pPr>
+    </w:p>
+    <w:p>
+      <w:pPr>
+        <w:spacing w:line="240" w:lineRule="auto"/>
+        <w:rPr>
+          <w:color w:val="000000" w:themeColor="text1"/>
+        </w:rPr>
+      </w:pPr>
+      <w:commentRangeStart w:id="93"/>
+      <w:r>
+        <w:rPr>
+          <w:color w:val="000000" w:themeColor="text1"/>
+        </w:rPr>
+        <w:t xml:space="preserve">W. </w:t>
+      </w:r>
+      <w:proofErr w:type="spellStart"/>
+      <w:r>
+        <w:rPr>
+          <w:color w:val="000000" w:themeColor="text1"/>
+        </w:rPr>
+        <w:t>Lipke</w:t>
+      </w:r>
+      <w:proofErr w:type="spellEnd"/>
+      <w:r>
+        <w:rPr>
+          <w:color w:val="000000" w:themeColor="text1"/>
+        </w:rPr>
+        <w:t xml:space="preserve"> (2006) describe también como el Concepto de Programación Ganada ilustra la forma en la </w:t>
+      </w:r>
+      <w:r>
+        <w:rPr>
+          <w:color w:val="000000" w:themeColor="text1"/>
+        </w:rPr>
+        <w:t>que el ES es obtenido</w:t>
+      </w:r>
+      <w:r>
+        <w:rPr>
+          <w:color w:val="000000" w:themeColor="text1"/>
+        </w:rPr>
+        <w:t xml:space="preserve">. Proyectando de manera acumulativa al EV sobre la línea base del proyecto, se determina cuando el PV equivale al EV acumulado. Este punto de intersección identifica el momento en el tiempo en el que  la cantidad de EV debería haber alcanzado el mismo valor en relación al presupuesto. </w:t>
+      </w:r>
+      <w:r>
+        <w:rPr>
+          <w:color w:val="000000" w:themeColor="text1"/>
+        </w:rPr>
+        <w:t xml:space="preserve">Una vez que el ES es determinado ya se pueden crear los indicadores basados en el tiempo. Haciendo posible comparar cuando el proyecto está a tiempo respecto a lo que se esperaba en relación a la línea base del proyecto </w:t>
+      </w:r>
+      <w:r>
+        <w:rPr>
+          <w:color w:val="000000" w:themeColor="text1"/>
+        </w:rPr>
+        <w:t>(p. 2)</w:t>
+      </w:r>
+      <w:r>
+        <w:rPr>
+          <w:color w:val="000000" w:themeColor="text1"/>
+        </w:rPr>
+        <w:t>.</w:t>
+      </w:r>
+      <w:r>
+        <w:rPr>
+          <w:color w:val="000000" w:themeColor="text1"/>
+        </w:rPr>
+        <w:t xml:space="preserve"> </w:t>
+      </w:r>
+      <w:commentRangeEnd w:id="93"/>
+      <w:r>
+        <w:rPr>
+          <w:rStyle w:val="CommentReference"/>
+        </w:rPr>
+        <w:commentReference w:id="93"/>
+      </w:r>
+    </w:p>
+    <w:p>
+      <w:pPr>
+        <w:spacing w:line="240" w:lineRule="auto"/>
+        <w:rPr>
+          <w:color w:val="000000" w:themeColor="text1"/>
+        </w:rPr>
+      </w:pPr>
+    </w:p>
+    <w:p>
+      <w:pPr>
+        <w:spacing w:line="240" w:lineRule="auto"/>
+        <w:rPr>
+          <w:color w:val="000000" w:themeColor="text1"/>
+        </w:rPr>
+      </w:pPr>
+      <w:commentRangeStart w:id="94"/>
+      <w:r>
+        <w:rPr>
+          <w:color w:val="000000" w:themeColor="text1"/>
+        </w:rPr>
+        <w:t xml:space="preserve">Otro concepto que tiene crucial importancia en los cálculos de Programación Ganada es el de </w:t>
+      </w:r>
+      <w:r>
+        <w:rPr>
+          <w:color w:val="000000" w:themeColor="text1"/>
+        </w:rPr>
+        <w:t>Tiempo Real o Tiempo Actual, el cual es muchas veces referido como AT por sus siglas del inglés de Actual Time.</w:t>
+      </w:r>
+      <w:r>
+        <w:rPr>
+          <w:color w:val="000000" w:themeColor="text1"/>
+        </w:rPr>
+        <w:t xml:space="preserve"> W</w:t>
+      </w:r>
+      <w:r>
+        <w:rPr>
+          <w:color w:val="000000" w:themeColor="text1"/>
+        </w:rPr>
+        <w:t xml:space="preserve">. </w:t>
+      </w:r>
+      <w:proofErr w:type="spellStart"/>
+      <w:r>
+        <w:rPr>
+          <w:color w:val="000000" w:themeColor="text1"/>
+        </w:rPr>
+        <w:t>Lipke</w:t>
+      </w:r>
+      <w:proofErr w:type="spellEnd"/>
+      <w:r>
+        <w:rPr>
+          <w:color w:val="000000" w:themeColor="text1"/>
+        </w:rPr>
+        <w:t xml:space="preserve"> (2006)</w:t>
+      </w:r>
+      <w:r>
+        <w:rPr>
+          <w:color w:val="000000" w:themeColor="text1"/>
+        </w:rPr>
+        <w:t xml:space="preserve"> </w:t>
+      </w:r>
+      <w:r>
+        <w:rPr>
+          <w:color w:val="000000" w:themeColor="text1"/>
+        </w:rPr>
+        <w:t xml:space="preserve">define al AT como la duración en la el EV acumulado es registrado </w:t>
+      </w:r>
+      <w:r>
+        <w:rPr>
+          <w:color w:val="000000" w:themeColor="text1"/>
+        </w:rPr>
+        <w:t>(p. 2)</w:t>
+      </w:r>
+      <w:r>
+        <w:rPr>
+          <w:color w:val="000000" w:themeColor="text1"/>
+        </w:rPr>
+        <w:t>.</w:t>
+      </w:r>
+      <w:commentRangeEnd w:id="94"/>
+      <w:r>
+        <w:rPr>
+          <w:rStyle w:val="CommentReference"/>
+        </w:rPr>
+        <w:commentReference w:id="94"/>
+      </w:r>
+    </w:p>
+    <w:p>
+      <w:pPr>
+        <w:spacing w:line="240" w:lineRule="auto"/>
+        <w:rPr>
+          <w:color w:val="000000" w:themeColor="text1"/>
+        </w:rPr>
+      </w:pPr>
+    </w:p>
+    <w:p>
+      <w:pPr>
+        <w:spacing w:line="240" w:lineRule="auto"/>
+        <w:rPr>
+          <w:color w:val="000000" w:themeColor="text1"/>
+        </w:rPr>
+      </w:pPr>
+    </w:p>
+    <w:p>
+      <w:pPr>
+        <w:rPr>
+          <w:color w:val="000000" w:themeColor="text1"/>
+        </w:rPr>
+      </w:pPr>
+    </w:p>
+    <w:p>
+      <w:pPr>
+        <w:rPr>
+          <w:color w:val="000000" w:themeColor="text1"/>
+        </w:rPr>
+      </w:pPr>
+      <w:r>
+        <w:rPr>
+          <w:color w:val="000000" w:themeColor="text1"/>
+        </w:rPr>
+        <w:t xml:space="preserve"> </w:t>
+      </w:r>
+    </w:p>
+    <w:p>
+      <w:pPr>
+        <w:rPr>
+          <w:color w:val="000000" w:themeColor="text1"/>
+        </w:rPr>
+      </w:pPr>
+    </w:p>
+    <w:p>
+      <w:pPr>
+        <w:rPr>
+          <w:color w:val="000000" w:themeColor="text1"/>
+        </w:rPr>
+      </w:pPr>
+      <w:r>
+        <w:rPr>
+          <w:color w:val="000000" w:themeColor="text1"/>
+        </w:rPr>
+        <w:tab/>
+      </w:r>
+      <w:r>
+        <w:rPr>
+          <w:color w:val="000000" w:themeColor="text1"/>
+        </w:rPr>
+        <w:t xml:space="preserve"> </w:t>
+      </w:r>
+    </w:p>
+    <w:p>
+      <w:pPr>
+        <w:rPr>
+          <w:color w:val="000000" w:themeColor="text1"/>
+        </w:rPr>
+      </w:pPr>
+      <w:r>
+        <w:rPr>
+          <w:color w:val="000000" w:themeColor="text1"/>
+        </w:rPr>
+        <w:tab/>
+      </w:r>
+    </w:p>
+    <w:p>
+      <w:pPr>
+        <w:rPr>
+          <w:color w:val="000000" w:themeColor="text1"/>
+        </w:rPr>
+      </w:pPr>
+    </w:p>
+    <w:p>
+      <w:pPr>
         <w:rPr>
           <w:b/>
           <w:bCs/>
@@ -37642,8 +38588,20 @@
           <w:szCs w:val="24"/>
           <w:lang w:eastAsia="en-US"/>
         </w:rPr>
+      </w:pPr>
+      <w:r>
+        <w:rPr>
+          <w:b/>
+          <w:bCs/>
+          <w:color w:val="000000" w:themeColor="text1"/>
+          <w:sz w:val="24"/>
+          <w:szCs w:val="24"/>
+          <w:lang w:eastAsia="en-US"/>
+        </w:rPr>
         <w:br w:type="page"/>
       </w:r>
+      <w:bookmarkStart w:id="95" w:name="_GoBack"/>
+      <w:bookmarkEnd w:id="95"/>
     </w:p>
     <w:p>
       <w:pPr>
@@ -38487,7 +39445,7 @@
           <w:lang w:val="es-ES_tradnl" w:eastAsia="en-US"/>
         </w:rPr>
       </w:pPr>
-      <w:bookmarkStart w:id="86" w:name="_Toc464123306"/>
+      <w:bookmarkStart w:id="96" w:name="_Toc464123306"/>
       <w:r>
         <w:rPr>
           <w:rFonts w:eastAsia="Times New Roman"/>
@@ -38498,7 +39456,7 @@
         <w:lastRenderedPageBreak/>
         <w:t>Recopilación de datos para EVM</w:t>
       </w:r>
-      <w:bookmarkEnd w:id="86"/>
+      <w:bookmarkEnd w:id="96"/>
     </w:p>
     <w:p>
       <w:pPr>
@@ -38509,7 +39467,7 @@
           <w:lang w:val="es-ES_tradnl"/>
         </w:rPr>
       </w:pPr>
-      <w:bookmarkStart w:id="87" w:name="_Toc464123307"/>
+      <w:bookmarkStart w:id="97" w:name="_Toc464123307"/>
       <w:r>
         <w:rPr>
           <w:rFonts w:eastAsia="Times New Roman"/>
@@ -38519,7 +39477,7 @@
         </w:rPr>
         <w:t xml:space="preserve">Gestión de </w:t>
       </w:r>
-      <w:bookmarkEnd w:id="87"/>
+      <w:bookmarkEnd w:id="97"/>
       <w:r>
         <w:rPr>
           <w:rFonts w:eastAsia="Times New Roman"/>
@@ -38637,7 +39595,7 @@
         </w:rPr>
         <w:t xml:space="preserve"> </w:t>
       </w:r>
-      <w:commentRangeStart w:id="88"/>
+      <w:commentRangeStart w:id="98"/>
       <w:r>
         <w:rPr>
           <w:rFonts w:ascii="Arial" w:hAnsi="Arial" w:cs="Arial"/>
@@ -38646,7 +39604,7 @@
         </w:rPr>
         <w:t xml:space="preserve">eliminar </w:t>
       </w:r>
-      <w:commentRangeEnd w:id="88"/>
+      <w:commentRangeEnd w:id="98"/>
       <w:r>
         <w:rPr>
           <w:rStyle w:val="CommentReference"/>
@@ -38654,7 +39612,7 @@
           <w:color w:val="000000"/>
           <w:lang w:val="es-ES_tradnl" w:eastAsia="es-ES"/>
         </w:rPr>
-        <w:commentReference w:id="88"/>
+        <w:commentReference w:id="98"/>
       </w:r>
       <w:r>
         <w:rPr>
@@ -38730,7 +39688,7 @@
           <w:lang w:val="es-ES_tradnl"/>
         </w:rPr>
       </w:pPr>
-      <w:bookmarkStart w:id="89" w:name="_Toc464123308"/>
+      <w:bookmarkStart w:id="99" w:name="_Toc464123308"/>
       <w:r>
         <w:rPr>
           <w:rFonts w:eastAsia="Times New Roman"/>
@@ -38740,7 +39698,7 @@
         </w:rPr>
         <w:t>Valor Planificado:</w:t>
       </w:r>
-      <w:bookmarkEnd w:id="89"/>
+      <w:bookmarkEnd w:id="99"/>
       <w:r>
         <w:rPr>
           <w:rFonts w:eastAsia="Times New Roman"/>
@@ -39960,7 +40918,7 @@
           <w:lang w:val="es-ES_tradnl"/>
         </w:rPr>
       </w:pPr>
-      <w:bookmarkStart w:id="90" w:name="_Toc464123309"/>
+      <w:bookmarkStart w:id="100" w:name="_Toc464123309"/>
       <w:r>
         <w:rPr>
           <w:rFonts w:eastAsia="Times New Roman"/>
@@ -39970,7 +40928,7 @@
         </w:rPr>
         <w:t>Registros y Costo Real:</w:t>
       </w:r>
-      <w:bookmarkEnd w:id="90"/>
+      <w:bookmarkEnd w:id="100"/>
     </w:p>
     <w:p>
       <w:pPr>
@@ -40057,7 +41015,7 @@
           <w:lang w:val="es-ES_tradnl"/>
         </w:rPr>
       </w:pPr>
-      <w:bookmarkStart w:id="91" w:name="_Toc464123310"/>
+      <w:bookmarkStart w:id="101" w:name="_Toc464123310"/>
       <w:r>
         <w:rPr>
           <w:rFonts w:eastAsia="Times New Roman"/>
@@ -40067,7 +41025,7 @@
         </w:rPr>
         <w:t>Valor Ganado:</w:t>
       </w:r>
-      <w:bookmarkEnd w:id="91"/>
+      <w:bookmarkEnd w:id="101"/>
       <w:r>
         <w:rPr>
           <w:rFonts w:eastAsia="Times New Roman"/>
@@ -40710,7 +41668,7 @@
           <w:lang w:val="es-ES_tradnl"/>
         </w:rPr>
       </w:pPr>
-      <w:bookmarkStart w:id="92" w:name="_Toc464123311"/>
+      <w:bookmarkStart w:id="102" w:name="_Toc464123311"/>
       <w:r>
         <w:rPr>
           <w:rFonts w:eastAsia="Times New Roman"/>
@@ -40729,7 +41687,7 @@
         </w:rPr>
         <w:t>rocesamiento y almacenamiento:</w:t>
       </w:r>
-      <w:bookmarkEnd w:id="92"/>
+      <w:bookmarkEnd w:id="102"/>
       <w:r>
         <w:rPr>
           <w:rFonts w:eastAsia="Times New Roman"/>
@@ -40855,7 +41813,7 @@
           <w:lang w:val="es-ES_tradnl"/>
         </w:rPr>
       </w:pPr>
-      <w:commentRangeStart w:id="93"/>
+      <w:commentRangeStart w:id="103"/>
       <w:r>
         <w:rPr>
           <w:rFonts w:ascii="Arial" w:hAnsi="Arial" w:cs="Arial"/>
@@ -41034,7 +41992,7 @@
         <w:t>Técnicas mixtas</w:t>
       </w:r>
     </w:p>
-    <w:commentRangeEnd w:id="93"/>
+    <w:commentRangeEnd w:id="103"/>
     <w:p>
       <w:pPr>
         <w:pStyle w:val="NormalWeb"/>
@@ -41053,7 +42011,7 @@
           <w:color w:val="000000"/>
           <w:lang w:val="es-ES_tradnl" w:eastAsia="es-ES"/>
         </w:rPr>
-        <w:commentReference w:id="93"/>
+        <w:commentReference w:id="103"/>
       </w:r>
     </w:p>
     <w:p>
@@ -44457,7 +45415,6 @@
           <w:color w:val="000000" w:themeColor="text1"/>
         </w:rPr>
       </w:pPr>
-      <w:bookmarkStart w:id="94" w:name="_GoBack"/>
       <w:r>
         <w:rPr>
           <w:rFonts w:eastAsia="Times New Roman"/>
@@ -45809,7 +46766,6 @@
         </w:rPr>
       </w:pPr>
     </w:p>
-    <w:bookmarkEnd w:id="94"/>
     <w:sectPr>
       <w:footerReference w:type="even" r:id="rId46"/>
       <w:footerReference w:type="default" r:id="rId47"/>
@@ -45848,7 +46804,7 @@
       <w:proofErr w:type="spellEnd"/>
     </w:p>
   </w:comment>
-  <w:comment w:id="88" w:author="Microsoft Office User" w:date="2016-09-06T09:34:00Z" w:initials="MOU">
+  <w:comment w:id="86" w:author="Microsoft Office User" w:date="2017-03-04T13:30:00Z" w:initials="Office">
     <w:p>
       <w:pPr>
         <w:pStyle w:val="CommentText"/>
@@ -45859,6 +46815,164 @@
         </w:rPr>
         <w:annotationRef/>
       </w:r>
+      <w:proofErr w:type="spellStart"/>
+      <w:r>
+        <w:t>intro</w:t>
+      </w:r>
+      <w:proofErr w:type="spellEnd"/>
+    </w:p>
+  </w:comment>
+  <w:comment w:id="87" w:author="Microsoft Office User" w:date="2017-03-04T13:30:00Z" w:initials="Office">
+    <w:p>
+      <w:pPr>
+        <w:pStyle w:val="CommentText"/>
+      </w:pPr>
+      <w:r>
+        <w:rPr>
+          <w:rStyle w:val="CommentReference"/>
+        </w:rPr>
+        <w:annotationRef/>
+      </w:r>
+      <w:r>
+        <w:t>EVM incompleto</w:t>
+      </w:r>
+    </w:p>
+  </w:comment>
+  <w:comment w:id="88" w:author="Microsoft Office User" w:date="2017-03-04T13:30:00Z" w:initials="Office">
+    <w:p>
+      <w:pPr>
+        <w:pStyle w:val="CommentText"/>
+      </w:pPr>
+      <w:r>
+        <w:rPr>
+          <w:rStyle w:val="CommentReference"/>
+        </w:rPr>
+        <w:annotationRef/>
+      </w:r>
+      <w:r>
+        <w:t>Definición</w:t>
+      </w:r>
+    </w:p>
+    <w:p>
+      <w:pPr>
+        <w:pStyle w:val="CommentText"/>
+      </w:pPr>
+    </w:p>
+  </w:comment>
+  <w:comment w:id="89" w:author="Microsoft Office User" w:date="2017-03-04T18:30:00Z" w:initials="Office">
+    <w:p>
+      <w:pPr>
+        <w:pStyle w:val="CommentText"/>
+      </w:pPr>
+      <w:r>
+        <w:rPr>
+          <w:rStyle w:val="CommentReference"/>
+        </w:rPr>
+        <w:annotationRef/>
+      </w:r>
+      <w:r>
+        <w:t>historia</w:t>
+      </w:r>
+    </w:p>
+  </w:comment>
+  <w:comment w:id="90" w:author="Microsoft Office User" w:date="2017-03-04T18:30:00Z" w:initials="Office">
+    <w:p>
+      <w:pPr>
+        <w:pStyle w:val="CommentText"/>
+      </w:pPr>
+      <w:r>
+        <w:rPr>
+          <w:rStyle w:val="CommentReference"/>
+        </w:rPr>
+        <w:annotationRef/>
+      </w:r>
+      <w:proofErr w:type="spellStart"/>
+      <w:r>
+        <w:t>intro</w:t>
+      </w:r>
+      <w:proofErr w:type="spellEnd"/>
+    </w:p>
+  </w:comment>
+  <w:comment w:id="91" w:author="Microsoft Office User" w:date="2017-03-04T18:29:00Z" w:initials="Office">
+    <w:p>
+      <w:pPr>
+        <w:pStyle w:val="CommentText"/>
+      </w:pPr>
+      <w:r>
+        <w:rPr>
+          <w:rStyle w:val="CommentReference"/>
+        </w:rPr>
+        <w:annotationRef/>
+      </w:r>
+      <w:r>
+        <w:t>SPI</w:t>
+      </w:r>
+    </w:p>
+  </w:comment>
+  <w:comment w:id="92" w:author="Microsoft Office User" w:date="2017-03-04T20:30:00Z" w:initials="Office">
+    <w:p>
+      <w:pPr>
+        <w:pStyle w:val="CommentText"/>
+      </w:pPr>
+      <w:r>
+        <w:rPr>
+          <w:rStyle w:val="CommentReference"/>
+        </w:rPr>
+        <w:annotationRef/>
+      </w:r>
+      <w:proofErr w:type="spellStart"/>
+      <w:r>
+        <w:t>Definción</w:t>
+      </w:r>
+      <w:proofErr w:type="spellEnd"/>
+      <w:r>
+        <w:t xml:space="preserve"> CONTINUACION</w:t>
+      </w:r>
+    </w:p>
+  </w:comment>
+  <w:comment w:id="93" w:author="Microsoft Office User" w:date="2017-03-04T20:30:00Z" w:initials="Office">
+    <w:p>
+      <w:pPr>
+        <w:pStyle w:val="CommentText"/>
+      </w:pPr>
+      <w:r>
+        <w:rPr>
+          <w:rStyle w:val="CommentReference"/>
+        </w:rPr>
+        <w:annotationRef/>
+      </w:r>
+      <w:r>
+        <w:t>Concepto proyección</w:t>
+      </w:r>
+    </w:p>
+  </w:comment>
+  <w:comment w:id="94" w:author="Microsoft Office User" w:date="2017-03-04T20:31:00Z" w:initials="Office">
+    <w:p>
+      <w:pPr>
+        <w:pStyle w:val="CommentText"/>
+      </w:pPr>
+      <w:r>
+        <w:rPr>
+          <w:rStyle w:val="CommentReference"/>
+        </w:rPr>
+        <w:annotationRef/>
+      </w:r>
+      <w:r>
+        <w:t>ACTUAL TIME</w:t>
+      </w:r>
+    </w:p>
+  </w:comment>
+  <w:comment w:id="98" w:author="Microsoft Office User" w:date="2016-09-06T09:34:00Z" w:initials="MOU">
+    <w:p>
+      <w:pPr>
+        <w:pStyle w:val="CommentText"/>
+      </w:pPr>
+      <w:r>
+        <w:rPr>
+          <w:rStyle w:val="CommentReference"/>
+        </w:rPr>
+        <w:annotationRef/>
+      </w:r>
       <w:r>
         <w:t xml:space="preserve">Definir si se podrán o no eliminar. Creo que se debería poder, </w:t>
       </w:r>
@@ -45872,7 +46986,7 @@
       </w:r>
     </w:p>
   </w:comment>
-  <w:comment w:id="93" w:author="Microsoft Office User" w:date="2016-09-04T16:26:00Z" w:initials="Office">
+  <w:comment w:id="103" w:author="Microsoft Office User" w:date="2016-09-04T16:26:00Z" w:initials="Office">
     <w:p>
       <w:pPr>
         <w:pStyle w:val="CommentText"/>
@@ -45899,6 +47013,15 @@
 <file path=word/commentsExtended.xml><?xml version="1.0" encoding="utf-8"?>
 <w15:commentsEx xmlns:wpc="http://schemas.microsoft.com/office/word/2010/wordprocessingCanvas" xmlns:mo="http://schemas.microsoft.com/office/mac/office/2008/main" xmlns:mc="http://schemas.openxmlformats.org/markup-compatibility/2006" xmlns:mv="urn:schemas-microsoft-com:mac:vml" xmlns:o="urn:schemas-microsoft-com:office:office" xmlns:r="http://schemas.openxmlformats.org/officeDocument/2006/relationships" xmlns:m="http://schemas.openxmlformats.org/officeDocument/2006/math" xmlns:v="urn:schemas-microsoft-com:vml" xmlns:wp14="http://schemas.microsoft.com/office/word/2010/wordprocessingDrawing" xmlns:wp="http://schemas.openxmlformats.org/drawingml/2006/wordprocessingDrawing" xmlns:w10="urn:schemas-microsoft-com:office:word" xmlns:w="http://schemas.openxmlformats.org/wordprocessingml/2006/main" xmlns:w14="http://schemas.microsoft.com/office/word/2010/wordml" xmlns:w15="http://schemas.microsoft.com/office/word/2012/wordml" xmlns:wpg="http://schemas.microsoft.com/office/word/2010/wordprocessingGroup" xmlns:wpi="http://schemas.microsoft.com/office/word/2010/wordprocessingInk" xmlns:wne="http://schemas.microsoft.com/office/word/2006/wordml" xmlns:wps="http://schemas.microsoft.com/office/word/2010/wordprocessingShape" mc:Ignorable="w14 w15 wp14">
   <w15:commentEx w15:paraId="14D52DB7" w15:done="0"/>
+  <w15:commentEx w15:paraId="71BFA99B" w15:done="0"/>
+  <w15:commentEx w15:paraId="33CA15E4" w15:done="0"/>
+  <w15:commentEx w15:paraId="5F8BB926" w15:done="0"/>
+  <w15:commentEx w15:paraId="3F64B288" w15:done="0"/>
+  <w15:commentEx w15:paraId="0B5F167C" w15:done="0"/>
+  <w15:commentEx w15:paraId="4A96C9E2" w15:done="0"/>
+  <w15:commentEx w15:paraId="4233E5B6" w15:done="0"/>
+  <w15:commentEx w15:paraId="24EEED42" w15:done="0"/>
+  <w15:commentEx w15:paraId="2EAF19CF" w15:done="0"/>
   <w15:commentEx w15:paraId="0B8343E1" w15:done="0"/>
   <w15:commentEx w15:paraId="55F930A7" w15:done="0"/>
 </w15:commentsEx>
@@ -46000,7 +47123,7 @@
         <w:rStyle w:val="PageNumber"/>
         <w:noProof/>
       </w:rPr>
-      <w:t>66</w:t>
+      <w:t>69</w:t>
     </w:r>
     <w:r>
       <w:rPr>
@@ -53800,7 +54923,7 @@
   <w:style w:type="paragraph" w:default="1" w:styleId="Normal">
     <w:name w:val="Normal"/>
     <w:qFormat/>
-    <w:rsid w:val="00AD3A7C"/>
+    <w:rsid w:val="00093586"/>
     <w:rPr>
       <w:lang w:val="es-ES_tradnl"/>
     </w:rPr>
@@ -54738,7 +55861,7 @@
 </file>
 
 <file path=customXml/itemProps1.xml><?xml version="1.0" encoding="utf-8"?>
-<ds:datastoreItem xmlns:ds="http://schemas.openxmlformats.org/officeDocument/2006/customXml" ds:itemID="{018A23E8-BA8F-C64D-AE42-5C4FF07CC649}">
+<ds:datastoreItem xmlns:ds="http://schemas.openxmlformats.org/officeDocument/2006/customXml" ds:itemID="{E9C0DCEE-9CAA-FA48-B0AA-EE32DB693100}">
   <ds:schemaRefs>
     <ds:schemaRef ds:uri="http://schemas.openxmlformats.org/officeDocument/2006/bibliography"/>
   </ds:schemaRefs>

</xml_diff>

<commit_message>
Added information about default evm calculation frequency.
</commit_message>
<xml_diff>
--- a/final_doc/Complete_doc-before-upload.docx
+++ b/final_doc/Complete_doc-before-upload.docx
@@ -29586,37 +29586,55 @@
           <w:sz w:val="24"/>
           <w:szCs w:val="24"/>
         </w:rPr>
-        <w:t xml:space="preserve"> Insider. </w:t>
-      </w:r>
-    </w:p>
-    <w:p>
-      <w:pPr>
-        <w:jc w:val="both"/>
+        <w:t xml:space="preserve"> Insider</w:t>
+      </w:r>
+      <w:r>
         <w:rPr>
           <w:bCs/>
           <w:color w:val="000000" w:themeColor="text1"/>
           <w:sz w:val="24"/>
           <w:szCs w:val="24"/>
         </w:rPr>
-      </w:pPr>
-    </w:p>
-    <w:p>
-      <w:pPr>
-        <w:jc w:val="both"/>
+        <w:t xml:space="preserve"> (2016)</w:t>
+      </w:r>
+      <w:r>
         <w:rPr>
           <w:bCs/>
           <w:color w:val="000000" w:themeColor="text1"/>
           <w:sz w:val="24"/>
           <w:szCs w:val="24"/>
         </w:rPr>
-      </w:pPr>
-      <w:r>
+        <w:t xml:space="preserve">. </w:t>
+      </w:r>
+    </w:p>
+    <w:p>
+      <w:pPr>
+        <w:jc w:val="both"/>
         <w:rPr>
           <w:bCs/>
           <w:color w:val="000000" w:themeColor="text1"/>
           <w:sz w:val="24"/>
           <w:szCs w:val="24"/>
         </w:rPr>
+      </w:pPr>
+    </w:p>
+    <w:p>
+      <w:pPr>
+        <w:jc w:val="both"/>
+        <w:rPr>
+          <w:bCs/>
+          <w:color w:val="000000" w:themeColor="text1"/>
+          <w:sz w:val="24"/>
+          <w:szCs w:val="24"/>
+        </w:rPr>
+      </w:pPr>
+      <w:r>
+        <w:rPr>
+          <w:bCs/>
+          <w:color w:val="000000" w:themeColor="text1"/>
+          <w:sz w:val="24"/>
+          <w:szCs w:val="24"/>
+        </w:rPr>
         <w:t>Las otras opciones para el campo d</w:t>
       </w:r>
       <w:r>
@@ -29658,9 +29676,85 @@
           <w:szCs w:val="24"/>
         </w:rPr>
         <w:t>A su vez el usuario puede creer su propio campo a seguir en caso de que estos resultasen insuficientes.</w:t>
+      </w:r>
+    </w:p>
+    <w:p>
+      <w:pPr>
+        <w:jc w:val="both"/>
+        <w:rPr>
+          <w:bCs/>
+          <w:color w:val="000000" w:themeColor="text1"/>
+          <w:sz w:val="24"/>
+          <w:szCs w:val="24"/>
+        </w:rPr>
+      </w:pPr>
+    </w:p>
+    <w:p>
+      <w:pPr>
+        <w:jc w:val="both"/>
+        <w:rPr>
+          <w:bCs/>
+          <w:color w:val="000000" w:themeColor="text1"/>
+          <w:sz w:val="24"/>
+          <w:szCs w:val="24"/>
+        </w:rPr>
+      </w:pPr>
+      <w:r>
+        <w:rPr>
+          <w:bCs/>
+          <w:color w:val="000000" w:themeColor="text1"/>
+          <w:sz w:val="24"/>
+          <w:szCs w:val="24"/>
+        </w:rPr>
+        <w:t>Con respecto a la frecuencia de los cálculos evaluativos de EVM, esta es de 7 días</w:t>
+      </w:r>
+      <w:r>
+        <w:rPr>
+          <w:bCs/>
+          <w:color w:val="000000" w:themeColor="text1"/>
+          <w:sz w:val="24"/>
+          <w:szCs w:val="24"/>
+        </w:rPr>
+        <w:t>, para mantener un control frecuente que permita la rápida detección de puntos de error que podrían llevar a fallas de mayor magnitud</w:t>
+      </w:r>
+      <w:r>
+        <w:rPr>
+          <w:bCs/>
+          <w:color w:val="000000" w:themeColor="text1"/>
+          <w:sz w:val="24"/>
+          <w:szCs w:val="24"/>
+        </w:rPr>
+        <w:t>.</w:t>
+      </w:r>
+      <w:r>
+        <w:rPr>
+          <w:bCs/>
+          <w:color w:val="000000" w:themeColor="text1"/>
+          <w:sz w:val="24"/>
+          <w:szCs w:val="24"/>
+        </w:rPr>
+        <w:t xml:space="preserve"> Esta frecuencia </w:t>
       </w:r>
       <w:bookmarkStart w:id="87" w:name="_GoBack"/>
       <w:bookmarkEnd w:id="87"/>
+      <w:r>
+        <w:rPr>
+          <w:bCs/>
+          <w:color w:val="000000" w:themeColor="text1"/>
+          <w:sz w:val="24"/>
+          <w:szCs w:val="24"/>
+        </w:rPr>
+        <w:t>puede ser cambiada de acuerdo a las necesidades del proyecto.</w:t>
+      </w:r>
+      <w:r>
+        <w:rPr>
+          <w:bCs/>
+          <w:color w:val="000000" w:themeColor="text1"/>
+          <w:sz w:val="24"/>
+          <w:szCs w:val="24"/>
+        </w:rPr>
+        <w:t xml:space="preserve"> </w:t>
+      </w:r>
     </w:p>
     <w:p>
       <w:pPr>
@@ -43836,7 +43930,7 @@
 </file>
 
 <file path=customXml/itemProps1.xml><?xml version="1.0" encoding="utf-8"?>
-<ds:datastoreItem xmlns:ds="http://schemas.openxmlformats.org/officeDocument/2006/customXml" ds:itemID="{F872AF53-92BB-CC4D-96E7-EB991A3555F6}">
+<ds:datastoreItem xmlns:ds="http://schemas.openxmlformats.org/officeDocument/2006/customXml" ds:itemID="{6ACDF80F-926F-3445-9F33-622DA0A1AA6E}">
   <ds:schemaRefs>
     <ds:schemaRef ds:uri="http://schemas.openxmlformats.org/officeDocument/2006/bibliography"/>
   </ds:schemaRefs>

</xml_diff>

<commit_message>
Added comments to document about earned scheduled.
</commit_message>
<xml_diff>
--- a/final_doc/Complete_doc-before-upload.docx
+++ b/final_doc/Complete_doc-before-upload.docx
@@ -12922,7 +12922,6 @@
         </w:rPr>
         <w:t> </w:t>
       </w:r>
-      <w:proofErr w:type="spellStart"/>
       <w:r>
         <w:rPr>
           <w:rFonts w:eastAsia="Times New Roman"/>
@@ -12933,7 +12932,6 @@
         </w:rPr>
         <w:t>que</w:t>
       </w:r>
-      <w:proofErr w:type="spellEnd"/>
       <w:r>
         <w:rPr>
           <w:rFonts w:eastAsia="Arial Unicode MS"/>
@@ -12991,6 +12989,7 @@
         </w:rPr>
         <w:t> </w:t>
       </w:r>
+      <w:proofErr w:type="spellStart"/>
       <w:r>
         <w:rPr>
           <w:rFonts w:eastAsia="Times New Roman"/>
@@ -13001,6 +13000,7 @@
         </w:rPr>
         <w:t>en</w:t>
       </w:r>
+      <w:proofErr w:type="spellEnd"/>
       <w:r>
         <w:rPr>
           <w:rFonts w:eastAsia="Arial Unicode MS"/>
@@ -28797,25 +28797,7 @@
           <w:color w:val="000000" w:themeColor="text1"/>
           <w:lang w:val="es-ES_tradnl"/>
         </w:rPr>
-        <w:t xml:space="preserve"> to </w:t>
-      </w:r>
-      <w:proofErr w:type="spellStart"/>
-      <w:r>
-        <w:rPr>
-          <w:rFonts w:ascii="Arial" w:hAnsi="Arial" w:cs="Arial"/>
-          <w:color w:val="000000" w:themeColor="text1"/>
-          <w:lang w:val="es-ES_tradnl"/>
-        </w:rPr>
-        <w:t>integrate</w:t>
-      </w:r>
-      <w:proofErr w:type="spellEnd"/>
-      <w:r>
-        <w:rPr>
-          <w:rFonts w:ascii="Arial" w:hAnsi="Arial" w:cs="Arial"/>
-          <w:color w:val="000000" w:themeColor="text1"/>
-          <w:lang w:val="es-ES_tradnl"/>
-        </w:rPr>
-        <w:t xml:space="preserve"> </w:t>
+        <w:t xml:space="preserve"> to integrate </w:t>
       </w:r>
       <w:proofErr w:type="spellStart"/>
       <w:r>
@@ -35477,25 +35459,7 @@
           <w:color w:val="000000" w:themeColor="text1"/>
           <w:lang w:val="es-ES_tradnl"/>
         </w:rPr>
-        <w:t xml:space="preserve">EAC: La estimación al concluir, también conocida como EAC por sus siglas en inglés de </w:t>
-      </w:r>
-      <w:proofErr w:type="spellStart"/>
-      <w:r>
-        <w:rPr>
-          <w:rFonts w:ascii="Arial" w:hAnsi="Arial" w:cs="Arial"/>
-          <w:color w:val="000000" w:themeColor="text1"/>
-          <w:lang w:val="es-ES_tradnl"/>
-        </w:rPr>
-        <w:t>Estimate</w:t>
-      </w:r>
-      <w:proofErr w:type="spellEnd"/>
-      <w:r>
-        <w:rPr>
-          <w:rFonts w:ascii="Arial" w:hAnsi="Arial" w:cs="Arial"/>
-          <w:color w:val="000000" w:themeColor="text1"/>
-          <w:lang w:val="es-ES_tradnl"/>
-        </w:rPr>
-        <w:t xml:space="preserve"> At </w:t>
+        <w:t xml:space="preserve">EAC: La estimación al concluir, también conocida como EAC por sus siglas en inglés de Estimate At </w:t>
       </w:r>
       <w:proofErr w:type="spellStart"/>
       <w:r>
@@ -36589,25 +36553,7 @@
           <w:color w:val="000000" w:themeColor="text1"/>
           <w:lang w:val="es-ES_tradnl"/>
         </w:rPr>
-        <w:t xml:space="preserve">La estimación a la conclusión, también conocida como EAC por sus siglas en inglés de </w:t>
-      </w:r>
-      <w:proofErr w:type="spellStart"/>
-      <w:r>
-        <w:rPr>
-          <w:rFonts w:ascii="Arial" w:hAnsi="Arial" w:cs="Arial"/>
-          <w:color w:val="000000" w:themeColor="text1"/>
-          <w:lang w:val="es-ES_tradnl"/>
-        </w:rPr>
-        <w:t>Estimate</w:t>
-      </w:r>
-      <w:proofErr w:type="spellEnd"/>
-      <w:r>
-        <w:rPr>
-          <w:rFonts w:ascii="Arial" w:hAnsi="Arial" w:cs="Arial"/>
-          <w:color w:val="000000" w:themeColor="text1"/>
-          <w:lang w:val="es-ES_tradnl"/>
-        </w:rPr>
-        <w:t xml:space="preserve"> At </w:t>
+        <w:t xml:space="preserve">La estimación a la conclusión, también conocida como EAC por sus siglas en inglés de Estimate At </w:t>
       </w:r>
       <w:proofErr w:type="spellStart"/>
       <w:r>
@@ -37461,34 +37407,93 @@
           <w:lang w:val="es-ES_tradnl"/>
         </w:rPr>
         <w:lastRenderedPageBreak/>
-        <w:t>Programación Ganada</w:t>
+        <w:t xml:space="preserve">Programación </w:t>
+      </w:r>
+      <w:commentRangeStart w:id="87"/>
+      <w:r>
+        <w:rPr>
+          <w:rFonts w:eastAsia="Times New Roman"/>
+          <w:b/>
+          <w:bCs/>
+          <w:color w:val="000000" w:themeColor="text1"/>
+          <w:lang w:val="es-ES_tradnl"/>
+        </w:rPr>
+        <w:t>Ganada</w:t>
       </w:r>
       <w:bookmarkEnd w:id="86"/>
-    </w:p>
-    <w:p>
-      <w:pPr>
-        <w:rPr>
-          <w:rFonts w:eastAsia="Times New Roman"/>
-          <w:color w:val="000000" w:themeColor="text1"/>
-        </w:rPr>
-      </w:pPr>
-    </w:p>
-    <w:p>
-      <w:pPr>
-        <w:jc w:val="both"/>
-        <w:rPr>
-          <w:color w:val="000000" w:themeColor="text1"/>
-          <w:sz w:val="24"/>
-          <w:szCs w:val="24"/>
-        </w:rPr>
-      </w:pPr>
-      <w:r>
-        <w:rPr>
-          <w:color w:val="000000" w:themeColor="text1"/>
-          <w:sz w:val="24"/>
-          <w:szCs w:val="24"/>
-        </w:rPr>
-        <w:t xml:space="preserve">La Gestión del Valor Ganado resuelve muchos problemas y sirve como herramienta auxiliar en los proceso de gestión de proyectos, sin embargo la presenta limitaciones expuestas por diferentes autores a lo largo del presente capítulo. Además en el presente capítulo también se exponen soluciones a dichas limitaciones, haciendo especial énfasis en una solución específica: la Programación Ganada. </w:t>
+      <w:commentRangeEnd w:id="87"/>
+      <w:r>
+        <w:rPr>
+          <w:rStyle w:val="CommentReference"/>
+          <w:lang w:val="es-ES_tradnl"/>
+        </w:rPr>
+        <w:commentReference w:id="87"/>
+      </w:r>
+    </w:p>
+    <w:p>
+      <w:pPr>
+        <w:rPr>
+          <w:rFonts w:eastAsia="Times New Roman"/>
+          <w:color w:val="000000" w:themeColor="text1"/>
+        </w:rPr>
+      </w:pPr>
+    </w:p>
+    <w:p>
+      <w:pPr>
+        <w:jc w:val="both"/>
+        <w:rPr>
+          <w:color w:val="000000" w:themeColor="text1"/>
+          <w:sz w:val="24"/>
+          <w:szCs w:val="24"/>
+        </w:rPr>
+      </w:pPr>
+      <w:r>
+        <w:rPr>
+          <w:color w:val="000000" w:themeColor="text1"/>
+          <w:sz w:val="24"/>
+          <w:szCs w:val="24"/>
+        </w:rPr>
+        <w:t>La Gestión del Valor Ganado resuelve muchos problemas y sirve como herramienta auxiliar en los proceso de gestión de proyectos</w:t>
+      </w:r>
+      <w:commentRangeStart w:id="88"/>
+      <w:r>
+        <w:rPr>
+          <w:color w:val="000000" w:themeColor="text1"/>
+          <w:sz w:val="24"/>
+          <w:szCs w:val="24"/>
+        </w:rPr>
+        <w:t xml:space="preserve">, </w:t>
+      </w:r>
+      <w:commentRangeStart w:id="89"/>
+      <w:r>
+        <w:rPr>
+          <w:color w:val="000000" w:themeColor="text1"/>
+          <w:sz w:val="24"/>
+          <w:szCs w:val="24"/>
+        </w:rPr>
+        <w:t>sin embargo la presenta</w:t>
+      </w:r>
+      <w:commentRangeEnd w:id="89"/>
+      <w:r>
+        <w:rPr>
+          <w:rStyle w:val="CommentReference"/>
+        </w:rPr>
+        <w:commentReference w:id="89"/>
+      </w:r>
+      <w:r>
+        <w:rPr>
+          <w:color w:val="000000" w:themeColor="text1"/>
+          <w:sz w:val="24"/>
+          <w:szCs w:val="24"/>
+        </w:rPr>
+        <w:t xml:space="preserve"> limitaciones expuestas por diferentes autores a lo largo del presente capítulo. Además en el presente capítulo también se exponen soluciones a dichas limitaciones, haciendo especial énfasis en una solución específica: la Programación Ganada. </w:t>
+      </w:r>
+      <w:commentRangeEnd w:id="88"/>
+      <w:r>
+        <w:rPr>
+          <w:rStyle w:val="CommentReference"/>
+        </w:rPr>
+        <w:commentReference w:id="88"/>
       </w:r>
     </w:p>
     <w:p>
@@ -37802,7 +37807,7 @@
         </w:rPr>
         <w:t xml:space="preserve"> (2006) describe que el ES es obtenido por medio de una proyección: proyectando de manera acumulativa al EV sobre la línea base del proyecto, se determina cuando el PV equivale al EV acumulado. Este punto de intersección identifica el momento en el tiempo en el que  la cantidad de EV debería haber alcanzado el mismo valor en relación al presupuesto. Una vez que el ES es determinado ya se pueden crear los indicadores basados en el tiempo. Haciendo posible comparar cuando el proyecto está a tiempo respecto a lo que se esperaba en relación a la línea base del proyecto (p. </w:t>
       </w:r>
-      <w:commentRangeStart w:id="87"/>
+      <w:commentRangeStart w:id="90"/>
       <w:r>
         <w:rPr>
           <w:color w:val="000000" w:themeColor="text1"/>
@@ -37811,14 +37816,14 @@
         </w:rPr>
         <w:t>2</w:t>
       </w:r>
-      <w:commentRangeEnd w:id="87"/>
+      <w:commentRangeEnd w:id="90"/>
       <w:r>
         <w:rPr>
           <w:rStyle w:val="CommentReference"/>
           <w:sz w:val="24"/>
           <w:szCs w:val="24"/>
         </w:rPr>
-        <w:commentReference w:id="87"/>
+        <w:commentReference w:id="90"/>
       </w:r>
       <w:r>
         <w:rPr>
@@ -37956,7 +37961,7 @@
           <w:color w:val="000000" w:themeColor="text1"/>
         </w:rPr>
       </w:pPr>
-      <w:bookmarkStart w:id="88" w:name="_Toc478210521"/>
+      <w:bookmarkStart w:id="91" w:name="_Toc478210521"/>
       <w:proofErr w:type="spellStart"/>
       <w:r>
         <w:rPr>
@@ -37997,7 +38002,7 @@
         </w:rPr>
         <w:t>Ganada</w:t>
       </w:r>
-      <w:bookmarkEnd w:id="88"/>
+      <w:bookmarkEnd w:id="91"/>
       <w:proofErr w:type="spellEnd"/>
     </w:p>
     <w:p>
@@ -38652,7 +38657,7 @@
           <w:color w:val="000000" w:themeColor="text1"/>
         </w:rPr>
       </w:pPr>
-      <w:bookmarkStart w:id="89" w:name="_Toc478210522"/>
+      <w:bookmarkStart w:id="92" w:name="_Toc478210522"/>
       <w:proofErr w:type="spellStart"/>
       <w:r>
         <w:rPr>
@@ -38693,33 +38698,57 @@
         </w:rPr>
         <w:t>Ganada</w:t>
       </w:r>
-      <w:bookmarkEnd w:id="89"/>
-      <w:proofErr w:type="spellEnd"/>
-    </w:p>
-    <w:p>
-      <w:pPr>
-        <w:jc w:val="both"/>
-        <w:rPr>
-          <w:color w:val="000000" w:themeColor="text1"/>
-        </w:rPr>
-      </w:pPr>
-    </w:p>
-    <w:p>
-      <w:pPr>
-        <w:jc w:val="both"/>
-        <w:rPr>
-          <w:color w:val="000000" w:themeColor="text1"/>
-          <w:sz w:val="24"/>
-          <w:szCs w:val="24"/>
-        </w:rPr>
-      </w:pPr>
-      <w:r>
-        <w:rPr>
-          <w:color w:val="000000" w:themeColor="text1"/>
-          <w:sz w:val="24"/>
-          <w:szCs w:val="24"/>
-        </w:rPr>
-        <w:t xml:space="preserve">El concepto de Programación Ganada tuvo fue desarrollado por Walter H. </w:t>
+      <w:bookmarkEnd w:id="92"/>
+      <w:proofErr w:type="spellEnd"/>
+    </w:p>
+    <w:p>
+      <w:pPr>
+        <w:jc w:val="both"/>
+        <w:rPr>
+          <w:color w:val="000000" w:themeColor="text1"/>
+        </w:rPr>
+      </w:pPr>
+    </w:p>
+    <w:p>
+      <w:pPr>
+        <w:jc w:val="both"/>
+        <w:rPr>
+          <w:color w:val="000000" w:themeColor="text1"/>
+          <w:sz w:val="24"/>
+          <w:szCs w:val="24"/>
+        </w:rPr>
+      </w:pPr>
+      <w:r>
+        <w:rPr>
+          <w:color w:val="000000" w:themeColor="text1"/>
+          <w:sz w:val="24"/>
+          <w:szCs w:val="24"/>
+        </w:rPr>
+        <w:t xml:space="preserve">El concepto de Programación Ganada </w:t>
+      </w:r>
+      <w:commentRangeStart w:id="93"/>
+      <w:r>
+        <w:rPr>
+          <w:color w:val="000000" w:themeColor="text1"/>
+          <w:sz w:val="24"/>
+          <w:szCs w:val="24"/>
+        </w:rPr>
+        <w:t xml:space="preserve">tuvo fue </w:t>
+      </w:r>
+      <w:commentRangeEnd w:id="93"/>
+      <w:r>
+        <w:rPr>
+          <w:rStyle w:val="CommentReference"/>
+        </w:rPr>
+        <w:commentReference w:id="93"/>
+      </w:r>
+      <w:r>
+        <w:rPr>
+          <w:color w:val="000000" w:themeColor="text1"/>
+          <w:sz w:val="24"/>
+          <w:szCs w:val="24"/>
+        </w:rPr>
+        <w:t xml:space="preserve">desarrollado por Walter H. </w:t>
       </w:r>
       <w:proofErr w:type="spellStart"/>
       <w:r>
@@ -39629,6 +39658,7 @@
           <w:szCs w:val="24"/>
         </w:rPr>
       </w:pPr>
+      <w:commentRangeStart w:id="94"/>
       <w:r>
         <w:rPr>
           <w:color w:val="000000" w:themeColor="text1"/>
@@ -39730,13 +39760,20 @@
         <w:t>poderosa dimensión donde se integra la gestión del desempeño del proyecto con la practica, lo cual se ha convertido, a su vez, en una importante innovación en la teoría y aplicación de la gestión de proyecto (p. 8).</w:t>
       </w:r>
     </w:p>
-    <w:p>
-      <w:pPr>
-        <w:jc w:val="both"/>
-        <w:rPr>
-          <w:color w:val="000000" w:themeColor="text1"/>
-        </w:rPr>
-      </w:pPr>
+    <w:commentRangeEnd w:id="94"/>
+    <w:p>
+      <w:pPr>
+        <w:jc w:val="both"/>
+        <w:rPr>
+          <w:color w:val="000000" w:themeColor="text1"/>
+        </w:rPr>
+      </w:pPr>
+      <w:r>
+        <w:rPr>
+          <w:rStyle w:val="CommentReference"/>
+        </w:rPr>
+        <w:commentReference w:id="94"/>
+      </w:r>
     </w:p>
     <w:p>
       <w:pPr>
@@ -40064,7 +40101,7 @@
         </w:rPr>
         <w:t>Ecuaciones</w:t>
       </w:r>
-      <w:bookmarkStart w:id="90" w:name="_Toc478210523"/>
+      <w:bookmarkStart w:id="96" w:name="_Toc478210523"/>
     </w:p>
     <w:p>
       <w:pPr>
@@ -40133,7 +40170,7 @@
         </w:rPr>
         <w:t>Programación Ganada</w:t>
       </w:r>
-      <w:bookmarkEnd w:id="90"/>
+      <w:bookmarkEnd w:id="96"/>
     </w:p>
     <w:p>
       <w:pPr>
@@ -41257,25 +41294,7 @@
           <w:sz w:val="24"/>
           <w:szCs w:val="24"/>
         </w:rPr>
-        <w:t xml:space="preserve"> </w:t>
-      </w:r>
-      <w:proofErr w:type="spellStart"/>
-      <w:r>
-        <w:rPr>
-          <w:color w:val="000000" w:themeColor="text1"/>
-          <w:sz w:val="24"/>
-          <w:szCs w:val="24"/>
-        </w:rPr>
-        <w:t>Estimate</w:t>
-      </w:r>
-      <w:proofErr w:type="spellEnd"/>
-      <w:r>
-        <w:rPr>
-          <w:color w:val="000000" w:themeColor="text1"/>
-          <w:sz w:val="24"/>
-          <w:szCs w:val="24"/>
-        </w:rPr>
-        <w:t xml:space="preserve"> at </w:t>
+        <w:t xml:space="preserve"> Estimate at </w:t>
       </w:r>
       <w:proofErr w:type="spellStart"/>
       <w:r>
@@ -41641,28 +41660,126 @@
           <w:color w:val="000000" w:themeColor="text1"/>
         </w:rPr>
       </w:pPr>
-      <w:commentRangeStart w:id="91"/>
+      <w:commentRangeStart w:id="97"/>
       <w:r>
         <w:rPr>
           <w:color w:val="000000" w:themeColor="text1"/>
         </w:rPr>
         <w:t>….</w:t>
       </w:r>
-      <w:commentRangeEnd w:id="91"/>
-      <w:r>
-        <w:rPr>
-          <w:color w:val="000000" w:themeColor="text1"/>
-        </w:rPr>
-        <w:commentReference w:id="91"/>
-      </w:r>
-    </w:p>
-    <w:p>
-      <w:pPr>
-        <w:jc w:val="both"/>
-        <w:rPr>
-          <w:color w:val="000000" w:themeColor="text1"/>
-        </w:rPr>
-      </w:pPr>
+      <w:commentRangeEnd w:id="97"/>
+      <w:r>
+        <w:rPr>
+          <w:color w:val="000000" w:themeColor="text1"/>
+        </w:rPr>
+        <w:commentReference w:id="97"/>
+      </w:r>
+    </w:p>
+    <w:p>
+      <w:pPr>
+        <w:jc w:val="both"/>
+        <w:rPr>
+          <w:color w:val="000000" w:themeColor="text1"/>
+        </w:rPr>
+      </w:pPr>
+    </w:p>
+    <w:p>
+      <w:pPr>
+        <w:jc w:val="both"/>
+        <w:rPr>
+          <w:color w:val="FF0000"/>
+        </w:rPr>
+      </w:pPr>
+      <w:r>
+        <w:rPr>
+          <w:color w:val="FF0000"/>
+        </w:rPr>
+        <w:t xml:space="preserve">En general el </w:t>
+      </w:r>
+      <w:proofErr w:type="spellStart"/>
+      <w:r>
+        <w:rPr>
+          <w:color w:val="FF0000"/>
+        </w:rPr>
+        <w:t>capitulo</w:t>
+      </w:r>
+      <w:proofErr w:type="spellEnd"/>
+      <w:r>
+        <w:rPr>
+          <w:color w:val="FF0000"/>
+        </w:rPr>
+        <w:t xml:space="preserve"> parece bien, falta explicar su integración con la herramienta, y la parte de historia me parece que </w:t>
+      </w:r>
+      <w:proofErr w:type="spellStart"/>
+      <w:r>
+        <w:rPr>
+          <w:color w:val="FF0000"/>
+        </w:rPr>
+        <w:t>esta</w:t>
+      </w:r>
+      <w:proofErr w:type="spellEnd"/>
+      <w:r>
+        <w:rPr>
+          <w:color w:val="FF0000"/>
+        </w:rPr>
+        <w:t xml:space="preserve"> un poco de mas ya que </w:t>
+      </w:r>
+      <w:proofErr w:type="spellStart"/>
+      <w:r>
+        <w:rPr>
+          <w:color w:val="FF0000"/>
+        </w:rPr>
+        <w:t>earned</w:t>
+      </w:r>
+      <w:proofErr w:type="spellEnd"/>
+      <w:r>
+        <w:rPr>
+          <w:color w:val="FF0000"/>
+        </w:rPr>
+        <w:t xml:space="preserve"> </w:t>
+      </w:r>
+      <w:proofErr w:type="spellStart"/>
+      <w:r>
+        <w:rPr>
+          <w:color w:val="FF0000"/>
+        </w:rPr>
+        <w:t>scheduled</w:t>
+      </w:r>
+      <w:proofErr w:type="spellEnd"/>
+      <w:r>
+        <w:rPr>
+          <w:color w:val="FF0000"/>
+        </w:rPr>
+        <w:t xml:space="preserve"> no es el tema principal, en el caso de </w:t>
+      </w:r>
+      <w:proofErr w:type="spellStart"/>
+      <w:r>
+        <w:rPr>
+          <w:color w:val="FF0000"/>
+        </w:rPr>
+        <w:t>evm</w:t>
+      </w:r>
+      <w:proofErr w:type="spellEnd"/>
+      <w:r>
+        <w:rPr>
+          <w:color w:val="FF0000"/>
+        </w:rPr>
+        <w:t xml:space="preserve"> tiene sentido la historia como marco </w:t>
+      </w:r>
+      <w:proofErr w:type="spellStart"/>
+      <w:r>
+        <w:rPr>
+          <w:color w:val="FF0000"/>
+        </w:rPr>
+        <w:t>teorico</w:t>
+      </w:r>
+      <w:proofErr w:type="spellEnd"/>
+      <w:r>
+        <w:rPr>
+          <w:color w:val="FF0000"/>
+        </w:rPr>
+        <w:t xml:space="preserve"> de antecedentes</w:t>
+      </w:r>
     </w:p>
     <w:p>
       <w:pPr>
@@ -41782,16 +41899,7 @@
           <w:sz w:val="24"/>
           <w:szCs w:val="24"/>
         </w:rPr>
-        <w:t>de todas las acti</w:t>
-      </w:r>
-      <w:bookmarkStart w:id="92" w:name="_GoBack"/>
-      <w:bookmarkEnd w:id="92"/>
-      <w:r>
-        <w:rPr>
-          <w:sz w:val="24"/>
-          <w:szCs w:val="24"/>
-        </w:rPr>
-        <w:t xml:space="preserve">vidades que llevaran a la obtención del objetivo final. A </w:t>
+        <w:t xml:space="preserve">de todas las actividades que llevaran a la obtención del objetivo final. A </w:t>
       </w:r>
       <w:r>
         <w:rPr>
@@ -42527,7 +42635,7 @@
           <w:lang w:val="es-ES_tradnl" w:eastAsia="en-US"/>
         </w:rPr>
       </w:pPr>
-      <w:bookmarkStart w:id="93" w:name="_Toc464123306"/>
+      <w:bookmarkStart w:id="98" w:name="_Toc464123306"/>
       <w:r>
         <w:rPr>
           <w:rFonts w:eastAsia="Times New Roman"/>
@@ -42538,7 +42646,7 @@
         <w:lastRenderedPageBreak/>
         <w:t>Recopilación de datos para EVM</w:t>
       </w:r>
-      <w:bookmarkEnd w:id="93"/>
+      <w:bookmarkEnd w:id="98"/>
     </w:p>
     <w:p>
       <w:pPr>
@@ -42549,7 +42657,7 @@
           <w:lang w:val="es-ES_tradnl"/>
         </w:rPr>
       </w:pPr>
-      <w:bookmarkStart w:id="94" w:name="_Toc464123307"/>
+      <w:bookmarkStart w:id="99" w:name="_Toc464123307"/>
       <w:r>
         <w:rPr>
           <w:rFonts w:eastAsia="Times New Roman"/>
@@ -42559,7 +42667,7 @@
         </w:rPr>
         <w:t xml:space="preserve">Gestión de </w:t>
       </w:r>
-      <w:bookmarkEnd w:id="94"/>
+      <w:bookmarkEnd w:id="99"/>
       <w:r>
         <w:rPr>
           <w:rFonts w:eastAsia="Times New Roman"/>
@@ -42677,7 +42785,7 @@
         </w:rPr>
         <w:t xml:space="preserve"> </w:t>
       </w:r>
-      <w:commentRangeStart w:id="95"/>
+      <w:commentRangeStart w:id="100"/>
       <w:r>
         <w:rPr>
           <w:rFonts w:ascii="Arial" w:hAnsi="Arial" w:cs="Arial"/>
@@ -42686,7 +42794,7 @@
         </w:rPr>
         <w:t xml:space="preserve">eliminar </w:t>
       </w:r>
-      <w:commentRangeEnd w:id="95"/>
+      <w:commentRangeEnd w:id="100"/>
       <w:r>
         <w:rPr>
           <w:rStyle w:val="CommentReference"/>
@@ -42694,7 +42802,7 @@
           <w:color w:val="000000"/>
           <w:lang w:val="es-ES_tradnl" w:eastAsia="es-ES"/>
         </w:rPr>
-        <w:commentReference w:id="95"/>
+        <w:commentReference w:id="100"/>
       </w:r>
       <w:r>
         <w:rPr>
@@ -42770,7 +42878,7 @@
           <w:lang w:val="es-ES_tradnl"/>
         </w:rPr>
       </w:pPr>
-      <w:bookmarkStart w:id="96" w:name="_Toc464123308"/>
+      <w:bookmarkStart w:id="101" w:name="_Toc464123308"/>
       <w:r>
         <w:rPr>
           <w:rFonts w:eastAsia="Times New Roman"/>
@@ -42780,7 +42888,7 @@
         </w:rPr>
         <w:t>Valor Planificado:</w:t>
       </w:r>
-      <w:bookmarkEnd w:id="96"/>
+      <w:bookmarkEnd w:id="101"/>
       <w:r>
         <w:rPr>
           <w:rFonts w:eastAsia="Times New Roman"/>
@@ -44000,7 +44108,7 @@
           <w:lang w:val="es-ES_tradnl"/>
         </w:rPr>
       </w:pPr>
-      <w:bookmarkStart w:id="97" w:name="_Toc464123309"/>
+      <w:bookmarkStart w:id="102" w:name="_Toc464123309"/>
       <w:r>
         <w:rPr>
           <w:rFonts w:eastAsia="Times New Roman"/>
@@ -44010,7 +44118,7 @@
         </w:rPr>
         <w:t>Registros y Costo Real:</w:t>
       </w:r>
-      <w:bookmarkEnd w:id="97"/>
+      <w:bookmarkEnd w:id="102"/>
     </w:p>
     <w:p>
       <w:pPr>
@@ -44097,7 +44205,7 @@
           <w:lang w:val="es-ES_tradnl"/>
         </w:rPr>
       </w:pPr>
-      <w:bookmarkStart w:id="98" w:name="_Toc464123310"/>
+      <w:bookmarkStart w:id="103" w:name="_Toc464123310"/>
       <w:r>
         <w:rPr>
           <w:rFonts w:eastAsia="Times New Roman"/>
@@ -44107,7 +44215,7 @@
         </w:rPr>
         <w:t>Valor Ganado:</w:t>
       </w:r>
-      <w:bookmarkEnd w:id="98"/>
+      <w:bookmarkEnd w:id="103"/>
       <w:r>
         <w:rPr>
           <w:rFonts w:eastAsia="Times New Roman"/>
@@ -44750,7 +44858,7 @@
           <w:lang w:val="es-ES_tradnl"/>
         </w:rPr>
       </w:pPr>
-      <w:bookmarkStart w:id="99" w:name="_Toc464123311"/>
+      <w:bookmarkStart w:id="104" w:name="_Toc464123311"/>
       <w:r>
         <w:rPr>
           <w:rFonts w:eastAsia="Times New Roman"/>
@@ -44769,7 +44877,7 @@
         </w:rPr>
         <w:t>rocesamiento y almacenamiento:</w:t>
       </w:r>
-      <w:bookmarkEnd w:id="99"/>
+      <w:bookmarkEnd w:id="104"/>
       <w:r>
         <w:rPr>
           <w:rFonts w:eastAsia="Times New Roman"/>
@@ -44895,7 +45003,7 @@
           <w:lang w:val="es-ES_tradnl"/>
         </w:rPr>
       </w:pPr>
-      <w:commentRangeStart w:id="100"/>
+      <w:commentRangeStart w:id="105"/>
       <w:r>
         <w:rPr>
           <w:rFonts w:ascii="Arial" w:hAnsi="Arial" w:cs="Arial"/>
@@ -45074,7 +45182,7 @@
         <w:t>Técnicas mixtas</w:t>
       </w:r>
     </w:p>
-    <w:commentRangeEnd w:id="100"/>
+    <w:commentRangeEnd w:id="105"/>
     <w:p>
       <w:pPr>
         <w:pStyle w:val="NormalWeb"/>
@@ -45093,7 +45201,7 @@
           <w:color w:val="000000"/>
           <w:lang w:val="es-ES_tradnl" w:eastAsia="es-ES"/>
         </w:rPr>
-        <w:commentReference w:id="100"/>
+        <w:commentReference w:id="105"/>
       </w:r>
     </w:p>
     <w:p>
@@ -45478,25 +45586,7 @@
           <w:color w:val="000000" w:themeColor="text1"/>
           <w:lang w:val="es-ES_tradnl"/>
         </w:rPr>
-        <w:t xml:space="preserve">; </w:t>
-      </w:r>
-      <w:proofErr w:type="spellStart"/>
-      <w:r>
-        <w:rPr>
-          <w:rFonts w:eastAsia="Times New Roman"/>
-          <w:color w:val="000000" w:themeColor="text1"/>
-          <w:lang w:val="es-ES_tradnl"/>
-        </w:rPr>
-        <w:t>Chaviano</w:t>
-      </w:r>
-      <w:proofErr w:type="spellEnd"/>
-      <w:r>
-        <w:rPr>
-          <w:rFonts w:eastAsia="Times New Roman"/>
-          <w:color w:val="000000" w:themeColor="text1"/>
-          <w:lang w:val="es-ES_tradnl"/>
-        </w:rPr>
-        <w:t xml:space="preserve"> Gómez, </w:t>
+        <w:t xml:space="preserve">; Chaviano Gómez, </w:t>
       </w:r>
       <w:proofErr w:type="spellStart"/>
       <w:r>
@@ -49851,7 +49941,7 @@
       <w:proofErr w:type="spellEnd"/>
     </w:p>
   </w:comment>
-  <w:comment w:id="87" w:author="Microsoft Office User" w:date="2017-03-25T13:34:00Z" w:initials="Office">
+  <w:comment w:id="87" w:author="Microsoft Office User" w:date="2017-03-26T22:08:00Z" w:initials="MOU">
     <w:p>
       <w:pPr>
         <w:pStyle w:val="CommentText"/>
@@ -49863,16 +49953,128 @@
         <w:annotationRef/>
       </w:r>
       <w:r>
+        <w:t xml:space="preserve">Agregar nombre en </w:t>
+      </w:r>
+      <w:proofErr w:type="spellStart"/>
+      <w:r>
+        <w:t>ingles</w:t>
+      </w:r>
+      <w:proofErr w:type="spellEnd"/>
+      <w:r>
+        <w:t xml:space="preserve"> al </w:t>
+      </w:r>
+      <w:proofErr w:type="spellStart"/>
+      <w:r>
+        <w:t>titulo</w:t>
+      </w:r>
+      <w:proofErr w:type="spellEnd"/>
+      <w:r>
+        <w:t xml:space="preserve"> entre paréntesis?</w:t>
+      </w:r>
+    </w:p>
+  </w:comment>
+  <w:comment w:id="89" w:author="Microsoft Office User" w:date="2017-03-26T22:09:00Z" w:initials="MOU">
+    <w:p>
+      <w:pPr>
+        <w:pStyle w:val="CommentText"/>
+      </w:pPr>
+      <w:r>
+        <w:rPr>
+          <w:rStyle w:val="CommentReference"/>
+        </w:rPr>
+        <w:annotationRef/>
+      </w:r>
+      <w:r>
+        <w:t>Creo que “la” esta de mas</w:t>
+      </w:r>
+    </w:p>
+  </w:comment>
+  <w:comment w:id="88" w:author="Microsoft Office User" w:date="2017-03-26T22:09:00Z" w:initials="MOU">
+    <w:p>
+      <w:pPr>
+        <w:pStyle w:val="CommentText"/>
+      </w:pPr>
+      <w:r>
+        <w:rPr>
+          <w:rStyle w:val="CommentReference"/>
+        </w:rPr>
+        <w:annotationRef/>
+      </w:r>
+      <w:r>
+        <w:t xml:space="preserve">No </w:t>
+      </w:r>
+      <w:proofErr w:type="spellStart"/>
+      <w:r>
+        <w:t>se</w:t>
+      </w:r>
+      <w:proofErr w:type="spellEnd"/>
+      <w:r>
+        <w:t xml:space="preserve"> si es necesaria esta introducción, en todo caso todos los capítulos deberían tener una de este estilo</w:t>
+      </w:r>
+    </w:p>
+  </w:comment>
+  <w:comment w:id="90" w:author="Microsoft Office User" w:date="2017-03-25T13:34:00Z" w:initials="Office">
+    <w:p>
+      <w:pPr>
+        <w:pStyle w:val="CommentText"/>
+      </w:pPr>
+      <w:r>
+        <w:rPr>
+          <w:rStyle w:val="CommentReference"/>
+        </w:rPr>
+        <w:annotationRef/>
+      </w:r>
+      <w:r>
         <w:t>Agregar gráfico para mejor explicación de la proyección</w:t>
       </w:r>
     </w:p>
   </w:comment>
-  <w:comment w:id="91" w:author="Microsoft Office User" w:date="2017-03-23T09:35:00Z" w:initials="Office">
+  <w:comment w:id="93" w:author="Microsoft Office User" w:date="2017-03-26T22:14:00Z" w:initials="MOU">
     <w:p>
       <w:pPr>
         <w:pStyle w:val="CommentText"/>
       </w:pPr>
       <w:r>
+        <w:rPr>
+          <w:rStyle w:val="CommentReference"/>
+        </w:rPr>
+        <w:annotationRef/>
+      </w:r>
+      <w:r>
+        <w:t>Solo fue</w:t>
+      </w:r>
+    </w:p>
+  </w:comment>
+  <w:comment w:id="94" w:author="Microsoft Office User" w:date="2017-03-26T22:16:00Z" w:initials="MOU">
+    <w:p>
+      <w:pPr>
+        <w:pStyle w:val="CommentText"/>
+      </w:pPr>
+      <w:r>
+        <w:rPr>
+          <w:rStyle w:val="CommentReference"/>
+        </w:rPr>
+        <w:annotationRef/>
+      </w:r>
+      <w:r>
+        <w:t xml:space="preserve">Me parece que esto es lo </w:t>
+      </w:r>
+      <w:r>
+        <w:t>mas</w:t>
+      </w:r>
+      <w:bookmarkStart w:id="95" w:name="_GoBack"/>
+      <w:bookmarkEnd w:id="95"/>
+      <w:r>
+        <w:t>s importante de la sección de historia.</w:t>
+      </w:r>
+    </w:p>
+  </w:comment>
+  <w:comment w:id="97" w:author="Microsoft Office User" w:date="2017-03-23T09:35:00Z" w:initials="Office">
+    <w:p>
+      <w:pPr>
+        <w:pStyle w:val="CommentText"/>
+      </w:pPr>
+      <w:r>
         <w:t xml:space="preserve">Se </w:t>
       </w:r>
       <w:r>
@@ -49892,7 +50094,7 @@
       </w:r>
     </w:p>
   </w:comment>
-  <w:comment w:id="95" w:author="Microsoft Office User" w:date="2016-09-06T09:34:00Z" w:initials="MOU">
+  <w:comment w:id="100" w:author="Microsoft Office User" w:date="2016-09-06T09:34:00Z" w:initials="MOU">
     <w:p>
       <w:pPr>
         <w:pStyle w:val="CommentText"/>
@@ -49916,7 +50118,7 @@
       </w:r>
     </w:p>
   </w:comment>
-  <w:comment w:id="100" w:author="Microsoft Office User" w:date="2016-09-04T16:26:00Z" w:initials="Office">
+  <w:comment w:id="105" w:author="Microsoft Office User" w:date="2016-09-04T16:26:00Z" w:initials="Office">
     <w:p>
       <w:pPr>
         <w:pStyle w:val="CommentText"/>
@@ -49943,7 +50145,12 @@
 <file path=word/commentsExtended.xml><?xml version="1.0" encoding="utf-8"?>
 <w15:commentsEx xmlns:wpc="http://schemas.microsoft.com/office/word/2010/wordprocessingCanvas" xmlns:mo="http://schemas.microsoft.com/office/mac/office/2008/main" xmlns:mc="http://schemas.openxmlformats.org/markup-compatibility/2006" xmlns:mv="urn:schemas-microsoft-com:mac:vml" xmlns:o="urn:schemas-microsoft-com:office:office" xmlns:r="http://schemas.openxmlformats.org/officeDocument/2006/relationships" xmlns:m="http://schemas.openxmlformats.org/officeDocument/2006/math" xmlns:v="urn:schemas-microsoft-com:vml" xmlns:wp14="http://schemas.microsoft.com/office/word/2010/wordprocessingDrawing" xmlns:wp="http://schemas.openxmlformats.org/drawingml/2006/wordprocessingDrawing" xmlns:w10="urn:schemas-microsoft-com:office:word" xmlns:w="http://schemas.openxmlformats.org/wordprocessingml/2006/main" xmlns:w14="http://schemas.microsoft.com/office/word/2010/wordml" xmlns:w15="http://schemas.microsoft.com/office/word/2012/wordml" xmlns:wpg="http://schemas.microsoft.com/office/word/2010/wordprocessingGroup" xmlns:wpi="http://schemas.microsoft.com/office/word/2010/wordprocessingInk" xmlns:wne="http://schemas.microsoft.com/office/word/2006/wordml" xmlns:wps="http://schemas.microsoft.com/office/word/2010/wordprocessingShape" mc:Ignorable="w14 w15 wp14">
   <w15:commentEx w15:paraId="14D52DB7" w15:done="0"/>
+  <w15:commentEx w15:paraId="1E000029" w15:done="0"/>
+  <w15:commentEx w15:paraId="63555ECB" w15:done="0"/>
+  <w15:commentEx w15:paraId="313ABCA0" w15:done="0"/>
   <w15:commentEx w15:paraId="78BB6CC8" w15:done="0"/>
+  <w15:commentEx w15:paraId="148307E2" w15:done="0"/>
+  <w15:commentEx w15:paraId="53FC256D" w15:done="0"/>
   <w15:commentEx w15:paraId="49491E61" w15:done="0"/>
   <w15:commentEx w15:paraId="0B8343E1" w15:done="0"/>
   <w15:commentEx w15:paraId="55F930A7" w15:done="0"/>
@@ -50046,7 +50253,7 @@
         <w:rStyle w:val="PageNumber"/>
         <w:noProof/>
       </w:rPr>
-      <w:t>69</w:t>
+      <w:t>60</w:t>
     </w:r>
     <w:r>
       <w:rPr>
@@ -57577,7 +57784,7 @@
       </w:pPr>
     </w:pPrDefault>
   </w:docDefaults>
-  <w:latentStyles w:defLockedState="0" w:defUIPriority="99" w:defSemiHidden="0" w:defUnhideWhenUsed="0" w:defQFormat="0" w:count="380">
+  <w:latentStyles w:defLockedState="0" w:defUIPriority="99" w:defSemiHidden="0" w:defUnhideWhenUsed="0" w:defQFormat="0" w:count="381">
     <w:lsdException w:name="Normal" w:uiPriority="0" w:qFormat="1"/>
     <w:lsdException w:name="heading 1" w:uiPriority="0" w:qFormat="1"/>
     <w:lsdException w:name="heading 2" w:semiHidden="1" w:uiPriority="0" w:unhideWhenUsed="1" w:qFormat="1"/>
@@ -57683,7 +57890,6 @@
     <w:lsdException w:name="HTML Sample" w:semiHidden="1" w:unhideWhenUsed="1"/>
     <w:lsdException w:name="HTML Typewriter" w:semiHidden="1" w:unhideWhenUsed="1"/>
     <w:lsdException w:name="HTML Variable" w:semiHidden="1" w:unhideWhenUsed="1"/>
-    <w:lsdException w:name="Normal Table" w:semiHidden="1" w:unhideWhenUsed="1"/>
     <w:lsdException w:name="annotation subject" w:semiHidden="1" w:unhideWhenUsed="1"/>
     <w:lsdException w:name="No List" w:semiHidden="1" w:unhideWhenUsed="1"/>
     <w:lsdException w:name="Outline List 1" w:semiHidden="1" w:unhideWhenUsed="1"/>
@@ -57730,10 +57936,8 @@
     <w:lsdException w:name="Table Subtle 2" w:semiHidden="1" w:unhideWhenUsed="1"/>
     <w:lsdException w:name="Table Web 1" w:semiHidden="1" w:unhideWhenUsed="1"/>
     <w:lsdException w:name="Table Web 2" w:semiHidden="1" w:unhideWhenUsed="1"/>
-    <w:lsdException w:name="Table Web 3" w:semiHidden="1" w:unhideWhenUsed="1"/>
     <w:lsdException w:name="Balloon Text" w:semiHidden="1" w:unhideWhenUsed="1"/>
     <w:lsdException w:name="Table Grid" w:uiPriority="59"/>
-    <w:lsdException w:name="Table Theme" w:semiHidden="1" w:unhideWhenUsed="1"/>
     <w:lsdException w:name="Note Level 1" w:semiHidden="1" w:unhideWhenUsed="1"/>
     <w:lsdException w:name="Note Level 2" w:semiHidden="1" w:unhideWhenUsed="1"/>
     <w:lsdException w:name="Note Level 3" w:semiHidden="1" w:unhideWhenUsed="1"/>
@@ -57958,6 +58162,7 @@
     <w:lsdException w:name="List Table 5 Dark Accent 6" w:uiPriority="50"/>
     <w:lsdException w:name="List Table 6 Colorful Accent 6" w:uiPriority="51"/>
     <w:lsdException w:name="List Table 7 Colorful Accent 6" w:uiPriority="52"/>
+    <w:lsdException w:name="Mention" w:semiHidden="1" w:unhideWhenUsed="1"/>
   </w:latentStyles>
   <w:style w:type="paragraph" w:default="1" w:styleId="Normal">
     <w:name w:val="Normal"/>
@@ -58888,7 +59093,7 @@
 </file>
 
 <file path=customXml/itemProps1.xml><?xml version="1.0" encoding="utf-8"?>
-<ds:datastoreItem xmlns:ds="http://schemas.openxmlformats.org/officeDocument/2006/customXml" ds:itemID="{486E8C98-821A-5F42-99C4-97FB38873BDB}">
+<ds:datastoreItem xmlns:ds="http://schemas.openxmlformats.org/officeDocument/2006/customXml" ds:itemID="{380994C7-4D59-3147-BE70-3E369351138E}">
   <ds:schemaRefs>
     <ds:schemaRef ds:uri="http://schemas.openxmlformats.org/officeDocument/2006/bibliography"/>
   </ds:schemaRefs>

</xml_diff>

<commit_message>
Added sprint planning information.
</commit_message>
<xml_diff>
--- a/final_doc/Complete_doc-before-upload.docx
+++ b/final_doc/Complete_doc-before-upload.docx
@@ -10034,18 +10034,16 @@
         </w:rPr>
         <w:t xml:space="preserve">Manejo de notificaciones </w:t>
       </w:r>
-      <w:proofErr w:type="spellStart"/>
-      <w:r>
-        <w:rPr>
-          <w:rFonts w:eastAsia="Times New Roman"/>
-          <w:color w:val="000000" w:themeColor="text1"/>
-          <w:sz w:val="24"/>
-          <w:szCs w:val="24"/>
-          <w:lang w:val="es-ES_tradnl"/>
-        </w:rPr>
-        <w:t>via</w:t>
-      </w:r>
-      <w:proofErr w:type="spellEnd"/>
+      <w:r>
+        <w:rPr>
+          <w:rFonts w:eastAsia="Times New Roman"/>
+          <w:color w:val="000000" w:themeColor="text1"/>
+          <w:sz w:val="24"/>
+          <w:szCs w:val="24"/>
+          <w:lang w:val="es-ES_tradnl"/>
+        </w:rPr>
+        <w:t>vía</w:t>
+      </w:r>
       <w:r>
         <w:rPr>
           <w:rFonts w:eastAsia="Times New Roman"/>
@@ -10721,18 +10719,6 @@
     </w:p>
     <w:p>
       <w:pPr>
-        <w:pStyle w:val="Normal1"/>
-        <w:jc w:val="both"/>
-        <w:rPr>
-          <w:color w:val="000000" w:themeColor="text1"/>
-          <w:sz w:val="24"/>
-          <w:szCs w:val="24"/>
-          <w:lang w:val="es-ES_tradnl"/>
-        </w:rPr>
-      </w:pPr>
-    </w:p>
-    <w:p>
-      <w:pPr>
         <w:pStyle w:val="Heading2"/>
         <w:jc w:val="center"/>
         <w:rPr>
@@ -11333,18 +11319,6 @@
     </w:p>
     <w:p>
       <w:pPr>
-        <w:pStyle w:val="Normal1"/>
-        <w:jc w:val="both"/>
-        <w:rPr>
-          <w:color w:val="000000" w:themeColor="text1"/>
-          <w:sz w:val="24"/>
-          <w:szCs w:val="24"/>
-          <w:lang w:val="es-ES_tradnl"/>
-        </w:rPr>
-      </w:pPr>
-    </w:p>
-    <w:p>
-      <w:pPr>
         <w:pStyle w:val="Heading2"/>
         <w:jc w:val="center"/>
         <w:rPr>
@@ -11414,18 +11388,6 @@
     </w:p>
     <w:p>
       <w:pPr>
-        <w:pStyle w:val="Normal1"/>
-        <w:jc w:val="both"/>
-        <w:rPr>
-          <w:color w:val="000000" w:themeColor="text1"/>
-          <w:sz w:val="24"/>
-          <w:szCs w:val="24"/>
-          <w:lang w:val="es-ES_tradnl"/>
-        </w:rPr>
-      </w:pPr>
-    </w:p>
-    <w:p>
-      <w:pPr>
         <w:pStyle w:val="Heading2"/>
         <w:jc w:val="center"/>
         <w:rPr>
@@ -11650,7 +11612,47 @@
           <w:szCs w:val="24"/>
           <w:lang w:val="es-ES_tradnl"/>
         </w:rPr>
-        <w:t xml:space="preserve"> de proyectos y los procesos </w:t>
+        <w:t xml:space="preserve"> de proyectos y los procesos relacionados, </w:t>
+      </w:r>
+      <w:r>
+        <w:rPr>
+          <w:rFonts w:eastAsia="Times New Roman"/>
+          <w:color w:val="000000" w:themeColor="text1"/>
+          <w:sz w:val="24"/>
+          <w:szCs w:val="24"/>
+          <w:lang w:val="es-ES_tradnl"/>
+        </w:rPr>
+        <w:t>así</w:t>
+      </w:r>
+      <w:r>
+        <w:rPr>
+          <w:rFonts w:eastAsia="Times New Roman"/>
+          <w:color w:val="000000" w:themeColor="text1"/>
+          <w:sz w:val="24"/>
+          <w:szCs w:val="24"/>
+          <w:lang w:val="es-ES_tradnl"/>
+        </w:rPr>
+        <w:t xml:space="preserve">́ como el ciclo de vida del proyecto” (p. 3). Como se explica en </w:t>
+      </w:r>
+      <w:r>
+        <w:rPr>
+          <w:rFonts w:eastAsia="Times New Roman"/>
+          <w:color w:val="000000" w:themeColor="text1"/>
+          <w:sz w:val="24"/>
+          <w:szCs w:val="24"/>
+          <w:lang w:val="es-ES_tradnl"/>
+        </w:rPr>
+        <w:t>la Guía del PMBOK</w:t>
+      </w:r>
+      <w:r>
+        <w:rPr>
+          <w:rFonts w:eastAsia="Times New Roman"/>
+          <w:color w:val="000000" w:themeColor="text1"/>
+          <w:sz w:val="24"/>
+          <w:szCs w:val="24"/>
+          <w:lang w:val="es-ES_tradnl"/>
+        </w:rPr>
+        <w:t xml:space="preserve">, su propósito es identificar los conocimientos, procesos, </w:t>
       </w:r>
       <w:r>
         <w:rPr>
@@ -11661,47 +11663,7 @@
           <w:lang w:val="es-ES_tradnl"/>
         </w:rPr>
         <w:lastRenderedPageBreak/>
-        <w:t xml:space="preserve">relacionados, </w:t>
-      </w:r>
-      <w:r>
-        <w:rPr>
-          <w:rFonts w:eastAsia="Times New Roman"/>
-          <w:color w:val="000000" w:themeColor="text1"/>
-          <w:sz w:val="24"/>
-          <w:szCs w:val="24"/>
-          <w:lang w:val="es-ES_tradnl"/>
-        </w:rPr>
-        <w:t>así</w:t>
-      </w:r>
-      <w:r>
-        <w:rPr>
-          <w:rFonts w:eastAsia="Times New Roman"/>
-          <w:color w:val="000000" w:themeColor="text1"/>
-          <w:sz w:val="24"/>
-          <w:szCs w:val="24"/>
-          <w:lang w:val="es-ES_tradnl"/>
-        </w:rPr>
-        <w:t xml:space="preserve">́ como el ciclo de vida del proyecto” (p. 3). Como se explica en </w:t>
-      </w:r>
-      <w:r>
-        <w:rPr>
-          <w:rFonts w:eastAsia="Times New Roman"/>
-          <w:color w:val="000000" w:themeColor="text1"/>
-          <w:sz w:val="24"/>
-          <w:szCs w:val="24"/>
-          <w:lang w:val="es-ES_tradnl"/>
-        </w:rPr>
-        <w:t>la Guía del PMBOK</w:t>
-      </w:r>
-      <w:r>
-        <w:rPr>
-          <w:rFonts w:eastAsia="Times New Roman"/>
-          <w:color w:val="000000" w:themeColor="text1"/>
-          <w:sz w:val="24"/>
-          <w:szCs w:val="24"/>
-          <w:lang w:val="es-ES_tradnl"/>
-        </w:rPr>
-        <w:t xml:space="preserve">, su propósito es identificar los conocimientos, procesos, habilidades, herramientas y </w:t>
+        <w:t xml:space="preserve">habilidades, herramientas y </w:t>
       </w:r>
       <w:r>
         <w:rPr>
@@ -11922,38 +11884,6 @@
           <w:lang w:val="es-ES_tradnl"/>
         </w:rPr>
         <w:t xml:space="preserve"> esencial en toda disciplina profesional (p. 5). </w:t>
-      </w:r>
-    </w:p>
-    <w:p>
-      <w:pPr>
-        <w:pStyle w:val="Normal1"/>
-        <w:jc w:val="both"/>
-        <w:rPr>
-          <w:color w:val="000000" w:themeColor="text1"/>
-          <w:sz w:val="24"/>
-          <w:szCs w:val="24"/>
-          <w:lang w:val="es-ES_tradnl"/>
-        </w:rPr>
-      </w:pPr>
-      <w:r>
-        <w:rPr>
-          <w:rFonts w:eastAsia="Times New Roman"/>
-          <w:color w:val="000000" w:themeColor="text1"/>
-          <w:sz w:val="24"/>
-          <w:szCs w:val="24"/>
-          <w:lang w:val="es-ES_tradnl"/>
-        </w:rPr>
-        <w:tab/>
-      </w:r>
-      <w:r>
-        <w:rPr>
-          <w:rFonts w:eastAsia="Times New Roman"/>
-          <w:color w:val="000000" w:themeColor="text1"/>
-          <w:sz w:val="24"/>
-          <w:szCs w:val="24"/>
-          <w:lang w:val="es-ES_tradnl"/>
-        </w:rPr>
-        <w:tab/>
       </w:r>
     </w:p>
     <w:p>
@@ -12087,18 +12017,6 @@
     </w:p>
     <w:p>
       <w:pPr>
-        <w:pStyle w:val="Normal1"/>
-        <w:jc w:val="both"/>
-        <w:rPr>
-          <w:color w:val="000000" w:themeColor="text1"/>
-          <w:sz w:val="24"/>
-          <w:szCs w:val="24"/>
-          <w:lang w:val="es-ES_tradnl"/>
-        </w:rPr>
-      </w:pPr>
-    </w:p>
-    <w:p>
-      <w:pPr>
         <w:pStyle w:val="Heading2"/>
         <w:jc w:val="center"/>
         <w:rPr>
@@ -12177,31 +12095,41 @@
           <w:color w:val="000000" w:themeColor="text1"/>
           <w:lang w:val="es-ES_tradnl"/>
         </w:rPr>
+        <w:t>Equipo del proyecto</w:t>
+      </w:r>
+      <w:bookmarkEnd w:id="12"/>
+    </w:p>
+    <w:p>
+      <w:pPr>
+        <w:pStyle w:val="Normal1"/>
+        <w:jc w:val="both"/>
+        <w:rPr>
+          <w:color w:val="000000" w:themeColor="text1"/>
+          <w:sz w:val="24"/>
+          <w:szCs w:val="24"/>
+          <w:lang w:val="es-ES_tradnl"/>
+        </w:rPr>
+      </w:pPr>
+      <w:r>
+        <w:rPr>
+          <w:rFonts w:eastAsia="Times New Roman"/>
+          <w:color w:val="000000" w:themeColor="text1"/>
+          <w:sz w:val="24"/>
+          <w:szCs w:val="24"/>
+          <w:lang w:val="es-ES_tradnl"/>
+        </w:rPr>
+        <w:t xml:space="preserve">El concepto equipo del proyecto se refiere al conjunto de personas que trabajan propendiendo a que un proyecto alcance sus objetivos. Cabe enfatizar que en este </w:t>
+      </w:r>
+      <w:r>
+        <w:rPr>
+          <w:rFonts w:eastAsia="Times New Roman"/>
+          <w:color w:val="000000" w:themeColor="text1"/>
+          <w:sz w:val="24"/>
+          <w:szCs w:val="24"/>
+          <w:lang w:val="es-ES_tradnl"/>
+        </w:rPr>
         <w:lastRenderedPageBreak/>
-        <w:t>Equipo del proyecto</w:t>
-      </w:r>
-      <w:bookmarkEnd w:id="12"/>
-    </w:p>
-    <w:p>
-      <w:pPr>
-        <w:pStyle w:val="Normal1"/>
-        <w:jc w:val="both"/>
-        <w:rPr>
-          <w:color w:val="000000" w:themeColor="text1"/>
-          <w:sz w:val="24"/>
-          <w:szCs w:val="24"/>
-          <w:lang w:val="es-ES_tradnl"/>
-        </w:rPr>
-      </w:pPr>
-      <w:r>
-        <w:rPr>
-          <w:rFonts w:eastAsia="Times New Roman"/>
-          <w:color w:val="000000" w:themeColor="text1"/>
-          <w:sz w:val="24"/>
-          <w:szCs w:val="24"/>
-          <w:lang w:val="es-ES_tradnl"/>
-        </w:rPr>
-        <w:t>El concepto equipo del proyecto se refiere al conjunto de personas que trabajan propendiendo a que un proyecto alcance sus objetivos. Cabe enfatizar que en este caso equipo no se refiere a herramientas o dispositivos ni objetos, se refiere específicamente a personas que pueden cumplir diferentes roles dentro de un grupo o incluso de forma individual. En PMBOK, se da especial destaque en el hecho de que el director de proyecto cumple un rol como líder del equipo del proyecto:</w:t>
+        <w:t>caso equipo no se refiere a herramientas o dispositivos ni objetos, se refiere específicamente a personas que pueden cumplir diferentes roles dentro de un grupo o incluso de forma individual. En PMBOK, se da especial destaque en el hecho de que el director de proyecto cumple un rol como líder del equipo del proyecto:</w:t>
       </w:r>
     </w:p>
     <w:p>
@@ -12774,18 +12702,6 @@
     </w:p>
     <w:p>
       <w:pPr>
-        <w:pStyle w:val="Normal1"/>
-        <w:jc w:val="both"/>
-        <w:rPr>
-          <w:color w:val="000000" w:themeColor="text1"/>
-          <w:sz w:val="24"/>
-          <w:szCs w:val="24"/>
-          <w:lang w:val="es-ES_tradnl"/>
-        </w:rPr>
-      </w:pPr>
-    </w:p>
-    <w:p>
-      <w:pPr>
         <w:pStyle w:val="Heading2"/>
         <w:jc w:val="center"/>
         <w:rPr>
@@ -12805,7 +12721,6 @@
           <w:color w:val="000000" w:themeColor="text1"/>
           <w:lang w:val="es-ES_tradnl"/>
         </w:rPr>
-        <w:lastRenderedPageBreak/>
         <w:t>Cronograma</w:t>
       </w:r>
       <w:bookmarkEnd w:id="15"/>
@@ -13172,18 +13087,6 @@
     </w:p>
     <w:p>
       <w:pPr>
-        <w:pStyle w:val="Normal1"/>
-        <w:jc w:val="both"/>
-        <w:rPr>
-          <w:color w:val="000000" w:themeColor="text1"/>
-          <w:sz w:val="24"/>
-          <w:szCs w:val="24"/>
-          <w:lang w:val="es-ES_tradnl"/>
-        </w:rPr>
-      </w:pPr>
-    </w:p>
-    <w:p>
-      <w:pPr>
         <w:pStyle w:val="Heading2"/>
         <w:jc w:val="center"/>
         <w:rPr>
@@ -13231,18 +13134,6 @@
     </w:p>
     <w:p>
       <w:pPr>
-        <w:pStyle w:val="Normal1"/>
-        <w:jc w:val="both"/>
-        <w:rPr>
-          <w:color w:val="000000" w:themeColor="text1"/>
-          <w:sz w:val="24"/>
-          <w:szCs w:val="24"/>
-          <w:lang w:val="es-ES_tradnl"/>
-        </w:rPr>
-      </w:pPr>
-    </w:p>
-    <w:p>
-      <w:pPr>
         <w:pStyle w:val="Heading2"/>
         <w:jc w:val="center"/>
         <w:rPr>
@@ -13285,7 +13176,18 @@
           <w:szCs w:val="24"/>
           <w:lang w:val="es-ES_tradnl"/>
         </w:rPr>
-        <w:t xml:space="preserve">Para comprender el concepto de incertidumbre en el proyecto, es importante recordar el hecho de que el proyecto tiene como característica producir un resultado único, sea este un producto, un servicio o algún otro tipo de resultado tangible o intangible. La incertidumbre hace referencia a la duda que se genera con respecto a alcanzar el resultado establecido para el proyecto, no es posible generalizar esa duda debido a que cada proyecto genera un resultado único. </w:t>
+        <w:t xml:space="preserve">Para comprender el concepto de incertidumbre en el proyecto, es importante recordar el hecho de que el proyecto tiene como característica producir un resultado único, sea este un producto, un servicio o algún otro tipo de resultado tangible o intangible. La incertidumbre hace referencia a la duda que se genera </w:t>
+      </w:r>
+      <w:r>
+        <w:rPr>
+          <w:rFonts w:eastAsia="Times New Roman"/>
+          <w:color w:val="000000" w:themeColor="text1"/>
+          <w:sz w:val="24"/>
+          <w:szCs w:val="24"/>
+          <w:lang w:val="es-ES_tradnl"/>
+        </w:rPr>
+        <w:lastRenderedPageBreak/>
+        <w:t xml:space="preserve">con respecto a alcanzar el resultado establecido para el proyecto, no es posible generalizar esa duda debido a que cada proyecto genera un resultado único. </w:t>
       </w:r>
     </w:p>
     <w:p>
@@ -13989,18 +13891,7 @@
           <w:szCs w:val="24"/>
           <w:lang w:val="es-ES_tradnl"/>
         </w:rPr>
-        <w:t xml:space="preserve"> basadas en las entradas de actividades, los diagramas de red, los recursos y las duraciones de las </w:t>
-      </w:r>
-      <w:r>
-        <w:rPr>
-          <w:rFonts w:eastAsia="Times New Roman"/>
-          <w:color w:val="000000" w:themeColor="text1"/>
-          <w:sz w:val="24"/>
-          <w:szCs w:val="24"/>
-          <w:lang w:val="es-ES_tradnl"/>
-        </w:rPr>
-        <w:lastRenderedPageBreak/>
-        <w:t xml:space="preserve">actividades a </w:t>
+        <w:t xml:space="preserve"> basadas en las entradas de actividades, los diagramas de red, los recursos y las duraciones de las actividades a </w:t>
       </w:r>
       <w:r>
         <w:rPr>
@@ -14176,6 +14067,7 @@
           <w:color w:val="000000" w:themeColor="text1"/>
           <w:lang w:val="es-ES_tradnl"/>
         </w:rPr>
+        <w:lastRenderedPageBreak/>
         <w:t>Metodologías ágiles</w:t>
       </w:r>
       <w:bookmarkEnd w:id="25"/>
@@ -23400,16 +23292,6 @@
     </w:p>
     <w:p>
       <w:pPr>
-        <w:pStyle w:val="NormalWeb"/>
-        <w:spacing w:before="0" w:beforeAutospacing="0" w:after="0" w:afterAutospacing="0"/>
-        <w:jc w:val="both"/>
-        <w:rPr>
-          <w:lang w:val="es-ES_tradnl"/>
-        </w:rPr>
-      </w:pPr>
-    </w:p>
-    <w:p>
-      <w:pPr>
         <w:pStyle w:val="Heading3"/>
         <w:jc w:val="both"/>
         <w:rPr>
@@ -23989,16 +23871,6 @@
     </w:p>
     <w:p>
       <w:pPr>
-        <w:pStyle w:val="NormalWeb"/>
-        <w:spacing w:before="0" w:beforeAutospacing="0" w:after="0" w:afterAutospacing="0"/>
-        <w:jc w:val="both"/>
-        <w:rPr>
-          <w:lang w:val="es-ES_tradnl"/>
-        </w:rPr>
-      </w:pPr>
-    </w:p>
-    <w:p>
-      <w:pPr>
         <w:pStyle w:val="Heading3"/>
         <w:jc w:val="both"/>
         <w:rPr>
@@ -24276,11 +24148,6 @@
     </w:p>
     <w:p>
       <w:pPr>
-        <w:pStyle w:val="Normal1"/>
-      </w:pPr>
-    </w:p>
-    <w:p>
-      <w:pPr>
         <w:pStyle w:val="Heading3"/>
         <w:jc w:val="both"/>
         <w:rPr>
@@ -24525,11 +24392,6 @@
     </w:p>
     <w:p>
       <w:pPr>
-        <w:pStyle w:val="Normal1"/>
-      </w:pPr>
-    </w:p>
-    <w:p>
-      <w:pPr>
         <w:pStyle w:val="Heading3"/>
         <w:jc w:val="both"/>
         <w:rPr>
@@ -24714,7 +24576,1951 @@
     </w:p>
     <w:p>
       <w:pPr>
-        <w:pStyle w:val="Normal1"/>
+        <w:pStyle w:val="Heading3"/>
+        <w:jc w:val="both"/>
+        <w:rPr>
+          <w:rFonts w:eastAsia="Times New Roman"/>
+          <w:b/>
+          <w:bCs/>
+          <w:lang w:val="es-ES_tradnl"/>
+        </w:rPr>
+      </w:pPr>
+      <w:r>
+        <w:rPr>
+          <w:rFonts w:eastAsia="Times New Roman"/>
+          <w:b/>
+          <w:bCs/>
+          <w:lang w:val="es-ES_tradnl"/>
+        </w:rPr>
+        <w:t>Sprint #1</w:t>
+      </w:r>
+      <w:r>
+        <w:rPr>
+          <w:rFonts w:eastAsia="Times New Roman"/>
+          <w:b/>
+          <w:bCs/>
+          <w:lang w:val="es-ES_tradnl"/>
+        </w:rPr>
+        <w:t>6</w:t>
+      </w:r>
+    </w:p>
+    <w:p>
+      <w:pPr>
+        <w:pStyle w:val="NormalWeb"/>
+        <w:spacing w:before="0" w:beforeAutospacing="0" w:after="0" w:afterAutospacing="0"/>
+        <w:jc w:val="both"/>
+        <w:rPr>
+          <w:rFonts w:ascii="Arial" w:hAnsi="Arial" w:cs="Arial"/>
+          <w:color w:val="000000"/>
+          <w:lang w:val="es-ES_tradnl"/>
+        </w:rPr>
+      </w:pPr>
+      <w:r>
+        <w:rPr>
+          <w:rFonts w:ascii="Arial" w:hAnsi="Arial" w:cs="Arial"/>
+          <w:color w:val="000000"/>
+          <w:lang w:val="es-ES_tradnl"/>
+        </w:rPr>
+        <w:t>Trabajo a realizar:</w:t>
+      </w:r>
+    </w:p>
+    <w:p>
+      <w:pPr>
+        <w:pStyle w:val="NormalWeb"/>
+        <w:numPr>
+          <w:ilvl w:val="0"/>
+          <w:numId w:val="52"/>
+        </w:numPr>
+        <w:spacing w:before="0" w:beforeAutospacing="0" w:after="0" w:afterAutospacing="0"/>
+        <w:jc w:val="both"/>
+        <w:rPr>
+          <w:rFonts w:ascii="Arial" w:hAnsi="Arial" w:cs="Arial"/>
+          <w:color w:val="000000"/>
+          <w:lang w:val="es-ES_tradnl"/>
+        </w:rPr>
+      </w:pPr>
+      <w:r>
+        <w:rPr>
+          <w:rFonts w:ascii="Arial" w:hAnsi="Arial" w:cs="Arial"/>
+          <w:color w:val="000000"/>
+          <w:lang w:val="es-ES_tradnl"/>
+        </w:rPr>
+        <w:t>Corrección de</w:t>
+      </w:r>
+      <w:r>
+        <w:rPr>
+          <w:rFonts w:ascii="Arial" w:hAnsi="Arial" w:cs="Arial"/>
+          <w:color w:val="000000"/>
+          <w:lang w:val="es-ES_tradnl"/>
+        </w:rPr>
+        <w:t xml:space="preserve"> la estructura organizacional de archivos en l</w:t>
+      </w:r>
+      <w:r>
+        <w:rPr>
+          <w:rFonts w:ascii="Arial" w:hAnsi="Arial" w:cs="Arial"/>
+          <w:color w:val="000000"/>
+          <w:lang w:val="es-ES_tradnl"/>
+        </w:rPr>
+        <w:t>os control</w:t>
+      </w:r>
+      <w:r>
+        <w:rPr>
+          <w:rFonts w:ascii="Arial" w:hAnsi="Arial" w:cs="Arial"/>
+          <w:color w:val="000000"/>
+          <w:lang w:val="es-ES_tradnl"/>
+        </w:rPr>
+        <w:t>adores</w:t>
+      </w:r>
+      <w:r>
+        <w:rPr>
+          <w:rFonts w:ascii="Arial" w:hAnsi="Arial" w:cs="Arial"/>
+          <w:color w:val="000000"/>
+          <w:lang w:val="es-ES_tradnl"/>
+        </w:rPr>
+        <w:t>.</w:t>
+      </w:r>
+    </w:p>
+    <w:p>
+      <w:pPr>
+        <w:pStyle w:val="NormalWeb"/>
+        <w:numPr>
+          <w:ilvl w:val="0"/>
+          <w:numId w:val="52"/>
+        </w:numPr>
+        <w:spacing w:before="0" w:beforeAutospacing="0" w:after="0" w:afterAutospacing="0"/>
+        <w:jc w:val="both"/>
+        <w:rPr>
+          <w:rFonts w:ascii="Arial" w:hAnsi="Arial" w:cs="Arial"/>
+          <w:color w:val="000000"/>
+          <w:lang w:val="es-ES_tradnl"/>
+        </w:rPr>
+      </w:pPr>
+      <w:r>
+        <w:rPr>
+          <w:rFonts w:ascii="Arial" w:hAnsi="Arial" w:cs="Arial"/>
+          <w:color w:val="000000"/>
+          <w:lang w:val="es-ES_tradnl"/>
+        </w:rPr>
+        <w:t>Implementación de controlador para restauración de configuraciones de fábrica.</w:t>
+      </w:r>
+    </w:p>
+    <w:p>
+      <w:pPr>
+        <w:pStyle w:val="NormalWeb"/>
+        <w:spacing w:before="0" w:beforeAutospacing="0" w:after="0" w:afterAutospacing="0"/>
+        <w:jc w:val="both"/>
+        <w:rPr>
+          <w:rFonts w:ascii="Arial" w:hAnsi="Arial" w:cs="Arial"/>
+          <w:color w:val="000000"/>
+          <w:lang w:val="es-ES_tradnl"/>
+        </w:rPr>
+      </w:pPr>
+      <w:r>
+        <w:rPr>
+          <w:rFonts w:ascii="Arial" w:hAnsi="Arial" w:cs="Arial"/>
+          <w:color w:val="000000"/>
+          <w:lang w:val="es-ES_tradnl"/>
+        </w:rPr>
+        <w:t>Duración: 2</w:t>
+      </w:r>
+      <w:r>
+        <w:rPr>
+          <w:rFonts w:ascii="Arial" w:hAnsi="Arial" w:cs="Arial"/>
+          <w:color w:val="000000"/>
+          <w:lang w:val="es-ES_tradnl"/>
+        </w:rPr>
+        <w:t xml:space="preserve"> semanas.</w:t>
+      </w:r>
+    </w:p>
+    <w:p>
+      <w:pPr>
+        <w:pStyle w:val="NormalWeb"/>
+        <w:spacing w:before="0" w:beforeAutospacing="0" w:after="0" w:afterAutospacing="0"/>
+        <w:jc w:val="both"/>
+        <w:rPr>
+          <w:rFonts w:ascii="Arial" w:hAnsi="Arial" w:cs="Arial"/>
+          <w:color w:val="000000"/>
+          <w:lang w:val="es-ES_tradnl"/>
+        </w:rPr>
+      </w:pPr>
+      <w:r>
+        <w:rPr>
+          <w:rFonts w:ascii="Arial" w:hAnsi="Arial" w:cs="Arial"/>
+          <w:color w:val="000000"/>
+          <w:lang w:val="es-ES_tradnl"/>
+        </w:rPr>
+        <w:t>Inicio: 26</w:t>
+      </w:r>
+      <w:r>
+        <w:rPr>
+          <w:rFonts w:ascii="Arial" w:hAnsi="Arial" w:cs="Arial"/>
+          <w:color w:val="000000"/>
+          <w:lang w:val="es-ES_tradnl"/>
+        </w:rPr>
+        <w:t xml:space="preserve"> de </w:t>
+      </w:r>
+      <w:r>
+        <w:rPr>
+          <w:rFonts w:ascii="Arial" w:hAnsi="Arial" w:cs="Arial"/>
+          <w:color w:val="000000"/>
+          <w:lang w:val="es-ES_tradnl"/>
+        </w:rPr>
+        <w:t>diciembre</w:t>
+      </w:r>
+      <w:r>
+        <w:rPr>
+          <w:rFonts w:ascii="Arial" w:hAnsi="Arial" w:cs="Arial"/>
+          <w:color w:val="000000"/>
+          <w:lang w:val="es-ES_tradnl"/>
+        </w:rPr>
+        <w:t xml:space="preserve"> de 2016.</w:t>
+      </w:r>
+    </w:p>
+    <w:p>
+      <w:pPr>
+        <w:pStyle w:val="NormalWeb"/>
+        <w:spacing w:before="0" w:beforeAutospacing="0" w:after="0" w:afterAutospacing="0"/>
+        <w:jc w:val="both"/>
+        <w:rPr>
+          <w:rFonts w:ascii="Arial" w:hAnsi="Arial" w:cs="Arial"/>
+          <w:color w:val="000000"/>
+          <w:lang w:val="es-ES_tradnl"/>
+        </w:rPr>
+      </w:pPr>
+      <w:r>
+        <w:rPr>
+          <w:rFonts w:ascii="Arial" w:hAnsi="Arial" w:cs="Arial"/>
+          <w:color w:val="000000"/>
+          <w:lang w:val="es-ES_tradnl"/>
+        </w:rPr>
+        <w:t>Fin:  9</w:t>
+      </w:r>
+      <w:r>
+        <w:rPr>
+          <w:rFonts w:ascii="Arial" w:hAnsi="Arial" w:cs="Arial"/>
+          <w:color w:val="000000"/>
+          <w:lang w:val="es-ES_tradnl"/>
+        </w:rPr>
+        <w:t xml:space="preserve"> de </w:t>
+      </w:r>
+      <w:r>
+        <w:rPr>
+          <w:rFonts w:ascii="Arial" w:hAnsi="Arial" w:cs="Arial"/>
+          <w:color w:val="000000"/>
+          <w:lang w:val="es-ES_tradnl"/>
+        </w:rPr>
+        <w:t>enero</w:t>
+      </w:r>
+      <w:r>
+        <w:rPr>
+          <w:rFonts w:ascii="Arial" w:hAnsi="Arial" w:cs="Arial"/>
+          <w:color w:val="000000"/>
+          <w:lang w:val="es-ES_tradnl"/>
+        </w:rPr>
+        <w:t xml:space="preserve"> </w:t>
+      </w:r>
+      <w:r>
+        <w:rPr>
+          <w:rFonts w:ascii="Arial" w:hAnsi="Arial" w:cs="Arial"/>
+          <w:color w:val="000000"/>
+          <w:lang w:val="es-ES_tradnl"/>
+        </w:rPr>
+        <w:t>de 2017</w:t>
+      </w:r>
+      <w:r>
+        <w:rPr>
+          <w:rFonts w:ascii="Arial" w:hAnsi="Arial" w:cs="Arial"/>
+          <w:color w:val="000000"/>
+          <w:lang w:val="es-ES_tradnl"/>
+        </w:rPr>
+        <w:t>.</w:t>
+      </w:r>
+    </w:p>
+    <w:p>
+      <w:pPr>
+        <w:pStyle w:val="Heading3"/>
+        <w:jc w:val="both"/>
+        <w:rPr>
+          <w:rFonts w:eastAsia="Times New Roman"/>
+          <w:b/>
+          <w:bCs/>
+          <w:lang w:val="es-ES_tradnl"/>
+        </w:rPr>
+      </w:pPr>
+      <w:r>
+        <w:rPr>
+          <w:rFonts w:eastAsia="Times New Roman"/>
+          <w:b/>
+          <w:bCs/>
+          <w:lang w:val="es-ES_tradnl"/>
+        </w:rPr>
+        <w:lastRenderedPageBreak/>
+        <w:t>Sprint #1</w:t>
+      </w:r>
+      <w:r>
+        <w:rPr>
+          <w:rFonts w:eastAsia="Times New Roman"/>
+          <w:b/>
+          <w:bCs/>
+          <w:lang w:val="es-ES_tradnl"/>
+        </w:rPr>
+        <w:t>7</w:t>
+      </w:r>
+    </w:p>
+    <w:p>
+      <w:pPr>
+        <w:pStyle w:val="NormalWeb"/>
+        <w:spacing w:before="0" w:beforeAutospacing="0" w:after="0" w:afterAutospacing="0"/>
+        <w:jc w:val="both"/>
+        <w:rPr>
+          <w:rFonts w:ascii="Arial" w:hAnsi="Arial" w:cs="Arial"/>
+          <w:color w:val="000000"/>
+          <w:lang w:val="es-ES_tradnl"/>
+        </w:rPr>
+      </w:pPr>
+      <w:r>
+        <w:rPr>
+          <w:rFonts w:ascii="Arial" w:hAnsi="Arial" w:cs="Arial"/>
+          <w:color w:val="000000"/>
+          <w:lang w:val="es-ES_tradnl"/>
+        </w:rPr>
+        <w:t>Trabajo a realizar:</w:t>
+      </w:r>
+    </w:p>
+    <w:p>
+      <w:pPr>
+        <w:pStyle w:val="NormalWeb"/>
+        <w:numPr>
+          <w:ilvl w:val="0"/>
+          <w:numId w:val="52"/>
+        </w:numPr>
+        <w:spacing w:before="0" w:beforeAutospacing="0" w:after="0" w:afterAutospacing="0"/>
+        <w:jc w:val="both"/>
+        <w:rPr>
+          <w:rFonts w:ascii="Arial" w:hAnsi="Arial" w:cs="Arial"/>
+          <w:color w:val="000000"/>
+          <w:lang w:val="es-ES_tradnl"/>
+        </w:rPr>
+      </w:pPr>
+      <w:r>
+        <w:rPr>
+          <w:rFonts w:ascii="Arial" w:hAnsi="Arial" w:cs="Arial"/>
+          <w:color w:val="000000"/>
+          <w:lang w:val="es-ES_tradnl"/>
+        </w:rPr>
+        <w:t xml:space="preserve">Test de validación para </w:t>
+      </w:r>
+      <w:proofErr w:type="spellStart"/>
+      <w:r>
+        <w:rPr>
+          <w:rFonts w:ascii="Arial" w:hAnsi="Arial" w:cs="Arial"/>
+          <w:color w:val="000000"/>
+          <w:lang w:val="es-ES_tradnl"/>
+        </w:rPr>
+        <w:t>Earned</w:t>
+      </w:r>
+      <w:proofErr w:type="spellEnd"/>
+      <w:r>
+        <w:rPr>
+          <w:rFonts w:ascii="Arial" w:hAnsi="Arial" w:cs="Arial"/>
+          <w:color w:val="000000"/>
+          <w:lang w:val="es-ES_tradnl"/>
+        </w:rPr>
+        <w:t xml:space="preserve"> </w:t>
+      </w:r>
+      <w:proofErr w:type="spellStart"/>
+      <w:r>
+        <w:rPr>
+          <w:rFonts w:ascii="Arial" w:hAnsi="Arial" w:cs="Arial"/>
+          <w:color w:val="000000"/>
+          <w:lang w:val="es-ES_tradnl"/>
+        </w:rPr>
+        <w:t>Scheduled</w:t>
+      </w:r>
+      <w:proofErr w:type="spellEnd"/>
+      <w:r>
+        <w:rPr>
+          <w:rFonts w:ascii="Arial" w:hAnsi="Arial" w:cs="Arial"/>
+          <w:color w:val="000000"/>
+          <w:lang w:val="es-ES_tradnl"/>
+        </w:rPr>
+        <w:t xml:space="preserve"> </w:t>
+      </w:r>
+      <w:r>
+        <w:rPr>
+          <w:rFonts w:ascii="Arial" w:hAnsi="Arial" w:cs="Arial"/>
+          <w:color w:val="000000"/>
+          <w:lang w:val="es-ES_tradnl"/>
+        </w:rPr>
+        <w:t>(parte 1)</w:t>
+      </w:r>
+      <w:r>
+        <w:rPr>
+          <w:rFonts w:ascii="Arial" w:hAnsi="Arial" w:cs="Arial"/>
+          <w:color w:val="000000"/>
+          <w:lang w:val="es-ES_tradnl"/>
+        </w:rPr>
+        <w:t>.</w:t>
+      </w:r>
+    </w:p>
+    <w:p>
+      <w:pPr>
+        <w:pStyle w:val="NormalWeb"/>
+        <w:numPr>
+          <w:ilvl w:val="0"/>
+          <w:numId w:val="52"/>
+        </w:numPr>
+        <w:spacing w:before="0" w:beforeAutospacing="0" w:after="0" w:afterAutospacing="0"/>
+        <w:jc w:val="both"/>
+        <w:rPr>
+          <w:rFonts w:ascii="Arial" w:hAnsi="Arial" w:cs="Arial"/>
+          <w:color w:val="000000"/>
+          <w:lang w:val="es-ES_tradnl"/>
+        </w:rPr>
+      </w:pPr>
+      <w:r>
+        <w:rPr>
+          <w:rFonts w:ascii="Arial" w:hAnsi="Arial" w:cs="Arial"/>
+          <w:color w:val="000000"/>
+          <w:lang w:val="es-ES_tradnl"/>
+        </w:rPr>
+        <w:t>Conceptos fundamentales faltantes.</w:t>
+      </w:r>
+    </w:p>
+    <w:p>
+      <w:pPr>
+        <w:pStyle w:val="NormalWeb"/>
+        <w:numPr>
+          <w:ilvl w:val="0"/>
+          <w:numId w:val="52"/>
+        </w:numPr>
+        <w:spacing w:before="0" w:beforeAutospacing="0" w:after="0" w:afterAutospacing="0"/>
+        <w:jc w:val="both"/>
+        <w:rPr>
+          <w:rFonts w:ascii="Arial" w:hAnsi="Arial" w:cs="Arial"/>
+          <w:color w:val="000000"/>
+          <w:lang w:val="es-ES_tradnl"/>
+        </w:rPr>
+      </w:pPr>
+      <w:r>
+        <w:rPr>
+          <w:rFonts w:ascii="Arial" w:hAnsi="Arial" w:cs="Arial"/>
+          <w:color w:val="000000"/>
+          <w:lang w:val="es-ES_tradnl"/>
+        </w:rPr>
+        <w:t>Implementación de</w:t>
+      </w:r>
+      <w:r>
+        <w:rPr>
+          <w:rFonts w:ascii="Arial" w:hAnsi="Arial" w:cs="Arial"/>
+          <w:color w:val="000000"/>
+          <w:lang w:val="es-ES_tradnl"/>
+        </w:rPr>
+        <w:t xml:space="preserve"> estimación de fecha fin del proyecto</w:t>
+      </w:r>
+      <w:r>
+        <w:rPr>
+          <w:rFonts w:ascii="Arial" w:hAnsi="Arial" w:cs="Arial"/>
+          <w:color w:val="000000"/>
+          <w:lang w:val="es-ES_tradnl"/>
+        </w:rPr>
+        <w:t xml:space="preserve"> </w:t>
+      </w:r>
+      <w:r>
+        <w:rPr>
+          <w:rFonts w:ascii="Arial" w:hAnsi="Arial" w:cs="Arial"/>
+          <w:color w:val="000000"/>
+          <w:lang w:val="es-ES_tradnl"/>
+        </w:rPr>
+        <w:t>(parte 1).</w:t>
+      </w:r>
+    </w:p>
+    <w:p>
+      <w:pPr>
+        <w:pStyle w:val="NormalWeb"/>
+        <w:spacing w:before="0" w:beforeAutospacing="0" w:after="0" w:afterAutospacing="0"/>
+        <w:jc w:val="both"/>
+        <w:rPr>
+          <w:rFonts w:ascii="Arial" w:hAnsi="Arial" w:cs="Arial"/>
+          <w:color w:val="000000"/>
+          <w:lang w:val="es-ES_tradnl"/>
+        </w:rPr>
+      </w:pPr>
+      <w:r>
+        <w:rPr>
+          <w:rFonts w:ascii="Arial" w:hAnsi="Arial" w:cs="Arial"/>
+          <w:color w:val="000000"/>
+          <w:lang w:val="es-ES_tradnl"/>
+        </w:rPr>
+        <w:t>Duración: 2</w:t>
+      </w:r>
+      <w:r>
+        <w:rPr>
+          <w:rFonts w:ascii="Arial" w:hAnsi="Arial" w:cs="Arial"/>
+          <w:color w:val="000000"/>
+          <w:lang w:val="es-ES_tradnl"/>
+        </w:rPr>
+        <w:t xml:space="preserve"> semanas.</w:t>
+      </w:r>
+    </w:p>
+    <w:p>
+      <w:pPr>
+        <w:pStyle w:val="NormalWeb"/>
+        <w:spacing w:before="0" w:beforeAutospacing="0" w:after="0" w:afterAutospacing="0"/>
+        <w:jc w:val="both"/>
+        <w:rPr>
+          <w:rFonts w:ascii="Arial" w:hAnsi="Arial" w:cs="Arial"/>
+          <w:color w:val="000000"/>
+          <w:lang w:val="es-ES_tradnl"/>
+        </w:rPr>
+      </w:pPr>
+      <w:r>
+        <w:rPr>
+          <w:rFonts w:ascii="Arial" w:hAnsi="Arial" w:cs="Arial"/>
+          <w:color w:val="000000"/>
+          <w:lang w:val="es-ES_tradnl"/>
+        </w:rPr>
+        <w:t>Inicio: 17</w:t>
+      </w:r>
+      <w:r>
+        <w:rPr>
+          <w:rFonts w:ascii="Arial" w:hAnsi="Arial" w:cs="Arial"/>
+          <w:color w:val="000000"/>
+          <w:lang w:val="es-ES_tradnl"/>
+        </w:rPr>
+        <w:t xml:space="preserve"> de </w:t>
+      </w:r>
+      <w:r>
+        <w:rPr>
+          <w:rFonts w:ascii="Arial" w:hAnsi="Arial" w:cs="Arial"/>
+          <w:color w:val="000000"/>
+          <w:lang w:val="es-ES_tradnl"/>
+        </w:rPr>
+        <w:t>enero de 2017</w:t>
+      </w:r>
+      <w:r>
+        <w:rPr>
+          <w:rFonts w:ascii="Arial" w:hAnsi="Arial" w:cs="Arial"/>
+          <w:color w:val="000000"/>
+          <w:lang w:val="es-ES_tradnl"/>
+        </w:rPr>
+        <w:t>.</w:t>
+      </w:r>
+    </w:p>
+    <w:p>
+      <w:pPr>
+        <w:pStyle w:val="NormalWeb"/>
+        <w:spacing w:before="0" w:beforeAutospacing="0" w:after="0" w:afterAutospacing="0"/>
+        <w:jc w:val="both"/>
+        <w:rPr>
+          <w:rFonts w:ascii="Arial" w:hAnsi="Arial" w:cs="Arial"/>
+          <w:color w:val="000000"/>
+          <w:lang w:val="es-ES_tradnl"/>
+        </w:rPr>
+      </w:pPr>
+      <w:r>
+        <w:rPr>
+          <w:rFonts w:ascii="Arial" w:hAnsi="Arial" w:cs="Arial"/>
+          <w:color w:val="000000"/>
+          <w:lang w:val="es-ES_tradnl"/>
+        </w:rPr>
+        <w:t>Fin:  31</w:t>
+      </w:r>
+      <w:r>
+        <w:rPr>
+          <w:rFonts w:ascii="Arial" w:hAnsi="Arial" w:cs="Arial"/>
+          <w:color w:val="000000"/>
+          <w:lang w:val="es-ES_tradnl"/>
+        </w:rPr>
+        <w:t xml:space="preserve"> de enero de 2017</w:t>
+      </w:r>
+      <w:r>
+        <w:rPr>
+          <w:rFonts w:ascii="Arial" w:hAnsi="Arial" w:cs="Arial"/>
+          <w:color w:val="000000"/>
+          <w:lang w:val="es-ES_tradnl"/>
+        </w:rPr>
+        <w:t>.</w:t>
+      </w:r>
+    </w:p>
+    <w:p>
+      <w:pPr>
+        <w:pStyle w:val="Heading3"/>
+        <w:jc w:val="both"/>
+        <w:rPr>
+          <w:rFonts w:eastAsia="Times New Roman"/>
+          <w:b/>
+          <w:bCs/>
+          <w:lang w:val="es-ES_tradnl"/>
+        </w:rPr>
+      </w:pPr>
+      <w:r>
+        <w:rPr>
+          <w:rFonts w:eastAsia="Times New Roman"/>
+          <w:b/>
+          <w:bCs/>
+          <w:lang w:val="es-ES_tradnl"/>
+        </w:rPr>
+        <w:t>Sprint #1</w:t>
+      </w:r>
+      <w:r>
+        <w:rPr>
+          <w:rFonts w:eastAsia="Times New Roman"/>
+          <w:b/>
+          <w:bCs/>
+          <w:lang w:val="es-ES_tradnl"/>
+        </w:rPr>
+        <w:t>8</w:t>
+      </w:r>
+    </w:p>
+    <w:p>
+      <w:pPr>
+        <w:pStyle w:val="NormalWeb"/>
+        <w:spacing w:before="0" w:beforeAutospacing="0" w:after="0" w:afterAutospacing="0"/>
+        <w:jc w:val="both"/>
+        <w:rPr>
+          <w:rFonts w:ascii="Arial" w:hAnsi="Arial" w:cs="Arial"/>
+          <w:color w:val="000000"/>
+          <w:lang w:val="es-ES_tradnl"/>
+        </w:rPr>
+      </w:pPr>
+      <w:r>
+        <w:rPr>
+          <w:rFonts w:ascii="Arial" w:hAnsi="Arial" w:cs="Arial"/>
+          <w:color w:val="000000"/>
+          <w:lang w:val="es-ES_tradnl"/>
+        </w:rPr>
+        <w:t>Trabajo a realizar:</w:t>
+      </w:r>
+    </w:p>
+    <w:p>
+      <w:pPr>
+        <w:pStyle w:val="NormalWeb"/>
+        <w:numPr>
+          <w:ilvl w:val="0"/>
+          <w:numId w:val="52"/>
+        </w:numPr>
+        <w:spacing w:before="0" w:beforeAutospacing="0" w:after="0" w:afterAutospacing="0"/>
+        <w:jc w:val="both"/>
+        <w:rPr>
+          <w:rFonts w:ascii="Arial" w:hAnsi="Arial" w:cs="Arial"/>
+          <w:color w:val="000000"/>
+          <w:lang w:val="es-ES_tradnl"/>
+        </w:rPr>
+      </w:pPr>
+      <w:r>
+        <w:rPr>
+          <w:rFonts w:ascii="Arial" w:hAnsi="Arial" w:cs="Arial"/>
+          <w:color w:val="000000"/>
+          <w:lang w:val="es-ES_tradnl"/>
+        </w:rPr>
+        <w:t xml:space="preserve">Test de validación para </w:t>
+      </w:r>
+      <w:proofErr w:type="spellStart"/>
+      <w:r>
+        <w:rPr>
+          <w:rFonts w:ascii="Arial" w:hAnsi="Arial" w:cs="Arial"/>
+          <w:color w:val="000000"/>
+          <w:lang w:val="es-ES_tradnl"/>
+        </w:rPr>
+        <w:t>Earned</w:t>
+      </w:r>
+      <w:proofErr w:type="spellEnd"/>
+      <w:r>
+        <w:rPr>
+          <w:rFonts w:ascii="Arial" w:hAnsi="Arial" w:cs="Arial"/>
+          <w:color w:val="000000"/>
+          <w:lang w:val="es-ES_tradnl"/>
+        </w:rPr>
+        <w:t xml:space="preserve"> </w:t>
+      </w:r>
+      <w:proofErr w:type="spellStart"/>
+      <w:r>
+        <w:rPr>
+          <w:rFonts w:ascii="Arial" w:hAnsi="Arial" w:cs="Arial"/>
+          <w:color w:val="000000"/>
+          <w:lang w:val="es-ES_tradnl"/>
+        </w:rPr>
+        <w:t>Scheduled</w:t>
+      </w:r>
+      <w:proofErr w:type="spellEnd"/>
+      <w:r>
+        <w:rPr>
+          <w:rFonts w:ascii="Arial" w:hAnsi="Arial" w:cs="Arial"/>
+          <w:color w:val="000000"/>
+          <w:lang w:val="es-ES_tradnl"/>
+        </w:rPr>
+        <w:t xml:space="preserve"> </w:t>
+      </w:r>
+      <w:r>
+        <w:rPr>
+          <w:rFonts w:ascii="Arial" w:hAnsi="Arial" w:cs="Arial"/>
+          <w:color w:val="000000"/>
+          <w:lang w:val="es-ES_tradnl"/>
+        </w:rPr>
+        <w:t xml:space="preserve">(parte </w:t>
+      </w:r>
+      <w:r>
+        <w:rPr>
+          <w:rFonts w:ascii="Arial" w:hAnsi="Arial" w:cs="Arial"/>
+          <w:color w:val="000000"/>
+          <w:lang w:val="es-ES_tradnl"/>
+        </w:rPr>
+        <w:t>2</w:t>
+      </w:r>
+      <w:r>
+        <w:rPr>
+          <w:rFonts w:ascii="Arial" w:hAnsi="Arial" w:cs="Arial"/>
+          <w:color w:val="000000"/>
+          <w:lang w:val="es-ES_tradnl"/>
+        </w:rPr>
+        <w:t>).</w:t>
+      </w:r>
+    </w:p>
+    <w:p>
+      <w:pPr>
+        <w:pStyle w:val="NormalWeb"/>
+        <w:numPr>
+          <w:ilvl w:val="0"/>
+          <w:numId w:val="52"/>
+        </w:numPr>
+        <w:spacing w:before="0" w:beforeAutospacing="0" w:after="0" w:afterAutospacing="0"/>
+        <w:jc w:val="both"/>
+        <w:rPr>
+          <w:rFonts w:ascii="Arial" w:hAnsi="Arial" w:cs="Arial"/>
+          <w:color w:val="000000"/>
+          <w:lang w:val="es-ES_tradnl"/>
+        </w:rPr>
+      </w:pPr>
+      <w:r>
+        <w:rPr>
+          <w:rFonts w:ascii="Arial" w:hAnsi="Arial" w:cs="Arial"/>
+          <w:color w:val="000000"/>
+          <w:lang w:val="es-ES_tradnl"/>
+        </w:rPr>
+        <w:t>Implementación de</w:t>
+      </w:r>
+      <w:r>
+        <w:rPr>
+          <w:rFonts w:ascii="Arial" w:hAnsi="Arial" w:cs="Arial"/>
+          <w:color w:val="000000"/>
+          <w:lang w:val="es-ES_tradnl"/>
+        </w:rPr>
+        <w:t xml:space="preserve"> estimación de fecha fin del proyecto</w:t>
+      </w:r>
+      <w:r>
+        <w:rPr>
+          <w:rFonts w:ascii="Arial" w:hAnsi="Arial" w:cs="Arial"/>
+          <w:color w:val="000000"/>
+          <w:lang w:val="es-ES_tradnl"/>
+        </w:rPr>
+        <w:t xml:space="preserve"> (parte </w:t>
+      </w:r>
+      <w:r>
+        <w:rPr>
+          <w:rFonts w:ascii="Arial" w:hAnsi="Arial" w:cs="Arial"/>
+          <w:color w:val="000000"/>
+          <w:lang w:val="es-ES_tradnl"/>
+        </w:rPr>
+        <w:t>2</w:t>
+      </w:r>
+      <w:r>
+        <w:rPr>
+          <w:rFonts w:ascii="Arial" w:hAnsi="Arial" w:cs="Arial"/>
+          <w:color w:val="000000"/>
+          <w:lang w:val="es-ES_tradnl"/>
+        </w:rPr>
+        <w:t>).</w:t>
+      </w:r>
+    </w:p>
+    <w:p>
+      <w:pPr>
+        <w:pStyle w:val="NormalWeb"/>
+        <w:spacing w:before="0" w:beforeAutospacing="0" w:after="0" w:afterAutospacing="0"/>
+        <w:jc w:val="both"/>
+        <w:rPr>
+          <w:rFonts w:ascii="Arial" w:hAnsi="Arial" w:cs="Arial"/>
+          <w:color w:val="000000"/>
+          <w:lang w:val="es-ES_tradnl"/>
+        </w:rPr>
+      </w:pPr>
+      <w:r>
+        <w:rPr>
+          <w:rFonts w:ascii="Arial" w:hAnsi="Arial" w:cs="Arial"/>
+          <w:color w:val="000000"/>
+          <w:lang w:val="es-ES_tradnl"/>
+        </w:rPr>
+        <w:t>Duración: 2</w:t>
+      </w:r>
+      <w:r>
+        <w:rPr>
+          <w:rFonts w:ascii="Arial" w:hAnsi="Arial" w:cs="Arial"/>
+          <w:color w:val="000000"/>
+          <w:lang w:val="es-ES_tradnl"/>
+        </w:rPr>
+        <w:t xml:space="preserve"> semanas.</w:t>
+      </w:r>
+    </w:p>
+    <w:p>
+      <w:pPr>
+        <w:pStyle w:val="NormalWeb"/>
+        <w:spacing w:before="0" w:beforeAutospacing="0" w:after="0" w:afterAutospacing="0"/>
+        <w:jc w:val="both"/>
+        <w:rPr>
+          <w:rFonts w:ascii="Arial" w:hAnsi="Arial" w:cs="Arial"/>
+          <w:color w:val="000000"/>
+          <w:lang w:val="es-ES_tradnl"/>
+        </w:rPr>
+      </w:pPr>
+      <w:r>
+        <w:rPr>
+          <w:rFonts w:ascii="Arial" w:hAnsi="Arial" w:cs="Arial"/>
+          <w:color w:val="000000"/>
+          <w:lang w:val="es-ES_tradnl"/>
+        </w:rPr>
+        <w:t>Inicio: 18</w:t>
+      </w:r>
+      <w:r>
+        <w:rPr>
+          <w:rFonts w:ascii="Arial" w:hAnsi="Arial" w:cs="Arial"/>
+          <w:color w:val="000000"/>
+          <w:lang w:val="es-ES_tradnl"/>
+        </w:rPr>
+        <w:t xml:space="preserve"> de enero de 2017</w:t>
+      </w:r>
+      <w:r>
+        <w:rPr>
+          <w:rFonts w:ascii="Arial" w:hAnsi="Arial" w:cs="Arial"/>
+          <w:color w:val="000000"/>
+          <w:lang w:val="es-ES_tradnl"/>
+        </w:rPr>
+        <w:t>.</w:t>
+      </w:r>
+    </w:p>
+    <w:p>
+      <w:pPr>
+        <w:pStyle w:val="NormalWeb"/>
+        <w:spacing w:before="0" w:beforeAutospacing="0" w:after="0" w:afterAutospacing="0"/>
+        <w:jc w:val="both"/>
+        <w:rPr>
+          <w:rFonts w:ascii="Arial" w:hAnsi="Arial" w:cs="Arial"/>
+          <w:color w:val="000000"/>
+          <w:lang w:val="es-ES_tradnl"/>
+        </w:rPr>
+      </w:pPr>
+      <w:r>
+        <w:rPr>
+          <w:rFonts w:ascii="Arial" w:hAnsi="Arial" w:cs="Arial"/>
+          <w:color w:val="000000"/>
+          <w:lang w:val="es-ES_tradnl"/>
+        </w:rPr>
+        <w:t xml:space="preserve">Fin:  1 de </w:t>
+      </w:r>
+      <w:r>
+        <w:rPr>
+          <w:rFonts w:ascii="Arial" w:hAnsi="Arial" w:cs="Arial"/>
+          <w:color w:val="000000"/>
+          <w:lang w:val="es-ES_tradnl"/>
+        </w:rPr>
+        <w:t>febrero</w:t>
+      </w:r>
+      <w:r>
+        <w:rPr>
+          <w:rFonts w:ascii="Arial" w:hAnsi="Arial" w:cs="Arial"/>
+          <w:color w:val="000000"/>
+          <w:lang w:val="es-ES_tradnl"/>
+        </w:rPr>
+        <w:t xml:space="preserve"> de 2017</w:t>
+      </w:r>
+      <w:r>
+        <w:rPr>
+          <w:rFonts w:ascii="Arial" w:hAnsi="Arial" w:cs="Arial"/>
+          <w:color w:val="000000"/>
+          <w:lang w:val="es-ES_tradnl"/>
+        </w:rPr>
+        <w:t>.</w:t>
+      </w:r>
+    </w:p>
+    <w:p>
+      <w:pPr>
+        <w:pStyle w:val="Heading3"/>
+        <w:jc w:val="both"/>
+        <w:rPr>
+          <w:rFonts w:eastAsia="Times New Roman"/>
+          <w:b/>
+          <w:bCs/>
+          <w:lang w:val="es-ES_tradnl"/>
+        </w:rPr>
+      </w:pPr>
+      <w:r>
+        <w:rPr>
+          <w:rFonts w:eastAsia="Times New Roman"/>
+          <w:b/>
+          <w:bCs/>
+          <w:lang w:val="es-ES_tradnl"/>
+        </w:rPr>
+        <w:t>Sprint #1</w:t>
+      </w:r>
+      <w:r>
+        <w:rPr>
+          <w:rFonts w:eastAsia="Times New Roman"/>
+          <w:b/>
+          <w:bCs/>
+          <w:lang w:val="es-ES_tradnl"/>
+        </w:rPr>
+        <w:t>9</w:t>
+      </w:r>
+    </w:p>
+    <w:p>
+      <w:pPr>
+        <w:pStyle w:val="NormalWeb"/>
+        <w:spacing w:before="0" w:beforeAutospacing="0" w:after="0" w:afterAutospacing="0"/>
+        <w:jc w:val="both"/>
+        <w:rPr>
+          <w:rFonts w:ascii="Arial" w:hAnsi="Arial" w:cs="Arial"/>
+          <w:color w:val="000000"/>
+          <w:lang w:val="es-ES_tradnl"/>
+        </w:rPr>
+      </w:pPr>
+      <w:r>
+        <w:rPr>
+          <w:rFonts w:ascii="Arial" w:hAnsi="Arial" w:cs="Arial"/>
+          <w:color w:val="000000"/>
+          <w:lang w:val="es-ES_tradnl"/>
+        </w:rPr>
+        <w:t>Trabajo a realizar:</w:t>
+      </w:r>
+    </w:p>
+    <w:p>
+      <w:pPr>
+        <w:pStyle w:val="NormalWeb"/>
+        <w:numPr>
+          <w:ilvl w:val="0"/>
+          <w:numId w:val="52"/>
+        </w:numPr>
+        <w:spacing w:before="0" w:beforeAutospacing="0" w:after="0" w:afterAutospacing="0"/>
+        <w:jc w:val="both"/>
+        <w:rPr>
+          <w:rFonts w:ascii="Arial" w:hAnsi="Arial" w:cs="Arial"/>
+          <w:color w:val="000000"/>
+          <w:lang w:val="es-ES_tradnl"/>
+        </w:rPr>
+      </w:pPr>
+      <w:r>
+        <w:rPr>
+          <w:rFonts w:ascii="Arial" w:hAnsi="Arial" w:cs="Arial"/>
+          <w:color w:val="000000"/>
+          <w:lang w:val="es-ES_tradnl"/>
+        </w:rPr>
+        <w:t xml:space="preserve">Test de validación para </w:t>
+      </w:r>
+      <w:proofErr w:type="spellStart"/>
+      <w:r>
+        <w:rPr>
+          <w:rFonts w:ascii="Arial" w:hAnsi="Arial" w:cs="Arial"/>
+          <w:color w:val="000000"/>
+          <w:lang w:val="es-ES_tradnl"/>
+        </w:rPr>
+        <w:t>Earned</w:t>
+      </w:r>
+      <w:proofErr w:type="spellEnd"/>
+      <w:r>
+        <w:rPr>
+          <w:rFonts w:ascii="Arial" w:hAnsi="Arial" w:cs="Arial"/>
+          <w:color w:val="000000"/>
+          <w:lang w:val="es-ES_tradnl"/>
+        </w:rPr>
+        <w:t xml:space="preserve"> </w:t>
+      </w:r>
+      <w:proofErr w:type="spellStart"/>
+      <w:r>
+        <w:rPr>
+          <w:rFonts w:ascii="Arial" w:hAnsi="Arial" w:cs="Arial"/>
+          <w:color w:val="000000"/>
+          <w:lang w:val="es-ES_tradnl"/>
+        </w:rPr>
+        <w:t>Scheduled</w:t>
+      </w:r>
+      <w:proofErr w:type="spellEnd"/>
+      <w:r>
+        <w:rPr>
+          <w:rFonts w:ascii="Arial" w:hAnsi="Arial" w:cs="Arial"/>
+          <w:color w:val="000000"/>
+          <w:lang w:val="es-ES_tradnl"/>
+        </w:rPr>
+        <w:t xml:space="preserve"> (parte </w:t>
+      </w:r>
+      <w:r>
+        <w:rPr>
+          <w:rFonts w:ascii="Arial" w:hAnsi="Arial" w:cs="Arial"/>
+          <w:color w:val="000000"/>
+          <w:lang w:val="es-ES_tradnl"/>
+        </w:rPr>
+        <w:t>3</w:t>
+      </w:r>
+      <w:r>
+        <w:rPr>
+          <w:rFonts w:ascii="Arial" w:hAnsi="Arial" w:cs="Arial"/>
+          <w:color w:val="000000"/>
+          <w:lang w:val="es-ES_tradnl"/>
+        </w:rPr>
+        <w:t>).</w:t>
+      </w:r>
+    </w:p>
+    <w:p>
+      <w:pPr>
+        <w:pStyle w:val="NormalWeb"/>
+        <w:numPr>
+          <w:ilvl w:val="0"/>
+          <w:numId w:val="52"/>
+        </w:numPr>
+        <w:spacing w:before="0" w:beforeAutospacing="0" w:after="0" w:afterAutospacing="0"/>
+        <w:jc w:val="both"/>
+        <w:rPr>
+          <w:rFonts w:ascii="Arial" w:hAnsi="Arial" w:cs="Arial"/>
+          <w:color w:val="000000"/>
+          <w:lang w:val="es-ES_tradnl"/>
+        </w:rPr>
+      </w:pPr>
+      <w:r>
+        <w:rPr>
+          <w:rFonts w:ascii="Arial" w:hAnsi="Arial" w:cs="Arial"/>
+          <w:color w:val="000000"/>
+          <w:lang w:val="es-ES_tradnl"/>
+        </w:rPr>
+        <w:t>Implementación de</w:t>
+      </w:r>
+      <w:r>
+        <w:rPr>
+          <w:rFonts w:ascii="Arial" w:hAnsi="Arial" w:cs="Arial"/>
+          <w:color w:val="000000"/>
+          <w:lang w:val="es-ES_tradnl"/>
+        </w:rPr>
+        <w:t xml:space="preserve"> estimación de fecha fin del proyecto</w:t>
+      </w:r>
+      <w:r>
+        <w:rPr>
+          <w:rFonts w:ascii="Arial" w:hAnsi="Arial" w:cs="Arial"/>
+          <w:color w:val="000000"/>
+          <w:lang w:val="es-ES_tradnl"/>
+        </w:rPr>
+        <w:t xml:space="preserve"> (parte </w:t>
+      </w:r>
+      <w:r>
+        <w:rPr>
+          <w:rFonts w:ascii="Arial" w:hAnsi="Arial" w:cs="Arial"/>
+          <w:color w:val="000000"/>
+          <w:lang w:val="es-ES_tradnl"/>
+        </w:rPr>
+        <w:t>3</w:t>
+      </w:r>
+      <w:r>
+        <w:rPr>
+          <w:rFonts w:ascii="Arial" w:hAnsi="Arial" w:cs="Arial"/>
+          <w:color w:val="000000"/>
+          <w:lang w:val="es-ES_tradnl"/>
+        </w:rPr>
+        <w:t>).</w:t>
+      </w:r>
+    </w:p>
+    <w:p>
+      <w:pPr>
+        <w:pStyle w:val="NormalWeb"/>
+        <w:spacing w:before="0" w:beforeAutospacing="0" w:after="0" w:afterAutospacing="0"/>
+        <w:jc w:val="both"/>
+        <w:rPr>
+          <w:rFonts w:ascii="Arial" w:hAnsi="Arial" w:cs="Arial"/>
+          <w:color w:val="000000"/>
+          <w:lang w:val="es-ES_tradnl"/>
+        </w:rPr>
+      </w:pPr>
+      <w:r>
+        <w:rPr>
+          <w:rFonts w:ascii="Arial" w:hAnsi="Arial" w:cs="Arial"/>
+          <w:color w:val="000000"/>
+          <w:lang w:val="es-ES_tradnl"/>
+        </w:rPr>
+        <w:t>Duración: 2</w:t>
+      </w:r>
+      <w:r>
+        <w:rPr>
+          <w:rFonts w:ascii="Arial" w:hAnsi="Arial" w:cs="Arial"/>
+          <w:color w:val="000000"/>
+          <w:lang w:val="es-ES_tradnl"/>
+        </w:rPr>
+        <w:t xml:space="preserve"> semanas.</w:t>
+      </w:r>
+    </w:p>
+    <w:p>
+      <w:pPr>
+        <w:pStyle w:val="NormalWeb"/>
+        <w:spacing w:before="0" w:beforeAutospacing="0" w:after="0" w:afterAutospacing="0"/>
+        <w:jc w:val="both"/>
+        <w:rPr>
+          <w:rFonts w:ascii="Arial" w:hAnsi="Arial" w:cs="Arial"/>
+          <w:color w:val="000000"/>
+          <w:lang w:val="es-ES_tradnl"/>
+        </w:rPr>
+      </w:pPr>
+      <w:r>
+        <w:rPr>
+          <w:rFonts w:ascii="Arial" w:hAnsi="Arial" w:cs="Arial"/>
+          <w:color w:val="000000"/>
+          <w:lang w:val="es-ES_tradnl"/>
+        </w:rPr>
+        <w:t>Inicio: 6</w:t>
+      </w:r>
+      <w:r>
+        <w:rPr>
+          <w:rFonts w:ascii="Arial" w:hAnsi="Arial" w:cs="Arial"/>
+          <w:color w:val="000000"/>
+          <w:lang w:val="es-ES_tradnl"/>
+        </w:rPr>
+        <w:t xml:space="preserve"> de </w:t>
+      </w:r>
+      <w:r>
+        <w:rPr>
+          <w:rFonts w:ascii="Arial" w:hAnsi="Arial" w:cs="Arial"/>
+          <w:color w:val="000000"/>
+          <w:lang w:val="es-ES_tradnl"/>
+        </w:rPr>
+        <w:t>febrero</w:t>
+      </w:r>
+      <w:r>
+        <w:rPr>
+          <w:rFonts w:ascii="Arial" w:hAnsi="Arial" w:cs="Arial"/>
+          <w:color w:val="000000"/>
+          <w:lang w:val="es-ES_tradnl"/>
+        </w:rPr>
+        <w:t xml:space="preserve"> de 2017</w:t>
+      </w:r>
+      <w:r>
+        <w:rPr>
+          <w:rFonts w:ascii="Arial" w:hAnsi="Arial" w:cs="Arial"/>
+          <w:color w:val="000000"/>
+          <w:lang w:val="es-ES_tradnl"/>
+        </w:rPr>
+        <w:t>.</w:t>
+      </w:r>
+    </w:p>
+    <w:p>
+      <w:pPr>
+        <w:pStyle w:val="NormalWeb"/>
+        <w:spacing w:before="0" w:beforeAutospacing="0" w:after="0" w:afterAutospacing="0"/>
+        <w:jc w:val="both"/>
+        <w:rPr>
+          <w:rFonts w:ascii="Arial" w:hAnsi="Arial" w:cs="Arial"/>
+          <w:color w:val="000000"/>
+          <w:lang w:val="es-ES_tradnl"/>
+        </w:rPr>
+      </w:pPr>
+      <w:r>
+        <w:rPr>
+          <w:rFonts w:ascii="Arial" w:hAnsi="Arial" w:cs="Arial"/>
+          <w:color w:val="000000"/>
+          <w:lang w:val="es-ES_tradnl"/>
+        </w:rPr>
+        <w:t xml:space="preserve">Fin:  </w:t>
+      </w:r>
+      <w:r>
+        <w:rPr>
+          <w:rFonts w:ascii="Arial" w:hAnsi="Arial" w:cs="Arial"/>
+          <w:color w:val="000000"/>
+          <w:lang w:val="es-ES_tradnl"/>
+        </w:rPr>
+        <w:t>20</w:t>
+      </w:r>
+      <w:r>
+        <w:rPr>
+          <w:rFonts w:ascii="Arial" w:hAnsi="Arial" w:cs="Arial"/>
+          <w:color w:val="000000"/>
+          <w:lang w:val="es-ES_tradnl"/>
+        </w:rPr>
+        <w:t xml:space="preserve"> de febrero de 2017</w:t>
+      </w:r>
+      <w:r>
+        <w:rPr>
+          <w:rFonts w:ascii="Arial" w:hAnsi="Arial" w:cs="Arial"/>
+          <w:color w:val="000000"/>
+          <w:lang w:val="es-ES_tradnl"/>
+        </w:rPr>
+        <w:t>.</w:t>
+      </w:r>
+    </w:p>
+    <w:p>
+      <w:pPr>
+        <w:pStyle w:val="Heading3"/>
+        <w:jc w:val="both"/>
+        <w:rPr>
+          <w:rFonts w:eastAsia="Times New Roman"/>
+          <w:b/>
+          <w:bCs/>
+          <w:lang w:val="es-ES_tradnl"/>
+        </w:rPr>
+      </w:pPr>
+      <w:r>
+        <w:rPr>
+          <w:rFonts w:eastAsia="Times New Roman"/>
+          <w:b/>
+          <w:bCs/>
+          <w:lang w:val="es-ES_tradnl"/>
+        </w:rPr>
+        <w:t>Sprint #20</w:t>
+      </w:r>
+    </w:p>
+    <w:p>
+      <w:pPr>
+        <w:pStyle w:val="NormalWeb"/>
+        <w:spacing w:before="0" w:beforeAutospacing="0" w:after="0" w:afterAutospacing="0"/>
+        <w:jc w:val="both"/>
+        <w:rPr>
+          <w:rFonts w:ascii="Arial" w:hAnsi="Arial" w:cs="Arial"/>
+          <w:color w:val="000000"/>
+          <w:lang w:val="es-ES_tradnl"/>
+        </w:rPr>
+      </w:pPr>
+      <w:r>
+        <w:rPr>
+          <w:rFonts w:ascii="Arial" w:hAnsi="Arial" w:cs="Arial"/>
+          <w:color w:val="000000"/>
+          <w:lang w:val="es-ES_tradnl"/>
+        </w:rPr>
+        <w:t>Trabajo a realizar:</w:t>
+      </w:r>
+    </w:p>
+    <w:p>
+      <w:pPr>
+        <w:pStyle w:val="NormalWeb"/>
+        <w:numPr>
+          <w:ilvl w:val="0"/>
+          <w:numId w:val="52"/>
+        </w:numPr>
+        <w:spacing w:before="0" w:beforeAutospacing="0" w:after="0" w:afterAutospacing="0"/>
+        <w:jc w:val="both"/>
+        <w:rPr>
+          <w:rFonts w:ascii="Arial" w:hAnsi="Arial" w:cs="Arial"/>
+          <w:color w:val="000000"/>
+          <w:lang w:val="es-ES_tradnl"/>
+        </w:rPr>
+      </w:pPr>
+      <w:r>
+        <w:rPr>
+          <w:rFonts w:ascii="Arial" w:hAnsi="Arial" w:cs="Arial"/>
+          <w:color w:val="000000"/>
+          <w:lang w:val="es-ES_tradnl"/>
+        </w:rPr>
+        <w:t>Implementación del chat.</w:t>
+      </w:r>
+    </w:p>
+    <w:p>
+      <w:pPr>
+        <w:pStyle w:val="NormalWeb"/>
+        <w:numPr>
+          <w:ilvl w:val="0"/>
+          <w:numId w:val="52"/>
+        </w:numPr>
+        <w:spacing w:before="0" w:beforeAutospacing="0" w:after="0" w:afterAutospacing="0"/>
+        <w:jc w:val="both"/>
+        <w:rPr>
+          <w:rFonts w:ascii="Arial" w:hAnsi="Arial" w:cs="Arial"/>
+          <w:color w:val="000000"/>
+          <w:lang w:val="es-ES"/>
+        </w:rPr>
+      </w:pPr>
+      <w:r>
+        <w:rPr>
+          <w:rFonts w:ascii="Arial" w:hAnsi="Arial" w:cs="Arial"/>
+          <w:lang w:val="es-ES"/>
+        </w:rPr>
+        <w:t xml:space="preserve">Documentación sobre </w:t>
+      </w:r>
+      <w:proofErr w:type="spellStart"/>
+      <w:r>
+        <w:rPr>
+          <w:rFonts w:ascii="Arial" w:hAnsi="Arial" w:cs="Arial"/>
+          <w:lang w:val="es-ES"/>
+        </w:rPr>
+        <w:t>Earned</w:t>
+      </w:r>
+      <w:proofErr w:type="spellEnd"/>
+      <w:r>
+        <w:rPr>
+          <w:rFonts w:ascii="Arial" w:hAnsi="Arial" w:cs="Arial"/>
+          <w:lang w:val="es-ES"/>
+        </w:rPr>
+        <w:t xml:space="preserve"> </w:t>
+      </w:r>
+      <w:proofErr w:type="spellStart"/>
+      <w:r>
+        <w:rPr>
+          <w:rFonts w:ascii="Arial" w:hAnsi="Arial" w:cs="Arial"/>
+          <w:lang w:val="es-ES"/>
+        </w:rPr>
+        <w:t>Scheduled</w:t>
+      </w:r>
+      <w:proofErr w:type="spellEnd"/>
+      <w:r>
+        <w:rPr>
+          <w:rFonts w:ascii="Arial" w:hAnsi="Arial" w:cs="Arial"/>
+          <w:lang w:val="es-ES"/>
+        </w:rPr>
+        <w:t xml:space="preserve"> (Parte 1).</w:t>
+      </w:r>
+    </w:p>
+    <w:p>
+      <w:pPr>
+        <w:pStyle w:val="NormalWeb"/>
+        <w:numPr>
+          <w:ilvl w:val="0"/>
+          <w:numId w:val="52"/>
+        </w:numPr>
+        <w:spacing w:before="0" w:beforeAutospacing="0" w:after="0" w:afterAutospacing="0"/>
+        <w:jc w:val="both"/>
+        <w:rPr>
+          <w:rFonts w:ascii="Arial" w:hAnsi="Arial" w:cs="Arial"/>
+          <w:color w:val="000000"/>
+          <w:lang w:val="es-ES"/>
+        </w:rPr>
+      </w:pPr>
+      <w:r>
+        <w:rPr>
+          <w:rFonts w:ascii="Arial" w:hAnsi="Arial" w:cs="Arial"/>
+          <w:lang w:val="es-ES"/>
+        </w:rPr>
+        <w:t xml:space="preserve">Restricciones sobre </w:t>
+      </w:r>
+      <w:proofErr w:type="spellStart"/>
+      <w:r>
+        <w:rPr>
+          <w:rFonts w:ascii="Arial" w:hAnsi="Arial" w:cs="Arial"/>
+          <w:lang w:val="es-ES"/>
+        </w:rPr>
+        <w:t>checklists</w:t>
+      </w:r>
+      <w:proofErr w:type="spellEnd"/>
+      <w:r>
+        <w:rPr>
+          <w:rFonts w:ascii="Arial" w:hAnsi="Arial" w:cs="Arial"/>
+          <w:lang w:val="es-ES"/>
+        </w:rPr>
+        <w:t>.</w:t>
+      </w:r>
+    </w:p>
+    <w:p>
+      <w:pPr>
+        <w:pStyle w:val="NormalWeb"/>
+        <w:spacing w:before="0" w:beforeAutospacing="0" w:after="0" w:afterAutospacing="0"/>
+        <w:jc w:val="both"/>
+        <w:rPr>
+          <w:rFonts w:ascii="Arial" w:hAnsi="Arial" w:cs="Arial"/>
+          <w:color w:val="000000"/>
+          <w:lang w:val="es-ES"/>
+        </w:rPr>
+      </w:pPr>
+      <w:r>
+        <w:rPr>
+          <w:rFonts w:ascii="Arial" w:hAnsi="Arial" w:cs="Arial"/>
+          <w:color w:val="000000"/>
+          <w:lang w:val="es-ES"/>
+        </w:rPr>
+        <w:t>Duración: 2 semanas.</w:t>
+      </w:r>
+    </w:p>
+    <w:p>
+      <w:pPr>
+        <w:pStyle w:val="NormalWeb"/>
+        <w:spacing w:before="0" w:beforeAutospacing="0" w:after="0" w:afterAutospacing="0"/>
+        <w:jc w:val="both"/>
+        <w:rPr>
+          <w:rFonts w:ascii="Arial" w:hAnsi="Arial" w:cs="Arial"/>
+          <w:color w:val="000000"/>
+          <w:lang w:val="es-ES"/>
+        </w:rPr>
+      </w:pPr>
+      <w:r>
+        <w:rPr>
+          <w:rFonts w:ascii="Arial" w:hAnsi="Arial" w:cs="Arial"/>
+          <w:color w:val="000000"/>
+          <w:lang w:val="es-ES"/>
+        </w:rPr>
+        <w:t>Inicio: 21</w:t>
+      </w:r>
+      <w:r>
+        <w:rPr>
+          <w:rFonts w:ascii="Arial" w:hAnsi="Arial" w:cs="Arial"/>
+          <w:color w:val="000000"/>
+          <w:lang w:val="es-ES"/>
+        </w:rPr>
+        <w:t xml:space="preserve"> de febrero de 2017.</w:t>
+      </w:r>
+    </w:p>
+    <w:p>
+      <w:pPr>
+        <w:pStyle w:val="NormalWeb"/>
+        <w:spacing w:before="0" w:beforeAutospacing="0" w:after="0" w:afterAutospacing="0"/>
+        <w:jc w:val="both"/>
+        <w:rPr>
+          <w:rFonts w:ascii="Arial" w:hAnsi="Arial" w:cs="Arial"/>
+          <w:color w:val="000000"/>
+          <w:lang w:val="es-ES"/>
+        </w:rPr>
+      </w:pPr>
+      <w:r>
+        <w:rPr>
+          <w:rFonts w:ascii="Arial" w:hAnsi="Arial" w:cs="Arial"/>
+          <w:color w:val="000000"/>
+          <w:lang w:val="es-ES"/>
+        </w:rPr>
+        <w:t xml:space="preserve">Fin:  </w:t>
+      </w:r>
+      <w:r>
+        <w:rPr>
+          <w:rFonts w:ascii="Arial" w:hAnsi="Arial" w:cs="Arial"/>
+          <w:color w:val="000000"/>
+          <w:lang w:val="es-ES"/>
+        </w:rPr>
+        <w:t>7</w:t>
+      </w:r>
+      <w:r>
+        <w:rPr>
+          <w:rFonts w:ascii="Arial" w:hAnsi="Arial" w:cs="Arial"/>
+          <w:color w:val="000000"/>
+          <w:lang w:val="es-ES"/>
+        </w:rPr>
+        <w:t xml:space="preserve"> de </w:t>
+      </w:r>
+      <w:r>
+        <w:rPr>
+          <w:rFonts w:ascii="Arial" w:hAnsi="Arial" w:cs="Arial"/>
+          <w:color w:val="000000"/>
+          <w:lang w:val="es-ES"/>
+        </w:rPr>
+        <w:t>marzo</w:t>
+      </w:r>
+      <w:r>
+        <w:rPr>
+          <w:rFonts w:ascii="Arial" w:hAnsi="Arial" w:cs="Arial"/>
+          <w:color w:val="000000"/>
+          <w:lang w:val="es-ES"/>
+        </w:rPr>
+        <w:t xml:space="preserve"> de 2017.</w:t>
+      </w:r>
+    </w:p>
+    <w:p>
+      <w:pPr>
+        <w:pStyle w:val="Heading3"/>
+        <w:jc w:val="both"/>
+        <w:rPr>
+          <w:rFonts w:eastAsia="Times New Roman"/>
+          <w:b/>
+          <w:bCs/>
+          <w:lang w:val="es-ES"/>
+        </w:rPr>
+      </w:pPr>
+      <w:r>
+        <w:rPr>
+          <w:rFonts w:eastAsia="Times New Roman"/>
+          <w:b/>
+          <w:bCs/>
+          <w:lang w:val="es-ES"/>
+        </w:rPr>
+        <w:t>Sprint #21</w:t>
+      </w:r>
+    </w:p>
+    <w:p>
+      <w:pPr>
+        <w:pStyle w:val="NormalWeb"/>
+        <w:spacing w:before="0" w:beforeAutospacing="0" w:after="0" w:afterAutospacing="0"/>
+        <w:jc w:val="both"/>
+        <w:rPr>
+          <w:rFonts w:ascii="Arial" w:hAnsi="Arial" w:cs="Arial"/>
+          <w:color w:val="000000"/>
+          <w:lang w:val="es-ES"/>
+        </w:rPr>
+      </w:pPr>
+      <w:r>
+        <w:rPr>
+          <w:rFonts w:ascii="Arial" w:hAnsi="Arial" w:cs="Arial"/>
+          <w:color w:val="000000"/>
+          <w:lang w:val="es-ES"/>
+        </w:rPr>
+        <w:t>Trabajo a realizar:</w:t>
+      </w:r>
+    </w:p>
+    <w:p>
+      <w:pPr>
+        <w:pStyle w:val="NormalWeb"/>
+        <w:numPr>
+          <w:ilvl w:val="0"/>
+          <w:numId w:val="52"/>
+        </w:numPr>
+        <w:spacing w:before="0" w:beforeAutospacing="0" w:after="0" w:afterAutospacing="0"/>
+        <w:jc w:val="both"/>
+        <w:rPr>
+          <w:rFonts w:ascii="Arial" w:hAnsi="Arial" w:cs="Arial"/>
+          <w:color w:val="000000"/>
+          <w:lang w:val="es-ES"/>
+        </w:rPr>
+      </w:pPr>
+      <w:r>
+        <w:rPr>
+          <w:rFonts w:ascii="Arial" w:hAnsi="Arial" w:cs="Arial"/>
+          <w:lang w:val="es-ES"/>
+        </w:rPr>
+        <w:t xml:space="preserve">Documentación sobre </w:t>
+      </w:r>
+      <w:proofErr w:type="spellStart"/>
+      <w:r>
+        <w:rPr>
+          <w:rFonts w:ascii="Arial" w:hAnsi="Arial" w:cs="Arial"/>
+          <w:lang w:val="es-ES"/>
+        </w:rPr>
+        <w:t>Earned</w:t>
+      </w:r>
+      <w:proofErr w:type="spellEnd"/>
+      <w:r>
+        <w:rPr>
+          <w:rFonts w:ascii="Arial" w:hAnsi="Arial" w:cs="Arial"/>
+          <w:lang w:val="es-ES"/>
+        </w:rPr>
+        <w:t xml:space="preserve"> </w:t>
+      </w:r>
+      <w:proofErr w:type="spellStart"/>
+      <w:r>
+        <w:rPr>
+          <w:rFonts w:ascii="Arial" w:hAnsi="Arial" w:cs="Arial"/>
+          <w:lang w:val="es-ES"/>
+        </w:rPr>
+        <w:t>Scheduled</w:t>
+      </w:r>
+      <w:proofErr w:type="spellEnd"/>
+      <w:r>
+        <w:rPr>
+          <w:rFonts w:ascii="Arial" w:hAnsi="Arial" w:cs="Arial"/>
+          <w:lang w:val="es-ES"/>
+        </w:rPr>
+        <w:t xml:space="preserve"> (</w:t>
+      </w:r>
+      <w:r>
+        <w:rPr>
+          <w:rFonts w:ascii="Arial" w:hAnsi="Arial" w:cs="Arial"/>
+          <w:lang w:val="es-ES"/>
+        </w:rPr>
+        <w:t>Parte 2</w:t>
+      </w:r>
+      <w:r>
+        <w:rPr>
+          <w:rFonts w:ascii="Arial" w:hAnsi="Arial" w:cs="Arial"/>
+          <w:lang w:val="es-ES"/>
+        </w:rPr>
+        <w:t>).</w:t>
+      </w:r>
+    </w:p>
+    <w:p>
+      <w:pPr>
+        <w:pStyle w:val="NormalWeb"/>
+        <w:numPr>
+          <w:ilvl w:val="0"/>
+          <w:numId w:val="52"/>
+        </w:numPr>
+        <w:spacing w:before="0" w:beforeAutospacing="0" w:after="0" w:afterAutospacing="0"/>
+        <w:jc w:val="both"/>
+        <w:rPr>
+          <w:rFonts w:ascii="Arial" w:hAnsi="Arial" w:cs="Arial"/>
+          <w:color w:val="000000"/>
+          <w:lang w:val="es-ES"/>
+        </w:rPr>
+      </w:pPr>
+      <w:r>
+        <w:rPr>
+          <w:rFonts w:ascii="Arial" w:hAnsi="Arial" w:cs="Arial"/>
+          <w:lang w:val="es-ES"/>
+        </w:rPr>
+        <w:t>Configuración predeterminada de EVM (documentación).</w:t>
+      </w:r>
+    </w:p>
+    <w:p>
+      <w:pPr>
+        <w:pStyle w:val="NormalWeb"/>
+        <w:spacing w:before="0" w:beforeAutospacing="0" w:after="0" w:afterAutospacing="0"/>
+        <w:jc w:val="both"/>
+        <w:rPr>
+          <w:rFonts w:ascii="Arial" w:hAnsi="Arial" w:cs="Arial"/>
+          <w:color w:val="000000"/>
+          <w:lang w:val="es-ES_tradnl"/>
+        </w:rPr>
+      </w:pPr>
+      <w:r>
+        <w:rPr>
+          <w:rFonts w:ascii="Arial" w:hAnsi="Arial" w:cs="Arial"/>
+          <w:color w:val="000000"/>
+          <w:lang w:val="es-ES_tradnl"/>
+        </w:rPr>
+        <w:t>Duración: 2</w:t>
+      </w:r>
+      <w:r>
+        <w:rPr>
+          <w:rFonts w:ascii="Arial" w:hAnsi="Arial" w:cs="Arial"/>
+          <w:color w:val="000000"/>
+          <w:lang w:val="es-ES_tradnl"/>
+        </w:rPr>
+        <w:t xml:space="preserve"> semanas.</w:t>
+      </w:r>
+    </w:p>
+    <w:p>
+      <w:pPr>
+        <w:pStyle w:val="NormalWeb"/>
+        <w:spacing w:before="0" w:beforeAutospacing="0" w:after="0" w:afterAutospacing="0"/>
+        <w:jc w:val="both"/>
+        <w:rPr>
+          <w:rFonts w:ascii="Arial" w:hAnsi="Arial" w:cs="Arial"/>
+          <w:color w:val="000000"/>
+          <w:lang w:val="es-ES_tradnl"/>
+        </w:rPr>
+      </w:pPr>
+      <w:r>
+        <w:rPr>
+          <w:rFonts w:ascii="Arial" w:hAnsi="Arial" w:cs="Arial"/>
+          <w:color w:val="000000"/>
+          <w:lang w:val="es-ES_tradnl"/>
+        </w:rPr>
+        <w:t xml:space="preserve">Inicio: </w:t>
+      </w:r>
+      <w:r>
+        <w:rPr>
+          <w:rFonts w:ascii="Arial" w:hAnsi="Arial" w:cs="Arial"/>
+          <w:color w:val="000000"/>
+          <w:lang w:val="es-ES_tradnl"/>
+        </w:rPr>
+        <w:t>14</w:t>
+      </w:r>
+      <w:r>
+        <w:rPr>
+          <w:rFonts w:ascii="Arial" w:hAnsi="Arial" w:cs="Arial"/>
+          <w:color w:val="000000"/>
+          <w:lang w:val="es-ES_tradnl"/>
+        </w:rPr>
+        <w:t xml:space="preserve"> de </w:t>
+      </w:r>
+      <w:r>
+        <w:rPr>
+          <w:rFonts w:ascii="Arial" w:hAnsi="Arial" w:cs="Arial"/>
+          <w:color w:val="000000"/>
+          <w:lang w:val="es-ES_tradnl"/>
+        </w:rPr>
+        <w:t>marzo</w:t>
+      </w:r>
+      <w:r>
+        <w:rPr>
+          <w:rFonts w:ascii="Arial" w:hAnsi="Arial" w:cs="Arial"/>
+          <w:color w:val="000000"/>
+          <w:lang w:val="es-ES_tradnl"/>
+        </w:rPr>
+        <w:t xml:space="preserve"> de 2017</w:t>
+      </w:r>
+      <w:r>
+        <w:rPr>
+          <w:rFonts w:ascii="Arial" w:hAnsi="Arial" w:cs="Arial"/>
+          <w:color w:val="000000"/>
+          <w:lang w:val="es-ES_tradnl"/>
+        </w:rPr>
+        <w:t>.</w:t>
+      </w:r>
+    </w:p>
+    <w:p>
+      <w:pPr>
+        <w:pStyle w:val="NormalWeb"/>
+        <w:spacing w:before="0" w:beforeAutospacing="0" w:after="0" w:afterAutospacing="0"/>
+        <w:jc w:val="both"/>
+        <w:rPr>
+          <w:rFonts w:ascii="Arial" w:hAnsi="Arial" w:cs="Arial"/>
+          <w:color w:val="000000"/>
+          <w:lang w:val="es-ES_tradnl"/>
+        </w:rPr>
+      </w:pPr>
+      <w:r>
+        <w:rPr>
+          <w:rFonts w:ascii="Arial" w:hAnsi="Arial" w:cs="Arial"/>
+          <w:color w:val="000000"/>
+          <w:lang w:val="es-ES_tradnl"/>
+        </w:rPr>
+        <w:t xml:space="preserve">Fin:  </w:t>
+      </w:r>
+      <w:r>
+        <w:rPr>
+          <w:rFonts w:ascii="Arial" w:hAnsi="Arial" w:cs="Arial"/>
+          <w:color w:val="000000"/>
+          <w:lang w:val="es-ES_tradnl"/>
+        </w:rPr>
+        <w:t>28</w:t>
+      </w:r>
+      <w:r>
+        <w:rPr>
+          <w:rFonts w:ascii="Arial" w:hAnsi="Arial" w:cs="Arial"/>
+          <w:color w:val="000000"/>
+          <w:lang w:val="es-ES_tradnl"/>
+        </w:rPr>
+        <w:t xml:space="preserve"> de </w:t>
+      </w:r>
+      <w:r>
+        <w:rPr>
+          <w:rFonts w:ascii="Arial" w:hAnsi="Arial" w:cs="Arial"/>
+          <w:color w:val="000000"/>
+          <w:lang w:val="es-ES_tradnl"/>
+        </w:rPr>
+        <w:t>marzo</w:t>
+      </w:r>
+      <w:r>
+        <w:rPr>
+          <w:rFonts w:ascii="Arial" w:hAnsi="Arial" w:cs="Arial"/>
+          <w:color w:val="000000"/>
+          <w:lang w:val="es-ES_tradnl"/>
+        </w:rPr>
+        <w:t xml:space="preserve"> de 2017</w:t>
+      </w:r>
+      <w:r>
+        <w:rPr>
+          <w:rFonts w:ascii="Arial" w:hAnsi="Arial" w:cs="Arial"/>
+          <w:color w:val="000000"/>
+          <w:lang w:val="es-ES_tradnl"/>
+        </w:rPr>
+        <w:t>.</w:t>
+      </w:r>
+    </w:p>
+    <w:p>
+      <w:pPr>
+        <w:pStyle w:val="Heading3"/>
+        <w:jc w:val="both"/>
+        <w:rPr>
+          <w:rFonts w:eastAsia="Times New Roman"/>
+          <w:b/>
+          <w:bCs/>
+          <w:lang w:val="es-ES"/>
+        </w:rPr>
+      </w:pPr>
+      <w:r>
+        <w:rPr>
+          <w:rFonts w:eastAsia="Times New Roman"/>
+          <w:b/>
+          <w:bCs/>
+          <w:lang w:val="es-ES"/>
+        </w:rPr>
+        <w:t>Sprint #22</w:t>
+      </w:r>
+    </w:p>
+    <w:p>
+      <w:pPr>
+        <w:pStyle w:val="NormalWeb"/>
+        <w:spacing w:before="0" w:beforeAutospacing="0" w:after="0" w:afterAutospacing="0"/>
+        <w:jc w:val="both"/>
+        <w:rPr>
+          <w:rFonts w:ascii="Arial" w:hAnsi="Arial" w:cs="Arial"/>
+          <w:color w:val="000000"/>
+          <w:lang w:val="es-ES"/>
+        </w:rPr>
+      </w:pPr>
+      <w:r>
+        <w:rPr>
+          <w:rFonts w:ascii="Arial" w:hAnsi="Arial" w:cs="Arial"/>
+          <w:color w:val="000000"/>
+          <w:lang w:val="es-ES"/>
+        </w:rPr>
+        <w:t>Trabajo a realizar:</w:t>
+      </w:r>
+    </w:p>
+    <w:p>
+      <w:pPr>
+        <w:pStyle w:val="NormalWeb"/>
+        <w:numPr>
+          <w:ilvl w:val="0"/>
+          <w:numId w:val="52"/>
+        </w:numPr>
+        <w:spacing w:before="0" w:beforeAutospacing="0" w:after="0" w:afterAutospacing="0"/>
+        <w:jc w:val="both"/>
+        <w:rPr>
+          <w:rFonts w:ascii="Arial" w:hAnsi="Arial" w:cs="Arial"/>
+          <w:color w:val="000000"/>
+          <w:lang w:val="es-ES"/>
+        </w:rPr>
+      </w:pPr>
+      <w:r>
+        <w:rPr>
+          <w:rFonts w:ascii="Arial" w:hAnsi="Arial" w:cs="Arial"/>
+          <w:lang w:val="es-ES"/>
+        </w:rPr>
+        <w:t>Configuración predeterminada de EVM (</w:t>
+      </w:r>
+      <w:r>
+        <w:rPr>
+          <w:rFonts w:ascii="Arial" w:hAnsi="Arial" w:cs="Arial"/>
+          <w:lang w:val="es-ES"/>
+        </w:rPr>
+        <w:t>aplicación</w:t>
+      </w:r>
+      <w:r>
+        <w:rPr>
+          <w:rFonts w:ascii="Arial" w:hAnsi="Arial" w:cs="Arial"/>
+          <w:lang w:val="es-ES"/>
+        </w:rPr>
+        <w:t>).</w:t>
+      </w:r>
+    </w:p>
+    <w:p>
+      <w:pPr>
+        <w:pStyle w:val="NormalWeb"/>
+        <w:numPr>
+          <w:ilvl w:val="0"/>
+          <w:numId w:val="52"/>
+        </w:numPr>
+        <w:spacing w:before="0" w:beforeAutospacing="0" w:after="0" w:afterAutospacing="0"/>
+        <w:jc w:val="both"/>
+        <w:rPr>
+          <w:rFonts w:ascii="Arial" w:hAnsi="Arial" w:cs="Arial"/>
+          <w:color w:val="000000"/>
+          <w:lang w:val="es-ES"/>
+        </w:rPr>
+      </w:pPr>
+      <w:r>
+        <w:rPr>
+          <w:rFonts w:ascii="Arial" w:hAnsi="Arial" w:cs="Arial"/>
+          <w:lang w:val="es-ES"/>
+        </w:rPr>
+        <w:lastRenderedPageBreak/>
+        <w:t>Validaciones de cierre de tareas.</w:t>
+      </w:r>
+      <w:bookmarkStart w:id="55" w:name="_GoBack"/>
+      <w:bookmarkEnd w:id="55"/>
+    </w:p>
+    <w:p>
+      <w:pPr>
+        <w:pStyle w:val="NormalWeb"/>
+        <w:spacing w:before="0" w:beforeAutospacing="0" w:after="0" w:afterAutospacing="0"/>
+        <w:jc w:val="both"/>
+        <w:rPr>
+          <w:rFonts w:ascii="Arial" w:hAnsi="Arial" w:cs="Arial"/>
+          <w:color w:val="000000"/>
+          <w:lang w:val="es-ES_tradnl"/>
+        </w:rPr>
+      </w:pPr>
+      <w:r>
+        <w:rPr>
+          <w:rFonts w:ascii="Arial" w:hAnsi="Arial" w:cs="Arial"/>
+          <w:color w:val="000000"/>
+          <w:lang w:val="es-ES_tradnl"/>
+        </w:rPr>
+        <w:t>Duración: 2</w:t>
+      </w:r>
+      <w:r>
+        <w:rPr>
+          <w:rFonts w:ascii="Arial" w:hAnsi="Arial" w:cs="Arial"/>
+          <w:color w:val="000000"/>
+          <w:lang w:val="es-ES_tradnl"/>
+        </w:rPr>
+        <w:t xml:space="preserve"> semanas.</w:t>
+      </w:r>
+    </w:p>
+    <w:p>
+      <w:pPr>
+        <w:pStyle w:val="NormalWeb"/>
+        <w:spacing w:before="0" w:beforeAutospacing="0" w:after="0" w:afterAutospacing="0"/>
+        <w:jc w:val="both"/>
+        <w:rPr>
+          <w:rFonts w:ascii="Arial" w:hAnsi="Arial" w:cs="Arial"/>
+          <w:color w:val="000000"/>
+          <w:lang w:val="es-ES_tradnl"/>
+        </w:rPr>
+      </w:pPr>
+      <w:r>
+        <w:rPr>
+          <w:rFonts w:ascii="Arial" w:hAnsi="Arial" w:cs="Arial"/>
+          <w:color w:val="000000"/>
+          <w:lang w:val="es-ES_tradnl"/>
+        </w:rPr>
+        <w:t>Inicio: 14 de marzo de 2017</w:t>
+      </w:r>
+      <w:r>
+        <w:rPr>
+          <w:rFonts w:ascii="Arial" w:hAnsi="Arial" w:cs="Arial"/>
+          <w:color w:val="000000"/>
+          <w:lang w:val="es-ES_tradnl"/>
+        </w:rPr>
+        <w:t>.</w:t>
+      </w:r>
+    </w:p>
+    <w:p>
+      <w:pPr>
+        <w:pStyle w:val="NormalWeb"/>
+        <w:spacing w:before="0" w:beforeAutospacing="0" w:after="0" w:afterAutospacing="0"/>
+        <w:jc w:val="both"/>
+        <w:rPr>
+          <w:rFonts w:ascii="Arial" w:hAnsi="Arial" w:cs="Arial"/>
+          <w:color w:val="000000"/>
+          <w:lang w:val="es-ES_tradnl"/>
+        </w:rPr>
+      </w:pPr>
+      <w:r>
+        <w:rPr>
+          <w:rFonts w:ascii="Arial" w:hAnsi="Arial" w:cs="Arial"/>
+          <w:color w:val="000000"/>
+          <w:lang w:val="es-ES_tradnl"/>
+        </w:rPr>
+        <w:t>Fin:  28 de marzo de 2017</w:t>
+      </w:r>
+      <w:r>
+        <w:rPr>
+          <w:rFonts w:ascii="Arial" w:hAnsi="Arial" w:cs="Arial"/>
+          <w:color w:val="000000"/>
+          <w:lang w:val="es-ES_tradnl"/>
+        </w:rPr>
+        <w:t>.</w:t>
+      </w:r>
+    </w:p>
+    <w:p>
+      <w:pPr>
+        <w:pStyle w:val="NormalWeb"/>
+        <w:spacing w:before="0" w:beforeAutospacing="0" w:after="0" w:afterAutospacing="0"/>
+        <w:jc w:val="both"/>
+        <w:rPr>
+          <w:rFonts w:ascii="Arial" w:hAnsi="Arial" w:cs="Arial"/>
+          <w:color w:val="000000"/>
+          <w:lang w:val="es-ES_tradnl"/>
+        </w:rPr>
+      </w:pPr>
+    </w:p>
+    <w:p>
+      <w:pPr>
+        <w:pStyle w:val="NormalWeb"/>
+        <w:spacing w:before="0" w:beforeAutospacing="0" w:after="0" w:afterAutospacing="0"/>
+        <w:jc w:val="both"/>
+        <w:rPr>
+          <w:rFonts w:ascii="Arial" w:hAnsi="Arial" w:cs="Arial"/>
+          <w:color w:val="000000"/>
+          <w:lang w:val="es-ES_tradnl"/>
+        </w:rPr>
+      </w:pPr>
+    </w:p>
+    <w:p>
+      <w:pPr>
+        <w:pStyle w:val="NormalWeb"/>
+        <w:spacing w:before="0" w:beforeAutospacing="0" w:after="0" w:afterAutospacing="0"/>
+        <w:jc w:val="both"/>
+        <w:rPr>
+          <w:rFonts w:ascii="Arial" w:hAnsi="Arial" w:cs="Arial"/>
+          <w:color w:val="000000"/>
+          <w:lang w:val="es-ES_tradnl"/>
+        </w:rPr>
+      </w:pPr>
+    </w:p>
+    <w:p>
+      <w:pPr>
+        <w:pStyle w:val="NormalWeb"/>
+        <w:spacing w:before="0" w:beforeAutospacing="0" w:after="0" w:afterAutospacing="0"/>
+        <w:jc w:val="both"/>
+        <w:rPr>
+          <w:rFonts w:ascii="Arial" w:hAnsi="Arial" w:cs="Arial"/>
+          <w:color w:val="000000"/>
+          <w:lang w:val="es-ES_tradnl"/>
+        </w:rPr>
       </w:pPr>
     </w:p>
     <w:p>
@@ -24942,7 +26748,7 @@
           <w:lang w:val="es-ES_tradnl" w:eastAsia="en-US"/>
         </w:rPr>
       </w:pPr>
-      <w:bookmarkStart w:id="55" w:name="_Toc478369719"/>
+      <w:bookmarkStart w:id="56" w:name="_Toc478369719"/>
       <w:r>
         <w:rPr>
           <w:rFonts w:eastAsia="Times New Roman"/>
@@ -24953,7 +26759,7 @@
         <w:lastRenderedPageBreak/>
         <w:t>Datos iniciales</w:t>
       </w:r>
-      <w:bookmarkEnd w:id="55"/>
+      <w:bookmarkEnd w:id="56"/>
     </w:p>
     <w:p>
       <w:pPr>
@@ -24964,7 +26770,7 @@
           <w:lang w:val="es-ES_tradnl"/>
         </w:rPr>
       </w:pPr>
-      <w:bookmarkStart w:id="56" w:name="_Toc478369720"/>
+      <w:bookmarkStart w:id="57" w:name="_Toc478369720"/>
       <w:r>
         <w:rPr>
           <w:rFonts w:eastAsia="Times New Roman"/>
@@ -24974,7 +26780,7 @@
         </w:rPr>
         <w:t>Roles iniciales</w:t>
       </w:r>
-      <w:bookmarkEnd w:id="56"/>
+      <w:bookmarkEnd w:id="57"/>
     </w:p>
     <w:p>
       <w:pPr>
@@ -25057,7 +26863,7 @@
           <w:lang w:val="es-ES_tradnl"/>
         </w:rPr>
       </w:pPr>
-      <w:bookmarkStart w:id="57" w:name="_Toc478369721"/>
+      <w:bookmarkStart w:id="58" w:name="_Toc478369721"/>
       <w:r>
         <w:rPr>
           <w:rFonts w:eastAsia="Times New Roman"/>
@@ -25067,7 +26873,7 @@
         </w:rPr>
         <w:t>Director de proyecto:</w:t>
       </w:r>
-      <w:bookmarkEnd w:id="57"/>
+      <w:bookmarkEnd w:id="58"/>
       <w:r>
         <w:rPr>
           <w:rFonts w:eastAsia="Times New Roman"/>
@@ -25831,7 +27637,7 @@
           <w:lang w:val="es-ES_tradnl"/>
         </w:rPr>
       </w:pPr>
-      <w:bookmarkStart w:id="58" w:name="_Toc478369722"/>
+      <w:bookmarkStart w:id="59" w:name="_Toc478369722"/>
       <w:r>
         <w:rPr>
           <w:rFonts w:eastAsia="Times New Roman"/>
@@ -25842,7 +27648,7 @@
         <w:lastRenderedPageBreak/>
         <w:t>Interesado</w:t>
       </w:r>
-      <w:bookmarkEnd w:id="58"/>
+      <w:bookmarkEnd w:id="59"/>
     </w:p>
     <w:p>
       <w:pPr>
@@ -26190,7 +27996,7 @@
           <w:lang w:val="es-ES_tradnl"/>
         </w:rPr>
       </w:pPr>
-      <w:bookmarkStart w:id="59" w:name="_Toc478369723"/>
+      <w:bookmarkStart w:id="60" w:name="_Toc478369723"/>
       <w:r>
         <w:rPr>
           <w:rFonts w:eastAsia="Times New Roman"/>
@@ -26200,7 +28006,7 @@
         </w:rPr>
         <w:t>Gestor de recursos humanos (RRHH)</w:t>
       </w:r>
-      <w:bookmarkEnd w:id="59"/>
+      <w:bookmarkEnd w:id="60"/>
       <w:r>
         <w:rPr>
           <w:rFonts w:eastAsia="Times New Roman"/>
@@ -26675,7 +28481,7 @@
           <w:lang w:val="es-ES_tradnl"/>
         </w:rPr>
       </w:pPr>
-      <w:bookmarkStart w:id="60" w:name="_Toc478369724"/>
+      <w:bookmarkStart w:id="61" w:name="_Toc478369724"/>
       <w:r>
         <w:rPr>
           <w:rFonts w:eastAsia="Times New Roman"/>
@@ -26685,7 +28491,7 @@
         </w:rPr>
         <w:t>Supervisor</w:t>
       </w:r>
-      <w:bookmarkEnd w:id="60"/>
+      <w:bookmarkEnd w:id="61"/>
     </w:p>
     <w:p>
       <w:pPr>
@@ -27391,7 +29197,7 @@
           <w:lang w:val="es-ES_tradnl"/>
         </w:rPr>
       </w:pPr>
-      <w:bookmarkStart w:id="61" w:name="_Toc478369725"/>
+      <w:bookmarkStart w:id="62" w:name="_Toc478369725"/>
       <w:r>
         <w:rPr>
           <w:rFonts w:eastAsia="Times New Roman"/>
@@ -27401,7 +29207,7 @@
         </w:rPr>
         <w:t>Realizador</w:t>
       </w:r>
-      <w:bookmarkEnd w:id="61"/>
+      <w:bookmarkEnd w:id="62"/>
     </w:p>
     <w:p>
       <w:pPr>
@@ -27721,7 +29527,7 @@
           <w:lang w:val="es-ES_tradnl"/>
         </w:rPr>
       </w:pPr>
-      <w:bookmarkStart w:id="62" w:name="_Toc478369726"/>
+      <w:bookmarkStart w:id="63" w:name="_Toc478369726"/>
       <w:r>
         <w:rPr>
           <w:rFonts w:eastAsia="Times New Roman"/>
@@ -27731,7 +29537,7 @@
         </w:rPr>
         <w:t>Administrador</w:t>
       </w:r>
-      <w:bookmarkEnd w:id="62"/>
+      <w:bookmarkEnd w:id="63"/>
     </w:p>
     <w:p>
       <w:pPr>
@@ -27936,7 +29742,7 @@
           <w:lang w:val="es-ES_tradnl"/>
         </w:rPr>
       </w:pPr>
-      <w:bookmarkStart w:id="63" w:name="_Toc478369727"/>
+      <w:bookmarkStart w:id="64" w:name="_Toc478369727"/>
       <w:r>
         <w:rPr>
           <w:rFonts w:eastAsia="Times New Roman"/>
@@ -27946,7 +29752,7 @@
         </w:rPr>
         <w:t>Organización de la estructura de desglose del trabajo (EDT) inicial</w:t>
       </w:r>
-      <w:bookmarkEnd w:id="63"/>
+      <w:bookmarkEnd w:id="64"/>
     </w:p>
     <w:p>
       <w:pPr>
@@ -28075,7 +29881,7 @@
           <w:lang w:val="es-ES_tradnl"/>
         </w:rPr>
       </w:pPr>
-      <w:bookmarkStart w:id="64" w:name="_Toc478369728"/>
+      <w:bookmarkStart w:id="65" w:name="_Toc478369728"/>
       <w:r>
         <w:rPr>
           <w:rFonts w:eastAsia="Times New Roman"/>
@@ -28085,7 +29891,7 @@
         </w:rPr>
         <w:t>Hitos</w:t>
       </w:r>
-      <w:bookmarkEnd w:id="64"/>
+      <w:bookmarkEnd w:id="65"/>
     </w:p>
     <w:p>
       <w:pPr>
@@ -28276,7 +30082,7 @@
           <w:lang w:val="es-ES_tradnl"/>
         </w:rPr>
       </w:pPr>
-      <w:bookmarkStart w:id="65" w:name="_Toc478369729"/>
+      <w:bookmarkStart w:id="66" w:name="_Toc478369729"/>
       <w:r>
         <w:rPr>
           <w:rFonts w:eastAsia="Times New Roman"/>
@@ -28286,7 +30092,7 @@
         </w:rPr>
         <w:t>Tareas</w:t>
       </w:r>
-      <w:bookmarkEnd w:id="65"/>
+      <w:bookmarkEnd w:id="66"/>
     </w:p>
     <w:p>
       <w:pPr>
@@ -28336,7 +30142,7 @@
           <w:lang w:val="es-ES_tradnl"/>
         </w:rPr>
       </w:pPr>
-      <w:bookmarkStart w:id="66" w:name="_Toc478369730"/>
+      <w:bookmarkStart w:id="67" w:name="_Toc478369730"/>
       <w:r>
         <w:rPr>
           <w:rFonts w:eastAsia="Times New Roman"/>
@@ -28346,7 +30152,7 @@
         </w:rPr>
         <w:t>Estados iniciales</w:t>
       </w:r>
-      <w:bookmarkEnd w:id="66"/>
+      <w:bookmarkEnd w:id="67"/>
     </w:p>
     <w:p>
       <w:pPr>
@@ -28375,7 +30181,7 @@
           <w:lang w:val="es-ES_tradnl"/>
         </w:rPr>
       </w:pPr>
-      <w:bookmarkStart w:id="67" w:name="_Toc478369731"/>
+      <w:bookmarkStart w:id="68" w:name="_Toc478369731"/>
       <w:r>
         <w:rPr>
           <w:rFonts w:eastAsia="Times New Roman"/>
@@ -28385,7 +30191,7 @@
         </w:rPr>
         <w:t>Nueva</w:t>
       </w:r>
-      <w:bookmarkEnd w:id="67"/>
+      <w:bookmarkEnd w:id="68"/>
     </w:p>
     <w:p>
       <w:pPr>
@@ -28414,7 +30220,7 @@
           <w:lang w:val="es-ES_tradnl"/>
         </w:rPr>
       </w:pPr>
-      <w:bookmarkStart w:id="68" w:name="_Toc478369732"/>
+      <w:bookmarkStart w:id="69" w:name="_Toc478369732"/>
       <w:r>
         <w:rPr>
           <w:rFonts w:eastAsia="Times New Roman"/>
@@ -28424,7 +30230,7 @@
         </w:rPr>
         <w:t>En progreso</w:t>
       </w:r>
-      <w:bookmarkEnd w:id="68"/>
+      <w:bookmarkEnd w:id="69"/>
     </w:p>
     <w:p>
       <w:pPr>
@@ -28453,7 +30259,7 @@
           <w:lang w:val="es-ES_tradnl"/>
         </w:rPr>
       </w:pPr>
-      <w:bookmarkStart w:id="69" w:name="_Toc478369733"/>
+      <w:bookmarkStart w:id="70" w:name="_Toc478369733"/>
       <w:r>
         <w:rPr>
           <w:rFonts w:eastAsia="Times New Roman"/>
@@ -28463,7 +30269,7 @@
         </w:rPr>
         <w:t>En evaluación</w:t>
       </w:r>
-      <w:bookmarkEnd w:id="69"/>
+      <w:bookmarkEnd w:id="70"/>
     </w:p>
     <w:p>
       <w:pPr>
@@ -28492,7 +30298,7 @@
           <w:lang w:val="es-ES_tradnl"/>
         </w:rPr>
       </w:pPr>
-      <w:bookmarkStart w:id="70" w:name="_Toc478369734"/>
+      <w:bookmarkStart w:id="71" w:name="_Toc478369734"/>
       <w:r>
         <w:rPr>
           <w:rFonts w:eastAsia="Times New Roman"/>
@@ -28502,7 +30308,7 @@
         </w:rPr>
         <w:t>Cerrada</w:t>
       </w:r>
-      <w:bookmarkEnd w:id="70"/>
+      <w:bookmarkEnd w:id="71"/>
     </w:p>
     <w:p>
       <w:pPr>
@@ -28531,7 +30337,7 @@
           <w:lang w:val="es-ES_tradnl"/>
         </w:rPr>
       </w:pPr>
-      <w:bookmarkStart w:id="71" w:name="_Toc478369735"/>
+      <w:bookmarkStart w:id="72" w:name="_Toc478369735"/>
       <w:r>
         <w:rPr>
           <w:rFonts w:eastAsia="Times New Roman"/>
@@ -28541,7 +30347,7 @@
         </w:rPr>
         <w:t>Rechazada</w:t>
       </w:r>
-      <w:bookmarkEnd w:id="71"/>
+      <w:bookmarkEnd w:id="72"/>
     </w:p>
     <w:p>
       <w:pPr>
@@ -28577,7 +30383,7 @@
           <w:lang w:val="es-ES_tradnl"/>
         </w:rPr>
       </w:pPr>
-      <w:bookmarkStart w:id="72" w:name="_Toc478369736"/>
+      <w:bookmarkStart w:id="73" w:name="_Toc478369736"/>
       <w:r>
         <w:rPr>
           <w:rFonts w:eastAsia="Times New Roman"/>
@@ -28587,7 +30393,7 @@
         </w:rPr>
         <w:t>Prioridades iniciales</w:t>
       </w:r>
-      <w:bookmarkEnd w:id="72"/>
+      <w:bookmarkEnd w:id="73"/>
     </w:p>
     <w:p>
       <w:pPr>
@@ -28761,7 +30567,7 @@
           <w:lang w:val="es-ES_tradnl"/>
         </w:rPr>
       </w:pPr>
-      <w:bookmarkStart w:id="73" w:name="_Toc478369737"/>
+      <w:bookmarkStart w:id="74" w:name="_Toc478369737"/>
       <w:r>
         <w:rPr>
           <w:rFonts w:eastAsia="Times New Roman"/>
@@ -28771,7 +30577,7 @@
         </w:rPr>
         <w:t>Tipo de actividades iniciales</w:t>
       </w:r>
-      <w:bookmarkEnd w:id="73"/>
+      <w:bookmarkEnd w:id="74"/>
     </w:p>
     <w:p>
       <w:pPr>
@@ -29200,7 +31006,7 @@
           <w:lang w:val="es-ES_tradnl" w:eastAsia="en-US"/>
         </w:rPr>
       </w:pPr>
-      <w:bookmarkStart w:id="74" w:name="_Toc478369738"/>
+      <w:bookmarkStart w:id="75" w:name="_Toc478369738"/>
       <w:r>
         <w:rPr>
           <w:rFonts w:eastAsia="Times New Roman"/>
@@ -29212,7 +31018,7 @@
         <w:lastRenderedPageBreak/>
         <w:t>Gestión del Valor Ganado</w:t>
       </w:r>
-      <w:bookmarkEnd w:id="74"/>
+      <w:bookmarkEnd w:id="75"/>
     </w:p>
     <w:p>
       <w:pPr>
@@ -32904,7 +34710,7 @@
           <w:lang w:val="es-ES_tradnl"/>
         </w:rPr>
       </w:pPr>
-      <w:bookmarkStart w:id="75" w:name="_Toc478369739"/>
+      <w:bookmarkStart w:id="76" w:name="_Toc478369739"/>
       <w:r>
         <w:rPr>
           <w:rFonts w:eastAsia="Times New Roman"/>
@@ -32916,7 +34722,7 @@
         <w:lastRenderedPageBreak/>
         <w:t>Valor Planificado</w:t>
       </w:r>
-      <w:bookmarkEnd w:id="75"/>
+      <w:bookmarkEnd w:id="76"/>
     </w:p>
     <w:p>
       <w:pPr>
@@ -33126,7 +34932,7 @@
           <w:lang w:val="es-ES_tradnl"/>
         </w:rPr>
       </w:pPr>
-      <w:bookmarkStart w:id="76" w:name="_Toc478369740"/>
+      <w:bookmarkStart w:id="77" w:name="_Toc478369740"/>
       <w:r>
         <w:rPr>
           <w:rFonts w:eastAsia="Times New Roman"/>
@@ -33137,7 +34943,7 @@
         </w:rPr>
         <w:t>Valor Ganado</w:t>
       </w:r>
-      <w:bookmarkEnd w:id="76"/>
+      <w:bookmarkEnd w:id="77"/>
     </w:p>
     <w:p>
       <w:pPr>
@@ -33447,7 +35253,7 @@
           <w:lang w:val="es-ES_tradnl"/>
         </w:rPr>
       </w:pPr>
-      <w:bookmarkStart w:id="77" w:name="_Toc478369741"/>
+      <w:bookmarkStart w:id="78" w:name="_Toc478369741"/>
       <w:r>
         <w:rPr>
           <w:rFonts w:eastAsia="Times New Roman"/>
@@ -33459,7 +35265,7 @@
         <w:lastRenderedPageBreak/>
         <w:t>Costo Real</w:t>
       </w:r>
-      <w:bookmarkEnd w:id="77"/>
+      <w:bookmarkEnd w:id="78"/>
     </w:p>
     <w:p>
       <w:pPr>
@@ -33599,7 +35405,7 @@
           <w:lang w:val="es-ES_tradnl"/>
         </w:rPr>
       </w:pPr>
-      <w:bookmarkStart w:id="78" w:name="_Toc478369742"/>
+      <w:bookmarkStart w:id="79" w:name="_Toc478369742"/>
       <w:r>
         <w:rPr>
           <w:rFonts w:eastAsia="Times New Roman"/>
@@ -33610,7 +35416,7 @@
         </w:rPr>
         <w:t>Técnicas de medición del Valor Ganado</w:t>
       </w:r>
-      <w:bookmarkEnd w:id="78"/>
+      <w:bookmarkEnd w:id="79"/>
     </w:p>
     <w:p>
       <w:pPr>
@@ -34240,7 +36046,7 @@
           <w:lang w:val="es-ES_tradnl"/>
         </w:rPr>
       </w:pPr>
-      <w:bookmarkStart w:id="79" w:name="_Toc478369743"/>
+      <w:bookmarkStart w:id="80" w:name="_Toc478369743"/>
       <w:r>
         <w:rPr>
           <w:rFonts w:eastAsia="Times New Roman"/>
@@ -34251,7 +36057,7 @@
         </w:rPr>
         <w:t>Fórmula fija</w:t>
       </w:r>
-      <w:bookmarkEnd w:id="79"/>
+      <w:bookmarkEnd w:id="80"/>
     </w:p>
     <w:p>
       <w:pPr>
@@ -34317,7 +36123,7 @@
           <w:lang w:val="es-ES_tradnl"/>
         </w:rPr>
       </w:pPr>
-      <w:bookmarkStart w:id="80" w:name="_Toc478369744"/>
+      <w:bookmarkStart w:id="81" w:name="_Toc478369744"/>
       <w:r>
         <w:rPr>
           <w:rFonts w:eastAsia="Times New Roman"/>
@@ -34328,7 +36134,7 @@
         </w:rPr>
         <w:t>Hito ponderado</w:t>
       </w:r>
-      <w:bookmarkEnd w:id="80"/>
+      <w:bookmarkEnd w:id="81"/>
     </w:p>
     <w:p>
       <w:pPr>
@@ -34430,7 +36236,7 @@
           <w:lang w:val="es-ES_tradnl"/>
         </w:rPr>
       </w:pPr>
-      <w:bookmarkStart w:id="81" w:name="_Toc478369745"/>
+      <w:bookmarkStart w:id="82" w:name="_Toc478369745"/>
       <w:r>
         <w:rPr>
           <w:rFonts w:eastAsia="Times New Roman"/>
@@ -34442,7 +36248,7 @@
         <w:lastRenderedPageBreak/>
         <w:t>Porcentaje completo</w:t>
       </w:r>
-      <w:bookmarkEnd w:id="81"/>
+      <w:bookmarkEnd w:id="82"/>
     </w:p>
     <w:p>
       <w:pPr>
@@ -34490,7 +36296,7 @@
           <w:lang w:val="es-ES_tradnl"/>
         </w:rPr>
       </w:pPr>
-      <w:bookmarkStart w:id="82" w:name="_Toc478369746"/>
+      <w:bookmarkStart w:id="83" w:name="_Toc478369746"/>
       <w:r>
         <w:rPr>
           <w:rFonts w:eastAsia="Times New Roman"/>
@@ -34501,7 +36307,7 @@
         </w:rPr>
         <w:t>Esfuerzo prorrateado</w:t>
       </w:r>
-      <w:bookmarkEnd w:id="82"/>
+      <w:bookmarkEnd w:id="83"/>
     </w:p>
     <w:p>
       <w:pPr>
@@ -34584,7 +36390,7 @@
           <w:lang w:val="es-ES_tradnl"/>
         </w:rPr>
       </w:pPr>
-      <w:bookmarkStart w:id="83" w:name="_Toc478369747"/>
+      <w:bookmarkStart w:id="84" w:name="_Toc478369747"/>
       <w:r>
         <w:rPr>
           <w:rFonts w:eastAsia="Times New Roman"/>
@@ -34595,7 +36401,7 @@
         </w:rPr>
         <w:t>Nivel de esfuerzo</w:t>
       </w:r>
-      <w:bookmarkEnd w:id="83"/>
+      <w:bookmarkEnd w:id="84"/>
     </w:p>
     <w:p>
       <w:pPr>
@@ -34768,7 +36574,7 @@
           <w:lang w:val="es-ES_tradnl"/>
         </w:rPr>
       </w:pPr>
-      <w:bookmarkStart w:id="84" w:name="_Toc478369748"/>
+      <w:bookmarkStart w:id="85" w:name="_Toc478369748"/>
       <w:r>
         <w:rPr>
           <w:rFonts w:eastAsia="Times New Roman"/>
@@ -34780,7 +36586,7 @@
         <w:lastRenderedPageBreak/>
         <w:t>Relación entre los elementos fundamentales del Valor Ganado</w:t>
       </w:r>
-      <w:bookmarkEnd w:id="84"/>
+      <w:bookmarkEnd w:id="85"/>
     </w:p>
     <w:p>
       <w:pPr>
@@ -34877,7 +36683,7 @@
           <w:lang w:val="es-ES_tradnl"/>
         </w:rPr>
       </w:pPr>
-      <w:bookmarkStart w:id="85" w:name="_Toc478369749"/>
+      <w:bookmarkStart w:id="86" w:name="_Toc478369749"/>
       <w:r>
         <w:rPr>
           <w:rFonts w:eastAsia="Times New Roman"/>
@@ -34888,7 +36694,7 @@
         </w:rPr>
         <w:t>Variaciones, índices y proyecciones</w:t>
       </w:r>
-      <w:bookmarkEnd w:id="85"/>
+      <w:bookmarkEnd w:id="86"/>
     </w:p>
     <w:p>
       <w:pPr>
@@ -35271,7 +37077,7 @@
           <w:lang w:val="es-ES_tradnl"/>
         </w:rPr>
       </w:pPr>
-      <w:bookmarkStart w:id="86" w:name="_Toc478369750"/>
+      <w:bookmarkStart w:id="87" w:name="_Toc478369750"/>
       <w:r>
         <w:rPr>
           <w:rFonts w:eastAsia="Times New Roman"/>
@@ -35282,7 +37088,7 @@
         </w:rPr>
         <w:t>Variaciones</w:t>
       </w:r>
-      <w:bookmarkEnd w:id="86"/>
+      <w:bookmarkEnd w:id="87"/>
     </w:p>
     <w:p>
       <w:pPr>
@@ -36357,7 +38163,7 @@
           <w:lang w:val="es-ES_tradnl"/>
         </w:rPr>
       </w:pPr>
-      <w:bookmarkStart w:id="87" w:name="_Toc478369751"/>
+      <w:bookmarkStart w:id="88" w:name="_Toc478369751"/>
       <w:r>
         <w:rPr>
           <w:rFonts w:eastAsia="Times New Roman"/>
@@ -36368,7 +38174,7 @@
         </w:rPr>
         <w:t>Índices</w:t>
       </w:r>
-      <w:bookmarkEnd w:id="87"/>
+      <w:bookmarkEnd w:id="88"/>
     </w:p>
     <w:p>
       <w:pPr>
@@ -36978,7 +38784,7 @@
           <w:lang w:val="es-ES_tradnl"/>
         </w:rPr>
       </w:pPr>
-      <w:bookmarkStart w:id="88" w:name="_Toc478369752"/>
+      <w:bookmarkStart w:id="89" w:name="_Toc478369752"/>
       <w:r>
         <w:rPr>
           <w:rFonts w:eastAsia="Times New Roman"/>
@@ -36989,7 +38795,7 @@
         </w:rPr>
         <w:t>Proyecciones</w:t>
       </w:r>
-      <w:bookmarkEnd w:id="88"/>
+      <w:bookmarkEnd w:id="89"/>
     </w:p>
     <w:p>
       <w:pPr>
@@ -37891,7 +39697,7 @@
           <w:lang w:val="es-ES_tradnl"/>
         </w:rPr>
       </w:pPr>
-      <w:bookmarkStart w:id="89" w:name="_Toc478369753"/>
+      <w:bookmarkStart w:id="90" w:name="_Toc478369753"/>
       <w:r>
         <w:rPr>
           <w:rFonts w:eastAsia="Times New Roman"/>
@@ -37902,7 +39708,7 @@
         </w:rPr>
         <w:t>Índice de desempeño del trabajo por completar</w:t>
       </w:r>
-      <w:bookmarkEnd w:id="89"/>
+      <w:bookmarkEnd w:id="90"/>
     </w:p>
     <w:p>
       <w:pPr>
@@ -38103,8 +39909,8 @@
         </w:rPr>
         <w:br w:type="page"/>
       </w:r>
-      <w:bookmarkStart w:id="90" w:name="_Toc478210520"/>
-      <w:bookmarkStart w:id="91" w:name="_Toc478369754"/>
+      <w:bookmarkStart w:id="91" w:name="_Toc478210520"/>
+      <w:bookmarkStart w:id="92" w:name="_Toc478369754"/>
       <w:r>
         <w:rPr>
           <w:b/>
@@ -38114,7 +39920,7 @@
         <w:lastRenderedPageBreak/>
         <w:t xml:space="preserve">Configuración predeterminada para datos de EVM en la </w:t>
       </w:r>
-      <w:commentRangeStart w:id="92"/>
+      <w:commentRangeStart w:id="93"/>
       <w:r>
         <w:rPr>
           <w:b/>
@@ -38123,12 +39929,12 @@
         </w:rPr>
         <w:t>herramienta</w:t>
       </w:r>
-      <w:commentRangeEnd w:id="92"/>
+      <w:commentRangeEnd w:id="93"/>
       <w:r>
         <w:rPr>
           <w:rStyle w:val="CommentReference"/>
         </w:rPr>
-        <w:commentReference w:id="92"/>
+        <w:commentReference w:id="93"/>
       </w:r>
     </w:p>
     <w:p>
@@ -38187,16 +39993,7 @@
           <w:bCs/>
           <w:color w:val="000000" w:themeColor="text1"/>
         </w:rPr>
-        <w:t>El campo predeterminado para el seguimiento del valor ganado y las estimaciones necesarias es el Costo que consistirá en una medida del costo monetario que significa cada petición que compone el proyecto. La moneda predeterminada es el Dólar Americano, debido a que esta es la moneda de mayor</w:t>
-      </w:r>
-      <w:bookmarkStart w:id="93" w:name="_GoBack"/>
-      <w:bookmarkEnd w:id="93"/>
-      <w:r>
-        <w:rPr>
-          <w:bCs/>
-          <w:color w:val="000000" w:themeColor="text1"/>
-        </w:rPr>
-        <w:t xml:space="preserve"> uso en intercambio comerciales a nivel mundial según Jeff </w:t>
+        <w:t xml:space="preserve">El campo predeterminado para el seguimiento del valor ganado y las estimaciones necesarias es el Costo que consistirá en una medida del costo monetario que significa cada petición que compone el proyecto. La moneda predeterminada es el Dólar Americano, debido a que esta es la moneda de mayor uso en intercambio comerciales a nivel mundial según Jeff </w:t>
       </w:r>
       <w:proofErr w:type="spellStart"/>
       <w:r>
@@ -38355,8 +40152,8 @@
         </w:rPr>
         <w:t>Programación Ganada</w:t>
       </w:r>
-      <w:bookmarkEnd w:id="90"/>
       <w:bookmarkEnd w:id="91"/>
+      <w:bookmarkEnd w:id="92"/>
     </w:p>
     <w:p>
       <w:pPr>
@@ -51352,7 +53149,7 @@
       <w:proofErr w:type="spellEnd"/>
     </w:p>
   </w:comment>
-  <w:comment w:id="92" w:author="Microsoft Office User" w:date="2017-04-02T22:18:00Z" w:initials="MOU">
+  <w:comment w:id="93" w:author="Microsoft Office User" w:date="2017-04-02T22:18:00Z" w:initials="MOU">
     <w:p>
       <w:pPr>
         <w:pStyle w:val="CommentText"/>
@@ -51586,7 +53383,7 @@
         <w:rStyle w:val="PageNumber"/>
         <w:noProof/>
       </w:rPr>
-      <w:t>55</w:t>
+      <w:t>35</w:t>
     </w:r>
     <w:r>
       <w:rPr>
@@ -59223,6 +61020,7 @@
     <w:lsdException w:name="HTML Sample" w:semiHidden="1" w:unhideWhenUsed="1"/>
     <w:lsdException w:name="HTML Typewriter" w:semiHidden="1" w:unhideWhenUsed="1"/>
     <w:lsdException w:name="HTML Variable" w:semiHidden="1" w:unhideWhenUsed="1"/>
+    <w:lsdException w:name="Normal Table" w:semiHidden="1" w:unhideWhenUsed="1"/>
     <w:lsdException w:name="annotation subject" w:semiHidden="1" w:unhideWhenUsed="1"/>
     <w:lsdException w:name="No List" w:semiHidden="1" w:unhideWhenUsed="1"/>
     <w:lsdException w:name="Outline List 1" w:semiHidden="1" w:unhideWhenUsed="1"/>
@@ -59269,8 +61067,10 @@
     <w:lsdException w:name="Table Subtle 2" w:semiHidden="1" w:unhideWhenUsed="1"/>
     <w:lsdException w:name="Table Web 1" w:semiHidden="1" w:unhideWhenUsed="1"/>
     <w:lsdException w:name="Table Web 2" w:semiHidden="1" w:unhideWhenUsed="1"/>
+    <w:lsdException w:name="Table Web 3" w:semiHidden="1" w:unhideWhenUsed="1"/>
     <w:lsdException w:name="Balloon Text" w:semiHidden="1" w:unhideWhenUsed="1"/>
     <w:lsdException w:name="Table Grid" w:uiPriority="59"/>
+    <w:lsdException w:name="Table Theme" w:semiHidden="1" w:unhideWhenUsed="1"/>
     <w:lsdException w:name="Note Level 1" w:semiHidden="1" w:unhideWhenUsed="1"/>
     <w:lsdException w:name="Note Level 2" w:semiHidden="1" w:unhideWhenUsed="1"/>
     <w:lsdException w:name="Note Level 3" w:semiHidden="1" w:unhideWhenUsed="1"/>
@@ -60420,7 +62220,7 @@
 </file>
 
 <file path=customXml/itemProps1.xml><?xml version="1.0" encoding="utf-8"?>
-<ds:datastoreItem xmlns:ds="http://schemas.openxmlformats.org/officeDocument/2006/customXml" ds:itemID="{964E695E-FFA2-9C46-98BE-5217D97E7099}">
+<ds:datastoreItem xmlns:ds="http://schemas.openxmlformats.org/officeDocument/2006/customXml" ds:itemID="{9CD588B8-CED0-3F41-8B07-3EF6539B3F63}">
   <ds:schemaRefs>
     <ds:schemaRef ds:uri="http://schemas.openxmlformats.org/officeDocument/2006/bibliography"/>
   </ds:schemaRefs>

</xml_diff>

<commit_message>
Update final doc with info regarding the EVM section permissions
</commit_message>
<xml_diff>
--- a/final_doc/Complete_doc-before-upload.docx
+++ b/final_doc/Complete_doc-before-upload.docx
@@ -20897,15 +20897,7 @@
           <w:color w:val="000000"/>
           <w:lang w:val="es-ES_tradnl"/>
         </w:rPr>
-        <w:t>Earned Scheduled</w:t>
-      </w:r>
-      <w:r>
-        <w:rPr>
-          <w:rFonts w:ascii="Arial" w:hAnsi="Arial" w:cs="Arial"/>
-          <w:color w:val="000000"/>
-          <w:lang w:val="es-ES_tradnl"/>
-        </w:rPr>
-        <w:t xml:space="preserve"> </w:t>
+        <w:t xml:space="preserve">Earned Scheduled </w:t>
       </w:r>
       <w:r>
         <w:rPr>
@@ -20985,15 +20977,7 @@
           <w:color w:val="000000"/>
           <w:lang w:val="es-ES_tradnl"/>
         </w:rPr>
-        <w:t xml:space="preserve"> </w:t>
-      </w:r>
-      <w:r>
-        <w:rPr>
-          <w:rFonts w:ascii="Arial" w:hAnsi="Arial" w:cs="Arial"/>
-          <w:color w:val="000000"/>
-          <w:lang w:val="es-ES_tradnl"/>
-        </w:rPr>
-        <w:t>(parte 1).</w:t>
+        <w:t xml:space="preserve"> (parte 1).</w:t>
       </w:r>
     </w:p>
     <w:p>
@@ -21041,23 +21025,7 @@
           <w:color w:val="000000"/>
           <w:lang w:val="es-ES_tradnl"/>
         </w:rPr>
-        <w:t>Inicio: 17</w:t>
-      </w:r>
-      <w:r>
-        <w:rPr>
-          <w:rFonts w:ascii="Arial" w:hAnsi="Arial" w:cs="Arial"/>
-          <w:color w:val="000000"/>
-          <w:lang w:val="es-ES_tradnl"/>
-        </w:rPr>
-        <w:t xml:space="preserve"> de </w:t>
-      </w:r>
-      <w:r>
-        <w:rPr>
-          <w:rFonts w:ascii="Arial" w:hAnsi="Arial" w:cs="Arial"/>
-          <w:color w:val="000000"/>
-          <w:lang w:val="es-ES_tradnl"/>
-        </w:rPr>
-        <w:t>enero de 2017</w:t>
+        <w:t>Inicio: 17 de enero de 2017</w:t>
       </w:r>
       <w:r>
         <w:rPr>
@@ -21085,15 +21053,7 @@
           <w:color w:val="000000"/>
           <w:lang w:val="es-ES_tradnl"/>
         </w:rPr>
-        <w:t>Fin:  31</w:t>
-      </w:r>
-      <w:r>
-        <w:rPr>
-          <w:rFonts w:ascii="Arial" w:hAnsi="Arial" w:cs="Arial"/>
-          <w:color w:val="000000"/>
-          <w:lang w:val="es-ES_tradnl"/>
-        </w:rPr>
-        <w:t xml:space="preserve"> de enero de 2017</w:t>
+        <w:t>Fin:  31 de enero de 2017</w:t>
       </w:r>
       <w:r>
         <w:rPr>
@@ -21183,39 +21143,15 @@
           <w:color w:val="000000"/>
           <w:lang w:val="es-ES_tradnl"/>
         </w:rPr>
-        <w:t>Earned Scheduled</w:t>
-      </w:r>
-      <w:r>
-        <w:rPr>
-          <w:rFonts w:ascii="Arial" w:hAnsi="Arial" w:cs="Arial"/>
-          <w:color w:val="000000"/>
-          <w:lang w:val="es-ES_tradnl"/>
-        </w:rPr>
-        <w:t xml:space="preserve"> </w:t>
-      </w:r>
-      <w:r>
-        <w:rPr>
-          <w:rFonts w:ascii="Arial" w:hAnsi="Arial" w:cs="Arial"/>
-          <w:color w:val="000000"/>
-          <w:lang w:val="es-ES_tradnl"/>
-        </w:rPr>
-        <w:t xml:space="preserve">(parte </w:t>
-      </w:r>
-      <w:r>
-        <w:rPr>
-          <w:rFonts w:ascii="Arial" w:hAnsi="Arial" w:cs="Arial"/>
-          <w:color w:val="000000"/>
-          <w:lang w:val="es-ES_tradnl"/>
-        </w:rPr>
-        <w:t>2</w:t>
-      </w:r>
-      <w:r>
-        <w:rPr>
-          <w:rFonts w:ascii="Arial" w:hAnsi="Arial" w:cs="Arial"/>
-          <w:color w:val="000000"/>
-          <w:lang w:val="es-ES_tradnl"/>
-        </w:rPr>
-        <w:t>).</w:t>
+        <w:t xml:space="preserve">Earned Scheduled </w:t>
+      </w:r>
+      <w:r>
+        <w:rPr>
+          <w:rFonts w:ascii="Arial" w:hAnsi="Arial" w:cs="Arial"/>
+          <w:color w:val="000000"/>
+          <w:lang w:val="es-ES_tradnl"/>
+        </w:rPr>
+        <w:t>(parte 2).</w:t>
       </w:r>
     </w:p>
     <w:p>
@@ -21255,23 +21191,7 @@
           <w:color w:val="000000"/>
           <w:lang w:val="es-ES_tradnl"/>
         </w:rPr>
-        <w:t xml:space="preserve"> (parte </w:t>
-      </w:r>
-      <w:r>
-        <w:rPr>
-          <w:rFonts w:ascii="Arial" w:hAnsi="Arial" w:cs="Arial"/>
-          <w:color w:val="000000"/>
-          <w:lang w:val="es-ES_tradnl"/>
-        </w:rPr>
-        <w:t>2</w:t>
-      </w:r>
-      <w:r>
-        <w:rPr>
-          <w:rFonts w:ascii="Arial" w:hAnsi="Arial" w:cs="Arial"/>
-          <w:color w:val="000000"/>
-          <w:lang w:val="es-ES_tradnl"/>
-        </w:rPr>
-        <w:t>).</w:t>
+        <w:t xml:space="preserve"> (parte 2).</w:t>
       </w:r>
     </w:p>
     <w:p>
@@ -21319,15 +21239,7 @@
           <w:color w:val="000000"/>
           <w:lang w:val="es-ES_tradnl"/>
         </w:rPr>
-        <w:t>Inicio: 18</w:t>
-      </w:r>
-      <w:r>
-        <w:rPr>
-          <w:rFonts w:ascii="Arial" w:hAnsi="Arial" w:cs="Arial"/>
-          <w:color w:val="000000"/>
-          <w:lang w:val="es-ES_tradnl"/>
-        </w:rPr>
-        <w:t xml:space="preserve"> de enero de 2017</w:t>
+        <w:t>Inicio: 18 de enero de 2017</w:t>
       </w:r>
       <w:r>
         <w:rPr>
@@ -21355,23 +21267,7 @@
           <w:color w:val="000000"/>
           <w:lang w:val="es-ES_tradnl"/>
         </w:rPr>
-        <w:t xml:space="preserve">Fin:  1 de </w:t>
-      </w:r>
-      <w:r>
-        <w:rPr>
-          <w:rFonts w:ascii="Arial" w:hAnsi="Arial" w:cs="Arial"/>
-          <w:color w:val="000000"/>
-          <w:lang w:val="es-ES_tradnl"/>
-        </w:rPr>
-        <w:t>febrero</w:t>
-      </w:r>
-      <w:r>
-        <w:rPr>
-          <w:rFonts w:ascii="Arial" w:hAnsi="Arial" w:cs="Arial"/>
-          <w:color w:val="000000"/>
-          <w:lang w:val="es-ES_tradnl"/>
-        </w:rPr>
-        <w:t xml:space="preserve"> de 2017</w:t>
+        <w:t>Fin:  1 de febrero de 2017</w:t>
       </w:r>
       <w:r>
         <w:rPr>
@@ -21453,23 +21349,7 @@
           <w:color w:val="000000"/>
           <w:lang w:val="es-ES_tradnl"/>
         </w:rPr>
-        <w:t xml:space="preserve">Test de validación para Earned Scheduled (parte </w:t>
-      </w:r>
-      <w:r>
-        <w:rPr>
-          <w:rFonts w:ascii="Arial" w:hAnsi="Arial" w:cs="Arial"/>
-          <w:color w:val="000000"/>
-          <w:lang w:val="es-ES_tradnl"/>
-        </w:rPr>
-        <w:t>3</w:t>
-      </w:r>
-      <w:r>
-        <w:rPr>
-          <w:rFonts w:ascii="Arial" w:hAnsi="Arial" w:cs="Arial"/>
-          <w:color w:val="000000"/>
-          <w:lang w:val="es-ES_tradnl"/>
-        </w:rPr>
-        <w:t>).</w:t>
+        <w:t>Test de validación para Earned Scheduled (parte 3).</w:t>
       </w:r>
     </w:p>
     <w:p>
@@ -21509,23 +21389,7 @@
           <w:color w:val="000000"/>
           <w:lang w:val="es-ES_tradnl"/>
         </w:rPr>
-        <w:t xml:space="preserve"> (parte </w:t>
-      </w:r>
-      <w:r>
-        <w:rPr>
-          <w:rFonts w:ascii="Arial" w:hAnsi="Arial" w:cs="Arial"/>
-          <w:color w:val="000000"/>
-          <w:lang w:val="es-ES_tradnl"/>
-        </w:rPr>
-        <w:t>3</w:t>
-      </w:r>
-      <w:r>
-        <w:rPr>
-          <w:rFonts w:ascii="Arial" w:hAnsi="Arial" w:cs="Arial"/>
-          <w:color w:val="000000"/>
-          <w:lang w:val="es-ES_tradnl"/>
-        </w:rPr>
-        <w:t>).</w:t>
+        <w:t xml:space="preserve"> (parte 3).</w:t>
       </w:r>
     </w:p>
     <w:p>
@@ -21573,31 +21437,7 @@
           <w:color w:val="000000"/>
           <w:lang w:val="es-ES_tradnl"/>
         </w:rPr>
-        <w:t>Inicio: 6</w:t>
-      </w:r>
-      <w:r>
-        <w:rPr>
-          <w:rFonts w:ascii="Arial" w:hAnsi="Arial" w:cs="Arial"/>
-          <w:color w:val="000000"/>
-          <w:lang w:val="es-ES_tradnl"/>
-        </w:rPr>
-        <w:t xml:space="preserve"> de </w:t>
-      </w:r>
-      <w:r>
-        <w:rPr>
-          <w:rFonts w:ascii="Arial" w:hAnsi="Arial" w:cs="Arial"/>
-          <w:color w:val="000000"/>
-          <w:lang w:val="es-ES_tradnl"/>
-        </w:rPr>
-        <w:t>febrero</w:t>
-      </w:r>
-      <w:r>
-        <w:rPr>
-          <w:rFonts w:ascii="Arial" w:hAnsi="Arial" w:cs="Arial"/>
-          <w:color w:val="000000"/>
-          <w:lang w:val="es-ES_tradnl"/>
-        </w:rPr>
-        <w:t xml:space="preserve"> de 2017</w:t>
+        <w:t>Inicio: 6 de febrero de 2017</w:t>
       </w:r>
       <w:r>
         <w:rPr>
@@ -21625,23 +21465,7 @@
           <w:color w:val="000000"/>
           <w:lang w:val="es-ES_tradnl"/>
         </w:rPr>
-        <w:t xml:space="preserve">Fin:  </w:t>
-      </w:r>
-      <w:r>
-        <w:rPr>
-          <w:rFonts w:ascii="Arial" w:hAnsi="Arial" w:cs="Arial"/>
-          <w:color w:val="000000"/>
-          <w:lang w:val="es-ES_tradnl"/>
-        </w:rPr>
-        <w:t>20</w:t>
-      </w:r>
-      <w:r>
-        <w:rPr>
-          <w:rFonts w:ascii="Arial" w:hAnsi="Arial" w:cs="Arial"/>
-          <w:color w:val="000000"/>
-          <w:lang w:val="es-ES_tradnl"/>
-        </w:rPr>
-        <w:t xml:space="preserve"> de febrero de 2017</w:t>
+        <w:t>Fin:  20 de febrero de 2017</w:t>
       </w:r>
       <w:r>
         <w:rPr>
@@ -21800,67 +21624,27 @@
           <w:color w:val="000000"/>
           <w:lang w:val="es-ES"/>
         </w:rPr>
-        <w:t>Inicio: 21</w:t>
-      </w:r>
-      <w:r>
+        <w:t>Inicio: 21 de febrero de 2017.</w:t>
+      </w:r>
+    </w:p>
+    <w:p>
+      <w:pPr>
+        <w:pStyle w:val="NormalWeb"/>
+        <w:spacing w:before="0" w:beforeAutospacing="0" w:after="0" w:afterAutospacing="0"/>
+        <w:jc w:val="both"/>
         <w:rPr>
           <w:rFonts w:ascii="Arial" w:hAnsi="Arial" w:cs="Arial"/>
           <w:color w:val="000000"/>
           <w:lang w:val="es-ES"/>
         </w:rPr>
-        <w:t xml:space="preserve"> de febrero de 2017.</w:t>
-      </w:r>
-    </w:p>
-    <w:p>
-      <w:pPr>
-        <w:pStyle w:val="NormalWeb"/>
-        <w:spacing w:before="0" w:beforeAutospacing="0" w:after="0" w:afterAutospacing="0"/>
-        <w:jc w:val="both"/>
+      </w:pPr>
+      <w:r>
         <w:rPr>
           <w:rFonts w:ascii="Arial" w:hAnsi="Arial" w:cs="Arial"/>
           <w:color w:val="000000"/>
           <w:lang w:val="es-ES"/>
         </w:rPr>
-      </w:pPr>
-      <w:r>
-        <w:rPr>
-          <w:rFonts w:ascii="Arial" w:hAnsi="Arial" w:cs="Arial"/>
-          <w:color w:val="000000"/>
-          <w:lang w:val="es-ES"/>
-        </w:rPr>
-        <w:t xml:space="preserve">Fin:  </w:t>
-      </w:r>
-      <w:r>
-        <w:rPr>
-          <w:rFonts w:ascii="Arial" w:hAnsi="Arial" w:cs="Arial"/>
-          <w:color w:val="000000"/>
-          <w:lang w:val="es-ES"/>
-        </w:rPr>
-        <w:t>7</w:t>
-      </w:r>
-      <w:r>
-        <w:rPr>
-          <w:rFonts w:ascii="Arial" w:hAnsi="Arial" w:cs="Arial"/>
-          <w:color w:val="000000"/>
-          <w:lang w:val="es-ES"/>
-        </w:rPr>
-        <w:t xml:space="preserve"> de </w:t>
-      </w:r>
-      <w:r>
-        <w:rPr>
-          <w:rFonts w:ascii="Arial" w:hAnsi="Arial" w:cs="Arial"/>
-          <w:color w:val="000000"/>
-          <w:lang w:val="es-ES"/>
-        </w:rPr>
-        <w:t>marzo</w:t>
-      </w:r>
-      <w:r>
-        <w:rPr>
-          <w:rFonts w:ascii="Arial" w:hAnsi="Arial" w:cs="Arial"/>
-          <w:color w:val="000000"/>
-          <w:lang w:val="es-ES"/>
-        </w:rPr>
-        <w:t xml:space="preserve"> de 2017.</w:t>
+        <w:t>Fin:  7 de marzo de 2017.</w:t>
       </w:r>
     </w:p>
     <w:p>
@@ -21924,21 +21708,7 @@
           <w:rFonts w:ascii="Arial" w:hAnsi="Arial" w:cs="Arial"/>
           <w:lang w:val="es-ES"/>
         </w:rPr>
-        <w:t>Documentación sobre Earned Scheduled (</w:t>
-      </w:r>
-      <w:r>
-        <w:rPr>
-          <w:rFonts w:ascii="Arial" w:hAnsi="Arial" w:cs="Arial"/>
-          <w:lang w:val="es-ES"/>
-        </w:rPr>
-        <w:t>Parte 2</w:t>
-      </w:r>
-      <w:r>
-        <w:rPr>
-          <w:rFonts w:ascii="Arial" w:hAnsi="Arial" w:cs="Arial"/>
-          <w:lang w:val="es-ES"/>
-        </w:rPr>
-        <w:t>).</w:t>
+        <w:t>Documentación sobre Earned Scheduled (Parte 2).</w:t>
       </w:r>
     </w:p>
     <w:p>
@@ -22329,8 +22099,6 @@
         </w:rPr>
         <w:t>abril</w:t>
       </w:r>
-      <w:bookmarkStart w:id="55" w:name="_GoBack"/>
-      <w:bookmarkEnd w:id="55"/>
       <w:r>
         <w:rPr>
           <w:rFonts w:ascii="Arial" w:hAnsi="Arial" w:cs="Arial"/>
@@ -22603,7 +22371,7 @@
           <w:lang w:val="es-ES_tradnl" w:eastAsia="en-US"/>
         </w:rPr>
       </w:pPr>
-      <w:bookmarkStart w:id="56" w:name="_Toc478369719"/>
+      <w:bookmarkStart w:id="55" w:name="_Toc478369719"/>
       <w:r>
         <w:rPr>
           <w:rFonts w:eastAsia="Times New Roman"/>
@@ -22614,7 +22382,7 @@
         <w:lastRenderedPageBreak/>
         <w:t>Datos iniciales</w:t>
       </w:r>
-      <w:bookmarkEnd w:id="56"/>
+      <w:bookmarkEnd w:id="55"/>
     </w:p>
     <w:p>
       <w:pPr>
@@ -22625,7 +22393,7 @@
           <w:lang w:val="es-ES_tradnl"/>
         </w:rPr>
       </w:pPr>
-      <w:bookmarkStart w:id="57" w:name="_Toc478369720"/>
+      <w:bookmarkStart w:id="56" w:name="_Toc478369720"/>
       <w:r>
         <w:rPr>
           <w:rFonts w:eastAsia="Times New Roman"/>
@@ -22635,7 +22403,7 @@
         </w:rPr>
         <w:t>Roles iniciales</w:t>
       </w:r>
-      <w:bookmarkEnd w:id="57"/>
+      <w:bookmarkEnd w:id="56"/>
     </w:p>
     <w:p>
       <w:pPr>
@@ -22664,7 +22432,7 @@
           <w:lang w:val="es-ES_tradnl"/>
         </w:rPr>
       </w:pPr>
-      <w:bookmarkStart w:id="58" w:name="_Toc478369721"/>
+      <w:bookmarkStart w:id="57" w:name="_Toc478369721"/>
       <w:r>
         <w:rPr>
           <w:rFonts w:eastAsia="Times New Roman"/>
@@ -22674,7 +22442,7 @@
         </w:rPr>
         <w:t>Director de proyecto:</w:t>
       </w:r>
-      <w:bookmarkEnd w:id="58"/>
+      <w:bookmarkEnd w:id="57"/>
       <w:r>
         <w:rPr>
           <w:rFonts w:eastAsia="Times New Roman"/>
@@ -23420,7 +23188,7 @@
           <w:lang w:val="es-ES_tradnl"/>
         </w:rPr>
       </w:pPr>
-      <w:bookmarkStart w:id="59" w:name="_Toc478369722"/>
+      <w:bookmarkStart w:id="58" w:name="_Toc478369722"/>
       <w:r>
         <w:rPr>
           <w:rFonts w:eastAsia="Times New Roman"/>
@@ -23431,7 +23199,7 @@
         <w:lastRenderedPageBreak/>
         <w:t>Interesado</w:t>
       </w:r>
-      <w:bookmarkEnd w:id="59"/>
+      <w:bookmarkEnd w:id="58"/>
     </w:p>
     <w:p>
       <w:pPr>
@@ -23671,7 +23439,7 @@
           <w:lang w:val="es-ES_tradnl"/>
         </w:rPr>
       </w:pPr>
-      <w:bookmarkStart w:id="60" w:name="_Toc478369723"/>
+      <w:bookmarkStart w:id="59" w:name="_Toc478369723"/>
       <w:r>
         <w:rPr>
           <w:rFonts w:eastAsia="Times New Roman"/>
@@ -23681,7 +23449,7 @@
         </w:rPr>
         <w:t>Gestor de recursos humanos (RRHH)</w:t>
       </w:r>
-      <w:bookmarkEnd w:id="60"/>
+      <w:bookmarkEnd w:id="59"/>
       <w:r>
         <w:rPr>
           <w:rFonts w:eastAsia="Times New Roman"/>
@@ -24138,7 +23906,7 @@
           <w:lang w:val="es-ES_tradnl"/>
         </w:rPr>
       </w:pPr>
-      <w:bookmarkStart w:id="61" w:name="_Toc478369724"/>
+      <w:bookmarkStart w:id="60" w:name="_Toc478369724"/>
       <w:r>
         <w:rPr>
           <w:rFonts w:eastAsia="Times New Roman"/>
@@ -24148,7 +23916,7 @@
         </w:rPr>
         <w:t>Supervisor</w:t>
       </w:r>
-      <w:bookmarkEnd w:id="61"/>
+      <w:bookmarkEnd w:id="60"/>
     </w:p>
     <w:p>
       <w:pPr>
@@ -24656,7 +24424,7 @@
           <w:lang w:val="es-ES_tradnl"/>
         </w:rPr>
       </w:pPr>
-      <w:bookmarkStart w:id="62" w:name="_Toc478369725"/>
+      <w:bookmarkStart w:id="61" w:name="_Toc478369725"/>
       <w:r>
         <w:rPr>
           <w:rFonts w:eastAsia="Times New Roman"/>
@@ -24666,7 +24434,7 @@
         </w:rPr>
         <w:t>Realizador</w:t>
       </w:r>
-      <w:bookmarkEnd w:id="62"/>
+      <w:bookmarkEnd w:id="61"/>
     </w:p>
     <w:p>
       <w:pPr>
@@ -24986,7 +24754,7 @@
           <w:lang w:val="es-ES_tradnl"/>
         </w:rPr>
       </w:pPr>
-      <w:bookmarkStart w:id="63" w:name="_Toc478369726"/>
+      <w:bookmarkStart w:id="62" w:name="_Toc478369726"/>
       <w:r>
         <w:rPr>
           <w:rFonts w:eastAsia="Times New Roman"/>
@@ -24996,201 +24764,601 @@
         </w:rPr>
         <w:t>Administrador</w:t>
       </w:r>
+      <w:bookmarkEnd w:id="62"/>
+    </w:p>
+    <w:p>
+      <w:pPr>
+        <w:pStyle w:val="NormalWeb"/>
+        <w:spacing w:before="0" w:beforeAutospacing="0" w:after="0" w:afterAutospacing="0"/>
+        <w:jc w:val="both"/>
+        <w:rPr>
+          <w:rFonts w:ascii="Arial" w:hAnsi="Arial" w:cs="Arial"/>
+          <w:color w:val="000000"/>
+          <w:lang w:val="es-ES_tradnl"/>
+        </w:rPr>
+      </w:pPr>
+      <w:r>
+        <w:rPr>
+          <w:rFonts w:ascii="Arial" w:hAnsi="Arial" w:cs="Arial"/>
+          <w:color w:val="000000"/>
+          <w:lang w:val="es-ES_tradnl"/>
+        </w:rPr>
+        <w:t>Además</w:t>
+      </w:r>
+      <w:r>
+        <w:rPr>
+          <w:rFonts w:ascii="Arial" w:hAnsi="Arial" w:cs="Arial"/>
+          <w:color w:val="000000"/>
+          <w:lang w:val="es-ES_tradnl"/>
+        </w:rPr>
+        <w:t>,</w:t>
+      </w:r>
+      <w:r>
+        <w:rPr>
+          <w:rFonts w:ascii="Arial" w:hAnsi="Arial" w:cs="Arial"/>
+          <w:color w:val="000000"/>
+          <w:lang w:val="es-ES_tradnl"/>
+        </w:rPr>
+        <w:t xml:space="preserve"> la herramienta provee </w:t>
+      </w:r>
+      <w:r>
+        <w:rPr>
+          <w:rFonts w:ascii="Arial" w:hAnsi="Arial" w:cs="Arial"/>
+          <w:color w:val="000000"/>
+          <w:lang w:val="es-ES_tradnl"/>
+        </w:rPr>
+        <w:t xml:space="preserve">la funcionalidad de </w:t>
+      </w:r>
+      <w:r>
+        <w:rPr>
+          <w:rFonts w:ascii="Arial" w:hAnsi="Arial" w:cs="Arial"/>
+          <w:color w:val="000000"/>
+          <w:lang w:val="es-ES_tradnl"/>
+        </w:rPr>
+        <w:t xml:space="preserve"> </w:t>
+      </w:r>
+      <w:r>
+        <w:rPr>
+          <w:rFonts w:ascii="Arial" w:hAnsi="Arial" w:cs="Arial"/>
+          <w:color w:val="000000"/>
+          <w:lang w:val="es-ES_tradnl"/>
+        </w:rPr>
+        <w:t>usuario</w:t>
+      </w:r>
+      <w:r>
+        <w:rPr>
+          <w:rFonts w:ascii="Arial" w:hAnsi="Arial" w:cs="Arial"/>
+          <w:color w:val="000000"/>
+          <w:lang w:val="es-ES_tradnl"/>
+        </w:rPr>
+        <w:t xml:space="preserve"> Administrador, el cual tiene permisos para acceder a todos los proyectos y operar sobre ellos, sin la posibilidad de que se le </w:t>
+      </w:r>
+      <w:r>
+        <w:rPr>
+          <w:rFonts w:ascii="Arial" w:hAnsi="Arial" w:cs="Arial"/>
+          <w:color w:val="000000"/>
+          <w:lang w:val="es-ES_tradnl"/>
+        </w:rPr>
+        <w:t>asignen</w:t>
+      </w:r>
+      <w:r>
+        <w:rPr>
+          <w:rFonts w:ascii="Arial" w:hAnsi="Arial" w:cs="Arial"/>
+          <w:color w:val="000000"/>
+          <w:lang w:val="es-ES_tradnl"/>
+        </w:rPr>
+        <w:t xml:space="preserve"> peticiones, por lo tanto no es un rol </w:t>
+      </w:r>
+      <w:r>
+        <w:rPr>
+          <w:rFonts w:ascii="Arial" w:hAnsi="Arial" w:cs="Arial"/>
+          <w:color w:val="000000"/>
+          <w:lang w:val="es-ES_tradnl"/>
+        </w:rPr>
+        <w:t>estrictamente relacionado a PMBOK, sino que está ligado al manejo de la herramienta.</w:t>
+      </w:r>
+      <w:r>
+        <w:rPr>
+          <w:rFonts w:ascii="Arial" w:hAnsi="Arial" w:cs="Arial"/>
+          <w:color w:val="000000"/>
+          <w:lang w:val="es-ES_tradnl"/>
+        </w:rPr>
+        <w:t xml:space="preserve"> </w:t>
+      </w:r>
+    </w:p>
+    <w:p>
+      <w:pPr>
+        <w:pStyle w:val="NormalWeb"/>
+        <w:spacing w:before="0" w:beforeAutospacing="0" w:after="0" w:afterAutospacing="0"/>
+        <w:jc w:val="both"/>
+        <w:rPr>
+          <w:rFonts w:ascii="Arial" w:hAnsi="Arial" w:cs="Arial"/>
+          <w:color w:val="000000"/>
+          <w:lang w:val="es-ES_tradnl"/>
+        </w:rPr>
+      </w:pPr>
+    </w:p>
+    <w:p>
+      <w:pPr>
+        <w:pStyle w:val="NormalWeb"/>
+        <w:spacing w:before="0" w:beforeAutospacing="0" w:after="0" w:afterAutospacing="0"/>
+        <w:jc w:val="both"/>
+        <w:rPr>
+          <w:rFonts w:ascii="Arial" w:hAnsi="Arial" w:cs="Arial"/>
+          <w:color w:val="000000"/>
+          <w:lang w:val="es-ES_tradnl"/>
+        </w:rPr>
+      </w:pPr>
+      <w:r>
+        <w:rPr>
+          <w:rFonts w:ascii="Arial" w:hAnsi="Arial" w:cs="Arial"/>
+          <w:color w:val="000000"/>
+          <w:lang w:val="es-ES_tradnl"/>
+        </w:rPr>
+        <w:t>La herramienta</w:t>
+      </w:r>
+      <w:r>
+        <w:rPr>
+          <w:rFonts w:ascii="Arial" w:hAnsi="Arial" w:cs="Arial"/>
+          <w:color w:val="000000"/>
+          <w:lang w:val="es-ES_tradnl"/>
+        </w:rPr>
+        <w:t xml:space="preserve"> permite</w:t>
+      </w:r>
+      <w:r>
+        <w:rPr>
+          <w:rFonts w:ascii="Arial" w:hAnsi="Arial" w:cs="Arial"/>
+          <w:color w:val="000000"/>
+          <w:lang w:val="es-ES_tradnl"/>
+        </w:rPr>
+        <w:t>,</w:t>
+      </w:r>
+      <w:r>
+        <w:rPr>
+          <w:rFonts w:ascii="Arial" w:hAnsi="Arial" w:cs="Arial"/>
+          <w:color w:val="000000"/>
+          <w:lang w:val="es-ES_tradnl"/>
+        </w:rPr>
+        <w:t xml:space="preserve"> además</w:t>
+      </w:r>
+      <w:r>
+        <w:rPr>
+          <w:rFonts w:ascii="Arial" w:hAnsi="Arial" w:cs="Arial"/>
+          <w:color w:val="000000"/>
+          <w:lang w:val="es-ES_tradnl"/>
+        </w:rPr>
+        <w:t>,</w:t>
+      </w:r>
+      <w:r>
+        <w:rPr>
+          <w:rFonts w:ascii="Arial" w:hAnsi="Arial" w:cs="Arial"/>
+          <w:color w:val="000000"/>
+          <w:lang w:val="es-ES_tradnl"/>
+        </w:rPr>
+        <w:t xml:space="preserve"> que el usuario </w:t>
+      </w:r>
+      <w:r>
+        <w:rPr>
+          <w:rFonts w:ascii="Arial" w:hAnsi="Arial" w:cs="Arial"/>
+          <w:color w:val="000000"/>
+          <w:lang w:val="es-ES_tradnl"/>
+        </w:rPr>
+        <w:t>cree</w:t>
+      </w:r>
+      <w:r>
+        <w:rPr>
+          <w:rFonts w:ascii="Arial" w:hAnsi="Arial" w:cs="Arial"/>
+          <w:color w:val="000000"/>
+          <w:lang w:val="es-ES_tradnl"/>
+        </w:rPr>
+        <w:t xml:space="preserve"> los roles que consid</w:t>
+      </w:r>
+      <w:r>
+        <w:rPr>
+          <w:rFonts w:ascii="Arial" w:hAnsi="Arial" w:cs="Arial"/>
+          <w:color w:val="000000"/>
+          <w:lang w:val="es-ES_tradnl"/>
+        </w:rPr>
+        <w:t>ere necesarios para su proyecto, estos pueden ser asignados de forma combinada a cualquiera de los miembros del equipo, por ejemplo un miembro puede contar con los roles de Supervisor y Realizador al mismo tiempo, lo cual le otorga más permisos sobre la herramienta.</w:t>
+      </w:r>
+    </w:p>
+    <w:p>
+      <w:pPr>
+        <w:pStyle w:val="Heading3"/>
+        <w:jc w:val="both"/>
+        <w:rPr>
+          <w:rFonts w:eastAsia="Times New Roman"/>
+          <w:b/>
+          <w:bCs/>
+          <w:lang w:val="es-ES_tradnl"/>
+        </w:rPr>
+      </w:pPr>
+      <w:r>
+        <w:rPr>
+          <w:rFonts w:eastAsia="Times New Roman"/>
+          <w:b/>
+          <w:bCs/>
+          <w:lang w:val="es-ES_tradnl"/>
+        </w:rPr>
+        <w:t>Permisos de EVM</w:t>
+      </w:r>
+    </w:p>
+    <w:p>
+      <w:pPr>
+        <w:pStyle w:val="NormalWeb"/>
+        <w:spacing w:before="0" w:beforeAutospacing="0" w:after="0" w:afterAutospacing="0"/>
+        <w:jc w:val="both"/>
+        <w:rPr>
+          <w:rFonts w:ascii="Arial" w:hAnsi="Arial" w:cs="Arial"/>
+          <w:color w:val="000000"/>
+          <w:lang w:val="es-ES_tradnl"/>
+        </w:rPr>
+      </w:pPr>
+      <w:r>
+        <w:rPr>
+          <w:rFonts w:ascii="Arial" w:hAnsi="Arial" w:cs="Arial"/>
+          <w:color w:val="000000"/>
+          <w:lang w:val="es-ES_tradnl"/>
+        </w:rPr>
+        <w:t>Para facilitar los procesos de</w:t>
+      </w:r>
+      <w:r>
+        <w:rPr>
+          <w:rFonts w:ascii="Arial" w:hAnsi="Arial" w:cs="Arial"/>
+          <w:color w:val="000000"/>
+          <w:lang w:val="es-ES_tradnl"/>
+        </w:rPr>
+        <w:t xml:space="preserve"> toma de decisiones, la herramienta cuenta con una sección donde se </w:t>
+      </w:r>
+      <w:r>
+        <w:rPr>
+          <w:rFonts w:ascii="Arial" w:hAnsi="Arial" w:cs="Arial"/>
+          <w:color w:val="000000"/>
+          <w:lang w:val="es-ES_tradnl"/>
+        </w:rPr>
+        <w:t>presenta</w:t>
+      </w:r>
+      <w:r>
+        <w:rPr>
+          <w:rFonts w:ascii="Arial" w:hAnsi="Arial" w:cs="Arial"/>
+          <w:color w:val="000000"/>
+          <w:lang w:val="es-ES_tradnl"/>
+        </w:rPr>
+        <w:t xml:space="preserve"> un vistazo general del proyecto. En esta sección se puede ver cuales son los usuarios miembros del proyecto, las últimas noticias asociadas a este proyecto, etc. Además se muestran los tipos de peticiones según las etiquetas asignadas, lo cual puede ser especialmente útil</w:t>
+      </w:r>
+      <w:r>
+        <w:rPr>
+          <w:rFonts w:ascii="Arial" w:hAnsi="Arial" w:cs="Arial"/>
+          <w:color w:val="000000"/>
+          <w:lang w:val="es-ES_tradnl"/>
+        </w:rPr>
+        <w:t xml:space="preserve">, por ejemplo si se utilizan etiquetas que describen el tipo de actividad que implica cada petición, </w:t>
+      </w:r>
+      <w:r>
+        <w:rPr>
+          <w:rFonts w:ascii="Arial" w:hAnsi="Arial" w:cs="Arial"/>
+          <w:color w:val="000000"/>
+          <w:lang w:val="es-ES_tradnl"/>
+        </w:rPr>
+        <w:t>a simple vista</w:t>
+      </w:r>
+      <w:r>
+        <w:rPr>
+          <w:rFonts w:ascii="Arial" w:hAnsi="Arial" w:cs="Arial"/>
+          <w:color w:val="000000"/>
+          <w:lang w:val="es-ES_tradnl"/>
+        </w:rPr>
+        <w:t xml:space="preserve"> se podría</w:t>
+      </w:r>
+      <w:r>
+        <w:rPr>
+          <w:rFonts w:ascii="Arial" w:hAnsi="Arial" w:cs="Arial"/>
+          <w:color w:val="000000"/>
+          <w:lang w:val="es-ES_tradnl"/>
+        </w:rPr>
+        <w:t xml:space="preserve"> para determinar </w:t>
+      </w:r>
+      <w:r>
+        <w:rPr>
+          <w:rFonts w:ascii="Arial" w:hAnsi="Arial" w:cs="Arial"/>
+          <w:color w:val="000000"/>
+          <w:lang w:val="es-ES_tradnl"/>
+        </w:rPr>
+        <w:t xml:space="preserve">en que tipo de actividades se concentran mayores cantidades de peticiones. También en esta sección se muestra </w:t>
+      </w:r>
+      <w:r>
+        <w:rPr>
+          <w:rFonts w:ascii="Arial" w:hAnsi="Arial" w:cs="Arial"/>
+          <w:color w:val="000000"/>
+          <w:lang w:val="es-ES_tradnl"/>
+        </w:rPr>
+        <w:t>información respecto a los costos del proyecto, como por ejemplo, el presupuesto general del proyecto,</w:t>
+      </w:r>
+      <w:r>
+        <w:rPr>
+          <w:rFonts w:ascii="Arial" w:hAnsi="Arial" w:cs="Arial"/>
+          <w:color w:val="000000"/>
+          <w:lang w:val="es-ES_tradnl"/>
+        </w:rPr>
+        <w:t xml:space="preserve"> los costos acumulados hasta la fecha y</w:t>
+      </w:r>
+      <w:r>
+        <w:rPr>
+          <w:rFonts w:ascii="Arial" w:hAnsi="Arial" w:cs="Arial"/>
+          <w:color w:val="000000"/>
+          <w:lang w:val="es-ES_tradnl"/>
+        </w:rPr>
+        <w:t xml:space="preserve"> la diferencia entre los mismos, así como otras estimativas y valores relativos al presupuesto propios de EVM. Esta información es accesible, por defecto, para </w:t>
+      </w:r>
+      <w:r>
+        <w:rPr>
+          <w:rFonts w:ascii="Arial" w:hAnsi="Arial" w:cs="Arial"/>
+          <w:color w:val="000000"/>
+          <w:lang w:val="es-ES_tradnl"/>
+        </w:rPr>
+        <w:t>usuarios con cualquiera de</w:t>
+      </w:r>
+      <w:r>
+        <w:rPr>
+          <w:rFonts w:ascii="Arial" w:hAnsi="Arial" w:cs="Arial"/>
+          <w:color w:val="000000"/>
+          <w:lang w:val="es-ES_tradnl"/>
+        </w:rPr>
+        <w:t xml:space="preserve"> los roles </w:t>
+      </w:r>
+      <w:r>
+        <w:rPr>
+          <w:rFonts w:ascii="Arial" w:hAnsi="Arial" w:cs="Arial"/>
+          <w:color w:val="000000"/>
+          <w:lang w:val="es-ES_tradnl"/>
+        </w:rPr>
+        <w:t xml:space="preserve">por defecto </w:t>
+      </w:r>
+      <w:r>
+        <w:rPr>
+          <w:rFonts w:ascii="Arial" w:hAnsi="Arial" w:cs="Arial"/>
+          <w:color w:val="000000"/>
+          <w:lang w:val="es-ES_tradnl"/>
+        </w:rPr>
+        <w:t xml:space="preserve">mencionados. Cabe notar que esta es simplemente la configuración por defecto de la herramienta y que existe un permiso específico respecto a informaciones de EVM que están relacionadas al presupuesto el cual puede ser modificado por </w:t>
+      </w:r>
+      <w:r>
+        <w:rPr>
+          <w:rFonts w:ascii="Arial" w:hAnsi="Arial" w:cs="Arial"/>
+          <w:color w:val="000000"/>
+          <w:lang w:val="es-ES_tradnl"/>
+        </w:rPr>
+        <w:t>cada rol</w:t>
+      </w:r>
+      <w:r>
+        <w:rPr>
+          <w:rFonts w:ascii="Arial" w:hAnsi="Arial" w:cs="Arial"/>
+          <w:color w:val="000000"/>
+          <w:lang w:val="es-ES_tradnl"/>
+        </w:rPr>
+        <w:t xml:space="preserve">, por lo que un usuario administrador puede </w:t>
+      </w:r>
+      <w:r>
+        <w:rPr>
+          <w:rFonts w:ascii="Arial" w:hAnsi="Arial" w:cs="Arial"/>
+          <w:color w:val="000000"/>
+          <w:lang w:val="es-ES_tradnl"/>
+        </w:rPr>
+        <w:lastRenderedPageBreak/>
+        <w:t>desactivar este permiso para uno o varios roles en específico, lo cual resultará en que usuarios con dichos roles no podrán ver este tipo de contenido</w:t>
+      </w:r>
+      <w:r>
+        <w:rPr>
+          <w:rFonts w:ascii="Arial" w:hAnsi="Arial" w:cs="Arial"/>
+          <w:color w:val="000000"/>
+          <w:lang w:val="es-ES_tradnl"/>
+        </w:rPr>
+        <w:t xml:space="preserve">. </w:t>
+      </w:r>
+    </w:p>
+    <w:p>
+      <w:pPr>
+        <w:pStyle w:val="NormalWeb"/>
+        <w:spacing w:before="0" w:beforeAutospacing="0" w:after="0" w:afterAutospacing="0"/>
+        <w:jc w:val="both"/>
+        <w:rPr>
+          <w:rFonts w:ascii="Arial" w:hAnsi="Arial" w:cs="Arial"/>
+          <w:color w:val="000000"/>
+          <w:lang w:val="es-ES_tradnl"/>
+        </w:rPr>
+      </w:pPr>
+      <w:r>
+        <w:rPr>
+          <w:rFonts w:ascii="Arial" w:hAnsi="Arial" w:cs="Arial"/>
+          <w:color w:val="000000"/>
+          <w:lang w:val="es-ES_tradnl"/>
+        </w:rPr>
+        <w:t xml:space="preserve">Además de esta sección de vistazo general del proyecto la herramienta también proporciona una sección específica para mostrar y describir información relacionada a la Gestión del Valor Ganado, donde se presentan gráficos, explicaciones, pronósticos e indicadores del estado y desempeño del proyecto. Esta sección está dividida por dos tipos principales de contenidos: </w:t>
+      </w:r>
+    </w:p>
+    <w:p>
+      <w:pPr>
+        <w:pStyle w:val="NormalWeb"/>
+        <w:numPr>
+          <w:ilvl w:val="0"/>
+          <w:numId w:val="42"/>
+        </w:numPr>
+        <w:spacing w:before="0" w:beforeAutospacing="0" w:after="0" w:afterAutospacing="0"/>
+        <w:jc w:val="both"/>
+        <w:rPr>
+          <w:rFonts w:ascii="Arial" w:hAnsi="Arial" w:cs="Arial"/>
+          <w:color w:val="000000"/>
+          <w:lang w:val="es-ES_tradnl"/>
+        </w:rPr>
+      </w:pPr>
+      <w:r>
+        <w:rPr>
+          <w:rFonts w:ascii="Arial" w:hAnsi="Arial" w:cs="Arial"/>
+          <w:color w:val="000000"/>
+          <w:lang w:val="es-ES_tradnl"/>
+        </w:rPr>
+        <w:t>Información de EVM respecto a los costos: presupuestos, variaciones, estimativas, costos acumulados, planeados, etc.</w:t>
+      </w:r>
+    </w:p>
+    <w:p>
+      <w:pPr>
+        <w:pStyle w:val="NormalWeb"/>
+        <w:numPr>
+          <w:ilvl w:val="0"/>
+          <w:numId w:val="42"/>
+        </w:numPr>
+        <w:spacing w:before="0" w:beforeAutospacing="0" w:after="0" w:afterAutospacing="0"/>
+        <w:jc w:val="both"/>
+        <w:rPr>
+          <w:rFonts w:ascii="Arial" w:hAnsi="Arial" w:cs="Arial"/>
+          <w:color w:val="000000"/>
+          <w:lang w:val="es-ES_tradnl"/>
+        </w:rPr>
+      </w:pPr>
+      <w:r>
+        <w:rPr>
+          <w:rFonts w:ascii="Arial" w:hAnsi="Arial" w:cs="Arial"/>
+          <w:color w:val="000000"/>
+          <w:lang w:val="es-ES_tradnl"/>
+        </w:rPr>
+        <w:t xml:space="preserve">Información de EVM respecto al cronograma: índices de desempeño, </w:t>
+      </w:r>
+      <w:r>
+        <w:rPr>
+          <w:rFonts w:ascii="Arial" w:hAnsi="Arial" w:cs="Arial"/>
+          <w:color w:val="000000"/>
+          <w:lang w:val="es-ES_tradnl"/>
+        </w:rPr>
+        <w:t xml:space="preserve">fechas </w:t>
+      </w:r>
+      <w:r>
+        <w:rPr>
+          <w:rFonts w:ascii="Arial" w:hAnsi="Arial" w:cs="Arial"/>
+          <w:color w:val="000000"/>
+          <w:lang w:val="es-ES_tradnl"/>
+        </w:rPr>
+        <w:t>estimativas</w:t>
+      </w:r>
+      <w:r>
+        <w:rPr>
+          <w:rFonts w:ascii="Arial" w:hAnsi="Arial" w:cs="Arial"/>
+          <w:color w:val="000000"/>
+          <w:lang w:val="es-ES_tradnl"/>
+        </w:rPr>
+        <w:t>, gráficos</w:t>
+      </w:r>
+      <w:r>
+        <w:rPr>
+          <w:rFonts w:ascii="Arial" w:hAnsi="Arial" w:cs="Arial"/>
+          <w:color w:val="000000"/>
+          <w:lang w:val="es-ES_tradnl"/>
+        </w:rPr>
+        <w:t>, etc.</w:t>
+      </w:r>
+    </w:p>
+    <w:p>
+      <w:pPr>
+        <w:pStyle w:val="NormalWeb"/>
+        <w:spacing w:before="0" w:beforeAutospacing="0" w:after="0" w:afterAutospacing="0"/>
+        <w:jc w:val="both"/>
+        <w:rPr>
+          <w:rFonts w:ascii="Arial" w:hAnsi="Arial" w:cs="Arial"/>
+          <w:color w:val="000000"/>
+          <w:lang w:val="es-ES_tradnl"/>
+        </w:rPr>
+      </w:pPr>
+      <w:r>
+        <w:rPr>
+          <w:rFonts w:ascii="Arial" w:hAnsi="Arial" w:cs="Arial"/>
+          <w:color w:val="000000"/>
+          <w:lang w:val="es-ES_tradnl"/>
+        </w:rPr>
+        <w:t xml:space="preserve">De esta manera también existe </w:t>
+      </w:r>
+      <w:bookmarkStart w:id="63" w:name="_GoBack"/>
       <w:bookmarkEnd w:id="63"/>
-    </w:p>
-    <w:p>
-      <w:pPr>
-        <w:pStyle w:val="NormalWeb"/>
-        <w:spacing w:before="0" w:beforeAutospacing="0" w:after="0" w:afterAutospacing="0"/>
-        <w:jc w:val="both"/>
-        <w:rPr>
-          <w:rFonts w:ascii="Arial" w:hAnsi="Arial" w:cs="Arial"/>
-          <w:color w:val="000000"/>
-          <w:lang w:val="es-ES_tradnl"/>
-        </w:rPr>
-      </w:pPr>
-      <w:r>
-        <w:rPr>
-          <w:rFonts w:ascii="Arial" w:hAnsi="Arial" w:cs="Arial"/>
-          <w:color w:val="000000"/>
-          <w:lang w:val="es-ES_tradnl"/>
-        </w:rPr>
-        <w:t>Además</w:t>
-      </w:r>
-      <w:r>
-        <w:rPr>
-          <w:rFonts w:ascii="Arial" w:hAnsi="Arial" w:cs="Arial"/>
-          <w:color w:val="000000"/>
-          <w:lang w:val="es-ES_tradnl"/>
-        </w:rPr>
-        <w:t>,</w:t>
-      </w:r>
-      <w:r>
-        <w:rPr>
-          <w:rFonts w:ascii="Arial" w:hAnsi="Arial" w:cs="Arial"/>
-          <w:color w:val="000000"/>
-          <w:lang w:val="es-ES_tradnl"/>
-        </w:rPr>
-        <w:t xml:space="preserve"> la herramienta provee </w:t>
-      </w:r>
-      <w:r>
-        <w:rPr>
-          <w:rFonts w:ascii="Arial" w:hAnsi="Arial" w:cs="Arial"/>
-          <w:color w:val="000000"/>
-          <w:lang w:val="es-ES_tradnl"/>
-        </w:rPr>
-        <w:t xml:space="preserve">la funcionalidad de </w:t>
-      </w:r>
-      <w:r>
-        <w:rPr>
-          <w:rFonts w:ascii="Arial" w:hAnsi="Arial" w:cs="Arial"/>
-          <w:color w:val="000000"/>
-          <w:lang w:val="es-ES_tradnl"/>
-        </w:rPr>
-        <w:t xml:space="preserve"> </w:t>
-      </w:r>
-      <w:r>
-        <w:rPr>
-          <w:rFonts w:ascii="Arial" w:hAnsi="Arial" w:cs="Arial"/>
-          <w:color w:val="000000"/>
-          <w:lang w:val="es-ES_tradnl"/>
-        </w:rPr>
-        <w:t>usuario</w:t>
-      </w:r>
-      <w:r>
-        <w:rPr>
-          <w:rFonts w:ascii="Arial" w:hAnsi="Arial" w:cs="Arial"/>
-          <w:color w:val="000000"/>
-          <w:lang w:val="es-ES_tradnl"/>
-        </w:rPr>
-        <w:t xml:space="preserve"> Administrador, el cual tiene permisos para acceder a todos los proyectos y operar sobre ellos, sin la posibilidad de que se le </w:t>
-      </w:r>
-      <w:r>
-        <w:rPr>
-          <w:rFonts w:ascii="Arial" w:hAnsi="Arial" w:cs="Arial"/>
-          <w:color w:val="000000"/>
-          <w:lang w:val="es-ES_tradnl"/>
-        </w:rPr>
-        <w:t>asignen</w:t>
-      </w:r>
-      <w:r>
-        <w:rPr>
-          <w:rFonts w:ascii="Arial" w:hAnsi="Arial" w:cs="Arial"/>
-          <w:color w:val="000000"/>
-          <w:lang w:val="es-ES_tradnl"/>
-        </w:rPr>
-        <w:t xml:space="preserve"> peticiones, por lo tanto no es un rol </w:t>
-      </w:r>
-      <w:r>
-        <w:rPr>
-          <w:rFonts w:ascii="Arial" w:hAnsi="Arial" w:cs="Arial"/>
-          <w:color w:val="000000"/>
-          <w:lang w:val="es-ES_tradnl"/>
-        </w:rPr>
-        <w:t>estrictamente relacionado a PMBOK, sino que está ligado al manejo de la herramienta.</w:t>
-      </w:r>
-      <w:r>
-        <w:rPr>
-          <w:rFonts w:ascii="Arial" w:hAnsi="Arial" w:cs="Arial"/>
-          <w:color w:val="000000"/>
-          <w:lang w:val="es-ES_tradnl"/>
-        </w:rPr>
-        <w:t xml:space="preserve"> </w:t>
-      </w:r>
-    </w:p>
-    <w:p>
-      <w:pPr>
-        <w:pStyle w:val="NormalWeb"/>
-        <w:spacing w:before="0" w:beforeAutospacing="0" w:after="0" w:afterAutospacing="0"/>
-        <w:jc w:val="both"/>
-        <w:rPr>
-          <w:rFonts w:ascii="Arial" w:hAnsi="Arial" w:cs="Arial"/>
-          <w:color w:val="000000"/>
-          <w:lang w:val="es-ES_tradnl"/>
-        </w:rPr>
-      </w:pPr>
-    </w:p>
-    <w:p>
-      <w:pPr>
-        <w:pStyle w:val="NormalWeb"/>
-        <w:spacing w:before="0" w:beforeAutospacing="0" w:after="0" w:afterAutospacing="0"/>
-        <w:jc w:val="both"/>
-        <w:rPr>
-          <w:lang w:val="es-ES_tradnl"/>
-        </w:rPr>
-      </w:pPr>
-      <w:r>
-        <w:rPr>
-          <w:rFonts w:ascii="Arial" w:hAnsi="Arial" w:cs="Arial"/>
-          <w:color w:val="000000"/>
-          <w:lang w:val="es-ES_tradnl"/>
-        </w:rPr>
-        <w:t>La herramienta</w:t>
-      </w:r>
-      <w:r>
-        <w:rPr>
-          <w:rFonts w:ascii="Arial" w:hAnsi="Arial" w:cs="Arial"/>
-          <w:color w:val="000000"/>
-          <w:lang w:val="es-ES_tradnl"/>
-        </w:rPr>
-        <w:t xml:space="preserve"> permite</w:t>
-      </w:r>
-      <w:r>
-        <w:rPr>
-          <w:rFonts w:ascii="Arial" w:hAnsi="Arial" w:cs="Arial"/>
-          <w:color w:val="000000"/>
-          <w:lang w:val="es-ES_tradnl"/>
-        </w:rPr>
-        <w:t>,</w:t>
-      </w:r>
-      <w:r>
-        <w:rPr>
-          <w:rFonts w:ascii="Arial" w:hAnsi="Arial" w:cs="Arial"/>
-          <w:color w:val="000000"/>
-          <w:lang w:val="es-ES_tradnl"/>
-        </w:rPr>
-        <w:t xml:space="preserve"> además</w:t>
-      </w:r>
-      <w:r>
-        <w:rPr>
-          <w:rFonts w:ascii="Arial" w:hAnsi="Arial" w:cs="Arial"/>
-          <w:color w:val="000000"/>
-          <w:lang w:val="es-ES_tradnl"/>
-        </w:rPr>
-        <w:t>,</w:t>
-      </w:r>
-      <w:r>
-        <w:rPr>
-          <w:rFonts w:ascii="Arial" w:hAnsi="Arial" w:cs="Arial"/>
-          <w:color w:val="000000"/>
-          <w:lang w:val="es-ES_tradnl"/>
-        </w:rPr>
-        <w:t xml:space="preserve"> que el usuario </w:t>
-      </w:r>
-      <w:r>
-        <w:rPr>
-          <w:rFonts w:ascii="Arial" w:hAnsi="Arial" w:cs="Arial"/>
-          <w:color w:val="000000"/>
-          <w:lang w:val="es-ES_tradnl"/>
-        </w:rPr>
-        <w:t>cree</w:t>
-      </w:r>
-      <w:r>
-        <w:rPr>
-          <w:rFonts w:ascii="Arial" w:hAnsi="Arial" w:cs="Arial"/>
-          <w:color w:val="000000"/>
-          <w:lang w:val="es-ES_tradnl"/>
-        </w:rPr>
-        <w:t xml:space="preserve"> los roles que consid</w:t>
-      </w:r>
-      <w:r>
-        <w:rPr>
-          <w:rFonts w:ascii="Arial" w:hAnsi="Arial" w:cs="Arial"/>
-          <w:color w:val="000000"/>
-          <w:lang w:val="es-ES_tradnl"/>
-        </w:rPr>
-        <w:t>ere necesarios para su proyecto, estos pueden ser asignados de forma combinada a cualquiera de los miembros del equipo, por ejemplo un miembro puede contar con los roles de Supervisor y Realizador al mismo tiempo, lo cual le otorga más permisos sobre la herramienta.</w:t>
-      </w:r>
+      <w:r>
+        <w:rPr>
+          <w:rFonts w:ascii="Arial" w:hAnsi="Arial" w:cs="Arial"/>
+          <w:color w:val="000000"/>
+          <w:lang w:val="es-ES_tradnl"/>
+        </w:rPr>
+        <w:t xml:space="preserve">un permiso que corresponde a cada tipo de contenido: </w:t>
+      </w:r>
+    </w:p>
+    <w:p>
+      <w:pPr>
+        <w:pStyle w:val="NormalWeb"/>
+        <w:numPr>
+          <w:ilvl w:val="0"/>
+          <w:numId w:val="54"/>
+        </w:numPr>
+        <w:spacing w:before="0" w:beforeAutospacing="0" w:after="0" w:afterAutospacing="0"/>
+        <w:jc w:val="both"/>
+        <w:rPr>
+          <w:rFonts w:ascii="Arial" w:hAnsi="Arial" w:cs="Arial"/>
+          <w:color w:val="000000"/>
+          <w:lang w:val="es-ES_tradnl"/>
+        </w:rPr>
+      </w:pPr>
+      <w:r>
+        <w:rPr>
+          <w:rFonts w:ascii="Arial" w:hAnsi="Arial" w:cs="Arial"/>
+          <w:color w:val="000000"/>
+          <w:lang w:val="es-ES_tradnl"/>
+        </w:rPr>
+        <w:t xml:space="preserve">Información de costos: Este es el mismo permiso anteriormente mencionado el cual permite ver </w:t>
+      </w:r>
+      <w:r>
+        <w:rPr>
+          <w:rFonts w:ascii="Arial" w:hAnsi="Arial" w:cs="Arial"/>
+          <w:color w:val="000000"/>
+          <w:lang w:val="es-ES_tradnl"/>
+        </w:rPr>
+        <w:t>informaciones de EVM que están relacionadas al presupuesto</w:t>
+      </w:r>
+      <w:r>
+        <w:rPr>
+          <w:rFonts w:ascii="Arial" w:hAnsi="Arial" w:cs="Arial"/>
+          <w:color w:val="000000"/>
+          <w:lang w:val="es-ES_tradnl"/>
+        </w:rPr>
+        <w:t>. Esto quiere decir que si se activa este permiso el usuario podrá ver tanto informaciones de costos en la sección de vistazo general del proyecto como en la sección específica de EVM.</w:t>
+      </w:r>
+    </w:p>
+    <w:p>
+      <w:pPr>
+        <w:pStyle w:val="NormalWeb"/>
+        <w:numPr>
+          <w:ilvl w:val="0"/>
+          <w:numId w:val="54"/>
+        </w:numPr>
+        <w:spacing w:before="0" w:beforeAutospacing="0" w:after="0" w:afterAutospacing="0"/>
+        <w:jc w:val="both"/>
+        <w:rPr>
+          <w:rFonts w:ascii="Arial" w:hAnsi="Arial" w:cs="Arial"/>
+          <w:color w:val="000000"/>
+          <w:lang w:val="es-ES_tradnl"/>
+        </w:rPr>
+      </w:pPr>
+      <w:r>
+        <w:rPr>
+          <w:rFonts w:ascii="Arial" w:hAnsi="Arial" w:cs="Arial"/>
+          <w:color w:val="000000"/>
+          <w:lang w:val="es-ES_tradnl"/>
+        </w:rPr>
+        <w:t>Información del cronograma: Si un rol tiene este permiso desactivado, el mismo no podrá ver los indicadores, estimativas y gráficos relacionados al cronograma, los cuales son presentados en la sección de EVM.</w:t>
+      </w:r>
+    </w:p>
+    <w:p>
+      <w:pPr>
+        <w:pStyle w:val="NormalWeb"/>
+        <w:spacing w:before="0" w:beforeAutospacing="0" w:after="0" w:afterAutospacing="0"/>
+        <w:jc w:val="both"/>
+        <w:rPr>
+          <w:lang w:val="es-ES_tradnl"/>
+        </w:rPr>
+      </w:pPr>
     </w:p>
     <w:p>
       <w:pPr>
@@ -25382,16 +25550,7 @@
           <w:color w:val="000000"/>
           <w:lang w:val="es-ES_tradnl"/>
         </w:rPr>
-        <w:t xml:space="preserve">. Los </w:t>
-      </w:r>
-      <w:r>
-        <w:rPr>
-          <w:rFonts w:ascii="Arial" w:hAnsi="Arial" w:cs="Arial"/>
-          <w:color w:val="000000"/>
-          <w:lang w:val="es-ES_tradnl"/>
-        </w:rPr>
-        <w:lastRenderedPageBreak/>
-        <w:t xml:space="preserve">hitos son similares a las actividades normales del cronograma, presentan </w:t>
+        <w:t xml:space="preserve">. Los hitos son similares a las actividades normales del cronograma, presentan </w:t>
       </w:r>
       <w:r>
         <w:rPr>
@@ -25477,6 +25636,7 @@
           <w:bCs/>
           <w:lang w:val="es-ES_tradnl"/>
         </w:rPr>
+        <w:lastRenderedPageBreak/>
         <w:t>Tareas</w:t>
       </w:r>
       <w:bookmarkEnd w:id="66"/>
@@ -25797,16 +25957,7 @@
           <w:color w:val="000000"/>
           <w:lang w:val="es-ES_tradnl"/>
         </w:rPr>
-        <w:t xml:space="preserve">La RAE (2014) define el término prioridad como la "anterioridad de algo respecto de otra cosa, en tiempo o en orden". Este concepto se aplica en la identificación y </w:t>
-      </w:r>
-      <w:r>
-        <w:rPr>
-          <w:rFonts w:ascii="Arial" w:hAnsi="Arial" w:cs="Arial"/>
-          <w:color w:val="000000"/>
-          <w:lang w:val="es-ES_tradnl"/>
-        </w:rPr>
-        <w:lastRenderedPageBreak/>
-        <w:t>planeación de tareas de un proyecto. Una vez que las tareas han sido definidas, se procede al establecimiento de las prioridades de las mismas. Este proceso es de suma importancia ya que sirve para la identificación de tareas de mayor significación para el proyecto. Las prioridades establecidas como iniciales en la herramienta son:</w:t>
+        <w:t>La RAE (2014) define el término prioridad como la "anterioridad de algo respecto de otra cosa, en tiempo o en orden". Este concepto se aplica en la identificación y planeación de tareas de un proyecto. Una vez que las tareas han sido definidas, se procede al establecimiento de las prioridades de las mismas. Este proceso es de suma importancia ya que sirve para la identificación de tareas de mayor significación para el proyecto. Las prioridades establecidas como iniciales en la herramienta son:</w:t>
       </w:r>
     </w:p>
     <w:p>
@@ -25856,6 +26007,7 @@
           <w:color w:val="000000"/>
           <w:lang w:val="es-ES_tradnl"/>
         </w:rPr>
+        <w:lastRenderedPageBreak/>
         <w:t>Normal.</w:t>
       </w:r>
     </w:p>
@@ -39582,7 +39734,7 @@
         <w:rStyle w:val="PageNumber"/>
         <w:noProof/>
       </w:rPr>
-      <w:t>35</w:t>
+      <w:t>40</w:t>
     </w:r>
     <w:r>
       <w:rPr>
@@ -39777,6 +39929,119 @@
     </w:lvl>
   </w:abstractNum>
   <w:abstractNum w:abstractNumId="1">
+    <w:nsid w:val="02F8117F"/>
+    <w:multiLevelType w:val="hybridMultilevel"/>
+    <w:tmpl w:val="B7748F56"/>
+    <w:lvl w:ilvl="0" w:tplc="04090001">
+      <w:start w:val="1"/>
+      <w:numFmt w:val="bullet"/>
+      <w:lvlText w:val=""/>
+      <w:lvlJc w:val="left"/>
+      <w:pPr>
+        <w:ind w:left="720" w:hanging="360"/>
+      </w:pPr>
+      <w:rPr>
+        <w:rFonts w:ascii="Symbol" w:hAnsi="Symbol" w:hint="default"/>
+      </w:rPr>
+    </w:lvl>
+    <w:lvl w:ilvl="1" w:tplc="04090003" w:tentative="1">
+      <w:start w:val="1"/>
+      <w:numFmt w:val="bullet"/>
+      <w:lvlText w:val="o"/>
+      <w:lvlJc w:val="left"/>
+      <w:pPr>
+        <w:ind w:left="1440" w:hanging="360"/>
+      </w:pPr>
+      <w:rPr>
+        <w:rFonts w:ascii="Courier New" w:hAnsi="Courier New" w:cs="Courier New" w:hint="default"/>
+      </w:rPr>
+    </w:lvl>
+    <w:lvl w:ilvl="2" w:tplc="04090005" w:tentative="1">
+      <w:start w:val="1"/>
+      <w:numFmt w:val="bullet"/>
+      <w:lvlText w:val=""/>
+      <w:lvlJc w:val="left"/>
+      <w:pPr>
+        <w:ind w:left="2160" w:hanging="360"/>
+      </w:pPr>
+      <w:rPr>
+        <w:rFonts w:ascii="Wingdings" w:hAnsi="Wingdings" w:hint="default"/>
+      </w:rPr>
+    </w:lvl>
+    <w:lvl w:ilvl="3" w:tplc="04090001" w:tentative="1">
+      <w:start w:val="1"/>
+      <w:numFmt w:val="bullet"/>
+      <w:lvlText w:val=""/>
+      <w:lvlJc w:val="left"/>
+      <w:pPr>
+        <w:ind w:left="2880" w:hanging="360"/>
+      </w:pPr>
+      <w:rPr>
+        <w:rFonts w:ascii="Symbol" w:hAnsi="Symbol" w:hint="default"/>
+      </w:rPr>
+    </w:lvl>
+    <w:lvl w:ilvl="4" w:tplc="04090003" w:tentative="1">
+      <w:start w:val="1"/>
+      <w:numFmt w:val="bullet"/>
+      <w:lvlText w:val="o"/>
+      <w:lvlJc w:val="left"/>
+      <w:pPr>
+        <w:ind w:left="3600" w:hanging="360"/>
+      </w:pPr>
+      <w:rPr>
+        <w:rFonts w:ascii="Courier New" w:hAnsi="Courier New" w:cs="Courier New" w:hint="default"/>
+      </w:rPr>
+    </w:lvl>
+    <w:lvl w:ilvl="5" w:tplc="04090005" w:tentative="1">
+      <w:start w:val="1"/>
+      <w:numFmt w:val="bullet"/>
+      <w:lvlText w:val=""/>
+      <w:lvlJc w:val="left"/>
+      <w:pPr>
+        <w:ind w:left="4320" w:hanging="360"/>
+      </w:pPr>
+      <w:rPr>
+        <w:rFonts w:ascii="Wingdings" w:hAnsi="Wingdings" w:hint="default"/>
+      </w:rPr>
+    </w:lvl>
+    <w:lvl w:ilvl="6" w:tplc="04090001" w:tentative="1">
+      <w:start w:val="1"/>
+      <w:numFmt w:val="bullet"/>
+      <w:lvlText w:val=""/>
+      <w:lvlJc w:val="left"/>
+      <w:pPr>
+        <w:ind w:left="5040" w:hanging="360"/>
+      </w:pPr>
+      <w:rPr>
+        <w:rFonts w:ascii="Symbol" w:hAnsi="Symbol" w:hint="default"/>
+      </w:rPr>
+    </w:lvl>
+    <w:lvl w:ilvl="7" w:tplc="04090003" w:tentative="1">
+      <w:start w:val="1"/>
+      <w:numFmt w:val="bullet"/>
+      <w:lvlText w:val="o"/>
+      <w:lvlJc w:val="left"/>
+      <w:pPr>
+        <w:ind w:left="5760" w:hanging="360"/>
+      </w:pPr>
+      <w:rPr>
+        <w:rFonts w:ascii="Courier New" w:hAnsi="Courier New" w:cs="Courier New" w:hint="default"/>
+      </w:rPr>
+    </w:lvl>
+    <w:lvl w:ilvl="8" w:tplc="04090005" w:tentative="1">
+      <w:start w:val="1"/>
+      <w:numFmt w:val="bullet"/>
+      <w:lvlText w:val=""/>
+      <w:lvlJc w:val="left"/>
+      <w:pPr>
+        <w:ind w:left="6480" w:hanging="360"/>
+      </w:pPr>
+      <w:rPr>
+        <w:rFonts w:ascii="Wingdings" w:hAnsi="Wingdings" w:hint="default"/>
+      </w:rPr>
+    </w:lvl>
+  </w:abstractNum>
+  <w:abstractNum w:abstractNumId="2">
     <w:nsid w:val="0830483D"/>
     <w:multiLevelType w:val="multilevel"/>
     <w:tmpl w:val="302EB392"/>
@@ -39889,7 +40154,7 @@
       </w:pPr>
     </w:lvl>
   </w:abstractNum>
-  <w:abstractNum w:abstractNumId="2">
+  <w:abstractNum w:abstractNumId="3">
     <w:nsid w:val="0ECF3E87"/>
     <w:multiLevelType w:val="multilevel"/>
     <w:tmpl w:val="25EC18CC"/>
@@ -40038,7 +40303,7 @@
       </w:rPr>
     </w:lvl>
   </w:abstractNum>
-  <w:abstractNum w:abstractNumId="3">
+  <w:abstractNum w:abstractNumId="4">
     <w:nsid w:val="106E121D"/>
     <w:multiLevelType w:val="multilevel"/>
     <w:tmpl w:val="402AF568"/>
@@ -40187,7 +40452,7 @@
       </w:rPr>
     </w:lvl>
   </w:abstractNum>
-  <w:abstractNum w:abstractNumId="4">
+  <w:abstractNum w:abstractNumId="5">
     <w:nsid w:val="10A412A0"/>
     <w:multiLevelType w:val="hybridMultilevel"/>
     <w:tmpl w:val="7E840162"/>
@@ -40300,7 +40565,7 @@
       </w:rPr>
     </w:lvl>
   </w:abstractNum>
-  <w:abstractNum w:abstractNumId="5">
+  <w:abstractNum w:abstractNumId="6">
     <w:nsid w:val="16F90B68"/>
     <w:multiLevelType w:val="hybridMultilevel"/>
     <w:tmpl w:val="7C786628"/>
@@ -40413,7 +40678,7 @@
       </w:rPr>
     </w:lvl>
   </w:abstractNum>
-  <w:abstractNum w:abstractNumId="6">
+  <w:abstractNum w:abstractNumId="7">
     <w:nsid w:val="18BF093F"/>
     <w:multiLevelType w:val="multilevel"/>
     <w:tmpl w:val="AE78C70A"/>
@@ -40562,7 +40827,7 @@
       </w:rPr>
     </w:lvl>
   </w:abstractNum>
-  <w:abstractNum w:abstractNumId="7">
+  <w:abstractNum w:abstractNumId="8">
     <w:nsid w:val="1CA4764E"/>
     <w:multiLevelType w:val="multilevel"/>
     <w:tmpl w:val="BDEA2BA0"/>
@@ -40711,7 +40976,7 @@
       </w:rPr>
     </w:lvl>
   </w:abstractNum>
-  <w:abstractNum w:abstractNumId="8">
+  <w:abstractNum w:abstractNumId="9">
     <w:nsid w:val="1E9D2CB9"/>
     <w:multiLevelType w:val="multilevel"/>
     <w:tmpl w:val="E9FC0638"/>
@@ -40860,7 +41125,7 @@
       </w:rPr>
     </w:lvl>
   </w:abstractNum>
-  <w:abstractNum w:abstractNumId="9">
+  <w:abstractNum w:abstractNumId="10">
     <w:nsid w:val="224B5012"/>
     <w:multiLevelType w:val="multilevel"/>
     <w:tmpl w:val="FF98EFE8"/>
@@ -41009,7 +41274,7 @@
       </w:rPr>
     </w:lvl>
   </w:abstractNum>
-  <w:abstractNum w:abstractNumId="10">
+  <w:abstractNum w:abstractNumId="11">
     <w:nsid w:val="233F6072"/>
     <w:multiLevelType w:val="multilevel"/>
     <w:tmpl w:val="72300A68"/>
@@ -41158,7 +41423,7 @@
       </w:rPr>
     </w:lvl>
   </w:abstractNum>
-  <w:abstractNum w:abstractNumId="11">
+  <w:abstractNum w:abstractNumId="12">
     <w:nsid w:val="24C42A39"/>
     <w:multiLevelType w:val="multilevel"/>
     <w:tmpl w:val="EC6EFAE6"/>
@@ -41271,7 +41536,7 @@
       </w:rPr>
     </w:lvl>
   </w:abstractNum>
-  <w:abstractNum w:abstractNumId="12">
+  <w:abstractNum w:abstractNumId="13">
     <w:nsid w:val="25ED3636"/>
     <w:multiLevelType w:val="multilevel"/>
     <w:tmpl w:val="D53E5288"/>
@@ -41420,7 +41685,7 @@
       </w:rPr>
     </w:lvl>
   </w:abstractNum>
-  <w:abstractNum w:abstractNumId="13">
+  <w:abstractNum w:abstractNumId="14">
     <w:nsid w:val="28BA1415"/>
     <w:multiLevelType w:val="multilevel"/>
     <w:tmpl w:val="2A7060FC"/>
@@ -41533,7 +41798,7 @@
       </w:rPr>
     </w:lvl>
   </w:abstractNum>
-  <w:abstractNum w:abstractNumId="14">
+  <w:abstractNum w:abstractNumId="15">
     <w:nsid w:val="2B355C08"/>
     <w:multiLevelType w:val="multilevel"/>
     <w:tmpl w:val="AF549622"/>
@@ -41682,7 +41947,7 @@
       </w:rPr>
     </w:lvl>
   </w:abstractNum>
-  <w:abstractNum w:abstractNumId="15">
+  <w:abstractNum w:abstractNumId="16">
     <w:nsid w:val="2B7B5BFF"/>
     <w:multiLevelType w:val="multilevel"/>
     <w:tmpl w:val="BF34D960"/>
@@ -41831,7 +42096,7 @@
       </w:rPr>
     </w:lvl>
   </w:abstractNum>
-  <w:abstractNum w:abstractNumId="16">
+  <w:abstractNum w:abstractNumId="17">
     <w:nsid w:val="2BE53A94"/>
     <w:multiLevelType w:val="hybridMultilevel"/>
     <w:tmpl w:val="24564162"/>
@@ -41944,7 +42209,7 @@
       </w:rPr>
     </w:lvl>
   </w:abstractNum>
-  <w:abstractNum w:abstractNumId="17">
+  <w:abstractNum w:abstractNumId="18">
     <w:nsid w:val="3070691A"/>
     <w:multiLevelType w:val="multilevel"/>
     <w:tmpl w:val="BF34D960"/>
@@ -42093,7 +42358,7 @@
       </w:rPr>
     </w:lvl>
   </w:abstractNum>
-  <w:abstractNum w:abstractNumId="18">
+  <w:abstractNum w:abstractNumId="19">
     <w:nsid w:val="33A167FD"/>
     <w:multiLevelType w:val="multilevel"/>
     <w:tmpl w:val="52CA6512"/>
@@ -42242,7 +42507,7 @@
       </w:rPr>
     </w:lvl>
   </w:abstractNum>
-  <w:abstractNum w:abstractNumId="19">
+  <w:abstractNum w:abstractNumId="20">
     <w:nsid w:val="34AA2E16"/>
     <w:multiLevelType w:val="multilevel"/>
     <w:tmpl w:val="5AA2613E"/>
@@ -42391,7 +42656,7 @@
       </w:rPr>
     </w:lvl>
   </w:abstractNum>
-  <w:abstractNum w:abstractNumId="20">
+  <w:abstractNum w:abstractNumId="21">
     <w:nsid w:val="377D7D36"/>
     <w:multiLevelType w:val="multilevel"/>
     <w:tmpl w:val="A692DEF6"/>
@@ -42504,7 +42769,7 @@
       </w:rPr>
     </w:lvl>
   </w:abstractNum>
-  <w:abstractNum w:abstractNumId="21">
+  <w:abstractNum w:abstractNumId="22">
     <w:nsid w:val="37E50C4E"/>
     <w:multiLevelType w:val="multilevel"/>
     <w:tmpl w:val="7602C948"/>
@@ -42653,7 +42918,7 @@
       </w:rPr>
     </w:lvl>
   </w:abstractNum>
-  <w:abstractNum w:abstractNumId="22">
+  <w:abstractNum w:abstractNumId="23">
     <w:nsid w:val="39983732"/>
     <w:multiLevelType w:val="hybridMultilevel"/>
     <w:tmpl w:val="41E68FF4"/>
@@ -42766,7 +43031,7 @@
       </w:rPr>
     </w:lvl>
   </w:abstractNum>
-  <w:abstractNum w:abstractNumId="23">
+  <w:abstractNum w:abstractNumId="24">
     <w:nsid w:val="39A95A81"/>
     <w:multiLevelType w:val="multilevel"/>
     <w:tmpl w:val="9670AADA"/>
@@ -42915,7 +43180,7 @@
       </w:rPr>
     </w:lvl>
   </w:abstractNum>
-  <w:abstractNum w:abstractNumId="24">
+  <w:abstractNum w:abstractNumId="25">
     <w:nsid w:val="3C181DE6"/>
     <w:multiLevelType w:val="multilevel"/>
     <w:tmpl w:val="569AD8F6"/>
@@ -43064,7 +43329,7 @@
       </w:rPr>
     </w:lvl>
   </w:abstractNum>
-  <w:abstractNum w:abstractNumId="25">
+  <w:abstractNum w:abstractNumId="26">
     <w:nsid w:val="3D883B30"/>
     <w:multiLevelType w:val="hybridMultilevel"/>
     <w:tmpl w:val="B6C41096"/>
@@ -43177,7 +43442,7 @@
       </w:rPr>
     </w:lvl>
   </w:abstractNum>
-  <w:abstractNum w:abstractNumId="26">
+  <w:abstractNum w:abstractNumId="27">
     <w:nsid w:val="43194887"/>
     <w:multiLevelType w:val="multilevel"/>
     <w:tmpl w:val="3E9E7D40"/>
@@ -43326,7 +43591,7 @@
       </w:rPr>
     </w:lvl>
   </w:abstractNum>
-  <w:abstractNum w:abstractNumId="27">
+  <w:abstractNum w:abstractNumId="28">
     <w:nsid w:val="4A5C7071"/>
     <w:multiLevelType w:val="multilevel"/>
     <w:tmpl w:val="FE6E4770"/>
@@ -43475,7 +43740,7 @@
       </w:rPr>
     </w:lvl>
   </w:abstractNum>
-  <w:abstractNum w:abstractNumId="28">
+  <w:abstractNum w:abstractNumId="29">
     <w:nsid w:val="4C494C7A"/>
     <w:multiLevelType w:val="multilevel"/>
     <w:tmpl w:val="3774CD6A"/>
@@ -43624,7 +43889,7 @@
       </w:rPr>
     </w:lvl>
   </w:abstractNum>
-  <w:abstractNum w:abstractNumId="29">
+  <w:abstractNum w:abstractNumId="30">
     <w:nsid w:val="4EC8232B"/>
     <w:multiLevelType w:val="multilevel"/>
     <w:tmpl w:val="C02A9354"/>
@@ -43773,7 +44038,7 @@
       </w:rPr>
     </w:lvl>
   </w:abstractNum>
-  <w:abstractNum w:abstractNumId="30">
+  <w:abstractNum w:abstractNumId="31">
     <w:nsid w:val="4FD31347"/>
     <w:multiLevelType w:val="multilevel"/>
     <w:tmpl w:val="63841B44"/>
@@ -43922,7 +44187,7 @@
       </w:rPr>
     </w:lvl>
   </w:abstractNum>
-  <w:abstractNum w:abstractNumId="31">
+  <w:abstractNum w:abstractNumId="32">
     <w:nsid w:val="4FF4789F"/>
     <w:multiLevelType w:val="multilevel"/>
     <w:tmpl w:val="96DE2834"/>
@@ -44071,7 +44336,7 @@
       </w:rPr>
     </w:lvl>
   </w:abstractNum>
-  <w:abstractNum w:abstractNumId="32">
+  <w:abstractNum w:abstractNumId="33">
     <w:nsid w:val="52E90732"/>
     <w:multiLevelType w:val="hybridMultilevel"/>
     <w:tmpl w:val="80188228"/>
@@ -44184,7 +44449,7 @@
       </w:rPr>
     </w:lvl>
   </w:abstractNum>
-  <w:abstractNum w:abstractNumId="33">
+  <w:abstractNum w:abstractNumId="34">
     <w:nsid w:val="54796A43"/>
     <w:multiLevelType w:val="multilevel"/>
     <w:tmpl w:val="A4C4A184"/>
@@ -44297,7 +44562,7 @@
       </w:rPr>
     </w:lvl>
   </w:abstractNum>
-  <w:abstractNum w:abstractNumId="34">
+  <w:abstractNum w:abstractNumId="35">
     <w:nsid w:val="59E57937"/>
     <w:multiLevelType w:val="multilevel"/>
     <w:tmpl w:val="02C246EA"/>
@@ -44446,7 +44711,7 @@
       </w:rPr>
     </w:lvl>
   </w:abstractNum>
-  <w:abstractNum w:abstractNumId="35">
+  <w:abstractNum w:abstractNumId="36">
     <w:nsid w:val="5A2332C3"/>
     <w:multiLevelType w:val="multilevel"/>
     <w:tmpl w:val="26ECB0EE"/>
@@ -44595,7 +44860,7 @@
       </w:rPr>
     </w:lvl>
   </w:abstractNum>
-  <w:abstractNum w:abstractNumId="36">
+  <w:abstractNum w:abstractNumId="37">
     <w:nsid w:val="64DF0B92"/>
     <w:multiLevelType w:val="multilevel"/>
     <w:tmpl w:val="04F23BF6"/>
@@ -44744,7 +45009,7 @@
       </w:rPr>
     </w:lvl>
   </w:abstractNum>
-  <w:abstractNum w:abstractNumId="37">
+  <w:abstractNum w:abstractNumId="38">
     <w:nsid w:val="658157D9"/>
     <w:multiLevelType w:val="multilevel"/>
     <w:tmpl w:val="CA98E80E"/>
@@ -44893,7 +45158,7 @@
       </w:rPr>
     </w:lvl>
   </w:abstractNum>
-  <w:abstractNum w:abstractNumId="38">
+  <w:abstractNum w:abstractNumId="39">
     <w:nsid w:val="685D097A"/>
     <w:multiLevelType w:val="multilevel"/>
     <w:tmpl w:val="A040683A"/>
@@ -45042,7 +45307,7 @@
       </w:rPr>
     </w:lvl>
   </w:abstractNum>
-  <w:abstractNum w:abstractNumId="39">
+  <w:abstractNum w:abstractNumId="40">
     <w:nsid w:val="68A55E1D"/>
     <w:multiLevelType w:val="multilevel"/>
     <w:tmpl w:val="B4A4AFB6"/>
@@ -45191,7 +45456,7 @@
       </w:rPr>
     </w:lvl>
   </w:abstractNum>
-  <w:abstractNum w:abstractNumId="40">
+  <w:abstractNum w:abstractNumId="41">
     <w:nsid w:val="69E66154"/>
     <w:multiLevelType w:val="multilevel"/>
     <w:tmpl w:val="58FC396C"/>
@@ -45340,7 +45605,7 @@
       </w:rPr>
     </w:lvl>
   </w:abstractNum>
-  <w:abstractNum w:abstractNumId="41">
+  <w:abstractNum w:abstractNumId="42">
     <w:nsid w:val="6D553770"/>
     <w:multiLevelType w:val="multilevel"/>
     <w:tmpl w:val="F872DC0A"/>
@@ -45489,7 +45754,7 @@
       </w:rPr>
     </w:lvl>
   </w:abstractNum>
-  <w:abstractNum w:abstractNumId="42">
+  <w:abstractNum w:abstractNumId="43">
     <w:nsid w:val="6DAA5683"/>
     <w:multiLevelType w:val="multilevel"/>
     <w:tmpl w:val="4EE2852C"/>
@@ -45602,7 +45867,7 @@
       </w:rPr>
     </w:lvl>
   </w:abstractNum>
-  <w:abstractNum w:abstractNumId="43">
+  <w:abstractNum w:abstractNumId="44">
     <w:nsid w:val="70A23A26"/>
     <w:multiLevelType w:val="multilevel"/>
     <w:tmpl w:val="0E0A0EF6"/>
@@ -45751,7 +46016,7 @@
       </w:rPr>
     </w:lvl>
   </w:abstractNum>
-  <w:abstractNum w:abstractNumId="44">
+  <w:abstractNum w:abstractNumId="45">
     <w:nsid w:val="713D0233"/>
     <w:multiLevelType w:val="multilevel"/>
     <w:tmpl w:val="38AEFCD6"/>
@@ -45900,7 +46165,7 @@
       </w:rPr>
     </w:lvl>
   </w:abstractNum>
-  <w:abstractNum w:abstractNumId="45">
+  <w:abstractNum w:abstractNumId="46">
     <w:nsid w:val="740D5529"/>
     <w:multiLevelType w:val="multilevel"/>
     <w:tmpl w:val="8F96F5F6"/>
@@ -46049,7 +46314,7 @@
       </w:rPr>
     </w:lvl>
   </w:abstractNum>
-  <w:abstractNum w:abstractNumId="46">
+  <w:abstractNum w:abstractNumId="47">
     <w:nsid w:val="74EE2449"/>
     <w:multiLevelType w:val="hybridMultilevel"/>
     <w:tmpl w:val="7D6C38B4"/>
@@ -46162,7 +46427,7 @@
       </w:rPr>
     </w:lvl>
   </w:abstractNum>
-  <w:abstractNum w:abstractNumId="47">
+  <w:abstractNum w:abstractNumId="48">
     <w:nsid w:val="75F57BE9"/>
     <w:multiLevelType w:val="multilevel"/>
     <w:tmpl w:val="F9CA7AF4"/>
@@ -46311,7 +46576,7 @@
       </w:rPr>
     </w:lvl>
   </w:abstractNum>
-  <w:abstractNum w:abstractNumId="48">
+  <w:abstractNum w:abstractNumId="49">
     <w:nsid w:val="79B20254"/>
     <w:multiLevelType w:val="multilevel"/>
     <w:tmpl w:val="EE96997C"/>
@@ -46460,7 +46725,7 @@
       </w:rPr>
     </w:lvl>
   </w:abstractNum>
-  <w:abstractNum w:abstractNumId="49">
+  <w:abstractNum w:abstractNumId="50">
     <w:nsid w:val="7AA26ABC"/>
     <w:multiLevelType w:val="multilevel"/>
     <w:tmpl w:val="F6BE8546"/>
@@ -46609,7 +46874,7 @@
       </w:rPr>
     </w:lvl>
   </w:abstractNum>
-  <w:abstractNum w:abstractNumId="50">
+  <w:abstractNum w:abstractNumId="51">
     <w:nsid w:val="7B012979"/>
     <w:multiLevelType w:val="multilevel"/>
     <w:tmpl w:val="939A176C"/>
@@ -46758,7 +47023,7 @@
       </w:rPr>
     </w:lvl>
   </w:abstractNum>
-  <w:abstractNum w:abstractNumId="51">
+  <w:abstractNum w:abstractNumId="52">
     <w:nsid w:val="7EAF46B6"/>
     <w:multiLevelType w:val="multilevel"/>
     <w:tmpl w:val="12BAE59C"/>
@@ -46908,16 +47173,16 @@
     </w:lvl>
   </w:abstractNum>
   <w:num w:numId="1">
-    <w:abstractNumId w:val="11"/>
+    <w:abstractNumId w:val="12"/>
   </w:num>
   <w:num w:numId="2">
-    <w:abstractNumId w:val="20"/>
+    <w:abstractNumId w:val="21"/>
   </w:num>
   <w:num w:numId="3">
-    <w:abstractNumId w:val="35"/>
+    <w:abstractNumId w:val="36"/>
   </w:num>
   <w:num w:numId="4">
-    <w:abstractNumId w:val="35"/>
+    <w:abstractNumId w:val="36"/>
     <w:lvlOverride w:ilvl="1">
       <w:lvl w:ilvl="1">
         <w:numFmt w:val="bullet"/>
@@ -46937,151 +47202,154 @@
     </w:lvlOverride>
   </w:num>
   <w:num w:numId="5">
-    <w:abstractNumId w:val="9"/>
+    <w:abstractNumId w:val="10"/>
   </w:num>
   <w:num w:numId="6">
-    <w:abstractNumId w:val="7"/>
+    <w:abstractNumId w:val="8"/>
   </w:num>
   <w:num w:numId="7">
-    <w:abstractNumId w:val="1"/>
+    <w:abstractNumId w:val="2"/>
   </w:num>
   <w:num w:numId="8">
-    <w:abstractNumId w:val="31"/>
+    <w:abstractNumId w:val="32"/>
   </w:num>
   <w:num w:numId="9">
-    <w:abstractNumId w:val="37"/>
+    <w:abstractNumId w:val="38"/>
   </w:num>
   <w:num w:numId="10">
-    <w:abstractNumId w:val="45"/>
+    <w:abstractNumId w:val="46"/>
   </w:num>
   <w:num w:numId="11">
-    <w:abstractNumId w:val="23"/>
+    <w:abstractNumId w:val="24"/>
   </w:num>
   <w:num w:numId="12">
     <w:abstractNumId w:val="0"/>
   </w:num>
   <w:num w:numId="13">
-    <w:abstractNumId w:val="12"/>
+    <w:abstractNumId w:val="13"/>
   </w:num>
   <w:num w:numId="14">
+    <w:abstractNumId w:val="31"/>
+  </w:num>
+  <w:num w:numId="15">
+    <w:abstractNumId w:val="11"/>
+  </w:num>
+  <w:num w:numId="16">
+    <w:abstractNumId w:val="28"/>
+  </w:num>
+  <w:num w:numId="17">
+    <w:abstractNumId w:val="49"/>
+  </w:num>
+  <w:num w:numId="18">
+    <w:abstractNumId w:val="35"/>
+  </w:num>
+  <w:num w:numId="19">
+    <w:abstractNumId w:val="40"/>
+  </w:num>
+  <w:num w:numId="20">
+    <w:abstractNumId w:val="25"/>
+  </w:num>
+  <w:num w:numId="21">
+    <w:abstractNumId w:val="44"/>
+  </w:num>
+  <w:num w:numId="22">
+    <w:abstractNumId w:val="22"/>
+  </w:num>
+  <w:num w:numId="23">
+    <w:abstractNumId w:val="43"/>
+  </w:num>
+  <w:num w:numId="24">
+    <w:abstractNumId w:val="14"/>
+  </w:num>
+  <w:num w:numId="25">
+    <w:abstractNumId w:val="34"/>
+  </w:num>
+  <w:num w:numId="26">
+    <w:abstractNumId w:val="15"/>
+  </w:num>
+  <w:num w:numId="27">
+    <w:abstractNumId w:val="7"/>
+  </w:num>
+  <w:num w:numId="28">
+    <w:abstractNumId w:val="9"/>
+  </w:num>
+  <w:num w:numId="29">
+    <w:abstractNumId w:val="41"/>
+  </w:num>
+  <w:num w:numId="30">
+    <w:abstractNumId w:val="18"/>
+  </w:num>
+  <w:num w:numId="31">
+    <w:abstractNumId w:val="42"/>
+  </w:num>
+  <w:num w:numId="32">
+    <w:abstractNumId w:val="50"/>
+  </w:num>
+  <w:num w:numId="33">
+    <w:abstractNumId w:val="20"/>
+  </w:num>
+  <w:num w:numId="34">
+    <w:abstractNumId w:val="51"/>
+  </w:num>
+  <w:num w:numId="35">
+    <w:abstractNumId w:val="48"/>
+  </w:num>
+  <w:num w:numId="36">
+    <w:abstractNumId w:val="27"/>
+  </w:num>
+  <w:num w:numId="37">
+    <w:abstractNumId w:val="29"/>
+  </w:num>
+  <w:num w:numId="38">
+    <w:abstractNumId w:val="45"/>
+  </w:num>
+  <w:num w:numId="39">
+    <w:abstractNumId w:val="19"/>
+  </w:num>
+  <w:num w:numId="40">
+    <w:abstractNumId w:val="39"/>
+  </w:num>
+  <w:num w:numId="41">
+    <w:abstractNumId w:val="52"/>
+  </w:num>
+  <w:num w:numId="42">
+    <w:abstractNumId w:val="4"/>
+  </w:num>
+  <w:num w:numId="43">
+    <w:abstractNumId w:val="3"/>
+  </w:num>
+  <w:num w:numId="44">
+    <w:abstractNumId w:val="37"/>
+  </w:num>
+  <w:num w:numId="45">
     <w:abstractNumId w:val="30"/>
   </w:num>
-  <w:num w:numId="15">
-    <w:abstractNumId w:val="10"/>
+  <w:num w:numId="46">
+    <w:abstractNumId w:val="23"/>
   </w:num>
-  <w:num w:numId="16">
-    <w:abstractNumId w:val="27"/>
+  <w:num w:numId="47">
+    <w:abstractNumId w:val="16"/>
   </w:num>
-  <w:num w:numId="17">
-    <w:abstractNumId w:val="48"/>
+  <w:num w:numId="48">
+    <w:abstractNumId w:val="17"/>
   </w:num>
-  <w:num w:numId="18">
-    <w:abstractNumId w:val="34"/>
+  <w:num w:numId="49">
+    <w:abstractNumId w:val="26"/>
   </w:num>
-  <w:num w:numId="19">
-    <w:abstractNumId w:val="39"/>
+  <w:num w:numId="50">
+    <w:abstractNumId w:val="5"/>
   </w:num>
-  <w:num w:numId="20">
-    <w:abstractNumId w:val="24"/>
+  <w:num w:numId="51">
+    <w:abstractNumId w:val="6"/>
   </w:num>
-  <w:num w:numId="21">
-    <w:abstractNumId w:val="43"/>
-  </w:num>
-  <w:num w:numId="22">
-    <w:abstractNumId w:val="21"/>
-  </w:num>
-  <w:num w:numId="23">
-    <w:abstractNumId w:val="42"/>
-  </w:num>
-  <w:num w:numId="24">
-    <w:abstractNumId w:val="13"/>
-  </w:num>
-  <w:num w:numId="25">
+  <w:num w:numId="52">
     <w:abstractNumId w:val="33"/>
   </w:num>
-  <w:num w:numId="26">
-    <w:abstractNumId w:val="14"/>
-  </w:num>
-  <w:num w:numId="27">
-    <w:abstractNumId w:val="6"/>
-  </w:num>
-  <w:num w:numId="28">
-    <w:abstractNumId w:val="8"/>
-  </w:num>
-  <w:num w:numId="29">
-    <w:abstractNumId w:val="40"/>
-  </w:num>
-  <w:num w:numId="30">
-    <w:abstractNumId w:val="17"/>
-  </w:num>
-  <w:num w:numId="31">
-    <w:abstractNumId w:val="41"/>
-  </w:num>
-  <w:num w:numId="32">
-    <w:abstractNumId w:val="49"/>
-  </w:num>
-  <w:num w:numId="33">
-    <w:abstractNumId w:val="19"/>
-  </w:num>
-  <w:num w:numId="34">
-    <w:abstractNumId w:val="50"/>
-  </w:num>
-  <w:num w:numId="35">
+  <w:num w:numId="53">
     <w:abstractNumId w:val="47"/>
   </w:num>
-  <w:num w:numId="36">
-    <w:abstractNumId w:val="26"/>
-  </w:num>
-  <w:num w:numId="37">
-    <w:abstractNumId w:val="28"/>
-  </w:num>
-  <w:num w:numId="38">
-    <w:abstractNumId w:val="44"/>
-  </w:num>
-  <w:num w:numId="39">
-    <w:abstractNumId w:val="18"/>
-  </w:num>
-  <w:num w:numId="40">
-    <w:abstractNumId w:val="38"/>
-  </w:num>
-  <w:num w:numId="41">
-    <w:abstractNumId w:val="51"/>
-  </w:num>
-  <w:num w:numId="42">
-    <w:abstractNumId w:val="3"/>
-  </w:num>
-  <w:num w:numId="43">
-    <w:abstractNumId w:val="2"/>
-  </w:num>
-  <w:num w:numId="44">
-    <w:abstractNumId w:val="36"/>
-  </w:num>
-  <w:num w:numId="45">
-    <w:abstractNumId w:val="29"/>
-  </w:num>
-  <w:num w:numId="46">
-    <w:abstractNumId w:val="22"/>
-  </w:num>
-  <w:num w:numId="47">
-    <w:abstractNumId w:val="15"/>
-  </w:num>
-  <w:num w:numId="48">
-    <w:abstractNumId w:val="16"/>
-  </w:num>
-  <w:num w:numId="49">
-    <w:abstractNumId w:val="25"/>
-  </w:num>
-  <w:num w:numId="50">
-    <w:abstractNumId w:val="4"/>
-  </w:num>
-  <w:num w:numId="51">
-    <w:abstractNumId w:val="5"/>
-  </w:num>
-  <w:num w:numId="52">
-    <w:abstractNumId w:val="32"/>
-  </w:num>
-  <w:num w:numId="53">
-    <w:abstractNumId w:val="46"/>
+  <w:num w:numId="54">
+    <w:abstractNumId w:val="1"/>
   </w:num>
   <w:numIdMacAtCleanup w:val="45"/>
 </w:numbering>
@@ -47113,7 +47381,7 @@
       </w:pPr>
     </w:pPrDefault>
   </w:docDefaults>
-  <w:latentStyles w:defLockedState="0" w:defUIPriority="99" w:defSemiHidden="0" w:defUnhideWhenUsed="0" w:defQFormat="0" w:count="381">
+  <w:latentStyles w:defLockedState="0" w:defUIPriority="99" w:defSemiHidden="0" w:defUnhideWhenUsed="0" w:defQFormat="0" w:count="380">
     <w:lsdException w:name="Normal" w:uiPriority="0" w:qFormat="1"/>
     <w:lsdException w:name="heading 1" w:uiPriority="0" w:qFormat="1"/>
     <w:lsdException w:name="heading 2" w:semiHidden="1" w:uiPriority="0" w:unhideWhenUsed="1" w:qFormat="1"/>
@@ -47494,7 +47762,6 @@
     <w:lsdException w:name="List Table 5 Dark Accent 6" w:uiPriority="50"/>
     <w:lsdException w:name="List Table 6 Colorful Accent 6" w:uiPriority="51"/>
     <w:lsdException w:name="List Table 7 Colorful Accent 6" w:uiPriority="52"/>
-    <w:lsdException w:name="Mention" w:semiHidden="1" w:unhideWhenUsed="1"/>
   </w:latentStyles>
   <w:style w:type="paragraph" w:default="1" w:styleId="Normal">
     <w:name w:val="Normal"/>
@@ -48419,7 +48686,7 @@
 </file>
 
 <file path=customXml/itemProps1.xml><?xml version="1.0" encoding="utf-8"?>
-<ds:datastoreItem xmlns:ds="http://schemas.openxmlformats.org/officeDocument/2006/customXml" ds:itemID="{10D33E88-4C73-5D43-91D5-C2EF5AB04A4D}">
+<ds:datastoreItem xmlns:ds="http://schemas.openxmlformats.org/officeDocument/2006/customXml" ds:itemID="{B4ED70D7-9C35-2544-8438-CB25A4C883B0}">
   <ds:schemaRefs>
     <ds:schemaRef ds:uri="http://schemas.openxmlformats.org/officeDocument/2006/bibliography"/>
   </ds:schemaRefs>

</xml_diff>

<commit_message>
Updated issue status on document,
</commit_message>
<xml_diff>
--- a/final_doc/Complete_doc-before-upload.docx
+++ b/final_doc/Complete_doc-before-upload.docx
@@ -25032,23 +25032,7 @@
           <w:color w:val="000000"/>
           <w:lang w:val="es-ES_tradnl"/>
         </w:rPr>
-        <w:t xml:space="preserve">, por ejemplo si se utilizan etiquetas que describen el tipo de actividad que implica cada petición, </w:t>
-      </w:r>
-      <w:r>
-        <w:rPr>
-          <w:rFonts w:ascii="Arial" w:hAnsi="Arial" w:cs="Arial"/>
-          <w:color w:val="000000"/>
-          <w:lang w:val="es-ES_tradnl"/>
-        </w:rPr>
-        <w:t>a simple vista</w:t>
-      </w:r>
-      <w:r>
-        <w:rPr>
-          <w:rFonts w:ascii="Arial" w:hAnsi="Arial" w:cs="Arial"/>
-          <w:color w:val="000000"/>
-          <w:lang w:val="es-ES_tradnl"/>
-        </w:rPr>
-        <w:t xml:space="preserve"> se podría</w:t>
+        <w:t>, por ejemplo si se utilizan etiquetas que describen el tipo de actividad que implica cada petición, a simple vista se podría</w:t>
       </w:r>
       <w:r>
         <w:rPr>
@@ -25273,17 +25257,7 @@
           <w:color w:val="000000"/>
           <w:lang w:val="es-ES_tradnl"/>
         </w:rPr>
-        <w:t xml:space="preserve">De esta manera también existe </w:t>
-      </w:r>
-      <w:bookmarkStart w:id="63" w:name="_GoBack"/>
-      <w:bookmarkEnd w:id="63"/>
-      <w:r>
-        <w:rPr>
-          <w:rFonts w:ascii="Arial" w:hAnsi="Arial" w:cs="Arial"/>
-          <w:color w:val="000000"/>
-          <w:lang w:val="es-ES_tradnl"/>
-        </w:rPr>
-        <w:t xml:space="preserve">un permiso que corresponde a cada tipo de contenido: </w:t>
+        <w:t xml:space="preserve">De esta manera también existe un permiso que corresponde a cada tipo de contenido: </w:t>
       </w:r>
     </w:p>
     <w:p>
@@ -25307,23 +25281,7 @@
           <w:color w:val="000000"/>
           <w:lang w:val="es-ES_tradnl"/>
         </w:rPr>
-        <w:t xml:space="preserve">Información de costos: Este es el mismo permiso anteriormente mencionado el cual permite ver </w:t>
-      </w:r>
-      <w:r>
-        <w:rPr>
-          <w:rFonts w:ascii="Arial" w:hAnsi="Arial" w:cs="Arial"/>
-          <w:color w:val="000000"/>
-          <w:lang w:val="es-ES_tradnl"/>
-        </w:rPr>
-        <w:t>informaciones de EVM que están relacionadas al presupuesto</w:t>
-      </w:r>
-      <w:r>
-        <w:rPr>
-          <w:rFonts w:ascii="Arial" w:hAnsi="Arial" w:cs="Arial"/>
-          <w:color w:val="000000"/>
-          <w:lang w:val="es-ES_tradnl"/>
-        </w:rPr>
-        <w:t>. Esto quiere decir que si se activa este permiso el usuario podrá ver tanto informaciones de costos en la sección de vistazo general del proyecto como en la sección específica de EVM.</w:t>
+        <w:t>Información de costos: Este es el mismo permiso anteriormente mencionado el cual permite ver informaciones de EVM que están relacionadas al presupuesto. Esto quiere decir que si se activa este permiso el usuario podrá ver tanto informaciones de costos en la sección de vistazo general del proyecto como en la sección específica de EVM.</w:t>
       </w:r>
     </w:p>
     <w:p>
@@ -25369,7 +25327,7 @@
           <w:lang w:val="es-ES_tradnl"/>
         </w:rPr>
       </w:pPr>
-      <w:bookmarkStart w:id="64" w:name="_Toc478369727"/>
+      <w:bookmarkStart w:id="63" w:name="_Toc478369727"/>
       <w:r>
         <w:rPr>
           <w:rFonts w:eastAsia="Times New Roman"/>
@@ -25379,7 +25337,7 @@
         </w:rPr>
         <w:t>Organización de la estructura de desglose del trabajo (EDT) inicial</w:t>
       </w:r>
-      <w:bookmarkEnd w:id="64"/>
+      <w:bookmarkEnd w:id="63"/>
     </w:p>
     <w:p>
       <w:pPr>
@@ -25472,7 +25430,7 @@
           <w:lang w:val="es-ES_tradnl"/>
         </w:rPr>
       </w:pPr>
-      <w:bookmarkStart w:id="65" w:name="_Toc478369728"/>
+      <w:bookmarkStart w:id="64" w:name="_Toc478369728"/>
       <w:r>
         <w:rPr>
           <w:rFonts w:eastAsia="Times New Roman"/>
@@ -25482,7 +25440,7 @@
         </w:rPr>
         <w:t>Hitos</w:t>
       </w:r>
-      <w:bookmarkEnd w:id="65"/>
+      <w:bookmarkEnd w:id="64"/>
     </w:p>
     <w:p>
       <w:pPr>
@@ -25628,7 +25586,7 @@
           <w:lang w:val="es-ES_tradnl"/>
         </w:rPr>
       </w:pPr>
-      <w:bookmarkStart w:id="66" w:name="_Toc478369729"/>
+      <w:bookmarkStart w:id="65" w:name="_Toc478369729"/>
       <w:r>
         <w:rPr>
           <w:rFonts w:eastAsia="Times New Roman"/>
@@ -25639,7 +25597,7 @@
         <w:lastRenderedPageBreak/>
         <w:t>Tareas</w:t>
       </w:r>
-      <w:bookmarkEnd w:id="66"/>
+      <w:bookmarkEnd w:id="65"/>
     </w:p>
     <w:p>
       <w:pPr>
@@ -25689,7 +25647,7 @@
           <w:lang w:val="es-ES_tradnl"/>
         </w:rPr>
       </w:pPr>
-      <w:bookmarkStart w:id="67" w:name="_Toc478369730"/>
+      <w:bookmarkStart w:id="66" w:name="_Toc478369730"/>
       <w:r>
         <w:rPr>
           <w:rFonts w:eastAsia="Times New Roman"/>
@@ -25699,7 +25657,7 @@
         </w:rPr>
         <w:t>Estados iniciales</w:t>
       </w:r>
-      <w:bookmarkEnd w:id="67"/>
+      <w:bookmarkEnd w:id="66"/>
     </w:p>
     <w:p>
       <w:pPr>
@@ -25728,7 +25686,6 @@
           <w:lang w:val="es-ES_tradnl"/>
         </w:rPr>
       </w:pPr>
-      <w:bookmarkStart w:id="68" w:name="_Toc478369731"/>
       <w:r>
         <w:rPr>
           <w:rFonts w:eastAsia="Times New Roman"/>
@@ -25736,9 +25693,8 @@
           <w:bCs/>
           <w:lang w:val="es-ES_tradnl"/>
         </w:rPr>
-        <w:t>Nueva</w:t>
-      </w:r>
-      <w:bookmarkEnd w:id="68"/>
+        <w:t>Registrada</w:t>
+      </w:r>
     </w:p>
     <w:p>
       <w:pPr>
@@ -25767,7 +25723,7 @@
           <w:lang w:val="es-ES_tradnl"/>
         </w:rPr>
       </w:pPr>
-      <w:bookmarkStart w:id="69" w:name="_Toc478369732"/>
+      <w:bookmarkStart w:id="67" w:name="_Toc478369732"/>
       <w:r>
         <w:rPr>
           <w:rFonts w:eastAsia="Times New Roman"/>
@@ -25777,7 +25733,7 @@
         </w:rPr>
         <w:t>En progreso</w:t>
       </w:r>
-      <w:bookmarkEnd w:id="69"/>
+      <w:bookmarkEnd w:id="67"/>
     </w:p>
     <w:p>
       <w:pPr>
@@ -25806,7 +25762,7 @@
           <w:lang w:val="es-ES_tradnl"/>
         </w:rPr>
       </w:pPr>
-      <w:bookmarkStart w:id="70" w:name="_Toc478369733"/>
+      <w:bookmarkStart w:id="68" w:name="_Toc478369733"/>
       <w:r>
         <w:rPr>
           <w:rFonts w:eastAsia="Times New Roman"/>
@@ -25816,7 +25772,7 @@
         </w:rPr>
         <w:t>En evaluación</w:t>
       </w:r>
-      <w:bookmarkEnd w:id="70"/>
+      <w:bookmarkEnd w:id="68"/>
     </w:p>
     <w:p>
       <w:pPr>
@@ -25845,7 +25801,6 @@
           <w:lang w:val="es-ES_tradnl"/>
         </w:rPr>
       </w:pPr>
-      <w:bookmarkStart w:id="71" w:name="_Toc478369734"/>
       <w:r>
         <w:rPr>
           <w:rFonts w:eastAsia="Times New Roman"/>
@@ -25853,9 +25808,8 @@
           <w:bCs/>
           <w:lang w:val="es-ES_tradnl"/>
         </w:rPr>
-        <w:t>Cerrada</w:t>
-      </w:r>
-      <w:bookmarkEnd w:id="71"/>
+        <w:t>Completada</w:t>
+      </w:r>
     </w:p>
     <w:p>
       <w:pPr>
@@ -25884,7 +25838,7 @@
           <w:lang w:val="es-ES_tradnl"/>
         </w:rPr>
       </w:pPr>
-      <w:bookmarkStart w:id="72" w:name="_Toc478369735"/>
+      <w:bookmarkStart w:id="69" w:name="_Toc478369735"/>
       <w:r>
         <w:rPr>
           <w:rFonts w:eastAsia="Times New Roman"/>
@@ -25894,7 +25848,7 @@
         </w:rPr>
         <w:t>Rechazada</w:t>
       </w:r>
-      <w:bookmarkEnd w:id="72"/>
+      <w:bookmarkEnd w:id="69"/>
     </w:p>
     <w:p>
       <w:pPr>
@@ -25930,7 +25884,7 @@
           <w:lang w:val="es-ES_tradnl"/>
         </w:rPr>
       </w:pPr>
-      <w:bookmarkStart w:id="73" w:name="_Toc478369736"/>
+      <w:bookmarkStart w:id="70" w:name="_Toc478369736"/>
       <w:r>
         <w:rPr>
           <w:rFonts w:eastAsia="Times New Roman"/>
@@ -25940,7 +25894,7 @@
         </w:rPr>
         <w:t>Prioridades iniciales</w:t>
       </w:r>
-      <w:bookmarkEnd w:id="73"/>
+      <w:bookmarkEnd w:id="70"/>
     </w:p>
     <w:p>
       <w:pPr>
@@ -26106,7 +26060,7 @@
           <w:lang w:val="es-ES_tradnl"/>
         </w:rPr>
       </w:pPr>
-      <w:bookmarkStart w:id="74" w:name="_Toc478369737"/>
+      <w:bookmarkStart w:id="71" w:name="_Toc478369737"/>
       <w:r>
         <w:rPr>
           <w:rFonts w:eastAsia="Times New Roman"/>
@@ -26116,7 +26070,7 @@
         </w:rPr>
         <w:t>Tipo de actividades iniciales</w:t>
       </w:r>
-      <w:bookmarkEnd w:id="74"/>
+      <w:bookmarkEnd w:id="71"/>
     </w:p>
     <w:p>
       <w:pPr>
@@ -26471,7 +26425,7 @@
           <w:lang w:val="es-ES_tradnl" w:eastAsia="en-US"/>
         </w:rPr>
       </w:pPr>
-      <w:bookmarkStart w:id="75" w:name="_Toc478369738"/>
+      <w:bookmarkStart w:id="72" w:name="_Toc478369738"/>
       <w:r>
         <w:rPr>
           <w:rFonts w:eastAsia="Times New Roman"/>
@@ -26483,7 +26437,7 @@
         <w:lastRenderedPageBreak/>
         <w:t>Gestión del Valor Ganado</w:t>
       </w:r>
-      <w:bookmarkEnd w:id="75"/>
+      <w:bookmarkEnd w:id="72"/>
     </w:p>
     <w:p>
       <w:pPr>
@@ -28039,7 +27993,7 @@
           <w:lang w:val="es-ES_tradnl"/>
         </w:rPr>
       </w:pPr>
-      <w:bookmarkStart w:id="76" w:name="_Toc478369739"/>
+      <w:bookmarkStart w:id="73" w:name="_Toc478369739"/>
       <w:r>
         <w:rPr>
           <w:rFonts w:eastAsia="Times New Roman"/>
@@ -28051,7 +28005,7 @@
         <w:lastRenderedPageBreak/>
         <w:t>Valor Planificado</w:t>
       </w:r>
-      <w:bookmarkEnd w:id="76"/>
+      <w:bookmarkEnd w:id="73"/>
     </w:p>
     <w:p>
       <w:pPr>
@@ -28099,7 +28053,7 @@
           <w:lang w:val="es-ES_tradnl"/>
         </w:rPr>
       </w:pPr>
-      <w:bookmarkStart w:id="77" w:name="_Toc478369740"/>
+      <w:bookmarkStart w:id="74" w:name="_Toc478369740"/>
       <w:r>
         <w:rPr>
           <w:rFonts w:eastAsia="Times New Roman"/>
@@ -28110,7 +28064,7 @@
         </w:rPr>
         <w:t>Valor Ganado</w:t>
       </w:r>
-      <w:bookmarkEnd w:id="77"/>
+      <w:bookmarkEnd w:id="74"/>
     </w:p>
     <w:p>
       <w:pPr>
@@ -28312,7 +28266,7 @@
           <w:lang w:val="es-ES_tradnl"/>
         </w:rPr>
       </w:pPr>
-      <w:bookmarkStart w:id="78" w:name="_Toc478369741"/>
+      <w:bookmarkStart w:id="75" w:name="_Toc478369741"/>
       <w:r>
         <w:rPr>
           <w:rFonts w:eastAsia="Times New Roman"/>
@@ -28324,7 +28278,7 @@
         <w:lastRenderedPageBreak/>
         <w:t>Costo Real</w:t>
       </w:r>
-      <w:bookmarkEnd w:id="78"/>
+      <w:bookmarkEnd w:id="75"/>
     </w:p>
     <w:p>
       <w:pPr>
@@ -28392,7 +28346,7 @@
           <w:lang w:val="es-ES_tradnl"/>
         </w:rPr>
       </w:pPr>
-      <w:bookmarkStart w:id="79" w:name="_Toc478369742"/>
+      <w:bookmarkStart w:id="76" w:name="_Toc478369742"/>
       <w:r>
         <w:rPr>
           <w:rFonts w:eastAsia="Times New Roman"/>
@@ -28403,7 +28357,7 @@
         </w:rPr>
         <w:t>Técnicas de medición del Valor Ganado</w:t>
       </w:r>
-      <w:bookmarkEnd w:id="79"/>
+      <w:bookmarkEnd w:id="76"/>
     </w:p>
     <w:p>
       <w:pPr>
@@ -28889,7 +28843,7 @@
           <w:lang w:val="es-ES_tradnl"/>
         </w:rPr>
       </w:pPr>
-      <w:bookmarkStart w:id="80" w:name="_Toc478369743"/>
+      <w:bookmarkStart w:id="77" w:name="_Toc478369743"/>
       <w:r>
         <w:rPr>
           <w:rFonts w:eastAsia="Times New Roman"/>
@@ -28900,7 +28854,7 @@
         </w:rPr>
         <w:t>Fórmula fija</w:t>
       </w:r>
-      <w:bookmarkEnd w:id="80"/>
+      <w:bookmarkEnd w:id="77"/>
     </w:p>
     <w:p>
       <w:pPr>
@@ -28948,7 +28902,7 @@
           <w:lang w:val="es-ES_tradnl"/>
         </w:rPr>
       </w:pPr>
-      <w:bookmarkStart w:id="81" w:name="_Toc478369744"/>
+      <w:bookmarkStart w:id="78" w:name="_Toc478369744"/>
       <w:r>
         <w:rPr>
           <w:rFonts w:eastAsia="Times New Roman"/>
@@ -28959,7 +28913,7 @@
         </w:rPr>
         <w:t>Hito ponderado</w:t>
       </w:r>
-      <w:bookmarkEnd w:id="81"/>
+      <w:bookmarkEnd w:id="78"/>
     </w:p>
     <w:p>
       <w:pPr>
@@ -29007,7 +28961,7 @@
           <w:lang w:val="es-ES_tradnl"/>
         </w:rPr>
       </w:pPr>
-      <w:bookmarkStart w:id="82" w:name="_Toc478369745"/>
+      <w:bookmarkStart w:id="79" w:name="_Toc478369745"/>
       <w:r>
         <w:rPr>
           <w:rFonts w:eastAsia="Times New Roman"/>
@@ -29019,7 +28973,7 @@
         <w:lastRenderedPageBreak/>
         <w:t>Porcentaje completo</w:t>
       </w:r>
-      <w:bookmarkEnd w:id="82"/>
+      <w:bookmarkEnd w:id="79"/>
     </w:p>
     <w:p>
       <w:pPr>
@@ -29067,7 +29021,7 @@
           <w:lang w:val="es-ES_tradnl"/>
         </w:rPr>
       </w:pPr>
-      <w:bookmarkStart w:id="83" w:name="_Toc478369746"/>
+      <w:bookmarkStart w:id="80" w:name="_Toc478369746"/>
       <w:r>
         <w:rPr>
           <w:rFonts w:eastAsia="Times New Roman"/>
@@ -29078,7 +29032,7 @@
         </w:rPr>
         <w:t>Esfuerzo prorrateado</w:t>
       </w:r>
-      <w:bookmarkEnd w:id="83"/>
+      <w:bookmarkEnd w:id="80"/>
     </w:p>
     <w:p>
       <w:pPr>
@@ -29161,7 +29115,7 @@
           <w:lang w:val="es-ES_tradnl"/>
         </w:rPr>
       </w:pPr>
-      <w:bookmarkStart w:id="84" w:name="_Toc478369747"/>
+      <w:bookmarkStart w:id="81" w:name="_Toc478369747"/>
       <w:r>
         <w:rPr>
           <w:rFonts w:eastAsia="Times New Roman"/>
@@ -29172,7 +29126,7 @@
         </w:rPr>
         <w:t>Nivel de esfuerzo</w:t>
       </w:r>
-      <w:bookmarkEnd w:id="84"/>
+      <w:bookmarkEnd w:id="81"/>
     </w:p>
     <w:p>
       <w:pPr>
@@ -29309,7 +29263,7 @@
           <w:lang w:val="es-ES_tradnl"/>
         </w:rPr>
       </w:pPr>
-      <w:bookmarkStart w:id="85" w:name="_Toc478369748"/>
+      <w:bookmarkStart w:id="82" w:name="_Toc478369748"/>
       <w:r>
         <w:rPr>
           <w:rFonts w:eastAsia="Times New Roman"/>
@@ -29321,7 +29275,7 @@
         <w:lastRenderedPageBreak/>
         <w:t>Relación entre los elementos fundamentales del Valor Ganado</w:t>
       </w:r>
-      <w:bookmarkEnd w:id="85"/>
+      <w:bookmarkEnd w:id="82"/>
     </w:p>
     <w:p>
       <w:pPr>
@@ -29418,7 +29372,7 @@
           <w:lang w:val="es-ES_tradnl"/>
         </w:rPr>
       </w:pPr>
-      <w:bookmarkStart w:id="86" w:name="_Toc478369749"/>
+      <w:bookmarkStart w:id="83" w:name="_Toc478369749"/>
       <w:r>
         <w:rPr>
           <w:rFonts w:eastAsia="Times New Roman"/>
@@ -29429,7 +29383,7 @@
         </w:rPr>
         <w:t>Variaciones, índices y proyecciones</w:t>
       </w:r>
-      <w:bookmarkEnd w:id="86"/>
+      <w:bookmarkEnd w:id="83"/>
     </w:p>
     <w:p>
       <w:pPr>
@@ -29812,7 +29766,7 @@
           <w:lang w:val="es-ES_tradnl"/>
         </w:rPr>
       </w:pPr>
-      <w:bookmarkStart w:id="87" w:name="_Toc478369750"/>
+      <w:bookmarkStart w:id="84" w:name="_Toc478369750"/>
       <w:r>
         <w:rPr>
           <w:rFonts w:eastAsia="Times New Roman"/>
@@ -29823,7 +29777,7 @@
         </w:rPr>
         <w:t>Variaciones</w:t>
       </w:r>
-      <w:bookmarkEnd w:id="87"/>
+      <w:bookmarkEnd w:id="84"/>
     </w:p>
     <w:p>
       <w:pPr>
@@ -30538,7 +30492,7 @@
           <w:lang w:val="es-ES_tradnl"/>
         </w:rPr>
       </w:pPr>
-      <w:bookmarkStart w:id="88" w:name="_Toc478369751"/>
+      <w:bookmarkStart w:id="85" w:name="_Toc478369751"/>
       <w:r>
         <w:rPr>
           <w:rFonts w:eastAsia="Times New Roman"/>
@@ -30549,7 +30503,7 @@
         </w:rPr>
         <w:t>Índices</w:t>
       </w:r>
-      <w:bookmarkEnd w:id="88"/>
+      <w:bookmarkEnd w:id="85"/>
     </w:p>
     <w:p>
       <w:pPr>
@@ -30925,7 +30879,7 @@
           <w:lang w:val="es-ES_tradnl"/>
         </w:rPr>
       </w:pPr>
-      <w:bookmarkStart w:id="89" w:name="_Toc478369752"/>
+      <w:bookmarkStart w:id="86" w:name="_Toc478369752"/>
       <w:r>
         <w:rPr>
           <w:rFonts w:eastAsia="Times New Roman"/>
@@ -30936,7 +30890,7 @@
         </w:rPr>
         <w:t>Proyecciones</w:t>
       </w:r>
-      <w:bookmarkEnd w:id="89"/>
+      <w:bookmarkEnd w:id="86"/>
     </w:p>
     <w:p>
       <w:pPr>
@@ -31622,7 +31576,7 @@
           <w:lang w:val="es-ES_tradnl"/>
         </w:rPr>
       </w:pPr>
-      <w:bookmarkStart w:id="90" w:name="_Toc478369753"/>
+      <w:bookmarkStart w:id="87" w:name="_Toc478369753"/>
       <w:r>
         <w:rPr>
           <w:rFonts w:eastAsia="Times New Roman"/>
@@ -31633,7 +31587,7 @@
         </w:rPr>
         <w:t>Índice de desempeño del trabajo por completar</w:t>
       </w:r>
-      <w:bookmarkEnd w:id="90"/>
+      <w:bookmarkEnd w:id="87"/>
     </w:p>
     <w:p>
       <w:pPr>
@@ -31816,8 +31770,8 @@
         </w:rPr>
         <w:br w:type="page"/>
       </w:r>
-      <w:bookmarkStart w:id="91" w:name="_Toc478210520"/>
-      <w:bookmarkStart w:id="92" w:name="_Toc478369754"/>
+      <w:bookmarkStart w:id="88" w:name="_Toc478210520"/>
+      <w:bookmarkStart w:id="89" w:name="_Toc478369754"/>
       <w:r>
         <w:rPr>
           <w:b/>
@@ -31827,7 +31781,7 @@
         <w:lastRenderedPageBreak/>
         <w:t xml:space="preserve">Configuración predeterminada para datos de EVM en la </w:t>
       </w:r>
-      <w:commentRangeStart w:id="93"/>
+      <w:commentRangeStart w:id="90"/>
       <w:r>
         <w:rPr>
           <w:b/>
@@ -31836,12 +31790,12 @@
         </w:rPr>
         <w:t>herramienta</w:t>
       </w:r>
-      <w:commentRangeEnd w:id="93"/>
+      <w:commentRangeEnd w:id="90"/>
       <w:r>
         <w:rPr>
           <w:rStyle w:val="CommentReference"/>
         </w:rPr>
-        <w:commentReference w:id="93"/>
+        <w:commentReference w:id="90"/>
       </w:r>
     </w:p>
     <w:p>
@@ -32011,8 +31965,8 @@
         </w:rPr>
         <w:t>Programación Ganada</w:t>
       </w:r>
-      <w:bookmarkEnd w:id="91"/>
-      <w:bookmarkEnd w:id="92"/>
+      <w:bookmarkEnd w:id="88"/>
+      <w:bookmarkEnd w:id="89"/>
     </w:p>
     <w:p>
       <w:pPr>
@@ -32160,7 +32114,7 @@
         </w:rPr>
         <w:t xml:space="preserve">Como se mencionó anteriormente la idea de Programación Ganada está relacionada a identificar el momento en el que la cantidad de valor ganado acumulado debería haber sido ganada. Según Lipke (2006) al determinar ese momento se pueden formar indicadores basados en el tiempo para proveer información para la gestión respecto a la variación del cronograma y a la eficiencia del desempeño de cronograma (p. 1). Lipke (2006) describe que el ES es obtenido por medio de una proyección: proyectando de manera acumulativa al EV sobre la línea base del proyecto, se determina cuando el PV equivale al EV acumulado. Este punto de intersección identifica el momento en el tiempo en el que  la cantidad de EV debería haber alcanzado el mismo valor en relación al presupuesto. Una vez que el ES es determinado ya se pueden crear los indicadores basados en el tiempo. Haciendo posible comparar cuando el proyecto está a tiempo respecto a lo que se esperaba en relación a la línea base del proyecto (p. </w:t>
       </w:r>
-      <w:commentRangeStart w:id="94"/>
+      <w:commentRangeStart w:id="91"/>
       <w:r>
         <w:rPr>
           <w:color w:val="000000" w:themeColor="text1"/>
@@ -32169,14 +32123,14 @@
         </w:rPr>
         <w:t>2</w:t>
       </w:r>
-      <w:commentRangeEnd w:id="94"/>
+      <w:commentRangeEnd w:id="91"/>
       <w:r>
         <w:rPr>
           <w:rStyle w:val="CommentReference"/>
           <w:sz w:val="24"/>
           <w:szCs w:val="24"/>
         </w:rPr>
-        <w:commentReference w:id="94"/>
+        <w:commentReference w:id="91"/>
       </w:r>
       <w:r>
         <w:rPr>
@@ -32260,8 +32214,8 @@
           <w:color w:val="000000" w:themeColor="text1"/>
         </w:rPr>
       </w:pPr>
-      <w:bookmarkStart w:id="95" w:name="_Toc478210521"/>
-      <w:bookmarkStart w:id="96" w:name="_Toc478369755"/>
+      <w:bookmarkStart w:id="92" w:name="_Toc478210521"/>
+      <w:bookmarkStart w:id="93" w:name="_Toc478369755"/>
       <w:r>
         <w:rPr>
           <w:b/>
@@ -32269,8 +32223,8 @@
         </w:rPr>
         <w:t>Importancia de la Programación Ganada</w:t>
       </w:r>
-      <w:bookmarkEnd w:id="95"/>
-      <w:bookmarkEnd w:id="96"/>
+      <w:bookmarkEnd w:id="92"/>
+      <w:bookmarkEnd w:id="93"/>
     </w:p>
     <w:p>
       <w:pPr>
@@ -32559,7 +32513,7 @@
           <w:color w:val="000000" w:themeColor="text1"/>
         </w:rPr>
       </w:pPr>
-      <w:commentRangeStart w:id="97"/>
+      <w:commentRangeStart w:id="94"/>
       <w:r>
         <w:rPr>
           <w:b/>
@@ -32761,7 +32715,7 @@
         <w:t xml:space="preserve">Posteriormente, según Lipke y Henderson (2017), se publicaron dos artículos: uno publicado en junio de 2005 y el otro en primavera (Estados Unidos) del mismo año, en los cuales responden a la pregunta respecto a cómo ES contribuye en hacer una conexión directa entre el cronograma y los datos de EVM. La publicación de junio del 2005 fue muy apropiadamente titulada “Conectando el Valor Ganado al Cronograma” (“Connecting Earned Value to the Schedule“), así como la otra publicación la cual fue titulada “Programación Ganada en acción” (“Earned Schedule in Action”). El artículo titulado “Conectando el Valor Ganado al Cronograma”, describe como ES actúa, de cierta forma, como un puente: el valor de ES coincide con el de PV en un punto de la línea base del proyecto. A su vez el PV está directamente conectado a tareas específicas tanto completadas como en progreso, tener esta identificación permite determinar que tan bien el cronograma está siendo seguido (p. 6 - 7). </w:t>
       </w:r>
     </w:p>
-    <w:commentRangeEnd w:id="97"/>
+    <w:commentRangeEnd w:id="94"/>
     <w:p>
       <w:pPr>
         <w:jc w:val="both"/>
@@ -32773,7 +32727,7 @@
         <w:rPr>
           <w:rStyle w:val="CommentReference"/>
         </w:rPr>
-        <w:commentReference w:id="97"/>
+        <w:commentReference w:id="94"/>
       </w:r>
     </w:p>
     <w:p>
@@ -32785,8 +32739,8 @@
           <w:color w:val="000000" w:themeColor="text1"/>
         </w:rPr>
       </w:pPr>
-      <w:bookmarkStart w:id="98" w:name="_Toc478210522"/>
-      <w:bookmarkStart w:id="99" w:name="_Toc478369756"/>
+      <w:bookmarkStart w:id="95" w:name="_Toc478210522"/>
+      <w:bookmarkStart w:id="96" w:name="_Toc478369756"/>
       <w:r>
         <w:rPr>
           <w:b/>
@@ -32801,8 +32755,8 @@
         </w:rPr>
         <w:t xml:space="preserve"> de la Programación Ganada</w:t>
       </w:r>
-      <w:bookmarkEnd w:id="98"/>
-      <w:bookmarkEnd w:id="99"/>
+      <w:bookmarkEnd w:id="95"/>
+      <w:bookmarkEnd w:id="96"/>
     </w:p>
     <w:p>
       <w:pPr>
@@ -33102,7 +33056,7 @@
         </w:rPr>
         <w:t>Ecuaciones</w:t>
       </w:r>
-      <w:bookmarkStart w:id="100" w:name="_Toc478210523"/>
+      <w:bookmarkStart w:id="97" w:name="_Toc478210523"/>
     </w:p>
     <w:p>
       <w:pPr>
@@ -33172,7 +33126,7 @@
         </w:rPr>
         <w:t>Programación Ganada</w:t>
       </w:r>
-      <w:bookmarkEnd w:id="100"/>
+      <w:bookmarkEnd w:id="97"/>
     </w:p>
     <w:p>
       <w:pPr>
@@ -34085,19 +34039,19 @@
           <w:color w:val="000000" w:themeColor="text1"/>
         </w:rPr>
       </w:pPr>
-      <w:commentRangeStart w:id="101"/>
+      <w:commentRangeStart w:id="98"/>
       <w:r>
         <w:rPr>
           <w:color w:val="000000" w:themeColor="text1"/>
         </w:rPr>
         <w:t>….</w:t>
       </w:r>
-      <w:commentRangeEnd w:id="101"/>
-      <w:r>
-        <w:rPr>
-          <w:color w:val="000000" w:themeColor="text1"/>
-        </w:rPr>
-        <w:commentReference w:id="101"/>
+      <w:commentRangeEnd w:id="98"/>
+      <w:r>
+        <w:rPr>
+          <w:color w:val="000000" w:themeColor="text1"/>
+        </w:rPr>
+        <w:commentReference w:id="98"/>
       </w:r>
     </w:p>
     <w:p>
@@ -34343,7 +34297,21 @@
           <w:sz w:val="24"/>
           <w:szCs w:val="24"/>
         </w:rPr>
-        <w:t xml:space="preserve">o se encontrara marcado como “Nueva”. </w:t>
+        <w:t>o se encontrara marcado como “</w:t>
+      </w:r>
+      <w:r>
+        <w:rPr>
+          <w:sz w:val="24"/>
+          <w:szCs w:val="24"/>
+        </w:rPr>
+        <w:t>Registrada</w:t>
+      </w:r>
+      <w:r>
+        <w:rPr>
+          <w:sz w:val="24"/>
+          <w:szCs w:val="24"/>
+        </w:rPr>
+        <w:t xml:space="preserve">”. </w:t>
       </w:r>
     </w:p>
     <w:p>
@@ -34456,7 +34424,21 @@
           <w:sz w:val="24"/>
           <w:szCs w:val="24"/>
         </w:rPr>
-        <w:t xml:space="preserve"> “En progreso” directamente sin necesidad de pasar por el estado “Nueva”</w:t>
+        <w:t xml:space="preserve"> “En progreso” directamente sin necesidad de pasar por el estado “</w:t>
+      </w:r>
+      <w:r>
+        <w:rPr>
+          <w:sz w:val="24"/>
+          <w:szCs w:val="24"/>
+        </w:rPr>
+        <w:t>Registrada</w:t>
+      </w:r>
+      <w:r>
+        <w:rPr>
+          <w:sz w:val="24"/>
+          <w:szCs w:val="24"/>
+        </w:rPr>
+        <w:t>”</w:t>
       </w:r>
       <w:r>
         <w:rPr>
@@ -34537,7 +34519,21 @@
           <w:sz w:val="24"/>
           <w:szCs w:val="24"/>
         </w:rPr>
-        <w:t xml:space="preserve">Una vez que la tarea es completada, el asignado debe cambiar el estado a “Cerrada”, lo cual automáticamente actualizará la fecha de fin real a la fecha del día el porcentaje realizado a 100%. </w:t>
+        <w:t>Una vez que la tarea es completada, el asignado debe cambiar el estado a “</w:t>
+      </w:r>
+      <w:r>
+        <w:rPr>
+          <w:sz w:val="24"/>
+          <w:szCs w:val="24"/>
+        </w:rPr>
+        <w:t>Completada</w:t>
+      </w:r>
+      <w:r>
+        <w:rPr>
+          <w:sz w:val="24"/>
+          <w:szCs w:val="24"/>
+        </w:rPr>
+        <w:t xml:space="preserve">”, lo cual automáticamente actualizará la fecha de fin real a la fecha del día el porcentaje realizado a 100%. </w:t>
       </w:r>
     </w:p>
     <w:p>
@@ -34952,7 +34948,7 @@
           <w:lang w:val="es-ES_tradnl" w:eastAsia="en-US"/>
         </w:rPr>
       </w:pPr>
-      <w:bookmarkStart w:id="102" w:name="_Toc478369757"/>
+      <w:bookmarkStart w:id="99" w:name="_Toc478369757"/>
       <w:r>
         <w:rPr>
           <w:rFonts w:eastAsia="Times New Roman"/>
@@ -34963,7 +34959,7 @@
         <w:lastRenderedPageBreak/>
         <w:t>Recopilación de datos para EVM</w:t>
       </w:r>
-      <w:bookmarkEnd w:id="102"/>
+      <w:bookmarkEnd w:id="99"/>
     </w:p>
     <w:p>
       <w:pPr>
@@ -34974,7 +34970,7 @@
           <w:lang w:val="es-ES_tradnl"/>
         </w:rPr>
       </w:pPr>
-      <w:bookmarkStart w:id="103" w:name="_Toc478369758"/>
+      <w:bookmarkStart w:id="100" w:name="_Toc478369758"/>
       <w:r>
         <w:rPr>
           <w:rFonts w:eastAsia="Times New Roman"/>
@@ -34993,7 +34989,7 @@
         </w:rPr>
         <w:t>actividades</w:t>
       </w:r>
-      <w:bookmarkEnd w:id="103"/>
+      <w:bookmarkEnd w:id="100"/>
     </w:p>
     <w:p>
       <w:pPr>
@@ -35102,7 +35098,7 @@
         </w:rPr>
         <w:t xml:space="preserve"> </w:t>
       </w:r>
-      <w:commentRangeStart w:id="104"/>
+      <w:commentRangeStart w:id="101"/>
       <w:r>
         <w:rPr>
           <w:rFonts w:ascii="Arial" w:hAnsi="Arial" w:cs="Arial"/>
@@ -35111,7 +35107,7 @@
         </w:rPr>
         <w:t xml:space="preserve">eliminar </w:t>
       </w:r>
-      <w:commentRangeEnd w:id="104"/>
+      <w:commentRangeEnd w:id="101"/>
       <w:r>
         <w:rPr>
           <w:rStyle w:val="CommentReference"/>
@@ -35119,7 +35115,7 @@
           <w:color w:val="000000"/>
           <w:lang w:val="es-ES_tradnl" w:eastAsia="es-ES"/>
         </w:rPr>
-        <w:commentReference w:id="104"/>
+        <w:commentReference w:id="101"/>
       </w:r>
       <w:r>
         <w:rPr>
@@ -35195,7 +35191,7 @@
           <w:lang w:val="es-ES_tradnl"/>
         </w:rPr>
       </w:pPr>
-      <w:bookmarkStart w:id="105" w:name="_Toc478369759"/>
+      <w:bookmarkStart w:id="102" w:name="_Toc478369759"/>
       <w:r>
         <w:rPr>
           <w:rFonts w:eastAsia="Times New Roman"/>
@@ -35205,7 +35201,7 @@
         </w:rPr>
         <w:t>Valor Planificado:</w:t>
       </w:r>
-      <w:bookmarkEnd w:id="105"/>
+      <w:bookmarkEnd w:id="102"/>
       <w:r>
         <w:rPr>
           <w:rFonts w:eastAsia="Times New Roman"/>
@@ -35849,15 +35845,31 @@
           <w:color w:val="000000"/>
           <w:lang w:val="es-ES_tradnl"/>
         </w:rPr>
-        <w:t>Nueva</w:t>
-      </w:r>
-      <w:r>
-        <w:rPr>
-          <w:rFonts w:ascii="Arial" w:hAnsi="Arial" w:cs="Arial"/>
-          <w:color w:val="000000"/>
-          <w:lang w:val="es-ES_tradnl"/>
-        </w:rPr>
-        <w:t xml:space="preserve"> es un estado válido, si bien una tarea nueva probablemente aún no cuente con registros </w:t>
+        <w:t>Registrada</w:t>
+      </w:r>
+      <w:r>
+        <w:rPr>
+          <w:rFonts w:ascii="Arial" w:hAnsi="Arial" w:cs="Arial"/>
+          <w:color w:val="000000"/>
+          <w:lang w:val="es-ES_tradnl"/>
+        </w:rPr>
+        <w:t xml:space="preserve"> es un estado válido, si bien una tarea </w:t>
+      </w:r>
+      <w:r>
+        <w:rPr>
+          <w:rFonts w:ascii="Arial" w:hAnsi="Arial" w:cs="Arial"/>
+          <w:color w:val="000000"/>
+          <w:lang w:val="es-ES_tradnl"/>
+        </w:rPr>
+        <w:t>registrada</w:t>
+      </w:r>
+      <w:r>
+        <w:rPr>
+          <w:rFonts w:ascii="Arial" w:hAnsi="Arial" w:cs="Arial"/>
+          <w:color w:val="000000"/>
+          <w:lang w:val="es-ES_tradnl"/>
+        </w:rPr>
+        <w:t xml:space="preserve"> probablemente aún no cuente con registros </w:t>
       </w:r>
       <w:r>
         <w:rPr>
@@ -35955,7 +35967,7 @@
           <w:color w:val="000000"/>
           <w:lang w:val="es-ES_tradnl"/>
         </w:rPr>
-        <w:t>Nueva</w:t>
+        <w:t>Registrada</w:t>
       </w:r>
       <w:r>
         <w:rPr>
@@ -35996,7 +36008,23 @@
           <w:color w:val="000000"/>
           <w:lang w:val="es-ES_tradnl"/>
         </w:rPr>
-        <w:t xml:space="preserve"> del valor ganado ya que las mismas determinan en que periodo se ubica la t</w:t>
+        <w:t xml:space="preserve"> del valor ganado ya que las mismas determinan en </w:t>
+      </w:r>
+      <w:r>
+        <w:rPr>
+          <w:rFonts w:ascii="Arial" w:hAnsi="Arial" w:cs="Arial"/>
+          <w:color w:val="000000"/>
+          <w:lang w:val="es-ES_tradnl"/>
+        </w:rPr>
+        <w:t>qué</w:t>
+      </w:r>
+      <w:r>
+        <w:rPr>
+          <w:rFonts w:ascii="Arial" w:hAnsi="Arial" w:cs="Arial"/>
+          <w:color w:val="000000"/>
+          <w:lang w:val="es-ES_tradnl"/>
+        </w:rPr>
+        <w:t xml:space="preserve"> periodo se ubica la t</w:t>
       </w:r>
       <w:r>
         <w:rPr>
@@ -36425,7 +36453,7 @@
           <w:lang w:val="es-ES_tradnl"/>
         </w:rPr>
       </w:pPr>
-      <w:bookmarkStart w:id="106" w:name="_Toc478369760"/>
+      <w:bookmarkStart w:id="103" w:name="_Toc478369760"/>
       <w:r>
         <w:rPr>
           <w:rFonts w:eastAsia="Times New Roman"/>
@@ -36435,7 +36463,7 @@
         </w:rPr>
         <w:t>Registros y Costo Real:</w:t>
       </w:r>
-      <w:bookmarkEnd w:id="106"/>
+      <w:bookmarkEnd w:id="103"/>
     </w:p>
     <w:p>
       <w:pPr>
@@ -36522,7 +36550,7 @@
           <w:lang w:val="es-ES_tradnl"/>
         </w:rPr>
       </w:pPr>
-      <w:bookmarkStart w:id="107" w:name="_Toc478369761"/>
+      <w:bookmarkStart w:id="104" w:name="_Toc478369761"/>
       <w:r>
         <w:rPr>
           <w:rFonts w:eastAsia="Times New Roman"/>
@@ -36532,7 +36560,7 @@
         </w:rPr>
         <w:t>Valor Ganado:</w:t>
       </w:r>
-      <w:bookmarkEnd w:id="107"/>
+      <w:bookmarkEnd w:id="104"/>
       <w:r>
         <w:rPr>
           <w:rFonts w:eastAsia="Times New Roman"/>
@@ -36605,7 +36633,7 @@
           <w:i/>
           <w:lang w:val="es-ES_tradnl"/>
         </w:rPr>
-        <w:t>Nueva</w:t>
+        <w:t>Registrada</w:t>
       </w:r>
       <w:r>
         <w:rPr>
@@ -36682,8 +36710,10 @@
           <w:i/>
           <w:lang w:val="es-ES_tradnl"/>
         </w:rPr>
-        <w:t>Cerrada</w:t>
-      </w:r>
+        <w:t>Completada</w:t>
+      </w:r>
+      <w:bookmarkStart w:id="105" w:name="_GoBack"/>
+      <w:bookmarkEnd w:id="105"/>
       <w:r>
         <w:rPr>
           <w:lang w:val="es-ES_tradnl"/>
@@ -36726,7 +36756,7 @@
           <w:i/>
           <w:lang w:val="es-ES_tradnl"/>
         </w:rPr>
-        <w:t>Nueva</w:t>
+        <w:t>Registrada</w:t>
       </w:r>
       <w:r>
         <w:rPr>
@@ -36873,7 +36903,7 @@
           <w:i/>
           <w:lang w:val="es-ES_tradnl"/>
         </w:rPr>
-        <w:t>Nueva</w:t>
+        <w:t>Registrada</w:t>
       </w:r>
       <w:r>
         <w:rPr>
@@ -37037,7 +37067,7 @@
         <w:rPr>
           <w:lang w:val="es-ES_tradnl"/>
         </w:rPr>
-        <w:t>Nueva</w:t>
+        <w:t>Registrada</w:t>
       </w:r>
       <w:r>
         <w:rPr>
@@ -37153,7 +37183,7 @@
           <w:lang w:val="es-ES_tradnl"/>
         </w:rPr>
       </w:pPr>
-      <w:bookmarkStart w:id="108" w:name="_Toc478369762"/>
+      <w:bookmarkStart w:id="106" w:name="_Toc478369762"/>
       <w:r>
         <w:rPr>
           <w:rFonts w:eastAsia="Times New Roman"/>
@@ -37172,7 +37202,7 @@
         </w:rPr>
         <w:t>rocesamiento y almacenamiento:</w:t>
       </w:r>
-      <w:bookmarkEnd w:id="108"/>
+      <w:bookmarkEnd w:id="106"/>
       <w:r>
         <w:rPr>
           <w:rFonts w:eastAsia="Times New Roman"/>
@@ -37282,7 +37312,7 @@
           <w:lang w:val="es-ES_tradnl"/>
         </w:rPr>
       </w:pPr>
-      <w:commentRangeStart w:id="109"/>
+      <w:commentRangeStart w:id="107"/>
       <w:r>
         <w:rPr>
           <w:rFonts w:ascii="Arial" w:hAnsi="Arial" w:cs="Arial"/>
@@ -37443,7 +37473,7 @@
         <w:t>Técnicas mixtas</w:t>
       </w:r>
     </w:p>
-    <w:commentRangeEnd w:id="109"/>
+    <w:commentRangeEnd w:id="107"/>
     <w:p>
       <w:pPr>
         <w:pStyle w:val="NormalWeb"/>
@@ -37462,7 +37492,7 @@
           <w:color w:val="000000"/>
           <w:lang w:val="es-ES_tradnl" w:eastAsia="es-ES"/>
         </w:rPr>
-        <w:commentReference w:id="109"/>
+        <w:commentReference w:id="107"/>
       </w:r>
     </w:p>
     <w:p>
@@ -39513,7 +39543,7 @@
       </w:r>
     </w:p>
   </w:comment>
-  <w:comment w:id="93" w:author="Microsoft Office User" w:date="2017-04-02T22:18:00Z" w:initials="MOU">
+  <w:comment w:id="90" w:author="Microsoft Office User" w:date="2017-04-02T22:18:00Z" w:initials="MOU">
     <w:p>
       <w:pPr>
         <w:pStyle w:val="CommentText"/>
@@ -39529,7 +39559,7 @@
       </w:r>
     </w:p>
   </w:comment>
-  <w:comment w:id="94" w:author="Microsoft Office User" w:date="2017-03-25T13:34:00Z" w:initials="Office">
+  <w:comment w:id="91" w:author="Microsoft Office User" w:date="2017-03-25T13:34:00Z" w:initials="Office">
     <w:p>
       <w:pPr>
         <w:pStyle w:val="CommentText"/>
@@ -39545,7 +39575,7 @@
       </w:r>
     </w:p>
   </w:comment>
-  <w:comment w:id="97" w:author="Microsoft Office User" w:date="2017-03-28T21:09:00Z" w:initials="Office">
+  <w:comment w:id="94" w:author="Microsoft Office User" w:date="2017-03-28T21:09:00Z" w:initials="Office">
     <w:p>
       <w:pPr>
         <w:pStyle w:val="CommentText"/>
@@ -39561,7 +39591,7 @@
       </w:r>
     </w:p>
   </w:comment>
-  <w:comment w:id="101" w:author="Microsoft Office User" w:date="2017-03-23T09:35:00Z" w:initials="Office">
+  <w:comment w:id="98" w:author="Microsoft Office User" w:date="2017-03-23T09:35:00Z" w:initials="Office">
     <w:p>
       <w:pPr>
         <w:pStyle w:val="CommentText"/>
@@ -39586,7 +39616,7 @@
       </w:r>
     </w:p>
   </w:comment>
-  <w:comment w:id="104" w:author="Microsoft Office User" w:date="2016-09-06T09:34:00Z" w:initials="MOU">
+  <w:comment w:id="101" w:author="Microsoft Office User" w:date="2016-09-06T09:34:00Z" w:initials="MOU">
     <w:p>
       <w:pPr>
         <w:pStyle w:val="CommentText"/>
@@ -39602,7 +39632,7 @@
       </w:r>
     </w:p>
   </w:comment>
-  <w:comment w:id="109" w:author="Microsoft Office User" w:date="2016-09-04T16:26:00Z" w:initials="Office">
+  <w:comment w:id="107" w:author="Microsoft Office User" w:date="2016-09-04T16:26:00Z" w:initials="Office">
     <w:p>
       <w:pPr>
         <w:pStyle w:val="CommentText"/>
@@ -39734,7 +39764,7 @@
         <w:rStyle w:val="PageNumber"/>
         <w:noProof/>
       </w:rPr>
-      <w:t>40</w:t>
+      <w:t>74</w:t>
     </w:r>
     <w:r>
       <w:rPr>
@@ -47381,7 +47411,7 @@
       </w:pPr>
     </w:pPrDefault>
   </w:docDefaults>
-  <w:latentStyles w:defLockedState="0" w:defUIPriority="99" w:defSemiHidden="0" w:defUnhideWhenUsed="0" w:defQFormat="0" w:count="380">
+  <w:latentStyles w:defLockedState="0" w:defUIPriority="99" w:defSemiHidden="0" w:defUnhideWhenUsed="0" w:defQFormat="0" w:count="381">
     <w:lsdException w:name="Normal" w:uiPriority="0" w:qFormat="1"/>
     <w:lsdException w:name="heading 1" w:uiPriority="0" w:qFormat="1"/>
     <w:lsdException w:name="heading 2" w:semiHidden="1" w:uiPriority="0" w:unhideWhenUsed="1" w:qFormat="1"/>
@@ -47487,7 +47517,6 @@
     <w:lsdException w:name="HTML Sample" w:semiHidden="1" w:unhideWhenUsed="1"/>
     <w:lsdException w:name="HTML Typewriter" w:semiHidden="1" w:unhideWhenUsed="1"/>
     <w:lsdException w:name="HTML Variable" w:semiHidden="1" w:unhideWhenUsed="1"/>
-    <w:lsdException w:name="Normal Table" w:semiHidden="1" w:unhideWhenUsed="1"/>
     <w:lsdException w:name="annotation subject" w:semiHidden="1" w:unhideWhenUsed="1"/>
     <w:lsdException w:name="No List" w:semiHidden="1" w:unhideWhenUsed="1"/>
     <w:lsdException w:name="Outline List 1" w:semiHidden="1" w:unhideWhenUsed="1"/>
@@ -47534,10 +47563,8 @@
     <w:lsdException w:name="Table Subtle 2" w:semiHidden="1" w:unhideWhenUsed="1"/>
     <w:lsdException w:name="Table Web 1" w:semiHidden="1" w:unhideWhenUsed="1"/>
     <w:lsdException w:name="Table Web 2" w:semiHidden="1" w:unhideWhenUsed="1"/>
-    <w:lsdException w:name="Table Web 3" w:semiHidden="1" w:unhideWhenUsed="1"/>
     <w:lsdException w:name="Balloon Text" w:semiHidden="1" w:unhideWhenUsed="1"/>
     <w:lsdException w:name="Table Grid" w:uiPriority="59"/>
-    <w:lsdException w:name="Table Theme" w:semiHidden="1" w:unhideWhenUsed="1"/>
     <w:lsdException w:name="Note Level 1" w:semiHidden="1" w:unhideWhenUsed="1"/>
     <w:lsdException w:name="Note Level 2" w:semiHidden="1" w:unhideWhenUsed="1"/>
     <w:lsdException w:name="Note Level 3" w:semiHidden="1" w:unhideWhenUsed="1"/>
@@ -47762,6 +47789,7 @@
     <w:lsdException w:name="List Table 5 Dark Accent 6" w:uiPriority="50"/>
     <w:lsdException w:name="List Table 6 Colorful Accent 6" w:uiPriority="51"/>
     <w:lsdException w:name="List Table 7 Colorful Accent 6" w:uiPriority="52"/>
+    <w:lsdException w:name="Mention" w:semiHidden="1" w:unhideWhenUsed="1"/>
   </w:latentStyles>
   <w:style w:type="paragraph" w:default="1" w:styleId="Normal">
     <w:name w:val="Normal"/>
@@ -48686,7 +48714,7 @@
 </file>
 
 <file path=customXml/itemProps1.xml><?xml version="1.0" encoding="utf-8"?>
-<ds:datastoreItem xmlns:ds="http://schemas.openxmlformats.org/officeDocument/2006/customXml" ds:itemID="{B4ED70D7-9C35-2544-8438-CB25A4C883B0}">
+<ds:datastoreItem xmlns:ds="http://schemas.openxmlformats.org/officeDocument/2006/customXml" ds:itemID="{A36D1A6C-E322-FE43-8DAE-5F3F6A351DE3}">
   <ds:schemaRefs>
     <ds:schemaRef ds:uri="http://schemas.openxmlformats.org/officeDocument/2006/bibliography"/>
   </ds:schemaRefs>

</xml_diff>